<commit_message>
Add lots of papers, add intial XAI implementation, edit planning
</commit_message>
<xml_diff>
--- a/resources/notes_literature.docx
+++ b/resources/notes_literature.docx
@@ -444,7 +444,21 @@
         <w:rPr>
           <w:lang w:val="en-US"/>
         </w:rPr>
-        <w:t>Tested various ML approached (RF / MLP / LDA), showing similar performance to the RF19 model. They obtained very high performance (96%) with a RFC 35 model.</w:t>
+        <w:t xml:space="preserve">Tested various ML approached (RF / MLP / LDA), showing similar performance to the RF19 model. They obtained very high performance (96%) with </w:t>
+      </w:r>
+      <w:proofErr w:type="gramStart"/>
+      <w:r>
+        <w:rPr>
+          <w:lang w:val="en-US"/>
+        </w:rPr>
+        <w:t>a</w:t>
+      </w:r>
+      <w:proofErr w:type="gramEnd"/>
+      <w:r>
+        <w:rPr>
+          <w:lang w:val="en-US"/>
+        </w:rPr>
+        <w:t xml:space="preserve"> RFC 35 model.</w:t>
       </w:r>
     </w:p>
     <w:p>
@@ -966,6 +980,401 @@
           <w:lang w:val="en-US"/>
         </w:rPr>
       </w:pPr>
+    </w:p>
+    <w:p>
+      <w:pPr>
+        <w:rPr>
+          <w:lang w:val="en-US"/>
+        </w:rPr>
+      </w:pPr>
+    </w:p>
+    <w:p>
+      <w:pPr>
+        <w:pStyle w:val="Kop2"/>
+        <w:rPr>
+          <w:lang w:val="en-US"/>
+        </w:rPr>
+      </w:pPr>
+      <w:r>
+        <w:rPr>
+          <w:lang w:val="en-US"/>
+        </w:rPr>
+        <w:t>NOC</w:t>
+      </w:r>
+    </w:p>
+    <w:p>
+      <w:pPr>
+        <w:rPr>
+          <w:lang w:val="en-US"/>
+        </w:rPr>
+      </w:pPr>
+      <w:r>
+        <w:rPr>
+          <w:lang w:val="en-US"/>
+        </w:rPr>
+        <w:t xml:space="preserve">Only using the MAC, can </w:t>
+      </w:r>
+      <w:r>
+        <w:rPr>
+          <w:lang w:val="en-US"/>
+        </w:rPr>
+        <w:t>severely</w:t>
+      </w:r>
+      <w:r>
+        <w:rPr>
+          <w:lang w:val="en-US"/>
+        </w:rPr>
+        <w:t xml:space="preserve"> impact performance, </w:t>
+      </w:r>
+      <w:r>
+        <w:rPr>
+          <w:lang w:val="en-US"/>
+        </w:rPr>
+        <w:fldChar w:fldCharType="begin"/>
+      </w:r>
+      <w:r>
+        <w:rPr>
+          <w:lang w:val="en-US"/>
+        </w:rPr>
+        <w:instrText xml:space="preserve"> ADDIN EN.CITE &lt;EndNote&gt;&lt;Cite&gt;&lt;Author&gt;Paoletti&lt;/Author&gt;&lt;Year&gt;2005&lt;/Year&gt;&lt;RecNum&gt;10&lt;/RecNum&gt;&lt;DisplayText&gt;[6]&lt;/DisplayText&gt;&lt;record&gt;&lt;rec-number&gt;10&lt;/rec-number&gt;&lt;foreign-keys&gt;&lt;key app="EN" db-id="p22005xv5srwpxeed275s99yfvez9tfr995s" timestamp="1605013614"&gt;10&lt;/key&gt;&lt;/foreign-keys&gt;&lt;ref-type name="Journal Article"&gt;17&lt;/ref-type&gt;&lt;contributors&gt;&lt;authors&gt;&lt;author&gt;Paoletti, D. R.&lt;/author&gt;&lt;author&gt;Doom, T. E.&lt;/author&gt;&lt;author&gt;Krane, C. M.&lt;/author&gt;&lt;author&gt;Raymer, M. L.&lt;/author&gt;&lt;author&gt;Krane, D. E.&lt;/author&gt;&lt;/authors&gt;&lt;/contributors&gt;&lt;auth-address&gt;Computer Science Department, Wright State University, Dayton, OH 45435, United States&amp;#xD;Forensic Bioinformatics, Inc., 2850 Presidential Drive, Fairborn, OH 45324, United States&amp;#xD;Biology Department, University of Dayton, Dayton, OH 45969, United States&amp;#xD;Department of Biological Sciences, Wright State University, Dayton, OH 45435, United States&amp;#xD;Biological Sciences, 3640 Colonel Glenn Highway, Dayton, OH 45435-0001, United States&lt;/auth-address&gt;&lt;titles&gt;&lt;title&gt;Empirical analysis of the STR profiles resulting from conceptual mixtures&lt;/title&gt;&lt;secondary-title&gt;Journal of Forensic Sciences&lt;/secondary-title&gt;&lt;/titles&gt;&lt;periodical&gt;&lt;full-title&gt;Journal of Forensic Sciences&lt;/full-title&gt;&lt;/periodical&gt;&lt;pages&gt;1361-1366&lt;/pages&gt;&lt;volume&gt;50&lt;/volume&gt;&lt;number&gt;6&lt;/number&gt;&lt;keywords&gt;&lt;keyword&gt;Allele sharing&lt;/keyword&gt;&lt;keyword&gt;Bioinformatics&lt;/keyword&gt;&lt;keyword&gt;Combined DNA Index System&lt;/keyword&gt;&lt;keyword&gt;DNA mixtures&lt;/keyword&gt;&lt;keyword&gt;DNA typing&lt;/keyword&gt;&lt;keyword&gt;Forensic science&lt;/keyword&gt;&lt;keyword&gt;Short tandem repeats&lt;/keyword&gt;&lt;/keywords&gt;&lt;dates&gt;&lt;year&gt;2005&lt;/year&gt;&lt;/dates&gt;&lt;work-type&gt;Article&lt;/work-type&gt;&lt;urls&gt;&lt;related-urls&gt;&lt;url&gt;https://www.scopus.com/inward/record.uri?eid=2-s2.0-27844486069&amp;amp;doi=10.1520%2fjfs2004475&amp;amp;partnerID=40&amp;amp;md5=7e9ca86fd8ef9e3738d50f231f9705fb&lt;/url&gt;&lt;/related-urls&gt;&lt;/urls&gt;&lt;custom7&gt;Jfs2004475&lt;/custom7&gt;&lt;electronic-resource-num&gt;10.1520/jfs2004475&lt;/electronic-resource-num&gt;&lt;remote-database-name&gt;Scopus&lt;/remote-database-name&gt;&lt;/record&gt;&lt;/Cite&gt;&lt;/EndNote&gt;</w:instrText>
+      </w:r>
+      <w:r>
+        <w:rPr>
+          <w:lang w:val="en-US"/>
+        </w:rPr>
+        <w:fldChar w:fldCharType="separate"/>
+      </w:r>
+      <w:r>
+        <w:rPr>
+          <w:noProof/>
+          <w:lang w:val="en-US"/>
+        </w:rPr>
+        <w:t>[6]</w:t>
+      </w:r>
+      <w:r>
+        <w:rPr>
+          <w:lang w:val="en-US"/>
+        </w:rPr>
+        <w:fldChar w:fldCharType="end"/>
+      </w:r>
+      <w:r>
+        <w:rPr>
+          <w:lang w:val="en-US"/>
+        </w:rPr>
+        <w:t>, more than 70% of 4-person mixtures were characterized as 2-, or 3-person mixtures.</w:t>
+      </w:r>
+    </w:p>
+    <w:p>
+      <w:pPr>
+        <w:rPr>
+          <w:lang w:val="en-US"/>
+        </w:rPr>
+      </w:pPr>
+      <w:r>
+        <w:rPr>
+          <w:lang w:val="en-US"/>
+        </w:rPr>
+        <w:t xml:space="preserve">Allowing stutter peaks to be counted as alleles </w:t>
+      </w:r>
+      <w:r>
+        <w:rPr>
+          <w:lang w:val="en-US"/>
+        </w:rPr>
+        <w:fldChar w:fldCharType="begin"/>
+      </w:r>
+      <w:r>
+        <w:rPr>
+          <w:lang w:val="en-US"/>
+        </w:rPr>
+        <w:instrText xml:space="preserve"> ADDIN EN.CITE &lt;EndNote&gt;&lt;Cite&gt;&lt;Author&gt;Gill&lt;/Author&gt;&lt;Year&gt;2008&lt;/Year&gt;&lt;RecNum&gt;8&lt;/RecNum&gt;&lt;DisplayText&gt;[7]&lt;/DisplayText&gt;&lt;record&gt;&lt;rec-number&gt;8&lt;/rec-number&gt;&lt;foreign-keys&gt;&lt;key app="EN" db-id="p22005xv5srwpxeed275s99yfvez9tfr995s" timestamp="1605013614"&gt;8&lt;/key&gt;&lt;/foreign-keys&gt;&lt;ref-type name="Journal Article"&gt;17&lt;/ref-type&gt;&lt;contributors&gt;&lt;authors&gt;&lt;author&gt;Gill, P.&lt;/author&gt;&lt;author&gt;Curran, J.&lt;/author&gt;&lt;author&gt;Neumann, C.&lt;/author&gt;&lt;author&gt;Kirkham, A.&lt;/author&gt;&lt;author&gt;Clayton, T.&lt;/author&gt;&lt;author&gt;Whitaker, J.&lt;/author&gt;&lt;author&gt;Lambert, J.&lt;/author&gt;&lt;/authors&gt;&lt;/contributors&gt;&lt;auth-address&gt;Forensic Science Service, Trident Court, 2960 Solihull Parkway, Solihull, B37 7YN, United Kingdom&amp;#xD;Department of Statistics, The University of Auckland, Private Bag 92019, Auckland, New Zealand&amp;#xD;Forensic Science Service, Sandbeck Way, Audby Lane, West Yorkshire LS22 7DN, United Kingdom&lt;/auth-address&gt;&lt;titles&gt;&lt;title&gt;Interpretation of complex DNA profiles using empirical models and a method to measure their robustness&lt;/title&gt;&lt;secondary-title&gt;Forensic Science International: Genetics&lt;/secondary-title&gt;&lt;/titles&gt;&lt;periodical&gt;&lt;full-title&gt;Forensic Science International: Genetics&lt;/full-title&gt;&lt;/periodical&gt;&lt;pages&gt;91-103&lt;/pages&gt;&lt;volume&gt;2&lt;/volume&gt;&lt;number&gt;2&lt;/number&gt;&lt;keywords&gt;&lt;keyword&gt;Expert system&lt;/keyword&gt;&lt;keyword&gt;Likelihood ratio&lt;/keyword&gt;&lt;keyword&gt;LoComatioN&lt;/keyword&gt;&lt;keyword&gt;Low copy number&lt;/keyword&gt;&lt;keyword&gt;Mixtures&lt;/keyword&gt;&lt;keyword&gt;Tippett test&lt;/keyword&gt;&lt;/keywords&gt;&lt;dates&gt;&lt;year&gt;2008&lt;/year&gt;&lt;/dates&gt;&lt;work-type&gt;Article&lt;/work-type&gt;&lt;urls&gt;&lt;related-urls&gt;&lt;url&gt;https://www.scopus.com/inward/record.uri?eid=2-s2.0-38649093352&amp;amp;doi=10.1016%2fj.fsigen.2007.10.160&amp;amp;partnerID=40&amp;amp;md5=b3ccc09e4fa19dd3628e9675b3d4c17f&lt;/url&gt;&lt;/related-urls&gt;&lt;/urls&gt;&lt;electronic-resource-num&gt;10.1016/j.fsigen.2007.10.160&lt;/electronic-resource-num&gt;&lt;remote-database-name&gt;Scopus&lt;/remote-database-name&gt;&lt;/record&gt;&lt;/Cite&gt;&lt;/EndNote&gt;</w:instrText>
+      </w:r>
+      <w:r>
+        <w:rPr>
+          <w:lang w:val="en-US"/>
+        </w:rPr>
+        <w:fldChar w:fldCharType="separate"/>
+      </w:r>
+      <w:r>
+        <w:rPr>
+          <w:noProof/>
+          <w:lang w:val="en-US"/>
+        </w:rPr>
+        <w:t>[7]</w:t>
+      </w:r>
+      <w:r>
+        <w:rPr>
+          <w:lang w:val="en-US"/>
+        </w:rPr>
+        <w:fldChar w:fldCharType="end"/>
+      </w:r>
+      <w:r>
+        <w:rPr>
+          <w:lang w:val="en-US"/>
+        </w:rPr>
+        <w:t>.</w:t>
+      </w:r>
+    </w:p>
+    <w:p>
+      <w:pPr>
+        <w:rPr>
+          <w:lang w:val="en-US"/>
+        </w:rPr>
+      </w:pPr>
+      <w:r>
+        <w:rPr>
+          <w:lang w:val="en-US"/>
+        </w:rPr>
+        <w:t xml:space="preserve">MAC in comparison to Maximum Likelihood </w:t>
+      </w:r>
+      <w:r>
+        <w:rPr>
+          <w:lang w:val="en-US"/>
+        </w:rPr>
+        <w:fldChar w:fldCharType="begin"/>
+      </w:r>
+      <w:r>
+        <w:rPr>
+          <w:lang w:val="en-US"/>
+        </w:rPr>
+        <w:instrText xml:space="preserve"> ADDIN EN.CITE &lt;EndNote&gt;&lt;Cite&gt;&lt;Author&gt;Haned&lt;/Author&gt;&lt;Year&gt;2011&lt;/Year&gt;&lt;RecNum&gt;9&lt;/RecNum&gt;&lt;DisplayText&gt;[8]&lt;/DisplayText&gt;&lt;record&gt;&lt;rec-number&gt;9&lt;/rec-number&gt;&lt;foreign-keys&gt;&lt;key app="EN" db-id="p22005xv5srwpxeed275s99yfvez9tfr995s" timestamp="1605013614"&gt;9&lt;/key&gt;&lt;/foreign-keys&gt;&lt;ref-type name="Journal Article"&gt;17&lt;/ref-type&gt;&lt;contributors&gt;&lt;authors&gt;&lt;author&gt;Haned, H.&lt;/author&gt;&lt;author&gt;Pène, L.&lt;/author&gt;&lt;author&gt;Lobry, J. R.&lt;/author&gt;&lt;author&gt;Dufour, A. B.&lt;/author&gt;&lt;author&gt;Pontier, D.&lt;/author&gt;&lt;/authors&gt;&lt;/contributors&gt;&lt;auth-address&gt;CNRS UMR 5558, Laboratoire de Biométrie et Biologie Evolutive, Université Lyon 1, 43 bd du 11 novembre 1918, 69622 Villeurbanne, Cedex, France&amp;#xD;Institut National de Police Scientifique, Laboratoire de Police Scientifique de Lyon, Lyon, France&lt;/auth-address&gt;&lt;titles&gt;&lt;title&gt;Estimating the Number of Contributors to Forensic DNA Mixtures: Does Maximum Likelihood Perform Better Than Maximum Allele Count?&lt;/title&gt;&lt;secondary-title&gt;Journal of Forensic Sciences&lt;/secondary-title&gt;&lt;/titles&gt;&lt;periodical&gt;&lt;full-title&gt;Journal of Forensic Sciences&lt;/full-title&gt;&lt;/periodical&gt;&lt;pages&gt;23-28&lt;/pages&gt;&lt;volume&gt;56&lt;/volume&gt;&lt;number&gt;1&lt;/number&gt;&lt;keywords&gt;&lt;keyword&gt;Allele count&lt;/keyword&gt;&lt;keyword&gt;DNA mixtures&lt;/keyword&gt;&lt;keyword&gt;DNA typing&lt;/keyword&gt;&lt;keyword&gt;Forensic science&lt;/keyword&gt;&lt;keyword&gt;Likelihood estimator&lt;/keyword&gt;&lt;keyword&gt;Partial profiles&lt;/keyword&gt;&lt;keyword&gt;Population subdivision&lt;/keyword&gt;&lt;keyword&gt;STR loci&lt;/keyword&gt;&lt;/keywords&gt;&lt;dates&gt;&lt;year&gt;2011&lt;/year&gt;&lt;/dates&gt;&lt;work-type&gt;Article&lt;/work-type&gt;&lt;urls&gt;&lt;related-urls&gt;&lt;url&gt;https://www.scopus.com/inward/record.uri?eid=2-s2.0-78650729083&amp;amp;doi=10.1111%2fj.1556-4029.2010.01550.x&amp;amp;partnerID=40&amp;amp;md5=f4fcae26a49f33a10443c69f7ddc7d7a&lt;/url&gt;&lt;/related-urls&gt;&lt;/urls&gt;&lt;electronic-resource-num&gt;10.1111/j.1556-4029.2010.01550.x&lt;/electronic-resource-num&gt;&lt;remote-database-name&gt;Scopus&lt;/remote-database-name&gt;&lt;/record&gt;&lt;/Cite&gt;&lt;/EndNote&gt;</w:instrText>
+      </w:r>
+      <w:r>
+        <w:rPr>
+          <w:lang w:val="en-US"/>
+        </w:rPr>
+        <w:fldChar w:fldCharType="separate"/>
+      </w:r>
+      <w:r>
+        <w:rPr>
+          <w:noProof/>
+          <w:lang w:val="en-US"/>
+        </w:rPr>
+        <w:t>[8]</w:t>
+      </w:r>
+      <w:r>
+        <w:rPr>
+          <w:lang w:val="en-US"/>
+        </w:rPr>
+        <w:fldChar w:fldCharType="end"/>
+      </w:r>
+    </w:p>
+    <w:p>
+      <w:pPr>
+        <w:rPr>
+          <w:lang w:val="en-US"/>
+        </w:rPr>
+      </w:pPr>
+      <w:r>
+        <w:rPr>
+          <w:lang w:val="en-US"/>
+        </w:rPr>
+        <w:t xml:space="preserve">How relatives influence the LR </w:t>
+      </w:r>
+      <w:r>
+        <w:rPr>
+          <w:lang w:val="en-US"/>
+        </w:rPr>
+        <w:fldChar w:fldCharType="begin"/>
+      </w:r>
+      <w:r>
+        <w:rPr>
+          <w:lang w:val="en-US"/>
+        </w:rPr>
+        <w:instrText xml:space="preserve"> ADDIN EN.CITE &lt;EndNote&gt;&lt;Cite&gt;&lt;Author&gt;Dørum&lt;/Author&gt;&lt;Year&gt;2013&lt;/Year&gt;&lt;RecNum&gt;68&lt;/RecNum&gt;&lt;DisplayText&gt;[9]&lt;/DisplayText&gt;&lt;record&gt;&lt;rec-number&gt;68&lt;/rec-number&gt;&lt;foreign-keys&gt;&lt;key app="EN" db-id="p22005xv5srwpxeed275s99yfvez9tfr995s" timestamp="1605014138"&gt;68&lt;/key&gt;&lt;/foreign-keys&gt;&lt;ref-type name="Journal Article"&gt;17&lt;/ref-type&gt;&lt;contributors&gt;&lt;authors&gt;&lt;author&gt;Dørum, G.&lt;/author&gt;&lt;author&gt;Egeland, T.&lt;/author&gt;&lt;/authors&gt;&lt;/contributors&gt;&lt;auth-address&gt;Department of Chemistry, Biotechnology and Food Science, Norwegian University of Life Sciences (UMB), Aas, Norway&amp;#xD;Department of Forensic Biology, Norwegian Institute of Public Health, Oslo, Norway&lt;/auth-address&gt;&lt;titles&gt;&lt;title&gt;Likelihood ratios for complex mixtures with relatives&lt;/title&gt;&lt;secondary-title&gt;Forensic Science International: Genetics Supplement Series&lt;/secondary-title&gt;&lt;/titles&gt;&lt;periodical&gt;&lt;full-title&gt;Forensic Science International: Genetics Supplement Series&lt;/full-title&gt;&lt;/periodical&gt;&lt;pages&gt;e61-e62&lt;/pages&gt;&lt;volume&gt;4&lt;/volume&gt;&lt;number&gt;1&lt;/number&gt;&lt;keywords&gt;&lt;keyword&gt;Kinship&lt;/keyword&gt;&lt;keyword&gt;Likelihood ratio&lt;/keyword&gt;&lt;keyword&gt;Mixture&lt;/keyword&gt;&lt;keyword&gt;P-Value&lt;/keyword&gt;&lt;/keywords&gt;&lt;dates&gt;&lt;year&gt;2013&lt;/year&gt;&lt;/dates&gt;&lt;work-type&gt;Article&lt;/work-type&gt;&lt;urls&gt;&lt;related-urls&gt;&lt;url&gt;https://www.scopus.com/inward/record.uri?eid=2-s2.0-84889883886&amp;amp;doi=10.1016%2fj.fsigss.2013.10.031&amp;amp;partnerID=40&amp;amp;md5=0619c62f77de7f036a87f54dbe13bab6&lt;/url&gt;&lt;/related-urls&gt;&lt;/urls&gt;&lt;electronic-resource-num&gt;10.1016/j.fsigss.2013.10.031&lt;/electronic-resource-num&gt;&lt;remote-database-name&gt;Scopus&lt;/remote-database-name&gt;&lt;/record&gt;&lt;/Cite&gt;&lt;/EndNote&gt;</w:instrText>
+      </w:r>
+      <w:r>
+        <w:rPr>
+          <w:lang w:val="en-US"/>
+        </w:rPr>
+        <w:fldChar w:fldCharType="separate"/>
+      </w:r>
+      <w:r>
+        <w:rPr>
+          <w:noProof/>
+          <w:lang w:val="en-US"/>
+        </w:rPr>
+        <w:t>[9]</w:t>
+      </w:r>
+      <w:r>
+        <w:rPr>
+          <w:lang w:val="en-US"/>
+        </w:rPr>
+        <w:fldChar w:fldCharType="end"/>
+      </w:r>
+    </w:p>
+    <w:p>
+      <w:pPr>
+        <w:rPr>
+          <w:lang w:val="en-US"/>
+        </w:rPr>
+      </w:pPr>
+      <w:r>
+        <w:rPr>
+          <w:lang w:val="en-US"/>
+        </w:rPr>
+        <w:t xml:space="preserve">General rules for interpreting mixtures </w:t>
+      </w:r>
+      <w:r>
+        <w:rPr>
+          <w:lang w:val="en-US"/>
+        </w:rPr>
+        <w:fldChar w:fldCharType="begin"/>
+      </w:r>
+      <w:r>
+        <w:rPr>
+          <w:lang w:val="en-US"/>
+        </w:rPr>
+        <w:instrText xml:space="preserve"> ADDIN EN.CITE &lt;EndNote&gt;&lt;Cite&gt;&lt;Author&gt;Heidebrecht&lt;/Author&gt;&lt;Year&gt;2013&lt;/Year&gt;&lt;RecNum&gt;58&lt;/RecNum&gt;&lt;DisplayText&gt;[10]&lt;/DisplayText&gt;&lt;record&gt;&lt;rec-number&gt;58&lt;/rec-number&gt;&lt;foreign-keys&gt;&lt;key app="EN" db-id="p22005xv5srwpxeed275s99yfvez9tfr995s" timestamp="1605014138"&gt;58&lt;/key&gt;&lt;/foreign-keys&gt;&lt;ref-type name="Book Section"&gt;5&lt;/ref-type&gt;&lt;contributors&gt;&lt;authors&gt;&lt;author&gt;Heidebrecht, B. J.&lt;/author&gt;&lt;/authors&gt;&lt;/contributors&gt;&lt;auth-address&gt;Maryland State Police, Forensic Sciences Division, Pikesville, MD, United States&lt;/auth-address&gt;&lt;titles&gt;&lt;title&gt;Mixture Interpretation (Interpretation of Mixed DNA Profiles with STRs Only)&lt;/title&gt;&lt;secondary-title&gt;Encyclopedia of Forensic Sciences: Second Edition&lt;/secondary-title&gt;&lt;/titles&gt;&lt;pages&gt;243-251&lt;/pages&gt;&lt;keywords&gt;&lt;keyword&gt;Deconvolution&lt;/keyword&gt;&lt;keyword&gt;DNA&lt;/keyword&gt;&lt;keyword&gt;Indistinguishable from stutter&lt;/keyword&gt;&lt;keyword&gt;Major contributor&lt;/keyword&gt;&lt;keyword&gt;Minor contributor&lt;/keyword&gt;&lt;keyword&gt;Mixture&lt;/keyword&gt;&lt;keyword&gt;Mixture ratio&lt;/keyword&gt;&lt;keyword&gt;Number of contributors&lt;/keyword&gt;&lt;keyword&gt;Peak height ratios&lt;/keyword&gt;&lt;keyword&gt;Stochastic threshold&lt;/keyword&gt;&lt;keyword&gt;STR&lt;/keyword&gt;&lt;/keywords&gt;&lt;dates&gt;&lt;year&gt;2013&lt;/year&gt;&lt;/dates&gt;&lt;urls&gt;&lt;related-urls&gt;&lt;url&gt;https://www.scopus.com/inward/record.uri?eid=2-s2.0-84942741357&amp;amp;doi=10.1016%2fB978-0-12-382165-2.00044-1&amp;amp;partnerID=40&amp;amp;md5=df71b21a45d8773346f8333bbfaf00aa&lt;/url&gt;&lt;/related-urls&gt;&lt;/urls&gt;&lt;electronic-resource-num&gt;10.1016/B978-0-12-382165-2.00044-1&lt;/electronic-resource-num&gt;&lt;remote-database-name&gt;Scopus&lt;/remote-database-name&gt;&lt;/record&gt;&lt;/Cite&gt;&lt;/EndNote&gt;</w:instrText>
+      </w:r>
+      <w:r>
+        <w:rPr>
+          <w:lang w:val="en-US"/>
+        </w:rPr>
+        <w:fldChar w:fldCharType="separate"/>
+      </w:r>
+      <w:r>
+        <w:rPr>
+          <w:noProof/>
+          <w:lang w:val="en-US"/>
+        </w:rPr>
+        <w:t>[10]</w:t>
+      </w:r>
+      <w:r>
+        <w:rPr>
+          <w:lang w:val="en-US"/>
+        </w:rPr>
+        <w:fldChar w:fldCharType="end"/>
+      </w:r>
+      <w:r>
+        <w:rPr>
+          <w:lang w:val="en-US"/>
+        </w:rPr>
+        <w:t xml:space="preserve">: </w:t>
+      </w:r>
+      <w:r>
+        <w:rPr>
+          <w:lang w:val="en-US"/>
+        </w:rPr>
+        <w:t>“</w:t>
+      </w:r>
+      <w:r>
+        <w:rPr>
+          <w:lang w:val="en-US"/>
+        </w:rPr>
+        <w:t>1) the reasoning used to define the sample as being a mixture, (2) attempting to define the number of contributors to the mixture, (3) attempting to determine the ratio of the contributors to define major or minor genetic profiles or to deconvolute mixtures, (4) taking stochastic thresholds into consideration to determine which loci may have incomplete reportable DNA profiles, and (5) taking peak height ratios of the components into consideration to determine which peaks must be designated as indistinguishable from stutter.</w:t>
+      </w:r>
+      <w:r>
+        <w:rPr>
+          <w:lang w:val="en-US"/>
+        </w:rPr>
+        <w:t>”</w:t>
+      </w:r>
+    </w:p>
+    <w:p>
+      <w:pPr>
+        <w:rPr>
+          <w:lang w:val="en-US"/>
+        </w:rPr>
+      </w:pPr>
+      <w:r>
+        <w:rPr>
+          <w:lang w:val="en-US"/>
+        </w:rPr>
+        <w:t>“</w:t>
+      </w:r>
+      <w:r>
+        <w:rPr>
+          <w:lang w:val="en-US"/>
+        </w:rPr>
+        <w:t>LR varied considerably when the hypotheses used an incorrect number of contributors</w:t>
+      </w:r>
+      <w:r>
+        <w:rPr>
+          <w:lang w:val="en-US"/>
+        </w:rPr>
+        <w:t xml:space="preserve">” </w:t>
+      </w:r>
+      <w:r>
+        <w:rPr>
+          <w:lang w:val="en-US"/>
+        </w:rPr>
+        <w:fldChar w:fldCharType="begin"/>
+      </w:r>
+      <w:r>
+        <w:rPr>
+          <w:lang w:val="en-US"/>
+        </w:rPr>
+        <w:instrText xml:space="preserve"> ADDIN EN.CITE &lt;EndNote&gt;&lt;Cite&gt;&lt;Author&gt;Benschop&lt;/Author&gt;&lt;Year&gt;2015&lt;/Year&gt;&lt;RecNum&gt;22&lt;/RecNum&gt;&lt;DisplayText&gt;[5]&lt;/DisplayText&gt;&lt;record&gt;&lt;rec-number&gt;22&lt;/rec-number&gt;&lt;foreign-keys&gt;&lt;key app="EN" db-id="p22005xv5srwpxeed275s99yfvez9tfr995s" timestamp="1605013614"&gt;22&lt;/key&gt;&lt;/foreign-keys&gt;&lt;ref-type name="Journal Article"&gt;17&lt;/ref-type&gt;&lt;contributors&gt;&lt;authors&gt;&lt;author&gt;Benschop, C. C. G.&lt;/author&gt;&lt;author&gt;Haned, H.&lt;/author&gt;&lt;author&gt;Jeurissen, L.&lt;/author&gt;&lt;author&gt;Gill, P. D.&lt;/author&gt;&lt;author&gt;Sijen, T.&lt;/author&gt;&lt;/authors&gt;&lt;/contributors&gt;&lt;auth-address&gt;Department of Human Biological Traces, Netherlands Forensic Institute, P.O. Box 24044, The Hague, 2490, Netherlands&amp;#xD;National Institute of Public Health, Department of Forensic Biology, P.O. Box 4404 Nydalen, Oslo, 0403, Norway&amp;#xD;National Institute of Public Health, Department of Forensic Medicine, P.O. Box 4950 Nydalen, Oslo, 0424, Norway&lt;/auth-address&gt;&lt;titles&gt;&lt;title&gt;The effect of varying the number of contributors on likelihood ratios for complex DNA mixtures&lt;/title&gt;&lt;secondary-title&gt;Forensic Science International: Genetics&lt;/secondary-title&gt;&lt;/titles&gt;&lt;periodical&gt;&lt;full-title&gt;Forensic Science International: Genetics&lt;/full-title&gt;&lt;/periodical&gt;&lt;pages&gt;92-99&lt;/pages&gt;&lt;volume&gt;19&lt;/volume&gt;&lt;keywords&gt;&lt;keyword&gt;Forensic science&lt;/keyword&gt;&lt;keyword&gt;High order mixtures&lt;/keyword&gt;&lt;keyword&gt;Likelihood ratios&lt;/keyword&gt;&lt;keyword&gt;Next Generation Multiplex (NGM)&lt;/keyword&gt;&lt;keyword&gt;Number of contributors&lt;/keyword&gt;&lt;keyword&gt;Probative value&lt;/keyword&gt;&lt;/keywords&gt;&lt;dates&gt;&lt;year&gt;2015&lt;/year&gt;&lt;/dates&gt;&lt;work-type&gt;Article&lt;/work-type&gt;&lt;urls&gt;&lt;related-urls&gt;&lt;url&gt;https://www.scopus.com/inward/record.uri?eid=2-s2.0-84937556327&amp;amp;doi=10.1016%2fj.fsigen.2015.07.003&amp;amp;partnerID=40&amp;amp;md5=48ea9f68117c6937087a7b08879f3607&lt;/url&gt;&lt;/related-urls&gt;&lt;/urls&gt;&lt;electronic-resource-num&gt;10.1016/j.fsigen.2015.07.003&lt;/electronic-resource-num&gt;&lt;remote-database-name&gt;Scopus&lt;/remote-database-name&gt;&lt;/record&gt;&lt;/Cite&gt;&lt;/EndNote&gt;</w:instrText>
+      </w:r>
+      <w:r>
+        <w:rPr>
+          <w:lang w:val="en-US"/>
+        </w:rPr>
+        <w:fldChar w:fldCharType="separate"/>
+      </w:r>
+      <w:r>
+        <w:rPr>
+          <w:noProof/>
+          <w:lang w:val="en-US"/>
+        </w:rPr>
+        <w:t>[5]</w:t>
+      </w:r>
+      <w:r>
+        <w:rPr>
+          <w:lang w:val="en-US"/>
+        </w:rPr>
+        <w:fldChar w:fldCharType="end"/>
+      </w:r>
+    </w:p>
+    <w:p>
+      <w:pPr>
+        <w:rPr>
+          <w:lang w:val="en-US"/>
+        </w:rPr>
+      </w:pPr>
+      <w:r>
+        <w:rPr>
+          <w:lang w:val="en-US"/>
+        </w:rPr>
+        <w:t xml:space="preserve">More contributors, more likely to be estimated to have fewer NOC </w:t>
+      </w:r>
+      <w:r>
+        <w:rPr>
+          <w:lang w:val="en-US"/>
+        </w:rPr>
+        <w:fldChar w:fldCharType="begin"/>
+      </w:r>
+      <w:r>
+        <w:rPr>
+          <w:lang w:val="en-US"/>
+        </w:rPr>
+        <w:instrText xml:space="preserve"> ADDIN EN.CITE &lt;EndNote&gt;&lt;Cite&gt;&lt;Author&gt;Coble&lt;/Author&gt;&lt;Year&gt;2015&lt;/Year&gt;&lt;RecNum&gt;25&lt;/RecNum&gt;&lt;DisplayText&gt;[11]&lt;/DisplayText&gt;&lt;record&gt;&lt;rec-number&gt;25&lt;/rec-number&gt;&lt;foreign-keys&gt;&lt;key app="EN" db-id="p22005xv5srwpxeed275s99yfvez9tfr995s" timestamp="1605013614"&gt;25&lt;/key&gt;&lt;/foreign-keys&gt;&lt;ref-type name="Journal Article"&gt;17&lt;/ref-type&gt;&lt;contributors&gt;&lt;authors&gt;&lt;author&gt;Coble, M. D.&lt;/author&gt;&lt;author&gt;Bright, J. A.&lt;/author&gt;&lt;author&gt;Buckleton, J. S.&lt;/author&gt;&lt;author&gt;Curran, J. M.&lt;/author&gt;&lt;/authors&gt;&lt;/contributors&gt;&lt;auth-address&gt;National Institute of Standards and Technology, 100 Bureau Drive, Gaithersburg, MD 20899, United States&amp;#xD;ESR, Private Bag 92021, Auckland, 1142, New Zealand&amp;#xD;University of Auckland Department of Statistics, Private Bag 92019, Auckland, 1142, New Zealand&lt;/auth-address&gt;&lt;titles&gt;&lt;title&gt;Uncertainty in the number of contributors in the proposed new CODIS set&lt;/title&gt;&lt;secondary-title&gt;Forensic Science International: Genetics&lt;/secondary-title&gt;&lt;/titles&gt;&lt;periodical&gt;&lt;full-title&gt;Forensic Science International: Genetics&lt;/full-title&gt;&lt;/periodical&gt;&lt;pages&gt;207-211&lt;/pages&gt;&lt;volume&gt;19&lt;/volume&gt;&lt;keywords&gt;&lt;keyword&gt;Forensic DNA&lt;/keyword&gt;&lt;keyword&gt;Interpretation&lt;/keyword&gt;&lt;keyword&gt;Mixed DNA profiles&lt;/keyword&gt;&lt;/keywords&gt;&lt;dates&gt;&lt;year&gt;2015&lt;/year&gt;&lt;/dates&gt;&lt;work-type&gt;Article&lt;/work-type&gt;&lt;urls&gt;&lt;related-urls&gt;&lt;url&gt;https://www.scopus.com/inward/record.uri?eid=2-s2.0-84939197160&amp;amp;doi=10.1016%2fj.fsigen.2015.07.005&amp;amp;partnerID=40&amp;amp;md5=8d259b27b4c0171f2485a850d5344c4a&lt;/url&gt;&lt;/related-urls&gt;&lt;/urls&gt;&lt;electronic-resource-num&gt;10.1016/j.fsigen.2015.07.005&lt;/electronic-resource-num&gt;&lt;remote-database-name&gt;Scopus&lt;/remote-database-name&gt;&lt;/record&gt;&lt;/Cite&gt;&lt;/EndNote&gt;</w:instrText>
+      </w:r>
+      <w:r>
+        <w:rPr>
+          <w:lang w:val="en-US"/>
+        </w:rPr>
+        <w:fldChar w:fldCharType="separate"/>
+      </w:r>
+      <w:r>
+        <w:rPr>
+          <w:noProof/>
+          <w:lang w:val="en-US"/>
+        </w:rPr>
+        <w:t>[11]</w:t>
+      </w:r>
+      <w:r>
+        <w:rPr>
+          <w:lang w:val="en-US"/>
+        </w:rPr>
+        <w:fldChar w:fldCharType="end"/>
+      </w:r>
+      <w:r>
+        <w:rPr>
+          <w:lang w:val="en-US"/>
+        </w:rPr>
+        <w:t>.</w:t>
+      </w:r>
       <w:r>
         <w:rPr>
           <w:lang w:val="en-US"/>
@@ -1038,89 +1447,6 @@
           <w:lang w:val="en-US"/>
         </w:rPr>
       </w:pPr>
-      <w:r>
-        <w:rPr>
-          <w:lang w:val="en-US"/>
-        </w:rPr>
-        <w:t>Speed?</w:t>
-      </w:r>
-    </w:p>
-    <w:p>
-      <w:pPr>
-        <w:rPr>
-          <w:lang w:val="en-US"/>
-        </w:rPr>
-      </w:pPr>
-    </w:p>
-    <w:p>
-      <w:pPr>
-        <w:pStyle w:val="Kop2"/>
-        <w:rPr>
-          <w:lang w:val="en-US"/>
-        </w:rPr>
-      </w:pPr>
-      <w:r>
-        <w:rPr>
-          <w:lang w:val="en-US"/>
-        </w:rPr>
-        <w:t xml:space="preserve">Counterfactuals </w:t>
-      </w:r>
-      <w:r>
-        <w:rPr>
-          <w:lang w:val="en-US"/>
-        </w:rPr>
-        <w:fldChar w:fldCharType="begin"/>
-      </w:r>
-      <w:r>
-        <w:rPr>
-          <w:lang w:val="en-US"/>
-        </w:rPr>
-        <w:instrText xml:space="preserve"> ADDIN EN.CITE &lt;EndNote&gt;&lt;Cite&gt;&lt;Author&gt;Dandl&lt;/Author&gt;&lt;Year&gt;2020&lt;/Year&gt;&lt;RecNum&gt;99&lt;/RecNum&gt;&lt;DisplayText&gt;[6]&lt;/DisplayText&gt;&lt;record&gt;&lt;rec-number&gt;99&lt;/rec-number&gt;&lt;foreign-keys&gt;&lt;key app="EN" db-id="p22005xv5srwpxeed275s99yfvez9tfr995s" timestamp="1606140086"&gt;99&lt;/key&gt;&lt;/foreign-keys&gt;&lt;ref-type name="Conference Proceedings"&gt;10&lt;/ref-type&gt;&lt;contributors&gt;&lt;authors&gt;&lt;author&gt;Dandl, Susanne&lt;/author&gt;&lt;author&gt;Molnar, Christoph&lt;/author&gt;&lt;author&gt;Binder, Martin&lt;/author&gt;&lt;author&gt;Bischl, Bernd&lt;/author&gt;&lt;/authors&gt;&lt;secondary-authors&gt;&lt;author&gt;Bäck, Thomas&lt;/author&gt;&lt;author&gt;Preuss, Mike&lt;/author&gt;&lt;author&gt;Deutz, André&lt;/author&gt;&lt;author&gt;Wang, Hao&lt;/author&gt;&lt;author&gt;Doerr, Carola&lt;/author&gt;&lt;author&gt;Emmerich, Michael&lt;/author&gt;&lt;author&gt;Trautmann, Heike&lt;/author&gt;&lt;/secondary-authors&gt;&lt;/contributors&gt;&lt;titles&gt;&lt;title&gt;Multi-Objective Counterfactual Explanations&lt;/title&gt;&lt;secondary-title&gt;Parallel Problem Solving from Nature – PPSN XVI&lt;/secondary-title&gt;&lt;/titles&gt;&lt;pages&gt;448-469&lt;/pages&gt;&lt;dates&gt;&lt;year&gt;2020&lt;/year&gt;&lt;pub-dates&gt;&lt;date&gt;2020//&lt;/date&gt;&lt;/pub-dates&gt;&lt;/dates&gt;&lt;pub-location&gt;Cham&lt;/pub-location&gt;&lt;publisher&gt;Springer International Publishing&lt;/publisher&gt;&lt;isbn&gt;978-3-030-58112-1&lt;/isbn&gt;&lt;urls&gt;&lt;/urls&gt;&lt;/record&gt;&lt;/Cite&gt;&lt;/EndNote&gt;</w:instrText>
-      </w:r>
-      <w:r>
-        <w:rPr>
-          <w:lang w:val="en-US"/>
-        </w:rPr>
-        <w:fldChar w:fldCharType="separate"/>
-      </w:r>
-      <w:r>
-        <w:rPr>
-          <w:noProof/>
-          <w:lang w:val="en-US"/>
-        </w:rPr>
-        <w:t>[6]</w:t>
-      </w:r>
-      <w:r>
-        <w:rPr>
-          <w:lang w:val="en-US"/>
-        </w:rPr>
-        <w:fldChar w:fldCharType="end"/>
-      </w:r>
-    </w:p>
-    <w:p>
-      <w:pPr>
-        <w:rPr>
-          <w:lang w:val="en-US"/>
-        </w:rPr>
-      </w:pPr>
-      <w:r>
-        <w:rPr>
-          <w:lang w:val="en-US"/>
-        </w:rPr>
-        <w:t>“</w:t>
-      </w:r>
-      <w:r>
-        <w:rPr>
-          <w:lang w:val="en-US"/>
-        </w:rPr>
-        <w:t>MOC returns a Pareto set of counterfactuals that represents different trade-offs between our proposed objectives, and which are constructed to be diverse in feature space.</w:t>
-      </w:r>
-      <w:r>
-        <w:rPr>
-          <w:lang w:val="en-US"/>
-        </w:rPr>
-        <w:t>”</w:t>
-      </w:r>
     </w:p>
     <w:p>
       <w:pPr>
@@ -1137,7 +1463,84 @@
         <w:rPr>
           <w:lang w:val="en-US"/>
         </w:rPr>
-        <w:t>Low number of feature changes (sparse explanations)</w:t>
+        <w:t>Speed?</w:t>
+      </w:r>
+    </w:p>
+    <w:p>
+      <w:pPr>
+        <w:rPr>
+          <w:lang w:val="en-US"/>
+        </w:rPr>
+      </w:pPr>
+    </w:p>
+    <w:p>
+      <w:pPr>
+        <w:pStyle w:val="Kop2"/>
+        <w:rPr>
+          <w:lang w:val="en-US"/>
+        </w:rPr>
+      </w:pPr>
+      <w:r>
+        <w:rPr>
+          <w:lang w:val="en-US"/>
+        </w:rPr>
+        <w:t xml:space="preserve">Counterfactuals </w:t>
+      </w:r>
+      <w:r>
+        <w:rPr>
+          <w:lang w:val="en-US"/>
+        </w:rPr>
+        <w:fldChar w:fldCharType="begin"/>
+      </w:r>
+      <w:r>
+        <w:rPr>
+          <w:lang w:val="en-US"/>
+        </w:rPr>
+        <w:instrText xml:space="preserve"> ADDIN EN.CITE &lt;EndNote&gt;&lt;Cite&gt;&lt;Author&gt;Dandl&lt;/Author&gt;&lt;Year&gt;2020&lt;/Year&gt;&lt;RecNum&gt;99&lt;/RecNum&gt;&lt;DisplayText&gt;[12]&lt;/DisplayText&gt;&lt;record&gt;&lt;rec-number&gt;99&lt;/rec-number&gt;&lt;foreign-keys&gt;&lt;key app="EN" db-id="p22005xv5srwpxeed275s99yfvez9tfr995s" timestamp="1606140086"&gt;99&lt;/key&gt;&lt;/foreign-keys&gt;&lt;ref-type name="Conference Proceedings"&gt;10&lt;/ref-type&gt;&lt;contributors&gt;&lt;authors&gt;&lt;author&gt;Dandl, Susanne&lt;/author&gt;&lt;author&gt;Molnar, Christoph&lt;/author&gt;&lt;author&gt;Binder, Martin&lt;/author&gt;&lt;author&gt;Bischl, Bernd&lt;/author&gt;&lt;/authors&gt;&lt;secondary-authors&gt;&lt;author&gt;Bäck, Thomas&lt;/author&gt;&lt;author&gt;Preuss, Mike&lt;/author&gt;&lt;author&gt;Deutz, André&lt;/author&gt;&lt;author&gt;Wang, Hao&lt;/author&gt;&lt;author&gt;Doerr, Carola&lt;/author&gt;&lt;author&gt;Emmerich, Michael&lt;/author&gt;&lt;author&gt;Trautmann, Heike&lt;/author&gt;&lt;/secondary-authors&gt;&lt;/contributors&gt;&lt;titles&gt;&lt;title&gt;Multi-Objective Counterfactual Explanations&lt;/title&gt;&lt;secondary-title&gt;Parallel Problem Solving from Nature – PPSN XVI&lt;/secondary-title&gt;&lt;/titles&gt;&lt;pages&gt;448-469&lt;/pages&gt;&lt;dates&gt;&lt;year&gt;2020&lt;/year&gt;&lt;pub-dates&gt;&lt;date&gt;2020//&lt;/date&gt;&lt;/pub-dates&gt;&lt;/dates&gt;&lt;pub-location&gt;Cham&lt;/pub-location&gt;&lt;publisher&gt;Springer International Publishing&lt;/publisher&gt;&lt;isbn&gt;978-3-030-58112-1&lt;/isbn&gt;&lt;urls&gt;&lt;/urls&gt;&lt;/record&gt;&lt;/Cite&gt;&lt;/EndNote&gt;</w:instrText>
+      </w:r>
+      <w:r>
+        <w:rPr>
+          <w:lang w:val="en-US"/>
+        </w:rPr>
+        <w:fldChar w:fldCharType="separate"/>
+      </w:r>
+      <w:r>
+        <w:rPr>
+          <w:noProof/>
+          <w:lang w:val="en-US"/>
+        </w:rPr>
+        <w:t>[12]</w:t>
+      </w:r>
+      <w:r>
+        <w:rPr>
+          <w:lang w:val="en-US"/>
+        </w:rPr>
+        <w:fldChar w:fldCharType="end"/>
+      </w:r>
+    </w:p>
+    <w:p>
+      <w:pPr>
+        <w:rPr>
+          <w:lang w:val="en-US"/>
+        </w:rPr>
+      </w:pPr>
+      <w:r>
+        <w:rPr>
+          <w:lang w:val="en-US"/>
+        </w:rPr>
+        <w:t>“</w:t>
+      </w:r>
+      <w:r>
+        <w:rPr>
+          <w:lang w:val="en-US"/>
+        </w:rPr>
+        <w:t>MOC returns a Pareto set of counterfactuals that represents different trade-offs between our proposed objectives, and which are constructed to be diverse in feature space.</w:t>
+      </w:r>
+      <w:r>
+        <w:rPr>
+          <w:lang w:val="en-US"/>
+        </w:rPr>
+        <w:t>”</w:t>
       </w:r>
     </w:p>
     <w:p>
@@ -1155,214 +1558,8 @@
         <w:rPr>
           <w:lang w:val="en-US"/>
         </w:rPr>
-        <w:t>Close to nearest observed data points (plausible explanations)</w:t>
-      </w:r>
-    </w:p>
-    <w:p>
-      <w:pPr>
-        <w:rPr>
-          <w:lang w:val="en-US"/>
-        </w:rPr>
-      </w:pPr>
-    </w:p>
-    <w:p>
-      <w:pPr>
-        <w:pStyle w:val="Kop2"/>
-        <w:rPr>
-          <w:lang w:val="en-US"/>
-        </w:rPr>
-      </w:pPr>
-      <w:r>
-        <w:rPr>
-          <w:lang w:val="en-US"/>
-        </w:rPr>
-        <w:t xml:space="preserve">ICE / PD plots / </w:t>
-      </w:r>
-    </w:p>
-    <w:p>
-      <w:pPr>
-        <w:rPr>
-          <w:lang w:val="en-US"/>
-        </w:rPr>
-      </w:pPr>
-      <w:r>
-        <w:rPr>
-          <w:lang w:val="en-US"/>
-        </w:rPr>
-        <w:t>ICE paper about PD plots: “</w:t>
-      </w:r>
-      <w:r>
-        <w:rPr>
-          <w:lang w:val="en-US"/>
-        </w:rPr>
-        <w:t>Note that the approximation here is twofold: we estimate the true model with fˆ, the</w:t>
-      </w:r>
-      <w:r>
-        <w:rPr>
-          <w:lang w:val="en-US"/>
-        </w:rPr>
-        <w:t xml:space="preserve"> </w:t>
-      </w:r>
-      <w:r>
-        <w:rPr>
-          <w:lang w:val="en-US"/>
-        </w:rPr>
-        <w:t xml:space="preserve">output of a statistical learning algorithm, and we estimate the integral over </w:t>
-      </w:r>
-      <w:proofErr w:type="spellStart"/>
-      <w:r>
-        <w:rPr>
-          <w:lang w:val="en-US"/>
-        </w:rPr>
-        <w:t>xC</w:t>
-      </w:r>
-      <w:proofErr w:type="spellEnd"/>
-      <w:r>
-        <w:rPr>
-          <w:lang w:val="en-US"/>
-        </w:rPr>
-        <w:t xml:space="preserve"> by averaging</w:t>
-      </w:r>
-      <w:r>
-        <w:rPr>
-          <w:lang w:val="en-US"/>
-        </w:rPr>
-        <w:t xml:space="preserve"> </w:t>
-      </w:r>
-      <w:r>
-        <w:rPr>
-          <w:lang w:val="en-US"/>
-        </w:rPr>
-        <w:t xml:space="preserve">over the N </w:t>
-      </w:r>
-      <w:proofErr w:type="spellStart"/>
-      <w:r>
-        <w:rPr>
-          <w:lang w:val="en-US"/>
-        </w:rPr>
-        <w:t>xC</w:t>
-      </w:r>
-      <w:proofErr w:type="spellEnd"/>
-      <w:r>
-        <w:rPr>
-          <w:lang w:val="en-US"/>
-        </w:rPr>
-        <w:t xml:space="preserve"> values observed in the training set.</w:t>
-      </w:r>
-      <w:r>
-        <w:rPr>
-          <w:lang w:val="en-US"/>
-        </w:rPr>
-        <w:t>”</w:t>
-      </w:r>
-    </w:p>
-    <w:p>
-      <w:pPr>
-        <w:rPr>
-          <w:lang w:val="en-US"/>
-        </w:rPr>
-      </w:pPr>
-      <w:r>
-        <w:rPr>
-          <w:lang w:val="en-US"/>
-        </w:rPr>
-        <w:t>“</w:t>
-      </w:r>
-      <w:r>
-        <w:rPr>
-          <w:lang w:val="en-US"/>
-        </w:rPr>
-        <w:t>Visually, ICE plots disaggregate the output of classical PDPs. Rather than plot the</w:t>
-      </w:r>
-      <w:r>
-        <w:rPr>
-          <w:lang w:val="en-US"/>
-        </w:rPr>
-        <w:t xml:space="preserve"> </w:t>
-      </w:r>
-      <w:r>
-        <w:rPr>
-          <w:lang w:val="en-US"/>
-        </w:rPr>
-        <w:t>target covariates’ average partial effect on the predicted response, we instead plot the N</w:t>
-      </w:r>
-      <w:r>
-        <w:rPr>
-          <w:lang w:val="en-US"/>
-        </w:rPr>
-        <w:t xml:space="preserve"> </w:t>
-      </w:r>
-      <w:r>
-        <w:rPr>
-          <w:lang w:val="en-US"/>
-        </w:rPr>
-        <w:t xml:space="preserve">estimated conditional </w:t>
-      </w:r>
-      <w:r>
-        <w:rPr>
-          <w:lang w:val="en-US"/>
-        </w:rPr>
-        <w:t xml:space="preserve"> e</w:t>
-      </w:r>
-      <w:r>
-        <w:rPr>
-          <w:lang w:val="en-US"/>
-        </w:rPr>
-        <w:t>xpectation curves: each reflects the predicted response as a function</w:t>
-      </w:r>
-      <w:r>
-        <w:rPr>
-          <w:lang w:val="en-US"/>
-        </w:rPr>
-        <w:t xml:space="preserve"> </w:t>
-      </w:r>
-      <w:r>
-        <w:rPr>
-          <w:lang w:val="en-US"/>
-        </w:rPr>
-        <w:t xml:space="preserve">of covariate </w:t>
-      </w:r>
-      <w:proofErr w:type="spellStart"/>
-      <w:r>
-        <w:rPr>
-          <w:lang w:val="en-US"/>
-        </w:rPr>
-        <w:t>xS</w:t>
-      </w:r>
-      <w:proofErr w:type="spellEnd"/>
-      <w:r>
-        <w:rPr>
-          <w:lang w:val="en-US"/>
-        </w:rPr>
-        <w:t xml:space="preserve">, conditional on an observed </w:t>
-      </w:r>
-      <w:proofErr w:type="spellStart"/>
-      <w:r>
-        <w:rPr>
-          <w:lang w:val="en-US"/>
-        </w:rPr>
-        <w:t>xC</w:t>
-      </w:r>
-      <w:proofErr w:type="spellEnd"/>
-      <w:r>
-        <w:rPr>
-          <w:lang w:val="en-US"/>
-        </w:rPr>
-        <w:t>.</w:t>
-      </w:r>
-      <w:r>
-        <w:rPr>
-          <w:lang w:val="en-US"/>
-        </w:rPr>
-        <w:t>”</w:t>
-      </w:r>
-    </w:p>
-    <w:p>
-      <w:pPr>
-        <w:rPr>
-          <w:lang w:val="en-US"/>
-        </w:rPr>
-      </w:pPr>
+        <w:t>Low number of feature changes (sparse explanations)</w:t>
+      </w:r>
     </w:p>
     <w:p>
       <w:pPr>
@@ -1379,8 +1576,1794 @@
         <w:rPr>
           <w:lang w:val="en-US"/>
         </w:rPr>
+        <w:t>Close to nearest observed data points (plausible explanations)</w:t>
+      </w:r>
+    </w:p>
+    <w:p>
+      <w:pPr>
+        <w:rPr>
+          <w:lang w:val="en-US"/>
+        </w:rPr>
+      </w:pPr>
+    </w:p>
+    <w:p>
+      <w:pPr>
+        <w:pStyle w:val="Kop2"/>
+        <w:rPr>
+          <w:lang w:val="en-US"/>
+        </w:rPr>
+      </w:pPr>
+      <w:r>
+        <w:rPr>
+          <w:lang w:val="en-US"/>
+        </w:rPr>
+        <w:t xml:space="preserve">ICE / PD plots / </w:t>
+      </w:r>
+    </w:p>
+    <w:p>
+      <w:pPr>
+        <w:rPr>
+          <w:lang w:val="en-US"/>
+        </w:rPr>
+      </w:pPr>
+      <w:r>
+        <w:rPr>
+          <w:lang w:val="en-US"/>
+        </w:rPr>
+        <w:t>ICE paper about PD plots: “</w:t>
+      </w:r>
+      <w:r>
+        <w:rPr>
+          <w:lang w:val="en-US"/>
+        </w:rPr>
+        <w:t>Note that the approximation here is twofold: we estimate the true model with fˆ, the</w:t>
+      </w:r>
+      <w:r>
+        <w:rPr>
+          <w:lang w:val="en-US"/>
+        </w:rPr>
+        <w:t xml:space="preserve"> </w:t>
+      </w:r>
+      <w:r>
+        <w:rPr>
+          <w:lang w:val="en-US"/>
+        </w:rPr>
+        <w:t xml:space="preserve">output of a statistical learning algorithm, and we estimate the integral over </w:t>
+      </w:r>
+      <w:proofErr w:type="spellStart"/>
+      <w:r>
+        <w:rPr>
+          <w:lang w:val="en-US"/>
+        </w:rPr>
+        <w:t>xC</w:t>
+      </w:r>
+      <w:proofErr w:type="spellEnd"/>
+      <w:r>
+        <w:rPr>
+          <w:lang w:val="en-US"/>
+        </w:rPr>
+        <w:t xml:space="preserve"> by averaging</w:t>
+      </w:r>
+      <w:r>
+        <w:rPr>
+          <w:lang w:val="en-US"/>
+        </w:rPr>
+        <w:t xml:space="preserve"> </w:t>
+      </w:r>
+      <w:r>
+        <w:rPr>
+          <w:lang w:val="en-US"/>
+        </w:rPr>
+        <w:t xml:space="preserve">over the N </w:t>
+      </w:r>
+      <w:proofErr w:type="spellStart"/>
+      <w:r>
+        <w:rPr>
+          <w:lang w:val="en-US"/>
+        </w:rPr>
+        <w:t>xC</w:t>
+      </w:r>
+      <w:proofErr w:type="spellEnd"/>
+      <w:r>
+        <w:rPr>
+          <w:lang w:val="en-US"/>
+        </w:rPr>
+        <w:t xml:space="preserve"> values observed in the training set.</w:t>
+      </w:r>
+      <w:r>
+        <w:rPr>
+          <w:lang w:val="en-US"/>
+        </w:rPr>
+        <w:t>”</w:t>
+      </w:r>
+    </w:p>
+    <w:p>
+      <w:pPr>
+        <w:rPr>
+          <w:lang w:val="en-US"/>
+        </w:rPr>
+      </w:pPr>
+      <w:r>
+        <w:rPr>
+          <w:lang w:val="en-US"/>
+        </w:rPr>
+        <w:t>“</w:t>
+      </w:r>
+      <w:r>
+        <w:rPr>
+          <w:lang w:val="en-US"/>
+        </w:rPr>
+        <w:t>Visually, ICE plots disaggregate the output of classical PDPs. Rather than plot the</w:t>
+      </w:r>
+      <w:r>
+        <w:rPr>
+          <w:lang w:val="en-US"/>
+        </w:rPr>
+        <w:t xml:space="preserve"> </w:t>
+      </w:r>
+      <w:r>
+        <w:rPr>
+          <w:lang w:val="en-US"/>
+        </w:rPr>
+        <w:t>target covariates’ average partial effect on the predicted response, we instead plot the N</w:t>
+      </w:r>
+      <w:r>
+        <w:rPr>
+          <w:lang w:val="en-US"/>
+        </w:rPr>
+        <w:t xml:space="preserve"> </w:t>
+      </w:r>
+      <w:r>
+        <w:rPr>
+          <w:lang w:val="en-US"/>
+        </w:rPr>
+        <w:t xml:space="preserve">estimated </w:t>
+      </w:r>
+      <w:proofErr w:type="gramStart"/>
+      <w:r>
+        <w:rPr>
+          <w:lang w:val="en-US"/>
+        </w:rPr>
+        <w:t xml:space="preserve">conditional </w:t>
+      </w:r>
+      <w:r>
+        <w:rPr>
+          <w:lang w:val="en-US"/>
+        </w:rPr>
+        <w:t xml:space="preserve"> e</w:t>
+      </w:r>
+      <w:r>
+        <w:rPr>
+          <w:lang w:val="en-US"/>
+        </w:rPr>
+        <w:t>xpectation</w:t>
+      </w:r>
+      <w:proofErr w:type="gramEnd"/>
+      <w:r>
+        <w:rPr>
+          <w:lang w:val="en-US"/>
+        </w:rPr>
+        <w:t xml:space="preserve"> curves: each reflects the predicted response as a function</w:t>
+      </w:r>
+      <w:r>
+        <w:rPr>
+          <w:lang w:val="en-US"/>
+        </w:rPr>
+        <w:t xml:space="preserve"> </w:t>
+      </w:r>
+      <w:r>
+        <w:rPr>
+          <w:lang w:val="en-US"/>
+        </w:rPr>
+        <w:t xml:space="preserve">of covariate </w:t>
+      </w:r>
+      <w:proofErr w:type="spellStart"/>
+      <w:r>
+        <w:rPr>
+          <w:lang w:val="en-US"/>
+        </w:rPr>
+        <w:t>xS</w:t>
+      </w:r>
+      <w:proofErr w:type="spellEnd"/>
+      <w:r>
+        <w:rPr>
+          <w:lang w:val="en-US"/>
+        </w:rPr>
+        <w:t xml:space="preserve">, conditional on an observed </w:t>
+      </w:r>
+      <w:proofErr w:type="spellStart"/>
+      <w:r>
+        <w:rPr>
+          <w:lang w:val="en-US"/>
+        </w:rPr>
+        <w:t>xC</w:t>
+      </w:r>
+      <w:proofErr w:type="spellEnd"/>
+      <w:r>
+        <w:rPr>
+          <w:lang w:val="en-US"/>
+        </w:rPr>
+        <w:t>.</w:t>
+      </w:r>
+      <w:r>
+        <w:rPr>
+          <w:lang w:val="en-US"/>
+        </w:rPr>
+        <w:t>”</w:t>
+      </w:r>
+    </w:p>
+    <w:p>
+      <w:pPr>
+        <w:rPr>
+          <w:lang w:val="en-US"/>
+        </w:rPr>
+      </w:pPr>
+    </w:p>
+    <w:p>
+      <w:pPr>
+        <w:rPr>
+          <w:lang w:val="en-US"/>
+        </w:rPr>
+      </w:pPr>
+      <w:r>
+        <w:rPr>
+          <w:lang w:val="en-US"/>
+        </w:rPr>
+        <w:t xml:space="preserve">Dependence between features must be visualized in explanations </w:t>
+      </w:r>
+    </w:p>
+    <w:p>
+      <w:pPr>
+        <w:rPr>
+          <w:lang w:val="en-US"/>
+        </w:rPr>
+      </w:pPr>
+    </w:p>
+    <w:p>
+      <w:pPr>
+        <w:rPr>
+          <w:lang w:val="en-US"/>
+        </w:rPr>
+      </w:pPr>
+      <w:r>
+        <w:rPr>
+          <w:lang w:val="en-US"/>
+        </w:rPr>
+        <w:t xml:space="preserve">The quality of explanations is sometimes evaluated by performing a quantitative evaluation of a user study. Users are asked to perform a certain task and the explanations help support this task. How well and how fast the humans can accomplish the task is measured as accuracy and efficiency respectively </w:t>
+      </w:r>
+      <w:r>
+        <w:rPr>
+          <w:lang w:val="en-US"/>
+        </w:rPr>
+        <w:fldChar w:fldCharType="begin"/>
+      </w:r>
+      <w:r>
+        <w:rPr>
+          <w:lang w:val="en-US"/>
+        </w:rPr>
+        <w:instrText xml:space="preserve"> ADDIN EN.CITE &lt;EndNote&gt;&lt;Cite&gt;&lt;Author&gt;Kim&lt;/Author&gt;&lt;Year&gt;2016&lt;/Year&gt;&lt;RecNum&gt;101&lt;/RecNum&gt;&lt;DisplayText&gt;[13, 14]&lt;/DisplayText&gt;&lt;record&gt;&lt;rec-number&gt;101&lt;/rec-number&gt;&lt;foreign-keys&gt;&lt;key app="EN" db-id="p22005xv5srwpxeed275s99yfvez9tfr995s" timestamp="1606399378"&gt;101&lt;/key&gt;&lt;/foreign-keys&gt;&lt;ref-type name="Conference Proceedings"&gt;10&lt;/ref-type&gt;&lt;contributors&gt;&lt;authors&gt;&lt;author&gt;Kim, Been&lt;/author&gt;&lt;author&gt;Koyejo, O.&lt;/author&gt;&lt;author&gt;Khanna, Rajiv&lt;/author&gt;&lt;/authors&gt;&lt;/contributors&gt;&lt;titles&gt;&lt;title&gt;Examples are not enough, learn to criticize! Criticism for Interpretability&lt;/title&gt;&lt;secondary-title&gt;NIPS&lt;/secondary-title&gt;&lt;/titles&gt;&lt;dates&gt;&lt;year&gt;2016&lt;/year&gt;&lt;/dates&gt;&lt;urls&gt;&lt;/urls&gt;&lt;/record&gt;&lt;/Cite&gt;&lt;Cite&gt;&lt;Author&gt;Ribeiro&lt;/Author&gt;&lt;Year&gt;2018&lt;/Year&gt;&lt;RecNum&gt;109&lt;/RecNum&gt;&lt;record&gt;&lt;rec-number&gt;109&lt;/rec-number&gt;&lt;foreign-keys&gt;&lt;key app="EN" db-id="p22005xv5srwpxeed275s99yfvez9tfr995s" timestamp="1606485190"&gt;109&lt;/key&gt;&lt;/foreign-keys&gt;&lt;ref-type name="Conference Proceedings"&gt;10&lt;/ref-type&gt;&lt;contributors&gt;&lt;authors&gt;&lt;author&gt;Ribeiro, Marco Tulio&lt;/author&gt;&lt;author&gt;Singh, Sameer&lt;/author&gt;&lt;author&gt;Guestrin, Carlos&lt;/author&gt;&lt;/authors&gt;&lt;/contributors&gt;&lt;titles&gt;&lt;title&gt;Anchors: High-Precision Model-Agnostic Explanations&lt;/title&gt;&lt;secondary-title&gt;AAAI&lt;/secondary-title&gt;&lt;/titles&gt;&lt;dates&gt;&lt;year&gt;2018&lt;/year&gt;&lt;/dates&gt;&lt;urls&gt;&lt;/urls&gt;&lt;/record&gt;&lt;/Cite&gt;&lt;/EndNote&gt;</w:instrText>
+      </w:r>
+      <w:r>
+        <w:rPr>
+          <w:lang w:val="en-US"/>
+        </w:rPr>
+        <w:fldChar w:fldCharType="separate"/>
+      </w:r>
+      <w:r>
+        <w:rPr>
+          <w:noProof/>
+          <w:lang w:val="en-US"/>
+        </w:rPr>
+        <w:t>[13, 14]</w:t>
+      </w:r>
+      <w:r>
+        <w:rPr>
+          <w:lang w:val="en-US"/>
+        </w:rPr>
+        <w:fldChar w:fldCharType="end"/>
+      </w:r>
+      <w:r>
+        <w:rPr>
+          <w:lang w:val="en-US"/>
+        </w:rPr>
+        <w:t>.</w:t>
+      </w:r>
+      <w:r>
+        <w:rPr>
+          <w:lang w:val="en-US"/>
+        </w:rPr>
+        <w:t xml:space="preserve"> Subjectively, users were asked for their preference of explanation type in a 1 versus 1 fashion and asked to provide reasons.</w:t>
+      </w:r>
+    </w:p>
+    <w:p>
+      <w:pPr>
+        <w:rPr>
+          <w:lang w:val="en-US"/>
+        </w:rPr>
+      </w:pPr>
+      <w:r>
+        <w:rPr>
+          <w:lang w:val="en-US"/>
+        </w:rPr>
+        <w:t xml:space="preserve">Explanations should have few features, as humans pick usually just a few reasons. They should be specific to the problem at hand, and every instance should be explained in the same deterministic way </w:t>
+      </w:r>
+      <w:r>
+        <w:rPr>
+          <w:lang w:val="en-US"/>
+        </w:rPr>
+        <w:fldChar w:fldCharType="begin"/>
+      </w:r>
+      <w:r>
+        <w:rPr>
+          <w:lang w:val="en-US"/>
+        </w:rPr>
+        <w:instrText xml:space="preserve"> ADDIN EN.CITE &lt;EndNote&gt;&lt;Cite&gt;&lt;Author&gt;Lakkaraju&lt;/Author&gt;&lt;Year&gt;2017&lt;/Year&gt;&lt;RecNum&gt;102&lt;/RecNum&gt;&lt;DisplayText&gt;[15]&lt;/DisplayText&gt;&lt;record&gt;&lt;rec-number&gt;102&lt;/rec-number&gt;&lt;foreign-keys&gt;&lt;key app="EN" db-id="p22005xv5srwpxeed275s99yfvez9tfr995s" timestamp="1606403285"&gt;102&lt;/key&gt;&lt;/foreign-keys&gt;&lt;ref-type name="Journal Article"&gt;17&lt;/ref-type&gt;&lt;contributors&gt;&lt;authors&gt;&lt;author&gt;Lakkaraju, Himabindu&lt;/author&gt;&lt;author&gt;Kamar, Ece&lt;/author&gt;&lt;author&gt;Caruana, Rich&lt;/author&gt;&lt;author&gt;Leskovec, Jure&lt;/author&gt;&lt;/authors&gt;&lt;/contributors&gt;&lt;titles&gt;&lt;title&gt;Interpretable &amp;amp; Explorable Approximations of Black Box Models&lt;/title&gt;&lt;/titles&gt;&lt;dates&gt;&lt;year&gt;2017&lt;/year&gt;&lt;pub-dates&gt;&lt;date&gt;07/04&lt;/date&gt;&lt;/pub-dates&gt;&lt;/dates&gt;&lt;urls&gt;&lt;/urls&gt;&lt;/record&gt;&lt;/Cite&gt;&lt;/EndNote&gt;</w:instrText>
+      </w:r>
+      <w:r>
+        <w:rPr>
+          <w:lang w:val="en-US"/>
+        </w:rPr>
+        <w:fldChar w:fldCharType="separate"/>
+      </w:r>
+      <w:r>
+        <w:rPr>
+          <w:noProof/>
+          <w:lang w:val="en-US"/>
+        </w:rPr>
+        <w:t>[15]</w:t>
+      </w:r>
+      <w:r>
+        <w:rPr>
+          <w:lang w:val="en-US"/>
+        </w:rPr>
+        <w:fldChar w:fldCharType="end"/>
+      </w:r>
+      <w:r>
+        <w:rPr>
+          <w:lang w:val="en-US"/>
+        </w:rPr>
+        <w:t>.</w:t>
+      </w:r>
+      <w:r>
+        <w:rPr>
+          <w:lang w:val="en-US"/>
+        </w:rPr>
+        <w:t xml:space="preserve"> Deterministic, or consistent feature attributions </w:t>
+      </w:r>
+      <w:r>
+        <w:rPr>
+          <w:lang w:val="en-US"/>
+        </w:rPr>
+        <w:fldChar w:fldCharType="begin"/>
+      </w:r>
+      <w:r>
+        <w:rPr>
+          <w:lang w:val="en-US"/>
+        </w:rPr>
+        <w:instrText xml:space="preserve"> ADDIN EN.CITE &lt;EndNote&gt;&lt;Cite&gt;&lt;Author&gt;Lundberg&lt;/Author&gt;&lt;Year&gt;2017&lt;/Year&gt;&lt;RecNum&gt;103&lt;/RecNum&gt;&lt;DisplayText&gt;[16]&lt;/DisplayText&gt;&lt;record&gt;&lt;rec-number&gt;103&lt;/rec-number&gt;&lt;foreign-keys&gt;&lt;key app="EN" db-id="p22005xv5srwpxeed275s99yfvez9tfr995s" timestamp="1606404188"&gt;103&lt;/key&gt;&lt;/foreign-keys&gt;&lt;ref-type name="Book"&gt;6&lt;/ref-type&gt;&lt;contributors&gt;&lt;authors&gt;&lt;author&gt;Lundberg, Scott&lt;/author&gt;&lt;author&gt;Lee, Su-In&lt;/author&gt;&lt;/authors&gt;&lt;/contributors&gt;&lt;titles&gt;&lt;title&gt;A Unified Approach to Interpreting Model Predictions&lt;/title&gt;&lt;/titles&gt;&lt;dates&gt;&lt;year&gt;2017&lt;/year&gt;&lt;/dates&gt;&lt;urls&gt;&lt;/urls&gt;&lt;/record&gt;&lt;/Cite&gt;&lt;/EndNote&gt;</w:instrText>
+      </w:r>
+      <w:r>
+        <w:rPr>
+          <w:lang w:val="en-US"/>
+        </w:rPr>
+        <w:fldChar w:fldCharType="separate"/>
+      </w:r>
+      <w:r>
+        <w:rPr>
+          <w:noProof/>
+          <w:lang w:val="en-US"/>
+        </w:rPr>
+        <w:t>[16]</w:t>
+      </w:r>
+      <w:r>
+        <w:rPr>
+          <w:lang w:val="en-US"/>
+        </w:rPr>
+        <w:fldChar w:fldCharType="end"/>
+      </w:r>
+      <w:r>
+        <w:rPr>
+          <w:lang w:val="en-US"/>
+        </w:rPr>
+        <w:t>.</w:t>
+      </w:r>
+    </w:p>
+    <w:p>
+      <w:pPr>
+        <w:rPr>
+          <w:lang w:val="en-US"/>
+        </w:rPr>
+      </w:pPr>
+      <w:r>
+        <w:rPr>
+          <w:lang w:val="en-US"/>
+        </w:rPr>
+        <w:t xml:space="preserve">Exploration using several visual aids </w:t>
+      </w:r>
+      <w:r>
+        <w:rPr>
+          <w:lang w:val="en-US"/>
+        </w:rPr>
+        <w:fldChar w:fldCharType="begin">
+          <w:fldData xml:space="preserve">PEVuZE5vdGU+PENpdGU+PEF1dGhvcj5MdW5kYmVyZzwvQXV0aG9yPjxZZWFyPjIwMTg8L1llYXI+
+PFJlY051bT4xMDQ8L1JlY051bT48RGlzcGxheVRleHQ+WzE3XTwvRGlzcGxheVRleHQ+PHJlY29y
+ZD48cmVjLW51bWJlcj4xMDQ8L3JlYy1udW1iZXI+PGZvcmVpZ24ta2V5cz48a2V5IGFwcD0iRU4i
+IGRiLWlkPSJwMjIwMDV4djVzcndweGVlZDI3NXM5OXlmdmV6OXRmcjk5NXMiIHRpbWVzdGFtcD0i
+MTYwNjQwNzgyNCI+MTA0PC9rZXk+PC9mb3JlaWduLWtleXM+PHJlZi10eXBlIG5hbWU9IkpvdXJu
+YWwgQXJ0aWNsZSI+MTc8L3JlZi10eXBlPjxjb250cmlidXRvcnM+PGF1dGhvcnM+PGF1dGhvcj5M
+dW5kYmVyZywgUy4gTS48L2F1dGhvcj48YXV0aG9yPk5haXIsIEIuPC9hdXRob3I+PGF1dGhvcj5W
+YXZpbGFsYSwgTS4gUy48L2F1dGhvcj48YXV0aG9yPkhvcmliZSwgTS48L2F1dGhvcj48YXV0aG9y
+PkVpc3NlcywgTS4gSi48L2F1dGhvcj48YXV0aG9yPkFkYW1zLCBULjwvYXV0aG9yPjxhdXRob3I+
+TGlzdG9uLCBELiBFLjwvYXV0aG9yPjxhdXRob3I+TG93LCBELiBLLjwvYXV0aG9yPjxhdXRob3I+
+TmV3bWFuLCBTLiBGLjwvYXV0aG9yPjxhdXRob3I+S2ltLCBKLjwvYXV0aG9yPjxhdXRob3I+TGVl
+LCBTLiBJLjwvYXV0aG9yPjwvYXV0aG9ycz48L2NvbnRyaWJ1dG9ycz48YXV0aC1hZGRyZXNzPlBh
+dWwgRy4gQWxsZW4gU2Nob29sIG9mIENvbXB1dGVyIFNjaWVuY2UgYW5kIEVuZ2luZWVyaW5nLCBV
+bml2ZXJzaXR5IG9mIFdhc2hpbmd0b24sIFNlYXR0bGUsIFdBLCBVU0EuJiN4RDtEZXBhcnRtZW50
+IG9mIEFuZXN0aGVzaW9sb2d5IGFuZCBQYWluIE1lZGljaW5lLCBVbml2ZXJzaXR5IG9mIFdhc2hp
+bmd0b24sIFNlYXR0bGUsIFdBLCBVU0EuJiN4RDtDZW50ZXIgZm9yIFBlcmlvcGVyYXRpdmUgYW5k
+IFBhaW4gaW5pdGlhdGl2ZXMgaW4gUXVhbGl0eSBTYWZldHkgT3V0Y29tZSwgVW5pdmVyc2l0eSBv
+ZiBXYXNoaW5ndG9uLCBTZWF0dGxlLCBXQSwgVVNBLiYjeEQ7SGFyYm9ydmlldyBJbmp1cnkgUHJl
+dmVudGlvbiBhbmQgUmVzZWFyY2ggQ2VudGVyLCBVbml2ZXJzaXR5IG9mIFdhc2hpbmd0b24sIFNl
+YXR0bGUsIFdBLCBVU0EuJiN4RDtWZXRlcmFucyBBZmZhaXJzIFB1Z2V0IFNvdW5kIEhlYWx0aCBD
+YXJlIFN5c3RlbSwgU2VhdHRsZSwgV0EsIFVTQS4mI3hEO1NlYXR0bGUgQ2hpbGRyZW4mYXBvcztz
+IEhvc3BpdGFsLCBTZWF0dGxlLCBXQSwgVVNBLiYjeEQ7UGF1bCBHLiBBbGxlbiBTY2hvb2wgb2Yg
+Q29tcHV0ZXIgU2NpZW5jZSBhbmQgRW5naW5lZXJpbmcsIFVuaXZlcnNpdHkgb2YgV2FzaGluZ3Rv
+biwgU2VhdHRsZSwgV0EsIFVTQS4gc3VpbmxlZUBjcy53YXNoaW5ndG9uLmVkdS48L2F1dGgtYWRk
+cmVzcz48dGl0bGVzPjx0aXRsZT5FeHBsYWluYWJsZSBtYWNoaW5lLWxlYXJuaW5nIHByZWRpY3Rp
+b25zIGZvciB0aGUgcHJldmVudGlvbiBvZiBoeXBveGFlbWlhIGR1cmluZyBzdXJnZXJ5PC90aXRs
+ZT48c2Vjb25kYXJ5LXRpdGxlPk5hdCBCaW9tZWQgRW5nPC9zZWNvbmRhcnktdGl0bGU+PC90aXRs
+ZXM+PHBlcmlvZGljYWw+PGZ1bGwtdGl0bGU+TmF0IEJpb21lZCBFbmc8L2Z1bGwtdGl0bGU+PC9w
+ZXJpb2RpY2FsPjxwYWdlcz43NDktNzYwPC9wYWdlcz48dm9sdW1lPjI8L3ZvbHVtZT48bnVtYmVy
+PjEwPC9udW1iZXI+PGVkaXRpb24+MjAxOS8wNC8yMDwvZWRpdGlvbj48a2V5d29yZHM+PGtleXdv
+cmQ+QWR1bHQ8L2tleXdvcmQ+PGtleXdvcmQ+QWdlZDwva2V5d29yZD48a2V5d29yZD5BZ2VkLCA4
+MCBhbmQgb3Zlcjwva2V5d29yZD48a2V5d29yZD5BbmVzdGhlc2lhLCBHZW5lcmFsL2FkdmVyc2Ug
+ZWZmZWN0czwva2V5d29yZD48a2V5d29yZD5BbmVzdGhlc2lvbG9naXN0cy9wc3ljaG9sb2d5PC9r
+ZXl3b3JkPjxrZXl3b3JkPkFyZWEgVW5kZXIgQ3VydmU8L2tleXdvcmQ+PGtleXdvcmQ+RWxlY3Ry
+b25pYyBIZWFsdGggUmVjb3Jkczwva2V5d29yZD48a2V5d29yZD5GZW1hbGU8L2tleXdvcmQ+PGtl
+eXdvcmQ+SHVtYW5zPC9rZXl3b3JkPjxrZXl3b3JkPkh5cG94aWEvZXRpb2xvZ3kvKnByZXZlbnRp
+b24gJmFtcDsgY29udHJvbDwva2V5d29yZD48a2V5d29yZD4qTWFjaGluZSBMZWFybmluZzwva2V5
+d29yZD48a2V5d29yZD5NYWxlPC9rZXl3b3JkPjxrZXl3b3JkPk1pZGRsZSBBZ2VkPC9rZXl3b3Jk
+PjxrZXl3b3JkPlJPQyBDdXJ2ZTwva2V5d29yZD48a2V5d29yZD5SaXNrIEZhY3RvcnM8L2tleXdv
+cmQ+PGtleXdvcmQ+U3VyZ2ljYWwgUHJvY2VkdXJlcywgT3BlcmF0aXZlPC9rZXl3b3JkPjwva2V5
+d29yZHM+PGRhdGVzPjx5ZWFyPjIwMTg8L3llYXI+PHB1Yi1kYXRlcz48ZGF0ZT5PY3Q8L2RhdGU+
+PC9wdWItZGF0ZXM+PC9kYXRlcz48aXNibj4yMTU3LTg0NlggKEVsZWN0cm9uaWMpJiN4RDsyMTU3
+LTg0NlggKExpbmtpbmcpPC9pc2JuPjxhY2Nlc3Npb24tbnVtPjMxMDAxNDU1PC9hY2Nlc3Npb24t
+bnVtPjx1cmxzPjxyZWxhdGVkLXVybHM+PHVybD5odHRwczovL3d3dy5uY2JpLm5sbS5uaWguZ292
+L3B1Ym1lZC8zMTAwMTQ1NTwvdXJsPjx1cmw+aHR0cHM6Ly93d3cubmNiaS5ubG0ubmloLmdvdi9w
+bWMvYXJ0aWNsZXMvUE1DNjQ2NzQ5Mi9wZGYvbmlobXMtMTUwNTU3OC5wZGY8L3VybD48L3JlbGF0
+ZWQtdXJscz48L3VybHM+PGN1c3RvbTI+UE1DNjQ2NzQ5MjwvY3VzdG9tMj48ZWxlY3Ryb25pYy1y
+ZXNvdXJjZS1udW0+MTAuMTAzOC9zNDE1NTEtMDE4LTAzMDQtMDwvZWxlY3Ryb25pYy1yZXNvdXJj
+ZS1udW0+PC9yZWNvcmQ+PC9DaXRlPjwvRW5kTm90ZT5=
+</w:fldData>
+        </w:fldChar>
+      </w:r>
+      <w:r>
+        <w:rPr>
+          <w:lang w:val="en-US"/>
+        </w:rPr>
+        <w:instrText xml:space="preserve"> ADDIN EN.CITE </w:instrText>
+      </w:r>
+      <w:r>
+        <w:rPr>
+          <w:lang w:val="en-US"/>
+        </w:rPr>
+        <w:fldChar w:fldCharType="begin">
+          <w:fldData xml:space="preserve">PEVuZE5vdGU+PENpdGU+PEF1dGhvcj5MdW5kYmVyZzwvQXV0aG9yPjxZZWFyPjIwMTg8L1llYXI+
+PFJlY051bT4xMDQ8L1JlY051bT48RGlzcGxheVRleHQ+WzE3XTwvRGlzcGxheVRleHQ+PHJlY29y
+ZD48cmVjLW51bWJlcj4xMDQ8L3JlYy1udW1iZXI+PGZvcmVpZ24ta2V5cz48a2V5IGFwcD0iRU4i
+IGRiLWlkPSJwMjIwMDV4djVzcndweGVlZDI3NXM5OXlmdmV6OXRmcjk5NXMiIHRpbWVzdGFtcD0i
+MTYwNjQwNzgyNCI+MTA0PC9rZXk+PC9mb3JlaWduLWtleXM+PHJlZi10eXBlIG5hbWU9IkpvdXJu
+YWwgQXJ0aWNsZSI+MTc8L3JlZi10eXBlPjxjb250cmlidXRvcnM+PGF1dGhvcnM+PGF1dGhvcj5M
+dW5kYmVyZywgUy4gTS48L2F1dGhvcj48YXV0aG9yPk5haXIsIEIuPC9hdXRob3I+PGF1dGhvcj5W
+YXZpbGFsYSwgTS4gUy48L2F1dGhvcj48YXV0aG9yPkhvcmliZSwgTS48L2F1dGhvcj48YXV0aG9y
+PkVpc3NlcywgTS4gSi48L2F1dGhvcj48YXV0aG9yPkFkYW1zLCBULjwvYXV0aG9yPjxhdXRob3I+
+TGlzdG9uLCBELiBFLjwvYXV0aG9yPjxhdXRob3I+TG93LCBELiBLLjwvYXV0aG9yPjxhdXRob3I+
+TmV3bWFuLCBTLiBGLjwvYXV0aG9yPjxhdXRob3I+S2ltLCBKLjwvYXV0aG9yPjxhdXRob3I+TGVl
+LCBTLiBJLjwvYXV0aG9yPjwvYXV0aG9ycz48L2NvbnRyaWJ1dG9ycz48YXV0aC1hZGRyZXNzPlBh
+dWwgRy4gQWxsZW4gU2Nob29sIG9mIENvbXB1dGVyIFNjaWVuY2UgYW5kIEVuZ2luZWVyaW5nLCBV
+bml2ZXJzaXR5IG9mIFdhc2hpbmd0b24sIFNlYXR0bGUsIFdBLCBVU0EuJiN4RDtEZXBhcnRtZW50
+IG9mIEFuZXN0aGVzaW9sb2d5IGFuZCBQYWluIE1lZGljaW5lLCBVbml2ZXJzaXR5IG9mIFdhc2hp
+bmd0b24sIFNlYXR0bGUsIFdBLCBVU0EuJiN4RDtDZW50ZXIgZm9yIFBlcmlvcGVyYXRpdmUgYW5k
+IFBhaW4gaW5pdGlhdGl2ZXMgaW4gUXVhbGl0eSBTYWZldHkgT3V0Y29tZSwgVW5pdmVyc2l0eSBv
+ZiBXYXNoaW5ndG9uLCBTZWF0dGxlLCBXQSwgVVNBLiYjeEQ7SGFyYm9ydmlldyBJbmp1cnkgUHJl
+dmVudGlvbiBhbmQgUmVzZWFyY2ggQ2VudGVyLCBVbml2ZXJzaXR5IG9mIFdhc2hpbmd0b24sIFNl
+YXR0bGUsIFdBLCBVU0EuJiN4RDtWZXRlcmFucyBBZmZhaXJzIFB1Z2V0IFNvdW5kIEhlYWx0aCBD
+YXJlIFN5c3RlbSwgU2VhdHRsZSwgV0EsIFVTQS4mI3hEO1NlYXR0bGUgQ2hpbGRyZW4mYXBvcztz
+IEhvc3BpdGFsLCBTZWF0dGxlLCBXQSwgVVNBLiYjeEQ7UGF1bCBHLiBBbGxlbiBTY2hvb2wgb2Yg
+Q29tcHV0ZXIgU2NpZW5jZSBhbmQgRW5naW5lZXJpbmcsIFVuaXZlcnNpdHkgb2YgV2FzaGluZ3Rv
+biwgU2VhdHRsZSwgV0EsIFVTQS4gc3VpbmxlZUBjcy53YXNoaW5ndG9uLmVkdS48L2F1dGgtYWRk
+cmVzcz48dGl0bGVzPjx0aXRsZT5FeHBsYWluYWJsZSBtYWNoaW5lLWxlYXJuaW5nIHByZWRpY3Rp
+b25zIGZvciB0aGUgcHJldmVudGlvbiBvZiBoeXBveGFlbWlhIGR1cmluZyBzdXJnZXJ5PC90aXRs
+ZT48c2Vjb25kYXJ5LXRpdGxlPk5hdCBCaW9tZWQgRW5nPC9zZWNvbmRhcnktdGl0bGU+PC90aXRs
+ZXM+PHBlcmlvZGljYWw+PGZ1bGwtdGl0bGU+TmF0IEJpb21lZCBFbmc8L2Z1bGwtdGl0bGU+PC9w
+ZXJpb2RpY2FsPjxwYWdlcz43NDktNzYwPC9wYWdlcz48dm9sdW1lPjI8L3ZvbHVtZT48bnVtYmVy
+PjEwPC9udW1iZXI+PGVkaXRpb24+MjAxOS8wNC8yMDwvZWRpdGlvbj48a2V5d29yZHM+PGtleXdv
+cmQ+QWR1bHQ8L2tleXdvcmQ+PGtleXdvcmQ+QWdlZDwva2V5d29yZD48a2V5d29yZD5BZ2VkLCA4
+MCBhbmQgb3Zlcjwva2V5d29yZD48a2V5d29yZD5BbmVzdGhlc2lhLCBHZW5lcmFsL2FkdmVyc2Ug
+ZWZmZWN0czwva2V5d29yZD48a2V5d29yZD5BbmVzdGhlc2lvbG9naXN0cy9wc3ljaG9sb2d5PC9r
+ZXl3b3JkPjxrZXl3b3JkPkFyZWEgVW5kZXIgQ3VydmU8L2tleXdvcmQ+PGtleXdvcmQ+RWxlY3Ry
+b25pYyBIZWFsdGggUmVjb3Jkczwva2V5d29yZD48a2V5d29yZD5GZW1hbGU8L2tleXdvcmQ+PGtl
+eXdvcmQ+SHVtYW5zPC9rZXl3b3JkPjxrZXl3b3JkPkh5cG94aWEvZXRpb2xvZ3kvKnByZXZlbnRp
+b24gJmFtcDsgY29udHJvbDwva2V5d29yZD48a2V5d29yZD4qTWFjaGluZSBMZWFybmluZzwva2V5
+d29yZD48a2V5d29yZD5NYWxlPC9rZXl3b3JkPjxrZXl3b3JkPk1pZGRsZSBBZ2VkPC9rZXl3b3Jk
+PjxrZXl3b3JkPlJPQyBDdXJ2ZTwva2V5d29yZD48a2V5d29yZD5SaXNrIEZhY3RvcnM8L2tleXdv
+cmQ+PGtleXdvcmQ+U3VyZ2ljYWwgUHJvY2VkdXJlcywgT3BlcmF0aXZlPC9rZXl3b3JkPjwva2V5
+d29yZHM+PGRhdGVzPjx5ZWFyPjIwMTg8L3llYXI+PHB1Yi1kYXRlcz48ZGF0ZT5PY3Q8L2RhdGU+
+PC9wdWItZGF0ZXM+PC9kYXRlcz48aXNibj4yMTU3LTg0NlggKEVsZWN0cm9uaWMpJiN4RDsyMTU3
+LTg0NlggKExpbmtpbmcpPC9pc2JuPjxhY2Nlc3Npb24tbnVtPjMxMDAxNDU1PC9hY2Nlc3Npb24t
+bnVtPjx1cmxzPjxyZWxhdGVkLXVybHM+PHVybD5odHRwczovL3d3dy5uY2JpLm5sbS5uaWguZ292
+L3B1Ym1lZC8zMTAwMTQ1NTwvdXJsPjx1cmw+aHR0cHM6Ly93d3cubmNiaS5ubG0ubmloLmdvdi9w
+bWMvYXJ0aWNsZXMvUE1DNjQ2NzQ5Mi9wZGYvbmlobXMtMTUwNTU3OC5wZGY8L3VybD48L3JlbGF0
+ZWQtdXJscz48L3VybHM+PGN1c3RvbTI+UE1DNjQ2NzQ5MjwvY3VzdG9tMj48ZWxlY3Ryb25pYy1y
+ZXNvdXJjZS1udW0+MTAuMTAzOC9zNDE1NTEtMDE4LTAzMDQtMDwvZWxlY3Ryb25pYy1yZXNvdXJj
+ZS1udW0+PC9yZWNvcmQ+PC9DaXRlPjwvRW5kTm90ZT5=
+</w:fldData>
+        </w:fldChar>
+      </w:r>
+      <w:r>
+        <w:rPr>
+          <w:lang w:val="en-US"/>
+        </w:rPr>
+        <w:instrText xml:space="preserve"> ADDIN EN.CITE.DATA </w:instrText>
+      </w:r>
+      <w:r>
+        <w:rPr>
+          <w:lang w:val="en-US"/>
+        </w:rPr>
+      </w:r>
+      <w:r>
+        <w:rPr>
+          <w:lang w:val="en-US"/>
+        </w:rPr>
+        <w:fldChar w:fldCharType="end"/>
+      </w:r>
+      <w:r>
+        <w:rPr>
+          <w:lang w:val="en-US"/>
+        </w:rPr>
+      </w:r>
+      <w:r>
+        <w:rPr>
+          <w:lang w:val="en-US"/>
+        </w:rPr>
+        <w:fldChar w:fldCharType="separate"/>
+      </w:r>
+      <w:r>
+        <w:rPr>
+          <w:noProof/>
+          <w:lang w:val="en-US"/>
+        </w:rPr>
+        <w:t>[17]</w:t>
+      </w:r>
+      <w:r>
+        <w:rPr>
+          <w:lang w:val="en-US"/>
+        </w:rPr>
+        <w:fldChar w:fldCharType="end"/>
+      </w:r>
+      <w:r>
+        <w:rPr>
+          <w:lang w:val="en-US"/>
+        </w:rPr>
+        <w:t>.</w:t>
+      </w:r>
+    </w:p>
+    <w:p>
+      <w:pPr>
+        <w:rPr>
+          <w:lang w:val="en-US"/>
+        </w:rPr>
+      </w:pPr>
+    </w:p>
+    <w:p>
+      <w:pPr>
+        <w:rPr>
+          <w:lang w:val="en-US"/>
+        </w:rPr>
+      </w:pPr>
+      <w:r>
+        <w:rPr>
+          <w:lang w:val="en-US"/>
+        </w:rPr>
+        <w:t xml:space="preserve">The literature about explainable machine learning on tabular data often refers to domains where such tools are used in decision support settings. Domain experts are provided with an ML model which has automated their task such as determining whether or not someone is granted a loan, or whether a patient is at risk for developing cancer. The explanations are then required to help the experts determine if the prediction is trustworthy. Sometimes these explanations do not seem to </w:t>
+      </w:r>
+      <w:r>
+        <w:rPr>
+          <w:lang w:val="en-US"/>
+        </w:rPr>
+        <w:lastRenderedPageBreak/>
+        <w:t>correspond well with intuition. This can be caused by various underlying issues, but this is not often made clear to the user. Examples of such issues are</w:t>
+      </w:r>
+    </w:p>
+    <w:p>
+      <w:pPr>
+        <w:pStyle w:val="Lijstalinea"/>
+        <w:numPr>
+          <w:ilvl w:val="0"/>
+          <w:numId w:val="1"/>
+        </w:numPr>
+        <w:rPr>
+          <w:lang w:val="en-US"/>
+        </w:rPr>
+      </w:pPr>
+      <w:r>
+        <w:rPr>
+          <w:lang w:val="en-US"/>
+        </w:rPr>
+        <w:t>The features listed should not contribute to the prediction in the way that they are shown</w:t>
+      </w:r>
+    </w:p>
+    <w:p>
+      <w:pPr>
+        <w:pStyle w:val="Lijstalinea"/>
+        <w:numPr>
+          <w:ilvl w:val="1"/>
+          <w:numId w:val="1"/>
+        </w:numPr>
+        <w:rPr>
+          <w:lang w:val="en-US"/>
+        </w:rPr>
+      </w:pPr>
+      <w:r>
+        <w:rPr>
+          <w:lang w:val="en-US"/>
+        </w:rPr>
+        <w:t>Maybe the feature is highly correlated with another feature, which causes the model to assign all contribution to one, therefore skewing perception.</w:t>
+      </w:r>
+    </w:p>
+    <w:p>
+      <w:pPr>
+        <w:pStyle w:val="Lijstalinea"/>
+        <w:numPr>
+          <w:ilvl w:val="1"/>
+          <w:numId w:val="1"/>
+        </w:numPr>
+        <w:rPr>
+          <w:lang w:val="en-US"/>
+        </w:rPr>
+      </w:pPr>
+      <w:r>
+        <w:rPr>
+          <w:lang w:val="en-US"/>
+        </w:rPr>
+        <w:t>Maybe the feature value is underrepresented in the training set, which causes the model to make decisions on little data, with as a result, a poor generalization</w:t>
+      </w:r>
+    </w:p>
+    <w:p>
+      <w:pPr>
+        <w:pStyle w:val="Lijstalinea"/>
+        <w:numPr>
+          <w:ilvl w:val="0"/>
+          <w:numId w:val="1"/>
+        </w:numPr>
+        <w:rPr>
+          <w:lang w:val="en-US"/>
+        </w:rPr>
+      </w:pPr>
+      <w:r>
+        <w:rPr>
+          <w:lang w:val="en-US"/>
+        </w:rPr>
+        <w:t>The model is uncertain</w:t>
+      </w:r>
+    </w:p>
+    <w:p>
+      <w:pPr>
+        <w:rPr>
+          <w:lang w:val="en-US"/>
+        </w:rPr>
+      </w:pPr>
+    </w:p>
+    <w:p>
+      <w:pPr>
+        <w:rPr>
+          <w:lang w:val="en-US"/>
+        </w:rPr>
+      </w:pPr>
+      <w:r>
+        <w:rPr>
+          <w:lang w:val="en-US"/>
+        </w:rPr>
+        <w:t>Show prototypes and criticisms</w:t>
+      </w:r>
+      <w:r>
+        <w:rPr>
+          <w:lang w:val="en-US"/>
+        </w:rPr>
+        <w:t xml:space="preserve"> </w:t>
+      </w:r>
+    </w:p>
+    <w:p>
+      <w:pPr>
+        <w:rPr>
+          <w:lang w:val="en-US"/>
+        </w:rPr>
+      </w:pPr>
+    </w:p>
+    <w:p>
+      <w:pPr>
+        <w:rPr>
+          <w:lang w:val="en-US"/>
+        </w:rPr>
+      </w:pPr>
+    </w:p>
+    <w:p>
+      <w:pPr>
+        <w:rPr>
+          <w:lang w:val="en-US"/>
+        </w:rPr>
+      </w:pPr>
+      <w:r>
+        <w:rPr>
+          <w:lang w:val="en-US"/>
+        </w:rPr>
+        <w:t xml:space="preserve">Research into XAI </w:t>
+      </w:r>
+      <w:r>
+        <w:rPr>
+          <w:lang w:val="en-US"/>
+        </w:rPr>
+        <w:t>has shown</w:t>
+      </w:r>
+      <w:r>
+        <w:rPr>
+          <w:lang w:val="en-US"/>
+        </w:rPr>
+        <w:t xml:space="preserve"> the need for comparison and evaluation of methods</w:t>
+      </w:r>
+      <w:r>
+        <w:rPr>
+          <w:lang w:val="en-US"/>
+        </w:rPr>
+        <w:t xml:space="preserve"> </w:t>
+      </w:r>
+      <w:r>
+        <w:rPr>
+          <w:lang w:val="en-US"/>
+        </w:rPr>
+        <w:fldChar w:fldCharType="begin">
+          <w:fldData xml:space="preserve">PEVuZE5vdGU+PENpdGU+PEF1dGhvcj5EdTwvQXV0aG9yPjxZZWFyPjIwMjA8L1llYXI+PFJlY051
+bT45NTwvUmVjTnVtPjxEaXNwbGF5VGV4dD5bMTgtMjRdPC9EaXNwbGF5VGV4dD48cmVjb3JkPjxy
+ZWMtbnVtYmVyPjk1PC9yZWMtbnVtYmVyPjxmb3JlaWduLWtleXM+PGtleSBhcHA9IkVOIiBkYi1p
+ZD0icDIyMDA1eHY1c3J3cHhlZWQyNzVzOTl5ZnZlejl0ZnI5OTVzIiB0aW1lc3RhbXA9IjE2MDU4
+MDYzNjAiPjk1PC9rZXk+PC9mb3JlaWduLWtleXM+PHJlZi10eXBlIG5hbWU9IkpvdXJuYWwgQXJ0
+aWNsZSI+MTc8L3JlZi10eXBlPjxjb250cmlidXRvcnM+PGF1dGhvcnM+PGF1dGhvcj5EdSwgTS48
+L2F1dGhvcj48YXV0aG9yPkxpdSwgTi48L2F1dGhvcj48YXV0aG9yPkh1LCBYLjwvYXV0aG9yPjwv
+YXV0aG9ycz48L2NvbnRyaWJ1dG9ycz48dGl0bGVzPjx0aXRsZT5UZWNobmlxdWVzIGZvciBpbnRl
+cnByZXRhYmxlIG1hY2hpbmUgbGVhcm5pbmc8L3RpdGxlPjxzZWNvbmRhcnktdGl0bGU+Q29tbXVu
+aWNhdGlvbnMgb2YgdGhlIEFDTTwvc2Vjb25kYXJ5LXRpdGxlPjwvdGl0bGVzPjxwZXJpb2RpY2Fs
+PjxmdWxsLXRpdGxlPkNvbW11bmljYXRpb25zIG9mIHRoZSBBQ008L2Z1bGwtdGl0bGU+PC9wZXJp
+b2RpY2FsPjxwYWdlcz42OC03NzwvcGFnZXM+PHZvbHVtZT42Mzwvdm9sdW1lPjxudW1iZXI+MTwv
+bnVtYmVyPjxkYXRlcz48eWVhcj4yMDIwPC95ZWFyPjwvZGF0ZXM+PHdvcmstdHlwZT5BcnRpY2xl
+PC93b3JrLXR5cGU+PHVybHM+PHJlbGF0ZWQtdXJscz48dXJsPmh0dHBzOi8vd3d3LnNjb3B1cy5j
+b20vaW53YXJkL3JlY29yZC51cmk/ZWlkPTItczIuMC04NTA3NzQ1ODMwNCZhbXA7ZG9pPTEwLjEx
+NDUlMmYzMzU5Nzg2JmFtcDtwYXJ0bmVySUQ9NDAmYW1wO21kNT0wOGY5NWU3ZjZmOTQ3ODdjN2Y4
+OWU5YzE5ODkzMGU4NjwvdXJsPjx1cmw+aHR0cHM6Ly9kbC5hY20ub3JnL2RvaS9wZGYvMTAuMTE0
+NS8zMzU5Nzg2PC91cmw+PC9yZWxhdGVkLXVybHM+PC91cmxzPjxlbGVjdHJvbmljLXJlc291cmNl
+LW51bT4xMC4xMTQ1LzMzNTk3ODY8L2VsZWN0cm9uaWMtcmVzb3VyY2UtbnVtPjxyZW1vdGUtZGF0
+YWJhc2UtbmFtZT5TY29wdXM8L3JlbW90ZS1kYXRhYmFzZS1uYW1lPjwvcmVjb3JkPjwvQ2l0ZT48
+Q2l0ZT48QXV0aG9yPkFkYWRpPC9BdXRob3I+PFllYXI+MjAxODwvWWVhcj48UmVjTnVtPjkyPC9S
+ZWNOdW0+PHJlY29yZD48cmVjLW51bWJlcj45MjwvcmVjLW51bWJlcj48Zm9yZWlnbi1rZXlzPjxr
+ZXkgYXBwPSJFTiIgZGItaWQ9InAyMjAwNXh2NXNyd3B4ZWVkMjc1czk5eWZ2ZXo5dGZyOTk1cyIg
+dGltZXN0YW1wPSIxNjA1ODA2MzYwIj45Mjwva2V5PjwvZm9yZWlnbi1rZXlzPjxyZWYtdHlwZSBu
+YW1lPSJKb3VybmFsIEFydGljbGUiPjE3PC9yZWYtdHlwZT48Y29udHJpYnV0b3JzPjxhdXRob3Jz
+PjxhdXRob3I+QWRhZGksIEEuPC9hdXRob3I+PGF1dGhvcj5CZXJyYWRhLCBNLjwvYXV0aG9yPjwv
+YXV0aG9ycz48L2NvbnRyaWJ1dG9ycz48dGl0bGVzPjx0aXRsZT5QZWVraW5nIEluc2lkZSB0aGUg
+QmxhY2stQm94OiBBIFN1cnZleSBvbiBFeHBsYWluYWJsZSBBcnRpZmljaWFsIEludGVsbGlnZW5j
+ZSAoWEFJKTwvdGl0bGU+PHNlY29uZGFyeS10aXRsZT5JRUVFIEFjY2Vzczwvc2Vjb25kYXJ5LXRp
+dGxlPjwvdGl0bGVzPjxwZXJpb2RpY2FsPjxmdWxsLXRpdGxlPklFRUUgQWNjZXNzPC9mdWxsLXRp
+dGxlPjwvcGVyaW9kaWNhbD48cGFnZXM+NTIxMzgtNTIxNjA8L3BhZ2VzPjx2b2x1bWU+Njwvdm9s
+dW1lPjxkYXRlcz48eWVhcj4yMDE4PC95ZWFyPjwvZGF0ZXM+PHdvcmstdHlwZT5BcnRpY2xlPC93
+b3JrLXR5cGU+PHVybHM+PHJlbGF0ZWQtdXJscz48dXJsPmh0dHBzOi8vd3d3LnNjb3B1cy5jb20v
+aW53YXJkL3JlY29yZC51cmk/ZWlkPTItczIuMC04NTA1MzM1MjQ3NyZhbXA7ZG9pPTEwLjExMDkl
+MmZBQ0NFU1MuMjAxOC4yODcwMDUyJmFtcDtwYXJ0bmVySUQ9NDAmYW1wO21kNT1jYjM4NTQ2MTM3
+NmIzZmQwNDIwYzEzOGRlZDZkMTMzZjwvdXJsPjx1cmw+aHR0cHM6Ly9pZWVleHBsb3JlLmllZWUu
+b3JnL2llbHg3LzYyODc2MzkvODI3NDk4NS8wODQ2NjU5MC5wZGY/dHA9JmFtcDthcm51bWJlcj04
+NDY2NTkwJmFtcDtpc251bWJlcj04Mjc0OTg1JmFtcDtyZWY9PC91cmw+PC9yZWxhdGVkLXVybHM+
+PC91cmxzPjxjdXN0b203Pjg0NjY1OTA8L2N1c3RvbTc+PGVsZWN0cm9uaWMtcmVzb3VyY2UtbnVt
+PjEwLjExMDkvQUNDRVNTLjIwMTguMjg3MDA1MjwvZWxlY3Ryb25pYy1yZXNvdXJjZS1udW0+PHJl
+bW90ZS1kYXRhYmFzZS1uYW1lPlNjb3B1czwvcmVtb3RlLWRhdGFiYXNlLW5hbWU+PC9yZWNvcmQ+
+PC9DaXRlPjxDaXRlPjxBdXRob3I+QmFycmVkbyBBcnJpZXRhPC9BdXRob3I+PFllYXI+MjAyMDwv
+WWVhcj48UmVjTnVtPjkzPC9SZWNOdW0+PHJlY29yZD48cmVjLW51bWJlcj45MzwvcmVjLW51bWJl
+cj48Zm9yZWlnbi1rZXlzPjxrZXkgYXBwPSJFTiIgZGItaWQ9InAyMjAwNXh2NXNyd3B4ZWVkMjc1
+czk5eWZ2ZXo5dGZyOTk1cyIgdGltZXN0YW1wPSIxNjA1ODA2MzYwIj45Mzwva2V5PjwvZm9yZWln
+bi1rZXlzPjxyZWYtdHlwZSBuYW1lPSJKb3VybmFsIEFydGljbGUiPjE3PC9yZWYtdHlwZT48Y29u
+dHJpYnV0b3JzPjxhdXRob3JzPjxhdXRob3I+QmFycmVkbyBBcnJpZXRhLCBBbGVqYW5kcm88L2F1
+dGhvcj48YXV0aG9yPkRpYXotUm9kcmlndWV6LCBOYXRhbGlhPC9hdXRob3I+PGF1dGhvcj5EZWwg
+U2VyLCBKYXZpZXI8L2F1dGhvcj48YXV0aG9yPkJlbm5ldG90LCBBZHJpZW48L2F1dGhvcj48YXV0
+aG9yPlRhYmlrLCBTaWhhbTwvYXV0aG9yPjxhdXRob3I+QmFyYmFkbywgQWxiZXJ0bzwvYXV0aG9y
+PjxhdXRob3I+R2FyY2lhLCBTYWx2YWRvcjwvYXV0aG9yPjxhdXRob3I+R2lsLUxvcGV6LCBTZXJn
+aW88L2F1dGhvcj48YXV0aG9yPk1vbGluYSwgRGFuaWVsPC9hdXRob3I+PGF1dGhvcj5CZW5qYW1p
+bnMsIFJpY2hhcmQ8L2F1dGhvcj48YXV0aG9yPkNoYXRpbGEsIFJhamE8L2F1dGhvcj48YXV0aG9y
+PkhlcnJlcmEsIEZyYW5jaXNjbzwvYXV0aG9yPjwvYXV0aG9ycz48L2NvbnRyaWJ1dG9ycz48dGl0
+bGVzPjx0aXRsZT5FeHBsYWluYWJsZSBBcnRpZmljaWFsIEludGVsbGlnZW5jZSAoWEFJKTogQ29u
+Y2VwdHMsIHRheG9ub21pZXMsIG9wcG9ydHVuaXRpZXMgYW5kIGNoYWxsZW5nZXMgdG93YXJkIHJl
+c3BvbnNpYmxlIEFJPC90aXRsZT48c2Vjb25kYXJ5LXRpdGxlPkluZm9ybWF0aW9uIEZ1c2lvbjwv
+c2Vjb25kYXJ5LXRpdGxlPjwvdGl0bGVzPjxwZXJpb2RpY2FsPjxmdWxsLXRpdGxlPkluZm9ybWF0
+aW9uIEZ1c2lvbjwvZnVsbC10aXRsZT48L3BlcmlvZGljYWw+PHBhZ2VzPjgyLTExNTwvcGFnZXM+
+PHZvbHVtZT41ODwvdm9sdW1lPjxkYXRlcz48eWVhcj4yMDIwPC95ZWFyPjxwdWItZGF0ZXM+PGRh
+dGU+SnVuPC9kYXRlPjwvcHViLWRhdGVzPjwvZGF0ZXM+PGlzYm4+MTU2Ni0yNTM1PC9pc2JuPjxh
+Y2Nlc3Npb24tbnVtPldPUzowMDA1MTY3OTkyMDAwMDc8L2FjY2Vzc2lvbi1udW0+PHVybHM+PHJl
+bGF0ZWQtdXJscz48dXJsPjxzdHlsZSBmYWNlPSJ1bmRlcmxpbmUiIGZvbnQ9ImRlZmF1bHQiIHNp
+emU9IjEwMCUiPiZsdDtHbyB0byBJU0kmZ3Q7Oi8vV09TOjAwMDUxNjc5OTIwMDAwNzwvc3R5bGU+
+PC91cmw+PC9yZWxhdGVkLXVybHM+PC91cmxzPjxlbGVjdHJvbmljLXJlc291cmNlLW51bT4xMC4x
+MDE2L2ouaW5mZnVzLjIwMTkuMTIuMDEyPC9lbGVjdHJvbmljLXJlc291cmNlLW51bT48L3JlY29y
+ZD48L0NpdGU+PENpdGU+PEF1dGhvcj5DYXJ2YWxobzwvQXV0aG9yPjxZZWFyPjIwMTk8L1llYXI+
+PFJlY051bT45NDwvUmVjTnVtPjxyZWNvcmQ+PHJlYy1udW1iZXI+OTQ8L3JlYy1udW1iZXI+PGZv
+cmVpZ24ta2V5cz48a2V5IGFwcD0iRU4iIGRiLWlkPSJwMjIwMDV4djVzcndweGVlZDI3NXM5OXlm
+dmV6OXRmcjk5NXMiIHRpbWVzdGFtcD0iMTYwNTgwNjM2MCI+OTQ8L2tleT48L2ZvcmVpZ24ta2V5
+cz48cmVmLXR5cGUgbmFtZT0iSm91cm5hbCBBcnRpY2xlIj4xNzwvcmVmLXR5cGU+PGNvbnRyaWJ1
+dG9ycz48YXV0aG9ycz48YXV0aG9yPkNhcnZhbGhvLCBELiBWLjwvYXV0aG9yPjxhdXRob3I+UGVy
+ZWlyYSwgRS4gTS48L2F1dGhvcj48YXV0aG9yPkNhcmRvc28sIEouIFMuPC9hdXRob3I+PC9hdXRo
+b3JzPjwvY29udHJpYnV0b3JzPjx0aXRsZXM+PHRpdGxlPk1hY2hpbmUgbGVhcm5pbmcgaW50ZXJw
+cmV0YWJpbGl0eTogQSBzdXJ2ZXkgb24gbWV0aG9kcyBhbmQgbWV0cmljczwvdGl0bGU+PHNlY29u
+ZGFyeS10aXRsZT5FbGVjdHJvbmljcyAoU3dpdHplcmxhbmQpPC9zZWNvbmRhcnktdGl0bGU+PC90
+aXRsZXM+PHBlcmlvZGljYWw+PGZ1bGwtdGl0bGU+RWxlY3Ryb25pY3MgKFN3aXR6ZXJsYW5kKTwv
+ZnVsbC10aXRsZT48L3BlcmlvZGljYWw+PHZvbHVtZT44PC92b2x1bWU+PG51bWJlcj44PC9udW1i
+ZXI+PGRhdGVzPjx5ZWFyPjIwMTk8L3llYXI+PC9kYXRlcz48d29yay10eXBlPlJldmlldzwvd29y
+ay10eXBlPjx1cmxzPjxyZWxhdGVkLXVybHM+PHVybD5odHRwczovL3d3dy5zY29wdXMuY29tL2lu
+d2FyZC9yZWNvcmQudXJpP2VpZD0yLXMyLjAtODUwNzEyNDYxMTMmYW1wO2RvaT0xMC4zMzkwJTJm
+ZWxlY3Ryb25pY3M4MDgwODMyJmFtcDtwYXJ0bmVySUQ9NDAmYW1wO21kNT1lZWI4ZDM2ODE0ZGE1
+ZjNhNTc1OGQwZDY0Yjc0MjlhMTwvdXJsPjx1cmw+aHR0cHM6Ly9yZXMubWRwaS5jb20vZF9hdHRh
+Y2htZW50L2VsZWN0cm9uaWNzL2VsZWN0cm9uaWNzLTA4LTAwODMyL2FydGljbGVfZGVwbG95L2Vs
+ZWN0cm9uaWNzLTA4LTAwODMyLnBkZjwvdXJsPjwvcmVsYXRlZC11cmxzPjwvdXJscz48Y3VzdG9t
+Nz44MzI8L2N1c3RvbTc+PGVsZWN0cm9uaWMtcmVzb3VyY2UtbnVtPjEwLjMzOTAvZWxlY3Ryb25p
+Y3M4MDgwODMyPC9lbGVjdHJvbmljLXJlc291cmNlLW51bT48cmVtb3RlLWRhdGFiYXNlLW5hbWU+
+U2NvcHVzPC9yZW1vdGUtZGF0YWJhc2UtbmFtZT48L3JlY29yZD48L0NpdGU+PENpdGU+PEF1dGhv
+cj5EdTwvQXV0aG9yPjxZZWFyPjIwMjA8L1llYXI+PFJlY051bT45NTwvUmVjTnVtPjxyZWNvcmQ+
+PHJlYy1udW1iZXI+OTU8L3JlYy1udW1iZXI+PGZvcmVpZ24ta2V5cz48a2V5IGFwcD0iRU4iIGRi
+LWlkPSJwMjIwMDV4djVzcndweGVlZDI3NXM5OXlmdmV6OXRmcjk5NXMiIHRpbWVzdGFtcD0iMTYw
+NTgwNjM2MCI+OTU8L2tleT48L2ZvcmVpZ24ta2V5cz48cmVmLXR5cGUgbmFtZT0iSm91cm5hbCBB
+cnRpY2xlIj4xNzwvcmVmLXR5cGU+PGNvbnRyaWJ1dG9ycz48YXV0aG9ycz48YXV0aG9yPkR1LCBN
+LjwvYXV0aG9yPjxhdXRob3I+TGl1LCBOLjwvYXV0aG9yPjxhdXRob3I+SHUsIFguPC9hdXRob3I+
+PC9hdXRob3JzPjwvY29udHJpYnV0b3JzPjx0aXRsZXM+PHRpdGxlPlRlY2huaXF1ZXMgZm9yIGlu
+dGVycHJldGFibGUgbWFjaGluZSBsZWFybmluZzwvdGl0bGU+PHNlY29uZGFyeS10aXRsZT5Db21t
+dW5pY2F0aW9ucyBvZiB0aGUgQUNNPC9zZWNvbmRhcnktdGl0bGU+PC90aXRsZXM+PHBlcmlvZGlj
+YWw+PGZ1bGwtdGl0bGU+Q29tbXVuaWNhdGlvbnMgb2YgdGhlIEFDTTwvZnVsbC10aXRsZT48L3Bl
+cmlvZGljYWw+PHBhZ2VzPjY4LTc3PC9wYWdlcz48dm9sdW1lPjYzPC92b2x1bWU+PG51bWJlcj4x
+PC9udW1iZXI+PGRhdGVzPjx5ZWFyPjIwMjA8L3llYXI+PC9kYXRlcz48d29yay10eXBlPkFydGlj
+bGU8L3dvcmstdHlwZT48dXJscz48cmVsYXRlZC11cmxzPjx1cmw+aHR0cHM6Ly93d3cuc2NvcHVz
+LmNvbS9pbndhcmQvcmVjb3JkLnVyaT9laWQ9Mi1zMi4wLTg1MDc3NDU4MzA0JmFtcDtkb2k9MTAu
+MTE0NSUyZjMzNTk3ODYmYW1wO3BhcnRuZXJJRD00MCZhbXA7bWQ1PTA4Zjk1ZTdmNmY5NDc4N2M3
+Zjg5ZTljMTk4OTMwZTg2PC91cmw+PHVybD5odHRwczovL2RsLmFjbS5vcmcvZG9pL3BkZi8xMC4x
+MTQ1LzMzNTk3ODY8L3VybD48L3JlbGF0ZWQtdXJscz48L3VybHM+PGVsZWN0cm9uaWMtcmVzb3Vy
+Y2UtbnVtPjEwLjExNDUvMzM1OTc4NjwvZWxlY3Ryb25pYy1yZXNvdXJjZS1udW0+PHJlbW90ZS1k
+YXRhYmFzZS1uYW1lPlNjb3B1czwvcmVtb3RlLWRhdGFiYXNlLW5hbWU+PC9yZWNvcmQ+PC9DaXRl
+PjxDaXRlPjxBdXRob3I+R2lscGluPC9BdXRob3I+PFllYXI+MjAxODwvWWVhcj48UmVjTnVtPjk2
+PC9SZWNOdW0+PHJlY29yZD48cmVjLW51bWJlcj45NjwvcmVjLW51bWJlcj48Zm9yZWlnbi1rZXlz
+PjxrZXkgYXBwPSJFTiIgZGItaWQ9InAyMjAwNXh2NXNyd3B4ZWVkMjc1czk5eWZ2ZXo5dGZyOTk1
+cyIgdGltZXN0YW1wPSIxNjA1ODA2MzYwIj45Njwva2V5PjwvZm9yZWlnbi1rZXlzPjxyZWYtdHlw
+ZSBuYW1lPSJDb25mZXJlbmNlIFByb2NlZWRpbmdzIj4xMDwvcmVmLXR5cGU+PGNvbnRyaWJ1dG9y
+cz48YXV0aG9ycz48YXV0aG9yPkwuIEguIEdpbHBpbjwvYXV0aG9yPjxhdXRob3I+RC4gQmF1PC9h
+dXRob3I+PGF1dGhvcj5CLiBaLiBZdWFuPC9hdXRob3I+PGF1dGhvcj5BLiBCYWp3YTwvYXV0aG9y
+PjxhdXRob3I+TS4gU3BlY3RlcjwvYXV0aG9yPjxhdXRob3I+TC4gS2FnYWw8L2F1dGhvcj48L2F1
+dGhvcnM+PC9jb250cmlidXRvcnM+PHRpdGxlcz48dGl0bGU+RXhwbGFpbmluZyBFeHBsYW5hdGlv
+bnM6IEFuIE92ZXJ2aWV3IG9mIEludGVycHJldGFiaWxpdHkgb2YgTWFjaGluZSBMZWFybmluZzwv
+dGl0bGU+PHNlY29uZGFyeS10aXRsZT4yMDE4IElFRUUgNXRoIEludGVybmF0aW9uYWwgQ29uZmVy
+ZW5jZSBvbiBEYXRhIFNjaWVuY2UgYW5kIEFkdmFuY2VkIEFuYWx5dGljcyAoRFNBQSk8L3NlY29u
+ZGFyeS10aXRsZT48YWx0LXRpdGxlPjIwMTggSUVFRSA1dGggSW50ZXJuYXRpb25hbCBDb25mZXJl
+bmNlIG9uIERhdGEgU2NpZW5jZSBhbmQgQWR2YW5jZWQgQW5hbHl0aWNzIChEU0FBKTwvYWx0LXRp
+dGxlPjwvdGl0bGVzPjxwYWdlcz44MC04OTwvcGFnZXM+PGtleXdvcmRzPjxrZXl3b3JkPmFydGlm
+aWNpYWwgaW50ZWxsaWdlbmNlPC9rZXl3b3JkPjxrZXl3b3JkPmRhdGEgYW5hbHlzaXM8L2tleXdv
+cmQ+PGtleXdvcmQ+bGVhcm5pbmcgKGFydGlmaWNpYWwgaW50ZWxsaWdlbmNlKTwva2V5d29yZD48
+a2V5d29yZD5uZXVyYWwgbmV0czwva2V5d29yZD48a2V5d29yZD5jb21wbGV4IG1hY2hpbmVzPC9r
+ZXl3b3JkPjxrZXl3b3JkPmFsZ29yaXRobWljIGZhaXJuZXNzPC9rZXl3b3JkPjxrZXl3b3JkPnRy
+YWluaW5nIGRhdGE8L2tleXdvcmQ+PGtleXdvcmQ+c3VnZ2VzdGVkIGZ1dHVyZSByZXNlYXJjaCBk
+aXJlY3Rpb25zPC9rZXl3b3JkPjxrZXl3b3JkPmV4cGxhbmF0b3J5IGFydGlmaWNpYWwgaW50ZWxs
+aWdlbmNlPC9rZXl3b3JkPjxrZXl3b3JkPmV4cGxhaW5pbmcgZXhwbGFuYXRpb25zPC9rZXl3b3Jk
+PjxrZXl3b3JkPm1hY2hpbmUgbGVhcm5pbmc8L2tleXdvcmQ+PGtleXdvcmQ+WEFJPC9rZXl3b3Jk
+PjxrZXl3b3JkPnBvdGVudGlhbCBiaWFzLXByb2JsZW1zPC9rZXl3b3JkPjxrZXl3b3JkPkNvbXB1
+dGF0aW9uYWwgbW9kZWxpbmc8L2tleXdvcmQ+PGtleXdvcmQ+RGVjaXNpb24gdHJlZXM8L2tleXdv
+cmQ+PGtleXdvcmQ+QmlvbG9naWNhbCBuZXVyYWwgbmV0d29ya3M8L2tleXdvcmQ+PGtleXdvcmQ+
+VGF4b25vbXk8L2tleXdvcmQ+PGtleXdvcmQ+Q29tcGxleGl0eSB0aGVvcnk8L2tleXdvcmQ+PGtl
+eXdvcmQ+TWFjaGluZSBsZWFybmluZyB0aGVvcmllczwva2V5d29yZD48a2V5d29yZD5Nb2RlbHMg
+YW5kIHN5c3RlbXM8L2tleXdvcmQ+PGtleXdvcmQ+RGVlcCBsZWFybmluZyBhbmQgZGVlcCBhbmFs
+eXRpY3M8L2tleXdvcmQ+PGtleXdvcmQ+RmFpcm5lc3MgYW5kIHRyYW5zcGFyZW5jeSBpbiBkYXRh
+IHNjaWVuY2U8L2tleXdvcmQ+PC9rZXl3b3Jkcz48ZGF0ZXM+PHllYXI+MjAxODwveWVhcj48cHVi
+LWRhdGVzPjxkYXRlPjEtMyBPY3QuIDIwMTg8L2RhdGU+PC9wdWItZGF0ZXM+PC9kYXRlcz48dXJs
+cz48cmVsYXRlZC11cmxzPjx1cmw+aHR0cHM6Ly9pZWVleHBsb3JlLmllZWUub3JnL2RvY3VtZW50
+Lzg2MzE0NDgvPC91cmw+PC9yZWxhdGVkLXVybHM+PC91cmxzPjxlbGVjdHJvbmljLXJlc291cmNl
+LW51bT4xMC4xMTA5L0RTQUEuMjAxOC4wMDAxODwvZWxlY3Ryb25pYy1yZXNvdXJjZS1udW0+PC9y
+ZWNvcmQ+PC9DaXRlPjxDaXRlPjxBdXRob3I+TGlwdG9uPC9BdXRob3I+PFllYXI+MjAxODwvWWVh
+cj48UmVjTnVtPjk3PC9SZWNOdW0+PHJlY29yZD48cmVjLW51bWJlcj45NzwvcmVjLW51bWJlcj48
+Zm9yZWlnbi1rZXlzPjxrZXkgYXBwPSJFTiIgZGItaWQ9InAyMjAwNXh2NXNyd3B4ZWVkMjc1czk5
+eWZ2ZXo5dGZyOTk1cyIgdGltZXN0YW1wPSIxNjA1ODA2MzYwIj45Nzwva2V5PjwvZm9yZWlnbi1r
+ZXlzPjxyZWYtdHlwZSBuYW1lPSJKb3VybmFsIEFydGljbGUiPjE3PC9yZWYtdHlwZT48Y29udHJp
+YnV0b3JzPjxhdXRob3JzPjxhdXRob3I+TGlwdG9uLCBaLiBDLjwvYXV0aG9yPjwvYXV0aG9ycz48
+L2NvbnRyaWJ1dG9ycz48dGl0bGVzPjx0aXRsZT5UaGUgbXl0aG9zIG9mIG1vZGVsIGludGVycHJl
+dGFiaWxpdHk6IEluIG1hY2hpbmUgbGVhcm5pbmcsIHRoZSBjb25jZXB0IG9mIGludGVycHJldGFi
+aWxpdHkgaXMgYm90aCBpbXBvcnRhbnQgYW5kIHNsaXBwZXJ5PC90aXRsZT48c2Vjb25kYXJ5LXRp
+dGxlPlF1ZXVlPC9zZWNvbmRhcnktdGl0bGU+PC90aXRsZXM+PHBlcmlvZGljYWw+PGZ1bGwtdGl0
+bGU+UXVldWU8L2Z1bGwtdGl0bGU+PC9wZXJpb2RpY2FsPjx2b2x1bWU+MTY8L3ZvbHVtZT48bnVt
+YmVyPjM8L251bWJlcj48ZGF0ZXM+PHllYXI+MjAxODwveWVhcj48L2RhdGVzPjx3b3JrLXR5cGU+
+QXJ0aWNsZTwvd29yay10eXBlPjx1cmxzPjxyZWxhdGVkLXVybHM+PHVybD5odHRwczovL3d3dy5z
+Y29wdXMuY29tL2lud2FyZC9yZWNvcmQudXJpP2VpZD0yLXMyLjAtODUwNTE3OTIzMzgmYW1wO3Bh
+cnRuZXJJRD00MCZhbXA7bWQ1PWU0MTkwMjk3NzQwMWEyODM4ZGM2ZGUzYzQ0N2RhZjIzPC91cmw+
+PC9yZWxhdGVkLXVybHM+PC91cmxzPjxyZW1vdGUtZGF0YWJhc2UtbmFtZT5TY29wdXM8L3JlbW90
+ZS1kYXRhYmFzZS1uYW1lPjwvcmVjb3JkPjwvQ2l0ZT48Q2l0ZT48QXV0aG9yPk11cmRvY2g8L0F1
+dGhvcj48WWVhcj4yMDE5PC9ZZWFyPjxSZWNOdW0+OTg8L1JlY051bT48cmVjb3JkPjxyZWMtbnVt
+YmVyPjk4PC9yZWMtbnVtYmVyPjxmb3JlaWduLWtleXM+PGtleSBhcHA9IkVOIiBkYi1pZD0icDIy
+MDA1eHY1c3J3cHhlZWQyNzVzOTl5ZnZlejl0ZnI5OTVzIiB0aW1lc3RhbXA9IjE2MDU4MDYzOTki
+Pjk4PC9rZXk+PC9mb3JlaWduLWtleXM+PHJlZi10eXBlIG5hbWU9IkpvdXJuYWwgQXJ0aWNsZSI+
+MTc8L3JlZi10eXBlPjxjb250cmlidXRvcnM+PGF1dGhvcnM+PGF1dGhvcj5NdXJkb2NoLCBXLiBK
+LjwvYXV0aG9yPjxhdXRob3I+U2luZ2gsIEMuPC9hdXRob3I+PGF1dGhvcj5LdW1iaWVyLCBLLjwv
+YXV0aG9yPjxhdXRob3I+QWJiYXNpLUFzbCwgUi48L2F1dGhvcj48YXV0aG9yPll1LCBCLjwvYXV0
+aG9yPjwvYXV0aG9ycz48L2NvbnRyaWJ1dG9ycz48dGl0bGVzPjx0aXRsZT5EZWZpbml0aW9ucywg
+bWV0aG9kcywgYW5kIGFwcGxpY2F0aW9ucyBpbiBpbnRlcnByZXRhYmxlIG1hY2hpbmUgbGVhcm5p
+bmc8L3RpdGxlPjxzZWNvbmRhcnktdGl0bGU+UHJvY2VlZGluZ3Mgb2YgdGhlIE5hdGlvbmFsIEFj
+YWRlbXkgb2YgU2NpZW5jZXMgb2YgdGhlIFVuaXRlZCBTdGF0ZXMgb2YgQW1lcmljYTwvc2Vjb25k
+YXJ5LXRpdGxlPjwvdGl0bGVzPjxwZXJpb2RpY2FsPjxmdWxsLXRpdGxlPlByb2NlZWRpbmdzIG9m
+IHRoZSBOYXRpb25hbCBBY2FkZW15IG9mIFNjaWVuY2VzIG9mIHRoZSBVbml0ZWQgU3RhdGVzIG9m
+IEFtZXJpY2E8L2Z1bGwtdGl0bGU+PC9wZXJpb2RpY2FsPjxwYWdlcz4yMjA3MS0yMjA4MDwvcGFn
+ZXM+PHZvbHVtZT4xMTY8L3ZvbHVtZT48bnVtYmVyPjQ0PC9udW1iZXI+PGRhdGVzPjx5ZWFyPjIw
+MTk8L3llYXI+PC9kYXRlcz48d29yay10eXBlPkFydGljbGU8L3dvcmstdHlwZT48dXJscz48cmVs
+YXRlZC11cmxzPjx1cmw+aHR0cHM6Ly93d3cuc2NvcHVzLmNvbS9pbndhcmQvcmVjb3JkLnVyaT9l
+aWQ9Mi1zMi4wLTg1MDc0Mjc5NDQ0JmFtcDtkb2k9MTAuMTA3MyUyZnBuYXMuMTkwMDY1NDExNiZh
+bXA7cGFydG5lcklEPTQwJmFtcDttZDU9ODkzZjZiMjIxMDRmYTY1N2M2NjE2MWVhOWJjNGNmYzI8
+L3VybD48L3JlbGF0ZWQtdXJscz48L3VybHM+PGVsZWN0cm9uaWMtcmVzb3VyY2UtbnVtPjEwLjEw
+NzMvcG5hcy4xOTAwNjU0MTE2PC9lbGVjdHJvbmljLXJlc291cmNlLW51bT48cmVtb3RlLWRhdGFi
+YXNlLW5hbWU+U2NvcHVzPC9yZW1vdGUtZGF0YWJhc2UtbmFtZT48L3JlY29yZD48L0NpdGU+PC9F
+bmROb3RlPn==
+</w:fldData>
+        </w:fldChar>
+      </w:r>
+      <w:r>
+        <w:rPr>
+          <w:lang w:val="en-US"/>
+        </w:rPr>
+        <w:instrText xml:space="preserve"> ADDIN EN.CITE </w:instrText>
+      </w:r>
+      <w:r>
+        <w:rPr>
+          <w:lang w:val="en-US"/>
+        </w:rPr>
+        <w:fldChar w:fldCharType="begin">
+          <w:fldData xml:space="preserve">PEVuZE5vdGU+PENpdGU+PEF1dGhvcj5EdTwvQXV0aG9yPjxZZWFyPjIwMjA8L1llYXI+PFJlY051
+bT45NTwvUmVjTnVtPjxEaXNwbGF5VGV4dD5bMTgtMjRdPC9EaXNwbGF5VGV4dD48cmVjb3JkPjxy
+ZWMtbnVtYmVyPjk1PC9yZWMtbnVtYmVyPjxmb3JlaWduLWtleXM+PGtleSBhcHA9IkVOIiBkYi1p
+ZD0icDIyMDA1eHY1c3J3cHhlZWQyNzVzOTl5ZnZlejl0ZnI5OTVzIiB0aW1lc3RhbXA9IjE2MDU4
+MDYzNjAiPjk1PC9rZXk+PC9mb3JlaWduLWtleXM+PHJlZi10eXBlIG5hbWU9IkpvdXJuYWwgQXJ0
+aWNsZSI+MTc8L3JlZi10eXBlPjxjb250cmlidXRvcnM+PGF1dGhvcnM+PGF1dGhvcj5EdSwgTS48
+L2F1dGhvcj48YXV0aG9yPkxpdSwgTi48L2F1dGhvcj48YXV0aG9yPkh1LCBYLjwvYXV0aG9yPjwv
+YXV0aG9ycz48L2NvbnRyaWJ1dG9ycz48dGl0bGVzPjx0aXRsZT5UZWNobmlxdWVzIGZvciBpbnRl
+cnByZXRhYmxlIG1hY2hpbmUgbGVhcm5pbmc8L3RpdGxlPjxzZWNvbmRhcnktdGl0bGU+Q29tbXVu
+aWNhdGlvbnMgb2YgdGhlIEFDTTwvc2Vjb25kYXJ5LXRpdGxlPjwvdGl0bGVzPjxwZXJpb2RpY2Fs
+PjxmdWxsLXRpdGxlPkNvbW11bmljYXRpb25zIG9mIHRoZSBBQ008L2Z1bGwtdGl0bGU+PC9wZXJp
+b2RpY2FsPjxwYWdlcz42OC03NzwvcGFnZXM+PHZvbHVtZT42Mzwvdm9sdW1lPjxudW1iZXI+MTwv
+bnVtYmVyPjxkYXRlcz48eWVhcj4yMDIwPC95ZWFyPjwvZGF0ZXM+PHdvcmstdHlwZT5BcnRpY2xl
+PC93b3JrLXR5cGU+PHVybHM+PHJlbGF0ZWQtdXJscz48dXJsPmh0dHBzOi8vd3d3LnNjb3B1cy5j
+b20vaW53YXJkL3JlY29yZC51cmk/ZWlkPTItczIuMC04NTA3NzQ1ODMwNCZhbXA7ZG9pPTEwLjEx
+NDUlMmYzMzU5Nzg2JmFtcDtwYXJ0bmVySUQ9NDAmYW1wO21kNT0wOGY5NWU3ZjZmOTQ3ODdjN2Y4
+OWU5YzE5ODkzMGU4NjwvdXJsPjx1cmw+aHR0cHM6Ly9kbC5hY20ub3JnL2RvaS9wZGYvMTAuMTE0
+NS8zMzU5Nzg2PC91cmw+PC9yZWxhdGVkLXVybHM+PC91cmxzPjxlbGVjdHJvbmljLXJlc291cmNl
+LW51bT4xMC4xMTQ1LzMzNTk3ODY8L2VsZWN0cm9uaWMtcmVzb3VyY2UtbnVtPjxyZW1vdGUtZGF0
+YWJhc2UtbmFtZT5TY29wdXM8L3JlbW90ZS1kYXRhYmFzZS1uYW1lPjwvcmVjb3JkPjwvQ2l0ZT48
+Q2l0ZT48QXV0aG9yPkFkYWRpPC9BdXRob3I+PFllYXI+MjAxODwvWWVhcj48UmVjTnVtPjkyPC9S
+ZWNOdW0+PHJlY29yZD48cmVjLW51bWJlcj45MjwvcmVjLW51bWJlcj48Zm9yZWlnbi1rZXlzPjxr
+ZXkgYXBwPSJFTiIgZGItaWQ9InAyMjAwNXh2NXNyd3B4ZWVkMjc1czk5eWZ2ZXo5dGZyOTk1cyIg
+dGltZXN0YW1wPSIxNjA1ODA2MzYwIj45Mjwva2V5PjwvZm9yZWlnbi1rZXlzPjxyZWYtdHlwZSBu
+YW1lPSJKb3VybmFsIEFydGljbGUiPjE3PC9yZWYtdHlwZT48Y29udHJpYnV0b3JzPjxhdXRob3Jz
+PjxhdXRob3I+QWRhZGksIEEuPC9hdXRob3I+PGF1dGhvcj5CZXJyYWRhLCBNLjwvYXV0aG9yPjwv
+YXV0aG9ycz48L2NvbnRyaWJ1dG9ycz48dGl0bGVzPjx0aXRsZT5QZWVraW5nIEluc2lkZSB0aGUg
+QmxhY2stQm94OiBBIFN1cnZleSBvbiBFeHBsYWluYWJsZSBBcnRpZmljaWFsIEludGVsbGlnZW5j
+ZSAoWEFJKTwvdGl0bGU+PHNlY29uZGFyeS10aXRsZT5JRUVFIEFjY2Vzczwvc2Vjb25kYXJ5LXRp
+dGxlPjwvdGl0bGVzPjxwZXJpb2RpY2FsPjxmdWxsLXRpdGxlPklFRUUgQWNjZXNzPC9mdWxsLXRp
+dGxlPjwvcGVyaW9kaWNhbD48cGFnZXM+NTIxMzgtNTIxNjA8L3BhZ2VzPjx2b2x1bWU+Njwvdm9s
+dW1lPjxkYXRlcz48eWVhcj4yMDE4PC95ZWFyPjwvZGF0ZXM+PHdvcmstdHlwZT5BcnRpY2xlPC93
+b3JrLXR5cGU+PHVybHM+PHJlbGF0ZWQtdXJscz48dXJsPmh0dHBzOi8vd3d3LnNjb3B1cy5jb20v
+aW53YXJkL3JlY29yZC51cmk/ZWlkPTItczIuMC04NTA1MzM1MjQ3NyZhbXA7ZG9pPTEwLjExMDkl
+MmZBQ0NFU1MuMjAxOC4yODcwMDUyJmFtcDtwYXJ0bmVySUQ9NDAmYW1wO21kNT1jYjM4NTQ2MTM3
+NmIzZmQwNDIwYzEzOGRlZDZkMTMzZjwvdXJsPjx1cmw+aHR0cHM6Ly9pZWVleHBsb3JlLmllZWUu
+b3JnL2llbHg3LzYyODc2MzkvODI3NDk4NS8wODQ2NjU5MC5wZGY/dHA9JmFtcDthcm51bWJlcj04
+NDY2NTkwJmFtcDtpc251bWJlcj04Mjc0OTg1JmFtcDtyZWY9PC91cmw+PC9yZWxhdGVkLXVybHM+
+PC91cmxzPjxjdXN0b203Pjg0NjY1OTA8L2N1c3RvbTc+PGVsZWN0cm9uaWMtcmVzb3VyY2UtbnVt
+PjEwLjExMDkvQUNDRVNTLjIwMTguMjg3MDA1MjwvZWxlY3Ryb25pYy1yZXNvdXJjZS1udW0+PHJl
+bW90ZS1kYXRhYmFzZS1uYW1lPlNjb3B1czwvcmVtb3RlLWRhdGFiYXNlLW5hbWU+PC9yZWNvcmQ+
+PC9DaXRlPjxDaXRlPjxBdXRob3I+QmFycmVkbyBBcnJpZXRhPC9BdXRob3I+PFllYXI+MjAyMDwv
+WWVhcj48UmVjTnVtPjkzPC9SZWNOdW0+PHJlY29yZD48cmVjLW51bWJlcj45MzwvcmVjLW51bWJl
+cj48Zm9yZWlnbi1rZXlzPjxrZXkgYXBwPSJFTiIgZGItaWQ9InAyMjAwNXh2NXNyd3B4ZWVkMjc1
+czk5eWZ2ZXo5dGZyOTk1cyIgdGltZXN0YW1wPSIxNjA1ODA2MzYwIj45Mzwva2V5PjwvZm9yZWln
+bi1rZXlzPjxyZWYtdHlwZSBuYW1lPSJKb3VybmFsIEFydGljbGUiPjE3PC9yZWYtdHlwZT48Y29u
+dHJpYnV0b3JzPjxhdXRob3JzPjxhdXRob3I+QmFycmVkbyBBcnJpZXRhLCBBbGVqYW5kcm88L2F1
+dGhvcj48YXV0aG9yPkRpYXotUm9kcmlndWV6LCBOYXRhbGlhPC9hdXRob3I+PGF1dGhvcj5EZWwg
+U2VyLCBKYXZpZXI8L2F1dGhvcj48YXV0aG9yPkJlbm5ldG90LCBBZHJpZW48L2F1dGhvcj48YXV0
+aG9yPlRhYmlrLCBTaWhhbTwvYXV0aG9yPjxhdXRob3I+QmFyYmFkbywgQWxiZXJ0bzwvYXV0aG9y
+PjxhdXRob3I+R2FyY2lhLCBTYWx2YWRvcjwvYXV0aG9yPjxhdXRob3I+R2lsLUxvcGV6LCBTZXJn
+aW88L2F1dGhvcj48YXV0aG9yPk1vbGluYSwgRGFuaWVsPC9hdXRob3I+PGF1dGhvcj5CZW5qYW1p
+bnMsIFJpY2hhcmQ8L2F1dGhvcj48YXV0aG9yPkNoYXRpbGEsIFJhamE8L2F1dGhvcj48YXV0aG9y
+PkhlcnJlcmEsIEZyYW5jaXNjbzwvYXV0aG9yPjwvYXV0aG9ycz48L2NvbnRyaWJ1dG9ycz48dGl0
+bGVzPjx0aXRsZT5FeHBsYWluYWJsZSBBcnRpZmljaWFsIEludGVsbGlnZW5jZSAoWEFJKTogQ29u
+Y2VwdHMsIHRheG9ub21pZXMsIG9wcG9ydHVuaXRpZXMgYW5kIGNoYWxsZW5nZXMgdG93YXJkIHJl
+c3BvbnNpYmxlIEFJPC90aXRsZT48c2Vjb25kYXJ5LXRpdGxlPkluZm9ybWF0aW9uIEZ1c2lvbjwv
+c2Vjb25kYXJ5LXRpdGxlPjwvdGl0bGVzPjxwZXJpb2RpY2FsPjxmdWxsLXRpdGxlPkluZm9ybWF0
+aW9uIEZ1c2lvbjwvZnVsbC10aXRsZT48L3BlcmlvZGljYWw+PHBhZ2VzPjgyLTExNTwvcGFnZXM+
+PHZvbHVtZT41ODwvdm9sdW1lPjxkYXRlcz48eWVhcj4yMDIwPC95ZWFyPjxwdWItZGF0ZXM+PGRh
+dGU+SnVuPC9kYXRlPjwvcHViLWRhdGVzPjwvZGF0ZXM+PGlzYm4+MTU2Ni0yNTM1PC9pc2JuPjxh
+Y2Nlc3Npb24tbnVtPldPUzowMDA1MTY3OTkyMDAwMDc8L2FjY2Vzc2lvbi1udW0+PHVybHM+PHJl
+bGF0ZWQtdXJscz48dXJsPjxzdHlsZSBmYWNlPSJ1bmRlcmxpbmUiIGZvbnQ9ImRlZmF1bHQiIHNp
+emU9IjEwMCUiPiZsdDtHbyB0byBJU0kmZ3Q7Oi8vV09TOjAwMDUxNjc5OTIwMDAwNzwvc3R5bGU+
+PC91cmw+PC9yZWxhdGVkLXVybHM+PC91cmxzPjxlbGVjdHJvbmljLXJlc291cmNlLW51bT4xMC4x
+MDE2L2ouaW5mZnVzLjIwMTkuMTIuMDEyPC9lbGVjdHJvbmljLXJlc291cmNlLW51bT48L3JlY29y
+ZD48L0NpdGU+PENpdGU+PEF1dGhvcj5DYXJ2YWxobzwvQXV0aG9yPjxZZWFyPjIwMTk8L1llYXI+
+PFJlY051bT45NDwvUmVjTnVtPjxyZWNvcmQ+PHJlYy1udW1iZXI+OTQ8L3JlYy1udW1iZXI+PGZv
+cmVpZ24ta2V5cz48a2V5IGFwcD0iRU4iIGRiLWlkPSJwMjIwMDV4djVzcndweGVlZDI3NXM5OXlm
+dmV6OXRmcjk5NXMiIHRpbWVzdGFtcD0iMTYwNTgwNjM2MCI+OTQ8L2tleT48L2ZvcmVpZ24ta2V5
+cz48cmVmLXR5cGUgbmFtZT0iSm91cm5hbCBBcnRpY2xlIj4xNzwvcmVmLXR5cGU+PGNvbnRyaWJ1
+dG9ycz48YXV0aG9ycz48YXV0aG9yPkNhcnZhbGhvLCBELiBWLjwvYXV0aG9yPjxhdXRob3I+UGVy
+ZWlyYSwgRS4gTS48L2F1dGhvcj48YXV0aG9yPkNhcmRvc28sIEouIFMuPC9hdXRob3I+PC9hdXRo
+b3JzPjwvY29udHJpYnV0b3JzPjx0aXRsZXM+PHRpdGxlPk1hY2hpbmUgbGVhcm5pbmcgaW50ZXJw
+cmV0YWJpbGl0eTogQSBzdXJ2ZXkgb24gbWV0aG9kcyBhbmQgbWV0cmljczwvdGl0bGU+PHNlY29u
+ZGFyeS10aXRsZT5FbGVjdHJvbmljcyAoU3dpdHplcmxhbmQpPC9zZWNvbmRhcnktdGl0bGU+PC90
+aXRsZXM+PHBlcmlvZGljYWw+PGZ1bGwtdGl0bGU+RWxlY3Ryb25pY3MgKFN3aXR6ZXJsYW5kKTwv
+ZnVsbC10aXRsZT48L3BlcmlvZGljYWw+PHZvbHVtZT44PC92b2x1bWU+PG51bWJlcj44PC9udW1i
+ZXI+PGRhdGVzPjx5ZWFyPjIwMTk8L3llYXI+PC9kYXRlcz48d29yay10eXBlPlJldmlldzwvd29y
+ay10eXBlPjx1cmxzPjxyZWxhdGVkLXVybHM+PHVybD5odHRwczovL3d3dy5zY29wdXMuY29tL2lu
+d2FyZC9yZWNvcmQudXJpP2VpZD0yLXMyLjAtODUwNzEyNDYxMTMmYW1wO2RvaT0xMC4zMzkwJTJm
+ZWxlY3Ryb25pY3M4MDgwODMyJmFtcDtwYXJ0bmVySUQ9NDAmYW1wO21kNT1lZWI4ZDM2ODE0ZGE1
+ZjNhNTc1OGQwZDY0Yjc0MjlhMTwvdXJsPjx1cmw+aHR0cHM6Ly9yZXMubWRwaS5jb20vZF9hdHRh
+Y2htZW50L2VsZWN0cm9uaWNzL2VsZWN0cm9uaWNzLTA4LTAwODMyL2FydGljbGVfZGVwbG95L2Vs
+ZWN0cm9uaWNzLTA4LTAwODMyLnBkZjwvdXJsPjwvcmVsYXRlZC11cmxzPjwvdXJscz48Y3VzdG9t
+Nz44MzI8L2N1c3RvbTc+PGVsZWN0cm9uaWMtcmVzb3VyY2UtbnVtPjEwLjMzOTAvZWxlY3Ryb25p
+Y3M4MDgwODMyPC9lbGVjdHJvbmljLXJlc291cmNlLW51bT48cmVtb3RlLWRhdGFiYXNlLW5hbWU+
+U2NvcHVzPC9yZW1vdGUtZGF0YWJhc2UtbmFtZT48L3JlY29yZD48L0NpdGU+PENpdGU+PEF1dGhv
+cj5EdTwvQXV0aG9yPjxZZWFyPjIwMjA8L1llYXI+PFJlY051bT45NTwvUmVjTnVtPjxyZWNvcmQ+
+PHJlYy1udW1iZXI+OTU8L3JlYy1udW1iZXI+PGZvcmVpZ24ta2V5cz48a2V5IGFwcD0iRU4iIGRi
+LWlkPSJwMjIwMDV4djVzcndweGVlZDI3NXM5OXlmdmV6OXRmcjk5NXMiIHRpbWVzdGFtcD0iMTYw
+NTgwNjM2MCI+OTU8L2tleT48L2ZvcmVpZ24ta2V5cz48cmVmLXR5cGUgbmFtZT0iSm91cm5hbCBB
+cnRpY2xlIj4xNzwvcmVmLXR5cGU+PGNvbnRyaWJ1dG9ycz48YXV0aG9ycz48YXV0aG9yPkR1LCBN
+LjwvYXV0aG9yPjxhdXRob3I+TGl1LCBOLjwvYXV0aG9yPjxhdXRob3I+SHUsIFguPC9hdXRob3I+
+PC9hdXRob3JzPjwvY29udHJpYnV0b3JzPjx0aXRsZXM+PHRpdGxlPlRlY2huaXF1ZXMgZm9yIGlu
+dGVycHJldGFibGUgbWFjaGluZSBsZWFybmluZzwvdGl0bGU+PHNlY29uZGFyeS10aXRsZT5Db21t
+dW5pY2F0aW9ucyBvZiB0aGUgQUNNPC9zZWNvbmRhcnktdGl0bGU+PC90aXRsZXM+PHBlcmlvZGlj
+YWw+PGZ1bGwtdGl0bGU+Q29tbXVuaWNhdGlvbnMgb2YgdGhlIEFDTTwvZnVsbC10aXRsZT48L3Bl
+cmlvZGljYWw+PHBhZ2VzPjY4LTc3PC9wYWdlcz48dm9sdW1lPjYzPC92b2x1bWU+PG51bWJlcj4x
+PC9udW1iZXI+PGRhdGVzPjx5ZWFyPjIwMjA8L3llYXI+PC9kYXRlcz48d29yay10eXBlPkFydGlj
+bGU8L3dvcmstdHlwZT48dXJscz48cmVsYXRlZC11cmxzPjx1cmw+aHR0cHM6Ly93d3cuc2NvcHVz
+LmNvbS9pbndhcmQvcmVjb3JkLnVyaT9laWQ9Mi1zMi4wLTg1MDc3NDU4MzA0JmFtcDtkb2k9MTAu
+MTE0NSUyZjMzNTk3ODYmYW1wO3BhcnRuZXJJRD00MCZhbXA7bWQ1PTA4Zjk1ZTdmNmY5NDc4N2M3
+Zjg5ZTljMTk4OTMwZTg2PC91cmw+PHVybD5odHRwczovL2RsLmFjbS5vcmcvZG9pL3BkZi8xMC4x
+MTQ1LzMzNTk3ODY8L3VybD48L3JlbGF0ZWQtdXJscz48L3VybHM+PGVsZWN0cm9uaWMtcmVzb3Vy
+Y2UtbnVtPjEwLjExNDUvMzM1OTc4NjwvZWxlY3Ryb25pYy1yZXNvdXJjZS1udW0+PHJlbW90ZS1k
+YXRhYmFzZS1uYW1lPlNjb3B1czwvcmVtb3RlLWRhdGFiYXNlLW5hbWU+PC9yZWNvcmQ+PC9DaXRl
+PjxDaXRlPjxBdXRob3I+R2lscGluPC9BdXRob3I+PFllYXI+MjAxODwvWWVhcj48UmVjTnVtPjk2
+PC9SZWNOdW0+PHJlY29yZD48cmVjLW51bWJlcj45NjwvcmVjLW51bWJlcj48Zm9yZWlnbi1rZXlz
+PjxrZXkgYXBwPSJFTiIgZGItaWQ9InAyMjAwNXh2NXNyd3B4ZWVkMjc1czk5eWZ2ZXo5dGZyOTk1
+cyIgdGltZXN0YW1wPSIxNjA1ODA2MzYwIj45Njwva2V5PjwvZm9yZWlnbi1rZXlzPjxyZWYtdHlw
+ZSBuYW1lPSJDb25mZXJlbmNlIFByb2NlZWRpbmdzIj4xMDwvcmVmLXR5cGU+PGNvbnRyaWJ1dG9y
+cz48YXV0aG9ycz48YXV0aG9yPkwuIEguIEdpbHBpbjwvYXV0aG9yPjxhdXRob3I+RC4gQmF1PC9h
+dXRob3I+PGF1dGhvcj5CLiBaLiBZdWFuPC9hdXRob3I+PGF1dGhvcj5BLiBCYWp3YTwvYXV0aG9y
+PjxhdXRob3I+TS4gU3BlY3RlcjwvYXV0aG9yPjxhdXRob3I+TC4gS2FnYWw8L2F1dGhvcj48L2F1
+dGhvcnM+PC9jb250cmlidXRvcnM+PHRpdGxlcz48dGl0bGU+RXhwbGFpbmluZyBFeHBsYW5hdGlv
+bnM6IEFuIE92ZXJ2aWV3IG9mIEludGVycHJldGFiaWxpdHkgb2YgTWFjaGluZSBMZWFybmluZzwv
+dGl0bGU+PHNlY29uZGFyeS10aXRsZT4yMDE4IElFRUUgNXRoIEludGVybmF0aW9uYWwgQ29uZmVy
+ZW5jZSBvbiBEYXRhIFNjaWVuY2UgYW5kIEFkdmFuY2VkIEFuYWx5dGljcyAoRFNBQSk8L3NlY29u
+ZGFyeS10aXRsZT48YWx0LXRpdGxlPjIwMTggSUVFRSA1dGggSW50ZXJuYXRpb25hbCBDb25mZXJl
+bmNlIG9uIERhdGEgU2NpZW5jZSBhbmQgQWR2YW5jZWQgQW5hbHl0aWNzIChEU0FBKTwvYWx0LXRp
+dGxlPjwvdGl0bGVzPjxwYWdlcz44MC04OTwvcGFnZXM+PGtleXdvcmRzPjxrZXl3b3JkPmFydGlm
+aWNpYWwgaW50ZWxsaWdlbmNlPC9rZXl3b3JkPjxrZXl3b3JkPmRhdGEgYW5hbHlzaXM8L2tleXdv
+cmQ+PGtleXdvcmQ+bGVhcm5pbmcgKGFydGlmaWNpYWwgaW50ZWxsaWdlbmNlKTwva2V5d29yZD48
+a2V5d29yZD5uZXVyYWwgbmV0czwva2V5d29yZD48a2V5d29yZD5jb21wbGV4IG1hY2hpbmVzPC9r
+ZXl3b3JkPjxrZXl3b3JkPmFsZ29yaXRobWljIGZhaXJuZXNzPC9rZXl3b3JkPjxrZXl3b3JkPnRy
+YWluaW5nIGRhdGE8L2tleXdvcmQ+PGtleXdvcmQ+c3VnZ2VzdGVkIGZ1dHVyZSByZXNlYXJjaCBk
+aXJlY3Rpb25zPC9rZXl3b3JkPjxrZXl3b3JkPmV4cGxhbmF0b3J5IGFydGlmaWNpYWwgaW50ZWxs
+aWdlbmNlPC9rZXl3b3JkPjxrZXl3b3JkPmV4cGxhaW5pbmcgZXhwbGFuYXRpb25zPC9rZXl3b3Jk
+PjxrZXl3b3JkPm1hY2hpbmUgbGVhcm5pbmc8L2tleXdvcmQ+PGtleXdvcmQ+WEFJPC9rZXl3b3Jk
+PjxrZXl3b3JkPnBvdGVudGlhbCBiaWFzLXByb2JsZW1zPC9rZXl3b3JkPjxrZXl3b3JkPkNvbXB1
+dGF0aW9uYWwgbW9kZWxpbmc8L2tleXdvcmQ+PGtleXdvcmQ+RGVjaXNpb24gdHJlZXM8L2tleXdv
+cmQ+PGtleXdvcmQ+QmlvbG9naWNhbCBuZXVyYWwgbmV0d29ya3M8L2tleXdvcmQ+PGtleXdvcmQ+
+VGF4b25vbXk8L2tleXdvcmQ+PGtleXdvcmQ+Q29tcGxleGl0eSB0aGVvcnk8L2tleXdvcmQ+PGtl
+eXdvcmQ+TWFjaGluZSBsZWFybmluZyB0aGVvcmllczwva2V5d29yZD48a2V5d29yZD5Nb2RlbHMg
+YW5kIHN5c3RlbXM8L2tleXdvcmQ+PGtleXdvcmQ+RGVlcCBsZWFybmluZyBhbmQgZGVlcCBhbmFs
+eXRpY3M8L2tleXdvcmQ+PGtleXdvcmQ+RmFpcm5lc3MgYW5kIHRyYW5zcGFyZW5jeSBpbiBkYXRh
+IHNjaWVuY2U8L2tleXdvcmQ+PC9rZXl3b3Jkcz48ZGF0ZXM+PHllYXI+MjAxODwveWVhcj48cHVi
+LWRhdGVzPjxkYXRlPjEtMyBPY3QuIDIwMTg8L2RhdGU+PC9wdWItZGF0ZXM+PC9kYXRlcz48dXJs
+cz48cmVsYXRlZC11cmxzPjx1cmw+aHR0cHM6Ly9pZWVleHBsb3JlLmllZWUub3JnL2RvY3VtZW50
+Lzg2MzE0NDgvPC91cmw+PC9yZWxhdGVkLXVybHM+PC91cmxzPjxlbGVjdHJvbmljLXJlc291cmNl
+LW51bT4xMC4xMTA5L0RTQUEuMjAxOC4wMDAxODwvZWxlY3Ryb25pYy1yZXNvdXJjZS1udW0+PC9y
+ZWNvcmQ+PC9DaXRlPjxDaXRlPjxBdXRob3I+TGlwdG9uPC9BdXRob3I+PFllYXI+MjAxODwvWWVh
+cj48UmVjTnVtPjk3PC9SZWNOdW0+PHJlY29yZD48cmVjLW51bWJlcj45NzwvcmVjLW51bWJlcj48
+Zm9yZWlnbi1rZXlzPjxrZXkgYXBwPSJFTiIgZGItaWQ9InAyMjAwNXh2NXNyd3B4ZWVkMjc1czk5
+eWZ2ZXo5dGZyOTk1cyIgdGltZXN0YW1wPSIxNjA1ODA2MzYwIj45Nzwva2V5PjwvZm9yZWlnbi1r
+ZXlzPjxyZWYtdHlwZSBuYW1lPSJKb3VybmFsIEFydGljbGUiPjE3PC9yZWYtdHlwZT48Y29udHJp
+YnV0b3JzPjxhdXRob3JzPjxhdXRob3I+TGlwdG9uLCBaLiBDLjwvYXV0aG9yPjwvYXV0aG9ycz48
+L2NvbnRyaWJ1dG9ycz48dGl0bGVzPjx0aXRsZT5UaGUgbXl0aG9zIG9mIG1vZGVsIGludGVycHJl
+dGFiaWxpdHk6IEluIG1hY2hpbmUgbGVhcm5pbmcsIHRoZSBjb25jZXB0IG9mIGludGVycHJldGFi
+aWxpdHkgaXMgYm90aCBpbXBvcnRhbnQgYW5kIHNsaXBwZXJ5PC90aXRsZT48c2Vjb25kYXJ5LXRp
+dGxlPlF1ZXVlPC9zZWNvbmRhcnktdGl0bGU+PC90aXRsZXM+PHBlcmlvZGljYWw+PGZ1bGwtdGl0
+bGU+UXVldWU8L2Z1bGwtdGl0bGU+PC9wZXJpb2RpY2FsPjx2b2x1bWU+MTY8L3ZvbHVtZT48bnVt
+YmVyPjM8L251bWJlcj48ZGF0ZXM+PHllYXI+MjAxODwveWVhcj48L2RhdGVzPjx3b3JrLXR5cGU+
+QXJ0aWNsZTwvd29yay10eXBlPjx1cmxzPjxyZWxhdGVkLXVybHM+PHVybD5odHRwczovL3d3dy5z
+Y29wdXMuY29tL2lud2FyZC9yZWNvcmQudXJpP2VpZD0yLXMyLjAtODUwNTE3OTIzMzgmYW1wO3Bh
+cnRuZXJJRD00MCZhbXA7bWQ1PWU0MTkwMjk3NzQwMWEyODM4ZGM2ZGUzYzQ0N2RhZjIzPC91cmw+
+PC9yZWxhdGVkLXVybHM+PC91cmxzPjxyZW1vdGUtZGF0YWJhc2UtbmFtZT5TY29wdXM8L3JlbW90
+ZS1kYXRhYmFzZS1uYW1lPjwvcmVjb3JkPjwvQ2l0ZT48Q2l0ZT48QXV0aG9yPk11cmRvY2g8L0F1
+dGhvcj48WWVhcj4yMDE5PC9ZZWFyPjxSZWNOdW0+OTg8L1JlY051bT48cmVjb3JkPjxyZWMtbnVt
+YmVyPjk4PC9yZWMtbnVtYmVyPjxmb3JlaWduLWtleXM+PGtleSBhcHA9IkVOIiBkYi1pZD0icDIy
+MDA1eHY1c3J3cHhlZWQyNzVzOTl5ZnZlejl0ZnI5OTVzIiB0aW1lc3RhbXA9IjE2MDU4MDYzOTki
+Pjk4PC9rZXk+PC9mb3JlaWduLWtleXM+PHJlZi10eXBlIG5hbWU9IkpvdXJuYWwgQXJ0aWNsZSI+
+MTc8L3JlZi10eXBlPjxjb250cmlidXRvcnM+PGF1dGhvcnM+PGF1dGhvcj5NdXJkb2NoLCBXLiBK
+LjwvYXV0aG9yPjxhdXRob3I+U2luZ2gsIEMuPC9hdXRob3I+PGF1dGhvcj5LdW1iaWVyLCBLLjwv
+YXV0aG9yPjxhdXRob3I+QWJiYXNpLUFzbCwgUi48L2F1dGhvcj48YXV0aG9yPll1LCBCLjwvYXV0
+aG9yPjwvYXV0aG9ycz48L2NvbnRyaWJ1dG9ycz48dGl0bGVzPjx0aXRsZT5EZWZpbml0aW9ucywg
+bWV0aG9kcywgYW5kIGFwcGxpY2F0aW9ucyBpbiBpbnRlcnByZXRhYmxlIG1hY2hpbmUgbGVhcm5p
+bmc8L3RpdGxlPjxzZWNvbmRhcnktdGl0bGU+UHJvY2VlZGluZ3Mgb2YgdGhlIE5hdGlvbmFsIEFj
+YWRlbXkgb2YgU2NpZW5jZXMgb2YgdGhlIFVuaXRlZCBTdGF0ZXMgb2YgQW1lcmljYTwvc2Vjb25k
+YXJ5LXRpdGxlPjwvdGl0bGVzPjxwZXJpb2RpY2FsPjxmdWxsLXRpdGxlPlByb2NlZWRpbmdzIG9m
+IHRoZSBOYXRpb25hbCBBY2FkZW15IG9mIFNjaWVuY2VzIG9mIHRoZSBVbml0ZWQgU3RhdGVzIG9m
+IEFtZXJpY2E8L2Z1bGwtdGl0bGU+PC9wZXJpb2RpY2FsPjxwYWdlcz4yMjA3MS0yMjA4MDwvcGFn
+ZXM+PHZvbHVtZT4xMTY8L3ZvbHVtZT48bnVtYmVyPjQ0PC9udW1iZXI+PGRhdGVzPjx5ZWFyPjIw
+MTk8L3llYXI+PC9kYXRlcz48d29yay10eXBlPkFydGljbGU8L3dvcmstdHlwZT48dXJscz48cmVs
+YXRlZC11cmxzPjx1cmw+aHR0cHM6Ly93d3cuc2NvcHVzLmNvbS9pbndhcmQvcmVjb3JkLnVyaT9l
+aWQ9Mi1zMi4wLTg1MDc0Mjc5NDQ0JmFtcDtkb2k9MTAuMTA3MyUyZnBuYXMuMTkwMDY1NDExNiZh
+bXA7cGFydG5lcklEPTQwJmFtcDttZDU9ODkzZjZiMjIxMDRmYTY1N2M2NjE2MWVhOWJjNGNmYzI8
+L3VybD48L3JlbGF0ZWQtdXJscz48L3VybHM+PGVsZWN0cm9uaWMtcmVzb3VyY2UtbnVtPjEwLjEw
+NzMvcG5hcy4xOTAwNjU0MTE2PC9lbGVjdHJvbmljLXJlc291cmNlLW51bT48cmVtb3RlLWRhdGFi
+YXNlLW5hbWU+U2NvcHVzPC9yZW1vdGUtZGF0YWJhc2UtbmFtZT48L3JlY29yZD48L0NpdGU+PC9F
+bmROb3RlPn==
+</w:fldData>
+        </w:fldChar>
+      </w:r>
+      <w:r>
+        <w:rPr>
+          <w:lang w:val="en-US"/>
+        </w:rPr>
+        <w:instrText xml:space="preserve"> ADDIN EN.CITE.DATA </w:instrText>
+      </w:r>
+      <w:r>
+        <w:rPr>
+          <w:lang w:val="en-US"/>
+        </w:rPr>
+      </w:r>
+      <w:r>
+        <w:rPr>
+          <w:lang w:val="en-US"/>
+        </w:rPr>
+        <w:fldChar w:fldCharType="end"/>
+      </w:r>
+      <w:r>
+        <w:rPr>
+          <w:lang w:val="en-US"/>
+        </w:rPr>
+      </w:r>
+      <w:r>
+        <w:rPr>
+          <w:lang w:val="en-US"/>
+        </w:rPr>
+        <w:fldChar w:fldCharType="separate"/>
+      </w:r>
+      <w:r>
+        <w:rPr>
+          <w:noProof/>
+          <w:lang w:val="en-US"/>
+        </w:rPr>
+        <w:t>[18-24]</w:t>
+      </w:r>
+      <w:r>
+        <w:rPr>
+          <w:lang w:val="en-US"/>
+        </w:rPr>
+        <w:fldChar w:fldCharType="end"/>
+      </w:r>
+      <w:r>
+        <w:rPr>
+          <w:lang w:val="en-US"/>
+        </w:rPr>
+        <w:t>, and the recent interest in the implementation of counterfactual explanations</w:t>
+      </w:r>
+      <w:r>
+        <w:rPr>
+          <w:lang w:val="en-US"/>
+        </w:rPr>
+        <w:t xml:space="preserve"> </w:t>
+      </w:r>
+      <w:r>
+        <w:rPr>
+          <w:lang w:val="en-US"/>
+        </w:rPr>
+        <w:fldChar w:fldCharType="begin">
+          <w:fldData xml:space="preserve">PEVuZE5vdGU+PENpdGU+PEF1dGhvcj5EdTwvQXV0aG9yPjxZZWFyPjIwMjA8L1llYXI+PFJlY051
+bT45NTwvUmVjTnVtPjxEaXNwbGF5VGV4dD5bMTgtMjJdPC9EaXNwbGF5VGV4dD48cmVjb3JkPjxy
+ZWMtbnVtYmVyPjk1PC9yZWMtbnVtYmVyPjxmb3JlaWduLWtleXM+PGtleSBhcHA9IkVOIiBkYi1p
+ZD0icDIyMDA1eHY1c3J3cHhlZWQyNzVzOTl5ZnZlejl0ZnI5OTVzIiB0aW1lc3RhbXA9IjE2MDU4
+MDYzNjAiPjk1PC9rZXk+PC9mb3JlaWduLWtleXM+PHJlZi10eXBlIG5hbWU9IkpvdXJuYWwgQXJ0
+aWNsZSI+MTc8L3JlZi10eXBlPjxjb250cmlidXRvcnM+PGF1dGhvcnM+PGF1dGhvcj5EdSwgTS48
+L2F1dGhvcj48YXV0aG9yPkxpdSwgTi48L2F1dGhvcj48YXV0aG9yPkh1LCBYLjwvYXV0aG9yPjwv
+YXV0aG9ycz48L2NvbnRyaWJ1dG9ycz48dGl0bGVzPjx0aXRsZT5UZWNobmlxdWVzIGZvciBpbnRl
+cnByZXRhYmxlIG1hY2hpbmUgbGVhcm5pbmc8L3RpdGxlPjxzZWNvbmRhcnktdGl0bGU+Q29tbXVu
+aWNhdGlvbnMgb2YgdGhlIEFDTTwvc2Vjb25kYXJ5LXRpdGxlPjwvdGl0bGVzPjxwZXJpb2RpY2Fs
+PjxmdWxsLXRpdGxlPkNvbW11bmljYXRpb25zIG9mIHRoZSBBQ008L2Z1bGwtdGl0bGU+PC9wZXJp
+b2RpY2FsPjxwYWdlcz42OC03NzwvcGFnZXM+PHZvbHVtZT42Mzwvdm9sdW1lPjxudW1iZXI+MTwv
+bnVtYmVyPjxkYXRlcz48eWVhcj4yMDIwPC95ZWFyPjwvZGF0ZXM+PHdvcmstdHlwZT5BcnRpY2xl
+PC93b3JrLXR5cGU+PHVybHM+PHJlbGF0ZWQtdXJscz48dXJsPmh0dHBzOi8vd3d3LnNjb3B1cy5j
+b20vaW53YXJkL3JlY29yZC51cmk/ZWlkPTItczIuMC04NTA3NzQ1ODMwNCZhbXA7ZG9pPTEwLjEx
+NDUlMmYzMzU5Nzg2JmFtcDtwYXJ0bmVySUQ9NDAmYW1wO21kNT0wOGY5NWU3ZjZmOTQ3ODdjN2Y4
+OWU5YzE5ODkzMGU4NjwvdXJsPjx1cmw+aHR0cHM6Ly9kbC5hY20ub3JnL2RvaS9wZGYvMTAuMTE0
+NS8zMzU5Nzg2PC91cmw+PC9yZWxhdGVkLXVybHM+PC91cmxzPjxlbGVjdHJvbmljLXJlc291cmNl
+LW51bT4xMC4xMTQ1LzMzNTk3ODY8L2VsZWN0cm9uaWMtcmVzb3VyY2UtbnVtPjxyZW1vdGUtZGF0
+YWJhc2UtbmFtZT5TY29wdXM8L3JlbW90ZS1kYXRhYmFzZS1uYW1lPjwvcmVjb3JkPjwvQ2l0ZT48
+Q2l0ZT48QXV0aG9yPkFkYWRpPC9BdXRob3I+PFllYXI+MjAxODwvWWVhcj48UmVjTnVtPjkyPC9S
+ZWNOdW0+PHJlY29yZD48cmVjLW51bWJlcj45MjwvcmVjLW51bWJlcj48Zm9yZWlnbi1rZXlzPjxr
+ZXkgYXBwPSJFTiIgZGItaWQ9InAyMjAwNXh2NXNyd3B4ZWVkMjc1czk5eWZ2ZXo5dGZyOTk1cyIg
+dGltZXN0YW1wPSIxNjA1ODA2MzYwIj45Mjwva2V5PjwvZm9yZWlnbi1rZXlzPjxyZWYtdHlwZSBu
+YW1lPSJKb3VybmFsIEFydGljbGUiPjE3PC9yZWYtdHlwZT48Y29udHJpYnV0b3JzPjxhdXRob3Jz
+PjxhdXRob3I+QWRhZGksIEEuPC9hdXRob3I+PGF1dGhvcj5CZXJyYWRhLCBNLjwvYXV0aG9yPjwv
+YXV0aG9ycz48L2NvbnRyaWJ1dG9ycz48dGl0bGVzPjx0aXRsZT5QZWVraW5nIEluc2lkZSB0aGUg
+QmxhY2stQm94OiBBIFN1cnZleSBvbiBFeHBsYWluYWJsZSBBcnRpZmljaWFsIEludGVsbGlnZW5j
+ZSAoWEFJKTwvdGl0bGU+PHNlY29uZGFyeS10aXRsZT5JRUVFIEFjY2Vzczwvc2Vjb25kYXJ5LXRp
+dGxlPjwvdGl0bGVzPjxwZXJpb2RpY2FsPjxmdWxsLXRpdGxlPklFRUUgQWNjZXNzPC9mdWxsLXRp
+dGxlPjwvcGVyaW9kaWNhbD48cGFnZXM+NTIxMzgtNTIxNjA8L3BhZ2VzPjx2b2x1bWU+Njwvdm9s
+dW1lPjxkYXRlcz48eWVhcj4yMDE4PC95ZWFyPjwvZGF0ZXM+PHdvcmstdHlwZT5BcnRpY2xlPC93
+b3JrLXR5cGU+PHVybHM+PHJlbGF0ZWQtdXJscz48dXJsPmh0dHBzOi8vd3d3LnNjb3B1cy5jb20v
+aW53YXJkL3JlY29yZC51cmk/ZWlkPTItczIuMC04NTA1MzM1MjQ3NyZhbXA7ZG9pPTEwLjExMDkl
+MmZBQ0NFU1MuMjAxOC4yODcwMDUyJmFtcDtwYXJ0bmVySUQ9NDAmYW1wO21kNT1jYjM4NTQ2MTM3
+NmIzZmQwNDIwYzEzOGRlZDZkMTMzZjwvdXJsPjx1cmw+aHR0cHM6Ly9pZWVleHBsb3JlLmllZWUu
+b3JnL2llbHg3LzYyODc2MzkvODI3NDk4NS8wODQ2NjU5MC5wZGY/dHA9JmFtcDthcm51bWJlcj04
+NDY2NTkwJmFtcDtpc251bWJlcj04Mjc0OTg1JmFtcDtyZWY9PC91cmw+PC9yZWxhdGVkLXVybHM+
+PC91cmxzPjxjdXN0b203Pjg0NjY1OTA8L2N1c3RvbTc+PGVsZWN0cm9uaWMtcmVzb3VyY2UtbnVt
+PjEwLjExMDkvQUNDRVNTLjIwMTguMjg3MDA1MjwvZWxlY3Ryb25pYy1yZXNvdXJjZS1udW0+PHJl
+bW90ZS1kYXRhYmFzZS1uYW1lPlNjb3B1czwvcmVtb3RlLWRhdGFiYXNlLW5hbWU+PC9yZWNvcmQ+
+PC9DaXRlPjxDaXRlPjxBdXRob3I+QmFycmVkbyBBcnJpZXRhPC9BdXRob3I+PFllYXI+MjAyMDwv
+WWVhcj48UmVjTnVtPjkzPC9SZWNOdW0+PHJlY29yZD48cmVjLW51bWJlcj45MzwvcmVjLW51bWJl
+cj48Zm9yZWlnbi1rZXlzPjxrZXkgYXBwPSJFTiIgZGItaWQ9InAyMjAwNXh2NXNyd3B4ZWVkMjc1
+czk5eWZ2ZXo5dGZyOTk1cyIgdGltZXN0YW1wPSIxNjA1ODA2MzYwIj45Mzwva2V5PjwvZm9yZWln
+bi1rZXlzPjxyZWYtdHlwZSBuYW1lPSJKb3VybmFsIEFydGljbGUiPjE3PC9yZWYtdHlwZT48Y29u
+dHJpYnV0b3JzPjxhdXRob3JzPjxhdXRob3I+QmFycmVkbyBBcnJpZXRhLCBBbGVqYW5kcm88L2F1
+dGhvcj48YXV0aG9yPkRpYXotUm9kcmlndWV6LCBOYXRhbGlhPC9hdXRob3I+PGF1dGhvcj5EZWwg
+U2VyLCBKYXZpZXI8L2F1dGhvcj48YXV0aG9yPkJlbm5ldG90LCBBZHJpZW48L2F1dGhvcj48YXV0
+aG9yPlRhYmlrLCBTaWhhbTwvYXV0aG9yPjxhdXRob3I+QmFyYmFkbywgQWxiZXJ0bzwvYXV0aG9y
+PjxhdXRob3I+R2FyY2lhLCBTYWx2YWRvcjwvYXV0aG9yPjxhdXRob3I+R2lsLUxvcGV6LCBTZXJn
+aW88L2F1dGhvcj48YXV0aG9yPk1vbGluYSwgRGFuaWVsPC9hdXRob3I+PGF1dGhvcj5CZW5qYW1p
+bnMsIFJpY2hhcmQ8L2F1dGhvcj48YXV0aG9yPkNoYXRpbGEsIFJhamE8L2F1dGhvcj48YXV0aG9y
+PkhlcnJlcmEsIEZyYW5jaXNjbzwvYXV0aG9yPjwvYXV0aG9ycz48L2NvbnRyaWJ1dG9ycz48dGl0
+bGVzPjx0aXRsZT5FeHBsYWluYWJsZSBBcnRpZmljaWFsIEludGVsbGlnZW5jZSAoWEFJKTogQ29u
+Y2VwdHMsIHRheG9ub21pZXMsIG9wcG9ydHVuaXRpZXMgYW5kIGNoYWxsZW5nZXMgdG93YXJkIHJl
+c3BvbnNpYmxlIEFJPC90aXRsZT48c2Vjb25kYXJ5LXRpdGxlPkluZm9ybWF0aW9uIEZ1c2lvbjwv
+c2Vjb25kYXJ5LXRpdGxlPjwvdGl0bGVzPjxwZXJpb2RpY2FsPjxmdWxsLXRpdGxlPkluZm9ybWF0
+aW9uIEZ1c2lvbjwvZnVsbC10aXRsZT48L3BlcmlvZGljYWw+PHBhZ2VzPjgyLTExNTwvcGFnZXM+
+PHZvbHVtZT41ODwvdm9sdW1lPjxkYXRlcz48eWVhcj4yMDIwPC95ZWFyPjxwdWItZGF0ZXM+PGRh
+dGU+SnVuPC9kYXRlPjwvcHViLWRhdGVzPjwvZGF0ZXM+PGlzYm4+MTU2Ni0yNTM1PC9pc2JuPjxh
+Y2Nlc3Npb24tbnVtPldPUzowMDA1MTY3OTkyMDAwMDc8L2FjY2Vzc2lvbi1udW0+PHVybHM+PHJl
+bGF0ZWQtdXJscz48dXJsPjxzdHlsZSBmYWNlPSJ1bmRlcmxpbmUiIGZvbnQ9ImRlZmF1bHQiIHNp
+emU9IjEwMCUiPiZsdDtHbyB0byBJU0kmZ3Q7Oi8vV09TOjAwMDUxNjc5OTIwMDAwNzwvc3R5bGU+
+PC91cmw+PC9yZWxhdGVkLXVybHM+PC91cmxzPjxlbGVjdHJvbmljLXJlc291cmNlLW51bT4xMC4x
+MDE2L2ouaW5mZnVzLjIwMTkuMTIuMDEyPC9lbGVjdHJvbmljLXJlc291cmNlLW51bT48L3JlY29y
+ZD48L0NpdGU+PENpdGU+PEF1dGhvcj5DYXJ2YWxobzwvQXV0aG9yPjxZZWFyPjIwMTk8L1llYXI+
+PFJlY051bT45NDwvUmVjTnVtPjxyZWNvcmQ+PHJlYy1udW1iZXI+OTQ8L3JlYy1udW1iZXI+PGZv
+cmVpZ24ta2V5cz48a2V5IGFwcD0iRU4iIGRiLWlkPSJwMjIwMDV4djVzcndweGVlZDI3NXM5OXlm
+dmV6OXRmcjk5NXMiIHRpbWVzdGFtcD0iMTYwNTgwNjM2MCI+OTQ8L2tleT48L2ZvcmVpZ24ta2V5
+cz48cmVmLXR5cGUgbmFtZT0iSm91cm5hbCBBcnRpY2xlIj4xNzwvcmVmLXR5cGU+PGNvbnRyaWJ1
+dG9ycz48YXV0aG9ycz48YXV0aG9yPkNhcnZhbGhvLCBELiBWLjwvYXV0aG9yPjxhdXRob3I+UGVy
+ZWlyYSwgRS4gTS48L2F1dGhvcj48YXV0aG9yPkNhcmRvc28sIEouIFMuPC9hdXRob3I+PC9hdXRo
+b3JzPjwvY29udHJpYnV0b3JzPjx0aXRsZXM+PHRpdGxlPk1hY2hpbmUgbGVhcm5pbmcgaW50ZXJw
+cmV0YWJpbGl0eTogQSBzdXJ2ZXkgb24gbWV0aG9kcyBhbmQgbWV0cmljczwvdGl0bGU+PHNlY29u
+ZGFyeS10aXRsZT5FbGVjdHJvbmljcyAoU3dpdHplcmxhbmQpPC9zZWNvbmRhcnktdGl0bGU+PC90
+aXRsZXM+PHBlcmlvZGljYWw+PGZ1bGwtdGl0bGU+RWxlY3Ryb25pY3MgKFN3aXR6ZXJsYW5kKTwv
+ZnVsbC10aXRsZT48L3BlcmlvZGljYWw+PHZvbHVtZT44PC92b2x1bWU+PG51bWJlcj44PC9udW1i
+ZXI+PGRhdGVzPjx5ZWFyPjIwMTk8L3llYXI+PC9kYXRlcz48d29yay10eXBlPlJldmlldzwvd29y
+ay10eXBlPjx1cmxzPjxyZWxhdGVkLXVybHM+PHVybD5odHRwczovL3d3dy5zY29wdXMuY29tL2lu
+d2FyZC9yZWNvcmQudXJpP2VpZD0yLXMyLjAtODUwNzEyNDYxMTMmYW1wO2RvaT0xMC4zMzkwJTJm
+ZWxlY3Ryb25pY3M4MDgwODMyJmFtcDtwYXJ0bmVySUQ9NDAmYW1wO21kNT1lZWI4ZDM2ODE0ZGE1
+ZjNhNTc1OGQwZDY0Yjc0MjlhMTwvdXJsPjx1cmw+aHR0cHM6Ly9yZXMubWRwaS5jb20vZF9hdHRh
+Y2htZW50L2VsZWN0cm9uaWNzL2VsZWN0cm9uaWNzLTA4LTAwODMyL2FydGljbGVfZGVwbG95L2Vs
+ZWN0cm9uaWNzLTA4LTAwODMyLnBkZjwvdXJsPjwvcmVsYXRlZC11cmxzPjwvdXJscz48Y3VzdG9t
+Nz44MzI8L2N1c3RvbTc+PGVsZWN0cm9uaWMtcmVzb3VyY2UtbnVtPjEwLjMzOTAvZWxlY3Ryb25p
+Y3M4MDgwODMyPC9lbGVjdHJvbmljLXJlc291cmNlLW51bT48cmVtb3RlLWRhdGFiYXNlLW5hbWU+
+U2NvcHVzPC9yZW1vdGUtZGF0YWJhc2UtbmFtZT48L3JlY29yZD48L0NpdGU+PENpdGU+PEF1dGhv
+cj5EdTwvQXV0aG9yPjxZZWFyPjIwMjA8L1llYXI+PFJlY051bT45NTwvUmVjTnVtPjxyZWNvcmQ+
+PHJlYy1udW1iZXI+OTU8L3JlYy1udW1iZXI+PGZvcmVpZ24ta2V5cz48a2V5IGFwcD0iRU4iIGRi
+LWlkPSJwMjIwMDV4djVzcndweGVlZDI3NXM5OXlmdmV6OXRmcjk5NXMiIHRpbWVzdGFtcD0iMTYw
+NTgwNjM2MCI+OTU8L2tleT48L2ZvcmVpZ24ta2V5cz48cmVmLXR5cGUgbmFtZT0iSm91cm5hbCBB
+cnRpY2xlIj4xNzwvcmVmLXR5cGU+PGNvbnRyaWJ1dG9ycz48YXV0aG9ycz48YXV0aG9yPkR1LCBN
+LjwvYXV0aG9yPjxhdXRob3I+TGl1LCBOLjwvYXV0aG9yPjxhdXRob3I+SHUsIFguPC9hdXRob3I+
+PC9hdXRob3JzPjwvY29udHJpYnV0b3JzPjx0aXRsZXM+PHRpdGxlPlRlY2huaXF1ZXMgZm9yIGlu
+dGVycHJldGFibGUgbWFjaGluZSBsZWFybmluZzwvdGl0bGU+PHNlY29uZGFyeS10aXRsZT5Db21t
+dW5pY2F0aW9ucyBvZiB0aGUgQUNNPC9zZWNvbmRhcnktdGl0bGU+PC90aXRsZXM+PHBlcmlvZGlj
+YWw+PGZ1bGwtdGl0bGU+Q29tbXVuaWNhdGlvbnMgb2YgdGhlIEFDTTwvZnVsbC10aXRsZT48L3Bl
+cmlvZGljYWw+PHBhZ2VzPjY4LTc3PC9wYWdlcz48dm9sdW1lPjYzPC92b2x1bWU+PG51bWJlcj4x
+PC9udW1iZXI+PGRhdGVzPjx5ZWFyPjIwMjA8L3llYXI+PC9kYXRlcz48d29yay10eXBlPkFydGlj
+bGU8L3dvcmstdHlwZT48dXJscz48cmVsYXRlZC11cmxzPjx1cmw+aHR0cHM6Ly93d3cuc2NvcHVz
+LmNvbS9pbndhcmQvcmVjb3JkLnVyaT9laWQ9Mi1zMi4wLTg1MDc3NDU4MzA0JmFtcDtkb2k9MTAu
+MTE0NSUyZjMzNTk3ODYmYW1wO3BhcnRuZXJJRD00MCZhbXA7bWQ1PTA4Zjk1ZTdmNmY5NDc4N2M3
+Zjg5ZTljMTk4OTMwZTg2PC91cmw+PHVybD5odHRwczovL2RsLmFjbS5vcmcvZG9pL3BkZi8xMC4x
+MTQ1LzMzNTk3ODY8L3VybD48L3JlbGF0ZWQtdXJscz48L3VybHM+PGVsZWN0cm9uaWMtcmVzb3Vy
+Y2UtbnVtPjEwLjExNDUvMzM1OTc4NjwvZWxlY3Ryb25pYy1yZXNvdXJjZS1udW0+PHJlbW90ZS1k
+YXRhYmFzZS1uYW1lPlNjb3B1czwvcmVtb3RlLWRhdGFiYXNlLW5hbWU+PC9yZWNvcmQ+PC9DaXRl
+PjxDaXRlPjxBdXRob3I+R2lscGluPC9BdXRob3I+PFllYXI+MjAxODwvWWVhcj48UmVjTnVtPjk2
+PC9SZWNOdW0+PHJlY29yZD48cmVjLW51bWJlcj45NjwvcmVjLW51bWJlcj48Zm9yZWlnbi1rZXlz
+PjxrZXkgYXBwPSJFTiIgZGItaWQ9InAyMjAwNXh2NXNyd3B4ZWVkMjc1czk5eWZ2ZXo5dGZyOTk1
+cyIgdGltZXN0YW1wPSIxNjA1ODA2MzYwIj45Njwva2V5PjwvZm9yZWlnbi1rZXlzPjxyZWYtdHlw
+ZSBuYW1lPSJDb25mZXJlbmNlIFByb2NlZWRpbmdzIj4xMDwvcmVmLXR5cGU+PGNvbnRyaWJ1dG9y
+cz48YXV0aG9ycz48YXV0aG9yPkwuIEguIEdpbHBpbjwvYXV0aG9yPjxhdXRob3I+RC4gQmF1PC9h
+dXRob3I+PGF1dGhvcj5CLiBaLiBZdWFuPC9hdXRob3I+PGF1dGhvcj5BLiBCYWp3YTwvYXV0aG9y
+PjxhdXRob3I+TS4gU3BlY3RlcjwvYXV0aG9yPjxhdXRob3I+TC4gS2FnYWw8L2F1dGhvcj48L2F1
+dGhvcnM+PC9jb250cmlidXRvcnM+PHRpdGxlcz48dGl0bGU+RXhwbGFpbmluZyBFeHBsYW5hdGlv
+bnM6IEFuIE92ZXJ2aWV3IG9mIEludGVycHJldGFiaWxpdHkgb2YgTWFjaGluZSBMZWFybmluZzwv
+dGl0bGU+PHNlY29uZGFyeS10aXRsZT4yMDE4IElFRUUgNXRoIEludGVybmF0aW9uYWwgQ29uZmVy
+ZW5jZSBvbiBEYXRhIFNjaWVuY2UgYW5kIEFkdmFuY2VkIEFuYWx5dGljcyAoRFNBQSk8L3NlY29u
+ZGFyeS10aXRsZT48YWx0LXRpdGxlPjIwMTggSUVFRSA1dGggSW50ZXJuYXRpb25hbCBDb25mZXJl
+bmNlIG9uIERhdGEgU2NpZW5jZSBhbmQgQWR2YW5jZWQgQW5hbHl0aWNzIChEU0FBKTwvYWx0LXRp
+dGxlPjwvdGl0bGVzPjxwYWdlcz44MC04OTwvcGFnZXM+PGtleXdvcmRzPjxrZXl3b3JkPmFydGlm
+aWNpYWwgaW50ZWxsaWdlbmNlPC9rZXl3b3JkPjxrZXl3b3JkPmRhdGEgYW5hbHlzaXM8L2tleXdv
+cmQ+PGtleXdvcmQ+bGVhcm5pbmcgKGFydGlmaWNpYWwgaW50ZWxsaWdlbmNlKTwva2V5d29yZD48
+a2V5d29yZD5uZXVyYWwgbmV0czwva2V5d29yZD48a2V5d29yZD5jb21wbGV4IG1hY2hpbmVzPC9r
+ZXl3b3JkPjxrZXl3b3JkPmFsZ29yaXRobWljIGZhaXJuZXNzPC9rZXl3b3JkPjxrZXl3b3JkPnRy
+YWluaW5nIGRhdGE8L2tleXdvcmQ+PGtleXdvcmQ+c3VnZ2VzdGVkIGZ1dHVyZSByZXNlYXJjaCBk
+aXJlY3Rpb25zPC9rZXl3b3JkPjxrZXl3b3JkPmV4cGxhbmF0b3J5IGFydGlmaWNpYWwgaW50ZWxs
+aWdlbmNlPC9rZXl3b3JkPjxrZXl3b3JkPmV4cGxhaW5pbmcgZXhwbGFuYXRpb25zPC9rZXl3b3Jk
+PjxrZXl3b3JkPm1hY2hpbmUgbGVhcm5pbmc8L2tleXdvcmQ+PGtleXdvcmQ+WEFJPC9rZXl3b3Jk
+PjxrZXl3b3JkPnBvdGVudGlhbCBiaWFzLXByb2JsZW1zPC9rZXl3b3JkPjxrZXl3b3JkPkNvbXB1
+dGF0aW9uYWwgbW9kZWxpbmc8L2tleXdvcmQ+PGtleXdvcmQ+RGVjaXNpb24gdHJlZXM8L2tleXdv
+cmQ+PGtleXdvcmQ+QmlvbG9naWNhbCBuZXVyYWwgbmV0d29ya3M8L2tleXdvcmQ+PGtleXdvcmQ+
+VGF4b25vbXk8L2tleXdvcmQ+PGtleXdvcmQ+Q29tcGxleGl0eSB0aGVvcnk8L2tleXdvcmQ+PGtl
+eXdvcmQ+TWFjaGluZSBsZWFybmluZyB0aGVvcmllczwva2V5d29yZD48a2V5d29yZD5Nb2RlbHMg
+YW5kIHN5c3RlbXM8L2tleXdvcmQ+PGtleXdvcmQ+RGVlcCBsZWFybmluZyBhbmQgZGVlcCBhbmFs
+eXRpY3M8L2tleXdvcmQ+PGtleXdvcmQ+RmFpcm5lc3MgYW5kIHRyYW5zcGFyZW5jeSBpbiBkYXRh
+IHNjaWVuY2U8L2tleXdvcmQ+PC9rZXl3b3Jkcz48ZGF0ZXM+PHllYXI+MjAxODwveWVhcj48cHVi
+LWRhdGVzPjxkYXRlPjEtMyBPY3QuIDIwMTg8L2RhdGU+PC9wdWItZGF0ZXM+PC9kYXRlcz48dXJs
+cz48cmVsYXRlZC11cmxzPjx1cmw+aHR0cHM6Ly9pZWVleHBsb3JlLmllZWUub3JnL2RvY3VtZW50
+Lzg2MzE0NDgvPC91cmw+PC9yZWxhdGVkLXVybHM+PC91cmxzPjxlbGVjdHJvbmljLXJlc291cmNl
+LW51bT4xMC4xMTA5L0RTQUEuMjAxOC4wMDAxODwvZWxlY3Ryb25pYy1yZXNvdXJjZS1udW0+PC9y
+ZWNvcmQ+PC9DaXRlPjwvRW5kTm90ZT4A
+</w:fldData>
+        </w:fldChar>
+      </w:r>
+      <w:r>
+        <w:rPr>
+          <w:lang w:val="en-US"/>
+        </w:rPr>
+        <w:instrText xml:space="preserve"> ADDIN EN.CITE </w:instrText>
+      </w:r>
+      <w:r>
+        <w:rPr>
+          <w:lang w:val="en-US"/>
+        </w:rPr>
+        <w:fldChar w:fldCharType="begin">
+          <w:fldData xml:space="preserve">PEVuZE5vdGU+PENpdGU+PEF1dGhvcj5EdTwvQXV0aG9yPjxZZWFyPjIwMjA8L1llYXI+PFJlY051
+bT45NTwvUmVjTnVtPjxEaXNwbGF5VGV4dD5bMTgtMjJdPC9EaXNwbGF5VGV4dD48cmVjb3JkPjxy
+ZWMtbnVtYmVyPjk1PC9yZWMtbnVtYmVyPjxmb3JlaWduLWtleXM+PGtleSBhcHA9IkVOIiBkYi1p
+ZD0icDIyMDA1eHY1c3J3cHhlZWQyNzVzOTl5ZnZlejl0ZnI5OTVzIiB0aW1lc3RhbXA9IjE2MDU4
+MDYzNjAiPjk1PC9rZXk+PC9mb3JlaWduLWtleXM+PHJlZi10eXBlIG5hbWU9IkpvdXJuYWwgQXJ0
+aWNsZSI+MTc8L3JlZi10eXBlPjxjb250cmlidXRvcnM+PGF1dGhvcnM+PGF1dGhvcj5EdSwgTS48
+L2F1dGhvcj48YXV0aG9yPkxpdSwgTi48L2F1dGhvcj48YXV0aG9yPkh1LCBYLjwvYXV0aG9yPjwv
+YXV0aG9ycz48L2NvbnRyaWJ1dG9ycz48dGl0bGVzPjx0aXRsZT5UZWNobmlxdWVzIGZvciBpbnRl
+cnByZXRhYmxlIG1hY2hpbmUgbGVhcm5pbmc8L3RpdGxlPjxzZWNvbmRhcnktdGl0bGU+Q29tbXVu
+aWNhdGlvbnMgb2YgdGhlIEFDTTwvc2Vjb25kYXJ5LXRpdGxlPjwvdGl0bGVzPjxwZXJpb2RpY2Fs
+PjxmdWxsLXRpdGxlPkNvbW11bmljYXRpb25zIG9mIHRoZSBBQ008L2Z1bGwtdGl0bGU+PC9wZXJp
+b2RpY2FsPjxwYWdlcz42OC03NzwvcGFnZXM+PHZvbHVtZT42Mzwvdm9sdW1lPjxudW1iZXI+MTwv
+bnVtYmVyPjxkYXRlcz48eWVhcj4yMDIwPC95ZWFyPjwvZGF0ZXM+PHdvcmstdHlwZT5BcnRpY2xl
+PC93b3JrLXR5cGU+PHVybHM+PHJlbGF0ZWQtdXJscz48dXJsPmh0dHBzOi8vd3d3LnNjb3B1cy5j
+b20vaW53YXJkL3JlY29yZC51cmk/ZWlkPTItczIuMC04NTA3NzQ1ODMwNCZhbXA7ZG9pPTEwLjEx
+NDUlMmYzMzU5Nzg2JmFtcDtwYXJ0bmVySUQ9NDAmYW1wO21kNT0wOGY5NWU3ZjZmOTQ3ODdjN2Y4
+OWU5YzE5ODkzMGU4NjwvdXJsPjx1cmw+aHR0cHM6Ly9kbC5hY20ub3JnL2RvaS9wZGYvMTAuMTE0
+NS8zMzU5Nzg2PC91cmw+PC9yZWxhdGVkLXVybHM+PC91cmxzPjxlbGVjdHJvbmljLXJlc291cmNl
+LW51bT4xMC4xMTQ1LzMzNTk3ODY8L2VsZWN0cm9uaWMtcmVzb3VyY2UtbnVtPjxyZW1vdGUtZGF0
+YWJhc2UtbmFtZT5TY29wdXM8L3JlbW90ZS1kYXRhYmFzZS1uYW1lPjwvcmVjb3JkPjwvQ2l0ZT48
+Q2l0ZT48QXV0aG9yPkFkYWRpPC9BdXRob3I+PFllYXI+MjAxODwvWWVhcj48UmVjTnVtPjkyPC9S
+ZWNOdW0+PHJlY29yZD48cmVjLW51bWJlcj45MjwvcmVjLW51bWJlcj48Zm9yZWlnbi1rZXlzPjxr
+ZXkgYXBwPSJFTiIgZGItaWQ9InAyMjAwNXh2NXNyd3B4ZWVkMjc1czk5eWZ2ZXo5dGZyOTk1cyIg
+dGltZXN0YW1wPSIxNjA1ODA2MzYwIj45Mjwva2V5PjwvZm9yZWlnbi1rZXlzPjxyZWYtdHlwZSBu
+YW1lPSJKb3VybmFsIEFydGljbGUiPjE3PC9yZWYtdHlwZT48Y29udHJpYnV0b3JzPjxhdXRob3Jz
+PjxhdXRob3I+QWRhZGksIEEuPC9hdXRob3I+PGF1dGhvcj5CZXJyYWRhLCBNLjwvYXV0aG9yPjwv
+YXV0aG9ycz48L2NvbnRyaWJ1dG9ycz48dGl0bGVzPjx0aXRsZT5QZWVraW5nIEluc2lkZSB0aGUg
+QmxhY2stQm94OiBBIFN1cnZleSBvbiBFeHBsYWluYWJsZSBBcnRpZmljaWFsIEludGVsbGlnZW5j
+ZSAoWEFJKTwvdGl0bGU+PHNlY29uZGFyeS10aXRsZT5JRUVFIEFjY2Vzczwvc2Vjb25kYXJ5LXRp
+dGxlPjwvdGl0bGVzPjxwZXJpb2RpY2FsPjxmdWxsLXRpdGxlPklFRUUgQWNjZXNzPC9mdWxsLXRp
+dGxlPjwvcGVyaW9kaWNhbD48cGFnZXM+NTIxMzgtNTIxNjA8L3BhZ2VzPjx2b2x1bWU+Njwvdm9s
+dW1lPjxkYXRlcz48eWVhcj4yMDE4PC95ZWFyPjwvZGF0ZXM+PHdvcmstdHlwZT5BcnRpY2xlPC93
+b3JrLXR5cGU+PHVybHM+PHJlbGF0ZWQtdXJscz48dXJsPmh0dHBzOi8vd3d3LnNjb3B1cy5jb20v
+aW53YXJkL3JlY29yZC51cmk/ZWlkPTItczIuMC04NTA1MzM1MjQ3NyZhbXA7ZG9pPTEwLjExMDkl
+MmZBQ0NFU1MuMjAxOC4yODcwMDUyJmFtcDtwYXJ0bmVySUQ9NDAmYW1wO21kNT1jYjM4NTQ2MTM3
+NmIzZmQwNDIwYzEzOGRlZDZkMTMzZjwvdXJsPjx1cmw+aHR0cHM6Ly9pZWVleHBsb3JlLmllZWUu
+b3JnL2llbHg3LzYyODc2MzkvODI3NDk4NS8wODQ2NjU5MC5wZGY/dHA9JmFtcDthcm51bWJlcj04
+NDY2NTkwJmFtcDtpc251bWJlcj04Mjc0OTg1JmFtcDtyZWY9PC91cmw+PC9yZWxhdGVkLXVybHM+
+PC91cmxzPjxjdXN0b203Pjg0NjY1OTA8L2N1c3RvbTc+PGVsZWN0cm9uaWMtcmVzb3VyY2UtbnVt
+PjEwLjExMDkvQUNDRVNTLjIwMTguMjg3MDA1MjwvZWxlY3Ryb25pYy1yZXNvdXJjZS1udW0+PHJl
+bW90ZS1kYXRhYmFzZS1uYW1lPlNjb3B1czwvcmVtb3RlLWRhdGFiYXNlLW5hbWU+PC9yZWNvcmQ+
+PC9DaXRlPjxDaXRlPjxBdXRob3I+QmFycmVkbyBBcnJpZXRhPC9BdXRob3I+PFllYXI+MjAyMDwv
+WWVhcj48UmVjTnVtPjkzPC9SZWNOdW0+PHJlY29yZD48cmVjLW51bWJlcj45MzwvcmVjLW51bWJl
+cj48Zm9yZWlnbi1rZXlzPjxrZXkgYXBwPSJFTiIgZGItaWQ9InAyMjAwNXh2NXNyd3B4ZWVkMjc1
+czk5eWZ2ZXo5dGZyOTk1cyIgdGltZXN0YW1wPSIxNjA1ODA2MzYwIj45Mzwva2V5PjwvZm9yZWln
+bi1rZXlzPjxyZWYtdHlwZSBuYW1lPSJKb3VybmFsIEFydGljbGUiPjE3PC9yZWYtdHlwZT48Y29u
+dHJpYnV0b3JzPjxhdXRob3JzPjxhdXRob3I+QmFycmVkbyBBcnJpZXRhLCBBbGVqYW5kcm88L2F1
+dGhvcj48YXV0aG9yPkRpYXotUm9kcmlndWV6LCBOYXRhbGlhPC9hdXRob3I+PGF1dGhvcj5EZWwg
+U2VyLCBKYXZpZXI8L2F1dGhvcj48YXV0aG9yPkJlbm5ldG90LCBBZHJpZW48L2F1dGhvcj48YXV0
+aG9yPlRhYmlrLCBTaWhhbTwvYXV0aG9yPjxhdXRob3I+QmFyYmFkbywgQWxiZXJ0bzwvYXV0aG9y
+PjxhdXRob3I+R2FyY2lhLCBTYWx2YWRvcjwvYXV0aG9yPjxhdXRob3I+R2lsLUxvcGV6LCBTZXJn
+aW88L2F1dGhvcj48YXV0aG9yPk1vbGluYSwgRGFuaWVsPC9hdXRob3I+PGF1dGhvcj5CZW5qYW1p
+bnMsIFJpY2hhcmQ8L2F1dGhvcj48YXV0aG9yPkNoYXRpbGEsIFJhamE8L2F1dGhvcj48YXV0aG9y
+PkhlcnJlcmEsIEZyYW5jaXNjbzwvYXV0aG9yPjwvYXV0aG9ycz48L2NvbnRyaWJ1dG9ycz48dGl0
+bGVzPjx0aXRsZT5FeHBsYWluYWJsZSBBcnRpZmljaWFsIEludGVsbGlnZW5jZSAoWEFJKTogQ29u
+Y2VwdHMsIHRheG9ub21pZXMsIG9wcG9ydHVuaXRpZXMgYW5kIGNoYWxsZW5nZXMgdG93YXJkIHJl
+c3BvbnNpYmxlIEFJPC90aXRsZT48c2Vjb25kYXJ5LXRpdGxlPkluZm9ybWF0aW9uIEZ1c2lvbjwv
+c2Vjb25kYXJ5LXRpdGxlPjwvdGl0bGVzPjxwZXJpb2RpY2FsPjxmdWxsLXRpdGxlPkluZm9ybWF0
+aW9uIEZ1c2lvbjwvZnVsbC10aXRsZT48L3BlcmlvZGljYWw+PHBhZ2VzPjgyLTExNTwvcGFnZXM+
+PHZvbHVtZT41ODwvdm9sdW1lPjxkYXRlcz48eWVhcj4yMDIwPC95ZWFyPjxwdWItZGF0ZXM+PGRh
+dGU+SnVuPC9kYXRlPjwvcHViLWRhdGVzPjwvZGF0ZXM+PGlzYm4+MTU2Ni0yNTM1PC9pc2JuPjxh
+Y2Nlc3Npb24tbnVtPldPUzowMDA1MTY3OTkyMDAwMDc8L2FjY2Vzc2lvbi1udW0+PHVybHM+PHJl
+bGF0ZWQtdXJscz48dXJsPjxzdHlsZSBmYWNlPSJ1bmRlcmxpbmUiIGZvbnQ9ImRlZmF1bHQiIHNp
+emU9IjEwMCUiPiZsdDtHbyB0byBJU0kmZ3Q7Oi8vV09TOjAwMDUxNjc5OTIwMDAwNzwvc3R5bGU+
+PC91cmw+PC9yZWxhdGVkLXVybHM+PC91cmxzPjxlbGVjdHJvbmljLXJlc291cmNlLW51bT4xMC4x
+MDE2L2ouaW5mZnVzLjIwMTkuMTIuMDEyPC9lbGVjdHJvbmljLXJlc291cmNlLW51bT48L3JlY29y
+ZD48L0NpdGU+PENpdGU+PEF1dGhvcj5DYXJ2YWxobzwvQXV0aG9yPjxZZWFyPjIwMTk8L1llYXI+
+PFJlY051bT45NDwvUmVjTnVtPjxyZWNvcmQ+PHJlYy1udW1iZXI+OTQ8L3JlYy1udW1iZXI+PGZv
+cmVpZ24ta2V5cz48a2V5IGFwcD0iRU4iIGRiLWlkPSJwMjIwMDV4djVzcndweGVlZDI3NXM5OXlm
+dmV6OXRmcjk5NXMiIHRpbWVzdGFtcD0iMTYwNTgwNjM2MCI+OTQ8L2tleT48L2ZvcmVpZ24ta2V5
+cz48cmVmLXR5cGUgbmFtZT0iSm91cm5hbCBBcnRpY2xlIj4xNzwvcmVmLXR5cGU+PGNvbnRyaWJ1
+dG9ycz48YXV0aG9ycz48YXV0aG9yPkNhcnZhbGhvLCBELiBWLjwvYXV0aG9yPjxhdXRob3I+UGVy
+ZWlyYSwgRS4gTS48L2F1dGhvcj48YXV0aG9yPkNhcmRvc28sIEouIFMuPC9hdXRob3I+PC9hdXRo
+b3JzPjwvY29udHJpYnV0b3JzPjx0aXRsZXM+PHRpdGxlPk1hY2hpbmUgbGVhcm5pbmcgaW50ZXJw
+cmV0YWJpbGl0eTogQSBzdXJ2ZXkgb24gbWV0aG9kcyBhbmQgbWV0cmljczwvdGl0bGU+PHNlY29u
+ZGFyeS10aXRsZT5FbGVjdHJvbmljcyAoU3dpdHplcmxhbmQpPC9zZWNvbmRhcnktdGl0bGU+PC90
+aXRsZXM+PHBlcmlvZGljYWw+PGZ1bGwtdGl0bGU+RWxlY3Ryb25pY3MgKFN3aXR6ZXJsYW5kKTwv
+ZnVsbC10aXRsZT48L3BlcmlvZGljYWw+PHZvbHVtZT44PC92b2x1bWU+PG51bWJlcj44PC9udW1i
+ZXI+PGRhdGVzPjx5ZWFyPjIwMTk8L3llYXI+PC9kYXRlcz48d29yay10eXBlPlJldmlldzwvd29y
+ay10eXBlPjx1cmxzPjxyZWxhdGVkLXVybHM+PHVybD5odHRwczovL3d3dy5zY29wdXMuY29tL2lu
+d2FyZC9yZWNvcmQudXJpP2VpZD0yLXMyLjAtODUwNzEyNDYxMTMmYW1wO2RvaT0xMC4zMzkwJTJm
+ZWxlY3Ryb25pY3M4MDgwODMyJmFtcDtwYXJ0bmVySUQ9NDAmYW1wO21kNT1lZWI4ZDM2ODE0ZGE1
+ZjNhNTc1OGQwZDY0Yjc0MjlhMTwvdXJsPjx1cmw+aHR0cHM6Ly9yZXMubWRwaS5jb20vZF9hdHRh
+Y2htZW50L2VsZWN0cm9uaWNzL2VsZWN0cm9uaWNzLTA4LTAwODMyL2FydGljbGVfZGVwbG95L2Vs
+ZWN0cm9uaWNzLTA4LTAwODMyLnBkZjwvdXJsPjwvcmVsYXRlZC11cmxzPjwvdXJscz48Y3VzdG9t
+Nz44MzI8L2N1c3RvbTc+PGVsZWN0cm9uaWMtcmVzb3VyY2UtbnVtPjEwLjMzOTAvZWxlY3Ryb25p
+Y3M4MDgwODMyPC9lbGVjdHJvbmljLXJlc291cmNlLW51bT48cmVtb3RlLWRhdGFiYXNlLW5hbWU+
+U2NvcHVzPC9yZW1vdGUtZGF0YWJhc2UtbmFtZT48L3JlY29yZD48L0NpdGU+PENpdGU+PEF1dGhv
+cj5EdTwvQXV0aG9yPjxZZWFyPjIwMjA8L1llYXI+PFJlY051bT45NTwvUmVjTnVtPjxyZWNvcmQ+
+PHJlYy1udW1iZXI+OTU8L3JlYy1udW1iZXI+PGZvcmVpZ24ta2V5cz48a2V5IGFwcD0iRU4iIGRi
+LWlkPSJwMjIwMDV4djVzcndweGVlZDI3NXM5OXlmdmV6OXRmcjk5NXMiIHRpbWVzdGFtcD0iMTYw
+NTgwNjM2MCI+OTU8L2tleT48L2ZvcmVpZ24ta2V5cz48cmVmLXR5cGUgbmFtZT0iSm91cm5hbCBB
+cnRpY2xlIj4xNzwvcmVmLXR5cGU+PGNvbnRyaWJ1dG9ycz48YXV0aG9ycz48YXV0aG9yPkR1LCBN
+LjwvYXV0aG9yPjxhdXRob3I+TGl1LCBOLjwvYXV0aG9yPjxhdXRob3I+SHUsIFguPC9hdXRob3I+
+PC9hdXRob3JzPjwvY29udHJpYnV0b3JzPjx0aXRsZXM+PHRpdGxlPlRlY2huaXF1ZXMgZm9yIGlu
+dGVycHJldGFibGUgbWFjaGluZSBsZWFybmluZzwvdGl0bGU+PHNlY29uZGFyeS10aXRsZT5Db21t
+dW5pY2F0aW9ucyBvZiB0aGUgQUNNPC9zZWNvbmRhcnktdGl0bGU+PC90aXRsZXM+PHBlcmlvZGlj
+YWw+PGZ1bGwtdGl0bGU+Q29tbXVuaWNhdGlvbnMgb2YgdGhlIEFDTTwvZnVsbC10aXRsZT48L3Bl
+cmlvZGljYWw+PHBhZ2VzPjY4LTc3PC9wYWdlcz48dm9sdW1lPjYzPC92b2x1bWU+PG51bWJlcj4x
+PC9udW1iZXI+PGRhdGVzPjx5ZWFyPjIwMjA8L3llYXI+PC9kYXRlcz48d29yay10eXBlPkFydGlj
+bGU8L3dvcmstdHlwZT48dXJscz48cmVsYXRlZC11cmxzPjx1cmw+aHR0cHM6Ly93d3cuc2NvcHVz
+LmNvbS9pbndhcmQvcmVjb3JkLnVyaT9laWQ9Mi1zMi4wLTg1MDc3NDU4MzA0JmFtcDtkb2k9MTAu
+MTE0NSUyZjMzNTk3ODYmYW1wO3BhcnRuZXJJRD00MCZhbXA7bWQ1PTA4Zjk1ZTdmNmY5NDc4N2M3
+Zjg5ZTljMTk4OTMwZTg2PC91cmw+PHVybD5odHRwczovL2RsLmFjbS5vcmcvZG9pL3BkZi8xMC4x
+MTQ1LzMzNTk3ODY8L3VybD48L3JlbGF0ZWQtdXJscz48L3VybHM+PGVsZWN0cm9uaWMtcmVzb3Vy
+Y2UtbnVtPjEwLjExNDUvMzM1OTc4NjwvZWxlY3Ryb25pYy1yZXNvdXJjZS1udW0+PHJlbW90ZS1k
+YXRhYmFzZS1uYW1lPlNjb3B1czwvcmVtb3RlLWRhdGFiYXNlLW5hbWU+PC9yZWNvcmQ+PC9DaXRl
+PjxDaXRlPjxBdXRob3I+R2lscGluPC9BdXRob3I+PFllYXI+MjAxODwvWWVhcj48UmVjTnVtPjk2
+PC9SZWNOdW0+PHJlY29yZD48cmVjLW51bWJlcj45NjwvcmVjLW51bWJlcj48Zm9yZWlnbi1rZXlz
+PjxrZXkgYXBwPSJFTiIgZGItaWQ9InAyMjAwNXh2NXNyd3B4ZWVkMjc1czk5eWZ2ZXo5dGZyOTk1
+cyIgdGltZXN0YW1wPSIxNjA1ODA2MzYwIj45Njwva2V5PjwvZm9yZWlnbi1rZXlzPjxyZWYtdHlw
+ZSBuYW1lPSJDb25mZXJlbmNlIFByb2NlZWRpbmdzIj4xMDwvcmVmLXR5cGU+PGNvbnRyaWJ1dG9y
+cz48YXV0aG9ycz48YXV0aG9yPkwuIEguIEdpbHBpbjwvYXV0aG9yPjxhdXRob3I+RC4gQmF1PC9h
+dXRob3I+PGF1dGhvcj5CLiBaLiBZdWFuPC9hdXRob3I+PGF1dGhvcj5BLiBCYWp3YTwvYXV0aG9y
+PjxhdXRob3I+TS4gU3BlY3RlcjwvYXV0aG9yPjxhdXRob3I+TC4gS2FnYWw8L2F1dGhvcj48L2F1
+dGhvcnM+PC9jb250cmlidXRvcnM+PHRpdGxlcz48dGl0bGU+RXhwbGFpbmluZyBFeHBsYW5hdGlv
+bnM6IEFuIE92ZXJ2aWV3IG9mIEludGVycHJldGFiaWxpdHkgb2YgTWFjaGluZSBMZWFybmluZzwv
+dGl0bGU+PHNlY29uZGFyeS10aXRsZT4yMDE4IElFRUUgNXRoIEludGVybmF0aW9uYWwgQ29uZmVy
+ZW5jZSBvbiBEYXRhIFNjaWVuY2UgYW5kIEFkdmFuY2VkIEFuYWx5dGljcyAoRFNBQSk8L3NlY29u
+ZGFyeS10aXRsZT48YWx0LXRpdGxlPjIwMTggSUVFRSA1dGggSW50ZXJuYXRpb25hbCBDb25mZXJl
+bmNlIG9uIERhdGEgU2NpZW5jZSBhbmQgQWR2YW5jZWQgQW5hbHl0aWNzIChEU0FBKTwvYWx0LXRp
+dGxlPjwvdGl0bGVzPjxwYWdlcz44MC04OTwvcGFnZXM+PGtleXdvcmRzPjxrZXl3b3JkPmFydGlm
+aWNpYWwgaW50ZWxsaWdlbmNlPC9rZXl3b3JkPjxrZXl3b3JkPmRhdGEgYW5hbHlzaXM8L2tleXdv
+cmQ+PGtleXdvcmQ+bGVhcm5pbmcgKGFydGlmaWNpYWwgaW50ZWxsaWdlbmNlKTwva2V5d29yZD48
+a2V5d29yZD5uZXVyYWwgbmV0czwva2V5d29yZD48a2V5d29yZD5jb21wbGV4IG1hY2hpbmVzPC9r
+ZXl3b3JkPjxrZXl3b3JkPmFsZ29yaXRobWljIGZhaXJuZXNzPC9rZXl3b3JkPjxrZXl3b3JkPnRy
+YWluaW5nIGRhdGE8L2tleXdvcmQ+PGtleXdvcmQ+c3VnZ2VzdGVkIGZ1dHVyZSByZXNlYXJjaCBk
+aXJlY3Rpb25zPC9rZXl3b3JkPjxrZXl3b3JkPmV4cGxhbmF0b3J5IGFydGlmaWNpYWwgaW50ZWxs
+aWdlbmNlPC9rZXl3b3JkPjxrZXl3b3JkPmV4cGxhaW5pbmcgZXhwbGFuYXRpb25zPC9rZXl3b3Jk
+PjxrZXl3b3JkPm1hY2hpbmUgbGVhcm5pbmc8L2tleXdvcmQ+PGtleXdvcmQ+WEFJPC9rZXl3b3Jk
+PjxrZXl3b3JkPnBvdGVudGlhbCBiaWFzLXByb2JsZW1zPC9rZXl3b3JkPjxrZXl3b3JkPkNvbXB1
+dGF0aW9uYWwgbW9kZWxpbmc8L2tleXdvcmQ+PGtleXdvcmQ+RGVjaXNpb24gdHJlZXM8L2tleXdv
+cmQ+PGtleXdvcmQ+QmlvbG9naWNhbCBuZXVyYWwgbmV0d29ya3M8L2tleXdvcmQ+PGtleXdvcmQ+
+VGF4b25vbXk8L2tleXdvcmQ+PGtleXdvcmQ+Q29tcGxleGl0eSB0aGVvcnk8L2tleXdvcmQ+PGtl
+eXdvcmQ+TWFjaGluZSBsZWFybmluZyB0aGVvcmllczwva2V5d29yZD48a2V5d29yZD5Nb2RlbHMg
+YW5kIHN5c3RlbXM8L2tleXdvcmQ+PGtleXdvcmQ+RGVlcCBsZWFybmluZyBhbmQgZGVlcCBhbmFs
+eXRpY3M8L2tleXdvcmQ+PGtleXdvcmQ+RmFpcm5lc3MgYW5kIHRyYW5zcGFyZW5jeSBpbiBkYXRh
+IHNjaWVuY2U8L2tleXdvcmQ+PC9rZXl3b3Jkcz48ZGF0ZXM+PHllYXI+MjAxODwveWVhcj48cHVi
+LWRhdGVzPjxkYXRlPjEtMyBPY3QuIDIwMTg8L2RhdGU+PC9wdWItZGF0ZXM+PC9kYXRlcz48dXJs
+cz48cmVsYXRlZC11cmxzPjx1cmw+aHR0cHM6Ly9pZWVleHBsb3JlLmllZWUub3JnL2RvY3VtZW50
+Lzg2MzE0NDgvPC91cmw+PC9yZWxhdGVkLXVybHM+PC91cmxzPjxlbGVjdHJvbmljLXJlc291cmNl
+LW51bT4xMC4xMTA5L0RTQUEuMjAxOC4wMDAxODwvZWxlY3Ryb25pYy1yZXNvdXJjZS1udW0+PC9y
+ZWNvcmQ+PC9DaXRlPjwvRW5kTm90ZT4A
+</w:fldData>
+        </w:fldChar>
+      </w:r>
+      <w:r>
+        <w:rPr>
+          <w:lang w:val="en-US"/>
+        </w:rPr>
+        <w:instrText xml:space="preserve"> ADDIN EN.CITE.DATA </w:instrText>
+      </w:r>
+      <w:r>
+        <w:rPr>
+          <w:lang w:val="en-US"/>
+        </w:rPr>
+      </w:r>
+      <w:r>
+        <w:rPr>
+          <w:lang w:val="en-US"/>
+        </w:rPr>
+        <w:fldChar w:fldCharType="end"/>
+      </w:r>
+      <w:r>
+        <w:rPr>
+          <w:lang w:val="en-US"/>
+        </w:rPr>
+      </w:r>
+      <w:r>
+        <w:rPr>
+          <w:lang w:val="en-US"/>
+        </w:rPr>
+        <w:fldChar w:fldCharType="separate"/>
+      </w:r>
+      <w:r>
+        <w:rPr>
+          <w:noProof/>
+          <w:lang w:val="en-US"/>
+        </w:rPr>
+        <w:t>[18-22]</w:t>
+      </w:r>
+      <w:r>
+        <w:rPr>
+          <w:lang w:val="en-US"/>
+        </w:rPr>
+        <w:fldChar w:fldCharType="end"/>
+      </w:r>
+      <w:r>
+        <w:rPr>
+          <w:lang w:val="en-US"/>
+        </w:rPr>
+        <w:t>.</w:t>
+      </w:r>
+      <w:r>
+        <w:rPr>
+          <w:lang w:val="en-US"/>
+        </w:rPr>
+        <w:t xml:space="preserve"> </w:t>
+      </w:r>
+      <w:r>
+        <w:rPr>
+          <w:lang w:val="en-US"/>
+        </w:rPr>
+        <w:t xml:space="preserve">Although there are a few key components hightlighted by these surveys, they also mention that the evaluation must be done specifically to certain applications </w:t>
+      </w:r>
+      <w:r>
+        <w:rPr>
+          <w:lang w:val="en-US"/>
+        </w:rPr>
+        <w:fldChar w:fldCharType="begin">
+          <w:fldData xml:space="preserve">PEVuZE5vdGU+PENpdGU+PEF1dGhvcj5HaWxwaW48L0F1dGhvcj48WWVhcj4yMDE4PC9ZZWFyPjxS
+ZWNOdW0+OTY8L1JlY051bT48RGlzcGxheVRleHQ+WzIyXTwvRGlzcGxheVRleHQ+PHJlY29yZD48
+cmVjLW51bWJlcj45NjwvcmVjLW51bWJlcj48Zm9yZWlnbi1rZXlzPjxrZXkgYXBwPSJFTiIgZGIt
+aWQ9InAyMjAwNXh2NXNyd3B4ZWVkMjc1czk5eWZ2ZXo5dGZyOTk1cyIgdGltZXN0YW1wPSIxNjA1
+ODA2MzYwIj45Njwva2V5PjwvZm9yZWlnbi1rZXlzPjxyZWYtdHlwZSBuYW1lPSJDb25mZXJlbmNl
+IFByb2NlZWRpbmdzIj4xMDwvcmVmLXR5cGU+PGNvbnRyaWJ1dG9ycz48YXV0aG9ycz48YXV0aG9y
+PkwuIEguIEdpbHBpbjwvYXV0aG9yPjxhdXRob3I+RC4gQmF1PC9hdXRob3I+PGF1dGhvcj5CLiBa
+LiBZdWFuPC9hdXRob3I+PGF1dGhvcj5BLiBCYWp3YTwvYXV0aG9yPjxhdXRob3I+TS4gU3BlY3Rl
+cjwvYXV0aG9yPjxhdXRob3I+TC4gS2FnYWw8L2F1dGhvcj48L2F1dGhvcnM+PC9jb250cmlidXRv
+cnM+PHRpdGxlcz48dGl0bGU+RXhwbGFpbmluZyBFeHBsYW5hdGlvbnM6IEFuIE92ZXJ2aWV3IG9m
+IEludGVycHJldGFiaWxpdHkgb2YgTWFjaGluZSBMZWFybmluZzwvdGl0bGU+PHNlY29uZGFyeS10
+aXRsZT4yMDE4IElFRUUgNXRoIEludGVybmF0aW9uYWwgQ29uZmVyZW5jZSBvbiBEYXRhIFNjaWVu
+Y2UgYW5kIEFkdmFuY2VkIEFuYWx5dGljcyAoRFNBQSk8L3NlY29uZGFyeS10aXRsZT48YWx0LXRp
+dGxlPjIwMTggSUVFRSA1dGggSW50ZXJuYXRpb25hbCBDb25mZXJlbmNlIG9uIERhdGEgU2NpZW5j
+ZSBhbmQgQWR2YW5jZWQgQW5hbHl0aWNzIChEU0FBKTwvYWx0LXRpdGxlPjwvdGl0bGVzPjxwYWdl
+cz44MC04OTwvcGFnZXM+PGtleXdvcmRzPjxrZXl3b3JkPmFydGlmaWNpYWwgaW50ZWxsaWdlbmNl
+PC9rZXl3b3JkPjxrZXl3b3JkPmRhdGEgYW5hbHlzaXM8L2tleXdvcmQ+PGtleXdvcmQ+bGVhcm5p
+bmcgKGFydGlmaWNpYWwgaW50ZWxsaWdlbmNlKTwva2V5d29yZD48a2V5d29yZD5uZXVyYWwgbmV0
+czwva2V5d29yZD48a2V5d29yZD5jb21wbGV4IG1hY2hpbmVzPC9rZXl3b3JkPjxrZXl3b3JkPmFs
+Z29yaXRobWljIGZhaXJuZXNzPC9rZXl3b3JkPjxrZXl3b3JkPnRyYWluaW5nIGRhdGE8L2tleXdv
+cmQ+PGtleXdvcmQ+c3VnZ2VzdGVkIGZ1dHVyZSByZXNlYXJjaCBkaXJlY3Rpb25zPC9rZXl3b3Jk
+PjxrZXl3b3JkPmV4cGxhbmF0b3J5IGFydGlmaWNpYWwgaW50ZWxsaWdlbmNlPC9rZXl3b3JkPjxr
+ZXl3b3JkPmV4cGxhaW5pbmcgZXhwbGFuYXRpb25zPC9rZXl3b3JkPjxrZXl3b3JkPm1hY2hpbmUg
+bGVhcm5pbmc8L2tleXdvcmQ+PGtleXdvcmQ+WEFJPC9rZXl3b3JkPjxrZXl3b3JkPnBvdGVudGlh
+bCBiaWFzLXByb2JsZW1zPC9rZXl3b3JkPjxrZXl3b3JkPkNvbXB1dGF0aW9uYWwgbW9kZWxpbmc8
+L2tleXdvcmQ+PGtleXdvcmQ+RGVjaXNpb24gdHJlZXM8L2tleXdvcmQ+PGtleXdvcmQ+QmlvbG9n
+aWNhbCBuZXVyYWwgbmV0d29ya3M8L2tleXdvcmQ+PGtleXdvcmQ+VGF4b25vbXk8L2tleXdvcmQ+
+PGtleXdvcmQ+Q29tcGxleGl0eSB0aGVvcnk8L2tleXdvcmQ+PGtleXdvcmQ+TWFjaGluZSBsZWFy
+bmluZyB0aGVvcmllczwva2V5d29yZD48a2V5d29yZD5Nb2RlbHMgYW5kIHN5c3RlbXM8L2tleXdv
+cmQ+PGtleXdvcmQ+RGVlcCBsZWFybmluZyBhbmQgZGVlcCBhbmFseXRpY3M8L2tleXdvcmQ+PGtl
+eXdvcmQ+RmFpcm5lc3MgYW5kIHRyYW5zcGFyZW5jeSBpbiBkYXRhIHNjaWVuY2U8L2tleXdvcmQ+
+PC9rZXl3b3Jkcz48ZGF0ZXM+PHllYXI+MjAxODwveWVhcj48cHViLWRhdGVzPjxkYXRlPjEtMyBP
+Y3QuIDIwMTg8L2RhdGU+PC9wdWItZGF0ZXM+PC9kYXRlcz48dXJscz48cmVsYXRlZC11cmxzPjx1
+cmw+aHR0cHM6Ly9pZWVleHBsb3JlLmllZWUub3JnL2RvY3VtZW50Lzg2MzE0NDgvPC91cmw+PC9y
+ZWxhdGVkLXVybHM+PC91cmxzPjxlbGVjdHJvbmljLXJlc291cmNlLW51bT4xMC4xMTA5L0RTQUEu
+MjAxOC4wMDAxODwvZWxlY3Ryb25pYy1yZXNvdXJjZS1udW0+PC9yZWNvcmQ+PC9DaXRlPjwvRW5k
+Tm90ZT4A
+</w:fldData>
+        </w:fldChar>
+      </w:r>
+      <w:r>
+        <w:rPr>
+          <w:lang w:val="en-US"/>
+        </w:rPr>
+        <w:instrText xml:space="preserve"> ADDIN EN.CITE </w:instrText>
+      </w:r>
+      <w:r>
+        <w:rPr>
+          <w:lang w:val="en-US"/>
+        </w:rPr>
+        <w:fldChar w:fldCharType="begin">
+          <w:fldData xml:space="preserve">PEVuZE5vdGU+PENpdGU+PEF1dGhvcj5HaWxwaW48L0F1dGhvcj48WWVhcj4yMDE4PC9ZZWFyPjxS
+ZWNOdW0+OTY8L1JlY051bT48RGlzcGxheVRleHQ+WzIyXTwvRGlzcGxheVRleHQ+PHJlY29yZD48
+cmVjLW51bWJlcj45NjwvcmVjLW51bWJlcj48Zm9yZWlnbi1rZXlzPjxrZXkgYXBwPSJFTiIgZGIt
+aWQ9InAyMjAwNXh2NXNyd3B4ZWVkMjc1czk5eWZ2ZXo5dGZyOTk1cyIgdGltZXN0YW1wPSIxNjA1
+ODA2MzYwIj45Njwva2V5PjwvZm9yZWlnbi1rZXlzPjxyZWYtdHlwZSBuYW1lPSJDb25mZXJlbmNl
+IFByb2NlZWRpbmdzIj4xMDwvcmVmLXR5cGU+PGNvbnRyaWJ1dG9ycz48YXV0aG9ycz48YXV0aG9y
+PkwuIEguIEdpbHBpbjwvYXV0aG9yPjxhdXRob3I+RC4gQmF1PC9hdXRob3I+PGF1dGhvcj5CLiBa
+LiBZdWFuPC9hdXRob3I+PGF1dGhvcj5BLiBCYWp3YTwvYXV0aG9yPjxhdXRob3I+TS4gU3BlY3Rl
+cjwvYXV0aG9yPjxhdXRob3I+TC4gS2FnYWw8L2F1dGhvcj48L2F1dGhvcnM+PC9jb250cmlidXRv
+cnM+PHRpdGxlcz48dGl0bGU+RXhwbGFpbmluZyBFeHBsYW5hdGlvbnM6IEFuIE92ZXJ2aWV3IG9m
+IEludGVycHJldGFiaWxpdHkgb2YgTWFjaGluZSBMZWFybmluZzwvdGl0bGU+PHNlY29uZGFyeS10
+aXRsZT4yMDE4IElFRUUgNXRoIEludGVybmF0aW9uYWwgQ29uZmVyZW5jZSBvbiBEYXRhIFNjaWVu
+Y2UgYW5kIEFkdmFuY2VkIEFuYWx5dGljcyAoRFNBQSk8L3NlY29uZGFyeS10aXRsZT48YWx0LXRp
+dGxlPjIwMTggSUVFRSA1dGggSW50ZXJuYXRpb25hbCBDb25mZXJlbmNlIG9uIERhdGEgU2NpZW5j
+ZSBhbmQgQWR2YW5jZWQgQW5hbHl0aWNzIChEU0FBKTwvYWx0LXRpdGxlPjwvdGl0bGVzPjxwYWdl
+cz44MC04OTwvcGFnZXM+PGtleXdvcmRzPjxrZXl3b3JkPmFydGlmaWNpYWwgaW50ZWxsaWdlbmNl
+PC9rZXl3b3JkPjxrZXl3b3JkPmRhdGEgYW5hbHlzaXM8L2tleXdvcmQ+PGtleXdvcmQ+bGVhcm5p
+bmcgKGFydGlmaWNpYWwgaW50ZWxsaWdlbmNlKTwva2V5d29yZD48a2V5d29yZD5uZXVyYWwgbmV0
+czwva2V5d29yZD48a2V5d29yZD5jb21wbGV4IG1hY2hpbmVzPC9rZXl3b3JkPjxrZXl3b3JkPmFs
+Z29yaXRobWljIGZhaXJuZXNzPC9rZXl3b3JkPjxrZXl3b3JkPnRyYWluaW5nIGRhdGE8L2tleXdv
+cmQ+PGtleXdvcmQ+c3VnZ2VzdGVkIGZ1dHVyZSByZXNlYXJjaCBkaXJlY3Rpb25zPC9rZXl3b3Jk
+PjxrZXl3b3JkPmV4cGxhbmF0b3J5IGFydGlmaWNpYWwgaW50ZWxsaWdlbmNlPC9rZXl3b3JkPjxr
+ZXl3b3JkPmV4cGxhaW5pbmcgZXhwbGFuYXRpb25zPC9rZXl3b3JkPjxrZXl3b3JkPm1hY2hpbmUg
+bGVhcm5pbmc8L2tleXdvcmQ+PGtleXdvcmQ+WEFJPC9rZXl3b3JkPjxrZXl3b3JkPnBvdGVudGlh
+bCBiaWFzLXByb2JsZW1zPC9rZXl3b3JkPjxrZXl3b3JkPkNvbXB1dGF0aW9uYWwgbW9kZWxpbmc8
+L2tleXdvcmQ+PGtleXdvcmQ+RGVjaXNpb24gdHJlZXM8L2tleXdvcmQ+PGtleXdvcmQ+QmlvbG9n
+aWNhbCBuZXVyYWwgbmV0d29ya3M8L2tleXdvcmQ+PGtleXdvcmQ+VGF4b25vbXk8L2tleXdvcmQ+
+PGtleXdvcmQ+Q29tcGxleGl0eSB0aGVvcnk8L2tleXdvcmQ+PGtleXdvcmQ+TWFjaGluZSBsZWFy
+bmluZyB0aGVvcmllczwva2V5d29yZD48a2V5d29yZD5Nb2RlbHMgYW5kIHN5c3RlbXM8L2tleXdv
+cmQ+PGtleXdvcmQ+RGVlcCBsZWFybmluZyBhbmQgZGVlcCBhbmFseXRpY3M8L2tleXdvcmQ+PGtl
+eXdvcmQ+RmFpcm5lc3MgYW5kIHRyYW5zcGFyZW5jeSBpbiBkYXRhIHNjaWVuY2U8L2tleXdvcmQ+
+PC9rZXl3b3Jkcz48ZGF0ZXM+PHllYXI+MjAxODwveWVhcj48cHViLWRhdGVzPjxkYXRlPjEtMyBP
+Y3QuIDIwMTg8L2RhdGU+PC9wdWItZGF0ZXM+PC9kYXRlcz48dXJscz48cmVsYXRlZC11cmxzPjx1
+cmw+aHR0cHM6Ly9pZWVleHBsb3JlLmllZWUub3JnL2RvY3VtZW50Lzg2MzE0NDgvPC91cmw+PC9y
+ZWxhdGVkLXVybHM+PC91cmxzPjxlbGVjdHJvbmljLXJlc291cmNlLW51bT4xMC4xMTA5L0RTQUEu
+MjAxOC4wMDAxODwvZWxlY3Ryb25pYy1yZXNvdXJjZS1udW0+PC9yZWNvcmQ+PC9DaXRlPjwvRW5k
+Tm90ZT4A
+</w:fldData>
+        </w:fldChar>
+      </w:r>
+      <w:r>
+        <w:rPr>
+          <w:lang w:val="en-US"/>
+        </w:rPr>
+        <w:instrText xml:space="preserve"> ADDIN EN.CITE.DATA </w:instrText>
+      </w:r>
+      <w:r>
+        <w:rPr>
+          <w:lang w:val="en-US"/>
+        </w:rPr>
+      </w:r>
+      <w:r>
+        <w:rPr>
+          <w:lang w:val="en-US"/>
+        </w:rPr>
+        <w:fldChar w:fldCharType="end"/>
+      </w:r>
+      <w:r>
+        <w:rPr>
+          <w:lang w:val="en-US"/>
+        </w:rPr>
+      </w:r>
+      <w:r>
+        <w:rPr>
+          <w:lang w:val="en-US"/>
+        </w:rPr>
+        <w:fldChar w:fldCharType="separate"/>
+      </w:r>
+      <w:r>
+        <w:rPr>
+          <w:noProof/>
+          <w:lang w:val="en-US"/>
+        </w:rPr>
+        <w:t>[22]</w:t>
+      </w:r>
+      <w:r>
+        <w:rPr>
+          <w:lang w:val="en-US"/>
+        </w:rPr>
+        <w:fldChar w:fldCharType="end"/>
+      </w:r>
+      <w:r>
+        <w:rPr>
+          <w:lang w:val="en-US"/>
+        </w:rPr>
+        <w:t xml:space="preserve">. One could specify a specific goal to be achieved by the explanations which should be tested </w:t>
+      </w:r>
+      <w:r>
+        <w:rPr>
+          <w:lang w:val="en-US"/>
+        </w:rPr>
+        <w:fldChar w:fldCharType="begin"/>
+      </w:r>
+      <w:r>
+        <w:rPr>
+          <w:lang w:val="en-US"/>
+        </w:rPr>
+        <w:instrText xml:space="preserve"> ADDIN EN.CITE &lt;EndNote&gt;&lt;Cite&gt;&lt;Author&gt;Lipton&lt;/Author&gt;&lt;Year&gt;2018&lt;/Year&gt;&lt;RecNum&gt;97&lt;/RecNum&gt;&lt;DisplayText&gt;[23]&lt;/DisplayText&gt;&lt;record&gt;&lt;rec-number&gt;97&lt;/rec-number&gt;&lt;foreign-keys&gt;&lt;key app="EN" db-id="p22005xv5srwpxeed275s99yfvez9tfr995s" timestamp="1605806360"&gt;97&lt;/key&gt;&lt;/foreign-keys&gt;&lt;ref-type name="Journal Article"&gt;17&lt;/ref-type&gt;&lt;contributors&gt;&lt;authors&gt;&lt;author&gt;Lipton, Z. C.&lt;/author&gt;&lt;/authors&gt;&lt;/contributors&gt;&lt;titles&gt;&lt;title&gt;The mythos of model interpretability: In machine learning, the concept of interpretability is both important and slippery&lt;/title&gt;&lt;secondary-title&gt;Queue&lt;/secondary-title&gt;&lt;/titles&gt;&lt;periodical&gt;&lt;full-title&gt;Queue&lt;/full-title&gt;&lt;/periodical&gt;&lt;volume&gt;16&lt;/volume&gt;&lt;number&gt;3&lt;/number&gt;&lt;dates&gt;&lt;year&gt;2018&lt;/year&gt;&lt;/dates&gt;&lt;work-type&gt;Article&lt;/work-type&gt;&lt;urls&gt;&lt;related-urls&gt;&lt;url&gt;https://www.scopus.com/inward/record.uri?eid=2-s2.0-85051792338&amp;amp;partnerID=40&amp;amp;md5=e41902977401a2838dc6de3c447daf23&lt;/url&gt;&lt;/related-urls&gt;&lt;/urls&gt;&lt;remote-database-name&gt;Scopus&lt;/remote-database-name&gt;&lt;/record&gt;&lt;/Cite&gt;&lt;/EndNote&gt;</w:instrText>
+      </w:r>
+      <w:r>
+        <w:rPr>
+          <w:lang w:val="en-US"/>
+        </w:rPr>
+        <w:fldChar w:fldCharType="separate"/>
+      </w:r>
+      <w:r>
+        <w:rPr>
+          <w:noProof/>
+          <w:lang w:val="en-US"/>
+        </w:rPr>
+        <w:t>[23]</w:t>
+      </w:r>
+      <w:r>
+        <w:rPr>
+          <w:lang w:val="en-US"/>
+        </w:rPr>
+        <w:fldChar w:fldCharType="end"/>
+      </w:r>
+      <w:r>
+        <w:rPr>
+          <w:lang w:val="en-US"/>
+        </w:rPr>
+        <w:t xml:space="preserve">. </w:t>
+      </w:r>
+      <w:r>
+        <w:rPr>
+          <w:lang w:val="en-US"/>
+        </w:rPr>
+        <w:t xml:space="preserve">Also the relevance of explanations to a certain audience </w:t>
+      </w:r>
+      <w:r>
+        <w:rPr>
+          <w:lang w:val="en-US"/>
+        </w:rPr>
+        <w:fldChar w:fldCharType="begin"/>
+      </w:r>
+      <w:r>
+        <w:rPr>
+          <w:lang w:val="en-US"/>
+        </w:rPr>
+        <w:instrText xml:space="preserve"> ADDIN EN.CITE &lt;EndNote&gt;&lt;Cite&gt;&lt;Author&gt;Murdoch&lt;/Author&gt;&lt;Year&gt;2019&lt;/Year&gt;&lt;RecNum&gt;98&lt;/RecNum&gt;&lt;DisplayText&gt;[24]&lt;/DisplayText&gt;&lt;record&gt;&lt;rec-number&gt;98&lt;/rec-number&gt;&lt;foreign-keys&gt;&lt;key app="EN" db-id="p22005xv5srwpxeed275s99yfvez9tfr995s" timestamp="1605806399"&gt;98&lt;/key&gt;&lt;/foreign-keys&gt;&lt;ref-type name="Journal Article"&gt;17&lt;/ref-type&gt;&lt;contributors&gt;&lt;authors&gt;&lt;author&gt;Murdoch, W. J.&lt;/author&gt;&lt;author&gt;Singh, C.&lt;/author&gt;&lt;author&gt;Kumbier, K.&lt;/author&gt;&lt;author&gt;Abbasi-Asl, R.&lt;/author&gt;&lt;author&gt;Yu, B.&lt;/author&gt;&lt;/authors&gt;&lt;/contributors&gt;&lt;titles&gt;&lt;title&gt;Definitions, methods, and applications in interpretable machine learning&lt;/title&gt;&lt;secondary-title&gt;Proceedings of the National Academy of Sciences of the United States of America&lt;/secondary-title&gt;&lt;/titles&gt;&lt;periodical&gt;&lt;full-title&gt;Proceedings of the National Academy of Sciences of the United States of America&lt;/full-title&gt;&lt;/periodical&gt;&lt;pages&gt;22071-22080&lt;/pages&gt;&lt;volume&gt;116&lt;/volume&gt;&lt;number&gt;44&lt;/number&gt;&lt;dates&gt;&lt;year&gt;2019&lt;/year&gt;&lt;/dates&gt;&lt;work-type&gt;Article&lt;/work-type&gt;&lt;urls&gt;&lt;related-urls&gt;&lt;url&gt;https://www.scopus.com/inward/record.uri?eid=2-s2.0-85074279444&amp;amp;doi=10.1073%2fpnas.1900654116&amp;amp;partnerID=40&amp;amp;md5=893f6b22104fa657c66161ea9bc4cfc2&lt;/url&gt;&lt;/related-urls&gt;&lt;/urls&gt;&lt;electronic-resource-num&gt;10.1073/pnas.1900654116&lt;/electronic-resource-num&gt;&lt;remote-database-name&gt;Scopus&lt;/remote-database-name&gt;&lt;/record&gt;&lt;/Cite&gt;&lt;/EndNote&gt;</w:instrText>
+      </w:r>
+      <w:r>
+        <w:rPr>
+          <w:lang w:val="en-US"/>
+        </w:rPr>
+        <w:fldChar w:fldCharType="separate"/>
+      </w:r>
+      <w:r>
+        <w:rPr>
+          <w:noProof/>
+          <w:lang w:val="en-US"/>
+        </w:rPr>
+        <w:t>[24]</w:t>
+      </w:r>
+      <w:r>
+        <w:rPr>
+          <w:lang w:val="en-US"/>
+        </w:rPr>
+        <w:fldChar w:fldCharType="end"/>
+      </w:r>
+      <w:r>
+        <w:rPr>
+          <w:lang w:val="en-US"/>
+        </w:rPr>
+        <w:t>.</w:t>
+      </w:r>
+      <w:r>
+        <w:rPr>
+          <w:lang w:val="en-US"/>
+        </w:rPr>
         <w:br w:type="page"/>
       </w:r>
+    </w:p>
+    <w:p>
+      <w:pPr>
+        <w:pStyle w:val="Lijstalinea"/>
+        <w:numPr>
+          <w:ilvl w:val="0"/>
+          <w:numId w:val="1"/>
+        </w:numPr>
+        <w:rPr>
+          <w:lang w:val="en-US"/>
+        </w:rPr>
+      </w:pPr>
     </w:p>
     <w:p>
       <w:pPr>
@@ -1552,10 +3535,203 @@
     <w:p>
       <w:pPr>
         <w:pStyle w:val="EndNoteBibliography"/>
+        <w:spacing w:after="0"/>
         <w:ind w:left="720" w:hanging="720"/>
       </w:pPr>
       <w:r>
         <w:t>6.</w:t>
+      </w:r>
+      <w:r>
+        <w:tab/>
+        <w:t xml:space="preserve">Paoletti, D.R., et al., </w:t>
+      </w:r>
+      <w:r>
+        <w:rPr>
+          <w:i/>
+        </w:rPr>
+        <w:t>Empirical analysis of the STR profiles resulting from conceptual mixtures.</w:t>
+      </w:r>
+      <w:r>
+        <w:t xml:space="preserve"> Journal of Forensic Sciences, 2005. </w:t>
+      </w:r>
+      <w:r>
+        <w:rPr>
+          <w:b/>
+        </w:rPr>
+        <w:t>50</w:t>
+      </w:r>
+      <w:r>
+        <w:t>(6): p. 1361-1366.</w:t>
+      </w:r>
+    </w:p>
+    <w:p>
+      <w:pPr>
+        <w:pStyle w:val="EndNoteBibliography"/>
+        <w:spacing w:after="0"/>
+        <w:ind w:left="720" w:hanging="720"/>
+      </w:pPr>
+      <w:r>
+        <w:t>7.</w:t>
+      </w:r>
+      <w:r>
+        <w:tab/>
+        <w:t xml:space="preserve">Gill, P., et al., </w:t>
+      </w:r>
+      <w:r>
+        <w:rPr>
+          <w:i/>
+        </w:rPr>
+        <w:t>Interpretation of complex DNA profiles using empirical models and a method to measure their robustness.</w:t>
+      </w:r>
+      <w:r>
+        <w:t xml:space="preserve"> Forensic Science International: Genetics, 2008. </w:t>
+      </w:r>
+      <w:r>
+        <w:rPr>
+          <w:b/>
+        </w:rPr>
+        <w:t>2</w:t>
+      </w:r>
+      <w:r>
+        <w:t>(2): p. 91-103.</w:t>
+      </w:r>
+    </w:p>
+    <w:p>
+      <w:pPr>
+        <w:pStyle w:val="EndNoteBibliography"/>
+        <w:spacing w:after="0"/>
+        <w:ind w:left="720" w:hanging="720"/>
+      </w:pPr>
+      <w:r>
+        <w:t>8.</w:t>
+      </w:r>
+      <w:r>
+        <w:tab/>
+        <w:t xml:space="preserve">Haned, H., et al., </w:t>
+      </w:r>
+      <w:r>
+        <w:rPr>
+          <w:i/>
+        </w:rPr>
+        <w:t>Estimating the Number of Contributors to Forensic DNA Mixtures: Does Maximum Likelihood Perform Better Than Maximum Allele Count?</w:t>
+      </w:r>
+      <w:r>
+        <w:t xml:space="preserve"> Journal of Forensic Sciences, 2011. </w:t>
+      </w:r>
+      <w:r>
+        <w:rPr>
+          <w:b/>
+        </w:rPr>
+        <w:t>56</w:t>
+      </w:r>
+      <w:r>
+        <w:t>(1): p. 23-28.</w:t>
+      </w:r>
+    </w:p>
+    <w:p>
+      <w:pPr>
+        <w:pStyle w:val="EndNoteBibliography"/>
+        <w:spacing w:after="0"/>
+        <w:ind w:left="720" w:hanging="720"/>
+      </w:pPr>
+      <w:r>
+        <w:t>9.</w:t>
+      </w:r>
+      <w:r>
+        <w:tab/>
+        <w:t xml:space="preserve">Dørum, G. and T. Egeland, </w:t>
+      </w:r>
+      <w:r>
+        <w:rPr>
+          <w:i/>
+        </w:rPr>
+        <w:t>Likelihood ratios for complex mixtures with relatives.</w:t>
+      </w:r>
+      <w:r>
+        <w:t xml:space="preserve"> Forensic Science International: Genetics Supplement Series, 2013. </w:t>
+      </w:r>
+      <w:r>
+        <w:rPr>
+          <w:b/>
+        </w:rPr>
+        <w:t>4</w:t>
+      </w:r>
+      <w:r>
+        <w:t>(1): p. e61-e62.</w:t>
+      </w:r>
+    </w:p>
+    <w:p>
+      <w:pPr>
+        <w:pStyle w:val="EndNoteBibliography"/>
+        <w:spacing w:after="0"/>
+        <w:ind w:left="720" w:hanging="720"/>
+      </w:pPr>
+      <w:r>
+        <w:t>10.</w:t>
+      </w:r>
+      <w:r>
+        <w:tab/>
+        <w:t xml:space="preserve">Heidebrecht, B.J., </w:t>
+      </w:r>
+      <w:r>
+        <w:rPr>
+          <w:i/>
+        </w:rPr>
+        <w:t>Mixture Interpretation (Interpretation of Mixed DNA Profiles with STRs Only)</w:t>
+      </w:r>
+      <w:r>
+        <w:t xml:space="preserve">, in </w:t>
+      </w:r>
+      <w:r>
+        <w:rPr>
+          <w:i/>
+        </w:rPr>
+        <w:t>Encyclopedia of Forensic Sciences: Second Edition</w:t>
+      </w:r>
+      <w:r>
+        <w:t>. 2013. p. 243-251.</w:t>
+      </w:r>
+    </w:p>
+    <w:p>
+      <w:pPr>
+        <w:pStyle w:val="EndNoteBibliography"/>
+        <w:spacing w:after="0"/>
+        <w:ind w:left="720" w:hanging="720"/>
+      </w:pPr>
+      <w:r>
+        <w:t>11.</w:t>
+      </w:r>
+      <w:r>
+        <w:tab/>
+        <w:t xml:space="preserve">Coble, M.D., et al., </w:t>
+      </w:r>
+      <w:r>
+        <w:rPr>
+          <w:i/>
+        </w:rPr>
+        <w:t>Uncertainty in the number of contributors in the proposed new CODIS set.</w:t>
+      </w:r>
+      <w:r>
+        <w:t xml:space="preserve"> Forensic Science International: Genetics, 2015. </w:t>
+      </w:r>
+      <w:r>
+        <w:rPr>
+          <w:b/>
+        </w:rPr>
+        <w:t>19</w:t>
+      </w:r>
+      <w:r>
+        <w:t>: p. 207-211.</w:t>
+      </w:r>
+    </w:p>
+    <w:p>
+      <w:pPr>
+        <w:pStyle w:val="EndNoteBibliography"/>
+        <w:spacing w:after="0"/>
+        <w:ind w:left="720" w:hanging="720"/>
+      </w:pPr>
+      <w:r>
+        <w:t>12.</w:t>
       </w:r>
       <w:r>
         <w:tab/>
@@ -1578,6 +3754,372 @@
       </w:r>
       <w:r>
         <w:t>. 2020. Cham: Springer International Publishing.</w:t>
+      </w:r>
+    </w:p>
+    <w:p>
+      <w:pPr>
+        <w:pStyle w:val="EndNoteBibliography"/>
+        <w:spacing w:after="0"/>
+        <w:ind w:left="720" w:hanging="720"/>
+      </w:pPr>
+      <w:r>
+        <w:t>13.</w:t>
+      </w:r>
+      <w:r>
+        <w:tab/>
+        <w:t xml:space="preserve">Kim, B., O. Koyejo, and R. Khanna. </w:t>
+      </w:r>
+      <w:r>
+        <w:rPr>
+          <w:i/>
+        </w:rPr>
+        <w:t>Examples are not enough, learn to criticize! Criticism for Interpretability</w:t>
+      </w:r>
+      <w:r>
+        <w:t xml:space="preserve">. in </w:t>
+      </w:r>
+      <w:r>
+        <w:rPr>
+          <w:i/>
+        </w:rPr>
+        <w:t>NIPS</w:t>
+      </w:r>
+      <w:r>
+        <w:t>. 2016.</w:t>
+      </w:r>
+    </w:p>
+    <w:p>
+      <w:pPr>
+        <w:pStyle w:val="EndNoteBibliography"/>
+        <w:spacing w:after="0"/>
+        <w:ind w:left="720" w:hanging="720"/>
+      </w:pPr>
+      <w:r>
+        <w:t>14.</w:t>
+      </w:r>
+      <w:r>
+        <w:tab/>
+        <w:t xml:space="preserve">Ribeiro, M.T., S. Singh, and C. Guestrin. </w:t>
+      </w:r>
+      <w:r>
+        <w:rPr>
+          <w:i/>
+        </w:rPr>
+        <w:t>Anchors: High-Precision Model-Agnostic Explanations</w:t>
+      </w:r>
+      <w:r>
+        <w:t xml:space="preserve">. in </w:t>
+      </w:r>
+      <w:r>
+        <w:rPr>
+          <w:i/>
+        </w:rPr>
+        <w:t>AAAI</w:t>
+      </w:r>
+      <w:r>
+        <w:t>. 2018.</w:t>
+      </w:r>
+    </w:p>
+    <w:p>
+      <w:pPr>
+        <w:pStyle w:val="EndNoteBibliography"/>
+        <w:spacing w:after="0"/>
+        <w:ind w:left="720" w:hanging="720"/>
+      </w:pPr>
+      <w:r>
+        <w:t>15.</w:t>
+      </w:r>
+      <w:r>
+        <w:tab/>
+        <w:t xml:space="preserve">Lakkaraju, H., et al., </w:t>
+      </w:r>
+      <w:r>
+        <w:rPr>
+          <w:i/>
+        </w:rPr>
+        <w:t>Interpretable &amp; Explorable Approximations of Black Box Models.</w:t>
+      </w:r>
+      <w:r>
+        <w:t xml:space="preserve"> 2017.</w:t>
+      </w:r>
+    </w:p>
+    <w:p>
+      <w:pPr>
+        <w:pStyle w:val="EndNoteBibliography"/>
+        <w:spacing w:after="0"/>
+        <w:ind w:left="720" w:hanging="720"/>
+      </w:pPr>
+      <w:r>
+        <w:t>16.</w:t>
+      </w:r>
+      <w:r>
+        <w:tab/>
+        <w:t xml:space="preserve">Lundberg, S. and S.-I. Lee, </w:t>
+      </w:r>
+      <w:r>
+        <w:rPr>
+          <w:i/>
+        </w:rPr>
+        <w:t>A Unified Approach to Interpreting Model Predictions</w:t>
+      </w:r>
+      <w:r>
+        <w:t>. 2017.</w:t>
+      </w:r>
+    </w:p>
+    <w:p>
+      <w:pPr>
+        <w:pStyle w:val="EndNoteBibliography"/>
+        <w:spacing w:after="0"/>
+        <w:ind w:left="720" w:hanging="720"/>
+      </w:pPr>
+      <w:r>
+        <w:t>17.</w:t>
+      </w:r>
+      <w:r>
+        <w:tab/>
+        <w:t xml:space="preserve">Lundberg, S.M., et al., </w:t>
+      </w:r>
+      <w:r>
+        <w:rPr>
+          <w:i/>
+        </w:rPr>
+        <w:t>Explainable machine-learning predictions for the prevention of hypoxaemia during surgery.</w:t>
+      </w:r>
+      <w:r>
+        <w:t xml:space="preserve"> Nat Biomed Eng, 2018. </w:t>
+      </w:r>
+      <w:r>
+        <w:rPr>
+          <w:b/>
+        </w:rPr>
+        <w:t>2</w:t>
+      </w:r>
+      <w:r>
+        <w:t>(10): p. 749-760.</w:t>
+      </w:r>
+    </w:p>
+    <w:p>
+      <w:pPr>
+        <w:pStyle w:val="EndNoteBibliography"/>
+        <w:spacing w:after="0"/>
+        <w:ind w:left="720" w:hanging="720"/>
+      </w:pPr>
+      <w:r>
+        <w:t>18.</w:t>
+      </w:r>
+      <w:r>
+        <w:tab/>
+        <w:t xml:space="preserve">Du, M., N. Liu, and X. Hu, </w:t>
+      </w:r>
+      <w:r>
+        <w:rPr>
+          <w:i/>
+        </w:rPr>
+        <w:t>Techniques for interpretable machine learning.</w:t>
+      </w:r>
+      <w:r>
+        <w:t xml:space="preserve"> Communications of the ACM, 2020. </w:t>
+      </w:r>
+      <w:r>
+        <w:rPr>
+          <w:b/>
+        </w:rPr>
+        <w:t>63</w:t>
+      </w:r>
+      <w:r>
+        <w:t>(1): p. 68-77.</w:t>
+      </w:r>
+    </w:p>
+    <w:p>
+      <w:pPr>
+        <w:pStyle w:val="EndNoteBibliography"/>
+        <w:spacing w:after="0"/>
+        <w:ind w:left="720" w:hanging="720"/>
+      </w:pPr>
+      <w:r>
+        <w:t>19.</w:t>
+      </w:r>
+      <w:r>
+        <w:tab/>
+        <w:t xml:space="preserve">Adadi, A. and M. Berrada, </w:t>
+      </w:r>
+      <w:r>
+        <w:rPr>
+          <w:i/>
+        </w:rPr>
+        <w:t>Peeking Inside the Black-Box: A Survey on Explainable Artificial Intelligence (XAI).</w:t>
+      </w:r>
+      <w:r>
+        <w:t xml:space="preserve"> IEEE Access, 2018. </w:t>
+      </w:r>
+      <w:r>
+        <w:rPr>
+          <w:b/>
+        </w:rPr>
+        <w:t>6</w:t>
+      </w:r>
+      <w:r>
+        <w:t>: p. 52138-52160.</w:t>
+      </w:r>
+    </w:p>
+    <w:p>
+      <w:pPr>
+        <w:pStyle w:val="EndNoteBibliography"/>
+        <w:spacing w:after="0"/>
+        <w:ind w:left="720" w:hanging="720"/>
+      </w:pPr>
+      <w:r>
+        <w:t>20.</w:t>
+      </w:r>
+      <w:r>
+        <w:tab/>
+        <w:t xml:space="preserve">Barredo Arrieta, A., et al., </w:t>
+      </w:r>
+      <w:r>
+        <w:rPr>
+          <w:i/>
+        </w:rPr>
+        <w:t>Explainable Artificial Intelligence (XAI): Concepts, taxonomies, opportunities and challenges toward responsible AI.</w:t>
+      </w:r>
+      <w:r>
+        <w:t xml:space="preserve"> Information Fusion, 2020. </w:t>
+      </w:r>
+      <w:r>
+        <w:rPr>
+          <w:b/>
+        </w:rPr>
+        <w:t>58</w:t>
+      </w:r>
+      <w:r>
+        <w:t>: p. 82-115.</w:t>
+      </w:r>
+    </w:p>
+    <w:p>
+      <w:pPr>
+        <w:pStyle w:val="EndNoteBibliography"/>
+        <w:spacing w:after="0"/>
+        <w:ind w:left="720" w:hanging="720"/>
+      </w:pPr>
+      <w:r>
+        <w:t>21.</w:t>
+      </w:r>
+      <w:r>
+        <w:tab/>
+        <w:t xml:space="preserve">Carvalho, D.V., E.M. Pereira, and J.S. Cardoso, </w:t>
+      </w:r>
+      <w:r>
+        <w:rPr>
+          <w:i/>
+        </w:rPr>
+        <w:t>Machine learning interpretability: A survey on methods and metrics.</w:t>
+      </w:r>
+      <w:r>
+        <w:t xml:space="preserve"> Electronics (Switzerland), 2019. </w:t>
+      </w:r>
+      <w:r>
+        <w:rPr>
+          <w:b/>
+        </w:rPr>
+        <w:t>8</w:t>
+      </w:r>
+      <w:r>
+        <w:t>(8).</w:t>
+      </w:r>
+    </w:p>
+    <w:p>
+      <w:pPr>
+        <w:pStyle w:val="EndNoteBibliography"/>
+        <w:spacing w:after="0"/>
+        <w:ind w:left="720" w:hanging="720"/>
+      </w:pPr>
+      <w:r>
+        <w:t>22.</w:t>
+      </w:r>
+      <w:r>
+        <w:tab/>
+        <w:t xml:space="preserve">Gilpin, L.H., et al. </w:t>
+      </w:r>
+      <w:r>
+        <w:rPr>
+          <w:i/>
+        </w:rPr>
+        <w:t>Explaining Explanations: An Overview of Interpretability of Machine Learning</w:t>
+      </w:r>
+      <w:r>
+        <w:t xml:space="preserve">. in </w:t>
+      </w:r>
+      <w:r>
+        <w:rPr>
+          <w:i/>
+        </w:rPr>
+        <w:t>2018 IEEE 5th International Conference on Data Science and Advanced Analytics (DSAA)</w:t>
+      </w:r>
+      <w:r>
+        <w:t>. 2018.</w:t>
+      </w:r>
+    </w:p>
+    <w:p>
+      <w:pPr>
+        <w:pStyle w:val="EndNoteBibliography"/>
+        <w:spacing w:after="0"/>
+        <w:ind w:left="720" w:hanging="720"/>
+      </w:pPr>
+      <w:r>
+        <w:t>23.</w:t>
+      </w:r>
+      <w:r>
+        <w:tab/>
+        <w:t xml:space="preserve">Lipton, Z.C., </w:t>
+      </w:r>
+      <w:r>
+        <w:rPr>
+          <w:i/>
+        </w:rPr>
+        <w:t>The mythos of model interpretability: In machine learning, the concept of interpretability is both important and slippery.</w:t>
+      </w:r>
+      <w:r>
+        <w:t xml:space="preserve"> Queue, 2018. </w:t>
+      </w:r>
+      <w:r>
+        <w:rPr>
+          <w:b/>
+        </w:rPr>
+        <w:t>16</w:t>
+      </w:r>
+      <w:r>
+        <w:t>(3).</w:t>
+      </w:r>
+    </w:p>
+    <w:p>
+      <w:pPr>
+        <w:pStyle w:val="EndNoteBibliography"/>
+        <w:ind w:left="720" w:hanging="720"/>
+      </w:pPr>
+      <w:r>
+        <w:lastRenderedPageBreak/>
+        <w:t>24.</w:t>
+      </w:r>
+      <w:r>
+        <w:tab/>
+        <w:t xml:space="preserve">Murdoch, W.J., et al., </w:t>
+      </w:r>
+      <w:r>
+        <w:rPr>
+          <w:i/>
+        </w:rPr>
+        <w:t>Definitions, methods, and applications in interpretable machine learning.</w:t>
+      </w:r>
+      <w:r>
+        <w:t xml:space="preserve"> Proceedings of the National Academy of Sciences of the United States of America, 2019. </w:t>
+      </w:r>
+      <w:r>
+        <w:rPr>
+          <w:b/>
+        </w:rPr>
+        <w:t>116</w:t>
+      </w:r>
+      <w:r>
+        <w:t>(44): p. 22071-22080.</w:t>
       </w:r>
     </w:p>
     <w:p>
@@ -1612,7 +4154,7 @@
         <w:rFonts w:ascii="Calibri" w:eastAsiaTheme="minorHAnsi" w:hAnsi="Calibri" w:cs="Calibri" w:hint="default"/>
       </w:rPr>
     </w:lvl>
-    <w:lvl w:ilvl="1" w:tplc="04130003" w:tentative="1">
+    <w:lvl w:ilvl="1" w:tplc="04130003">
       <w:start w:val="1"/>
       <w:numFmt w:val="bullet"/>
       <w:lvlText w:val="o"/>
@@ -2160,6 +4702,7 @@
   <w:style w:type="character" w:default="1" w:styleId="Standaardalinea-lettertype">
     <w:name w:val="Default Paragraph Font"/>
     <w:uiPriority w:val="1"/>
+    <w:semiHidden/>
     <w:unhideWhenUsed/>
   </w:style>
   <w:style w:type="table" w:default="1" w:styleId="Standaardtabel">

</xml_diff>

<commit_message>
Add survey and proposal draft.
</commit_message>
<xml_diff>
--- a/resources/notes_literature.docx
+++ b/resources/notes_literature.docx
@@ -4,6 +4,118 @@
   <w:body>
     <w:p>
       <w:pPr>
+        <w:pStyle w:val="Kop1"/>
+      </w:pPr>
+      <w:r>
+        <w:t xml:space="preserve">"How </w:t>
+      </w:r>
+      <w:proofErr w:type="spellStart"/>
+      <w:r>
+        <w:t>can</w:t>
+      </w:r>
+      <w:proofErr w:type="spellEnd"/>
+      <w:r>
+        <w:t xml:space="preserve"> we </w:t>
+      </w:r>
+      <w:proofErr w:type="spellStart"/>
+      <w:r>
+        <w:t>generate</w:t>
+      </w:r>
+      <w:proofErr w:type="spellEnd"/>
+      <w:r>
+        <w:t xml:space="preserve"> </w:t>
+      </w:r>
+      <w:proofErr w:type="spellStart"/>
+      <w:r>
+        <w:t>counterfactual</w:t>
+      </w:r>
+      <w:proofErr w:type="spellEnd"/>
+      <w:r>
+        <w:t xml:space="preserve"> </w:t>
+      </w:r>
+      <w:proofErr w:type="spellStart"/>
+      <w:r>
+        <w:t>explanations</w:t>
+      </w:r>
+      <w:proofErr w:type="spellEnd"/>
+      <w:r>
+        <w:t xml:space="preserve"> </w:t>
+      </w:r>
+      <w:proofErr w:type="spellStart"/>
+      <w:r>
+        <w:t>for</w:t>
+      </w:r>
+      <w:proofErr w:type="spellEnd"/>
+      <w:r>
+        <w:t xml:space="preserve"> ML </w:t>
+      </w:r>
+      <w:proofErr w:type="spellStart"/>
+      <w:r>
+        <w:t>models</w:t>
+      </w:r>
+      <w:proofErr w:type="spellEnd"/>
+      <w:r>
+        <w:t xml:space="preserve"> </w:t>
+      </w:r>
+      <w:proofErr w:type="spellStart"/>
+      <w:r>
+        <w:t>that</w:t>
+      </w:r>
+      <w:proofErr w:type="spellEnd"/>
+      <w:r>
+        <w:t xml:space="preserve"> </w:t>
+      </w:r>
+      <w:proofErr w:type="spellStart"/>
+      <w:r>
+        <w:t>predict</w:t>
+      </w:r>
+      <w:proofErr w:type="spellEnd"/>
+      <w:r>
+        <w:t xml:space="preserve"> </w:t>
+      </w:r>
+      <w:proofErr w:type="spellStart"/>
+      <w:r>
+        <w:t>the</w:t>
+      </w:r>
+      <w:proofErr w:type="spellEnd"/>
+      <w:r>
+        <w:t xml:space="preserve"> </w:t>
+      </w:r>
+      <w:proofErr w:type="spellStart"/>
+      <w:r>
+        <w:t>number</w:t>
+      </w:r>
+      <w:proofErr w:type="spellEnd"/>
+      <w:r>
+        <w:t xml:space="preserve"> of </w:t>
+      </w:r>
+      <w:proofErr w:type="spellStart"/>
+      <w:r>
+        <w:t>contributors</w:t>
+      </w:r>
+      <w:proofErr w:type="spellEnd"/>
+      <w:r>
+        <w:t xml:space="preserve"> </w:t>
+      </w:r>
+      <w:proofErr w:type="spellStart"/>
+      <w:r>
+        <w:t>to</w:t>
+      </w:r>
+      <w:proofErr w:type="spellEnd"/>
+      <w:r>
+        <w:t xml:space="preserve"> </w:t>
+      </w:r>
+      <w:proofErr w:type="gramStart"/>
+      <w:r>
+        <w:t>DNA samples</w:t>
+      </w:r>
+      <w:proofErr w:type="gramEnd"/>
+      <w:r>
+        <w:t>?".</w:t>
+      </w:r>
+    </w:p>
+    <w:p>
+      <w:pPr>
         <w:pStyle w:val="Kop2"/>
         <w:rPr>
           <w:lang w:val="en-US"/>
@@ -19,9 +131,6 @@
     <w:p>
       <w:pPr>
         <w:pStyle w:val="Kop2"/>
-        <w:rPr>
-          <w:lang w:val="en-US"/>
-        </w:rPr>
       </w:pPr>
       <w:r>
         <w:rPr>
@@ -146,13 +255,7 @@
         <w:rPr>
           <w:lang w:val="en-US"/>
         </w:rPr>
-        <w:t xml:space="preserve">One individual can have two different amounts of repeats for a single </w:t>
-      </w:r>
-      <w:r>
-        <w:rPr>
-          <w:lang w:val="en-US"/>
-        </w:rPr>
-        <w:t>locus</w:t>
+        <w:t>One individual can have two different amounts of repeats for a single locus</w:t>
       </w:r>
       <w:r>
         <w:rPr>
@@ -170,13 +273,7 @@
         <w:rPr>
           <w:lang w:val="en-US"/>
         </w:rPr>
-        <w:t xml:space="preserve">These thus represent the alleles for this certain region of the DNA. </w:t>
-      </w:r>
-      <w:r>
-        <w:rPr>
-          <w:lang w:val="en-US"/>
-        </w:rPr>
-        <w:t xml:space="preserve">These STR are measured by </w:t>
+        <w:t xml:space="preserve">These thus represent the alleles for this certain region of the DNA. These STR are measured by </w:t>
       </w:r>
       <w:r>
         <w:rPr>
@@ -188,13 +285,7 @@
         <w:rPr>
           <w:lang w:val="en-US"/>
         </w:rPr>
-        <w:t>electrophoresis</w:t>
-      </w:r>
-      <w:r>
-        <w:rPr>
-          <w:lang w:val="en-US"/>
-        </w:rPr>
-        <w:t xml:space="preserve">, which produces an electropherogram. An example can be seen in Figure 1. </w:t>
+        <w:t xml:space="preserve">electrophoresis, which produces an electropherogram. An example can be seen in Figure 1. </w:t>
       </w:r>
       <w:r>
         <w:rPr>
@@ -254,7 +345,50 @@
         <w:rPr>
           <w:lang w:val="en-US"/>
         </w:rPr>
-        <w:t>nits</w:t>
+        <w:t xml:space="preserve">nits </w:t>
+      </w:r>
+      <w:r>
+        <w:rPr>
+          <w:lang w:val="en-US"/>
+        </w:rPr>
+        <w:t xml:space="preserve">(RFU). This is also referred to as peak height. </w:t>
+      </w:r>
+    </w:p>
+    <w:p>
+      <w:pPr>
+        <w:rPr>
+          <w:lang w:val="en-US"/>
+        </w:rPr>
+      </w:pPr>
+      <w:r>
+        <w:rPr>
+          <w:lang w:val="en-US"/>
+        </w:rPr>
+        <w:t xml:space="preserve">The first step </w:t>
+      </w:r>
+      <w:r>
+        <w:rPr>
+          <w:lang w:val="en-US"/>
+        </w:rPr>
+        <w:t>of DNA STR profile interpretation</w:t>
+      </w:r>
+      <w:r>
+        <w:rPr>
+          <w:lang w:val="en-US"/>
+        </w:rPr>
+        <w:t xml:space="preserve"> is to determine whether a sample has originated from a single </w:t>
+      </w:r>
+      <w:r>
+        <w:rPr>
+          <w:lang w:val="en-US"/>
+        </w:rPr>
+        <w:t>source</w:t>
+      </w:r>
+      <w:r>
+        <w:rPr>
+          <w:lang w:val="en-US"/>
+        </w:rPr>
+        <w:t>, or if the sample is a mixture</w:t>
       </w:r>
       <w:r>
         <w:rPr>
@@ -266,55 +400,6 @@
         <w:rPr>
           <w:lang w:val="en-US"/>
         </w:rPr>
-        <w:t xml:space="preserve">(RFU). This is also referred to as peak height. </w:t>
-      </w:r>
-    </w:p>
-    <w:p>
-      <w:pPr>
-        <w:rPr>
-          <w:lang w:val="en-US"/>
-        </w:rPr>
-      </w:pPr>
-      <w:r>
-        <w:rPr>
-          <w:lang w:val="en-US"/>
-        </w:rPr>
-        <w:t xml:space="preserve">The first step </w:t>
-      </w:r>
-      <w:r>
-        <w:rPr>
-          <w:lang w:val="en-US"/>
-        </w:rPr>
-        <w:t>of DNA STR profile interpretation</w:t>
-      </w:r>
-      <w:r>
-        <w:rPr>
-          <w:lang w:val="en-US"/>
-        </w:rPr>
-        <w:t xml:space="preserve"> is to determine whether a sample has originated from a single </w:t>
-      </w:r>
-      <w:r>
-        <w:rPr>
-          <w:lang w:val="en-US"/>
-        </w:rPr>
-        <w:t>source</w:t>
-      </w:r>
-      <w:r>
-        <w:rPr>
-          <w:lang w:val="en-US"/>
-        </w:rPr>
-        <w:t>, or if the sample is a mixture</w:t>
-      </w:r>
-      <w:r>
-        <w:rPr>
-          <w:lang w:val="en-US"/>
-        </w:rPr>
-        <w:t xml:space="preserve"> </w:t>
-      </w:r>
-      <w:r>
-        <w:rPr>
-          <w:lang w:val="en-US"/>
-        </w:rPr>
         <w:fldChar w:fldCharType="begin"/>
       </w:r>
       <w:r>
@@ -346,13 +431,7 @@
         <w:rPr>
           <w:lang w:val="en-US"/>
         </w:rPr>
-        <w:t xml:space="preserve">. This is usually easily discerned by looking at the </w:t>
-      </w:r>
-      <w:r>
-        <w:rPr>
-          <w:lang w:val="en-US"/>
-        </w:rPr>
-        <w:t>Maximum Allele Count (MAC)</w:t>
+        <w:t>. This is usually easily discerned by looking at the Maximum Allele Count (MAC)</w:t>
       </w:r>
       <w:r>
         <w:rPr>
@@ -448,13 +527,7 @@
         <w:rPr>
           <w:lang w:val="en-US"/>
         </w:rPr>
-        <w:t xml:space="preserve"> a lot of DNA.</w:t>
-      </w:r>
-      <w:r>
-        <w:rPr>
-          <w:lang w:val="en-US"/>
-        </w:rPr>
-        <w:t xml:space="preserve"> </w:t>
+        <w:t xml:space="preserve"> a lot of DNA. </w:t>
       </w:r>
       <w:r>
         <w:rPr>
@@ -478,19 +551,7 @@
         <w:rPr>
           <w:lang w:val="en-US"/>
         </w:rPr>
-        <w:t xml:space="preserve">Allele drop-out: </w:t>
-      </w:r>
-      <w:r>
-        <w:rPr>
-          <w:lang w:val="en-US"/>
-        </w:rPr>
-        <w:t xml:space="preserve">If the DNA was degraded, </w:t>
-      </w:r>
-      <w:r>
-        <w:rPr>
-          <w:lang w:val="en-US"/>
-        </w:rPr>
-        <w:t xml:space="preserve">for example due to sunlight, some parts of the DNA might not be </w:t>
+        <w:t xml:space="preserve">Allele drop-out: If the DNA was degraded, for example due to sunlight, some parts of the DNA might not be </w:t>
       </w:r>
       <w:r>
         <w:rPr>
@@ -612,6 +673,7 @@
         <w:rPr>
           <w:lang w:val="en-US"/>
         </w:rPr>
+        <w:lastRenderedPageBreak/>
         <w:t>Stutter peaks and noise are often filtered out</w:t>
       </w:r>
       <w:r>
@@ -644,7 +706,6 @@
         <w:rPr>
           <w:lang w:val="en-US"/>
         </w:rPr>
-        <w:lastRenderedPageBreak/>
         <w:t xml:space="preserve">It is important to make a correct assumption of the number of contributors, since the following steps rely on this number </w:t>
       </w:r>
       <w:r>
@@ -946,6 +1007,11 @@
         <w:rPr>
           <w:lang w:val="en-US"/>
         </w:rPr>
+      </w:r>
+      <w:r>
+        <w:rPr>
+          <w:lang w:val="en-US"/>
+        </w:rPr>
         <w:fldChar w:fldCharType="separate"/>
       </w:r>
       <w:r>
@@ -977,13 +1043,7 @@
         <w:rPr>
           <w:lang w:val="en-US"/>
         </w:rPr>
-        <w:t>On average, when assessing mixtures</w:t>
-      </w:r>
-      <w:r>
-        <w:rPr>
-          <w:lang w:val="en-US"/>
-        </w:rPr>
-        <w:t xml:space="preserve"> between 2-5 contributors, the MAC cannot obtain correct predictions for more than 70% of samples </w:t>
+        <w:t xml:space="preserve">On average, when assessing mixtures between 2-5 contributors, the MAC cannot obtain correct predictions for more than 70% of samples </w:t>
       </w:r>
       <w:r>
         <w:rPr>
@@ -1245,13 +1305,7 @@
         <w:rPr>
           <w:lang w:val="en-US"/>
         </w:rPr>
-        <w:t>by simulations performed on the TAC.</w:t>
-      </w:r>
-      <w:r>
-        <w:rPr>
-          <w:lang w:val="en-US"/>
-        </w:rPr>
-        <w:t xml:space="preserve"> This achieves better results than using the MAC only, obtaining correct predictions for roughly 76% of 2-5 person mixtures </w:t>
+        <w:t xml:space="preserve">by simulations performed on the TAC. This achieves better results than using the MAC only, obtaining correct predictions for roughly 76% of 2-5 person mixtures </w:t>
       </w:r>
       <w:r>
         <w:rPr>
@@ -1776,6 +1830,7 @@
         <w:rPr>
           <w:lang w:val="en-US"/>
         </w:rPr>
+        <w:lastRenderedPageBreak/>
         <w:t>They used a decision tree to classify peaks as stutter or allele.</w:t>
       </w:r>
     </w:p>
@@ -1800,7 +1855,6 @@
           <w:bCs/>
           <w:lang w:val="en-US"/>
         </w:rPr>
-        <w:lastRenderedPageBreak/>
         <w:t xml:space="preserve">Background STR mixture interpretation </w:t>
       </w:r>
       <w:r>
@@ -2925,6 +2979,11 @@
           <w:lang w:val="en-US"/>
         </w:rPr>
         <w:fldChar w:fldCharType="end"/>
+      </w:r>
+      <w:r>
+        <w:rPr>
+          <w:lang w:val="en-US"/>
+        </w:rPr>
       </w:r>
       <w:r>
         <w:rPr>
@@ -3542,6 +3601,11 @@
         <w:rPr>
           <w:lang w:val="en-US"/>
         </w:rPr>
+      </w:r>
+      <w:r>
+        <w:rPr>
+          <w:lang w:val="en-US"/>
+        </w:rPr>
         <w:fldChar w:fldCharType="separate"/>
       </w:r>
       <w:r>
@@ -3898,6 +3962,11 @@
         <w:rPr>
           <w:lang w:val="en-US"/>
         </w:rPr>
+      </w:r>
+      <w:r>
+        <w:rPr>
+          <w:lang w:val="en-US"/>
+        </w:rPr>
         <w:fldChar w:fldCharType="separate"/>
       </w:r>
       <w:r>
@@ -4060,6 +4129,11 @@
         <w:rPr>
           <w:lang w:val="en-US"/>
         </w:rPr>
+      </w:r>
+      <w:r>
+        <w:rPr>
+          <w:lang w:val="en-US"/>
+        </w:rPr>
         <w:fldChar w:fldCharType="separate"/>
       </w:r>
       <w:r>
@@ -5132,10 +5206,11 @@
     </w:lvl>
   </w:abstractNum>
   <w:abstractNum w:abstractNumId="1" w15:restartNumberingAfterBreak="0">
-    <w:nsid w:val="29DD3471"/>
+    <w:nsid w:val="24F516F1"/>
     <w:multiLevelType w:val="hybridMultilevel"/>
-    <w:tmpl w:val="706A2192"/>
-    <w:lvl w:ilvl="0" w:tplc="481CAA22">
+    <w:tmpl w:val="94DEB4FC"/>
+    <w:lvl w:ilvl="0" w:tplc="4A2CFB26">
+      <w:start w:val="3"/>
       <w:numFmt w:val="bullet"/>
       <w:lvlText w:val="-"/>
       <w:lvlJc w:val="left"/>
@@ -5244,6 +5319,118 @@
     </w:lvl>
   </w:abstractNum>
   <w:abstractNum w:abstractNumId="2" w15:restartNumberingAfterBreak="0">
+    <w:nsid w:val="29DD3471"/>
+    <w:multiLevelType w:val="hybridMultilevel"/>
+    <w:tmpl w:val="706A2192"/>
+    <w:lvl w:ilvl="0" w:tplc="481CAA22">
+      <w:numFmt w:val="bullet"/>
+      <w:lvlText w:val="-"/>
+      <w:lvlJc w:val="left"/>
+      <w:pPr>
+        <w:ind w:left="720" w:hanging="360"/>
+      </w:pPr>
+      <w:rPr>
+        <w:rFonts w:ascii="Calibri" w:eastAsiaTheme="minorHAnsi" w:hAnsi="Calibri" w:cs="Calibri" w:hint="default"/>
+      </w:rPr>
+    </w:lvl>
+    <w:lvl w:ilvl="1" w:tplc="04130003" w:tentative="1">
+      <w:start w:val="1"/>
+      <w:numFmt w:val="bullet"/>
+      <w:lvlText w:val="o"/>
+      <w:lvlJc w:val="left"/>
+      <w:pPr>
+        <w:ind w:left="1440" w:hanging="360"/>
+      </w:pPr>
+      <w:rPr>
+        <w:rFonts w:ascii="Courier New" w:hAnsi="Courier New" w:cs="Courier New" w:hint="default"/>
+      </w:rPr>
+    </w:lvl>
+    <w:lvl w:ilvl="2" w:tplc="04130005" w:tentative="1">
+      <w:start w:val="1"/>
+      <w:numFmt w:val="bullet"/>
+      <w:lvlText w:val=""/>
+      <w:lvlJc w:val="left"/>
+      <w:pPr>
+        <w:ind w:left="2160" w:hanging="360"/>
+      </w:pPr>
+      <w:rPr>
+        <w:rFonts w:ascii="Wingdings" w:hAnsi="Wingdings" w:hint="default"/>
+      </w:rPr>
+    </w:lvl>
+    <w:lvl w:ilvl="3" w:tplc="04130001" w:tentative="1">
+      <w:start w:val="1"/>
+      <w:numFmt w:val="bullet"/>
+      <w:lvlText w:val=""/>
+      <w:lvlJc w:val="left"/>
+      <w:pPr>
+        <w:ind w:left="2880" w:hanging="360"/>
+      </w:pPr>
+      <w:rPr>
+        <w:rFonts w:ascii="Symbol" w:hAnsi="Symbol" w:hint="default"/>
+      </w:rPr>
+    </w:lvl>
+    <w:lvl w:ilvl="4" w:tplc="04130003" w:tentative="1">
+      <w:start w:val="1"/>
+      <w:numFmt w:val="bullet"/>
+      <w:lvlText w:val="o"/>
+      <w:lvlJc w:val="left"/>
+      <w:pPr>
+        <w:ind w:left="3600" w:hanging="360"/>
+      </w:pPr>
+      <w:rPr>
+        <w:rFonts w:ascii="Courier New" w:hAnsi="Courier New" w:cs="Courier New" w:hint="default"/>
+      </w:rPr>
+    </w:lvl>
+    <w:lvl w:ilvl="5" w:tplc="04130005" w:tentative="1">
+      <w:start w:val="1"/>
+      <w:numFmt w:val="bullet"/>
+      <w:lvlText w:val=""/>
+      <w:lvlJc w:val="left"/>
+      <w:pPr>
+        <w:ind w:left="4320" w:hanging="360"/>
+      </w:pPr>
+      <w:rPr>
+        <w:rFonts w:ascii="Wingdings" w:hAnsi="Wingdings" w:hint="default"/>
+      </w:rPr>
+    </w:lvl>
+    <w:lvl w:ilvl="6" w:tplc="04130001" w:tentative="1">
+      <w:start w:val="1"/>
+      <w:numFmt w:val="bullet"/>
+      <w:lvlText w:val=""/>
+      <w:lvlJc w:val="left"/>
+      <w:pPr>
+        <w:ind w:left="5040" w:hanging="360"/>
+      </w:pPr>
+      <w:rPr>
+        <w:rFonts w:ascii="Symbol" w:hAnsi="Symbol" w:hint="default"/>
+      </w:rPr>
+    </w:lvl>
+    <w:lvl w:ilvl="7" w:tplc="04130003" w:tentative="1">
+      <w:start w:val="1"/>
+      <w:numFmt w:val="bullet"/>
+      <w:lvlText w:val="o"/>
+      <w:lvlJc w:val="left"/>
+      <w:pPr>
+        <w:ind w:left="5760" w:hanging="360"/>
+      </w:pPr>
+      <w:rPr>
+        <w:rFonts w:ascii="Courier New" w:hAnsi="Courier New" w:cs="Courier New" w:hint="default"/>
+      </w:rPr>
+    </w:lvl>
+    <w:lvl w:ilvl="8" w:tplc="04130005" w:tentative="1">
+      <w:start w:val="1"/>
+      <w:numFmt w:val="bullet"/>
+      <w:lvlText w:val=""/>
+      <w:lvlJc w:val="left"/>
+      <w:pPr>
+        <w:ind w:left="6480" w:hanging="360"/>
+      </w:pPr>
+      <w:rPr>
+        <w:rFonts w:ascii="Wingdings" w:hAnsi="Wingdings" w:hint="default"/>
+      </w:rPr>
+    </w:lvl>
+  </w:abstractNum>
+  <w:abstractNum w:abstractNumId="3" w15:restartNumberingAfterBreak="0">
     <w:nsid w:val="42381684"/>
     <w:multiLevelType w:val="hybridMultilevel"/>
     <w:tmpl w:val="E1E6DF1A"/>
@@ -5355,7 +5542,98 @@
       </w:rPr>
     </w:lvl>
   </w:abstractNum>
-  <w:abstractNum w:abstractNumId="3" w15:restartNumberingAfterBreak="0">
+  <w:abstractNum w:abstractNumId="4" w15:restartNumberingAfterBreak="0">
+    <w:nsid w:val="540D353F"/>
+    <w:multiLevelType w:val="hybridMultilevel"/>
+    <w:tmpl w:val="50788FCC"/>
+    <w:lvl w:ilvl="0" w:tplc="8294EEB6">
+      <w:start w:val="1"/>
+      <w:numFmt w:val="decimal"/>
+      <w:lvlText w:val="%1."/>
+      <w:lvlJc w:val="left"/>
+      <w:pPr>
+        <w:ind w:left="720" w:hanging="360"/>
+      </w:pPr>
+      <w:rPr>
+        <w:rFonts w:asciiTheme="minorHAnsi" w:eastAsiaTheme="minorHAnsi" w:hAnsiTheme="minorHAnsi" w:cstheme="minorBidi" w:hint="default"/>
+        <w:color w:val="auto"/>
+        <w:sz w:val="22"/>
+      </w:rPr>
+    </w:lvl>
+    <w:lvl w:ilvl="1" w:tplc="04130019">
+      <w:start w:val="1"/>
+      <w:numFmt w:val="lowerLetter"/>
+      <w:lvlText w:val="%2."/>
+      <w:lvlJc w:val="left"/>
+      <w:pPr>
+        <w:ind w:left="1440" w:hanging="360"/>
+      </w:pPr>
+    </w:lvl>
+    <w:lvl w:ilvl="2" w:tplc="0413001B" w:tentative="1">
+      <w:start w:val="1"/>
+      <w:numFmt w:val="lowerRoman"/>
+      <w:lvlText w:val="%3."/>
+      <w:lvlJc w:val="right"/>
+      <w:pPr>
+        <w:ind w:left="2160" w:hanging="180"/>
+      </w:pPr>
+    </w:lvl>
+    <w:lvl w:ilvl="3" w:tplc="0413000F" w:tentative="1">
+      <w:start w:val="1"/>
+      <w:numFmt w:val="decimal"/>
+      <w:lvlText w:val="%4."/>
+      <w:lvlJc w:val="left"/>
+      <w:pPr>
+        <w:ind w:left="2880" w:hanging="360"/>
+      </w:pPr>
+    </w:lvl>
+    <w:lvl w:ilvl="4" w:tplc="04130019" w:tentative="1">
+      <w:start w:val="1"/>
+      <w:numFmt w:val="lowerLetter"/>
+      <w:lvlText w:val="%5."/>
+      <w:lvlJc w:val="left"/>
+      <w:pPr>
+        <w:ind w:left="3600" w:hanging="360"/>
+      </w:pPr>
+    </w:lvl>
+    <w:lvl w:ilvl="5" w:tplc="0413001B" w:tentative="1">
+      <w:start w:val="1"/>
+      <w:numFmt w:val="lowerRoman"/>
+      <w:lvlText w:val="%6."/>
+      <w:lvlJc w:val="right"/>
+      <w:pPr>
+        <w:ind w:left="4320" w:hanging="180"/>
+      </w:pPr>
+    </w:lvl>
+    <w:lvl w:ilvl="6" w:tplc="0413000F" w:tentative="1">
+      <w:start w:val="1"/>
+      <w:numFmt w:val="decimal"/>
+      <w:lvlText w:val="%7."/>
+      <w:lvlJc w:val="left"/>
+      <w:pPr>
+        <w:ind w:left="5040" w:hanging="360"/>
+      </w:pPr>
+    </w:lvl>
+    <w:lvl w:ilvl="7" w:tplc="04130019" w:tentative="1">
+      <w:start w:val="1"/>
+      <w:numFmt w:val="lowerLetter"/>
+      <w:lvlText w:val="%8."/>
+      <w:lvlJc w:val="left"/>
+      <w:pPr>
+        <w:ind w:left="5760" w:hanging="360"/>
+      </w:pPr>
+    </w:lvl>
+    <w:lvl w:ilvl="8" w:tplc="0413001B" w:tentative="1">
+      <w:start w:val="1"/>
+      <w:numFmt w:val="lowerRoman"/>
+      <w:lvlText w:val="%9."/>
+      <w:lvlJc w:val="right"/>
+      <w:pPr>
+        <w:ind w:left="6480" w:hanging="180"/>
+      </w:pPr>
+    </w:lvl>
+  </w:abstractNum>
+  <w:abstractNum w:abstractNumId="5" w15:restartNumberingAfterBreak="0">
     <w:nsid w:val="5AC90BB7"/>
     <w:multiLevelType w:val="hybridMultilevel"/>
     <w:tmpl w:val="46D6E56E"/>
@@ -5467,17 +5745,115 @@
       </w:rPr>
     </w:lvl>
   </w:abstractNum>
+  <w:abstractNum w:abstractNumId="6" w15:restartNumberingAfterBreak="0">
+    <w:nsid w:val="70D455F4"/>
+    <w:multiLevelType w:val="hybridMultilevel"/>
+    <w:tmpl w:val="1E3EA63C"/>
+    <w:lvl w:ilvl="0" w:tplc="0413000F">
+      <w:start w:val="1"/>
+      <w:numFmt w:val="decimal"/>
+      <w:lvlText w:val="%1."/>
+      <w:lvlJc w:val="left"/>
+      <w:pPr>
+        <w:ind w:left="720" w:hanging="360"/>
+      </w:pPr>
+      <w:rPr>
+        <w:rFonts w:hint="default"/>
+      </w:rPr>
+    </w:lvl>
+    <w:lvl w:ilvl="1" w:tplc="04130019">
+      <w:start w:val="1"/>
+      <w:numFmt w:val="lowerLetter"/>
+      <w:lvlText w:val="%2."/>
+      <w:lvlJc w:val="left"/>
+      <w:pPr>
+        <w:ind w:left="1440" w:hanging="360"/>
+      </w:pPr>
+    </w:lvl>
+    <w:lvl w:ilvl="2" w:tplc="0413001B" w:tentative="1">
+      <w:start w:val="1"/>
+      <w:numFmt w:val="lowerRoman"/>
+      <w:lvlText w:val="%3."/>
+      <w:lvlJc w:val="right"/>
+      <w:pPr>
+        <w:ind w:left="2160" w:hanging="180"/>
+      </w:pPr>
+    </w:lvl>
+    <w:lvl w:ilvl="3" w:tplc="0413000F" w:tentative="1">
+      <w:start w:val="1"/>
+      <w:numFmt w:val="decimal"/>
+      <w:lvlText w:val="%4."/>
+      <w:lvlJc w:val="left"/>
+      <w:pPr>
+        <w:ind w:left="2880" w:hanging="360"/>
+      </w:pPr>
+    </w:lvl>
+    <w:lvl w:ilvl="4" w:tplc="04130019" w:tentative="1">
+      <w:start w:val="1"/>
+      <w:numFmt w:val="lowerLetter"/>
+      <w:lvlText w:val="%5."/>
+      <w:lvlJc w:val="left"/>
+      <w:pPr>
+        <w:ind w:left="3600" w:hanging="360"/>
+      </w:pPr>
+    </w:lvl>
+    <w:lvl w:ilvl="5" w:tplc="0413001B" w:tentative="1">
+      <w:start w:val="1"/>
+      <w:numFmt w:val="lowerRoman"/>
+      <w:lvlText w:val="%6."/>
+      <w:lvlJc w:val="right"/>
+      <w:pPr>
+        <w:ind w:left="4320" w:hanging="180"/>
+      </w:pPr>
+    </w:lvl>
+    <w:lvl w:ilvl="6" w:tplc="0413000F" w:tentative="1">
+      <w:start w:val="1"/>
+      <w:numFmt w:val="decimal"/>
+      <w:lvlText w:val="%7."/>
+      <w:lvlJc w:val="left"/>
+      <w:pPr>
+        <w:ind w:left="5040" w:hanging="360"/>
+      </w:pPr>
+    </w:lvl>
+    <w:lvl w:ilvl="7" w:tplc="04130019" w:tentative="1">
+      <w:start w:val="1"/>
+      <w:numFmt w:val="lowerLetter"/>
+      <w:lvlText w:val="%8."/>
+      <w:lvlJc w:val="left"/>
+      <w:pPr>
+        <w:ind w:left="5760" w:hanging="360"/>
+      </w:pPr>
+    </w:lvl>
+    <w:lvl w:ilvl="8" w:tplc="0413001B" w:tentative="1">
+      <w:start w:val="1"/>
+      <w:numFmt w:val="lowerRoman"/>
+      <w:lvlText w:val="%9."/>
+      <w:lvlJc w:val="right"/>
+      <w:pPr>
+        <w:ind w:left="6480" w:hanging="180"/>
+      </w:pPr>
+    </w:lvl>
+  </w:abstractNum>
   <w:num w:numId="1">
-    <w:abstractNumId w:val="2"/>
+    <w:abstractNumId w:val="3"/>
   </w:num>
   <w:num w:numId="2">
-    <w:abstractNumId w:val="3"/>
+    <w:abstractNumId w:val="5"/>
   </w:num>
   <w:num w:numId="3">
-    <w:abstractNumId w:val="1"/>
+    <w:abstractNumId w:val="2"/>
   </w:num>
   <w:num w:numId="4">
     <w:abstractNumId w:val="0"/>
+  </w:num>
+  <w:num w:numId="5">
+    <w:abstractNumId w:val="4"/>
+  </w:num>
+  <w:num w:numId="6">
+    <w:abstractNumId w:val="6"/>
+  </w:num>
+  <w:num w:numId="7">
+    <w:abstractNumId w:val="1"/>
   </w:num>
 </w:numbering>
 </file>
@@ -5927,6 +6303,7 @@
   <w:style w:type="character" w:default="1" w:styleId="Standaardalinea-lettertype">
     <w:name w:val="Default Paragraph Font"/>
     <w:uiPriority w:val="1"/>
+    <w:semiHidden/>
     <w:unhideWhenUsed/>
   </w:style>
   <w:style w:type="table" w:default="1" w:styleId="Standaardtabel">
@@ -6042,6 +6419,25 @@
       <w:sz w:val="26"/>
       <w:szCs w:val="26"/>
       <w:lang w:val="en-US"/>
+    </w:rPr>
+  </w:style>
+  <w:style w:type="paragraph" w:styleId="Bijschrift">
+    <w:name w:val="caption"/>
+    <w:basedOn w:val="Standaard"/>
+    <w:next w:val="Standaard"/>
+    <w:uiPriority w:val="35"/>
+    <w:unhideWhenUsed/>
+    <w:qFormat/>
+    <w:rsid w:val="0046659C"/>
+    <w:pPr>
+      <w:spacing w:after="200" w:line="240" w:lineRule="auto"/>
+    </w:pPr>
+    <w:rPr>
+      <w:i/>
+      <w:iCs/>
+      <w:color w:val="44546A" w:themeColor="text2"/>
+      <w:sz w:val="18"/>
+      <w:szCs w:val="18"/>
     </w:rPr>
   </w:style>
 </w:styles>

</xml_diff>

<commit_message>
Edit survey and notes
Remove normal workflow from survey.
Make survey more precise and add more instructions.
Define NOC machine learning model and data.
Make notes on 2 counterfactual papers, remove another.
</commit_message>
<xml_diff>
--- a/resources/notes_literature.docx
+++ b/resources/notes_literature.docx
@@ -5,113 +5,15 @@
     <w:p>
       <w:pPr>
         <w:pStyle w:val="Kop1"/>
-      </w:pPr>
-      <w:r>
-        <w:t xml:space="preserve">"How </w:t>
-      </w:r>
-      <w:proofErr w:type="spellStart"/>
-      <w:r>
-        <w:t>can</w:t>
-      </w:r>
-      <w:proofErr w:type="spellEnd"/>
-      <w:r>
-        <w:t xml:space="preserve"> we </w:t>
-      </w:r>
-      <w:proofErr w:type="spellStart"/>
-      <w:r>
-        <w:t>generate</w:t>
-      </w:r>
-      <w:proofErr w:type="spellEnd"/>
-      <w:r>
-        <w:t xml:space="preserve"> </w:t>
-      </w:r>
-      <w:proofErr w:type="spellStart"/>
-      <w:r>
-        <w:t>counterfactual</w:t>
-      </w:r>
-      <w:proofErr w:type="spellEnd"/>
-      <w:r>
-        <w:t xml:space="preserve"> </w:t>
-      </w:r>
-      <w:proofErr w:type="spellStart"/>
-      <w:r>
-        <w:t>explanations</w:t>
-      </w:r>
-      <w:proofErr w:type="spellEnd"/>
-      <w:r>
-        <w:t xml:space="preserve"> </w:t>
-      </w:r>
-      <w:proofErr w:type="spellStart"/>
-      <w:r>
-        <w:t>for</w:t>
-      </w:r>
-      <w:proofErr w:type="spellEnd"/>
-      <w:r>
-        <w:t xml:space="preserve"> ML </w:t>
-      </w:r>
-      <w:proofErr w:type="spellStart"/>
-      <w:r>
-        <w:t>models</w:t>
-      </w:r>
-      <w:proofErr w:type="spellEnd"/>
-      <w:r>
-        <w:t xml:space="preserve"> </w:t>
-      </w:r>
-      <w:proofErr w:type="spellStart"/>
-      <w:r>
-        <w:t>that</w:t>
-      </w:r>
-      <w:proofErr w:type="spellEnd"/>
-      <w:r>
-        <w:t xml:space="preserve"> </w:t>
-      </w:r>
-      <w:proofErr w:type="spellStart"/>
-      <w:r>
-        <w:t>predict</w:t>
-      </w:r>
-      <w:proofErr w:type="spellEnd"/>
-      <w:r>
-        <w:t xml:space="preserve"> </w:t>
-      </w:r>
-      <w:proofErr w:type="spellStart"/>
-      <w:r>
-        <w:t>the</w:t>
-      </w:r>
-      <w:proofErr w:type="spellEnd"/>
-      <w:r>
-        <w:t xml:space="preserve"> </w:t>
-      </w:r>
-      <w:proofErr w:type="spellStart"/>
-      <w:r>
-        <w:t>number</w:t>
-      </w:r>
-      <w:proofErr w:type="spellEnd"/>
-      <w:r>
-        <w:t xml:space="preserve"> of </w:t>
-      </w:r>
-      <w:proofErr w:type="spellStart"/>
-      <w:r>
-        <w:t>contributors</w:t>
-      </w:r>
-      <w:proofErr w:type="spellEnd"/>
-      <w:r>
-        <w:t xml:space="preserve"> </w:t>
-      </w:r>
-      <w:proofErr w:type="spellStart"/>
-      <w:r>
-        <w:t>to</w:t>
-      </w:r>
-      <w:proofErr w:type="spellEnd"/>
-      <w:r>
-        <w:t xml:space="preserve"> </w:t>
-      </w:r>
-      <w:proofErr w:type="gramStart"/>
-      <w:r>
-        <w:t>DNA samples</w:t>
-      </w:r>
-      <w:proofErr w:type="gramEnd"/>
-      <w:r>
-        <w:t>?".</w:t>
+        <w:rPr>
+          <w:lang w:val="en-US"/>
+        </w:rPr>
+      </w:pPr>
+      <w:r>
+        <w:rPr>
+          <w:lang w:val="en-US"/>
+        </w:rPr>
+        <w:t>"How can we generate counterfactual explanations for ML models that predict the number of contributors to DNA samples?".</w:t>
       </w:r>
     </w:p>
     <w:p>
@@ -126,17 +28,6 @@
           <w:lang w:val="en-US"/>
         </w:rPr>
         <w:t>What do experts look at when determining the NOC?</w:t>
-      </w:r>
-    </w:p>
-    <w:p>
-      <w:pPr>
-        <w:pStyle w:val="Kop2"/>
-      </w:pPr>
-      <w:r>
-        <w:rPr>
-          <w:lang w:val="en-US"/>
-        </w:rPr>
-        <w:t>What information helps experts decide between two NOC values?</w:t>
       </w:r>
     </w:p>
     <w:p>
@@ -673,26 +564,26 @@
         <w:rPr>
           <w:lang w:val="en-US"/>
         </w:rPr>
+        <w:t>Stutter peaks and noise are often filtered out</w:t>
+      </w:r>
+      <w:r>
+        <w:rPr>
+          <w:lang w:val="en-US"/>
+        </w:rPr>
+        <w:t xml:space="preserve"> using certain thresholds. As a result, some DNA information might also be lost due to a low-quantity donor.</w:t>
+      </w:r>
+    </w:p>
+    <w:p>
+      <w:pPr>
+        <w:rPr>
+          <w:lang w:val="en-US"/>
+        </w:rPr>
+      </w:pPr>
+      <w:r>
+        <w:rPr>
+          <w:lang w:val="en-US"/>
+        </w:rPr>
         <w:lastRenderedPageBreak/>
-        <w:t>Stutter peaks and noise are often filtered out</w:t>
-      </w:r>
-      <w:r>
-        <w:rPr>
-          <w:lang w:val="en-US"/>
-        </w:rPr>
-        <w:t xml:space="preserve"> using certain thresholds. As a result, some DNA information might also be lost due to a low-quantity donor.</w:t>
-      </w:r>
-    </w:p>
-    <w:p>
-      <w:pPr>
-        <w:rPr>
-          <w:lang w:val="en-US"/>
-        </w:rPr>
-      </w:pPr>
-      <w:r>
-        <w:rPr>
-          <w:lang w:val="en-US"/>
-        </w:rPr>
         <w:t xml:space="preserve">In general, it is more difficult to discern the NOC, when the number of donors increases. </w:t>
       </w:r>
     </w:p>
@@ -1395,7 +1286,6 @@
         <w:t xml:space="preserve">. This Random Forest (RF) model was trained based on 590 profiles of 2-5 person mixtures, obtained from </w:t>
       </w:r>
       <w:proofErr w:type="spellStart"/>
-      <w:proofErr w:type="gramStart"/>
       <w:r>
         <w:rPr>
           <w:b/>
@@ -1405,7 +1295,6 @@
         <w:t>TODO:find</w:t>
       </w:r>
       <w:proofErr w:type="spellEnd"/>
-      <w:proofErr w:type="gramEnd"/>
       <w:r>
         <w:rPr>
           <w:b/>
@@ -1680,21 +1569,7 @@
         <w:rPr>
           <w:lang w:val="en-US"/>
         </w:rPr>
-        <w:t xml:space="preserve">Tested various ML approached (RF / MLP / LDA), showing similar performance to the RF19 model. They obtained very high performance (96%) with </w:t>
-      </w:r>
-      <w:proofErr w:type="gramStart"/>
-      <w:r>
-        <w:rPr>
-          <w:lang w:val="en-US"/>
-        </w:rPr>
-        <w:t>a</w:t>
-      </w:r>
-      <w:proofErr w:type="gramEnd"/>
-      <w:r>
-        <w:rPr>
-          <w:lang w:val="en-US"/>
-        </w:rPr>
-        <w:t xml:space="preserve"> RFC 35 model.</w:t>
+        <w:t>Tested various ML approached (RF / MLP / LDA), showing similar performance to the RF19 model. They obtained very high performance (96%) with a RFC 35 model.</w:t>
       </w:r>
     </w:p>
     <w:p>
@@ -1830,7 +1705,6 @@
         <w:rPr>
           <w:lang w:val="en-US"/>
         </w:rPr>
-        <w:lastRenderedPageBreak/>
         <w:t>They used a decision tree to classify peaks as stutter or allele.</w:t>
       </w:r>
     </w:p>
@@ -2247,25 +2121,87 @@
     </w:p>
     <w:p>
       <w:pPr>
-        <w:pStyle w:val="Kop1"/>
-        <w:rPr>
-          <w:lang w:val="en-US"/>
-        </w:rPr>
-      </w:pPr>
-      <w:r>
-        <w:rPr>
-          <w:lang w:val="en-US"/>
-        </w:rPr>
-        <w:lastRenderedPageBreak/>
-        <w:t>Notes metrics</w:t>
-      </w:r>
-    </w:p>
-    <w:p>
-      <w:pPr>
-        <w:rPr>
-          <w:lang w:val="en-US"/>
-        </w:rPr>
-      </w:pPr>
+        <w:rPr>
+          <w:lang w:val="en-US"/>
+        </w:rPr>
+      </w:pPr>
+    </w:p>
+    <w:p>
+      <w:pPr>
+        <w:rPr>
+          <w:lang w:val="en-US"/>
+        </w:rPr>
+      </w:pPr>
+    </w:p>
+    <w:p>
+      <w:pPr>
+        <w:pStyle w:val="Kop2"/>
+        <w:rPr>
+          <w:lang w:val="en-US"/>
+        </w:rPr>
+      </w:pPr>
+      <w:r>
+        <w:rPr>
+          <w:lang w:val="en-US"/>
+        </w:rPr>
+        <w:t xml:space="preserve">Counterfactuals </w:t>
+      </w:r>
+      <w:r>
+        <w:rPr>
+          <w:lang w:val="en-US"/>
+        </w:rPr>
+        <w:fldChar w:fldCharType="begin"/>
+      </w:r>
+      <w:r>
+        <w:rPr>
+          <w:lang w:val="en-US"/>
+        </w:rPr>
+        <w:instrText xml:space="preserve"> ADDIN EN.CITE &lt;EndNote&gt;&lt;Cite&gt;&lt;Author&gt;Dandl&lt;/Author&gt;&lt;Year&gt;2020&lt;/Year&gt;&lt;RecNum&gt;99&lt;/RecNum&gt;&lt;DisplayText&gt;[13]&lt;/DisplayText&gt;&lt;record&gt;&lt;rec-number&gt;99&lt;/rec-number&gt;&lt;foreign-keys&gt;&lt;key app="EN" db-id="p22005xv5srwpxeed275s99yfvez9tfr995s" timestamp="1606140086"&gt;99&lt;/key&gt;&lt;/foreign-keys&gt;&lt;ref-type name="Conference Proceedings"&gt;10&lt;/ref-type&gt;&lt;contributors&gt;&lt;authors&gt;&lt;author&gt;Dandl, Susanne&lt;/author&gt;&lt;author&gt;Molnar, Christoph&lt;/author&gt;&lt;author&gt;Binder, Martin&lt;/author&gt;&lt;author&gt;Bischl, Bernd&lt;/author&gt;&lt;/authors&gt;&lt;secondary-authors&gt;&lt;author&gt;Bäck, Thomas&lt;/author&gt;&lt;author&gt;Preuss, Mike&lt;/author&gt;&lt;author&gt;Deutz, André&lt;/author&gt;&lt;author&gt;Wang, Hao&lt;/author&gt;&lt;author&gt;Doerr, Carola&lt;/author&gt;&lt;author&gt;Emmerich, Michael&lt;/author&gt;&lt;author&gt;Trautmann, Heike&lt;/author&gt;&lt;/secondary-authors&gt;&lt;/contributors&gt;&lt;titles&gt;&lt;title&gt;Multi-Objective Counterfactual Explanations&lt;/title&gt;&lt;secondary-title&gt;Parallel Problem Solving from Nature – PPSN XVI&lt;/secondary-title&gt;&lt;/titles&gt;&lt;pages&gt;448-469&lt;/pages&gt;&lt;dates&gt;&lt;year&gt;2020&lt;/year&gt;&lt;pub-dates&gt;&lt;date&gt;2020//&lt;/date&gt;&lt;/pub-dates&gt;&lt;/dates&gt;&lt;pub-location&gt;Cham&lt;/pub-location&gt;&lt;publisher&gt;Springer International Publishing&lt;/publisher&gt;&lt;isbn&gt;978-3-030-58112-1&lt;/isbn&gt;&lt;urls&gt;&lt;/urls&gt;&lt;/record&gt;&lt;/Cite&gt;&lt;/EndNote&gt;</w:instrText>
+      </w:r>
+      <w:r>
+        <w:rPr>
+          <w:lang w:val="en-US"/>
+        </w:rPr>
+        <w:fldChar w:fldCharType="separate"/>
+      </w:r>
+      <w:r>
+        <w:rPr>
+          <w:noProof/>
+          <w:lang w:val="en-US"/>
+        </w:rPr>
+        <w:t>[13]</w:t>
+      </w:r>
+      <w:r>
+        <w:rPr>
+          <w:lang w:val="en-US"/>
+        </w:rPr>
+        <w:fldChar w:fldCharType="end"/>
+      </w:r>
+    </w:p>
+    <w:p>
+      <w:pPr>
+        <w:rPr>
+          <w:lang w:val="en-US"/>
+        </w:rPr>
+      </w:pPr>
+      <w:r>
+        <w:rPr>
+          <w:lang w:val="en-US"/>
+        </w:rPr>
+        <w:t>“</w:t>
+      </w:r>
+      <w:r>
+        <w:rPr>
+          <w:lang w:val="en-US"/>
+        </w:rPr>
+        <w:t>MOC returns a Pareto set of counterfactuals that represents different trade-offs between our proposed objectives, and which are constructed to be diverse in feature space.</w:t>
+      </w:r>
+      <w:r>
+        <w:rPr>
+          <w:lang w:val="en-US"/>
+        </w:rPr>
+        <w:t>”</w:t>
+      </w:r>
     </w:p>
     <w:p>
       <w:pPr>
@@ -2282,21 +2218,7 @@
         <w:rPr>
           <w:lang w:val="en-US"/>
         </w:rPr>
-        <w:t xml:space="preserve">Accurate </w:t>
-      </w:r>
-      <w:proofErr w:type="spellStart"/>
-      <w:r>
-        <w:rPr>
-          <w:lang w:val="en-US"/>
-        </w:rPr>
-        <w:t>w.r.t.</w:t>
-      </w:r>
-      <w:proofErr w:type="spellEnd"/>
-      <w:r>
-        <w:rPr>
-          <w:lang w:val="en-US"/>
-        </w:rPr>
-        <w:t xml:space="preserve"> true effects of variables</w:t>
+        <w:t>Low number of feature changes (sparse explanations)</w:t>
       </w:r>
     </w:p>
     <w:p>
@@ -2310,349 +2232,11 @@
           <w:lang w:val="en-US"/>
         </w:rPr>
       </w:pPr>
-    </w:p>
-    <w:p>
-      <w:pPr>
-        <w:pStyle w:val="Lijstalinea"/>
-        <w:numPr>
-          <w:ilvl w:val="0"/>
-          <w:numId w:val="1"/>
-        </w:numPr>
-        <w:rPr>
-          <w:lang w:val="en-US"/>
-        </w:rPr>
-      </w:pPr>
-      <w:r>
-        <w:rPr>
-          <w:lang w:val="en-US"/>
-        </w:rPr>
-        <w:t>Speed?</w:t>
-      </w:r>
-    </w:p>
-    <w:p>
-      <w:pPr>
-        <w:rPr>
-          <w:lang w:val="en-US"/>
-        </w:rPr>
-      </w:pPr>
-    </w:p>
-    <w:p>
-      <w:pPr>
-        <w:pStyle w:val="Kop2"/>
-        <w:rPr>
-          <w:lang w:val="en-US"/>
-        </w:rPr>
-      </w:pPr>
-      <w:r>
-        <w:rPr>
-          <w:lang w:val="en-US"/>
-        </w:rPr>
-        <w:t xml:space="preserve">Counterfactuals </w:t>
-      </w:r>
-      <w:r>
-        <w:rPr>
-          <w:lang w:val="en-US"/>
-        </w:rPr>
-        <w:fldChar w:fldCharType="begin"/>
-      </w:r>
-      <w:r>
-        <w:rPr>
-          <w:lang w:val="en-US"/>
-        </w:rPr>
-        <w:instrText xml:space="preserve"> ADDIN EN.CITE &lt;EndNote&gt;&lt;Cite&gt;&lt;Author&gt;Dandl&lt;/Author&gt;&lt;Year&gt;2020&lt;/Year&gt;&lt;RecNum&gt;99&lt;/RecNum&gt;&lt;DisplayText&gt;[13]&lt;/DisplayText&gt;&lt;record&gt;&lt;rec-number&gt;99&lt;/rec-number&gt;&lt;foreign-keys&gt;&lt;key app="EN" db-id="p22005xv5srwpxeed275s99yfvez9tfr995s" timestamp="1606140086"&gt;99&lt;/key&gt;&lt;/foreign-keys&gt;&lt;ref-type name="Conference Proceedings"&gt;10&lt;/ref-type&gt;&lt;contributors&gt;&lt;authors&gt;&lt;author&gt;Dandl, Susanne&lt;/author&gt;&lt;author&gt;Molnar, Christoph&lt;/author&gt;&lt;author&gt;Binder, Martin&lt;/author&gt;&lt;author&gt;Bischl, Bernd&lt;/author&gt;&lt;/authors&gt;&lt;secondary-authors&gt;&lt;author&gt;Bäck, Thomas&lt;/author&gt;&lt;author&gt;Preuss, Mike&lt;/author&gt;&lt;author&gt;Deutz, André&lt;/author&gt;&lt;author&gt;Wang, Hao&lt;/author&gt;&lt;author&gt;Doerr, Carola&lt;/author&gt;&lt;author&gt;Emmerich, Michael&lt;/author&gt;&lt;author&gt;Trautmann, Heike&lt;/author&gt;&lt;/secondary-authors&gt;&lt;/contributors&gt;&lt;titles&gt;&lt;title&gt;Multi-Objective Counterfactual Explanations&lt;/title&gt;&lt;secondary-title&gt;Parallel Problem Solving from Nature – PPSN XVI&lt;/secondary-title&gt;&lt;/titles&gt;&lt;pages&gt;448-469&lt;/pages&gt;&lt;dates&gt;&lt;year&gt;2020&lt;/year&gt;&lt;pub-dates&gt;&lt;date&gt;2020//&lt;/date&gt;&lt;/pub-dates&gt;&lt;/dates&gt;&lt;pub-location&gt;Cham&lt;/pub-location&gt;&lt;publisher&gt;Springer International Publishing&lt;/publisher&gt;&lt;isbn&gt;978-3-030-58112-1&lt;/isbn&gt;&lt;urls&gt;&lt;/urls&gt;&lt;/record&gt;&lt;/Cite&gt;&lt;/EndNote&gt;</w:instrText>
-      </w:r>
-      <w:r>
-        <w:rPr>
-          <w:lang w:val="en-US"/>
-        </w:rPr>
-        <w:fldChar w:fldCharType="separate"/>
-      </w:r>
-      <w:r>
-        <w:rPr>
-          <w:noProof/>
-          <w:lang w:val="en-US"/>
-        </w:rPr>
-        <w:t>[13]</w:t>
-      </w:r>
-      <w:r>
-        <w:rPr>
-          <w:lang w:val="en-US"/>
-        </w:rPr>
-        <w:fldChar w:fldCharType="end"/>
-      </w:r>
-    </w:p>
-    <w:p>
-      <w:pPr>
-        <w:rPr>
-          <w:lang w:val="en-US"/>
-        </w:rPr>
-      </w:pPr>
-      <w:r>
-        <w:rPr>
-          <w:lang w:val="en-US"/>
-        </w:rPr>
-        <w:t>“</w:t>
-      </w:r>
-      <w:r>
-        <w:rPr>
-          <w:lang w:val="en-US"/>
-        </w:rPr>
-        <w:t>MOC returns a Pareto set of counterfactuals that represents different trade-offs between our proposed objectives, and which are constructed to be diverse in feature space.</w:t>
-      </w:r>
-      <w:r>
-        <w:rPr>
-          <w:lang w:val="en-US"/>
-        </w:rPr>
-        <w:t>”</w:t>
-      </w:r>
-    </w:p>
-    <w:p>
-      <w:pPr>
-        <w:pStyle w:val="Lijstalinea"/>
-        <w:numPr>
-          <w:ilvl w:val="0"/>
-          <w:numId w:val="1"/>
-        </w:numPr>
-        <w:rPr>
-          <w:lang w:val="en-US"/>
-        </w:rPr>
-      </w:pPr>
-      <w:r>
-        <w:rPr>
-          <w:lang w:val="en-US"/>
-        </w:rPr>
-        <w:t>Low number of feature changes (sparse explanations)</w:t>
-      </w:r>
-    </w:p>
-    <w:p>
-      <w:pPr>
-        <w:pStyle w:val="Lijstalinea"/>
-        <w:numPr>
-          <w:ilvl w:val="0"/>
-          <w:numId w:val="1"/>
-        </w:numPr>
-        <w:rPr>
-          <w:lang w:val="en-US"/>
-        </w:rPr>
-      </w:pPr>
       <w:r>
         <w:rPr>
           <w:lang w:val="en-US"/>
         </w:rPr>
         <w:t>Close to nearest observed data points (plausible explanations)</w:t>
-      </w:r>
-    </w:p>
-    <w:p>
-      <w:pPr>
-        <w:rPr>
-          <w:lang w:val="en-US"/>
-        </w:rPr>
-      </w:pPr>
-    </w:p>
-    <w:p>
-      <w:pPr>
-        <w:pStyle w:val="Kop2"/>
-        <w:rPr>
-          <w:lang w:val="en-US"/>
-        </w:rPr>
-      </w:pPr>
-      <w:r>
-        <w:rPr>
-          <w:lang w:val="en-US"/>
-        </w:rPr>
-        <w:t xml:space="preserve">ICE / PD plots / </w:t>
-      </w:r>
-    </w:p>
-    <w:p>
-      <w:pPr>
-        <w:rPr>
-          <w:lang w:val="en-US"/>
-        </w:rPr>
-      </w:pPr>
-      <w:r>
-        <w:rPr>
-          <w:lang w:val="en-US"/>
-        </w:rPr>
-        <w:t>ICE paper about PD plots: “</w:t>
-      </w:r>
-      <w:r>
-        <w:rPr>
-          <w:lang w:val="en-US"/>
-        </w:rPr>
-        <w:t>Note that the approximation here is twofold: we estimate the true model with fˆ, the</w:t>
-      </w:r>
-      <w:r>
-        <w:rPr>
-          <w:lang w:val="en-US"/>
-        </w:rPr>
-        <w:t xml:space="preserve"> </w:t>
-      </w:r>
-      <w:r>
-        <w:rPr>
-          <w:lang w:val="en-US"/>
-        </w:rPr>
-        <w:t xml:space="preserve">output of a statistical learning algorithm, and we estimate the integral over </w:t>
-      </w:r>
-      <w:proofErr w:type="spellStart"/>
-      <w:r>
-        <w:rPr>
-          <w:lang w:val="en-US"/>
-        </w:rPr>
-        <w:t>xC</w:t>
-      </w:r>
-      <w:proofErr w:type="spellEnd"/>
-      <w:r>
-        <w:rPr>
-          <w:lang w:val="en-US"/>
-        </w:rPr>
-        <w:t xml:space="preserve"> by averaging</w:t>
-      </w:r>
-      <w:r>
-        <w:rPr>
-          <w:lang w:val="en-US"/>
-        </w:rPr>
-        <w:t xml:space="preserve"> </w:t>
-      </w:r>
-      <w:r>
-        <w:rPr>
-          <w:lang w:val="en-US"/>
-        </w:rPr>
-        <w:t xml:space="preserve">over the N </w:t>
-      </w:r>
-      <w:proofErr w:type="spellStart"/>
-      <w:r>
-        <w:rPr>
-          <w:lang w:val="en-US"/>
-        </w:rPr>
-        <w:t>xC</w:t>
-      </w:r>
-      <w:proofErr w:type="spellEnd"/>
-      <w:r>
-        <w:rPr>
-          <w:lang w:val="en-US"/>
-        </w:rPr>
-        <w:t xml:space="preserve"> values observed in the training set.</w:t>
-      </w:r>
-      <w:r>
-        <w:rPr>
-          <w:lang w:val="en-US"/>
-        </w:rPr>
-        <w:t>”</w:t>
-      </w:r>
-    </w:p>
-    <w:p>
-      <w:pPr>
-        <w:rPr>
-          <w:lang w:val="en-US"/>
-        </w:rPr>
-      </w:pPr>
-      <w:r>
-        <w:rPr>
-          <w:lang w:val="en-US"/>
-        </w:rPr>
-        <w:t>“</w:t>
-      </w:r>
-      <w:r>
-        <w:rPr>
-          <w:lang w:val="en-US"/>
-        </w:rPr>
-        <w:t>Visually, ICE plots disaggregate the output of classical PDPs. Rather than plot the</w:t>
-      </w:r>
-      <w:r>
-        <w:rPr>
-          <w:lang w:val="en-US"/>
-        </w:rPr>
-        <w:t xml:space="preserve"> </w:t>
-      </w:r>
-      <w:r>
-        <w:rPr>
-          <w:lang w:val="en-US"/>
-        </w:rPr>
-        <w:t>target covariates’ average partial effect on the predicted response, we instead plot the N</w:t>
-      </w:r>
-      <w:r>
-        <w:rPr>
-          <w:lang w:val="en-US"/>
-        </w:rPr>
-        <w:t xml:space="preserve"> </w:t>
-      </w:r>
-      <w:r>
-        <w:rPr>
-          <w:lang w:val="en-US"/>
-        </w:rPr>
-        <w:t xml:space="preserve">estimated </w:t>
-      </w:r>
-      <w:proofErr w:type="gramStart"/>
-      <w:r>
-        <w:rPr>
-          <w:lang w:val="en-US"/>
-        </w:rPr>
-        <w:t xml:space="preserve">conditional </w:t>
-      </w:r>
-      <w:r>
-        <w:rPr>
-          <w:lang w:val="en-US"/>
-        </w:rPr>
-        <w:t xml:space="preserve"> e</w:t>
-      </w:r>
-      <w:r>
-        <w:rPr>
-          <w:lang w:val="en-US"/>
-        </w:rPr>
-        <w:t>xpectation</w:t>
-      </w:r>
-      <w:proofErr w:type="gramEnd"/>
-      <w:r>
-        <w:rPr>
-          <w:lang w:val="en-US"/>
-        </w:rPr>
-        <w:t xml:space="preserve"> curves: each reflects the predicted response as a function</w:t>
-      </w:r>
-      <w:r>
-        <w:rPr>
-          <w:lang w:val="en-US"/>
-        </w:rPr>
-        <w:t xml:space="preserve"> </w:t>
-      </w:r>
-      <w:r>
-        <w:rPr>
-          <w:lang w:val="en-US"/>
-        </w:rPr>
-        <w:t xml:space="preserve">of covariate </w:t>
-      </w:r>
-      <w:proofErr w:type="spellStart"/>
-      <w:r>
-        <w:rPr>
-          <w:lang w:val="en-US"/>
-        </w:rPr>
-        <w:t>xS</w:t>
-      </w:r>
-      <w:proofErr w:type="spellEnd"/>
-      <w:r>
-        <w:rPr>
-          <w:lang w:val="en-US"/>
-        </w:rPr>
-        <w:t xml:space="preserve">, conditional on an observed </w:t>
-      </w:r>
-      <w:proofErr w:type="spellStart"/>
-      <w:r>
-        <w:rPr>
-          <w:lang w:val="en-US"/>
-        </w:rPr>
-        <w:t>xC</w:t>
-      </w:r>
-      <w:proofErr w:type="spellEnd"/>
-      <w:r>
-        <w:rPr>
-          <w:lang w:val="en-US"/>
-        </w:rPr>
-        <w:t>.</w:t>
-      </w:r>
-      <w:r>
-        <w:rPr>
-          <w:lang w:val="en-US"/>
-        </w:rPr>
-        <w:t>”</w:t>
       </w:r>
     </w:p>
     <w:p>
@@ -3017,163 +2601,10 @@
           <w:lang w:val="en-US"/>
         </w:rPr>
       </w:pPr>
-    </w:p>
-    <w:p>
-      <w:pPr>
-        <w:rPr>
-          <w:lang w:val="en-US"/>
-        </w:rPr>
-      </w:pPr>
-      <w:r>
-        <w:rPr>
-          <w:lang w:val="en-US"/>
-        </w:rPr>
-        <w:t xml:space="preserve">The literature about explainable machine learning on tabular data often refers to domains where such tools are used in decision support settings. Domain experts are provided with an ML model which has automated their task such as determining whether or not someone is granted a loan, or whether a patient is at risk for developing cancer. The explanations are then required to help the experts determine if the prediction is trustworthy. Sometimes these explanations do not seem to </w:t>
-      </w:r>
-      <w:r>
-        <w:rPr>
-          <w:lang w:val="en-US"/>
-        </w:rPr>
-        <w:lastRenderedPageBreak/>
-        <w:t>correspond well with intuition. This can be caused by various underlying issues, but this is not often made clear to the user. Examples of such issues are</w:t>
-      </w:r>
-    </w:p>
-    <w:p>
-      <w:pPr>
-        <w:pStyle w:val="Lijstalinea"/>
-        <w:numPr>
-          <w:ilvl w:val="0"/>
-          <w:numId w:val="1"/>
-        </w:numPr>
-        <w:rPr>
-          <w:lang w:val="en-US"/>
-        </w:rPr>
-      </w:pPr>
-      <w:r>
-        <w:rPr>
-          <w:lang w:val="en-US"/>
-        </w:rPr>
-        <w:t>The features listed should not contribute to the prediction in the way that they are shown</w:t>
-      </w:r>
-    </w:p>
-    <w:p>
-      <w:pPr>
-        <w:pStyle w:val="Lijstalinea"/>
-        <w:numPr>
-          <w:ilvl w:val="1"/>
-          <w:numId w:val="1"/>
-        </w:numPr>
-        <w:rPr>
-          <w:lang w:val="en-US"/>
-        </w:rPr>
-      </w:pPr>
-      <w:r>
-        <w:rPr>
-          <w:lang w:val="en-US"/>
-        </w:rPr>
-        <w:t>Maybe the feature is highly correlated with another feature, which causes the model to assign all contribution to one, therefore skewing perception.</w:t>
-      </w:r>
-    </w:p>
-    <w:p>
-      <w:pPr>
-        <w:pStyle w:val="Lijstalinea"/>
-        <w:numPr>
-          <w:ilvl w:val="1"/>
-          <w:numId w:val="1"/>
-        </w:numPr>
-        <w:rPr>
-          <w:lang w:val="en-US"/>
-        </w:rPr>
-      </w:pPr>
-      <w:r>
-        <w:rPr>
-          <w:lang w:val="en-US"/>
-        </w:rPr>
-        <w:t>Maybe the feature value is underrepresented in the training set, which causes the model to make decisions on little data, with as a result, a poor generalization</w:t>
-      </w:r>
-    </w:p>
-    <w:p>
-      <w:pPr>
-        <w:pStyle w:val="Lijstalinea"/>
-        <w:numPr>
-          <w:ilvl w:val="0"/>
-          <w:numId w:val="1"/>
-        </w:numPr>
-        <w:rPr>
-          <w:lang w:val="en-US"/>
-        </w:rPr>
-      </w:pPr>
-      <w:r>
-        <w:rPr>
-          <w:lang w:val="en-US"/>
-        </w:rPr>
-        <w:t>The model is uncertain</w:t>
-      </w:r>
-    </w:p>
-    <w:p>
-      <w:pPr>
-        <w:rPr>
-          <w:lang w:val="en-US"/>
-        </w:rPr>
-      </w:pPr>
-    </w:p>
-    <w:p>
-      <w:pPr>
-        <w:rPr>
-          <w:lang w:val="en-US"/>
-        </w:rPr>
-      </w:pPr>
-      <w:r>
-        <w:rPr>
-          <w:lang w:val="en-US"/>
-        </w:rPr>
-        <w:t>Show prototypes and criticisms</w:t>
-      </w:r>
-      <w:r>
-        <w:rPr>
-          <w:lang w:val="en-US"/>
-        </w:rPr>
-        <w:t xml:space="preserve"> </w:t>
-      </w:r>
-    </w:p>
-    <w:p>
-      <w:pPr>
-        <w:rPr>
-          <w:lang w:val="en-US"/>
-        </w:rPr>
-      </w:pPr>
-    </w:p>
-    <w:p>
-      <w:pPr>
-        <w:rPr>
-          <w:lang w:val="en-US"/>
-        </w:rPr>
-      </w:pPr>
-    </w:p>
-    <w:p>
-      <w:pPr>
-        <w:rPr>
-          <w:lang w:val="en-US"/>
-        </w:rPr>
-      </w:pPr>
-      <w:r>
-        <w:rPr>
-          <w:lang w:val="en-US"/>
-        </w:rPr>
-        <w:br w:type="page"/>
-      </w:r>
-    </w:p>
-    <w:p>
-      <w:pPr>
-        <w:rPr>
-          <w:lang w:val="en-US"/>
-        </w:rPr>
-      </w:pPr>
-      <w:r>
-        <w:rPr>
-          <w:lang w:val="en-US"/>
-        </w:rPr>
-        <w:lastRenderedPageBreak/>
+      <w:r>
+        <w:rPr>
+          <w:lang w:val="en-US"/>
+        </w:rPr>
         <w:t xml:space="preserve">Research into XAI </w:t>
       </w:r>
       <w:r>
@@ -4244,38 +3675,2116 @@
     </w:p>
     <w:p>
       <w:pPr>
-        <w:pStyle w:val="Kop2"/>
-        <w:rPr>
-          <w:lang w:val="en-US"/>
-        </w:rPr>
-      </w:pPr>
-      <w:r>
-        <w:rPr>
+        <w:rPr>
+          <w:rFonts w:asciiTheme="majorHAnsi" w:eastAsiaTheme="majorEastAsia" w:hAnsiTheme="majorHAnsi" w:cstheme="majorBidi"/>
+          <w:color w:val="2F5496" w:themeColor="accent1" w:themeShade="BF"/>
+          <w:sz w:val="26"/>
+          <w:szCs w:val="26"/>
+          <w:lang w:val="en-US"/>
+        </w:rPr>
+      </w:pPr>
+      <w:r>
+        <w:rPr>
+          <w:rFonts w:asciiTheme="majorHAnsi" w:eastAsiaTheme="majorEastAsia" w:hAnsiTheme="majorHAnsi" w:cstheme="majorBidi"/>
+          <w:color w:val="2F5496" w:themeColor="accent1" w:themeShade="BF"/>
+          <w:sz w:val="26"/>
+          <w:szCs w:val="26"/>
           <w:lang w:val="en-US"/>
         </w:rPr>
         <w:lastRenderedPageBreak/>
-        <w:t>Counterfactual explanations</w:t>
-      </w:r>
-    </w:p>
-    <w:p>
-      <w:pPr>
-        <w:rPr>
-          <w:lang w:val="en-US"/>
-        </w:rPr>
-      </w:pPr>
-    </w:p>
-    <w:p>
-      <w:pPr>
-        <w:rPr>
-          <w:lang w:val="en-US"/>
-        </w:rPr>
-      </w:pPr>
-      <w:r>
-        <w:rPr>
+        <w:t>W</w:t>
+      </w:r>
+      <w:r>
+        <w:rPr>
+          <w:rFonts w:asciiTheme="majorHAnsi" w:eastAsiaTheme="majorEastAsia" w:hAnsiTheme="majorHAnsi" w:cstheme="majorBidi"/>
+          <w:color w:val="2F5496" w:themeColor="accent1" w:themeShade="BF"/>
+          <w:sz w:val="26"/>
+          <w:szCs w:val="26"/>
+          <w:lang w:val="en-US"/>
+        </w:rPr>
+        <w:t>hat does the NOC machine learning problem look like?</w:t>
+      </w:r>
+    </w:p>
+    <w:p>
+      <w:pPr>
+        <w:rPr>
+          <w:lang w:val="en-US"/>
+        </w:rPr>
+      </w:pPr>
+      <w:r>
+        <w:rPr>
+          <w:lang w:val="en-US"/>
+        </w:rPr>
+        <w:t>The dataset consists</w:t>
+      </w:r>
+      <w:r>
+        <w:rPr>
+          <w:lang w:val="en-US"/>
+        </w:rPr>
+        <w:t xml:space="preserve"> of 590 samples of mixtures between 1 and 5 contributors.</w:t>
+      </w:r>
+    </w:p>
+    <w:p>
+      <w:pPr>
+        <w:rPr>
+          <w:lang w:val="en-US"/>
+        </w:rPr>
+      </w:pPr>
+      <w:r>
+        <w:rPr>
+          <w:lang w:val="en-US"/>
+        </w:rPr>
+        <w:t xml:space="preserve">Any machine learning model </w:t>
+      </w:r>
+      <m:oMath>
+        <m:r>
+          <w:rPr>
+            <w:rFonts w:ascii="Cambria Math" w:hAnsi="Cambria Math"/>
+            <w:lang w:val="en-US"/>
+          </w:rPr>
+          <m:t>f</m:t>
+        </m:r>
+      </m:oMath>
+      <w:r>
+        <w:rPr>
+          <w:rFonts w:eastAsiaTheme="minorEastAsia"/>
+          <w:lang w:val="en-US"/>
+        </w:rPr>
+        <w:t xml:space="preserve"> learns to map the profile </w:t>
+      </w:r>
+      <m:oMath>
+        <m:r>
+          <w:rPr>
+            <w:rFonts w:ascii="Cambria Math" w:eastAsiaTheme="minorEastAsia" w:hAnsi="Cambria Math"/>
+            <w:lang w:val="en-US"/>
+          </w:rPr>
+          <m:t>X</m:t>
+        </m:r>
+      </m:oMath>
+      <w:r>
+        <w:rPr>
+          <w:rFonts w:eastAsiaTheme="minorEastAsia"/>
+          <w:lang w:val="en-US"/>
+        </w:rPr>
+        <w:t xml:space="preserve"> to a single output </w:t>
+      </w:r>
+      <m:oMath>
+        <m:r>
+          <w:rPr>
+            <w:rFonts w:ascii="Cambria Math" w:eastAsiaTheme="minorEastAsia" w:hAnsi="Cambria Math"/>
+            <w:lang w:val="en-US"/>
+          </w:rPr>
+          <m:t>y</m:t>
+        </m:r>
+      </m:oMath>
+      <w:r>
+        <w:rPr>
+          <w:rFonts w:eastAsiaTheme="minorEastAsia"/>
+          <w:lang w:val="en-US"/>
+        </w:rPr>
+        <w:t xml:space="preserve">. </w:t>
+      </w:r>
+    </w:p>
+    <w:p>
+      <w:pPr>
+        <w:rPr>
+          <w:rFonts w:eastAsiaTheme="minorEastAsia"/>
+          <w:lang w:val="en-US"/>
+        </w:rPr>
+      </w:pPr>
+      <m:oMathPara>
+        <m:oMath>
+          <m:r>
+            <w:rPr>
+              <w:rFonts w:ascii="Cambria Math" w:hAnsi="Cambria Math"/>
+              <w:lang w:val="en-US"/>
+            </w:rPr>
+            <m:t>f</m:t>
+          </m:r>
+          <m:d>
+            <m:dPr>
+              <m:ctrlPr>
+                <w:rPr>
+                  <w:rFonts w:ascii="Cambria Math" w:hAnsi="Cambria Math"/>
+                  <w:i/>
+                  <w:lang w:val="en-US"/>
+                </w:rPr>
+              </m:ctrlPr>
+            </m:dPr>
+            <m:e>
+              <m:r>
+                <w:rPr>
+                  <w:rFonts w:ascii="Cambria Math" w:hAnsi="Cambria Math"/>
+                  <w:lang w:val="en-US"/>
+                </w:rPr>
+                <m:t>X</m:t>
+              </m:r>
+            </m:e>
+          </m:d>
+          <m:r>
+            <w:rPr>
+              <w:rFonts w:ascii="Cambria Math" w:hAnsi="Cambria Math"/>
+              <w:lang w:val="en-US"/>
+            </w:rPr>
+            <m:t>= y</m:t>
+          </m:r>
+        </m:oMath>
+      </m:oMathPara>
+    </w:p>
+    <w:p>
+      <w:pPr>
+        <w:rPr>
+          <w:lang w:val="en-US"/>
+        </w:rPr>
+      </w:pPr>
+      <w:r>
+        <w:rPr>
+          <w:rFonts w:eastAsiaTheme="minorEastAsia"/>
+          <w:lang w:val="en-US"/>
+        </w:rPr>
+        <w:t xml:space="preserve">Where </w:t>
+      </w:r>
+      <m:oMath>
+        <m:r>
+          <w:rPr>
+            <w:rFonts w:ascii="Cambria Math" w:eastAsiaTheme="minorEastAsia" w:hAnsi="Cambria Math"/>
+            <w:lang w:val="en-US"/>
+          </w:rPr>
+          <m:t>X=</m:t>
+        </m:r>
+        <m:d>
+          <m:dPr>
+            <m:begChr m:val="{"/>
+            <m:endChr m:val="}"/>
+            <m:ctrlPr>
+              <w:rPr>
+                <w:rFonts w:ascii="Cambria Math" w:eastAsiaTheme="minorEastAsia" w:hAnsi="Cambria Math"/>
+                <w:i/>
+                <w:lang w:val="en-US"/>
+              </w:rPr>
+            </m:ctrlPr>
+          </m:dPr>
+          <m:e>
+            <m:sSub>
+              <m:sSubPr>
+                <m:ctrlPr>
+                  <w:rPr>
+                    <w:rFonts w:ascii="Cambria Math" w:eastAsiaTheme="minorEastAsia" w:hAnsi="Cambria Math"/>
+                    <w:i/>
+                    <w:lang w:val="en-US"/>
+                  </w:rPr>
+                </m:ctrlPr>
+              </m:sSubPr>
+              <m:e>
+                <m:r>
+                  <w:rPr>
+                    <w:rFonts w:ascii="Cambria Math" w:eastAsiaTheme="minorEastAsia" w:hAnsi="Cambria Math"/>
+                    <w:lang w:val="en-US"/>
+                  </w:rPr>
+                  <m:t>x</m:t>
+                </m:r>
+              </m:e>
+              <m:sub>
+                <m:r>
+                  <w:rPr>
+                    <w:rFonts w:ascii="Cambria Math" w:eastAsiaTheme="minorEastAsia" w:hAnsi="Cambria Math"/>
+                    <w:lang w:val="en-US"/>
+                  </w:rPr>
+                  <m:t>1</m:t>
+                </m:r>
+              </m:sub>
+            </m:sSub>
+            <m:r>
+              <w:rPr>
+                <w:rFonts w:ascii="Cambria Math" w:eastAsiaTheme="minorEastAsia" w:hAnsi="Cambria Math"/>
+                <w:lang w:val="en-US"/>
+              </w:rPr>
+              <m:t xml:space="preserve">,…, </m:t>
+            </m:r>
+            <m:sSub>
+              <m:sSubPr>
+                <m:ctrlPr>
+                  <w:rPr>
+                    <w:rFonts w:ascii="Cambria Math" w:eastAsiaTheme="minorEastAsia" w:hAnsi="Cambria Math"/>
+                    <w:i/>
+                    <w:lang w:val="en-US"/>
+                  </w:rPr>
+                </m:ctrlPr>
+              </m:sSubPr>
+              <m:e>
+                <m:r>
+                  <w:rPr>
+                    <w:rFonts w:ascii="Cambria Math" w:eastAsiaTheme="minorEastAsia" w:hAnsi="Cambria Math"/>
+                    <w:lang w:val="en-US"/>
+                  </w:rPr>
+                  <m:t>x</m:t>
+                </m:r>
+              </m:e>
+              <m:sub>
+                <m:r>
+                  <w:rPr>
+                    <w:rFonts w:ascii="Cambria Math" w:eastAsiaTheme="minorEastAsia" w:hAnsi="Cambria Math"/>
+                    <w:lang w:val="en-US"/>
+                  </w:rPr>
+                  <m:t>n</m:t>
+                </m:r>
+              </m:sub>
+            </m:sSub>
+          </m:e>
+        </m:d>
+      </m:oMath>
+      <w:r>
+        <w:rPr>
+          <w:rFonts w:eastAsiaTheme="minorEastAsia"/>
+          <w:lang w:val="en-US"/>
+        </w:rPr>
+        <w:t xml:space="preserve"> are the input features of a profile, which are all continuous variables</w:t>
+      </w:r>
+      <w:r>
+        <w:rPr>
+          <w:lang w:val="en-US"/>
+        </w:rPr>
+        <w:t xml:space="preserve">. Currently </w:t>
+      </w:r>
+      <m:oMath>
+        <m:r>
+          <w:rPr>
+            <w:rFonts w:ascii="Cambria Math" w:hAnsi="Cambria Math"/>
+            <w:lang w:val="en-US"/>
+          </w:rPr>
+          <m:t>n=19</m:t>
+        </m:r>
+      </m:oMath>
+      <w:r>
+        <w:rPr>
+          <w:rFonts w:eastAsiaTheme="minorEastAsia"/>
+          <w:lang w:val="en-US"/>
+        </w:rPr>
+        <w:t xml:space="preserve"> in the RFC19 model. The target </w:t>
+      </w:r>
+      <m:oMath>
+        <m:r>
+          <w:rPr>
+            <w:rFonts w:ascii="Cambria Math" w:eastAsiaTheme="minorEastAsia" w:hAnsi="Cambria Math"/>
+            <w:lang w:val="en-US"/>
+          </w:rPr>
+          <m:t>y</m:t>
+        </m:r>
+        <m:r>
+          <w:rPr>
+            <w:rFonts w:ascii="Cambria Math" w:eastAsiaTheme="minorEastAsia" w:hAnsi="Cambria Math"/>
+            <w:lang w:val="en-US"/>
+          </w:rPr>
+          <m:t xml:space="preserve"> </m:t>
+        </m:r>
+        <m:r>
+          <w:rPr>
+            <w:rFonts w:ascii="Cambria Math" w:eastAsiaTheme="minorEastAsia" w:hAnsi="Cambria Math"/>
+            <w:lang w:val="en-US"/>
+          </w:rPr>
+          <m:t>={y∈</m:t>
+        </m:r>
+        <m:r>
+          <m:rPr>
+            <m:scr m:val="double-struck"/>
+          </m:rPr>
+          <w:rPr>
+            <w:rFonts w:ascii="Cambria Math" w:eastAsiaTheme="minorEastAsia" w:hAnsi="Cambria Math"/>
+            <w:lang w:val="en-US"/>
+          </w:rPr>
+          <m:t>N</m:t>
+        </m:r>
+        <m:r>
+          <w:rPr>
+            <w:rFonts w:ascii="Cambria Math" w:eastAsiaTheme="minorEastAsia" w:hAnsi="Cambria Math"/>
+            <w:lang w:val="en-US"/>
+          </w:rPr>
+          <m:t xml:space="preserve"> | 1≤y ≤5}</m:t>
+        </m:r>
+      </m:oMath>
+      <w:r>
+        <w:rPr>
+          <w:rFonts w:eastAsiaTheme="minorEastAsia"/>
+          <w:lang w:val="en-US"/>
+        </w:rPr>
+        <w:t xml:space="preserve"> </w:t>
+      </w:r>
+      <w:r>
+        <w:rPr>
+          <w:rFonts w:eastAsiaTheme="minorEastAsia"/>
+          <w:lang w:val="en-US"/>
+        </w:rPr>
+        <w:t xml:space="preserve">constitutes a multi-class classification problem </w:t>
+      </w:r>
+      <w:r>
+        <w:rPr>
+          <w:rFonts w:eastAsiaTheme="minorEastAsia"/>
+          <w:lang w:val="en-US"/>
+        </w:rPr>
+        <w:t xml:space="preserve">in the current model, and for any classifier. The target could be changed to be </w:t>
+      </w:r>
+      <m:oMath>
+        <m:r>
+          <w:rPr>
+            <w:rFonts w:ascii="Cambria Math" w:eastAsiaTheme="minorEastAsia" w:hAnsi="Cambria Math"/>
+            <w:lang w:val="en-US"/>
+          </w:rPr>
+          <m:t>y={</m:t>
+        </m:r>
+        <m:r>
+          <w:rPr>
+            <w:rFonts w:ascii="Cambria Math" w:eastAsiaTheme="minorEastAsia" w:hAnsi="Cambria Math"/>
+            <w:lang w:val="en-US"/>
+          </w:rPr>
+          <m:t>y∈</m:t>
+        </m:r>
+        <m:r>
+          <m:rPr>
+            <m:scr m:val="double-struck"/>
+          </m:rPr>
+          <w:rPr>
+            <w:rFonts w:ascii="Cambria Math" w:eastAsiaTheme="minorEastAsia" w:hAnsi="Cambria Math"/>
+            <w:lang w:val="en-US"/>
+          </w:rPr>
+          <m:t>R</m:t>
+        </m:r>
+        <m:r>
+          <w:rPr>
+            <w:rFonts w:ascii="Cambria Math" w:eastAsiaTheme="minorEastAsia" w:hAnsi="Cambria Math"/>
+            <w:lang w:val="en-US"/>
+          </w:rPr>
+          <m:t xml:space="preserve"> | 1≤y ≤5}</m:t>
+        </m:r>
+      </m:oMath>
+      <w:r>
+        <w:rPr>
+          <w:rFonts w:eastAsiaTheme="minorEastAsia"/>
+          <w:lang w:val="en-US"/>
+        </w:rPr>
+        <w:t xml:space="preserve"> to correspond to a regression model.</w:t>
+      </w:r>
+    </w:p>
+    <w:p>
+      <w:pPr>
+        <w:rPr>
+          <w:lang w:val="en-US"/>
+        </w:rPr>
+      </w:pPr>
+    </w:p>
+    <w:p>
+      <w:pPr>
+        <w:rPr>
+          <w:lang w:val="en-US"/>
+        </w:rPr>
+      </w:pPr>
+    </w:p>
+    <w:p>
+      <w:pPr>
+        <w:rPr>
+          <w:rFonts w:asciiTheme="majorHAnsi" w:eastAsiaTheme="majorEastAsia" w:hAnsiTheme="majorHAnsi" w:cstheme="majorBidi"/>
+          <w:color w:val="2F5496" w:themeColor="accent1" w:themeShade="BF"/>
+          <w:sz w:val="26"/>
+          <w:szCs w:val="26"/>
+          <w:lang w:val="en-US"/>
+        </w:rPr>
+      </w:pPr>
+      <w:r>
+        <w:rPr>
+          <w:rFonts w:asciiTheme="majorHAnsi" w:eastAsiaTheme="majorEastAsia" w:hAnsiTheme="majorHAnsi" w:cstheme="majorBidi"/>
+          <w:color w:val="2F5496" w:themeColor="accent1" w:themeShade="BF"/>
+          <w:sz w:val="26"/>
+          <w:szCs w:val="26"/>
           <w:lang w:val="en-US"/>
         </w:rPr>
         <w:br w:type="page"/>
       </w:r>
+    </w:p>
+    <w:p>
+      <w:pPr>
+        <w:rPr>
+          <w:rFonts w:asciiTheme="majorHAnsi" w:eastAsiaTheme="majorEastAsia" w:hAnsiTheme="majorHAnsi" w:cstheme="majorBidi"/>
+          <w:color w:val="2F5496" w:themeColor="accent1" w:themeShade="BF"/>
+          <w:sz w:val="26"/>
+          <w:szCs w:val="26"/>
+          <w:lang w:val="en-US"/>
+        </w:rPr>
+      </w:pPr>
+      <w:r>
+        <w:rPr>
+          <w:rFonts w:asciiTheme="majorHAnsi" w:eastAsiaTheme="majorEastAsia" w:hAnsiTheme="majorHAnsi" w:cstheme="majorBidi"/>
+          <w:color w:val="2F5496" w:themeColor="accent1" w:themeShade="BF"/>
+          <w:sz w:val="26"/>
+          <w:szCs w:val="26"/>
+          <w:lang w:val="en-US"/>
+        </w:rPr>
+        <w:lastRenderedPageBreak/>
+        <w:t>Which model-agnostic counterfactual explanation techniques exist and what assumptions do they make on the data?</w:t>
+      </w:r>
+    </w:p>
+    <w:p>
+      <w:pPr>
+        <w:rPr>
+          <w:lang w:val="en-US"/>
+        </w:rPr>
+      </w:pPr>
+      <w:r>
+        <w:rPr>
+          <w:lang w:val="en-US"/>
+        </w:rPr>
+        <w:t xml:space="preserve">One of the first papers on counterfactual explanations was written to bring up discussion on the “right to explanation” in automated decisions made by black-box algorithms </w:t>
+      </w:r>
+      <w:r>
+        <w:rPr>
+          <w:lang w:val="en-US"/>
+        </w:rPr>
+        <w:fldChar w:fldCharType="begin"/>
+      </w:r>
+      <w:r>
+        <w:rPr>
+          <w:lang w:val="en-US"/>
+        </w:rPr>
+        <w:instrText xml:space="preserve"> ADDIN EN.CITE &lt;EndNote&gt;&lt;Cite&gt;&lt;Author&gt;Wachter&lt;/Author&gt;&lt;Year&gt;2018&lt;/Year&gt;&lt;RecNum&gt;111&lt;/RecNum&gt;&lt;DisplayText&gt;[26]&lt;/DisplayText&gt;&lt;record&gt;&lt;rec-number&gt;111&lt;/rec-number&gt;&lt;foreign-keys&gt;&lt;key app="EN" db-id="p22005xv5srwpxeed275s99yfvez9tfr995s" timestamp="1606492186"&gt;111&lt;/key&gt;&lt;/foreign-keys&gt;&lt;ref-type name="Journal Article"&gt;17&lt;/ref-type&gt;&lt;contributors&gt;&lt;authors&gt;&lt;author&gt;Wachter, Sandra&lt;/author&gt;&lt;author&gt;Mittelstadt, Brent&lt;/author&gt;&lt;author&gt;Russell, Chris&lt;/author&gt;&lt;/authors&gt;&lt;/contributors&gt;&lt;titles&gt;&lt;title&gt;Counterfactual Explanations Without Opening the Black Box: Automated Decisions and the GDPR&lt;/title&gt;&lt;secondary-title&gt;Harvard journal of law &amp;amp; technology&lt;/secondary-title&gt;&lt;/titles&gt;&lt;periodical&gt;&lt;full-title&gt;Harvard journal of law &amp;amp; technology&lt;/full-title&gt;&lt;/periodical&gt;&lt;pages&gt;841-887&lt;/pages&gt;&lt;volume&gt;31&lt;/volume&gt;&lt;dates&gt;&lt;year&gt;2018&lt;/year&gt;&lt;pub-dates&gt;&lt;date&gt;04/01&lt;/date&gt;&lt;/pub-dates&gt;&lt;/dates&gt;&lt;urls&gt;&lt;/urls&gt;&lt;/record&gt;&lt;/Cite&gt;&lt;/EndNote&gt;</w:instrText>
+      </w:r>
+      <w:r>
+        <w:rPr>
+          <w:lang w:val="en-US"/>
+        </w:rPr>
+        <w:fldChar w:fldCharType="separate"/>
+      </w:r>
+      <w:r>
+        <w:rPr>
+          <w:noProof/>
+          <w:lang w:val="en-US"/>
+        </w:rPr>
+        <w:t>[26]</w:t>
+      </w:r>
+      <w:r>
+        <w:rPr>
+          <w:lang w:val="en-US"/>
+        </w:rPr>
+        <w:fldChar w:fldCharType="end"/>
+      </w:r>
+      <w:r>
+        <w:rPr>
+          <w:lang w:val="en-US"/>
+        </w:rPr>
+        <w:t xml:space="preserve">. </w:t>
+      </w:r>
+    </w:p>
+    <w:p>
+      <w:pPr>
+        <w:rPr>
+          <w:lang w:val="en-US"/>
+        </w:rPr>
+      </w:pPr>
+      <w:r>
+        <w:rPr>
+          <w:lang w:val="en-US"/>
+        </w:rPr>
+        <w:t xml:space="preserve">Two reasons that the authors </w:t>
+      </w:r>
+      <w:r>
+        <w:rPr>
+          <w:lang w:val="en-US"/>
+        </w:rPr>
+        <w:t>mention</w:t>
+      </w:r>
+      <w:r>
+        <w:rPr>
+          <w:lang w:val="en-US"/>
+        </w:rPr>
+        <w:t xml:space="preserve"> which are also relevant to the current case</w:t>
+      </w:r>
+      <w:r>
+        <w:rPr>
+          <w:lang w:val="en-US"/>
+        </w:rPr>
+        <w:t>:</w:t>
+      </w:r>
+      <w:r>
+        <w:rPr>
+          <w:lang w:val="en-US"/>
+        </w:rPr>
+        <w:t xml:space="preserve"> </w:t>
+      </w:r>
+    </w:p>
+    <w:p>
+      <w:pPr>
+        <w:pStyle w:val="Lijstalinea"/>
+        <w:numPr>
+          <w:ilvl w:val="0"/>
+          <w:numId w:val="10"/>
+        </w:numPr>
+        <w:rPr>
+          <w:lang w:val="en-US"/>
+        </w:rPr>
+      </w:pPr>
+      <w:r>
+        <w:rPr>
+          <w:lang w:val="en-US"/>
+        </w:rPr>
+        <w:t>Understand why a decision was made</w:t>
+      </w:r>
+    </w:p>
+    <w:p>
+      <w:pPr>
+        <w:pStyle w:val="Lijstalinea"/>
+        <w:numPr>
+          <w:ilvl w:val="0"/>
+          <w:numId w:val="10"/>
+        </w:numPr>
+        <w:rPr>
+          <w:lang w:val="en-US"/>
+        </w:rPr>
+      </w:pPr>
+      <w:r>
+        <w:rPr>
+          <w:lang w:val="en-US"/>
+        </w:rPr>
+        <w:t>Understand how a different decision could me made if certain conditions were changed</w:t>
+      </w:r>
+    </w:p>
+    <w:p>
+      <w:pPr>
+        <w:rPr>
+          <w:lang w:val="en-US"/>
+        </w:rPr>
+      </w:pPr>
+      <w:r>
+        <w:rPr>
+          <w:lang w:val="en-US"/>
+        </w:rPr>
+        <w:t>In short</w:t>
+      </w:r>
+      <w:r>
+        <w:rPr>
+          <w:lang w:val="en-US"/>
+        </w:rPr>
+        <w:t>,</w:t>
+      </w:r>
+      <w:r>
+        <w:rPr>
+          <w:lang w:val="en-US"/>
+        </w:rPr>
+        <w:t xml:space="preserve"> a counterfactual explanation is a statement that shows how the instance would have to change to yield a different outcome</w:t>
+      </w:r>
+      <w:r>
+        <w:rPr>
+          <w:lang w:val="en-US"/>
+        </w:rPr>
+        <w:t>, or formally:</w:t>
+      </w:r>
+    </w:p>
+    <w:p>
+      <w:pPr>
+        <w:rPr>
+          <w:lang w:val="en-US"/>
+        </w:rPr>
+      </w:pPr>
+      <w:r>
+        <w:rPr>
+          <w:lang w:val="en-US"/>
+        </w:rPr>
+        <w:t>“</w:t>
+      </w:r>
+      <w:r>
+        <w:rPr>
+          <w:sz w:val="21"/>
+          <w:szCs w:val="21"/>
+          <w:lang w:val="en-US"/>
+        </w:rPr>
+        <w:t xml:space="preserve">Score </w:t>
+      </w:r>
+      <w:r>
+        <w:rPr>
+          <w:i/>
+          <w:iCs/>
+          <w:sz w:val="21"/>
+          <w:szCs w:val="21"/>
+          <w:lang w:val="en-US"/>
+        </w:rPr>
+        <w:t xml:space="preserve">p </w:t>
+      </w:r>
+      <w:r>
+        <w:rPr>
+          <w:sz w:val="21"/>
+          <w:szCs w:val="21"/>
+          <w:lang w:val="en-US"/>
+        </w:rPr>
+        <w:t xml:space="preserve">was returned because variables </w:t>
+      </w:r>
+      <w:r>
+        <w:rPr>
+          <w:i/>
+          <w:iCs/>
+          <w:sz w:val="21"/>
+          <w:szCs w:val="21"/>
+          <w:lang w:val="en-US"/>
+        </w:rPr>
+        <w:t xml:space="preserve">V </w:t>
+      </w:r>
+      <w:r>
+        <w:rPr>
+          <w:sz w:val="21"/>
+          <w:szCs w:val="21"/>
+          <w:lang w:val="en-US"/>
+        </w:rPr>
+        <w:t>had values (</w:t>
+      </w:r>
+      <w:r>
+        <w:rPr>
+          <w:i/>
+          <w:iCs/>
+          <w:sz w:val="21"/>
+          <w:szCs w:val="21"/>
+          <w:lang w:val="en-US"/>
+        </w:rPr>
+        <w:t>v</w:t>
+      </w:r>
+      <w:r>
+        <w:rPr>
+          <w:sz w:val="14"/>
+          <w:szCs w:val="14"/>
+          <w:lang w:val="en-US"/>
+        </w:rPr>
+        <w:t>1</w:t>
+      </w:r>
+      <w:r>
+        <w:rPr>
+          <w:sz w:val="21"/>
+          <w:szCs w:val="21"/>
+          <w:lang w:val="en-US"/>
+        </w:rPr>
+        <w:t xml:space="preserve">, </w:t>
+      </w:r>
+      <w:r>
+        <w:rPr>
+          <w:i/>
+          <w:iCs/>
+          <w:sz w:val="21"/>
+          <w:szCs w:val="21"/>
+          <w:lang w:val="en-US"/>
+        </w:rPr>
+        <w:t>v</w:t>
+      </w:r>
+      <w:r>
+        <w:rPr>
+          <w:sz w:val="14"/>
+          <w:szCs w:val="14"/>
+          <w:lang w:val="en-US"/>
+        </w:rPr>
+        <w:t xml:space="preserve">2 </w:t>
+      </w:r>
+      <w:r>
+        <w:rPr>
+          <w:sz w:val="21"/>
+          <w:szCs w:val="21"/>
+          <w:lang w:val="en-US"/>
+        </w:rPr>
+        <w:t xml:space="preserve">, . . .) associated with them. If </w:t>
+      </w:r>
+      <w:r>
+        <w:rPr>
+          <w:i/>
+          <w:iCs/>
+          <w:sz w:val="21"/>
+          <w:szCs w:val="21"/>
+          <w:lang w:val="en-US"/>
+        </w:rPr>
+        <w:t xml:space="preserve">V </w:t>
+      </w:r>
+      <w:r>
+        <w:rPr>
+          <w:sz w:val="21"/>
+          <w:szCs w:val="21"/>
+          <w:lang w:val="en-US"/>
+        </w:rPr>
+        <w:t>instead had values (</w:t>
+      </w:r>
+      <w:r>
+        <w:rPr>
+          <w:i/>
+          <w:iCs/>
+          <w:sz w:val="21"/>
+          <w:szCs w:val="21"/>
+          <w:lang w:val="en-US"/>
+        </w:rPr>
+        <w:t>v</w:t>
+      </w:r>
+      <w:r>
+        <w:rPr>
+          <w:sz w:val="14"/>
+          <w:szCs w:val="14"/>
+          <w:lang w:val="en-US"/>
+        </w:rPr>
+        <w:t>1</w:t>
+      </w:r>
+      <w:r>
+        <w:rPr>
+          <w:i/>
+          <w:iCs/>
+          <w:sz w:val="21"/>
+          <w:szCs w:val="21"/>
+          <w:lang w:val="en-US"/>
+        </w:rPr>
+        <w:t>'</w:t>
+      </w:r>
+      <w:r>
+        <w:rPr>
+          <w:sz w:val="21"/>
+          <w:szCs w:val="21"/>
+          <w:lang w:val="en-US"/>
+        </w:rPr>
+        <w:t xml:space="preserve">, </w:t>
+      </w:r>
+      <w:r>
+        <w:rPr>
+          <w:i/>
+          <w:iCs/>
+          <w:sz w:val="21"/>
+          <w:szCs w:val="21"/>
+          <w:lang w:val="en-US"/>
+        </w:rPr>
+        <w:t>v</w:t>
+      </w:r>
+      <w:r>
+        <w:rPr>
+          <w:sz w:val="14"/>
+          <w:szCs w:val="14"/>
+          <w:lang w:val="en-US"/>
+        </w:rPr>
+        <w:t>2</w:t>
+      </w:r>
+      <w:r>
+        <w:rPr>
+          <w:i/>
+          <w:iCs/>
+          <w:sz w:val="21"/>
+          <w:szCs w:val="21"/>
+          <w:lang w:val="en-US"/>
+        </w:rPr>
+        <w:t>'</w:t>
+      </w:r>
+      <w:r>
+        <w:rPr>
+          <w:sz w:val="21"/>
+          <w:szCs w:val="21"/>
+          <w:lang w:val="en-US"/>
+        </w:rPr>
+        <w:t xml:space="preserve">, . . .), and all other variables had remained constant, score </w:t>
+      </w:r>
+      <w:r>
+        <w:rPr>
+          <w:i/>
+          <w:iCs/>
+          <w:sz w:val="21"/>
+          <w:szCs w:val="21"/>
+          <w:lang w:val="en-US"/>
+        </w:rPr>
+        <w:t xml:space="preserve">p' </w:t>
+      </w:r>
+      <w:r>
+        <w:rPr>
+          <w:sz w:val="21"/>
+          <w:szCs w:val="21"/>
+          <w:lang w:val="en-US"/>
+        </w:rPr>
+        <w:t>would have been returned.</w:t>
+      </w:r>
+      <w:r>
+        <w:rPr>
+          <w:sz w:val="21"/>
+          <w:szCs w:val="21"/>
+          <w:lang w:val="en-US"/>
+        </w:rPr>
+        <w:t>”</w:t>
+      </w:r>
+      <w:r>
+        <w:rPr>
+          <w:sz w:val="21"/>
+          <w:szCs w:val="21"/>
+          <w:lang w:val="en-US"/>
+        </w:rPr>
+        <w:fldChar w:fldCharType="begin"/>
+      </w:r>
+      <w:r>
+        <w:rPr>
+          <w:sz w:val="21"/>
+          <w:szCs w:val="21"/>
+          <w:lang w:val="en-US"/>
+        </w:rPr>
+        <w:instrText xml:space="preserve"> ADDIN EN.CITE &lt;EndNote&gt;&lt;Cite&gt;&lt;Author&gt;Wachter&lt;/Author&gt;&lt;Year&gt;2018&lt;/Year&gt;&lt;RecNum&gt;111&lt;/RecNum&gt;&lt;DisplayText&gt;[26]&lt;/DisplayText&gt;&lt;record&gt;&lt;rec-number&gt;111&lt;/rec-number&gt;&lt;foreign-keys&gt;&lt;key app="EN" db-id="p22005xv5srwpxeed275s99yfvez9tfr995s" timestamp="1606492186"&gt;111&lt;/key&gt;&lt;/foreign-keys&gt;&lt;ref-type name="Journal Article"&gt;17&lt;/ref-type&gt;&lt;contributors&gt;&lt;authors&gt;&lt;author&gt;Wachter, Sandra&lt;/author&gt;&lt;author&gt;Mittelstadt, Brent&lt;/author&gt;&lt;author&gt;Russell, Chris&lt;/author&gt;&lt;/authors&gt;&lt;/contributors&gt;&lt;titles&gt;&lt;title&gt;Counterfactual Explanations Without Opening the Black Box: Automated Decisions and the GDPR&lt;/title&gt;&lt;secondary-title&gt;Harvard journal of law &amp;amp; technology&lt;/secondary-title&gt;&lt;/titles&gt;&lt;periodical&gt;&lt;full-title&gt;Harvard journal of law &amp;amp; technology&lt;/full-title&gt;&lt;/periodical&gt;&lt;pages&gt;841-887&lt;/pages&gt;&lt;volume&gt;31&lt;/volume&gt;&lt;dates&gt;&lt;year&gt;2018&lt;/year&gt;&lt;pub-dates&gt;&lt;date&gt;04/01&lt;/date&gt;&lt;/pub-dates&gt;&lt;/dates&gt;&lt;urls&gt;&lt;/urls&gt;&lt;/record&gt;&lt;/Cite&gt;&lt;/EndNote&gt;</w:instrText>
+      </w:r>
+      <w:r>
+        <w:rPr>
+          <w:sz w:val="21"/>
+          <w:szCs w:val="21"/>
+          <w:lang w:val="en-US"/>
+        </w:rPr>
+        <w:fldChar w:fldCharType="separate"/>
+      </w:r>
+      <w:r>
+        <w:rPr>
+          <w:noProof/>
+          <w:sz w:val="21"/>
+          <w:szCs w:val="21"/>
+          <w:lang w:val="en-US"/>
+        </w:rPr>
+        <w:t>[26]</w:t>
+      </w:r>
+      <w:r>
+        <w:rPr>
+          <w:sz w:val="21"/>
+          <w:szCs w:val="21"/>
+          <w:lang w:val="en-US"/>
+        </w:rPr>
+        <w:fldChar w:fldCharType="end"/>
+      </w:r>
+    </w:p>
+    <w:p>
+      <w:pPr>
+        <w:rPr>
+          <w:lang w:val="en-US"/>
+        </w:rPr>
+      </w:pPr>
+      <w:r>
+        <w:rPr>
+          <w:lang w:val="en-US"/>
+        </w:rPr>
+        <w:t xml:space="preserve">For one instance, multiple possible counterfactuals exist, and it is often the question which one is most appropriate. </w:t>
+      </w:r>
+      <w:r>
+        <w:rPr>
+          <w:lang w:val="en-US"/>
+        </w:rPr>
+        <w:t>Counterfactuals are purposefully constructed to be minimal, meaning that minimal changes are made to the instance</w:t>
+      </w:r>
+      <w:r>
+        <w:rPr>
+          <w:lang w:val="en-US"/>
+        </w:rPr>
+        <w:t xml:space="preserve"> in question. In this way, the changed instance can still be related to the original. </w:t>
+      </w:r>
+      <w:r>
+        <w:rPr>
+          <w:lang w:val="en-US"/>
+        </w:rPr>
+        <w:t>It is desirable to present multiple explanations, which correspond to altering different aspects of the original instance. These aspects could also be case-specific.</w:t>
+      </w:r>
+    </w:p>
+    <w:p>
+      <w:pPr>
+        <w:rPr>
+          <w:lang w:val="en-US"/>
+        </w:rPr>
+      </w:pPr>
+      <w:r>
+        <w:rPr>
+          <w:lang w:val="en-US"/>
+        </w:rPr>
+        <w:t>To generate counterfactuals, we minimize:</w:t>
+      </w:r>
+    </w:p>
+    <w:p>
+      <w:pPr>
+        <w:rPr>
+          <w:rFonts w:eastAsiaTheme="minorEastAsia"/>
+          <w:lang w:val="en-US"/>
+        </w:rPr>
+      </w:pPr>
+      <m:oMathPara>
+        <m:oMath>
+          <m:sSup>
+            <m:sSupPr>
+              <m:ctrlPr>
+                <w:rPr>
+                  <w:rFonts w:ascii="Cambria Math" w:hAnsi="Cambria Math"/>
+                  <w:i/>
+                  <w:lang w:val="en-US"/>
+                </w:rPr>
+              </m:ctrlPr>
+            </m:sSupPr>
+            <m:e>
+              <m:r>
+                <m:rPr>
+                  <m:scr m:val="script"/>
+                </m:rPr>
+                <w:rPr>
+                  <w:rFonts w:ascii="Cambria Math" w:hAnsi="Cambria Math"/>
+                  <w:lang w:val="en-US"/>
+                </w:rPr>
+                <m:t>L</m:t>
+              </m:r>
+              <m:d>
+                <m:dPr>
+                  <m:ctrlPr>
+                    <w:rPr>
+                      <w:rFonts w:ascii="Cambria Math" w:hAnsi="Cambria Math"/>
+                      <w:i/>
+                      <w:lang w:val="en-US"/>
+                    </w:rPr>
+                  </m:ctrlPr>
+                </m:dPr>
+                <m:e>
+                  <m:r>
+                    <w:rPr>
+                      <w:rFonts w:ascii="Cambria Math" w:hAnsi="Cambria Math"/>
+                      <w:lang w:val="en-US"/>
+                    </w:rPr>
+                    <m:t xml:space="preserve">x, </m:t>
+                  </m:r>
+                  <m:sSup>
+                    <m:sSupPr>
+                      <m:ctrlPr>
+                        <w:rPr>
+                          <w:rFonts w:ascii="Cambria Math" w:hAnsi="Cambria Math"/>
+                          <w:i/>
+                          <w:lang w:val="en-US"/>
+                        </w:rPr>
+                      </m:ctrlPr>
+                    </m:sSupPr>
+                    <m:e>
+                      <m:r>
+                        <w:rPr>
+                          <w:rFonts w:ascii="Cambria Math" w:hAnsi="Cambria Math"/>
+                          <w:lang w:val="en-US"/>
+                        </w:rPr>
+                        <m:t>x</m:t>
+                      </m:r>
+                    </m:e>
+                    <m:sup>
+                      <m:r>
+                        <w:rPr>
+                          <w:rFonts w:ascii="Cambria Math" w:hAnsi="Cambria Math"/>
+                          <w:lang w:val="en-US"/>
+                        </w:rPr>
+                        <m:t>'</m:t>
+                      </m:r>
+                    </m:sup>
+                  </m:sSup>
+                  <m:r>
+                    <w:rPr>
+                      <w:rFonts w:ascii="Cambria Math" w:hAnsi="Cambria Math"/>
+                      <w:lang w:val="en-US"/>
+                    </w:rPr>
+                    <m:t xml:space="preserve">, </m:t>
+                  </m:r>
+                  <m:sSup>
+                    <m:sSupPr>
+                      <m:ctrlPr>
+                        <w:rPr>
+                          <w:rFonts w:ascii="Cambria Math" w:hAnsi="Cambria Math"/>
+                          <w:i/>
+                          <w:lang w:val="en-US"/>
+                        </w:rPr>
+                      </m:ctrlPr>
+                    </m:sSupPr>
+                    <m:e>
+                      <m:r>
+                        <w:rPr>
+                          <w:rFonts w:ascii="Cambria Math" w:hAnsi="Cambria Math"/>
+                          <w:lang w:val="en-US"/>
+                        </w:rPr>
+                        <m:t>y</m:t>
+                      </m:r>
+                    </m:e>
+                    <m:sup>
+                      <m:r>
+                        <w:rPr>
+                          <w:rFonts w:ascii="Cambria Math" w:hAnsi="Cambria Math"/>
+                          <w:lang w:val="en-US"/>
+                        </w:rPr>
+                        <m:t>'</m:t>
+                      </m:r>
+                    </m:sup>
+                  </m:sSup>
+                  <m:r>
+                    <w:rPr>
+                      <w:rFonts w:ascii="Cambria Math" w:hAnsi="Cambria Math"/>
+                      <w:lang w:val="en-US"/>
+                    </w:rPr>
+                    <m:t>, λ</m:t>
+                  </m:r>
+                </m:e>
+              </m:d>
+              <m:r>
+                <w:rPr>
+                  <w:rFonts w:ascii="Cambria Math" w:hAnsi="Cambria Math"/>
+                  <w:lang w:val="en-US"/>
+                </w:rPr>
+                <m:t xml:space="preserve">= </m:t>
+              </m:r>
+              <m:r>
+                <w:rPr>
+                  <w:rFonts w:ascii="Cambria Math" w:hAnsi="Cambria Math"/>
+                  <w:lang w:val="en-US"/>
+                </w:rPr>
+                <m:t>λ</m:t>
+              </m:r>
+              <m:d>
+                <m:dPr>
+                  <m:ctrlPr>
+                    <w:rPr>
+                      <w:rFonts w:ascii="Cambria Math" w:hAnsi="Cambria Math"/>
+                      <w:i/>
+                      <w:lang w:val="en-US"/>
+                    </w:rPr>
+                  </m:ctrlPr>
+                </m:dPr>
+                <m:e>
+                  <m:r>
+                    <w:rPr>
+                      <w:rFonts w:ascii="Cambria Math" w:hAnsi="Cambria Math"/>
+                      <w:lang w:val="en-US"/>
+                    </w:rPr>
+                    <m:t>f</m:t>
+                  </m:r>
+                  <m:d>
+                    <m:dPr>
+                      <m:ctrlPr>
+                        <w:rPr>
+                          <w:rFonts w:ascii="Cambria Math" w:hAnsi="Cambria Math"/>
+                          <w:i/>
+                          <w:lang w:val="en-US"/>
+                        </w:rPr>
+                      </m:ctrlPr>
+                    </m:dPr>
+                    <m:e>
+                      <m:sSup>
+                        <m:sSupPr>
+                          <m:ctrlPr>
+                            <w:rPr>
+                              <w:rFonts w:ascii="Cambria Math" w:hAnsi="Cambria Math"/>
+                              <w:i/>
+                              <w:lang w:val="en-US"/>
+                            </w:rPr>
+                          </m:ctrlPr>
+                        </m:sSupPr>
+                        <m:e>
+                          <m:r>
+                            <w:rPr>
+                              <w:rFonts w:ascii="Cambria Math" w:hAnsi="Cambria Math"/>
+                              <w:lang w:val="en-US"/>
+                            </w:rPr>
+                            <m:t>x</m:t>
+                          </m:r>
+                        </m:e>
+                        <m:sup>
+                          <m:r>
+                            <w:rPr>
+                              <w:rFonts w:ascii="Cambria Math" w:hAnsi="Cambria Math"/>
+                              <w:lang w:val="en-US"/>
+                            </w:rPr>
+                            <m:t>'</m:t>
+                          </m:r>
+                        </m:sup>
+                      </m:sSup>
+                    </m:e>
+                  </m:d>
+                  <m:r>
+                    <w:rPr>
+                      <w:rFonts w:ascii="Cambria Math" w:hAnsi="Cambria Math"/>
+                      <w:lang w:val="en-US"/>
+                    </w:rPr>
+                    <m:t>-</m:t>
+                  </m:r>
+                  <m:sSup>
+                    <m:sSupPr>
+                      <m:ctrlPr>
+                        <w:rPr>
+                          <w:rFonts w:ascii="Cambria Math" w:hAnsi="Cambria Math"/>
+                          <w:i/>
+                          <w:lang w:val="en-US"/>
+                        </w:rPr>
+                      </m:ctrlPr>
+                    </m:sSupPr>
+                    <m:e>
+                      <m:r>
+                        <w:rPr>
+                          <w:rFonts w:ascii="Cambria Math" w:hAnsi="Cambria Math"/>
+                          <w:lang w:val="en-US"/>
+                        </w:rPr>
+                        <m:t>y</m:t>
+                      </m:r>
+                    </m:e>
+                    <m:sup>
+                      <m:r>
+                        <w:rPr>
+                          <w:rFonts w:ascii="Cambria Math" w:hAnsi="Cambria Math"/>
+                          <w:lang w:val="en-US"/>
+                        </w:rPr>
+                        <m:t>'</m:t>
+                      </m:r>
+                    </m:sup>
+                  </m:sSup>
+                </m:e>
+              </m:d>
+            </m:e>
+            <m:sup>
+              <m:r>
+                <w:rPr>
+                  <w:rFonts w:ascii="Cambria Math" w:hAnsi="Cambria Math"/>
+                  <w:lang w:val="en-US"/>
+                </w:rPr>
+                <m:t>2</m:t>
+              </m:r>
+            </m:sup>
+          </m:sSup>
+          <m:r>
+            <w:rPr>
+              <w:rFonts w:ascii="Cambria Math" w:hAnsi="Cambria Math"/>
+              <w:lang w:val="en-US"/>
+            </w:rPr>
+            <m:t>+ d</m:t>
+          </m:r>
+          <m:d>
+            <m:dPr>
+              <m:ctrlPr>
+                <w:rPr>
+                  <w:rFonts w:ascii="Cambria Math" w:hAnsi="Cambria Math"/>
+                  <w:i/>
+                  <w:lang w:val="en-US"/>
+                </w:rPr>
+              </m:ctrlPr>
+            </m:dPr>
+            <m:e>
+              <m:r>
+                <w:rPr>
+                  <w:rFonts w:ascii="Cambria Math" w:hAnsi="Cambria Math"/>
+                  <w:lang w:val="en-US"/>
+                </w:rPr>
+                <m:t xml:space="preserve">x, </m:t>
+              </m:r>
+              <m:sSup>
+                <m:sSupPr>
+                  <m:ctrlPr>
+                    <w:rPr>
+                      <w:rFonts w:ascii="Cambria Math" w:hAnsi="Cambria Math"/>
+                      <w:i/>
+                      <w:lang w:val="en-US"/>
+                    </w:rPr>
+                  </m:ctrlPr>
+                </m:sSupPr>
+                <m:e>
+                  <m:r>
+                    <w:rPr>
+                      <w:rFonts w:ascii="Cambria Math" w:hAnsi="Cambria Math"/>
+                      <w:lang w:val="en-US"/>
+                    </w:rPr>
+                    <m:t>x</m:t>
+                  </m:r>
+                </m:e>
+                <m:sup>
+                  <m:r>
+                    <w:rPr>
+                      <w:rFonts w:ascii="Cambria Math" w:hAnsi="Cambria Math"/>
+                      <w:lang w:val="en-US"/>
+                    </w:rPr>
+                    <m:t>'</m:t>
+                  </m:r>
+                </m:sup>
+              </m:sSup>
+            </m:e>
+          </m:d>
+        </m:oMath>
+      </m:oMathPara>
+    </w:p>
+    <w:p>
+      <w:pPr>
+        <w:rPr>
+          <w:rFonts w:eastAsiaTheme="minorEastAsia"/>
+          <w:lang w:val="en-US"/>
+        </w:rPr>
+      </w:pPr>
+      <w:r>
+        <w:rPr>
+          <w:rFonts w:eastAsiaTheme="minorEastAsia"/>
+          <w:lang w:val="en-US"/>
+        </w:rPr>
+        <w:t xml:space="preserve">Where </w:t>
+      </w:r>
+      <m:oMath>
+        <m:r>
+          <w:rPr>
+            <w:rFonts w:ascii="Cambria Math" w:eastAsiaTheme="minorEastAsia" w:hAnsi="Cambria Math"/>
+            <w:lang w:val="en-US"/>
+          </w:rPr>
+          <m:t>x</m:t>
+        </m:r>
+      </m:oMath>
+      <w:r>
+        <w:rPr>
+          <w:rFonts w:eastAsiaTheme="minorEastAsia"/>
+          <w:lang w:val="en-US"/>
+        </w:rPr>
+        <w:t xml:space="preserve"> is the original instance, and </w:t>
+      </w:r>
+      <m:oMath>
+        <m:sSup>
+          <m:sSupPr>
+            <m:ctrlPr>
+              <w:rPr>
+                <w:rFonts w:ascii="Cambria Math" w:eastAsiaTheme="minorEastAsia" w:hAnsi="Cambria Math"/>
+                <w:i/>
+                <w:lang w:val="en-US"/>
+              </w:rPr>
+            </m:ctrlPr>
+          </m:sSupPr>
+          <m:e>
+            <m:r>
+              <w:rPr>
+                <w:rFonts w:ascii="Cambria Math" w:eastAsiaTheme="minorEastAsia" w:hAnsi="Cambria Math"/>
+                <w:lang w:val="en-US"/>
+              </w:rPr>
+              <m:t>x</m:t>
+            </m:r>
+          </m:e>
+          <m:sup>
+            <m:r>
+              <w:rPr>
+                <w:rFonts w:ascii="Cambria Math" w:eastAsiaTheme="minorEastAsia" w:hAnsi="Cambria Math"/>
+                <w:lang w:val="en-US"/>
+              </w:rPr>
+              <m:t>'</m:t>
+            </m:r>
+          </m:sup>
+        </m:sSup>
+      </m:oMath>
+      <w:r>
+        <w:rPr>
+          <w:rFonts w:eastAsiaTheme="minorEastAsia"/>
+          <w:lang w:val="en-US"/>
+        </w:rPr>
+        <w:t xml:space="preserve"> is the counterfactual, which we want to find to be as close to  </w:t>
+      </w:r>
+      <m:oMath>
+        <m:r>
+          <w:rPr>
+            <w:rFonts w:ascii="Cambria Math" w:eastAsiaTheme="minorEastAsia" w:hAnsi="Cambria Math"/>
+            <w:lang w:val="en-US"/>
+          </w:rPr>
+          <m:t>x</m:t>
+        </m:r>
+      </m:oMath>
+      <w:r>
+        <w:rPr>
+          <w:rFonts w:eastAsiaTheme="minorEastAsia"/>
+          <w:lang w:val="en-US"/>
+        </w:rPr>
+        <w:t xml:space="preserve"> </w:t>
+      </w:r>
+      <w:r>
+        <w:rPr>
+          <w:rFonts w:eastAsiaTheme="minorEastAsia"/>
+          <w:lang w:val="en-US"/>
+        </w:rPr>
+        <w:t xml:space="preserve">as defined by a certain distance function </w:t>
+      </w:r>
+      <m:oMath>
+        <m:r>
+          <w:rPr>
+            <w:rFonts w:ascii="Cambria Math" w:eastAsiaTheme="minorEastAsia" w:hAnsi="Cambria Math"/>
+            <w:lang w:val="en-US"/>
+          </w:rPr>
+          <m:t>d</m:t>
+        </m:r>
+      </m:oMath>
+      <w:r>
+        <w:rPr>
+          <w:rFonts w:eastAsiaTheme="minorEastAsia"/>
+          <w:lang w:val="en-US"/>
+        </w:rPr>
+        <w:t xml:space="preserve">. The outcome of the prediction by the model </w:t>
+      </w:r>
+      <m:oMath>
+        <m:r>
+          <w:rPr>
+            <w:rFonts w:ascii="Cambria Math" w:eastAsiaTheme="minorEastAsia" w:hAnsi="Cambria Math"/>
+            <w:lang w:val="en-US"/>
+          </w:rPr>
+          <m:t>f(</m:t>
+        </m:r>
+        <m:sSup>
+          <m:sSupPr>
+            <m:ctrlPr>
+              <w:rPr>
+                <w:rFonts w:ascii="Cambria Math" w:eastAsiaTheme="minorEastAsia" w:hAnsi="Cambria Math"/>
+                <w:i/>
+                <w:lang w:val="en-US"/>
+              </w:rPr>
+            </m:ctrlPr>
+          </m:sSupPr>
+          <m:e>
+            <m:r>
+              <w:rPr>
+                <w:rFonts w:ascii="Cambria Math" w:eastAsiaTheme="minorEastAsia" w:hAnsi="Cambria Math"/>
+                <w:lang w:val="en-US"/>
+              </w:rPr>
+              <m:t>x</m:t>
+            </m:r>
+          </m:e>
+          <m:sup>
+            <m:r>
+              <w:rPr>
+                <w:rFonts w:ascii="Cambria Math" w:eastAsiaTheme="minorEastAsia" w:hAnsi="Cambria Math"/>
+                <w:lang w:val="en-US"/>
+              </w:rPr>
+              <m:t>'</m:t>
+            </m:r>
+          </m:sup>
+        </m:sSup>
+        <m:r>
+          <w:rPr>
+            <w:rFonts w:ascii="Cambria Math" w:eastAsiaTheme="minorEastAsia" w:hAnsi="Cambria Math"/>
+            <w:lang w:val="en-US"/>
+          </w:rPr>
+          <m:t>)</m:t>
+        </m:r>
+      </m:oMath>
+      <w:r>
+        <w:rPr>
+          <w:rFonts w:eastAsiaTheme="minorEastAsia"/>
+          <w:lang w:val="en-US"/>
+        </w:rPr>
+        <w:t xml:space="preserve"> should be the desired outcome </w:t>
+      </w:r>
+      <m:oMath>
+        <m:r>
+          <w:rPr>
+            <w:rFonts w:ascii="Cambria Math" w:eastAsiaTheme="minorEastAsia" w:hAnsi="Cambria Math"/>
+            <w:lang w:val="en-US"/>
+          </w:rPr>
+          <m:t>y'</m:t>
+        </m:r>
+      </m:oMath>
+      <w:r>
+        <w:rPr>
+          <w:rFonts w:eastAsiaTheme="minorEastAsia"/>
+          <w:lang w:val="en-US"/>
+        </w:rPr>
+        <w:t>.</w:t>
+      </w:r>
+      <w:r>
+        <w:rPr>
+          <w:rFonts w:eastAsiaTheme="minorEastAsia"/>
+          <w:lang w:val="en-US"/>
+        </w:rPr>
+        <w:t xml:space="preserve"> The </w:t>
+      </w:r>
+      <w:r>
+        <w:rPr>
+          <w:rFonts w:eastAsiaTheme="minorEastAsia"/>
+          <w:lang w:val="en-US"/>
+        </w:rPr>
+        <w:t>desired outcome is balanced to the distance by a weight</w:t>
+      </w:r>
+      <w:r>
+        <w:rPr>
+          <w:rFonts w:eastAsiaTheme="minorEastAsia"/>
+          <w:lang w:val="en-US"/>
+        </w:rPr>
+        <w:t xml:space="preserve"> </w:t>
+      </w:r>
+      <m:oMath>
+        <m:r>
+          <w:rPr>
+            <w:rFonts w:ascii="Cambria Math" w:hAnsi="Cambria Math"/>
+            <w:lang w:val="en-US"/>
+          </w:rPr>
+          <m:t>λ</m:t>
+        </m:r>
+      </m:oMath>
+      <w:r>
+        <w:rPr>
+          <w:rFonts w:eastAsiaTheme="minorEastAsia"/>
+          <w:lang w:val="en-US"/>
+        </w:rPr>
+        <w:t>, where a larger value favors the desired outcome, and a lower value favors less change made to the original instance.</w:t>
+      </w:r>
+    </w:p>
+    <w:p>
+      <w:pPr>
+        <w:rPr>
+          <w:rFonts w:eastAsiaTheme="minorEastAsia"/>
+          <w:lang w:val="en-US"/>
+        </w:rPr>
+      </w:pPr>
+      <w:r>
+        <w:rPr>
+          <w:rFonts w:eastAsiaTheme="minorEastAsia"/>
+          <w:lang w:val="en-US"/>
+        </w:rPr>
+        <w:t xml:space="preserve">The choice of the distance function is important. The authors found the </w:t>
+      </w:r>
+      <m:oMath>
+        <m:sSub>
+          <m:sSubPr>
+            <m:ctrlPr>
+              <w:rPr>
+                <w:rFonts w:ascii="Cambria Math" w:eastAsiaTheme="minorEastAsia" w:hAnsi="Cambria Math"/>
+                <w:i/>
+                <w:lang w:val="en-US"/>
+              </w:rPr>
+            </m:ctrlPr>
+          </m:sSubPr>
+          <m:e>
+            <m:r>
+              <w:rPr>
+                <w:rFonts w:ascii="Cambria Math" w:eastAsiaTheme="minorEastAsia" w:hAnsi="Cambria Math"/>
+                <w:lang w:val="en-US"/>
+              </w:rPr>
+              <m:t>L</m:t>
+            </m:r>
+          </m:e>
+          <m:sub>
+            <m:r>
+              <w:rPr>
+                <w:rFonts w:ascii="Cambria Math" w:eastAsiaTheme="minorEastAsia" w:hAnsi="Cambria Math"/>
+                <w:lang w:val="en-US"/>
+              </w:rPr>
+              <m:t>1</m:t>
+            </m:r>
+          </m:sub>
+        </m:sSub>
+      </m:oMath>
+      <w:r>
+        <w:rPr>
+          <w:rFonts w:eastAsiaTheme="minorEastAsia"/>
+          <w:lang w:val="en-US"/>
+        </w:rPr>
+        <w:t xml:space="preserve"> or Manhattan distance, weighed by the inverse median absolute deviation to be most useful. It is used to normalize each feature, and is robust to outlier</w:t>
+      </w:r>
+      <w:r>
+        <w:rPr>
+          <w:rFonts w:eastAsiaTheme="minorEastAsia"/>
+          <w:lang w:val="en-US"/>
+        </w:rPr>
+        <w:t>s</w:t>
+      </w:r>
+      <w:r>
+        <w:rPr>
+          <w:rFonts w:eastAsiaTheme="minorEastAsia"/>
+          <w:lang w:val="en-US"/>
+        </w:rPr>
+        <w:t>.</w:t>
+      </w:r>
+      <w:r>
+        <w:rPr>
+          <w:rFonts w:eastAsiaTheme="minorEastAsia"/>
+          <w:lang w:val="en-US"/>
+        </w:rPr>
+        <w:t xml:space="preserve"> However, the authors recognize that this distance metric should be catered towards </w:t>
+      </w:r>
+      <w:r>
+        <w:rPr>
+          <w:rFonts w:eastAsiaTheme="minorEastAsia"/>
+          <w:lang w:val="en-US"/>
+        </w:rPr>
+        <w:t>specific problems, audiences, and data.</w:t>
+      </w:r>
+    </w:p>
+    <w:p>
+      <w:pPr>
+        <w:rPr>
+          <w:rFonts w:eastAsiaTheme="minorEastAsia"/>
+          <w:lang w:val="en-US"/>
+        </w:rPr>
+      </w:pPr>
+      <w:r>
+        <w:rPr>
+          <w:rFonts w:eastAsiaTheme="minorEastAsia"/>
+          <w:lang w:val="en-US"/>
+        </w:rPr>
+        <w:t xml:space="preserve">Any suitable optimization algorithm can be used to solve this problem. </w:t>
+      </w:r>
+      <w:r>
+        <w:rPr>
+          <w:rFonts w:eastAsiaTheme="minorEastAsia"/>
+          <w:lang w:val="en-US"/>
+        </w:rPr>
+        <w:t>If access to the gradients of the machine learning model are given, optimization is faster. However, since we aim to look at model-agnostic methods, we disregard this statement.</w:t>
+      </w:r>
+      <w:r>
+        <w:rPr>
+          <w:rFonts w:eastAsiaTheme="minorEastAsia"/>
+          <w:lang w:val="en-US"/>
+        </w:rPr>
+        <w:t xml:space="preserve"> </w:t>
+      </w:r>
+    </w:p>
+    <w:p>
+      <w:pPr>
+        <w:rPr>
+          <w:lang w:val="en-US"/>
+        </w:rPr>
+      </w:pPr>
+      <w:r>
+        <w:rPr>
+          <w:rFonts w:eastAsiaTheme="minorEastAsia"/>
+          <w:lang w:val="en-US"/>
+        </w:rPr>
+        <w:t>“</w:t>
+      </w:r>
+      <w:r>
+        <w:rPr>
+          <w:sz w:val="21"/>
+          <w:szCs w:val="21"/>
+          <w:lang w:val="en-US"/>
+        </w:rPr>
+        <w:t>Principally, counterfactuals bypass the substantial challenge of explaining the internal workings of complex machine learning systems</w:t>
+      </w:r>
+      <w:r>
+        <w:rPr>
+          <w:lang w:val="en-US"/>
+        </w:rPr>
+        <w:t>”</w:t>
+      </w:r>
+    </w:p>
+    <w:p>
+      <w:pPr>
+        <w:rPr>
+          <w:lang w:val="en-US"/>
+        </w:rPr>
+      </w:pPr>
+      <w:r>
+        <w:rPr>
+          <w:lang w:val="en-US"/>
+        </w:rPr>
+        <w:t>“</w:t>
+      </w:r>
+      <w:r>
+        <w:rPr>
+          <w:sz w:val="21"/>
+          <w:szCs w:val="21"/>
+          <w:lang w:val="en-US"/>
+        </w:rPr>
+        <w:t>As the working memory of humans can contain around seven distinct items</w:t>
+      </w:r>
+      <w:r>
+        <w:rPr>
+          <w:lang w:val="en-US"/>
+        </w:rPr>
+        <w:t>”</w:t>
+      </w:r>
+    </w:p>
+    <w:p>
+      <w:pPr>
+        <w:rPr>
+          <w:sz w:val="21"/>
+          <w:szCs w:val="21"/>
+          <w:lang w:val="en-US"/>
+        </w:rPr>
+      </w:pPr>
+      <w:r>
+        <w:rPr>
+          <w:lang w:val="en-US"/>
+        </w:rPr>
+        <w:t xml:space="preserve">They tested on the </w:t>
+      </w:r>
+      <w:r>
+        <w:rPr>
+          <w:sz w:val="21"/>
+          <w:szCs w:val="21"/>
+          <w:lang w:val="en-US"/>
+        </w:rPr>
+        <w:t>LSAT</w:t>
+      </w:r>
+      <w:r>
+        <w:rPr>
+          <w:sz w:val="14"/>
+          <w:szCs w:val="14"/>
+          <w:lang w:val="en-US"/>
+        </w:rPr>
+        <w:t xml:space="preserve"> </w:t>
+      </w:r>
+      <w:r>
+        <w:rPr>
+          <w:sz w:val="21"/>
+          <w:szCs w:val="21"/>
+          <w:lang w:val="en-US"/>
+        </w:rPr>
+        <w:t>dataset</w:t>
+      </w:r>
+      <w:r>
+        <w:rPr>
+          <w:sz w:val="21"/>
+          <w:szCs w:val="21"/>
+          <w:lang w:val="en-US"/>
+        </w:rPr>
+        <w:t>, which is a regression dataset predicting their entrance exam scores (3 input variables).</w:t>
+      </w:r>
+    </w:p>
+    <w:p>
+      <w:pPr>
+        <w:rPr>
+          <w:lang w:val="en-US"/>
+        </w:rPr>
+      </w:pPr>
+      <w:r>
+        <w:rPr>
+          <w:lang w:val="en-US"/>
+        </w:rPr>
+        <w:t>Pima Diabetes Database</w:t>
+      </w:r>
+      <w:r>
+        <w:rPr>
+          <w:lang w:val="en-US"/>
+        </w:rPr>
+        <w:t xml:space="preserve">: whether Pima women are likely to develop diabetes or not (8 input variables). </w:t>
+      </w:r>
+    </w:p>
+    <w:p>
+      <w:pPr>
+        <w:rPr>
+          <w:lang w:val="en-US"/>
+        </w:rPr>
+      </w:pPr>
+    </w:p>
+    <w:p>
+      <w:pPr>
+        <w:rPr>
+          <w:lang w:val="en-US"/>
+        </w:rPr>
+      </w:pPr>
+    </w:p>
+    <w:p>
+      <w:pPr>
+        <w:rPr>
+          <w:lang w:val="en-US"/>
+        </w:rPr>
+      </w:pPr>
+    </w:p>
+    <w:p>
+      <w:pPr>
+        <w:rPr>
+          <w:lang w:val="en-US"/>
+        </w:rPr>
+      </w:pPr>
+    </w:p>
+    <w:p>
+      <w:pPr>
+        <w:rPr>
+          <w:lang w:val="en-US"/>
+        </w:rPr>
+      </w:pPr>
+      <w:r>
+        <w:rPr>
+          <w:lang w:val="en-US"/>
+        </w:rPr>
+        <w:t xml:space="preserve">Since then, many varieties of counterfactual methods have been generated. </w:t>
+      </w:r>
+    </w:p>
+    <w:p>
+      <w:pPr>
+        <w:rPr>
+          <w:rFonts w:eastAsiaTheme="minorEastAsia"/>
+          <w:lang w:val="en-US"/>
+        </w:rPr>
+      </w:pPr>
+      <w:r>
+        <w:rPr>
+          <w:lang w:val="en-US"/>
+        </w:rPr>
+        <w:t>One method proposes to exp</w:t>
+      </w:r>
+      <w:r>
+        <w:rPr>
+          <w:lang w:val="en-US"/>
+        </w:rPr>
+        <w:t>a</w:t>
+      </w:r>
+      <w:r>
+        <w:rPr>
+          <w:lang w:val="en-US"/>
+        </w:rPr>
+        <w:t>nd</w:t>
+      </w:r>
+      <w:r>
+        <w:rPr>
+          <w:lang w:val="en-US"/>
+        </w:rPr>
+        <w:t xml:space="preserve"> on Wachter et al.</w:t>
+      </w:r>
+      <w:r>
+        <w:rPr>
+          <w:lang w:val="en-US"/>
+        </w:rPr>
+        <w:t xml:space="preserve"> </w:t>
+      </w:r>
+      <w:r>
+        <w:rPr>
+          <w:lang w:val="en-US"/>
+        </w:rPr>
+        <w:t>by</w:t>
+      </w:r>
+      <w:r>
+        <w:rPr>
+          <w:lang w:val="en-US"/>
+        </w:rPr>
+        <w:t xml:space="preserve"> add</w:t>
+      </w:r>
+      <w:r>
+        <w:rPr>
+          <w:lang w:val="en-US"/>
+        </w:rPr>
+        <w:t>ing</w:t>
+      </w:r>
+      <w:r>
+        <w:rPr>
+          <w:lang w:val="en-US"/>
+        </w:rPr>
+        <w:t xml:space="preserve"> </w:t>
+      </w:r>
+      <w:r>
+        <w:rPr>
+          <w:i/>
+          <w:iCs/>
+          <w:lang w:val="en-US"/>
+        </w:rPr>
+        <w:t>positive counterfactuals</w:t>
+      </w:r>
+      <w:r>
+        <w:rPr>
+          <w:lang w:val="en-US"/>
+        </w:rPr>
+        <w:t xml:space="preserve">, which were catered towards the HELOC loan applications dataset </w:t>
+      </w:r>
+      <w:r>
+        <w:rPr>
+          <w:lang w:val="en-US"/>
+        </w:rPr>
+        <w:fldChar w:fldCharType="begin"/>
+      </w:r>
+      <w:r>
+        <w:rPr>
+          <w:lang w:val="en-US"/>
+        </w:rPr>
+        <w:instrText xml:space="preserve"> ADDIN EN.CITE &lt;EndNote&gt;&lt;Cite&gt;&lt;Author&gt;Grath&lt;/Author&gt;&lt;Year&gt;2018&lt;/Year&gt;&lt;RecNum&gt;188&lt;/RecNum&gt;&lt;DisplayText&gt;[27]&lt;/DisplayText&gt;&lt;record&gt;&lt;rec-number&gt;188&lt;/rec-number&gt;&lt;foreign-keys&gt;&lt;key app="EN" db-id="p22005xv5srwpxeed275s99yfvez9tfr995s" timestamp="1606920268"&gt;188&lt;/key&gt;&lt;/foreign-keys&gt;&lt;ref-type name="Journal Article"&gt;17&lt;/ref-type&gt;&lt;contributors&gt;&lt;authors&gt;&lt;author&gt;Grath, Rory Mc&lt;/author&gt;&lt;author&gt;Costabello, Luca&lt;/author&gt;&lt;author&gt;Van, C. L.&lt;/author&gt;&lt;author&gt;Sweeney, P.&lt;/author&gt;&lt;author&gt;Kamiab, F.&lt;/author&gt;&lt;author&gt;Shen, Zhao&lt;/author&gt;&lt;author&gt;Lécué, F.&lt;/author&gt;&lt;/authors&gt;&lt;/contributors&gt;&lt;titles&gt;&lt;title&gt;Interpretable Credit Application Predictions With Counterfactual Explanations&lt;/title&gt;&lt;secondary-title&gt;ArXiv&lt;/secondary-title&gt;&lt;/titles&gt;&lt;periodical&gt;&lt;full-title&gt;ArXiv&lt;/full-title&gt;&lt;/periodical&gt;&lt;volume&gt;abs/1811.05245&lt;/volume&gt;&lt;dates&gt;&lt;year&gt;2018&lt;/year&gt;&lt;/dates&gt;&lt;urls&gt;&lt;/urls&gt;&lt;/record&gt;&lt;/Cite&gt;&lt;/EndNote&gt;</w:instrText>
+      </w:r>
+      <w:r>
+        <w:rPr>
+          <w:lang w:val="en-US"/>
+        </w:rPr>
+        <w:fldChar w:fldCharType="separate"/>
+      </w:r>
+      <w:r>
+        <w:rPr>
+          <w:noProof/>
+          <w:lang w:val="en-US"/>
+        </w:rPr>
+        <w:t>[27]</w:t>
+      </w:r>
+      <w:r>
+        <w:rPr>
+          <w:lang w:val="en-US"/>
+        </w:rPr>
+        <w:fldChar w:fldCharType="end"/>
+      </w:r>
+      <w:r>
+        <w:rPr>
+          <w:lang w:val="en-US"/>
+        </w:rPr>
+        <w:t xml:space="preserve">. </w:t>
+      </w:r>
+      <w:r>
+        <w:rPr>
+          <w:lang w:val="en-US"/>
+        </w:rPr>
+        <w:t xml:space="preserve">These explanations are created when the desired outcome is already achieved, but a certain margin of value ranges is presented for which the outcome will also hold. They achieve this by setting the target </w:t>
+      </w:r>
+      <m:oMath>
+        <m:r>
+          <w:rPr>
+            <w:rFonts w:ascii="Cambria Math" w:hAnsi="Cambria Math"/>
+            <w:lang w:val="en-US"/>
+          </w:rPr>
+          <m:t>y'</m:t>
+        </m:r>
+      </m:oMath>
+      <w:r>
+        <w:rPr>
+          <w:rFonts w:eastAsiaTheme="minorEastAsia"/>
+          <w:lang w:val="en-US"/>
+        </w:rPr>
+        <w:t xml:space="preserve"> to represent the decision boundary, which would entail </w:t>
+      </w:r>
+      <m:oMath>
+        <m:r>
+          <w:rPr>
+            <w:rFonts w:ascii="Cambria Math" w:eastAsiaTheme="minorEastAsia" w:hAnsi="Cambria Math"/>
+            <w:lang w:val="en-US"/>
+          </w:rPr>
+          <m:t>P</m:t>
+        </m:r>
+        <m:d>
+          <m:dPr>
+            <m:ctrlPr>
+              <w:rPr>
+                <w:rFonts w:ascii="Cambria Math" w:eastAsiaTheme="minorEastAsia" w:hAnsi="Cambria Math"/>
+                <w:i/>
+                <w:lang w:val="en-US"/>
+              </w:rPr>
+            </m:ctrlPr>
+          </m:dPr>
+          <m:e>
+            <m:r>
+              <w:rPr>
+                <w:rFonts w:ascii="Cambria Math" w:eastAsiaTheme="minorEastAsia" w:hAnsi="Cambria Math"/>
+                <w:lang w:val="en-US"/>
+              </w:rPr>
+              <m:t>y=1</m:t>
+            </m:r>
+          </m:e>
+        </m:d>
+        <m:r>
+          <w:rPr>
+            <w:rFonts w:ascii="Cambria Math" w:eastAsiaTheme="minorEastAsia" w:hAnsi="Cambria Math"/>
+            <w:lang w:val="en-US"/>
+          </w:rPr>
+          <m:t>=0.5</m:t>
+        </m:r>
+      </m:oMath>
+      <w:r>
+        <w:rPr>
+          <w:rFonts w:eastAsiaTheme="minorEastAsia"/>
+          <w:lang w:val="en-US"/>
+        </w:rPr>
+        <w:t>.</w:t>
+      </w:r>
+    </w:p>
+    <w:p>
+      <w:pPr>
+        <w:rPr>
+          <w:rFonts w:eastAsiaTheme="minorEastAsia"/>
+          <w:lang w:val="en-US"/>
+        </w:rPr>
+      </w:pPr>
+      <w:r>
+        <w:rPr>
+          <w:rFonts w:eastAsiaTheme="minorEastAsia"/>
+          <w:lang w:val="en-US"/>
+        </w:rPr>
+        <w:t>In our case, that would still yield the same explanations</w:t>
+      </w:r>
+      <w:r>
+        <w:rPr>
+          <w:rFonts w:eastAsiaTheme="minorEastAsia"/>
+          <w:lang w:val="en-US"/>
+        </w:rPr>
+        <w:t xml:space="preserve"> since we have no explicit positive or negative case. </w:t>
+      </w:r>
+    </w:p>
+    <w:p>
+      <w:pPr>
+        <w:rPr>
+          <w:rFonts w:eastAsiaTheme="minorEastAsia"/>
+          <w:lang w:val="en-US"/>
+        </w:rPr>
+      </w:pPr>
+      <w:r>
+        <w:rPr>
+          <w:rFonts w:eastAsiaTheme="minorEastAsia"/>
+          <w:lang w:val="en-US"/>
+        </w:rPr>
+        <w:t xml:space="preserve">A second change they propose, is to weigh certain features based on their relevance or importance. This is achieved by adding a weight vector </w:t>
+      </w:r>
+      <m:oMath>
+        <m:r>
+          <w:rPr>
+            <w:rFonts w:ascii="Cambria Math" w:eastAsiaTheme="minorEastAsia" w:hAnsi="Cambria Math"/>
+            <w:lang w:val="en-US"/>
+          </w:rPr>
+          <m:t>θ</m:t>
+        </m:r>
+      </m:oMath>
+      <w:r>
+        <w:rPr>
+          <w:rFonts w:eastAsiaTheme="minorEastAsia"/>
+          <w:lang w:val="en-US"/>
+        </w:rPr>
+        <w:t xml:space="preserve"> to the original distance metric</w:t>
+      </w:r>
+      <w:r>
+        <w:rPr>
+          <w:rFonts w:eastAsiaTheme="minorEastAsia"/>
+          <w:lang w:val="en-US"/>
+        </w:rPr>
+        <w:t xml:space="preserve"> </w:t>
+      </w:r>
+      <w:r>
+        <w:rPr>
+          <w:rFonts w:eastAsiaTheme="minorEastAsia"/>
+          <w:lang w:val="en-US"/>
+        </w:rPr>
+        <w:fldChar w:fldCharType="begin"/>
+      </w:r>
+      <w:r>
+        <w:rPr>
+          <w:rFonts w:eastAsiaTheme="minorEastAsia"/>
+          <w:lang w:val="en-US"/>
+        </w:rPr>
+        <w:instrText xml:space="preserve"> ADDIN EN.CITE &lt;EndNote&gt;&lt;Cite&gt;&lt;Author&gt;Grath&lt;/Author&gt;&lt;Year&gt;2018&lt;/Year&gt;&lt;RecNum&gt;188&lt;/RecNum&gt;&lt;DisplayText&gt;[27]&lt;/DisplayText&gt;&lt;record&gt;&lt;rec-number&gt;188&lt;/rec-number&gt;&lt;foreign-keys&gt;&lt;key app="EN" db-id="p22005xv5srwpxeed275s99yfvez9tfr995s" timestamp="1606920268"&gt;188&lt;/key&gt;&lt;/foreign-keys&gt;&lt;ref-type name="Journal Article"&gt;17&lt;/ref-type&gt;&lt;contributors&gt;&lt;authors&gt;&lt;author&gt;Grath, Rory Mc&lt;/author&gt;&lt;author&gt;Costabello, Luca&lt;/author&gt;&lt;author&gt;Van, C. L.&lt;/author&gt;&lt;author&gt;Sweeney, P.&lt;/author&gt;&lt;author&gt;Kamiab, F.&lt;/author&gt;&lt;author&gt;Shen, Zhao&lt;/author&gt;&lt;author&gt;Lécué, F.&lt;/author&gt;&lt;/authors&gt;&lt;/contributors&gt;&lt;titles&gt;&lt;title&gt;Interpretable Credit Application Predictions With Counterfactual Explanations&lt;/title&gt;&lt;secondary-title&gt;ArXiv&lt;/secondary-title&gt;&lt;/titles&gt;&lt;periodical&gt;&lt;full-title&gt;ArXiv&lt;/full-title&gt;&lt;/periodical&gt;&lt;volume&gt;abs/1811.05245&lt;/volume&gt;&lt;dates&gt;&lt;year&gt;2018&lt;/year&gt;&lt;/dates&gt;&lt;urls&gt;&lt;/urls&gt;&lt;/record&gt;&lt;/Cite&gt;&lt;/EndNote&gt;</w:instrText>
+      </w:r>
+      <w:r>
+        <w:rPr>
+          <w:rFonts w:eastAsiaTheme="minorEastAsia"/>
+          <w:lang w:val="en-US"/>
+        </w:rPr>
+        <w:fldChar w:fldCharType="separate"/>
+      </w:r>
+      <w:r>
+        <w:rPr>
+          <w:rFonts w:eastAsiaTheme="minorEastAsia"/>
+          <w:noProof/>
+          <w:lang w:val="en-US"/>
+        </w:rPr>
+        <w:t>[27]</w:t>
+      </w:r>
+      <w:r>
+        <w:rPr>
+          <w:rFonts w:eastAsiaTheme="minorEastAsia"/>
+          <w:lang w:val="en-US"/>
+        </w:rPr>
+        <w:fldChar w:fldCharType="end"/>
+      </w:r>
+      <w:r>
+        <w:rPr>
+          <w:rFonts w:eastAsiaTheme="minorEastAsia"/>
+          <w:lang w:val="en-US"/>
+        </w:rPr>
+        <w:t>.</w:t>
+      </w:r>
+      <w:r>
+        <w:rPr>
+          <w:rFonts w:eastAsiaTheme="minorEastAsia"/>
+          <w:lang w:val="en-US"/>
+        </w:rPr>
+        <w:t xml:space="preserve"> They use two strategies to obtain a relevance score for each feature. The first is using global feature importance (ANOVA) scores between feature and target</w:t>
+      </w:r>
+      <w:r>
+        <w:rPr>
+          <w:rFonts w:eastAsiaTheme="minorEastAsia"/>
+          <w:lang w:val="en-US"/>
+        </w:rPr>
+        <w:t>, which should result in a smaller set of feature changes</w:t>
+      </w:r>
+      <w:r>
+        <w:rPr>
+          <w:rFonts w:eastAsiaTheme="minorEastAsia"/>
+          <w:lang w:val="en-US"/>
+        </w:rPr>
+        <w:t xml:space="preserve">. The second is </w:t>
+      </w:r>
+      <w:r>
+        <w:rPr>
+          <w:rFonts w:eastAsiaTheme="minorEastAsia"/>
+          <w:lang w:val="en-US"/>
+        </w:rPr>
+        <w:t>based on K-Nearest Neighbors to find instances close to the original stance, but with the desired result. The changed features can then be weighted according to this local area, giving more value to features that have historically been known to vary (since neighboring points exist).</w:t>
+      </w:r>
+    </w:p>
+    <w:p>
+      <w:pPr>
+        <w:rPr>
+          <w:rFonts w:eastAsiaTheme="minorEastAsia"/>
+          <w:b/>
+          <w:bCs/>
+          <w:lang w:val="en-US"/>
+        </w:rPr>
+      </w:pPr>
+      <w:r>
+        <w:rPr>
+          <w:rFonts w:eastAsiaTheme="minorEastAsia"/>
+          <w:b/>
+          <w:bCs/>
+          <w:lang w:val="en-US"/>
+        </w:rPr>
+        <w:t xml:space="preserve">Nice visualization </w:t>
+      </w:r>
+      <w:r>
+        <w:rPr>
+          <w:rFonts w:eastAsiaTheme="minorEastAsia"/>
+          <w:b/>
+          <w:bCs/>
+          <w:noProof/>
+          <w:lang w:val="en-US"/>
+        </w:rPr>
+        <w:drawing>
+          <wp:inline distT="0" distB="0" distL="0" distR="0" wp14:anchorId="3701110F" wp14:editId="0A7A7771">
+            <wp:extent cx="5756910" cy="3673475"/>
+            <wp:effectExtent l="0" t="0" r="0" b="3175"/>
+            <wp:docPr id="1" name="Afbeelding 1"/>
+            <wp:cNvGraphicFramePr>
+              <a:graphicFrameLocks xmlns:a="http://schemas.openxmlformats.org/drawingml/2006/main" noChangeAspect="1"/>
+            </wp:cNvGraphicFramePr>
+            <a:graphic xmlns:a="http://schemas.openxmlformats.org/drawingml/2006/main">
+              <a:graphicData uri="http://schemas.openxmlformats.org/drawingml/2006/picture">
+                <pic:pic xmlns:pic="http://schemas.openxmlformats.org/drawingml/2006/picture">
+                  <pic:nvPicPr>
+                    <pic:cNvPr id="0" name="Picture 1"/>
+                    <pic:cNvPicPr>
+                      <a:picLocks noChangeAspect="1" noChangeArrowheads="1"/>
+                    </pic:cNvPicPr>
+                  </pic:nvPicPr>
+                  <pic:blipFill>
+                    <a:blip r:embed="rId5">
+                      <a:extLst>
+                        <a:ext uri="{28A0092B-C50C-407E-A947-70E740481C1C}">
+                          <a14:useLocalDpi xmlns:a14="http://schemas.microsoft.com/office/drawing/2010/main" val="0"/>
+                        </a:ext>
+                      </a:extLst>
+                    </a:blip>
+                    <a:srcRect/>
+                    <a:stretch>
+                      <a:fillRect/>
+                    </a:stretch>
+                  </pic:blipFill>
+                  <pic:spPr bwMode="auto">
+                    <a:xfrm>
+                      <a:off x="0" y="0"/>
+                      <a:ext cx="5756910" cy="3673475"/>
+                    </a:xfrm>
+                    <a:prstGeom prst="rect">
+                      <a:avLst/>
+                    </a:prstGeom>
+                    <a:noFill/>
+                    <a:ln>
+                      <a:noFill/>
+                    </a:ln>
+                  </pic:spPr>
+                </pic:pic>
+              </a:graphicData>
+            </a:graphic>
+          </wp:inline>
+        </w:drawing>
+      </w:r>
+    </w:p>
+    <w:p>
+      <w:pPr>
+        <w:rPr>
+          <w:lang w:val="en-US"/>
+        </w:rPr>
+      </w:pPr>
+    </w:p>
+    <w:p>
+      <w:pPr>
+        <w:rPr>
+          <w:lang w:val="en-US"/>
+        </w:rPr>
+      </w:pPr>
+      <w:r>
+        <w:rPr>
+          <w:lang w:val="en-US"/>
+        </w:rPr>
+        <w:br w:type="page"/>
+      </w:r>
+    </w:p>
+    <w:p>
+      <w:pPr>
+        <w:rPr>
+          <w:lang w:val="en-US"/>
+        </w:rPr>
+      </w:pPr>
     </w:p>
     <w:p>
       <w:pPr>
@@ -4987,6 +6496,7 @@
         <w:ind w:left="720" w:hanging="720"/>
       </w:pPr>
       <w:r>
+        <w:lastRenderedPageBreak/>
         <w:t>23.</w:t>
       </w:r>
       <w:r>
@@ -5019,7 +6529,6 @@
         <w:ind w:left="720" w:hanging="720"/>
       </w:pPr>
       <w:r>
-        <w:lastRenderedPageBreak/>
         <w:t>24.</w:t>
       </w:r>
       <w:r>
@@ -5048,6 +6557,7 @@
     <w:p>
       <w:pPr>
         <w:pStyle w:val="EndNoteBibliography"/>
+        <w:spacing w:after="0"/>
         <w:ind w:left="720" w:hanging="720"/>
       </w:pPr>
       <w:r>
@@ -5074,6 +6584,69 @@
       </w:r>
       <w:r>
         <w:t>(44): p. 22071-22080.</w:t>
+      </w:r>
+    </w:p>
+    <w:p>
+      <w:pPr>
+        <w:pStyle w:val="EndNoteBibliography"/>
+        <w:spacing w:after="0"/>
+        <w:ind w:left="720" w:hanging="720"/>
+      </w:pPr>
+      <w:r>
+        <w:t>26.</w:t>
+      </w:r>
+      <w:r>
+        <w:tab/>
+        <w:t xml:space="preserve">Wachter, S., B. Mittelstadt, and C. Russell, </w:t>
+      </w:r>
+      <w:r>
+        <w:rPr>
+          <w:i/>
+        </w:rPr>
+        <w:t>Counterfactual Explanations Without Opening the Black Box: Automated Decisions and the GDPR.</w:t>
+      </w:r>
+      <w:r>
+        <w:t xml:space="preserve"> Harvard journal of law &amp; technology, 2018. </w:t>
+      </w:r>
+      <w:r>
+        <w:rPr>
+          <w:b/>
+        </w:rPr>
+        <w:t>31</w:t>
+      </w:r>
+      <w:r>
+        <w:t>: p. 841-887.</w:t>
+      </w:r>
+    </w:p>
+    <w:p>
+      <w:pPr>
+        <w:pStyle w:val="EndNoteBibliography"/>
+        <w:ind w:left="720" w:hanging="720"/>
+      </w:pPr>
+      <w:r>
+        <w:t>27.</w:t>
+      </w:r>
+      <w:r>
+        <w:tab/>
+        <w:t xml:space="preserve">Grath, R.M., et al., </w:t>
+      </w:r>
+      <w:r>
+        <w:rPr>
+          <w:i/>
+        </w:rPr>
+        <w:t>Interpretable Credit Application Predictions With Counterfactual Explanations.</w:t>
+      </w:r>
+      <w:r>
+        <w:t xml:space="preserve"> ArXiv, 2018. </w:t>
+      </w:r>
+      <w:r>
+        <w:rPr>
+          <w:b/>
+        </w:rPr>
+        <w:t>abs/1811.05245</w:t>
+      </w:r>
+      <w:r>
+        <w:t>.</w:t>
       </w:r>
     </w:p>
     <w:p>
@@ -5206,6 +6779,95 @@
     </w:lvl>
   </w:abstractNum>
   <w:abstractNum w:abstractNumId="1" w15:restartNumberingAfterBreak="0">
+    <w:nsid w:val="1B4A09B4"/>
+    <w:multiLevelType w:val="hybridMultilevel"/>
+    <w:tmpl w:val="AC98E864"/>
+    <w:lvl w:ilvl="0" w:tplc="0413000F">
+      <w:start w:val="1"/>
+      <w:numFmt w:val="decimal"/>
+      <w:lvlText w:val="%1."/>
+      <w:lvlJc w:val="left"/>
+      <w:pPr>
+        <w:ind w:left="720" w:hanging="360"/>
+      </w:pPr>
+      <w:rPr>
+        <w:rFonts w:hint="default"/>
+      </w:rPr>
+    </w:lvl>
+    <w:lvl w:ilvl="1" w:tplc="04130019" w:tentative="1">
+      <w:start w:val="1"/>
+      <w:numFmt w:val="lowerLetter"/>
+      <w:lvlText w:val="%2."/>
+      <w:lvlJc w:val="left"/>
+      <w:pPr>
+        <w:ind w:left="1440" w:hanging="360"/>
+      </w:pPr>
+    </w:lvl>
+    <w:lvl w:ilvl="2" w:tplc="0413001B" w:tentative="1">
+      <w:start w:val="1"/>
+      <w:numFmt w:val="lowerRoman"/>
+      <w:lvlText w:val="%3."/>
+      <w:lvlJc w:val="right"/>
+      <w:pPr>
+        <w:ind w:left="2160" w:hanging="180"/>
+      </w:pPr>
+    </w:lvl>
+    <w:lvl w:ilvl="3" w:tplc="0413000F" w:tentative="1">
+      <w:start w:val="1"/>
+      <w:numFmt w:val="decimal"/>
+      <w:lvlText w:val="%4."/>
+      <w:lvlJc w:val="left"/>
+      <w:pPr>
+        <w:ind w:left="2880" w:hanging="360"/>
+      </w:pPr>
+    </w:lvl>
+    <w:lvl w:ilvl="4" w:tplc="04130019" w:tentative="1">
+      <w:start w:val="1"/>
+      <w:numFmt w:val="lowerLetter"/>
+      <w:lvlText w:val="%5."/>
+      <w:lvlJc w:val="left"/>
+      <w:pPr>
+        <w:ind w:left="3600" w:hanging="360"/>
+      </w:pPr>
+    </w:lvl>
+    <w:lvl w:ilvl="5" w:tplc="0413001B" w:tentative="1">
+      <w:start w:val="1"/>
+      <w:numFmt w:val="lowerRoman"/>
+      <w:lvlText w:val="%6."/>
+      <w:lvlJc w:val="right"/>
+      <w:pPr>
+        <w:ind w:left="4320" w:hanging="180"/>
+      </w:pPr>
+    </w:lvl>
+    <w:lvl w:ilvl="6" w:tplc="0413000F" w:tentative="1">
+      <w:start w:val="1"/>
+      <w:numFmt w:val="decimal"/>
+      <w:lvlText w:val="%7."/>
+      <w:lvlJc w:val="left"/>
+      <w:pPr>
+        <w:ind w:left="5040" w:hanging="360"/>
+      </w:pPr>
+    </w:lvl>
+    <w:lvl w:ilvl="7" w:tplc="04130019" w:tentative="1">
+      <w:start w:val="1"/>
+      <w:numFmt w:val="lowerLetter"/>
+      <w:lvlText w:val="%8."/>
+      <w:lvlJc w:val="left"/>
+      <w:pPr>
+        <w:ind w:left="5760" w:hanging="360"/>
+      </w:pPr>
+    </w:lvl>
+    <w:lvl w:ilvl="8" w:tplc="0413001B" w:tentative="1">
+      <w:start w:val="1"/>
+      <w:numFmt w:val="lowerRoman"/>
+      <w:lvlText w:val="%9."/>
+      <w:lvlJc w:val="right"/>
+      <w:pPr>
+        <w:ind w:left="6480" w:hanging="180"/>
+      </w:pPr>
+    </w:lvl>
+  </w:abstractNum>
+  <w:abstractNum w:abstractNumId="2" w15:restartNumberingAfterBreak="0">
     <w:nsid w:val="24F516F1"/>
     <w:multiLevelType w:val="hybridMultilevel"/>
     <w:tmpl w:val="94DEB4FC"/>
@@ -5318,7 +6980,96 @@
       </w:rPr>
     </w:lvl>
   </w:abstractNum>
-  <w:abstractNum w:abstractNumId="2" w15:restartNumberingAfterBreak="0">
+  <w:abstractNum w:abstractNumId="3" w15:restartNumberingAfterBreak="0">
+    <w:nsid w:val="28591EC8"/>
+    <w:multiLevelType w:val="hybridMultilevel"/>
+    <w:tmpl w:val="D0CCAA3A"/>
+    <w:lvl w:ilvl="0" w:tplc="0413000F">
+      <w:start w:val="1"/>
+      <w:numFmt w:val="decimal"/>
+      <w:lvlText w:val="%1."/>
+      <w:lvlJc w:val="left"/>
+      <w:pPr>
+        <w:ind w:left="720" w:hanging="360"/>
+      </w:pPr>
+      <w:rPr>
+        <w:rFonts w:hint="default"/>
+      </w:rPr>
+    </w:lvl>
+    <w:lvl w:ilvl="1" w:tplc="04130019" w:tentative="1">
+      <w:start w:val="1"/>
+      <w:numFmt w:val="lowerLetter"/>
+      <w:lvlText w:val="%2."/>
+      <w:lvlJc w:val="left"/>
+      <w:pPr>
+        <w:ind w:left="1440" w:hanging="360"/>
+      </w:pPr>
+    </w:lvl>
+    <w:lvl w:ilvl="2" w:tplc="0413001B" w:tentative="1">
+      <w:start w:val="1"/>
+      <w:numFmt w:val="lowerRoman"/>
+      <w:lvlText w:val="%3."/>
+      <w:lvlJc w:val="right"/>
+      <w:pPr>
+        <w:ind w:left="2160" w:hanging="180"/>
+      </w:pPr>
+    </w:lvl>
+    <w:lvl w:ilvl="3" w:tplc="0413000F" w:tentative="1">
+      <w:start w:val="1"/>
+      <w:numFmt w:val="decimal"/>
+      <w:lvlText w:val="%4."/>
+      <w:lvlJc w:val="left"/>
+      <w:pPr>
+        <w:ind w:left="2880" w:hanging="360"/>
+      </w:pPr>
+    </w:lvl>
+    <w:lvl w:ilvl="4" w:tplc="04130019" w:tentative="1">
+      <w:start w:val="1"/>
+      <w:numFmt w:val="lowerLetter"/>
+      <w:lvlText w:val="%5."/>
+      <w:lvlJc w:val="left"/>
+      <w:pPr>
+        <w:ind w:left="3600" w:hanging="360"/>
+      </w:pPr>
+    </w:lvl>
+    <w:lvl w:ilvl="5" w:tplc="0413001B" w:tentative="1">
+      <w:start w:val="1"/>
+      <w:numFmt w:val="lowerRoman"/>
+      <w:lvlText w:val="%6."/>
+      <w:lvlJc w:val="right"/>
+      <w:pPr>
+        <w:ind w:left="4320" w:hanging="180"/>
+      </w:pPr>
+    </w:lvl>
+    <w:lvl w:ilvl="6" w:tplc="0413000F" w:tentative="1">
+      <w:start w:val="1"/>
+      <w:numFmt w:val="decimal"/>
+      <w:lvlText w:val="%7."/>
+      <w:lvlJc w:val="left"/>
+      <w:pPr>
+        <w:ind w:left="5040" w:hanging="360"/>
+      </w:pPr>
+    </w:lvl>
+    <w:lvl w:ilvl="7" w:tplc="04130019" w:tentative="1">
+      <w:start w:val="1"/>
+      <w:numFmt w:val="lowerLetter"/>
+      <w:lvlText w:val="%8."/>
+      <w:lvlJc w:val="left"/>
+      <w:pPr>
+        <w:ind w:left="5760" w:hanging="360"/>
+      </w:pPr>
+    </w:lvl>
+    <w:lvl w:ilvl="8" w:tplc="0413001B" w:tentative="1">
+      <w:start w:val="1"/>
+      <w:numFmt w:val="lowerRoman"/>
+      <w:lvlText w:val="%9."/>
+      <w:lvlJc w:val="right"/>
+      <w:pPr>
+        <w:ind w:left="6480" w:hanging="180"/>
+      </w:pPr>
+    </w:lvl>
+  </w:abstractNum>
+  <w:abstractNum w:abstractNumId="4" w15:restartNumberingAfterBreak="0">
     <w:nsid w:val="29DD3471"/>
     <w:multiLevelType w:val="hybridMultilevel"/>
     <w:tmpl w:val="706A2192"/>
@@ -5430,7 +7181,7 @@
       </w:rPr>
     </w:lvl>
   </w:abstractNum>
-  <w:abstractNum w:abstractNumId="3" w15:restartNumberingAfterBreak="0">
+  <w:abstractNum w:abstractNumId="5" w15:restartNumberingAfterBreak="0">
     <w:nsid w:val="42381684"/>
     <w:multiLevelType w:val="hybridMultilevel"/>
     <w:tmpl w:val="E1E6DF1A"/>
@@ -5542,7 +7293,7 @@
       </w:rPr>
     </w:lvl>
   </w:abstractNum>
-  <w:abstractNum w:abstractNumId="4" w15:restartNumberingAfterBreak="0">
+  <w:abstractNum w:abstractNumId="6" w15:restartNumberingAfterBreak="0">
     <w:nsid w:val="540D353F"/>
     <w:multiLevelType w:val="hybridMultilevel"/>
     <w:tmpl w:val="50788FCC"/>
@@ -5633,7 +7384,7 @@
       </w:pPr>
     </w:lvl>
   </w:abstractNum>
-  <w:abstractNum w:abstractNumId="5" w15:restartNumberingAfterBreak="0">
+  <w:abstractNum w:abstractNumId="7" w15:restartNumberingAfterBreak="0">
     <w:nsid w:val="5AC90BB7"/>
     <w:multiLevelType w:val="hybridMultilevel"/>
     <w:tmpl w:val="46D6E56E"/>
@@ -5745,7 +7496,7 @@
       </w:rPr>
     </w:lvl>
   </w:abstractNum>
-  <w:abstractNum w:abstractNumId="6" w15:restartNumberingAfterBreak="0">
+  <w:abstractNum w:abstractNumId="8" w15:restartNumberingAfterBreak="0">
     <w:nsid w:val="70D455F4"/>
     <w:multiLevelType w:val="hybridMultilevel"/>
     <w:tmpl w:val="1E3EA63C"/>
@@ -5834,26 +7585,124 @@
       </w:pPr>
     </w:lvl>
   </w:abstractNum>
+  <w:abstractNum w:abstractNumId="9" w15:restartNumberingAfterBreak="0">
+    <w:nsid w:val="77AA0335"/>
+    <w:multiLevelType w:val="hybridMultilevel"/>
+    <w:tmpl w:val="1B4453C0"/>
+    <w:lvl w:ilvl="0" w:tplc="0413000F">
+      <w:start w:val="1"/>
+      <w:numFmt w:val="decimal"/>
+      <w:lvlText w:val="%1."/>
+      <w:lvlJc w:val="left"/>
+      <w:pPr>
+        <w:ind w:left="720" w:hanging="360"/>
+      </w:pPr>
+      <w:rPr>
+        <w:rFonts w:hint="default"/>
+      </w:rPr>
+    </w:lvl>
+    <w:lvl w:ilvl="1" w:tplc="04130019" w:tentative="1">
+      <w:start w:val="1"/>
+      <w:numFmt w:val="lowerLetter"/>
+      <w:lvlText w:val="%2."/>
+      <w:lvlJc w:val="left"/>
+      <w:pPr>
+        <w:ind w:left="1440" w:hanging="360"/>
+      </w:pPr>
+    </w:lvl>
+    <w:lvl w:ilvl="2" w:tplc="0413001B" w:tentative="1">
+      <w:start w:val="1"/>
+      <w:numFmt w:val="lowerRoman"/>
+      <w:lvlText w:val="%3."/>
+      <w:lvlJc w:val="right"/>
+      <w:pPr>
+        <w:ind w:left="2160" w:hanging="180"/>
+      </w:pPr>
+    </w:lvl>
+    <w:lvl w:ilvl="3" w:tplc="0413000F" w:tentative="1">
+      <w:start w:val="1"/>
+      <w:numFmt w:val="decimal"/>
+      <w:lvlText w:val="%4."/>
+      <w:lvlJc w:val="left"/>
+      <w:pPr>
+        <w:ind w:left="2880" w:hanging="360"/>
+      </w:pPr>
+    </w:lvl>
+    <w:lvl w:ilvl="4" w:tplc="04130019" w:tentative="1">
+      <w:start w:val="1"/>
+      <w:numFmt w:val="lowerLetter"/>
+      <w:lvlText w:val="%5."/>
+      <w:lvlJc w:val="left"/>
+      <w:pPr>
+        <w:ind w:left="3600" w:hanging="360"/>
+      </w:pPr>
+    </w:lvl>
+    <w:lvl w:ilvl="5" w:tplc="0413001B" w:tentative="1">
+      <w:start w:val="1"/>
+      <w:numFmt w:val="lowerRoman"/>
+      <w:lvlText w:val="%6."/>
+      <w:lvlJc w:val="right"/>
+      <w:pPr>
+        <w:ind w:left="4320" w:hanging="180"/>
+      </w:pPr>
+    </w:lvl>
+    <w:lvl w:ilvl="6" w:tplc="0413000F" w:tentative="1">
+      <w:start w:val="1"/>
+      <w:numFmt w:val="decimal"/>
+      <w:lvlText w:val="%7."/>
+      <w:lvlJc w:val="left"/>
+      <w:pPr>
+        <w:ind w:left="5040" w:hanging="360"/>
+      </w:pPr>
+    </w:lvl>
+    <w:lvl w:ilvl="7" w:tplc="04130019" w:tentative="1">
+      <w:start w:val="1"/>
+      <w:numFmt w:val="lowerLetter"/>
+      <w:lvlText w:val="%8."/>
+      <w:lvlJc w:val="left"/>
+      <w:pPr>
+        <w:ind w:left="5760" w:hanging="360"/>
+      </w:pPr>
+    </w:lvl>
+    <w:lvl w:ilvl="8" w:tplc="0413001B" w:tentative="1">
+      <w:start w:val="1"/>
+      <w:numFmt w:val="lowerRoman"/>
+      <w:lvlText w:val="%9."/>
+      <w:lvlJc w:val="right"/>
+      <w:pPr>
+        <w:ind w:left="6480" w:hanging="180"/>
+      </w:pPr>
+    </w:lvl>
+  </w:abstractNum>
   <w:num w:numId="1">
-    <w:abstractNumId w:val="3"/>
+    <w:abstractNumId w:val="5"/>
   </w:num>
   <w:num w:numId="2">
-    <w:abstractNumId w:val="5"/>
+    <w:abstractNumId w:val="7"/>
   </w:num>
   <w:num w:numId="3">
-    <w:abstractNumId w:val="2"/>
+    <w:abstractNumId w:val="4"/>
   </w:num>
   <w:num w:numId="4">
     <w:abstractNumId w:val="0"/>
   </w:num>
   <w:num w:numId="5">
-    <w:abstractNumId w:val="4"/>
+    <w:abstractNumId w:val="6"/>
   </w:num>
   <w:num w:numId="6">
-    <w:abstractNumId w:val="6"/>
+    <w:abstractNumId w:val="8"/>
   </w:num>
   <w:num w:numId="7">
+    <w:abstractNumId w:val="2"/>
+  </w:num>
+  <w:num w:numId="8">
     <w:abstractNumId w:val="1"/>
+  </w:num>
+  <w:num w:numId="9">
+    <w:abstractNumId w:val="9"/>
+  </w:num>
+  <w:num w:numId="10">
+    <w:abstractNumId w:val="3"/>
   </w:num>
 </w:numbering>
 </file>
@@ -6303,7 +8152,6 @@
   <w:style w:type="character" w:default="1" w:styleId="Standaardalinea-lettertype">
     <w:name w:val="Default Paragraph Font"/>
     <w:uiPriority w:val="1"/>
-    <w:semiHidden/>
     <w:unhideWhenUsed/>
   </w:style>
   <w:style w:type="table" w:default="1" w:styleId="Standaardtabel">
@@ -6438,6 +8286,16 @@
       <w:color w:val="44546A" w:themeColor="text2"/>
       <w:sz w:val="18"/>
       <w:szCs w:val="18"/>
+    </w:rPr>
+  </w:style>
+  <w:style w:type="character" w:styleId="Tekstvantijdelijkeaanduiding">
+    <w:name w:val="Placeholder Text"/>
+    <w:basedOn w:val="Standaardalinea-lettertype"/>
+    <w:uiPriority w:val="99"/>
+    <w:semiHidden/>
+    <w:rsid w:val="00086F5A"/>
+    <w:rPr>
+      <w:color w:val="808080"/>
     </w:rPr>
   </w:style>
 </w:styles>

</xml_diff>

<commit_message>
Edit survey, planning, finish proposal.
</commit_message>
<xml_diff>
--- a/resources/notes_literature.docx
+++ b/resources/notes_literature.docx
@@ -1286,6 +1286,7 @@
         <w:t xml:space="preserve">. This Random Forest (RF) model was trained based on 590 profiles of 2-5 person mixtures, obtained from </w:t>
       </w:r>
       <w:proofErr w:type="spellStart"/>
+      <w:proofErr w:type="gramStart"/>
       <w:r>
         <w:rPr>
           <w:b/>
@@ -1295,6 +1296,7 @@
         <w:t>TODO:find</w:t>
       </w:r>
       <w:proofErr w:type="spellEnd"/>
+      <w:proofErr w:type="gramEnd"/>
       <w:r>
         <w:rPr>
           <w:b/>
@@ -1569,7 +1571,21 @@
         <w:rPr>
           <w:lang w:val="en-US"/>
         </w:rPr>
-        <w:t>Tested various ML approached (RF / MLP / LDA), showing similar performance to the RF19 model. They obtained very high performance (96%) with a RFC 35 model.</w:t>
+        <w:t xml:space="preserve">Tested various ML approached (RF / MLP / LDA), showing similar performance to the RF19 model. They obtained very high performance (96%) with </w:t>
+      </w:r>
+      <w:proofErr w:type="gramStart"/>
+      <w:r>
+        <w:rPr>
+          <w:lang w:val="en-US"/>
+        </w:rPr>
+        <w:t>a</w:t>
+      </w:r>
+      <w:proofErr w:type="gramEnd"/>
+      <w:r>
+        <w:rPr>
+          <w:lang w:val="en-US"/>
+        </w:rPr>
+        <w:t xml:space="preserve"> RFC 35 model.</w:t>
       </w:r>
     </w:p>
     <w:p>
@@ -2051,7 +2067,21 @@
         <w:rPr>
           <w:lang w:val="en-US"/>
         </w:rPr>
-        <w:t xml:space="preserve"> the model the fail calculating the LR because the observed peaks cannot be well explained.</w:t>
+        <w:t xml:space="preserve"> the model the </w:t>
+      </w:r>
+      <w:proofErr w:type="gramStart"/>
+      <w:r>
+        <w:rPr>
+          <w:lang w:val="en-US"/>
+        </w:rPr>
+        <w:t>fail</w:t>
+      </w:r>
+      <w:proofErr w:type="gramEnd"/>
+      <w:r>
+        <w:rPr>
+          <w:lang w:val="en-US"/>
+        </w:rPr>
+        <w:t xml:space="preserve"> calculating the LR because the observed peaks cannot be well explained.</w:t>
       </w:r>
       <w:r>
         <w:rPr>
@@ -2112,6 +2142,72 @@
           <w:lang w:val="en-US"/>
         </w:rPr>
       </w:pPr>
+    </w:p>
+    <w:p>
+      <w:pPr>
+        <w:rPr>
+          <w:lang w:val="en-US"/>
+        </w:rPr>
+      </w:pPr>
+    </w:p>
+    <w:p>
+      <w:pPr>
+        <w:rPr>
+          <w:lang w:val="en-US"/>
+        </w:rPr>
+      </w:pPr>
+      <w:r>
+        <w:rPr>
+          <w:lang w:val="en-US"/>
+        </w:rPr>
+        <w:t xml:space="preserve">With </w:t>
+      </w:r>
+      <w:proofErr w:type="spellStart"/>
+      <w:r>
+        <w:rPr>
+          <w:lang w:val="en-US"/>
+        </w:rPr>
+        <w:t>EuroForMix</w:t>
+      </w:r>
+      <w:proofErr w:type="spellEnd"/>
+      <w:r>
+        <w:rPr>
+          <w:lang w:val="en-US"/>
+        </w:rPr>
+        <w:t xml:space="preserve">, we can solve the probability of a </w:t>
+      </w:r>
+      <w:proofErr w:type="spellStart"/>
+      <w:r>
+        <w:rPr>
+          <w:lang w:val="en-US"/>
+        </w:rPr>
+        <w:t>peakheight</w:t>
+      </w:r>
+      <w:proofErr w:type="spellEnd"/>
+      <w:r>
+        <w:rPr>
+          <w:lang w:val="en-US"/>
+        </w:rPr>
+        <w:t xml:space="preserve"> at certain loci and alleles, given the unknown alleles for </w:t>
+      </w:r>
+      <w:r>
+        <w:rPr>
+          <w:lang w:val="en-US"/>
+        </w:rPr>
+        <w:t xml:space="preserve">each </w:t>
+      </w:r>
+      <w:r>
+        <w:rPr>
+          <w:lang w:val="en-US"/>
+        </w:rPr>
+        <w:t>contributor (given the NOC)</w:t>
+      </w:r>
+      <w:r>
+        <w:rPr>
+          <w:lang w:val="en-US"/>
+        </w:rPr>
+        <w:t>, with a Gamma distribution. Thresholds are also upheld. Because we do not know the alleles for each contributor, the probabilities for these alleles are estimated from the allele frequencies from the population.</w:t>
+      </w:r>
       <w:r>
         <w:rPr>
           <w:lang w:val="en-US"/>
@@ -3938,13 +4034,28 @@
           <w:rFonts w:eastAsiaTheme="minorEastAsia"/>
           <w:lang w:val="en-US"/>
         </w:rPr>
-        <w:t xml:space="preserve"> are the input features of a profile, which are all continuous variables</w:t>
-      </w:r>
-      <w:r>
-        <w:rPr>
-          <w:lang w:val="en-US"/>
-        </w:rPr>
-        <w:t xml:space="preserve">. Currently </w:t>
+        <w:t xml:space="preserve"> are the input features of a profile, which are all continuous </w:t>
+      </w:r>
+      <w:proofErr w:type="gramStart"/>
+      <w:r>
+        <w:rPr>
+          <w:rFonts w:eastAsiaTheme="minorEastAsia"/>
+          <w:lang w:val="en-US"/>
+        </w:rPr>
+        <w:t>variables</w:t>
+      </w:r>
+      <w:r>
+        <w:rPr>
+          <w:lang w:val="en-US"/>
+        </w:rPr>
+        <w:t>.</w:t>
+      </w:r>
+      <w:proofErr w:type="gramEnd"/>
+      <w:r>
+        <w:rPr>
+          <w:lang w:val="en-US"/>
+        </w:rPr>
+        <w:t xml:space="preserve"> Currently </w:t>
       </w:r>
       <m:oMath>
         <m:r>
@@ -3968,21 +4079,7 @@
             <w:rFonts w:ascii="Cambria Math" w:eastAsiaTheme="minorEastAsia" w:hAnsi="Cambria Math"/>
             <w:lang w:val="en-US"/>
           </w:rPr>
-          <m:t>y</m:t>
-        </m:r>
-        <m:r>
-          <w:rPr>
-            <w:rFonts w:ascii="Cambria Math" w:eastAsiaTheme="minorEastAsia" w:hAnsi="Cambria Math"/>
-            <w:lang w:val="en-US"/>
-          </w:rPr>
-          <m:t xml:space="preserve"> </m:t>
-        </m:r>
-        <m:r>
-          <w:rPr>
-            <w:rFonts w:ascii="Cambria Math" w:eastAsiaTheme="minorEastAsia" w:hAnsi="Cambria Math"/>
-            <w:lang w:val="en-US"/>
-          </w:rPr>
-          <m:t>={y∈</m:t>
+          <m:t>y ={y</m:t>
         </m:r>
         <m:r>
           <m:rPr>
@@ -3992,14 +4089,14 @@
             <w:rFonts w:ascii="Cambria Math" w:eastAsiaTheme="minorEastAsia" w:hAnsi="Cambria Math"/>
             <w:lang w:val="en-US"/>
           </w:rPr>
-          <m:t>N</m:t>
+          <m:t xml:space="preserve">∈N | </m:t>
         </m:r>
         <m:r>
           <w:rPr>
             <w:rFonts w:ascii="Cambria Math" w:eastAsiaTheme="minorEastAsia" w:hAnsi="Cambria Math"/>
             <w:lang w:val="en-US"/>
           </w:rPr>
-          <m:t xml:space="preserve"> | 1≤y ≤5}</m:t>
+          <m:t>1≤y ≤5}</m:t>
         </m:r>
       </m:oMath>
       <w:r>
@@ -4029,14 +4126,7 @@
             <w:rFonts w:ascii="Cambria Math" w:eastAsiaTheme="minorEastAsia" w:hAnsi="Cambria Math"/>
             <w:lang w:val="en-US"/>
           </w:rPr>
-          <m:t>y={</m:t>
-        </m:r>
-        <m:r>
-          <w:rPr>
-            <w:rFonts w:ascii="Cambria Math" w:eastAsiaTheme="minorEastAsia" w:hAnsi="Cambria Math"/>
-            <w:lang w:val="en-US"/>
-          </w:rPr>
-          <m:t>y∈</m:t>
+          <m:t>y={y</m:t>
         </m:r>
         <m:r>
           <m:rPr>
@@ -4046,14 +4136,14 @@
             <w:rFonts w:ascii="Cambria Math" w:eastAsiaTheme="minorEastAsia" w:hAnsi="Cambria Math"/>
             <w:lang w:val="en-US"/>
           </w:rPr>
-          <m:t>R</m:t>
+          <m:t xml:space="preserve">∈R | </m:t>
         </m:r>
         <m:r>
           <w:rPr>
             <w:rFonts w:ascii="Cambria Math" w:eastAsiaTheme="minorEastAsia" w:hAnsi="Cambria Math"/>
             <w:lang w:val="en-US"/>
           </w:rPr>
-          <m:t xml:space="preserve"> | 1≤y ≤5}</m:t>
+          <m:t>1≤y ≤5}</m:t>
         </m:r>
       </m:oMath>
       <w:r>
@@ -4367,6 +4457,7 @@
         </w:rPr>
         <w:t>v</w:t>
       </w:r>
+      <w:proofErr w:type="gramStart"/>
       <w:r>
         <w:rPr>
           <w:sz w:val="14"/>
@@ -4381,7 +4472,16 @@
           <w:szCs w:val="21"/>
           <w:lang w:val="en-US"/>
         </w:rPr>
-        <w:t xml:space="preserve">, . . .) associated with them. If </w:t>
+        <w:t>,</w:t>
+      </w:r>
+      <w:proofErr w:type="gramEnd"/>
+      <w:r>
+        <w:rPr>
+          <w:sz w:val="21"/>
+          <w:szCs w:val="21"/>
+          <w:lang w:val="en-US"/>
+        </w:rPr>
+        <w:t xml:space="preserve"> . . .) associated with them. If </w:t>
       </w:r>
       <w:r>
         <w:rPr>
@@ -4557,13 +4657,7 @@
         <w:rPr>
           <w:lang w:val="en-US"/>
         </w:rPr>
-        <w:t>Counterfactuals are purposefully constructed to be minimal, meaning that minimal changes are made to the instance</w:t>
-      </w:r>
-      <w:r>
-        <w:rPr>
-          <w:lang w:val="en-US"/>
-        </w:rPr>
-        <w:t xml:space="preserve"> in question. In this way, the changed instance can still be related to the original. </w:t>
+        <w:t xml:space="preserve">Counterfactuals are purposefully constructed to be minimal, meaning that minimal changes are made to the instance in question. In this way, the changed instance can still be related to the original. </w:t>
       </w:r>
       <w:r>
         <w:rPr>
@@ -4712,14 +4806,7 @@
                   <w:rFonts w:ascii="Cambria Math" w:hAnsi="Cambria Math"/>
                   <w:lang w:val="en-US"/>
                 </w:rPr>
-                <m:t xml:space="preserve">= </m:t>
-              </m:r>
-              <m:r>
-                <w:rPr>
-                  <w:rFonts w:ascii="Cambria Math" w:hAnsi="Cambria Math"/>
-                  <w:lang w:val="en-US"/>
-                </w:rPr>
-                <m:t>λ</m:t>
+                <m:t>= λ</m:t>
               </m:r>
               <m:d>
                 <m:dPr>
@@ -4971,14 +5058,7 @@
           <w:rFonts w:eastAsiaTheme="minorEastAsia"/>
           <w:lang w:val="en-US"/>
         </w:rPr>
-        <w:t xml:space="preserve"> </w:t>
-      </w:r>
-      <w:r>
-        <w:rPr>
-          <w:rFonts w:eastAsiaTheme="minorEastAsia"/>
-          <w:lang w:val="en-US"/>
-        </w:rPr>
-        <w:t xml:space="preserve">as defined by a certain distance function </w:t>
+        <w:t xml:space="preserve"> as defined by a certain distance function </w:t>
       </w:r>
       <m:oMath>
         <m:r>
@@ -5202,7 +5282,23 @@
           <w:rFonts w:eastAsiaTheme="minorEastAsia"/>
           <w:lang w:val="en-US"/>
         </w:rPr>
-        <w:t>If access to the gradients of the machine learning model are given, optimization is faster. However, since we aim to look at model-agnostic methods, we disregard this statement.</w:t>
+        <w:t xml:space="preserve">If access to the gradients of the machine learning model </w:t>
+      </w:r>
+      <w:proofErr w:type="gramStart"/>
+      <w:r>
+        <w:rPr>
+          <w:rFonts w:eastAsiaTheme="minorEastAsia"/>
+          <w:lang w:val="en-US"/>
+        </w:rPr>
+        <w:t>are</w:t>
+      </w:r>
+      <w:proofErr w:type="gramEnd"/>
+      <w:r>
+        <w:rPr>
+          <w:rFonts w:eastAsiaTheme="minorEastAsia"/>
+          <w:lang w:val="en-US"/>
+        </w:rPr>
+        <w:t xml:space="preserve"> given, optimization is faster. However, since we aim to look at model-agnostic methods, we disregard this statement.</w:t>
       </w:r>
       <w:r>
         <w:rPr>
@@ -8152,6 +8248,7 @@
   <w:style w:type="character" w:default="1" w:styleId="Standaardalinea-lettertype">
     <w:name w:val="Default Paragraph Font"/>
     <w:uiPriority w:val="1"/>
+    <w:semiHidden/>
     <w:unhideWhenUsed/>
   </w:style>
   <w:style w:type="table" w:default="1" w:styleId="Standaardtabel">

</xml_diff>

<commit_message>
Set up proper code env, update planning (sprints), update lit. notes
</commit_message>
<xml_diff>
--- a/resources/notes_literature.docx
+++ b/resources/notes_literature.docx
@@ -194,7 +194,19 @@
         <w:rPr>
           <w:lang w:val="en-US"/>
         </w:rPr>
-        <w:t xml:space="preserve"> The repeat sequence for TH01 is AATG, so one of chromosome of this individual the AATG sequence is repeated six times on that location, while on the other chromosome it is repeated nine times.</w:t>
+        <w:t xml:space="preserve"> The repeat sequence for TH01 is AATG, so </w:t>
+      </w:r>
+      <w:r>
+        <w:rPr>
+          <w:lang w:val="en-US"/>
+        </w:rPr>
+        <w:t xml:space="preserve">on </w:t>
+      </w:r>
+      <w:r>
+        <w:rPr>
+          <w:lang w:val="en-US"/>
+        </w:rPr>
+        <w:t>one chromosome of this individual the AATG sequence is repeated six times on that location, while on the other chromosome it is repeated nine times.</w:t>
       </w:r>
       <w:r>
         <w:rPr>
@@ -4079,7 +4091,7 @@
             <w:rFonts w:ascii="Cambria Math" w:eastAsiaTheme="minorEastAsia" w:hAnsi="Cambria Math"/>
             <w:lang w:val="en-US"/>
           </w:rPr>
-          <m:t>y ={y</m:t>
+          <m:t>y =y</m:t>
         </m:r>
         <m:r>
           <m:rPr>
@@ -4096,7 +4108,7 @@
             <w:rFonts w:ascii="Cambria Math" w:eastAsiaTheme="minorEastAsia" w:hAnsi="Cambria Math"/>
             <w:lang w:val="en-US"/>
           </w:rPr>
-          <m:t>1≤y ≤5}</m:t>
+          <m:t>1≤y ≤5</m:t>
         </m:r>
       </m:oMath>
       <w:r>
@@ -4118,7 +4130,21 @@
           <w:rFonts w:eastAsiaTheme="minorEastAsia"/>
           <w:lang w:val="en-US"/>
         </w:rPr>
-        <w:t xml:space="preserve">in the current model, and for any classifier. The target could be changed to be </w:t>
+        <w:t>in the current model, and for any</w:t>
+      </w:r>
+      <w:r>
+        <w:rPr>
+          <w:rFonts w:eastAsiaTheme="minorEastAsia"/>
+          <w:lang w:val="en-US"/>
+        </w:rPr>
+        <w:t xml:space="preserve"> other</w:t>
+      </w:r>
+      <w:r>
+        <w:rPr>
+          <w:rFonts w:eastAsiaTheme="minorEastAsia"/>
+          <w:lang w:val="en-US"/>
+        </w:rPr>
+        <w:t xml:space="preserve"> classifier. The target could be changed to be </w:t>
       </w:r>
       <m:oMath>
         <m:r>
@@ -4126,7 +4152,7 @@
             <w:rFonts w:ascii="Cambria Math" w:eastAsiaTheme="minorEastAsia" w:hAnsi="Cambria Math"/>
             <w:lang w:val="en-US"/>
           </w:rPr>
-          <m:t>y={y</m:t>
+          <m:t>y=y</m:t>
         </m:r>
         <m:r>
           <m:rPr>
@@ -4136,14 +4162,14 @@
             <w:rFonts w:ascii="Cambria Math" w:eastAsiaTheme="minorEastAsia" w:hAnsi="Cambria Math"/>
             <w:lang w:val="en-US"/>
           </w:rPr>
-          <m:t xml:space="preserve">∈R | </m:t>
+          <m:t>∈R</m:t>
         </m:r>
         <m:r>
           <w:rPr>
             <w:rFonts w:ascii="Cambria Math" w:eastAsiaTheme="minorEastAsia" w:hAnsi="Cambria Math"/>
             <w:lang w:val="en-US"/>
           </w:rPr>
-          <m:t>1≤y ≤5}</m:t>
+          <m:t xml:space="preserve"> | 1≤y ≤5</m:t>
         </m:r>
       </m:oMath>
       <w:r>
@@ -4208,7 +4234,27 @@
           <w:lang w:val="en-US"/>
         </w:rPr>
         <w:lastRenderedPageBreak/>
-        <w:t>Which model-agnostic counterfactual explanation techniques exist and what assumptions do they make on the data?</w:t>
+        <w:t xml:space="preserve">Which model-agnostic counterfactual explanation techniques exist and what </w:t>
+      </w:r>
+      <w:r>
+        <w:rPr>
+          <w:rFonts w:asciiTheme="majorHAnsi" w:eastAsiaTheme="majorEastAsia" w:hAnsiTheme="majorHAnsi" w:cstheme="majorBidi"/>
+          <w:color w:val="2F5496" w:themeColor="accent1" w:themeShade="BF"/>
+          <w:sz w:val="26"/>
+          <w:szCs w:val="26"/>
+          <w:lang w:val="en-US"/>
+        </w:rPr>
+        <w:t>problems can they be applied to</w:t>
+      </w:r>
+      <w:r>
+        <w:rPr>
+          <w:rFonts w:asciiTheme="majorHAnsi" w:eastAsiaTheme="majorEastAsia" w:hAnsiTheme="majorHAnsi" w:cstheme="majorBidi"/>
+          <w:color w:val="2F5496" w:themeColor="accent1" w:themeShade="BF"/>
+          <w:sz w:val="26"/>
+          <w:szCs w:val="26"/>
+          <w:lang w:val="en-US"/>
+        </w:rPr>
+        <w:t>?</w:t>
       </w:r>
     </w:p>
     <w:p>
@@ -4331,7 +4377,19 @@
         <w:rPr>
           <w:lang w:val="en-US"/>
         </w:rPr>
-        <w:t>Understand how a different decision could me made if certain conditions were changed</w:t>
+        <w:t xml:space="preserve">Understand how a different decision could </w:t>
+      </w:r>
+      <w:r>
+        <w:rPr>
+          <w:lang w:val="en-US"/>
+        </w:rPr>
+        <w:t>be</w:t>
+      </w:r>
+      <w:r>
+        <w:rPr>
+          <w:lang w:val="en-US"/>
+        </w:rPr>
+        <w:t xml:space="preserve"> made if certain conditions were changed</w:t>
       </w:r>
     </w:p>
     <w:p>
@@ -5435,28 +5493,134 @@
           <w:lang w:val="en-US"/>
         </w:rPr>
       </w:pPr>
-    </w:p>
-    <w:p>
-      <w:pPr>
-        <w:rPr>
-          <w:lang w:val="en-US"/>
-        </w:rPr>
-      </w:pPr>
-    </w:p>
-    <w:p>
-      <w:pPr>
-        <w:rPr>
-          <w:lang w:val="en-US"/>
-        </w:rPr>
-      </w:pPr>
-    </w:p>
-    <w:p>
-      <w:pPr>
-        <w:rPr>
-          <w:lang w:val="en-US"/>
-        </w:rPr>
-      </w:pPr>
-    </w:p>
+      <w:r>
+        <w:rPr>
+          <w:lang w:val="en-US"/>
+        </w:rPr>
+        <w:lastRenderedPageBreak/>
+        <w:t xml:space="preserve">One of the authors of this original paper, continued to make contributions with regards to mixed input features (categorical, numerical, other embeddings) which are not quite relevant to our problem; and diverse explanations </w:t>
+      </w:r>
+      <w:r>
+        <w:rPr>
+          <w:lang w:val="en-US"/>
+        </w:rPr>
+        <w:fldChar w:fldCharType="begin"/>
+      </w:r>
+      <w:r>
+        <w:rPr>
+          <w:lang w:val="en-US"/>
+        </w:rPr>
+        <w:instrText xml:space="preserve"> ADDIN EN.CITE &lt;EndNote&gt;&lt;Cite&gt;&lt;Author&gt;Russell&lt;/Author&gt;&lt;Year&gt;2019&lt;/Year&gt;&lt;RecNum&gt;174&lt;/RecNum&gt;&lt;DisplayText&gt;[27]&lt;/DisplayText&gt;&lt;record&gt;&lt;rec-number&gt;174&lt;/rec-number&gt;&lt;foreign-keys&gt;&lt;key app="EN" db-id="p22005xv5srwpxeed275s99yfvez9tfr995s" timestamp="1606496892"&gt;174&lt;/key&gt;&lt;/foreign-keys&gt;&lt;ref-type name="Conference Proceedings"&gt;10&lt;/ref-type&gt;&lt;contributors&gt;&lt;authors&gt;&lt;author&gt;Russell, C.&lt;/author&gt;&lt;/authors&gt;&lt;/contributors&gt;&lt;titles&gt;&lt;title&gt;Efficient search for diverse coherent explanations&lt;/title&gt;&lt;/titles&gt;&lt;pages&gt;20-28&lt;/pages&gt;&lt;dates&gt;&lt;year&gt;2019&lt;/year&gt;&lt;/dates&gt;&lt;work-type&gt;Conference Paper&lt;/work-type&gt;&lt;urls&gt;&lt;related-urls&gt;&lt;url&gt;https://www.scopus.com/inward/record.uri?eid=2-s2.0-85061808954&amp;amp;doi=10.1145%2f3287560.3287569&amp;amp;partnerID=40&amp;amp;md5=808d92255a92e4b62500fddc3f2f0ed9&lt;/url&gt;&lt;/related-urls&gt;&lt;/urls&gt;&lt;custom3&gt;FAT* 2019 - Proceedings of the 2019 Conference on Fairness, Accountability, and Transparency&lt;/custom3&gt;&lt;electronic-resource-num&gt;10.1145/3287560.3287569&lt;/electronic-resource-num&gt;&lt;remote-database-name&gt;Scopus&lt;/remote-database-name&gt;&lt;/record&gt;&lt;/Cite&gt;&lt;/EndNote&gt;</w:instrText>
+      </w:r>
+      <w:r>
+        <w:rPr>
+          <w:lang w:val="en-US"/>
+        </w:rPr>
+        <w:fldChar w:fldCharType="separate"/>
+      </w:r>
+      <w:r>
+        <w:rPr>
+          <w:noProof/>
+          <w:lang w:val="en-US"/>
+        </w:rPr>
+        <w:t>[27]</w:t>
+      </w:r>
+      <w:r>
+        <w:rPr>
+          <w:lang w:val="en-US"/>
+        </w:rPr>
+        <w:fldChar w:fldCharType="end"/>
+      </w:r>
+      <w:r>
+        <w:rPr>
+          <w:lang w:val="en-US"/>
+        </w:rPr>
+        <w:t xml:space="preserve">. The latter entails that once a type of counterfactual is generated, future counterfactuals do not make the same feature changes. </w:t>
+      </w:r>
+    </w:p>
+    <w:p>
+      <w:pPr>
+        <w:rPr>
+          <w:lang w:val="en-US"/>
+        </w:rPr>
+      </w:pPr>
+      <w:r>
+        <w:rPr>
+          <w:lang w:val="en-US"/>
+        </w:rPr>
+        <w:t>They also use a natural language form with automatically filled-in values to create a more natural explanation rather than a data point and its feature values.</w:t>
+      </w:r>
+    </w:p>
+    <w:p>
+      <w:pPr>
+        <w:rPr>
+          <w:lang w:val="en-US"/>
+        </w:rPr>
+      </w:pPr>
+      <w:r>
+        <w:rPr>
+          <w:lang w:val="en-US"/>
+        </w:rPr>
+        <w:t>Tested on the LSAT dataset again, showing that the heavily unbalanced dataset was counteracted with this approach: only 6% of students were black, but this strong bias was found.</w:t>
+      </w:r>
+    </w:p>
+    <w:p>
+      <w:pPr>
+        <w:rPr>
+          <w:lang w:val="en-US"/>
+        </w:rPr>
+      </w:pPr>
+      <w:r>
+        <w:rPr>
+          <w:lang w:val="en-US"/>
+        </w:rPr>
+        <w:t>Also showed how the original method by Wachter et al. uses a brute-force method which is not viable for a large dataset.</w:t>
+      </w:r>
+    </w:p>
+    <w:p>
+      <w:pPr>
+        <w:rPr>
+          <w:lang w:val="en-US"/>
+        </w:rPr>
+      </w:pPr>
+      <w:r>
+        <w:rPr>
+          <w:lang w:val="en-US"/>
+        </w:rPr>
+        <w:t xml:space="preserve">Evaluate based on domain knowledge if feature </w:t>
+      </w:r>
+      <w:r>
+        <w:rPr>
+          <w:lang w:val="en-US"/>
+        </w:rPr>
+        <w:t>importance values are viable and legal.</w:t>
+      </w:r>
+      <w:r>
+        <w:rPr>
+          <w:lang w:val="en-US"/>
+        </w:rPr>
+        <w:t xml:space="preserve"> They claim that this approach yields “coherent and informative diverse explanations” based on reasoning about the problem. They claim that a user study would be most appropriate to evaluate whether explanations help people understand why a certain decision has been made.</w:t>
+      </w:r>
+    </w:p>
+    <w:p>
+      <w:r>
+        <w:t xml:space="preserve">Code: </w:t>
+      </w:r>
+      <w:hyperlink r:id="rId5" w:history="1">
+        <w:r>
+          <w:rPr>
+            <w:rStyle w:val="Hyperlink"/>
+          </w:rPr>
+          <w:t>https://bitbucket.org/ChrisRussell/diverse-coherent-explanations/</w:t>
+        </w:r>
+      </w:hyperlink>
+    </w:p>
+    <w:p>
+      <w:r>
+        <w:t xml:space="preserve"> </w:t>
+      </w:r>
+    </w:p>
+    <w:p/>
     <w:p>
       <w:pPr>
         <w:rPr>
@@ -5555,7 +5719,7 @@
         <w:rPr>
           <w:lang w:val="en-US"/>
         </w:rPr>
-        <w:instrText xml:space="preserve"> ADDIN EN.CITE &lt;EndNote&gt;&lt;Cite&gt;&lt;Author&gt;Grath&lt;/Author&gt;&lt;Year&gt;2018&lt;/Year&gt;&lt;RecNum&gt;188&lt;/RecNum&gt;&lt;DisplayText&gt;[27]&lt;/DisplayText&gt;&lt;record&gt;&lt;rec-number&gt;188&lt;/rec-number&gt;&lt;foreign-keys&gt;&lt;key app="EN" db-id="p22005xv5srwpxeed275s99yfvez9tfr995s" timestamp="1606920268"&gt;188&lt;/key&gt;&lt;/foreign-keys&gt;&lt;ref-type name="Journal Article"&gt;17&lt;/ref-type&gt;&lt;contributors&gt;&lt;authors&gt;&lt;author&gt;Grath, Rory Mc&lt;/author&gt;&lt;author&gt;Costabello, Luca&lt;/author&gt;&lt;author&gt;Van, C. L.&lt;/author&gt;&lt;author&gt;Sweeney, P.&lt;/author&gt;&lt;author&gt;Kamiab, F.&lt;/author&gt;&lt;author&gt;Shen, Zhao&lt;/author&gt;&lt;author&gt;Lécué, F.&lt;/author&gt;&lt;/authors&gt;&lt;/contributors&gt;&lt;titles&gt;&lt;title&gt;Interpretable Credit Application Predictions With Counterfactual Explanations&lt;/title&gt;&lt;secondary-title&gt;ArXiv&lt;/secondary-title&gt;&lt;/titles&gt;&lt;periodical&gt;&lt;full-title&gt;ArXiv&lt;/full-title&gt;&lt;/periodical&gt;&lt;volume&gt;abs/1811.05245&lt;/volume&gt;&lt;dates&gt;&lt;year&gt;2018&lt;/year&gt;&lt;/dates&gt;&lt;urls&gt;&lt;/urls&gt;&lt;/record&gt;&lt;/Cite&gt;&lt;/EndNote&gt;</w:instrText>
+        <w:instrText xml:space="preserve"> ADDIN EN.CITE &lt;EndNote&gt;&lt;Cite&gt;&lt;Author&gt;Grath&lt;/Author&gt;&lt;Year&gt;2018&lt;/Year&gt;&lt;RecNum&gt;188&lt;/RecNum&gt;&lt;DisplayText&gt;[28]&lt;/DisplayText&gt;&lt;record&gt;&lt;rec-number&gt;188&lt;/rec-number&gt;&lt;foreign-keys&gt;&lt;key app="EN" db-id="p22005xv5srwpxeed275s99yfvez9tfr995s" timestamp="1606920268"&gt;188&lt;/key&gt;&lt;/foreign-keys&gt;&lt;ref-type name="Journal Article"&gt;17&lt;/ref-type&gt;&lt;contributors&gt;&lt;authors&gt;&lt;author&gt;Grath, Rory Mc&lt;/author&gt;&lt;author&gt;Costabello, Luca&lt;/author&gt;&lt;author&gt;Van, C. L.&lt;/author&gt;&lt;author&gt;Sweeney, P.&lt;/author&gt;&lt;author&gt;Kamiab, F.&lt;/author&gt;&lt;author&gt;Shen, Zhao&lt;/author&gt;&lt;author&gt;Lécué, F.&lt;/author&gt;&lt;/authors&gt;&lt;/contributors&gt;&lt;titles&gt;&lt;title&gt;Interpretable Credit Application Predictions With Counterfactual Explanations&lt;/title&gt;&lt;secondary-title&gt;ArXiv&lt;/secondary-title&gt;&lt;/titles&gt;&lt;periodical&gt;&lt;full-title&gt;ArXiv&lt;/full-title&gt;&lt;/periodical&gt;&lt;volume&gt;abs/1811.05245&lt;/volume&gt;&lt;dates&gt;&lt;year&gt;2018&lt;/year&gt;&lt;/dates&gt;&lt;urls&gt;&lt;/urls&gt;&lt;/record&gt;&lt;/Cite&gt;&lt;/EndNote&gt;</w:instrText>
       </w:r>
       <w:r>
         <w:rPr>
@@ -5568,7 +5732,7 @@
           <w:noProof/>
           <w:lang w:val="en-US"/>
         </w:rPr>
-        <w:t>[27]</w:t>
+        <w:t>[28]</w:t>
       </w:r>
       <w:r>
         <w:rPr>
@@ -5719,7 +5883,7 @@
           <w:rFonts w:eastAsiaTheme="minorEastAsia"/>
           <w:lang w:val="en-US"/>
         </w:rPr>
-        <w:instrText xml:space="preserve"> ADDIN EN.CITE &lt;EndNote&gt;&lt;Cite&gt;&lt;Author&gt;Grath&lt;/Author&gt;&lt;Year&gt;2018&lt;/Year&gt;&lt;RecNum&gt;188&lt;/RecNum&gt;&lt;DisplayText&gt;[27]&lt;/DisplayText&gt;&lt;record&gt;&lt;rec-number&gt;188&lt;/rec-number&gt;&lt;foreign-keys&gt;&lt;key app="EN" db-id="p22005xv5srwpxeed275s99yfvez9tfr995s" timestamp="1606920268"&gt;188&lt;/key&gt;&lt;/foreign-keys&gt;&lt;ref-type name="Journal Article"&gt;17&lt;/ref-type&gt;&lt;contributors&gt;&lt;authors&gt;&lt;author&gt;Grath, Rory Mc&lt;/author&gt;&lt;author&gt;Costabello, Luca&lt;/author&gt;&lt;author&gt;Van, C. L.&lt;/author&gt;&lt;author&gt;Sweeney, P.&lt;/author&gt;&lt;author&gt;Kamiab, F.&lt;/author&gt;&lt;author&gt;Shen, Zhao&lt;/author&gt;&lt;author&gt;Lécué, F.&lt;/author&gt;&lt;/authors&gt;&lt;/contributors&gt;&lt;titles&gt;&lt;title&gt;Interpretable Credit Application Predictions With Counterfactual Explanations&lt;/title&gt;&lt;secondary-title&gt;ArXiv&lt;/secondary-title&gt;&lt;/titles&gt;&lt;periodical&gt;&lt;full-title&gt;ArXiv&lt;/full-title&gt;&lt;/periodical&gt;&lt;volume&gt;abs/1811.05245&lt;/volume&gt;&lt;dates&gt;&lt;year&gt;2018&lt;/year&gt;&lt;/dates&gt;&lt;urls&gt;&lt;/urls&gt;&lt;/record&gt;&lt;/Cite&gt;&lt;/EndNote&gt;</w:instrText>
+        <w:instrText xml:space="preserve"> ADDIN EN.CITE &lt;EndNote&gt;&lt;Cite&gt;&lt;Author&gt;Grath&lt;/Author&gt;&lt;Year&gt;2018&lt;/Year&gt;&lt;RecNum&gt;188&lt;/RecNum&gt;&lt;DisplayText&gt;[28]&lt;/DisplayText&gt;&lt;record&gt;&lt;rec-number&gt;188&lt;/rec-number&gt;&lt;foreign-keys&gt;&lt;key app="EN" db-id="p22005xv5srwpxeed275s99yfvez9tfr995s" timestamp="1606920268"&gt;188&lt;/key&gt;&lt;/foreign-keys&gt;&lt;ref-type name="Journal Article"&gt;17&lt;/ref-type&gt;&lt;contributors&gt;&lt;authors&gt;&lt;author&gt;Grath, Rory Mc&lt;/author&gt;&lt;author&gt;Costabello, Luca&lt;/author&gt;&lt;author&gt;Van, C. L.&lt;/author&gt;&lt;author&gt;Sweeney, P.&lt;/author&gt;&lt;author&gt;Kamiab, F.&lt;/author&gt;&lt;author&gt;Shen, Zhao&lt;/author&gt;&lt;author&gt;Lécué, F.&lt;/author&gt;&lt;/authors&gt;&lt;/contributors&gt;&lt;titles&gt;&lt;title&gt;Interpretable Credit Application Predictions With Counterfactual Explanations&lt;/title&gt;&lt;secondary-title&gt;ArXiv&lt;/secondary-title&gt;&lt;/titles&gt;&lt;periodical&gt;&lt;full-title&gt;ArXiv&lt;/full-title&gt;&lt;/periodical&gt;&lt;volume&gt;abs/1811.05245&lt;/volume&gt;&lt;dates&gt;&lt;year&gt;2018&lt;/year&gt;&lt;/dates&gt;&lt;urls&gt;&lt;/urls&gt;&lt;/record&gt;&lt;/Cite&gt;&lt;/EndNote&gt;</w:instrText>
       </w:r>
       <w:r>
         <w:rPr>
@@ -5734,7 +5898,7 @@
           <w:noProof/>
           <w:lang w:val="en-US"/>
         </w:rPr>
-        <w:t>[27]</w:t>
+        <w:t>[28]</w:t>
       </w:r>
       <w:r>
         <w:rPr>
@@ -5795,6 +5959,7 @@
           <w:bCs/>
           <w:lang w:val="en-US"/>
         </w:rPr>
+        <w:lastRenderedPageBreak/>
         <w:t xml:space="preserve">Nice visualization </w:t>
       </w:r>
       <w:r>
@@ -5823,7 +5988,7 @@
                     </pic:cNvPicPr>
                   </pic:nvPicPr>
                   <pic:blipFill>
-                    <a:blip r:embed="rId5">
+                    <a:blip r:embed="rId6">
                       <a:extLst>
                         <a:ext uri="{28A0092B-C50C-407E-A947-70E740481C1C}">
                           <a14:useLocalDpi xmlns:a14="http://schemas.microsoft.com/office/drawing/2010/main" val="0"/>
@@ -5872,22 +6037,549 @@
         <w:rPr>
           <w:lang w:val="en-US"/>
         </w:rPr>
-        <w:br w:type="page"/>
-      </w:r>
-    </w:p>
-    <w:p>
-      <w:pPr>
-        <w:rPr>
-          <w:lang w:val="en-US"/>
-        </w:rPr>
-      </w:pPr>
-    </w:p>
-    <w:p>
-      <w:pPr>
-        <w:rPr>
-          <w:lang w:val="en-US"/>
-        </w:rPr>
-      </w:pPr>
+        <w:t xml:space="preserve">This original notion of a counterfactual explanation was translated into a more conversation-like statement </w:t>
+      </w:r>
+      <w:r>
+        <w:rPr>
+          <w:lang w:val="en-US"/>
+        </w:rPr>
+        <w:fldChar w:fldCharType="begin"/>
+      </w:r>
+      <w:r>
+        <w:rPr>
+          <w:lang w:val="en-US"/>
+        </w:rPr>
+        <w:instrText xml:space="preserve"> ADDIN EN.CITE &lt;EndNote&gt;&lt;Cite&gt;&lt;Author&gt;Sokol&lt;/Author&gt;&lt;Year&gt;2018&lt;/Year&gt;&lt;RecNum&gt;179&lt;/RecNum&gt;&lt;DisplayText&gt;[29]&lt;/DisplayText&gt;&lt;record&gt;&lt;rec-number&gt;179&lt;/rec-number&gt;&lt;foreign-keys&gt;&lt;key app="EN" db-id="p22005xv5srwpxeed275s99yfvez9tfr995s" timestamp="1606496892"&gt;179&lt;/key&gt;&lt;/foreign-keys&gt;&lt;ref-type name="Conference Proceedings"&gt;10&lt;/ref-type&gt;&lt;contributors&gt;&lt;authors&gt;&lt;author&gt;Sokol, K.&lt;/author&gt;&lt;author&gt;Flach, P.&lt;/author&gt;&lt;/authors&gt;&lt;/contributors&gt;&lt;titles&gt;&lt;title&gt;Conversational Explanations of Machine Learning Predictions Through Class-contrastive Counterfactual Statements&lt;/title&gt;&lt;/titles&gt;&lt;pages&gt;5785-5786&lt;/pages&gt;&lt;volume&gt;2018-July&lt;/volume&gt;&lt;dates&gt;&lt;year&gt;2018&lt;/year&gt;&lt;/dates&gt;&lt;work-type&gt;Conference Paper&lt;/work-type&gt;&lt;urls&gt;&lt;related-urls&gt;&lt;url&gt;https://www.scopus.com/inward/record.uri?eid=2-s2.0-85055712604&amp;amp;doi=10.24963%2fijcai.2018%2f836&amp;amp;partnerID=40&amp;amp;md5=5dd596c0ce55581444ad8df6e1ccd1dd&lt;/url&gt;&lt;/related-urls&gt;&lt;/urls&gt;&lt;custom3&gt;IJCAI International Joint Conference on Artificial Intelligence&lt;/custom3&gt;&lt;electronic-resource-num&gt;10.24963/ijcai.2018/836&lt;/electronic-resource-num&gt;&lt;remote-database-name&gt;Scopus&lt;/remote-database-name&gt;&lt;/record&gt;&lt;/Cite&gt;&lt;/EndNote&gt;</w:instrText>
+      </w:r>
+      <w:r>
+        <w:rPr>
+          <w:lang w:val="en-US"/>
+        </w:rPr>
+        <w:fldChar w:fldCharType="separate"/>
+      </w:r>
+      <w:r>
+        <w:rPr>
+          <w:noProof/>
+          <w:lang w:val="en-US"/>
+        </w:rPr>
+        <w:t>[29]</w:t>
+      </w:r>
+      <w:r>
+        <w:rPr>
+          <w:lang w:val="en-US"/>
+        </w:rPr>
+        <w:fldChar w:fldCharType="end"/>
+      </w:r>
+      <w:r>
+        <w:rPr>
+          <w:lang w:val="en-US"/>
+        </w:rPr>
+        <w:t xml:space="preserve">. </w:t>
+      </w:r>
+    </w:p>
+    <w:p>
+      <w:pPr>
+        <w:rPr>
+          <w:i/>
+          <w:iCs/>
+          <w:lang w:val="en-US"/>
+        </w:rPr>
+      </w:pPr>
+      <w:r>
+        <w:rPr>
+          <w:i/>
+          <w:iCs/>
+          <w:lang w:val="en-US"/>
+        </w:rPr>
+        <w:t>“Your loan application has been declined. If you were a skilled employee instead of an unskilled –</w:t>
+      </w:r>
+    </w:p>
+    <w:p>
+      <w:pPr>
+        <w:rPr>
+          <w:lang w:val="en-US"/>
+        </w:rPr>
+      </w:pPr>
+      <w:r>
+        <w:rPr>
+          <w:i/>
+          <w:iCs/>
+          <w:lang w:val="en-US"/>
+        </w:rPr>
+        <w:t>resident, your loan application would be accepted.”</w:t>
+      </w:r>
+    </w:p>
+    <w:p>
+      <w:pPr>
+        <w:rPr>
+          <w:lang w:val="en-US"/>
+        </w:rPr>
+      </w:pPr>
+      <w:r>
+        <w:rPr>
+          <w:lang w:val="en-US"/>
+        </w:rPr>
+        <w:t xml:space="preserve">A different approach to finding factual and counterfactual explanations is based around building a simple classifier around a local neighborhood of the point of interest </w:t>
+      </w:r>
+      <w:r>
+        <w:rPr>
+          <w:lang w:val="en-US"/>
+        </w:rPr>
+        <w:fldChar w:fldCharType="begin"/>
+      </w:r>
+      <w:r>
+        <w:rPr>
+          <w:lang w:val="en-US"/>
+        </w:rPr>
+        <w:instrText xml:space="preserve"> ADDIN EN.CITE &lt;EndNote&gt;&lt;Cite&gt;&lt;Author&gt;Guidotti&lt;/Author&gt;&lt;Year&gt;2019&lt;/Year&gt;&lt;RecNum&gt;166&lt;/RecNum&gt;&lt;DisplayText&gt;[30]&lt;/DisplayText&gt;&lt;record&gt;&lt;rec-number&gt;166&lt;/rec-number&gt;&lt;foreign-keys&gt;&lt;key app="EN" db-id="p22005xv5srwpxeed275s99yfvez9tfr995s" timestamp="1606496892"&gt;166&lt;/key&gt;&lt;/foreign-keys&gt;&lt;ref-type name="Journal Article"&gt;17&lt;/ref-type&gt;&lt;contributors&gt;&lt;authors&gt;&lt;author&gt;Guidotti, R.&lt;/author&gt;&lt;author&gt;Monreale, A.&lt;/author&gt;&lt;author&gt;Giannotti, F.&lt;/author&gt;&lt;author&gt;Pedreschi, D.&lt;/author&gt;&lt;author&gt;Ruggieri, S.&lt;/author&gt;&lt;author&gt;Turini, F.&lt;/author&gt;&lt;/authors&gt;&lt;/contributors&gt;&lt;titles&gt;&lt;title&gt;Factual and Counterfactual Explanations for Black Box Decision Making&lt;/title&gt;&lt;secondary-title&gt;IEEE Intelligent Systems&lt;/secondary-title&gt;&lt;/titles&gt;&lt;periodical&gt;&lt;full-title&gt;IEEE Intelligent Systems&lt;/full-title&gt;&lt;/periodical&gt;&lt;pages&gt;14-23&lt;/pages&gt;&lt;volume&gt;34&lt;/volume&gt;&lt;number&gt;6&lt;/number&gt;&lt;dates&gt;&lt;year&gt;2019&lt;/year&gt;&lt;/dates&gt;&lt;work-type&gt;Article&lt;/work-type&gt;&lt;urls&gt;&lt;related-urls&gt;&lt;url&gt;https://www.scopus.com/inward/record.uri?eid=2-s2.0-85076272618&amp;amp;doi=10.1109%2fMIS.2019.2957223&amp;amp;partnerID=40&amp;amp;md5=e2b958485d1510a355f1cff6dbf0efa2&lt;/url&gt;&lt;url&gt;https://ieeexplore.ieee.org/document/8920138/&lt;/url&gt;&lt;/related-urls&gt;&lt;/urls&gt;&lt;custom7&gt;8920138&lt;/custom7&gt;&lt;electronic-resource-num&gt;10.1109/MIS.2019.2957223&lt;/electronic-resource-num&gt;&lt;remote-database-name&gt;Scopus&lt;/remote-database-name&gt;&lt;/record&gt;&lt;/Cite&gt;&lt;/EndNote&gt;</w:instrText>
+      </w:r>
+      <w:r>
+        <w:rPr>
+          <w:lang w:val="en-US"/>
+        </w:rPr>
+        <w:fldChar w:fldCharType="separate"/>
+      </w:r>
+      <w:r>
+        <w:rPr>
+          <w:noProof/>
+          <w:lang w:val="en-US"/>
+        </w:rPr>
+        <w:t>[30]</w:t>
+      </w:r>
+      <w:r>
+        <w:rPr>
+          <w:lang w:val="en-US"/>
+        </w:rPr>
+        <w:fldChar w:fldCharType="end"/>
+      </w:r>
+      <w:r>
+        <w:rPr>
+          <w:lang w:val="en-US"/>
+        </w:rPr>
+        <w:t xml:space="preserve">. This local neighborhood is created with a genetic algorithm, after which this feature space is described using a decision tree. The path down the tree that corresponds to the current label thus explains the actual prediction, while </w:t>
+      </w:r>
+      <w:r>
+        <w:rPr>
+          <w:lang w:val="en-US"/>
+        </w:rPr>
+        <w:t>any path that leads to a different outcome could be interpreted as a counterfactual.</w:t>
+      </w:r>
+      <w:r>
+        <w:rPr>
+          <w:lang w:val="en-US"/>
+        </w:rPr>
+        <w:t xml:space="preserve"> They measure minimal changes to be the number of split conditions that need to be changed in order to change the prediction.</w:t>
+      </w:r>
+    </w:p>
+    <w:p>
+      <w:pPr>
+        <w:rPr>
+          <w:lang w:val="en-US"/>
+        </w:rPr>
+      </w:pPr>
+      <w:r>
+        <w:rPr>
+          <w:lang w:val="en-US"/>
+        </w:rPr>
+        <w:t xml:space="preserve">In comparison to LIME and Anchors, this approach thus supports contrastive explanations. </w:t>
+      </w:r>
+      <w:proofErr w:type="gramStart"/>
+      <w:r>
+        <w:rPr>
+          <w:lang w:val="en-US"/>
+        </w:rPr>
+        <w:t>Also</w:t>
+      </w:r>
+      <w:proofErr w:type="gramEnd"/>
+      <w:r>
+        <w:rPr>
+          <w:lang w:val="en-US"/>
+        </w:rPr>
+        <w:t xml:space="preserve"> the local neighborhood is explored through a genetic algorithm, which produces higher quality training data.</w:t>
+      </w:r>
+    </w:p>
+    <w:p>
+      <w:pPr>
+        <w:rPr>
+          <w:lang w:val="en-US"/>
+        </w:rPr>
+      </w:pPr>
+      <w:r>
+        <w:rPr>
+          <w:lang w:val="en-US"/>
+        </w:rPr>
+        <w:t>The genetic algorithm is still based around a notion of finding instances that look like x, but are different than x (in feature values). They generate both instances with the same, and different outcomes to x.</w:t>
+      </w:r>
+    </w:p>
+    <w:p>
+      <w:pPr>
+        <w:rPr>
+          <w:rFonts w:ascii="Cambria Math" w:hAnsi="Cambria Math"/>
+          <w:lang w:val="en-US"/>
+          <w:oMath/>
+        </w:rPr>
+      </w:pPr>
+      <m:oMathPara>
+        <m:oMath>
+          <m:r>
+            <w:rPr>
+              <w:rFonts w:ascii="Cambria Math" w:hAnsi="Cambria Math"/>
+              <w:lang w:val="en-US"/>
+            </w:rPr>
+            <m:t>fitness</m:t>
+          </m:r>
+          <m:sPre>
+            <m:sPrePr>
+              <m:ctrlPr>
+                <w:rPr>
+                  <w:rFonts w:ascii="Cambria Math" w:hAnsi="Cambria Math"/>
+                  <w:i/>
+                  <w:lang w:val="en-US"/>
+                </w:rPr>
+              </m:ctrlPr>
+            </m:sPrePr>
+            <m:sub>
+              <m:r>
+                <w:rPr>
+                  <w:rFonts w:ascii="Cambria Math" w:hAnsi="Cambria Math"/>
+                  <w:lang w:val="en-US"/>
+                </w:rPr>
+                <m:t>=</m:t>
+              </m:r>
+            </m:sub>
+            <m:sup>
+              <m:r>
+                <w:rPr>
+                  <w:rFonts w:ascii="Cambria Math" w:hAnsi="Cambria Math"/>
+                  <w:lang w:val="en-US"/>
+                </w:rPr>
+                <m:t>x</m:t>
+              </m:r>
+            </m:sup>
+            <m:e>
+              <m:r>
+                <w:rPr>
+                  <w:rFonts w:ascii="Cambria Math" w:hAnsi="Cambria Math"/>
+                  <w:lang w:val="en-US"/>
+                </w:rPr>
+                <m:t>(z)</m:t>
+              </m:r>
+            </m:e>
+          </m:sPre>
+          <m:r>
+            <w:rPr>
+              <w:rFonts w:ascii="Cambria Math" w:hAnsi="Cambria Math"/>
+              <w:lang w:val="en-US"/>
+            </w:rPr>
+            <m:t xml:space="preserve"> = </m:t>
+          </m:r>
+          <m:sSub>
+            <m:sSubPr>
+              <m:ctrlPr>
+                <w:rPr>
+                  <w:rFonts w:ascii="Cambria Math" w:hAnsi="Cambria Math"/>
+                  <w:i/>
+                  <w:lang w:val="en-US"/>
+                </w:rPr>
+              </m:ctrlPr>
+            </m:sSubPr>
+            <m:e>
+              <m:r>
+                <w:rPr>
+                  <w:rFonts w:ascii="Cambria Math" w:hAnsi="Cambria Math"/>
+                  <w:lang w:val="en-US"/>
+                </w:rPr>
+                <m:t>I</m:t>
+              </m:r>
+            </m:e>
+            <m:sub>
+              <m:r>
+                <w:rPr>
+                  <w:rFonts w:ascii="Cambria Math" w:hAnsi="Cambria Math"/>
+                  <w:lang w:val="en-US"/>
+                </w:rPr>
+                <m:t>b(x)=b(z)</m:t>
+              </m:r>
+            </m:sub>
+          </m:sSub>
+          <m:r>
+            <w:rPr>
+              <w:rFonts w:ascii="Cambria Math" w:hAnsi="Cambria Math"/>
+              <w:lang w:val="en-US"/>
+            </w:rPr>
+            <m:t xml:space="preserve"> + (1 - d(x, z)) - </m:t>
+          </m:r>
+          <m:sSub>
+            <m:sSubPr>
+              <m:ctrlPr>
+                <w:rPr>
+                  <w:rFonts w:ascii="Cambria Math" w:hAnsi="Cambria Math"/>
+                  <w:i/>
+                  <w:lang w:val="en-US"/>
+                </w:rPr>
+              </m:ctrlPr>
+            </m:sSubPr>
+            <m:e>
+              <m:r>
+                <w:rPr>
+                  <w:rFonts w:ascii="Cambria Math" w:hAnsi="Cambria Math"/>
+                  <w:lang w:val="en-US"/>
+                </w:rPr>
+                <m:t>I</m:t>
+              </m:r>
+            </m:e>
+            <m:sub>
+              <m:r>
+                <w:rPr>
+                  <w:rFonts w:ascii="Cambria Math" w:hAnsi="Cambria Math"/>
+                  <w:lang w:val="en-US"/>
+                </w:rPr>
+                <m:t>x=z</m:t>
+              </m:r>
+            </m:sub>
+          </m:sSub>
+        </m:oMath>
+      </m:oMathPara>
+    </w:p>
+    <w:p>
+      <w:pPr>
+        <w:rPr>
+          <w:rFonts w:ascii="Cambria Math" w:hAnsi="Cambria Math"/>
+          <w:lang w:val="en-US"/>
+          <w:oMath/>
+        </w:rPr>
+      </w:pPr>
+      <m:oMathPara>
+        <m:oMath>
+          <m:r>
+            <w:rPr>
+              <w:rFonts w:ascii="Cambria Math" w:hAnsi="Cambria Math"/>
+              <w:lang w:val="en-US"/>
+            </w:rPr>
+            <m:t>fitness</m:t>
+          </m:r>
+          <m:sPre>
+            <m:sPrePr>
+              <m:ctrlPr>
+                <w:rPr>
+                  <w:rFonts w:ascii="Cambria Math" w:hAnsi="Cambria Math"/>
+                  <w:i/>
+                  <w:lang w:val="en-US"/>
+                </w:rPr>
+              </m:ctrlPr>
+            </m:sPrePr>
+            <m:sub>
+              <m:r>
+                <w:rPr>
+                  <w:rFonts w:ascii="Cambria Math" w:hAnsi="Cambria Math"/>
+                  <w:lang w:val="en-US"/>
+                </w:rPr>
+                <m:t>≠</m:t>
+              </m:r>
+            </m:sub>
+            <m:sup>
+              <m:r>
+                <w:rPr>
+                  <w:rFonts w:ascii="Cambria Math" w:hAnsi="Cambria Math"/>
+                  <w:lang w:val="en-US"/>
+                </w:rPr>
+                <m:t>x</m:t>
+              </m:r>
+            </m:sup>
+            <m:e>
+              <m:r>
+                <w:rPr>
+                  <w:rFonts w:ascii="Cambria Math" w:hAnsi="Cambria Math"/>
+                  <w:lang w:val="en-US"/>
+                </w:rPr>
+                <m:t>(z)</m:t>
+              </m:r>
+            </m:e>
+          </m:sPre>
+          <m:r>
+            <w:rPr>
+              <w:rFonts w:ascii="Cambria Math" w:hAnsi="Cambria Math"/>
+              <w:lang w:val="en-US"/>
+            </w:rPr>
+            <m:t xml:space="preserve"> = </m:t>
+          </m:r>
+          <m:sSub>
+            <m:sSubPr>
+              <m:ctrlPr>
+                <w:rPr>
+                  <w:rFonts w:ascii="Cambria Math" w:hAnsi="Cambria Math"/>
+                  <w:i/>
+                  <w:lang w:val="en-US"/>
+                </w:rPr>
+              </m:ctrlPr>
+            </m:sSubPr>
+            <m:e>
+              <m:r>
+                <w:rPr>
+                  <w:rFonts w:ascii="Cambria Math" w:hAnsi="Cambria Math"/>
+                  <w:lang w:val="en-US"/>
+                </w:rPr>
+                <m:t>I</m:t>
+              </m:r>
+            </m:e>
+            <m:sub>
+              <m:r>
+                <w:rPr>
+                  <w:rFonts w:ascii="Cambria Math" w:hAnsi="Cambria Math"/>
+                  <w:lang w:val="en-US"/>
+                </w:rPr>
+                <m:t>b(x)≠b(z)</m:t>
+              </m:r>
+            </m:sub>
+          </m:sSub>
+          <m:r>
+            <w:rPr>
+              <w:rFonts w:ascii="Cambria Math" w:hAnsi="Cambria Math"/>
+              <w:lang w:val="en-US"/>
+            </w:rPr>
+            <m:t xml:space="preserve"> + (1 - d(x, z)) - </m:t>
+          </m:r>
+          <m:sSub>
+            <m:sSubPr>
+              <m:ctrlPr>
+                <w:rPr>
+                  <w:rFonts w:ascii="Cambria Math" w:hAnsi="Cambria Math"/>
+                  <w:i/>
+                  <w:lang w:val="en-US"/>
+                </w:rPr>
+              </m:ctrlPr>
+            </m:sSubPr>
+            <m:e>
+              <m:r>
+                <w:rPr>
+                  <w:rFonts w:ascii="Cambria Math" w:hAnsi="Cambria Math"/>
+                  <w:lang w:val="en-US"/>
+                </w:rPr>
+                <m:t>I</m:t>
+              </m:r>
+            </m:e>
+            <m:sub>
+              <m:r>
+                <w:rPr>
+                  <w:rFonts w:ascii="Cambria Math" w:hAnsi="Cambria Math"/>
+                  <w:lang w:val="en-US"/>
+                </w:rPr>
+                <m:t>x=z</m:t>
+              </m:r>
+            </m:sub>
+          </m:sSub>
+        </m:oMath>
+      </m:oMathPara>
+    </w:p>
+    <w:p>
+      <w:pPr>
+        <w:keepNext/>
+      </w:pPr>
+      <w:r>
+        <w:rPr>
+          <w:noProof/>
+          <w:lang w:val="en-US"/>
+        </w:rPr>
+        <w:lastRenderedPageBreak/>
+        <w:drawing>
+          <wp:inline distT="0" distB="0" distL="0" distR="0" wp14:anchorId="7B9A88B2" wp14:editId="15FDFDE1">
+            <wp:extent cx="3204376" cy="3142169"/>
+            <wp:effectExtent l="0" t="0" r="0" b="1270"/>
+            <wp:docPr id="2" name="Afbeelding 2"/>
+            <wp:cNvGraphicFramePr>
+              <a:graphicFrameLocks xmlns:a="http://schemas.openxmlformats.org/drawingml/2006/main" noChangeAspect="1"/>
+            </wp:cNvGraphicFramePr>
+            <a:graphic xmlns:a="http://schemas.openxmlformats.org/drawingml/2006/main">
+              <a:graphicData uri="http://schemas.openxmlformats.org/drawingml/2006/picture">
+                <pic:pic xmlns:pic="http://schemas.openxmlformats.org/drawingml/2006/picture">
+                  <pic:nvPicPr>
+                    <pic:cNvPr id="0" name="Picture 1"/>
+                    <pic:cNvPicPr>
+                      <a:picLocks noChangeAspect="1" noChangeArrowheads="1"/>
+                    </pic:cNvPicPr>
+                  </pic:nvPicPr>
+                  <pic:blipFill>
+                    <a:blip r:embed="rId7">
+                      <a:extLst>
+                        <a:ext uri="{28A0092B-C50C-407E-A947-70E740481C1C}">
+                          <a14:useLocalDpi xmlns:a14="http://schemas.microsoft.com/office/drawing/2010/main" val="0"/>
+                        </a:ext>
+                      </a:extLst>
+                    </a:blip>
+                    <a:srcRect/>
+                    <a:stretch>
+                      <a:fillRect/>
+                    </a:stretch>
+                  </pic:blipFill>
+                  <pic:spPr bwMode="auto">
+                    <a:xfrm>
+                      <a:off x="0" y="0"/>
+                      <a:ext cx="3215198" cy="3152781"/>
+                    </a:xfrm>
+                    <a:prstGeom prst="rect">
+                      <a:avLst/>
+                    </a:prstGeom>
+                    <a:noFill/>
+                    <a:ln>
+                      <a:noFill/>
+                    </a:ln>
+                  </pic:spPr>
+                </pic:pic>
+              </a:graphicData>
+            </a:graphic>
+          </wp:inline>
+        </w:drawing>
+      </w:r>
+    </w:p>
+    <w:p>
+      <w:pPr>
+        <w:pStyle w:val="Bijschrift"/>
+      </w:pPr>
+      <w:proofErr w:type="spellStart"/>
+      <w:r>
+        <w:t>Figure</w:t>
+      </w:r>
+      <w:proofErr w:type="spellEnd"/>
+      <w:r>
+        <w:t xml:space="preserve"> </w:t>
+      </w:r>
+      <w:r>
+        <w:fldChar w:fldCharType="begin"/>
+      </w:r>
+      <w:r>
+        <w:instrText xml:space="preserve"> SEQ Figure \* ARABIC </w:instrText>
+      </w:r>
+      <w:r>
+        <w:fldChar w:fldCharType="separate"/>
+      </w:r>
+      <w:r>
+        <w:rPr>
+          <w:noProof/>
+        </w:rPr>
+        <w:t>1</w:t>
+      </w:r>
+      <w:r>
+        <w:rPr>
+          <w:noProof/>
+        </w:rPr>
+        <w:fldChar w:fldCharType="end"/>
+      </w:r>
+      <w:r>
+        <w:t xml:space="preserve">: Basic </w:t>
+      </w:r>
+      <w:proofErr w:type="spellStart"/>
+      <w:r>
+        <w:t>evolutionary</w:t>
+      </w:r>
+      <w:proofErr w:type="spellEnd"/>
+      <w:r>
+        <w:t xml:space="preserve"> </w:t>
+      </w:r>
+      <w:proofErr w:type="spellStart"/>
+      <w:r>
+        <w:t>algorithm</w:t>
+      </w:r>
+      <w:proofErr w:type="spellEnd"/>
     </w:p>
     <w:p>
       <w:pPr>
@@ -5900,6 +6592,1346 @@
           <w:lang w:val="en-US"/>
         </w:rPr>
       </w:pPr>
+      <w:r>
+        <w:rPr>
+          <w:lang w:val="en-US"/>
+        </w:rPr>
+        <w:t>Fitness function: defined based on distance to the original instance</w:t>
+      </w:r>
+    </w:p>
+    <w:p>
+      <w:pPr>
+        <w:pStyle w:val="Lijstalinea"/>
+        <w:numPr>
+          <w:ilvl w:val="0"/>
+          <w:numId w:val="1"/>
+        </w:numPr>
+        <w:rPr>
+          <w:lang w:val="en-US"/>
+        </w:rPr>
+      </w:pPr>
+      <w:r>
+        <w:rPr>
+          <w:lang w:val="en-US"/>
+        </w:rPr>
+        <w:t>Crossover/recombination: defined based on 2 features crossing over from parents to children.</w:t>
+      </w:r>
+    </w:p>
+    <w:p>
+      <w:pPr>
+        <w:pStyle w:val="Lijstalinea"/>
+        <w:numPr>
+          <w:ilvl w:val="0"/>
+          <w:numId w:val="1"/>
+        </w:numPr>
+        <w:rPr>
+          <w:lang w:val="en-US"/>
+        </w:rPr>
+      </w:pPr>
+      <w:r>
+        <w:rPr>
+          <w:lang w:val="en-US"/>
+        </w:rPr>
+        <w:t>Mutation: defined based on 2 features mutating slightly from parent to child.</w:t>
+      </w:r>
+    </w:p>
+    <w:p>
+      <w:pPr>
+        <w:rPr>
+          <w:lang w:val="en-US"/>
+        </w:rPr>
+      </w:pPr>
+      <w:r>
+        <w:rPr>
+          <w:lang w:val="en-US"/>
+        </w:rPr>
+        <w:t>Evaluated based on correct classifications</w:t>
+      </w:r>
+      <w:r>
+        <w:rPr>
+          <w:lang w:val="en-US"/>
+        </w:rPr>
+        <w:t xml:space="preserve"> of the instances with the decision tree mimic model as compared to the original black-box. </w:t>
+      </w:r>
+      <w:r>
+        <w:rPr>
+          <w:lang w:val="en-US"/>
+        </w:rPr>
+        <w:t>Evaluated on various (binary) classification datasets, mostly obtaining outputs with higher fidelity than LIME, even for the local neighborhood.</w:t>
+      </w:r>
+    </w:p>
+    <w:p>
+      <w:pPr>
+        <w:rPr>
+          <w:lang w:val="en-US"/>
+        </w:rPr>
+      </w:pPr>
+      <w:r>
+        <w:rPr>
+          <w:lang w:val="en-US"/>
+        </w:rPr>
+        <w:t>Where LIME generates something like: “</w:t>
+      </w:r>
+      <w:r>
+        <w:rPr>
+          <w:lang w:val="en-US"/>
+        </w:rPr>
+        <w:t>“if the duration in months had been higher than</w:t>
+      </w:r>
+      <w:r>
+        <w:rPr>
+          <w:lang w:val="en-US"/>
+        </w:rPr>
+        <w:t xml:space="preserve"> </w:t>
+      </w:r>
+      <w:r>
+        <w:rPr>
+          <w:lang w:val="en-US"/>
+        </w:rPr>
+        <w:t>the value it is for x, the prediction would have been, on</w:t>
+      </w:r>
+      <w:r>
+        <w:rPr>
+          <w:lang w:val="en-US"/>
+        </w:rPr>
+        <w:t xml:space="preserve"> </w:t>
+      </w:r>
+      <w:r>
+        <w:rPr>
+          <w:lang w:val="en-US"/>
+        </w:rPr>
+        <w:t>average, 0.11 less 0 (or 0.11 more 1)”</w:t>
+      </w:r>
+      <w:r>
+        <w:rPr>
+          <w:lang w:val="en-US"/>
+        </w:rPr>
+        <w:t>, which is not very intuitive to understand. In comparison to Anchors: “</w:t>
+      </w:r>
+      <w:r>
+        <w:rPr>
+          <w:lang w:val="en-US"/>
+        </w:rPr>
+        <w:t xml:space="preserve">ANCHOR requires the </w:t>
+      </w:r>
+      <w:proofErr w:type="spellStart"/>
+      <w:r>
+        <w:rPr>
+          <w:lang w:val="en-US"/>
+        </w:rPr>
+        <w:t>apriori</w:t>
+      </w:r>
+      <w:proofErr w:type="spellEnd"/>
+      <w:r>
+        <w:rPr>
+          <w:lang w:val="en-US"/>
+        </w:rPr>
+        <w:t xml:space="preserve"> </w:t>
+      </w:r>
+      <w:r>
+        <w:rPr>
+          <w:b/>
+          <w:bCs/>
+          <w:lang w:val="en-US"/>
+        </w:rPr>
+        <w:t>discretization</w:t>
+      </w:r>
+      <w:r>
+        <w:rPr>
+          <w:lang w:val="en-US"/>
+        </w:rPr>
+        <w:t xml:space="preserve"> of</w:t>
+      </w:r>
+      <w:r>
+        <w:rPr>
+          <w:lang w:val="en-US"/>
+        </w:rPr>
+        <w:t xml:space="preserve"> </w:t>
+      </w:r>
+      <w:r>
+        <w:rPr>
+          <w:lang w:val="en-US"/>
+        </w:rPr>
+        <w:t>continuous features, while LORE benefits of the capabilities</w:t>
+      </w:r>
+      <w:r>
+        <w:rPr>
+          <w:lang w:val="en-US"/>
+        </w:rPr>
+        <w:t xml:space="preserve"> </w:t>
+      </w:r>
+      <w:r>
+        <w:rPr>
+          <w:lang w:val="en-US"/>
+        </w:rPr>
+        <w:t>of decision trees to split continuous features</w:t>
+      </w:r>
+      <w:r>
+        <w:rPr>
+          <w:lang w:val="en-US"/>
+        </w:rPr>
+        <w:t>”.</w:t>
+      </w:r>
+      <w:r>
+        <w:rPr>
+          <w:lang w:val="en-US"/>
+        </w:rPr>
+        <w:t xml:space="preserve"> </w:t>
+      </w:r>
+      <w:r>
+        <w:rPr>
+          <w:lang w:val="en-US"/>
+        </w:rPr>
+        <w:t>“</w:t>
+      </w:r>
+      <w:r>
+        <w:rPr>
+          <w:lang w:val="en-US"/>
+        </w:rPr>
+        <w:t>In summary,</w:t>
+      </w:r>
+      <w:r>
+        <w:rPr>
+          <w:lang w:val="en-US"/>
+        </w:rPr>
+        <w:t xml:space="preserve"> </w:t>
+      </w:r>
+      <w:r>
+        <w:rPr>
+          <w:lang w:val="en-US"/>
+        </w:rPr>
+        <w:t>ANCHOR shows better precision than LORE at the expenses</w:t>
+      </w:r>
+      <w:r>
+        <w:rPr>
+          <w:lang w:val="en-US"/>
+        </w:rPr>
+        <w:t xml:space="preserve"> </w:t>
+      </w:r>
+      <w:r>
+        <w:rPr>
+          <w:lang w:val="en-US"/>
+        </w:rPr>
+        <w:t>of generality and stability of the produced explanations.</w:t>
+      </w:r>
+      <w:r>
+        <w:rPr>
+          <w:lang w:val="en-US"/>
+        </w:rPr>
+        <w:t>”</w:t>
+      </w:r>
+    </w:p>
+    <w:p>
+      <w:pPr>
+        <w:rPr>
+          <w:lang w:val="en-US"/>
+        </w:rPr>
+      </w:pPr>
+    </w:p>
+    <w:p>
+      <w:pPr>
+        <w:rPr>
+          <w:lang w:val="en-US"/>
+        </w:rPr>
+      </w:pPr>
+    </w:p>
+    <w:p>
+      <w:pPr>
+        <w:rPr>
+          <w:lang w:val="en-US"/>
+        </w:rPr>
+      </w:pPr>
+      <w:r>
+        <w:rPr>
+          <w:lang w:val="en-US"/>
+        </w:rPr>
+        <w:t>We can also use the gradient of the loss with respect to the input, which can be followed over the input space with an optimizer (e.g. Adam) until we find an instance x*, that typically lies on the decision boundary between y^ and y*</w:t>
+      </w:r>
+      <w:r>
+        <w:rPr>
+          <w:lang w:val="en-US"/>
+        </w:rPr>
+        <w:t xml:space="preserve"> </w:t>
+      </w:r>
+      <w:r>
+        <w:rPr>
+          <w:lang w:val="en-US"/>
+        </w:rPr>
+        <w:fldChar w:fldCharType="begin"/>
+      </w:r>
+      <w:r>
+        <w:rPr>
+          <w:lang w:val="en-US"/>
+        </w:rPr>
+        <w:instrText xml:space="preserve"> ADDIN EN.CITE &lt;EndNote&gt;&lt;Cite&gt;&lt;Author&gt;Moore&lt;/Author&gt;&lt;Year&gt;2019&lt;/Year&gt;&lt;RecNum&gt;171&lt;/RecNum&gt;&lt;DisplayText&gt;[31]&lt;/DisplayText&gt;&lt;record&gt;&lt;rec-number&gt;171&lt;/rec-number&gt;&lt;foreign-keys&gt;&lt;key app="EN" db-id="p22005xv5srwpxeed275s99yfvez9tfr995s" timestamp="1606496892"&gt;171&lt;/key&gt;&lt;/foreign-keys&gt;&lt;ref-type name="Serial"&gt;57&lt;/ref-type&gt;&lt;contributors&gt;&lt;authors&gt;&lt;author&gt;Moore, J.&lt;/author&gt;&lt;author&gt;Hammerla, N.&lt;/author&gt;&lt;author&gt;Watkins, C.&lt;/author&gt;&lt;/authors&gt;&lt;/contributors&gt;&lt;titles&gt;&lt;title&gt;Explaining deep learning models with constrained adversarial examples&lt;/title&gt;&lt;/titles&gt;&lt;pages&gt;43-56&lt;/pages&gt;&lt;volume&gt;11670 LNAI&lt;/volume&gt;&lt;dates&gt;&lt;year&gt;2019&lt;/year&gt;&lt;/dates&gt;&lt;work-type&gt;Conference Paper&lt;/work-type&gt;&lt;urls&gt;&lt;related-urls&gt;&lt;url&gt;https://www.scopus.com/inward/record.uri?eid=2-s2.0-85072855374&amp;amp;doi=10.1007%2f978-3-030-29908-8_4&amp;amp;partnerID=40&amp;amp;md5=12b7c44d2531f7a31ad11dab42e5841b&lt;/url&gt;&lt;url&gt;https://link.springer.com/chapter/10.1007%2F978-3-030-29908-8_4&lt;/url&gt;&lt;/related-urls&gt;&lt;/urls&gt;&lt;custom3&gt;Lecture Notes in Computer Science (including subseries Lecture Notes in Artificial Intelligence and Lecture Notes in Bioinformatics)&lt;/custom3&gt;&lt;electronic-resource-num&gt;10.1007/978-3-030-29908-8_4&lt;/electronic-resource-num&gt;&lt;remote-database-name&gt;Scopus&lt;/remote-database-name&gt;&lt;/record&gt;&lt;/Cite&gt;&lt;/EndNote&gt;</w:instrText>
+      </w:r>
+      <w:r>
+        <w:rPr>
+          <w:lang w:val="en-US"/>
+        </w:rPr>
+        <w:fldChar w:fldCharType="separate"/>
+      </w:r>
+      <w:r>
+        <w:rPr>
+          <w:noProof/>
+          <w:lang w:val="en-US"/>
+        </w:rPr>
+        <w:t>[31]</w:t>
+      </w:r>
+      <w:r>
+        <w:rPr>
+          <w:lang w:val="en-US"/>
+        </w:rPr>
+        <w:fldChar w:fldCharType="end"/>
+      </w:r>
+      <w:r>
+        <w:rPr>
+          <w:lang w:val="en-US"/>
+        </w:rPr>
+        <w:t>.</w:t>
+      </w:r>
+    </w:p>
+    <w:p>
+      <w:pPr>
+        <w:rPr>
+          <w:rFonts w:eastAsiaTheme="minorEastAsia"/>
+        </w:rPr>
+      </w:pPr>
+      <m:oMathPara>
+        <m:oMath>
+          <m:r>
+            <m:rPr>
+              <m:sty m:val="p"/>
+            </m:rPr>
+            <w:rPr>
+              <w:rFonts w:ascii="Cambria Math" w:hAnsi="Cambria Math" w:cs="Cambria Math"/>
+            </w:rPr>
+            <m:t>∇</m:t>
+          </m:r>
+          <m:r>
+            <m:rPr>
+              <m:sty m:val="p"/>
+            </m:rPr>
+            <w:rPr>
+              <w:rFonts w:ascii="Cambria Math" w:hAnsi="Cambria Math"/>
+            </w:rPr>
+            <m:t xml:space="preserve">Loss = </m:t>
+          </m:r>
+          <m:sPre>
+            <m:sPrePr>
+              <m:ctrlPr>
+                <w:rPr>
+                  <w:rFonts w:ascii="Cambria Math" w:hAnsi="Cambria Math"/>
+                </w:rPr>
+              </m:ctrlPr>
+            </m:sPrePr>
+            <m:sub>
+              <m:r>
+                <m:rPr>
+                  <m:sty m:val="p"/>
+                </m:rPr>
+                <w:rPr>
+                  <w:rFonts w:ascii="Cambria Math" w:hAnsi="Cambria Math" w:cs="Calibri"/>
+                </w:rPr>
+                <m:t>∂</m:t>
+              </m:r>
+              <m:r>
+                <m:rPr>
+                  <m:sty m:val="p"/>
+                </m:rPr>
+                <w:rPr>
+                  <w:rFonts w:ascii="Cambria Math" w:hAnsi="Cambria Math"/>
+                </w:rPr>
+                <m:t>x</m:t>
+              </m:r>
+            </m:sub>
+            <m:sup>
+              <m:r>
+                <m:rPr>
+                  <m:sty m:val="p"/>
+                </m:rPr>
+                <w:rPr>
+                  <w:rFonts w:ascii="Cambria Math" w:hAnsi="Cambria Math" w:cs="Calibri"/>
+                </w:rPr>
+                <m:t>∂</m:t>
+              </m:r>
+            </m:sup>
+            <m:e>
+              <m:r>
+                <m:rPr>
+                  <m:sty m:val="p"/>
+                </m:rPr>
+                <w:rPr>
+                  <w:rFonts w:ascii="Cambria Math" w:hAnsi="Cambria Math"/>
+                </w:rPr>
+                <m:t>Loss(</m:t>
+              </m:r>
+            </m:e>
+          </m:sPre>
+          <m:sSup>
+            <m:sSupPr>
+              <m:ctrlPr>
+                <w:rPr>
+                  <w:rFonts w:ascii="Cambria Math" w:hAnsi="Cambria Math"/>
+                </w:rPr>
+              </m:ctrlPr>
+            </m:sSupPr>
+            <m:e>
+              <m:r>
+                <w:rPr>
+                  <w:rFonts w:ascii="Cambria Math" w:hAnsi="Cambria Math"/>
+                </w:rPr>
+                <m:t>y</m:t>
+              </m:r>
+            </m:e>
+            <m:sup>
+              <m:r>
+                <w:rPr>
+                  <w:rFonts w:ascii="Cambria Math" w:hAnsi="Cambria Math"/>
+                </w:rPr>
+                <m:t>^</m:t>
+              </m:r>
+            </m:sup>
+          </m:sSup>
+          <m:r>
+            <m:rPr>
+              <m:sty m:val="p"/>
+            </m:rPr>
+            <w:rPr>
+              <w:rFonts w:ascii="Cambria Math" w:hAnsi="Cambria Math"/>
+            </w:rPr>
+            <m:t>,</m:t>
+          </m:r>
+          <m:sSup>
+            <m:sSupPr>
+              <m:ctrlPr>
+                <w:rPr>
+                  <w:rFonts w:ascii="Cambria Math" w:hAnsi="Cambria Math"/>
+                </w:rPr>
+              </m:ctrlPr>
+            </m:sSupPr>
+            <m:e>
+              <m:r>
+                <w:rPr>
+                  <w:rFonts w:ascii="Cambria Math" w:hAnsi="Cambria Math"/>
+                </w:rPr>
+                <m:t xml:space="preserve"> y</m:t>
+              </m:r>
+            </m:e>
+            <m:sup>
+              <m:r>
+                <w:rPr>
+                  <w:rFonts w:ascii="Cambria Math" w:hAnsi="Cambria Math"/>
+                </w:rPr>
+                <m:t>*</m:t>
+              </m:r>
+            </m:sup>
+          </m:sSup>
+          <m:r>
+            <m:rPr>
+              <m:sty m:val="p"/>
+            </m:rPr>
+            <w:rPr>
+              <w:rFonts w:ascii="Cambria Math" w:hAnsi="Cambria Math"/>
+            </w:rPr>
+            <m:t xml:space="preserve">)  </m:t>
+          </m:r>
+        </m:oMath>
+      </m:oMathPara>
+    </w:p>
+    <w:p>
+      <w:pPr>
+        <w:rPr>
+          <w:lang w:val="en-US"/>
+        </w:rPr>
+      </w:pPr>
+      <w:r>
+        <w:rPr>
+          <w:lang w:val="en-US"/>
+        </w:rPr>
+        <w:t>A mask is used to only change certain attributes. We pick which feature to change by first applying the original gradient function, and sorting which features are changed most. Then select the top n features to change, and incorporate those only into the mask. This mask is set to 1 for those features and multiplied by the gradient at each iteration of gradient descent (after obtaining the gradient, before applying it to the weights of the optimizer).</w:t>
+      </w:r>
+    </w:p>
+    <w:p>
+      <w:pPr>
+        <w:rPr>
+          <w:lang w:val="en-US"/>
+        </w:rPr>
+      </w:pPr>
+      <w:r>
+        <w:rPr>
+          <w:lang w:val="en-US"/>
+        </w:rPr>
+        <w:lastRenderedPageBreak/>
+        <w:t>CADEX was compared to finding training samples with a different classification with the nearest L2 distance, and found that CADEX finds “closer” samples to the original.</w:t>
+      </w:r>
+    </w:p>
+    <w:p>
+      <w:pPr>
+        <w:rPr>
+          <w:lang w:val="en-US"/>
+        </w:rPr>
+      </w:pPr>
+      <w:r>
+        <w:rPr>
+          <w:lang w:val="en-US"/>
+        </w:rPr>
+        <w:t>CADEX also finds attributes to change that SHAP does not consider to be important.</w:t>
+      </w:r>
+    </w:p>
+    <w:p>
+      <w:pPr>
+        <w:rPr>
+          <w:lang w:val="en-US"/>
+        </w:rPr>
+      </w:pPr>
+      <w:r>
+        <w:rPr>
+          <w:lang w:val="en-US"/>
+        </w:rPr>
+        <w:t>They tested transferability to other classifiers, finding a</w:t>
+      </w:r>
+      <w:r>
+        <w:rPr>
+          <w:lang w:val="en-US"/>
+        </w:rPr>
+        <w:t>n</w:t>
+      </w:r>
+      <w:r>
+        <w:rPr>
+          <w:lang w:val="en-US"/>
+        </w:rPr>
+        <w:t xml:space="preserve"> 86% agreement rate between RF and NN</w:t>
+      </w:r>
+      <w:r>
+        <w:rPr>
+          <w:lang w:val="en-US"/>
+        </w:rPr>
+        <w:t>.</w:t>
+      </w:r>
+    </w:p>
+    <w:p>
+      <w:r>
+        <w:t xml:space="preserve">Code: </w:t>
+      </w:r>
+      <w:hyperlink r:id="rId8" w:history="1">
+        <w:r>
+          <w:rPr>
+            <w:rStyle w:val="Hyperlink"/>
+          </w:rPr>
+          <w:t>https://github.com/spore1/cadex</w:t>
+        </w:r>
+      </w:hyperlink>
+    </w:p>
+    <w:p/>
+    <w:p/>
+    <w:p>
+      <w:pPr>
+        <w:rPr>
+          <w:lang w:val="en-US"/>
+        </w:rPr>
+      </w:pPr>
+      <w:r>
+        <w:rPr>
+          <w:lang w:val="en-US"/>
+        </w:rPr>
+        <w:t>Some have used existing t</w:t>
+      </w:r>
+      <w:r>
+        <w:rPr>
+          <w:lang w:val="en-US"/>
+        </w:rPr>
+        <w:t xml:space="preserve">echniques like SHAP to formulate contrastive explanations </w:t>
+      </w:r>
+      <w:r>
+        <w:rPr>
+          <w:lang w:val="en-US"/>
+        </w:rPr>
+        <w:fldChar w:fldCharType="begin"/>
+      </w:r>
+      <w:r>
+        <w:rPr>
+          <w:lang w:val="en-US"/>
+        </w:rPr>
+        <w:instrText xml:space="preserve"> ADDIN EN.CITE &lt;EndNote&gt;&lt;Cite&gt;&lt;Author&gt;Rathi&lt;/Author&gt;&lt;Year&gt;2019&lt;/Year&gt;&lt;RecNum&gt;190&lt;/RecNum&gt;&lt;DisplayText&gt;[32]&lt;/DisplayText&gt;&lt;record&gt;&lt;rec-number&gt;190&lt;/rec-number&gt;&lt;foreign-keys&gt;&lt;key app="EN" db-id="p22005xv5srwpxeed275s99yfvez9tfr995s" timestamp="1606920841"&gt;190&lt;/key&gt;&lt;/foreign-keys&gt;&lt;ref-type name="Book"&gt;6&lt;/ref-type&gt;&lt;contributors&gt;&lt;authors&gt;&lt;author&gt;Rathi, Shubham&lt;/author&gt;&lt;/authors&gt;&lt;/contributors&gt;&lt;titles&gt;&lt;title&gt;Generating Counterfactual and Contrastive Explanations using SHAP&lt;/title&gt;&lt;/titles&gt;&lt;dates&gt;&lt;year&gt;2019&lt;/year&gt;&lt;/dates&gt;&lt;urls&gt;&lt;/urls&gt;&lt;/record&gt;&lt;/Cite&gt;&lt;/EndNote&gt;</w:instrText>
+      </w:r>
+      <w:r>
+        <w:rPr>
+          <w:lang w:val="en-US"/>
+        </w:rPr>
+        <w:fldChar w:fldCharType="separate"/>
+      </w:r>
+      <w:r>
+        <w:rPr>
+          <w:noProof/>
+          <w:lang w:val="en-US"/>
+        </w:rPr>
+        <w:t>[32]</w:t>
+      </w:r>
+      <w:r>
+        <w:rPr>
+          <w:lang w:val="en-US"/>
+        </w:rPr>
+        <w:fldChar w:fldCharType="end"/>
+      </w:r>
+      <w:r>
+        <w:rPr>
+          <w:lang w:val="en-US"/>
+        </w:rPr>
+        <w:t>. They formulate their counterfactual as “</w:t>
+      </w:r>
+      <w:r>
+        <w:rPr>
+          <w:lang w:val="en-US"/>
+        </w:rPr>
+        <w:t>‘Why [predicted-class</w:t>
+      </w:r>
+      <w:r>
+        <w:rPr>
+          <w:lang w:val="en-US"/>
+        </w:rPr>
+        <w:t>]”, and “Why</w:t>
+      </w:r>
+      <w:r>
+        <w:rPr>
+          <w:lang w:val="en-US"/>
+        </w:rPr>
+        <w:t xml:space="preserve"> not [desired</w:t>
+      </w:r>
+      <w:r>
+        <w:rPr>
+          <w:lang w:val="en-US"/>
+        </w:rPr>
+        <w:t>-</w:t>
+      </w:r>
+      <w:r>
+        <w:rPr>
+          <w:lang w:val="en-US"/>
+        </w:rPr>
+        <w:t>class]?’</w:t>
+      </w:r>
+      <w:r>
+        <w:rPr>
+          <w:lang w:val="en-US"/>
+        </w:rPr>
+        <w:t>”. Using the instance of interest, SHAP values are generated for the target class.</w:t>
+      </w:r>
+    </w:p>
+    <w:p>
+      <w:pPr>
+        <w:rPr>
+          <w:lang w:val="en-US"/>
+        </w:rPr>
+      </w:pPr>
+      <w:r>
+        <w:rPr>
+          <w:lang w:val="en-US"/>
+        </w:rPr>
+        <w:t>First SHAP values are generated for the target- and predicted class.</w:t>
+      </w:r>
+    </w:p>
+    <w:p>
+      <w:pPr>
+        <w:rPr>
+          <w:lang w:val="en-US"/>
+        </w:rPr>
+      </w:pPr>
+      <w:r>
+        <w:rPr>
+          <w:lang w:val="en-US"/>
+        </w:rPr>
+        <w:t>Then, counterfactual instances (in the training data) are identified using a nearest-neighbor approach (n=50 at a time)</w:t>
+      </w:r>
+      <w:r>
+        <w:rPr>
+          <w:lang w:val="en-US"/>
+        </w:rPr>
+        <w:t>, only changing features that contribute negatively for the target class.</w:t>
+      </w:r>
+    </w:p>
+    <w:p>
+      <w:pPr>
+        <w:rPr>
+          <w:lang w:val="en-US"/>
+        </w:rPr>
+      </w:pPr>
+    </w:p>
+    <w:p>
+      <w:pPr>
+        <w:rPr>
+          <w:lang w:val="en-US"/>
+        </w:rPr>
+      </w:pPr>
+    </w:p>
+    <w:p>
+      <w:pPr>
+        <w:rPr>
+          <w:lang w:val="en-US"/>
+        </w:rPr>
+      </w:pPr>
+      <w:r>
+        <w:rPr>
+          <w:lang w:val="en-US"/>
+        </w:rPr>
+        <w:t>A concise effort has been made to summarize the most important des</w:t>
+      </w:r>
+      <w:r>
+        <w:rPr>
+          <w:lang w:val="en-US"/>
+        </w:rPr>
+        <w:t>iderat</w:t>
+      </w:r>
+      <w:r>
+        <w:rPr>
+          <w:lang w:val="en-US"/>
+        </w:rPr>
+        <w:t>a</w:t>
+      </w:r>
+      <w:r>
+        <w:rPr>
+          <w:lang w:val="en-US"/>
+        </w:rPr>
+        <w:t xml:space="preserve"> of counterfactual explanations </w:t>
+      </w:r>
+      <w:r>
+        <w:rPr>
+          <w:lang w:val="en-US"/>
+        </w:rPr>
+        <w:fldChar w:fldCharType="begin"/>
+      </w:r>
+      <w:r>
+        <w:rPr>
+          <w:lang w:val="en-US"/>
+        </w:rPr>
+        <w:instrText xml:space="preserve"> ADDIN EN.CITE &lt;EndNote&gt;&lt;Cite&gt;&lt;Author&gt;Sokol&lt;/Author&gt;&lt;Year&gt;2019&lt;/Year&gt;&lt;RecNum&gt;180&lt;/RecNum&gt;&lt;DisplayText&gt;[33]&lt;/DisplayText&gt;&lt;record&gt;&lt;rec-number&gt;180&lt;/rec-number&gt;&lt;foreign-keys&gt;&lt;key app="EN" db-id="p22005xv5srwpxeed275s99yfvez9tfr995s" timestamp="1606496892"&gt;180&lt;/key&gt;&lt;/foreign-keys&gt;&lt;ref-type name="Conference Proceedings"&gt;10&lt;/ref-type&gt;&lt;contributors&gt;&lt;authors&gt;&lt;author&gt;Sokol, K.&lt;/author&gt;&lt;author&gt;Flach, P.&lt;/author&gt;&lt;/authors&gt;&lt;/contributors&gt;&lt;titles&gt;&lt;title&gt;Desiderata for interpretability: Explaining decision tree predictions with counterfactuals&lt;/title&gt;&lt;/titles&gt;&lt;pages&gt;10035-10036&lt;/pages&gt;&lt;dates&gt;&lt;year&gt;2019&lt;/year&gt;&lt;/dates&gt;&lt;work-type&gt;Conference Paper&lt;/work-type&gt;&lt;urls&gt;&lt;related-urls&gt;&lt;url&gt;https://www.scopus.com/inward/record.uri?eid=2-s2.0-85090800032&amp;amp;partnerID=40&amp;amp;md5=51f4a86807a62a973b8bf00ab7d18caa&lt;/url&gt;&lt;/related-urls&gt;&lt;/urls&gt;&lt;custom3&gt;33rd AAAI Conference on Artificial Intelligence, AAAI 2019, 31st Innovative Applications of Artificial Intelligence Conference, IAAI 2019 and the 9th AAAI Symposium on Educational Advances in Artificial Intelligence, EAAI 2019&lt;/custom3&gt;&lt;remote-database-name&gt;Scopus&lt;/remote-database-name&gt;&lt;/record&gt;&lt;/Cite&gt;&lt;/EndNote&gt;</w:instrText>
+      </w:r>
+      <w:r>
+        <w:rPr>
+          <w:lang w:val="en-US"/>
+        </w:rPr>
+        <w:fldChar w:fldCharType="separate"/>
+      </w:r>
+      <w:r>
+        <w:rPr>
+          <w:noProof/>
+          <w:lang w:val="en-US"/>
+        </w:rPr>
+        <w:t>[33]</w:t>
+      </w:r>
+      <w:r>
+        <w:rPr>
+          <w:lang w:val="en-US"/>
+        </w:rPr>
+        <w:fldChar w:fldCharType="end"/>
+      </w:r>
+      <w:r>
+        <w:rPr>
+          <w:lang w:val="en-US"/>
+        </w:rPr>
+        <w:t>.</w:t>
+      </w:r>
+      <w:r>
+        <w:rPr>
+          <w:lang w:val="en-US"/>
+        </w:rPr>
+        <w:t xml:space="preserve"> For </w:t>
+      </w:r>
+      <w:r>
+        <w:rPr>
+          <w:i/>
+          <w:iCs/>
+          <w:lang w:val="en-US"/>
+        </w:rPr>
+        <w:t>completeness</w:t>
+      </w:r>
+      <w:r>
+        <w:rPr>
+          <w:lang w:val="en-US"/>
+        </w:rPr>
+        <w:t>, it is important to make emphasize the conditions of the counterfactual. This means that the explanation must include the phrase “</w:t>
+      </w:r>
+      <w:r>
+        <w:rPr>
+          <w:lang w:val="en-US"/>
+        </w:rPr>
+        <w:t>had &lt;variables x, y&gt; changed to be &lt;value a, b&gt;, the classification outcome would have changed</w:t>
+      </w:r>
+      <w:r>
+        <w:rPr>
+          <w:i/>
+          <w:iCs/>
+          <w:lang w:val="en-US"/>
+        </w:rPr>
+        <w:t>, provided you do not change &lt;variable z&gt;”</w:t>
+      </w:r>
+      <w:r>
+        <w:rPr>
+          <w:lang w:val="en-US"/>
+        </w:rPr>
+        <w:t>.</w:t>
+      </w:r>
+      <w:r>
+        <w:rPr>
+          <w:lang w:val="en-US"/>
+        </w:rPr>
+        <w:t xml:space="preserve"> This also entails </w:t>
+      </w:r>
+      <w:proofErr w:type="spellStart"/>
+      <w:r>
+        <w:rPr>
+          <w:i/>
+          <w:iCs/>
+          <w:lang w:val="en-US"/>
+        </w:rPr>
+        <w:t>contextfulness</w:t>
+      </w:r>
+      <w:proofErr w:type="spellEnd"/>
+      <w:r>
+        <w:rPr>
+          <w:lang w:val="en-US"/>
+        </w:rPr>
+        <w:t>. Others are: “</w:t>
+      </w:r>
+      <w:r>
+        <w:rPr>
+          <w:lang w:val="en-US"/>
+        </w:rPr>
+        <w:t>soundness – truthfulness of the</w:t>
+      </w:r>
+      <w:r>
+        <w:rPr>
+          <w:lang w:val="en-US"/>
+        </w:rPr>
+        <w:t xml:space="preserve"> </w:t>
+      </w:r>
+      <w:r>
+        <w:rPr>
+          <w:lang w:val="en-US"/>
+        </w:rPr>
+        <w:t xml:space="preserve">explanation with respect to the predictive model; </w:t>
+      </w:r>
+      <w:proofErr w:type="spellStart"/>
+      <w:r>
+        <w:rPr>
+          <w:lang w:val="en-US"/>
+        </w:rPr>
+        <w:t>interactiveness</w:t>
+      </w:r>
+      <w:proofErr w:type="spellEnd"/>
+      <w:r>
+        <w:rPr>
+          <w:lang w:val="en-US"/>
+        </w:rPr>
+        <w:t xml:space="preserve"> – interactive explanations are better than static ones; actionability – explanations that give the user suggestions how</w:t>
+      </w:r>
+      <w:r>
+        <w:rPr>
+          <w:lang w:val="en-US"/>
+        </w:rPr>
+        <w:t xml:space="preserve"> </w:t>
+      </w:r>
+      <w:r>
+        <w:rPr>
+          <w:lang w:val="en-US"/>
+        </w:rPr>
+        <w:t>to change the model’s prediction are preferred; coherence</w:t>
+      </w:r>
+      <w:r>
+        <w:rPr>
+          <w:lang w:val="en-US"/>
+        </w:rPr>
+        <w:t xml:space="preserve"> </w:t>
+      </w:r>
+      <w:r>
+        <w:rPr>
+          <w:lang w:val="en-US"/>
+        </w:rPr>
+        <w:t xml:space="preserve">– explanations should agree with the user’s mental </w:t>
+      </w:r>
+      <w:r>
+        <w:rPr>
+          <w:lang w:val="en-US"/>
+        </w:rPr>
+        <w:t>m</w:t>
+      </w:r>
+      <w:r>
+        <w:rPr>
+          <w:lang w:val="en-US"/>
+        </w:rPr>
+        <w:t>odel;</w:t>
+      </w:r>
+      <w:r>
+        <w:rPr>
+          <w:lang w:val="en-US"/>
+        </w:rPr>
+        <w:t xml:space="preserve"> </w:t>
+      </w:r>
+      <w:r>
+        <w:rPr>
+          <w:lang w:val="en-US"/>
+        </w:rPr>
+        <w:t>complexity – the complexity of an explanation should be tuned to the user’s ability and knowledge; and</w:t>
+      </w:r>
+      <w:r>
+        <w:rPr>
+          <w:lang w:val="en-US"/>
+        </w:rPr>
+        <w:t xml:space="preserve"> </w:t>
+      </w:r>
+      <w:r>
+        <w:rPr>
+          <w:lang w:val="en-US"/>
+        </w:rPr>
+        <w:t>parsimony – shorter explanations are more comprehensive.</w:t>
+      </w:r>
+      <w:r>
+        <w:rPr>
+          <w:lang w:val="en-US"/>
+        </w:rPr>
+        <w:t>”</w:t>
+      </w:r>
+    </w:p>
+    <w:p>
+      <w:pPr>
+        <w:rPr>
+          <w:lang w:val="en-US"/>
+        </w:rPr>
+      </w:pPr>
+    </w:p>
+    <w:p>
+      <w:pPr>
+        <w:rPr>
+          <w:lang w:val="en-US"/>
+        </w:rPr>
+      </w:pPr>
+      <w:r>
+        <w:rPr>
+          <w:lang w:val="en-US"/>
+        </w:rPr>
+        <w:t xml:space="preserve">An investigation of the dis- and advantages of counterfactual explanations has shown some insight into the results </w:t>
+      </w:r>
+      <w:r>
+        <w:rPr>
+          <w:lang w:val="en-US"/>
+        </w:rPr>
+        <w:fldChar w:fldCharType="begin"/>
+      </w:r>
+      <w:r>
+        <w:rPr>
+          <w:lang w:val="en-US"/>
+        </w:rPr>
+        <w:instrText xml:space="preserve"> ADDIN EN.CITE &lt;EndNote&gt;&lt;Cite&gt;&lt;Author&gt;Sokol&lt;/Author&gt;&lt;Year&gt;2019&lt;/Year&gt;&lt;RecNum&gt;181&lt;/RecNum&gt;&lt;DisplayText&gt;[34]&lt;/DisplayText&gt;&lt;record&gt;&lt;rec-number&gt;181&lt;/rec-number&gt;&lt;foreign-keys&gt;&lt;key app="EN" db-id="p22005xv5srwpxeed275s99yfvez9tfr995s" timestamp="1606496892"&gt;181&lt;/key&gt;&lt;/foreign-keys&gt;&lt;ref-type name="Conference Proceedings"&gt;10&lt;/ref-type&gt;&lt;contributors&gt;&lt;authors&gt;&lt;author&gt;Sokol, K.&lt;/author&gt;&lt;author&gt;Flach, P.&lt;/author&gt;&lt;/authors&gt;&lt;/contributors&gt;&lt;titles&gt;&lt;title&gt;Counterfactual explanations of machine learning predictions: Opportunities and challenges for AI safety&lt;/title&gt;&lt;/titles&gt;&lt;volume&gt;2301&lt;/volume&gt;&lt;dates&gt;&lt;year&gt;2019&lt;/year&gt;&lt;/dates&gt;&lt;work-type&gt;Conference Paper&lt;/work-type&gt;&lt;urls&gt;&lt;related-urls&gt;&lt;url&gt;https://www.scopus.com/inward/record.uri?eid=2-s2.0-85060588736&amp;amp;partnerID=40&amp;amp;md5=d01eb6339826e46a62c6c216d43eb644&lt;/url&gt;&lt;/related-urls&gt;&lt;/urls&gt;&lt;custom3&gt;CEUR Workshop Proceedings&lt;/custom3&gt;&lt;remote-database-name&gt;Scopus&lt;/remote-database-name&gt;&lt;/record&gt;&lt;/Cite&gt;&lt;/EndNote&gt;</w:instrText>
+      </w:r>
+      <w:r>
+        <w:rPr>
+          <w:lang w:val="en-US"/>
+        </w:rPr>
+        <w:fldChar w:fldCharType="separate"/>
+      </w:r>
+      <w:r>
+        <w:rPr>
+          <w:noProof/>
+          <w:lang w:val="en-US"/>
+        </w:rPr>
+        <w:t>[34]</w:t>
+      </w:r>
+      <w:r>
+        <w:rPr>
+          <w:lang w:val="en-US"/>
+        </w:rPr>
+        <w:fldChar w:fldCharType="end"/>
+      </w:r>
+      <w:r>
+        <w:rPr>
+          <w:lang w:val="en-US"/>
+        </w:rPr>
+        <w:t>. It is good to show multiple counterfactuals. It is good to be able to show different levels of parsimony. It is good to show context.</w:t>
+      </w:r>
+    </w:p>
+    <w:p>
+      <w:pPr>
+        <w:rPr>
+          <w:lang w:val="en-US"/>
+        </w:rPr>
+      </w:pPr>
+    </w:p>
+    <w:p>
+      <w:pPr>
+        <w:rPr>
+          <w:lang w:val="en-US"/>
+        </w:rPr>
+      </w:pPr>
+      <w:r>
+        <w:rPr>
+          <w:lang w:val="en-US"/>
+        </w:rPr>
+        <w:t xml:space="preserve">An analysis of the assumptions made by counterfactual arguments has shown that changes deemed to be “actionable”, might not have the desired results; e.g. increasing income, might cause a person to change their job, which would decrease their length of employment </w:t>
+      </w:r>
+      <w:r>
+        <w:rPr>
+          <w:lang w:val="en-US"/>
+        </w:rPr>
+        <w:fldChar w:fldCharType="begin"/>
+      </w:r>
+      <w:r>
+        <w:rPr>
+          <w:lang w:val="en-US"/>
+        </w:rPr>
+        <w:instrText xml:space="preserve"> ADDIN EN.CITE &lt;EndNote&gt;&lt;Cite&gt;&lt;Author&gt;Barocas&lt;/Author&gt;&lt;Year&gt;2020&lt;/Year&gt;&lt;RecNum&gt;152&lt;/RecNum&gt;&lt;DisplayText&gt;[35]&lt;/DisplayText&gt;&lt;record&gt;&lt;rec-number&gt;152&lt;/rec-number&gt;&lt;foreign-keys&gt;&lt;key app="EN" db-id="p22005xv5srwpxeed275s99yfvez9tfr995s" timestamp="1606496892"&gt;152&lt;/key&gt;&lt;/foreign-keys&gt;&lt;ref-type name="Conference Proceedings"&gt;10&lt;/ref-type&gt;&lt;contributors&gt;&lt;authors&gt;&lt;author&gt;Barocas, S.&lt;/author&gt;&lt;author&gt;Selbst, A. D.&lt;/author&gt;&lt;author&gt;Raghavan, M.&lt;/author&gt;&lt;/authors&gt;&lt;/contributors&gt;&lt;titles&gt;&lt;title&gt;The hidden assumptions behind counterfactual explanations and principal reasons&lt;/title&gt;&lt;/titles&gt;&lt;pages&gt;80-89&lt;/pages&gt;&lt;dates&gt;&lt;year&gt;2020&lt;/year&gt;&lt;/dates&gt;&lt;work-type&gt;Conference Paper&lt;/work-type&gt;&lt;urls&gt;&lt;related-urls&gt;&lt;url&gt;https://www.scopus.com/inward/record.uri?eid=2-s2.0-85079621982&amp;amp;doi=10.1145%2f3351095.3372830&amp;amp;partnerID=40&amp;amp;md5=5ac554ae3ec969cf07de2a3164c7bde3&lt;/url&gt;&lt;/related-urls&gt;&lt;/urls&gt;&lt;custom3&gt;FAT* 2020 - Proceedings of the 2020 Conference on Fairness, Accountability, and Transparency&lt;/custom3&gt;&lt;electronic-resource-num&gt;10.1145/3351095.3372830&lt;/electronic-resource-num&gt;&lt;remote-database-name&gt;Scopus&lt;/remote-database-name&gt;&lt;/record&gt;&lt;/Cite&gt;&lt;/EndNote&gt;</w:instrText>
+      </w:r>
+      <w:r>
+        <w:rPr>
+          <w:lang w:val="en-US"/>
+        </w:rPr>
+        <w:fldChar w:fldCharType="separate"/>
+      </w:r>
+      <w:r>
+        <w:rPr>
+          <w:noProof/>
+          <w:lang w:val="en-US"/>
+        </w:rPr>
+        <w:t>[35]</w:t>
+      </w:r>
+      <w:r>
+        <w:rPr>
+          <w:lang w:val="en-US"/>
+        </w:rPr>
+        <w:fldChar w:fldCharType="end"/>
+      </w:r>
+      <w:r>
+        <w:rPr>
+          <w:lang w:val="en-US"/>
+        </w:rPr>
+        <w:t xml:space="preserve">. This also highlights the fact that features are often correlated, and changing one value might impact another. </w:t>
+      </w:r>
+    </w:p>
+    <w:p>
+      <w:pPr>
+        <w:rPr>
+          <w:lang w:val="en-US"/>
+        </w:rPr>
+      </w:pPr>
+      <w:r>
+        <w:rPr>
+          <w:lang w:val="en-US"/>
+        </w:rPr>
+        <w:t xml:space="preserve">Another point the authors make is that in order to come up with a distance metric, the feature values must be normalized to make them comparable. However, one feature might have a more diverse distribution of values than another, or a certain feature might have a large </w:t>
+      </w:r>
+      <w:proofErr w:type="gramStart"/>
+      <w:r>
+        <w:rPr>
+          <w:lang w:val="en-US"/>
+        </w:rPr>
+        <w:t>amount</w:t>
+      </w:r>
+      <w:proofErr w:type="gramEnd"/>
+      <w:r>
+        <w:rPr>
+          <w:lang w:val="en-US"/>
+        </w:rPr>
+        <w:t xml:space="preserve"> of zeros for instance. These are often based on the training data, but might not align with the worldly reality; </w:t>
+      </w:r>
+      <w:proofErr w:type="gramStart"/>
+      <w:r>
+        <w:rPr>
+          <w:lang w:val="en-US"/>
+        </w:rPr>
+        <w:t>e.g.</w:t>
+      </w:r>
+      <w:proofErr w:type="gramEnd"/>
+      <w:r>
+        <w:rPr>
+          <w:lang w:val="en-US"/>
+        </w:rPr>
+        <w:t xml:space="preserve"> is one year of work experience equal to </w:t>
+      </w:r>
+      <w:r>
+        <w:rPr>
+          <w:lang w:val="en-US"/>
+        </w:rPr>
+        <w:t xml:space="preserve">an increase in salary of 1000eu or 5000eu. It is better to </w:t>
+      </w:r>
+      <w:r>
+        <w:rPr>
+          <w:lang w:val="en-US"/>
+        </w:rPr>
+        <w:lastRenderedPageBreak/>
+        <w:t>recommend a feature change of something that has little cost to change</w:t>
+      </w:r>
+      <w:r>
+        <w:rPr>
+          <w:lang w:val="en-US"/>
+        </w:rPr>
+        <w:t>, though this could conceal real reasons for a certain decision of immutable features such as race.</w:t>
+      </w:r>
+    </w:p>
+    <w:p>
+      <w:pPr>
+        <w:rPr>
+          <w:lang w:val="en-US"/>
+        </w:rPr>
+      </w:pPr>
+      <w:r>
+        <w:rPr>
+          <w:lang w:val="en-US"/>
+        </w:rPr>
+        <w:t xml:space="preserve">Here, again it is highlighted that there also must be a notion of what must </w:t>
+      </w:r>
+      <w:r>
+        <w:rPr>
+          <w:i/>
+          <w:iCs/>
+          <w:lang w:val="en-US"/>
+        </w:rPr>
+        <w:t>not</w:t>
+      </w:r>
+      <w:r>
+        <w:rPr>
+          <w:lang w:val="en-US"/>
+        </w:rPr>
+        <w:t xml:space="preserve"> be changed</w:t>
+      </w:r>
+      <w:r>
+        <w:rPr>
+          <w:lang w:val="en-US"/>
+        </w:rPr>
+        <w:t>.</w:t>
+      </w:r>
+    </w:p>
+    <w:p>
+      <w:pPr>
+        <w:rPr>
+          <w:lang w:val="en-US"/>
+        </w:rPr>
+      </w:pPr>
+    </w:p>
+    <w:p>
+      <w:pPr>
+        <w:rPr>
+          <w:lang w:val="en-US"/>
+        </w:rPr>
+      </w:pPr>
+    </w:p>
+    <w:p>
+      <w:pPr>
+        <w:rPr>
+          <w:lang w:val="en-US"/>
+        </w:rPr>
+      </w:pPr>
+      <w:r>
+        <w:rPr>
+          <w:lang w:val="en-US"/>
+        </w:rPr>
+        <w:t>Multi-Objective Counterfactuals (MOC) method</w:t>
+      </w:r>
+      <w:r>
+        <w:rPr>
+          <w:lang w:val="en-US"/>
+        </w:rPr>
+        <w:t xml:space="preserve"> </w:t>
+      </w:r>
+      <w:r>
+        <w:rPr>
+          <w:lang w:val="en-US"/>
+        </w:rPr>
+        <w:fldChar w:fldCharType="begin"/>
+      </w:r>
+      <w:r>
+        <w:rPr>
+          <w:lang w:val="en-US"/>
+        </w:rPr>
+        <w:instrText xml:space="preserve"> ADDIN EN.CITE &lt;EndNote&gt;&lt;Cite&gt;&lt;Author&gt;Dandl&lt;/Author&gt;&lt;Year&gt;2020&lt;/Year&gt;&lt;RecNum&gt;99&lt;/RecNum&gt;&lt;DisplayText&gt;[13]&lt;/DisplayText&gt;&lt;record&gt;&lt;rec-number&gt;99&lt;/rec-number&gt;&lt;foreign-keys&gt;&lt;key app="EN" db-id="p22005xv5srwpxeed275s99yfvez9tfr995s" timestamp="1606140086"&gt;99&lt;/key&gt;&lt;/foreign-keys&gt;&lt;ref-type name="Conference Proceedings"&gt;10&lt;/ref-type&gt;&lt;contributors&gt;&lt;authors&gt;&lt;author&gt;Dandl, Susanne&lt;/author&gt;&lt;author&gt;Molnar, Christoph&lt;/author&gt;&lt;author&gt;Binder, Martin&lt;/author&gt;&lt;author&gt;Bischl, Bernd&lt;/author&gt;&lt;/authors&gt;&lt;secondary-authors&gt;&lt;author&gt;Bäck, Thomas&lt;/author&gt;&lt;author&gt;Preuss, Mike&lt;/author&gt;&lt;author&gt;Deutz, André&lt;/author&gt;&lt;author&gt;Wang, Hao&lt;/author&gt;&lt;author&gt;Doerr, Carola&lt;/author&gt;&lt;author&gt;Emmerich, Michael&lt;/author&gt;&lt;author&gt;Trautmann, Heike&lt;/author&gt;&lt;/secondary-authors&gt;&lt;/contributors&gt;&lt;titles&gt;&lt;title&gt;Multi-Objective Counterfactual Explanations&lt;/title&gt;&lt;secondary-title&gt;Parallel Problem Solving from Nature – PPSN XVI&lt;/secondary-title&gt;&lt;/titles&gt;&lt;pages&gt;448-469&lt;/pages&gt;&lt;dates&gt;&lt;year&gt;2020&lt;/year&gt;&lt;pub-dates&gt;&lt;date&gt;2020//&lt;/date&gt;&lt;/pub-dates&gt;&lt;/dates&gt;&lt;pub-location&gt;Cham&lt;/pub-location&gt;&lt;publisher&gt;Springer International Publishing&lt;/publisher&gt;&lt;isbn&gt;978-3-030-58112-1&lt;/isbn&gt;&lt;urls&gt;&lt;/urls&gt;&lt;/record&gt;&lt;/Cite&gt;&lt;/EndNote&gt;</w:instrText>
+      </w:r>
+      <w:r>
+        <w:rPr>
+          <w:lang w:val="en-US"/>
+        </w:rPr>
+        <w:fldChar w:fldCharType="separate"/>
+      </w:r>
+      <w:r>
+        <w:rPr>
+          <w:noProof/>
+          <w:lang w:val="en-US"/>
+        </w:rPr>
+        <w:t>[13]</w:t>
+      </w:r>
+      <w:r>
+        <w:rPr>
+          <w:lang w:val="en-US"/>
+        </w:rPr>
+        <w:fldChar w:fldCharType="end"/>
+      </w:r>
+      <w:r>
+        <w:rPr>
+          <w:lang w:val="en-US"/>
+        </w:rPr>
+        <w:t>.</w:t>
+      </w:r>
+      <w:r>
+        <w:rPr>
+          <w:lang w:val="en-US"/>
+        </w:rPr>
+        <w:t xml:space="preserve"> Uses a distance metric for both a low number of feature changes, and close to observed data points.</w:t>
+      </w:r>
+    </w:p>
+    <w:p>
+      <w:pPr>
+        <w:rPr>
+          <w:lang w:val="en-US"/>
+        </w:rPr>
+      </w:pPr>
+      <w:r>
+        <w:rPr>
+          <w:lang w:val="en-US"/>
+        </w:rPr>
+        <w:t>Counterfactual explanation x’ for x:</w:t>
+      </w:r>
+    </w:p>
+    <w:p>
+      <w:pPr>
+        <w:pStyle w:val="Lijstalinea"/>
+        <w:numPr>
+          <w:ilvl w:val="0"/>
+          <w:numId w:val="11"/>
+        </w:numPr>
+        <w:rPr>
+          <w:lang w:val="en-US"/>
+        </w:rPr>
+      </w:pPr>
+      <w:r>
+        <w:rPr>
+          <w:lang w:val="en-US"/>
+        </w:rPr>
+        <w:t>the prediction f(x’) is close to the desired outcome y</w:t>
+      </w:r>
+      <w:r>
+        <w:rPr>
+          <w:lang w:val="en-US"/>
+        </w:rPr>
+        <w:t>’</w:t>
+      </w:r>
+    </w:p>
+    <w:p>
+      <w:pPr>
+        <w:pStyle w:val="Lijstalinea"/>
+        <w:numPr>
+          <w:ilvl w:val="0"/>
+          <w:numId w:val="11"/>
+        </w:numPr>
+        <w:rPr>
+          <w:lang w:val="en-US"/>
+        </w:rPr>
+      </w:pPr>
+      <w:r>
+        <w:rPr>
+          <w:lang w:val="en-US"/>
+        </w:rPr>
+        <w:t>x’ is close to x in feature space</w:t>
+      </w:r>
+    </w:p>
+    <w:p>
+      <w:pPr>
+        <w:pStyle w:val="Lijstalinea"/>
+        <w:numPr>
+          <w:ilvl w:val="0"/>
+          <w:numId w:val="11"/>
+        </w:numPr>
+        <w:rPr>
+          <w:lang w:val="en-US"/>
+        </w:rPr>
+      </w:pPr>
+      <w:r>
+        <w:rPr>
+          <w:lang w:val="en-US"/>
+        </w:rPr>
+        <w:t>x’ differs from x in only a few features</w:t>
+      </w:r>
+    </w:p>
+    <w:p>
+      <w:pPr>
+        <w:pStyle w:val="Lijstalinea"/>
+        <w:numPr>
+          <w:ilvl w:val="0"/>
+          <w:numId w:val="11"/>
+        </w:numPr>
+        <w:rPr>
+          <w:lang w:val="en-US"/>
+        </w:rPr>
+      </w:pPr>
+      <w:r>
+        <w:rPr>
+          <w:lang w:val="en-US"/>
+        </w:rPr>
+        <w:t>x’ is a plausible data point based on the training data</w:t>
+      </w:r>
+    </w:p>
+    <w:p>
+      <w:pPr>
+        <w:rPr>
+          <w:lang w:val="en-US"/>
+        </w:rPr>
+      </w:pPr>
+      <w:r>
+        <w:rPr>
+          <w:lang w:val="en-US"/>
+        </w:rPr>
+        <w:t>Based on L1 distance (2) for numerical features. The final objective is based around finding the L1 distance between x</w:t>
+      </w:r>
+      <w:r>
+        <w:rPr>
+          <w:lang w:val="en-US"/>
+        </w:rPr>
+        <w:t>’</w:t>
+      </w:r>
+      <w:r>
+        <w:rPr>
+          <w:lang w:val="en-US"/>
+        </w:rPr>
+        <w:t xml:space="preserve"> and the k (=1) nearest neighboring data points (as an empirical approximation</w:t>
+      </w:r>
+      <w:r>
+        <w:rPr>
+          <w:lang w:val="en-US"/>
+        </w:rPr>
+        <w:t xml:space="preserve"> whether it is a plausible data point given the training data</w:t>
+      </w:r>
+      <w:r>
+        <w:rPr>
+          <w:lang w:val="en-US"/>
+        </w:rPr>
+        <w:t>).</w:t>
+      </w:r>
+    </w:p>
+    <w:p>
+      <w:pPr>
+        <w:rPr>
+          <w:lang w:val="en-US"/>
+        </w:rPr>
+      </w:pPr>
+      <w:r>
+        <w:rPr>
+          <w:lang w:val="en-US"/>
+        </w:rPr>
+        <w:t>To minimize this joint problem, NSGA-II was adapted.</w:t>
+      </w:r>
+      <w:r>
+        <w:rPr>
+          <w:lang w:val="en-US"/>
+        </w:rPr>
+        <w:br w:type="page"/>
+      </w:r>
+    </w:p>
+    <w:p>
+      <w:pPr>
+        <w:pStyle w:val="Lijstalinea"/>
+        <w:numPr>
+          <w:ilvl w:val="0"/>
+          <w:numId w:val="1"/>
+        </w:numPr>
+        <w:rPr>
+          <w:lang w:val="en-US"/>
+        </w:rPr>
+      </w:pPr>
     </w:p>
     <w:p>
       <w:pPr>
@@ -6592,7 +8624,6 @@
         <w:ind w:left="720" w:hanging="720"/>
       </w:pPr>
       <w:r>
-        <w:lastRenderedPageBreak/>
         <w:t>23.</w:t>
       </w:r>
       <w:r>
@@ -6657,6 +8688,7 @@
         <w:ind w:left="720" w:hanging="720"/>
       </w:pPr>
       <w:r>
+        <w:lastRenderedPageBreak/>
         <w:t>25.</w:t>
       </w:r>
       <w:r>
@@ -6717,10 +8749,34 @@
     <w:p>
       <w:pPr>
         <w:pStyle w:val="EndNoteBibliography"/>
+        <w:spacing w:after="0"/>
         <w:ind w:left="720" w:hanging="720"/>
       </w:pPr>
       <w:r>
         <w:t>27.</w:t>
+      </w:r>
+      <w:r>
+        <w:tab/>
+        <w:t xml:space="preserve">Russell, C. </w:t>
+      </w:r>
+      <w:r>
+        <w:rPr>
+          <w:i/>
+        </w:rPr>
+        <w:t>Efficient search for diverse coherent explanations</w:t>
+      </w:r>
+      <w:r>
+        <w:t>. 2019.</w:t>
+      </w:r>
+    </w:p>
+    <w:p>
+      <w:pPr>
+        <w:pStyle w:val="EndNoteBibliography"/>
+        <w:spacing w:after="0"/>
+        <w:ind w:left="720" w:hanging="720"/>
+      </w:pPr>
+      <w:r>
+        <w:t>28.</w:t>
       </w:r>
       <w:r>
         <w:tab/>
@@ -6743,6 +8799,175 @@
       </w:r>
       <w:r>
         <w:t>.</w:t>
+      </w:r>
+    </w:p>
+    <w:p>
+      <w:pPr>
+        <w:pStyle w:val="EndNoteBibliography"/>
+        <w:spacing w:after="0"/>
+        <w:ind w:left="720" w:hanging="720"/>
+      </w:pPr>
+      <w:r>
+        <w:t>29.</w:t>
+      </w:r>
+      <w:r>
+        <w:tab/>
+        <w:t xml:space="preserve">Sokol, K. and P. Flach. </w:t>
+      </w:r>
+      <w:r>
+        <w:rPr>
+          <w:i/>
+        </w:rPr>
+        <w:t>Conversational Explanations of Machine Learning Predictions Through Class-contrastive Counterfactual Statements</w:t>
+      </w:r>
+      <w:r>
+        <w:t>. 2018.</w:t>
+      </w:r>
+    </w:p>
+    <w:p>
+      <w:pPr>
+        <w:pStyle w:val="EndNoteBibliography"/>
+        <w:spacing w:after="0"/>
+        <w:ind w:left="720" w:hanging="720"/>
+      </w:pPr>
+      <w:r>
+        <w:t>30.</w:t>
+      </w:r>
+      <w:r>
+        <w:tab/>
+        <w:t xml:space="preserve">Guidotti, R., et al., </w:t>
+      </w:r>
+      <w:r>
+        <w:rPr>
+          <w:i/>
+        </w:rPr>
+        <w:t>Factual and Counterfactual Explanations for Black Box Decision Making.</w:t>
+      </w:r>
+      <w:r>
+        <w:t xml:space="preserve"> IEEE Intelligent Systems, 2019. </w:t>
+      </w:r>
+      <w:r>
+        <w:rPr>
+          <w:b/>
+        </w:rPr>
+        <w:t>34</w:t>
+      </w:r>
+      <w:r>
+        <w:t>(6): p. 14-23.</w:t>
+      </w:r>
+    </w:p>
+    <w:p>
+      <w:pPr>
+        <w:pStyle w:val="EndNoteBibliography"/>
+        <w:spacing w:after="0"/>
+        <w:ind w:left="720" w:hanging="720"/>
+      </w:pPr>
+      <w:r>
+        <w:t>31.</w:t>
+      </w:r>
+      <w:r>
+        <w:tab/>
+        <w:t xml:space="preserve">Moore, J., N. Hammerla, and C. Watkins, </w:t>
+      </w:r>
+      <w:r>
+        <w:rPr>
+          <w:i/>
+        </w:rPr>
+        <w:t>Explaining deep learning models with constrained adversarial examples</w:t>
+      </w:r>
+      <w:r>
+        <w:t>. 2019. p. 43-56.</w:t>
+      </w:r>
+    </w:p>
+    <w:p>
+      <w:pPr>
+        <w:pStyle w:val="EndNoteBibliography"/>
+        <w:spacing w:after="0"/>
+        <w:ind w:left="720" w:hanging="720"/>
+      </w:pPr>
+      <w:r>
+        <w:t>32.</w:t>
+      </w:r>
+      <w:r>
+        <w:tab/>
+        <w:t xml:space="preserve">Rathi, S., </w:t>
+      </w:r>
+      <w:r>
+        <w:rPr>
+          <w:i/>
+        </w:rPr>
+        <w:t>Generating Counterfactual and Contrastive Explanations using SHAP</w:t>
+      </w:r>
+      <w:r>
+        <w:t>. 2019.</w:t>
+      </w:r>
+    </w:p>
+    <w:p>
+      <w:pPr>
+        <w:pStyle w:val="EndNoteBibliography"/>
+        <w:spacing w:after="0"/>
+        <w:ind w:left="720" w:hanging="720"/>
+      </w:pPr>
+      <w:r>
+        <w:t>33.</w:t>
+      </w:r>
+      <w:r>
+        <w:tab/>
+        <w:t xml:space="preserve">Sokol, K. and P. Flach. </w:t>
+      </w:r>
+      <w:r>
+        <w:rPr>
+          <w:i/>
+        </w:rPr>
+        <w:t>Desiderata for interpretability: Explaining decision tree predictions with counterfactuals</w:t>
+      </w:r>
+      <w:r>
+        <w:t>. 2019.</w:t>
+      </w:r>
+    </w:p>
+    <w:p>
+      <w:pPr>
+        <w:pStyle w:val="EndNoteBibliography"/>
+        <w:spacing w:after="0"/>
+        <w:ind w:left="720" w:hanging="720"/>
+      </w:pPr>
+      <w:r>
+        <w:t>34.</w:t>
+      </w:r>
+      <w:r>
+        <w:tab/>
+        <w:t xml:space="preserve">Sokol, K. and P. Flach. </w:t>
+      </w:r>
+      <w:r>
+        <w:rPr>
+          <w:i/>
+        </w:rPr>
+        <w:t>Counterfactual explanations of machine learning predictions: Opportunities and challenges for AI safety</w:t>
+      </w:r>
+      <w:r>
+        <w:t>. 2019.</w:t>
+      </w:r>
+    </w:p>
+    <w:p>
+      <w:pPr>
+        <w:pStyle w:val="EndNoteBibliography"/>
+        <w:ind w:left="720" w:hanging="720"/>
+      </w:pPr>
+      <w:r>
+        <w:t>35.</w:t>
+      </w:r>
+      <w:r>
+        <w:tab/>
+        <w:t xml:space="preserve">Barocas, S., A.D. Selbst, and M. Raghavan. </w:t>
+      </w:r>
+      <w:r>
+        <w:rPr>
+          <w:i/>
+        </w:rPr>
+        <w:t>The hidden assumptions behind counterfactual explanations and principal reasons</w:t>
+      </w:r>
+      <w:r>
+        <w:t>. 2020.</w:t>
       </w:r>
     </w:p>
     <w:p>
@@ -6964,6 +9189,95 @@
     </w:lvl>
   </w:abstractNum>
   <w:abstractNum w:abstractNumId="2" w15:restartNumberingAfterBreak="0">
+    <w:nsid w:val="1DCE1C78"/>
+    <w:multiLevelType w:val="hybridMultilevel"/>
+    <w:tmpl w:val="1D989B52"/>
+    <w:lvl w:ilvl="0" w:tplc="0413000F">
+      <w:start w:val="1"/>
+      <w:numFmt w:val="decimal"/>
+      <w:lvlText w:val="%1."/>
+      <w:lvlJc w:val="left"/>
+      <w:pPr>
+        <w:ind w:left="720" w:hanging="360"/>
+      </w:pPr>
+      <w:rPr>
+        <w:rFonts w:hint="default"/>
+      </w:rPr>
+    </w:lvl>
+    <w:lvl w:ilvl="1" w:tplc="04130019" w:tentative="1">
+      <w:start w:val="1"/>
+      <w:numFmt w:val="lowerLetter"/>
+      <w:lvlText w:val="%2."/>
+      <w:lvlJc w:val="left"/>
+      <w:pPr>
+        <w:ind w:left="1440" w:hanging="360"/>
+      </w:pPr>
+    </w:lvl>
+    <w:lvl w:ilvl="2" w:tplc="0413001B" w:tentative="1">
+      <w:start w:val="1"/>
+      <w:numFmt w:val="lowerRoman"/>
+      <w:lvlText w:val="%3."/>
+      <w:lvlJc w:val="right"/>
+      <w:pPr>
+        <w:ind w:left="2160" w:hanging="180"/>
+      </w:pPr>
+    </w:lvl>
+    <w:lvl w:ilvl="3" w:tplc="0413000F" w:tentative="1">
+      <w:start w:val="1"/>
+      <w:numFmt w:val="decimal"/>
+      <w:lvlText w:val="%4."/>
+      <w:lvlJc w:val="left"/>
+      <w:pPr>
+        <w:ind w:left="2880" w:hanging="360"/>
+      </w:pPr>
+    </w:lvl>
+    <w:lvl w:ilvl="4" w:tplc="04130019" w:tentative="1">
+      <w:start w:val="1"/>
+      <w:numFmt w:val="lowerLetter"/>
+      <w:lvlText w:val="%5."/>
+      <w:lvlJc w:val="left"/>
+      <w:pPr>
+        <w:ind w:left="3600" w:hanging="360"/>
+      </w:pPr>
+    </w:lvl>
+    <w:lvl w:ilvl="5" w:tplc="0413001B" w:tentative="1">
+      <w:start w:val="1"/>
+      <w:numFmt w:val="lowerRoman"/>
+      <w:lvlText w:val="%6."/>
+      <w:lvlJc w:val="right"/>
+      <w:pPr>
+        <w:ind w:left="4320" w:hanging="180"/>
+      </w:pPr>
+    </w:lvl>
+    <w:lvl w:ilvl="6" w:tplc="0413000F" w:tentative="1">
+      <w:start w:val="1"/>
+      <w:numFmt w:val="decimal"/>
+      <w:lvlText w:val="%7."/>
+      <w:lvlJc w:val="left"/>
+      <w:pPr>
+        <w:ind w:left="5040" w:hanging="360"/>
+      </w:pPr>
+    </w:lvl>
+    <w:lvl w:ilvl="7" w:tplc="04130019" w:tentative="1">
+      <w:start w:val="1"/>
+      <w:numFmt w:val="lowerLetter"/>
+      <w:lvlText w:val="%8."/>
+      <w:lvlJc w:val="left"/>
+      <w:pPr>
+        <w:ind w:left="5760" w:hanging="360"/>
+      </w:pPr>
+    </w:lvl>
+    <w:lvl w:ilvl="8" w:tplc="0413001B" w:tentative="1">
+      <w:start w:val="1"/>
+      <w:numFmt w:val="lowerRoman"/>
+      <w:lvlText w:val="%9."/>
+      <w:lvlJc w:val="right"/>
+      <w:pPr>
+        <w:ind w:left="6480" w:hanging="180"/>
+      </w:pPr>
+    </w:lvl>
+  </w:abstractNum>
+  <w:abstractNum w:abstractNumId="3" w15:restartNumberingAfterBreak="0">
     <w:nsid w:val="24F516F1"/>
     <w:multiLevelType w:val="hybridMultilevel"/>
     <w:tmpl w:val="94DEB4FC"/>
@@ -7076,7 +9390,7 @@
       </w:rPr>
     </w:lvl>
   </w:abstractNum>
-  <w:abstractNum w:abstractNumId="3" w15:restartNumberingAfterBreak="0">
+  <w:abstractNum w:abstractNumId="4" w15:restartNumberingAfterBreak="0">
     <w:nsid w:val="28591EC8"/>
     <w:multiLevelType w:val="hybridMultilevel"/>
     <w:tmpl w:val="D0CCAA3A"/>
@@ -7165,7 +9479,7 @@
       </w:pPr>
     </w:lvl>
   </w:abstractNum>
-  <w:abstractNum w:abstractNumId="4" w15:restartNumberingAfterBreak="0">
+  <w:abstractNum w:abstractNumId="5" w15:restartNumberingAfterBreak="0">
     <w:nsid w:val="29DD3471"/>
     <w:multiLevelType w:val="hybridMultilevel"/>
     <w:tmpl w:val="706A2192"/>
@@ -7277,7 +9591,7 @@
       </w:rPr>
     </w:lvl>
   </w:abstractNum>
-  <w:abstractNum w:abstractNumId="5" w15:restartNumberingAfterBreak="0">
+  <w:abstractNum w:abstractNumId="6" w15:restartNumberingAfterBreak="0">
     <w:nsid w:val="42381684"/>
     <w:multiLevelType w:val="hybridMultilevel"/>
     <w:tmpl w:val="E1E6DF1A"/>
@@ -7389,7 +9703,7 @@
       </w:rPr>
     </w:lvl>
   </w:abstractNum>
-  <w:abstractNum w:abstractNumId="6" w15:restartNumberingAfterBreak="0">
+  <w:abstractNum w:abstractNumId="7" w15:restartNumberingAfterBreak="0">
     <w:nsid w:val="540D353F"/>
     <w:multiLevelType w:val="hybridMultilevel"/>
     <w:tmpl w:val="50788FCC"/>
@@ -7480,7 +9794,7 @@
       </w:pPr>
     </w:lvl>
   </w:abstractNum>
-  <w:abstractNum w:abstractNumId="7" w15:restartNumberingAfterBreak="0">
+  <w:abstractNum w:abstractNumId="8" w15:restartNumberingAfterBreak="0">
     <w:nsid w:val="5AC90BB7"/>
     <w:multiLevelType w:val="hybridMultilevel"/>
     <w:tmpl w:val="46D6E56E"/>
@@ -7592,7 +9906,7 @@
       </w:rPr>
     </w:lvl>
   </w:abstractNum>
-  <w:abstractNum w:abstractNumId="8" w15:restartNumberingAfterBreak="0">
+  <w:abstractNum w:abstractNumId="9" w15:restartNumberingAfterBreak="0">
     <w:nsid w:val="70D455F4"/>
     <w:multiLevelType w:val="hybridMultilevel"/>
     <w:tmpl w:val="1E3EA63C"/>
@@ -7681,7 +9995,7 @@
       </w:pPr>
     </w:lvl>
   </w:abstractNum>
-  <w:abstractNum w:abstractNumId="9" w15:restartNumberingAfterBreak="0">
+  <w:abstractNum w:abstractNumId="10" w15:restartNumberingAfterBreak="0">
     <w:nsid w:val="77AA0335"/>
     <w:multiLevelType w:val="hybridMultilevel"/>
     <w:tmpl w:val="1B4453C0"/>
@@ -7771,34 +10085,37 @@
     </w:lvl>
   </w:abstractNum>
   <w:num w:numId="1">
-    <w:abstractNumId w:val="5"/>
+    <w:abstractNumId w:val="6"/>
   </w:num>
   <w:num w:numId="2">
-    <w:abstractNumId w:val="7"/>
+    <w:abstractNumId w:val="8"/>
   </w:num>
   <w:num w:numId="3">
-    <w:abstractNumId w:val="4"/>
+    <w:abstractNumId w:val="5"/>
   </w:num>
   <w:num w:numId="4">
     <w:abstractNumId w:val="0"/>
   </w:num>
   <w:num w:numId="5">
-    <w:abstractNumId w:val="6"/>
+    <w:abstractNumId w:val="7"/>
   </w:num>
   <w:num w:numId="6">
-    <w:abstractNumId w:val="8"/>
+    <w:abstractNumId w:val="9"/>
   </w:num>
   <w:num w:numId="7">
-    <w:abstractNumId w:val="2"/>
+    <w:abstractNumId w:val="3"/>
   </w:num>
   <w:num w:numId="8">
     <w:abstractNumId w:val="1"/>
   </w:num>
   <w:num w:numId="9">
-    <w:abstractNumId w:val="9"/>
+    <w:abstractNumId w:val="10"/>
   </w:num>
   <w:num w:numId="10">
-    <w:abstractNumId w:val="3"/>
+    <w:abstractNumId w:val="4"/>
+  </w:num>
+  <w:num w:numId="11">
+    <w:abstractNumId w:val="2"/>
   </w:num>
 </w:numbering>
 </file>
@@ -8248,7 +10565,6 @@
   <w:style w:type="character" w:default="1" w:styleId="Standaardalinea-lettertype">
     <w:name w:val="Default Paragraph Font"/>
     <w:uiPriority w:val="1"/>
-    <w:semiHidden/>
     <w:unhideWhenUsed/>
   </w:style>
   <w:style w:type="table" w:default="1" w:styleId="Standaardtabel">
@@ -8393,6 +10709,41 @@
     <w:rsid w:val="00086F5A"/>
     <w:rPr>
       <w:color w:val="808080"/>
+    </w:rPr>
+  </w:style>
+  <w:style w:type="character" w:styleId="Hyperlink">
+    <w:name w:val="Hyperlink"/>
+    <w:basedOn w:val="Standaardalinea-lettertype"/>
+    <w:uiPriority w:val="99"/>
+    <w:unhideWhenUsed/>
+    <w:rsid w:val="006945AA"/>
+    <w:rPr>
+      <w:color w:val="0563C1" w:themeColor="hyperlink"/>
+      <w:u w:val="single"/>
+    </w:rPr>
+  </w:style>
+  <w:style w:type="character" w:styleId="Onopgelostemelding">
+    <w:name w:val="Unresolved Mention"/>
+    <w:basedOn w:val="Standaardalinea-lettertype"/>
+    <w:uiPriority w:val="99"/>
+    <w:semiHidden/>
+    <w:unhideWhenUsed/>
+    <w:rsid w:val="006945AA"/>
+    <w:rPr>
+      <w:color w:val="605E5C"/>
+      <w:shd w:val="clear" w:color="auto" w:fill="E1DFDD"/>
+    </w:rPr>
+  </w:style>
+  <w:style w:type="character" w:styleId="GevolgdeHyperlink">
+    <w:name w:val="FollowedHyperlink"/>
+    <w:basedOn w:val="Standaardalinea-lettertype"/>
+    <w:uiPriority w:val="99"/>
+    <w:semiHidden/>
+    <w:unhideWhenUsed/>
+    <w:rsid w:val="00A16A70"/>
+    <w:rPr>
+      <w:color w:val="954F72" w:themeColor="followedHyperlink"/>
+      <w:u w:val="single"/>
     </w:rPr>
   </w:style>
 </w:styles>

</xml_diff>

<commit_message>
Implement base wrapper class for predictor and current model.
</commit_message>
<xml_diff>
--- a/resources/notes_literature.docx
+++ b/resources/notes_literature.docx
@@ -6543,27 +6543,14 @@
       <w:r>
         <w:t xml:space="preserve"> </w:t>
       </w:r>
-      <w:r>
-        <w:fldChar w:fldCharType="begin"/>
-      </w:r>
-      <w:r>
-        <w:instrText xml:space="preserve"> SEQ Figure \* ARABIC </w:instrText>
-      </w:r>
-      <w:r>
-        <w:fldChar w:fldCharType="separate"/>
-      </w:r>
-      <w:r>
-        <w:rPr>
-          <w:noProof/>
-        </w:rPr>
-        <w:t>1</w:t>
-      </w:r>
-      <w:r>
-        <w:rPr>
-          <w:noProof/>
-        </w:rPr>
-        <w:fldChar w:fldCharType="end"/>
-      </w:r>
+      <w:fldSimple w:instr=" SEQ Figure \* ARABIC ">
+        <w:r>
+          <w:rPr>
+            <w:noProof/>
+          </w:rPr>
+          <w:t>1</w:t>
+        </w:r>
+      </w:fldSimple>
       <w:r>
         <w:t xml:space="preserve">: Basic </w:t>
       </w:r>
@@ -10565,6 +10552,7 @@
   <w:style w:type="character" w:default="1" w:styleId="Standaardalinea-lettertype">
     <w:name w:val="Default Paragraph Font"/>
     <w:uiPriority w:val="1"/>
+    <w:semiHidden/>
     <w:unhideWhenUsed/>
   </w:style>
   <w:style w:type="table" w:default="1" w:styleId="Standaardtabel">

</xml_diff>

<commit_message>
Expand literature notes, add counterfactual code
Improve upon the previous code for predictions by splitting nicely into files, making base classes, instantiating current classes.
Create very naive counterfactual implementation that searches through all training instances,
Scores them based on the target outcome and distance to the current instance.
This latter distance needs to be normalized still.
For now, ranks all training instances on the target first, then on distance.
Implement one example.
</commit_message>
<xml_diff>
--- a/resources/notes_literature.docx
+++ b/resources/notes_literature.docx
@@ -1120,23 +1120,13 @@
           <w:lang w:val="en-US"/>
         </w:rPr>
       </w:pPr>
-      <w:proofErr w:type="spellStart"/>
       <w:r>
         <w:rPr>
           <w:b/>
           <w:bCs/>
           <w:lang w:val="en-US"/>
         </w:rPr>
-        <w:t>nC</w:t>
-      </w:r>
-      <w:proofErr w:type="spellEnd"/>
-      <w:r>
-        <w:rPr>
-          <w:b/>
-          <w:bCs/>
-          <w:lang w:val="en-US"/>
-        </w:rPr>
-        <w:t xml:space="preserve">-tool </w:t>
+        <w:t xml:space="preserve">nC-tool </w:t>
       </w:r>
       <w:r>
         <w:rPr>
@@ -1297,7 +1287,6 @@
         </w:rPr>
         <w:t xml:space="preserve">. This Random Forest (RF) model was trained based on 590 profiles of 2-5 person mixtures, obtained from </w:t>
       </w:r>
-      <w:proofErr w:type="spellStart"/>
       <w:proofErr w:type="gramStart"/>
       <w:r>
         <w:rPr>
@@ -1307,7 +1296,6 @@
         </w:rPr>
         <w:t>TODO:find</w:t>
       </w:r>
-      <w:proofErr w:type="spellEnd"/>
       <w:proofErr w:type="gramEnd"/>
       <w:r>
         <w:rPr>
@@ -1612,19 +1600,11 @@
         </w:rPr>
         <w:t>Difference with [2] is “</w:t>
       </w:r>
-      <w:proofErr w:type="spellStart"/>
-      <w:r>
-        <w:rPr>
-          <w:lang w:val="en-US"/>
-        </w:rPr>
-        <w:t>Benschop</w:t>
-      </w:r>
-      <w:proofErr w:type="spellEnd"/>
-      <w:r>
-        <w:rPr>
-          <w:lang w:val="en-US"/>
-        </w:rPr>
-        <w:t xml:space="preserve"> et al. used 1174 unique donors to construct 590 profiles [20],</w:t>
+      <w:r>
+        <w:rPr>
+          <w:lang w:val="en-US"/>
+        </w:rPr>
+        <w:t>Benschop et al. used 1174 unique donors to construct 590 profiles [20],</w:t>
       </w:r>
       <w:r>
         <w:rPr>
@@ -1636,21 +1616,7 @@
         <w:rPr>
           <w:lang w:val="en-US"/>
         </w:rPr>
-        <w:t xml:space="preserve">whereas the </w:t>
-      </w:r>
-      <w:proofErr w:type="spellStart"/>
-      <w:r>
-        <w:rPr>
-          <w:lang w:val="en-US"/>
-        </w:rPr>
-        <w:t>PROVEDIt</w:t>
-      </w:r>
-      <w:proofErr w:type="spellEnd"/>
-      <w:r>
-        <w:rPr>
-          <w:lang w:val="en-US"/>
-        </w:rPr>
-        <w:t xml:space="preserve"> dataset only had 26 unique donors within the 766 profiles used</w:t>
+        <w:t>whereas the PROVEDIt dataset only had 26 unique donors within the 766 profiles used</w:t>
       </w:r>
       <w:r>
         <w:rPr>
@@ -1688,21 +1654,7 @@
         <w:rPr>
           <w:lang w:val="en-US"/>
         </w:rPr>
-        <w:t xml:space="preserve">In conclusion, the decision tree method for </w:t>
-      </w:r>
-      <w:proofErr w:type="spellStart"/>
-      <w:r>
-        <w:rPr>
-          <w:lang w:val="en-US"/>
-        </w:rPr>
-        <w:t>NoC</w:t>
-      </w:r>
-      <w:proofErr w:type="spellEnd"/>
-      <w:r>
-        <w:rPr>
-          <w:lang w:val="en-US"/>
-        </w:rPr>
-        <w:t xml:space="preserve"> assignment has been shown to be over 77% accurate,</w:t>
+        <w:t>In conclusion, the decision tree method for NoC assignment has been shown to be over 77% accurate,</w:t>
       </w:r>
       <w:r>
         <w:rPr>
@@ -1823,27 +1775,50 @@
         <w:rPr>
           <w:lang w:val="en-US"/>
         </w:rPr>
+        <w:t xml:space="preserve"> Hd and Hp.</w:t>
+      </w:r>
+      <w:r>
+        <w:rPr>
+          <w:lang w:val="en-US"/>
+        </w:rPr>
+        <w:t xml:space="preserve"> Showing that the LR is still the de-facto standard method.</w:t>
+      </w:r>
+    </w:p>
+    <w:p>
+      <w:pPr>
+        <w:rPr>
+          <w:lang w:val="en-US"/>
+        </w:rPr>
+      </w:pPr>
+      <w:r>
+        <w:rPr>
+          <w:lang w:val="en-US"/>
+        </w:rPr>
+        <w:t>“</w:t>
+      </w:r>
+      <w:r>
+        <w:rPr>
+          <w:lang w:val="en-US"/>
+        </w:rPr>
+        <w:t>The peak height information</w:t>
+      </w:r>
+      <w:r>
+        <w:rPr>
+          <w:lang w:val="en-US"/>
+        </w:rPr>
         <w:t xml:space="preserve"> </w:t>
       </w:r>
-      <w:proofErr w:type="spellStart"/>
-      <w:r>
-        <w:rPr>
-          <w:lang w:val="en-US"/>
-        </w:rPr>
-        <w:t>Hd</w:t>
-      </w:r>
-      <w:proofErr w:type="spellEnd"/>
-      <w:r>
-        <w:rPr>
-          <w:lang w:val="en-US"/>
-        </w:rPr>
-        <w:t xml:space="preserve"> and Hp.</w:t>
-      </w:r>
-      <w:r>
-        <w:rPr>
-          <w:lang w:val="en-US"/>
-        </w:rPr>
-        <w:t xml:space="preserve"> Showing that the LR is still the de-facto standard method.</w:t>
+      <w:r>
+        <w:rPr>
+          <w:lang w:val="en-US"/>
+        </w:rPr>
+        <w:t>is of benefit for analyzing mixed profiles.</w:t>
+      </w:r>
+      <w:r>
+        <w:rPr>
+          <w:lang w:val="en-US"/>
+        </w:rPr>
+        <w:t>”</w:t>
       </w:r>
     </w:p>
     <w:p>
@@ -1862,7 +1837,7 @@
         <w:rPr>
           <w:lang w:val="en-US"/>
         </w:rPr>
-        <w:t>The peak height information</w:t>
+        <w:t>The</w:t>
       </w:r>
       <w:r>
         <w:rPr>
@@ -1874,32 +1849,7 @@
         <w:rPr>
           <w:lang w:val="en-US"/>
         </w:rPr>
-        <w:t>is of benefit for analyzing mixed profiles.</w:t>
-      </w:r>
-      <w:r>
-        <w:rPr>
-          <w:lang w:val="en-US"/>
-        </w:rPr>
-        <w:t>”</w:t>
-      </w:r>
-    </w:p>
-    <w:p>
-      <w:pPr>
-        <w:rPr>
-          <w:lang w:val="en-US"/>
-        </w:rPr>
-      </w:pPr>
-      <w:r>
-        <w:rPr>
-          <w:lang w:val="en-US"/>
-        </w:rPr>
-        <w:t>“</w:t>
-      </w:r>
-      <w:r>
-        <w:rPr>
-          <w:lang w:val="en-US"/>
-        </w:rPr>
-        <w:t>The</w:t>
+        <w:t>effect of incorrect estimation of the number of donors (caused</w:t>
       </w:r>
       <w:r>
         <w:rPr>
@@ -1911,28 +1861,8 @@
         <w:rPr>
           <w:lang w:val="en-US"/>
         </w:rPr>
-        <w:t>effect of incorrect estimation of the number of donors (caused</w:t>
-      </w:r>
-      <w:r>
-        <w:rPr>
-          <w:lang w:val="en-US"/>
-        </w:rPr>
-        <w:t xml:space="preserve"> </w:t>
-      </w:r>
-      <w:r>
-        <w:rPr>
-          <w:lang w:val="en-US"/>
-        </w:rPr>
-        <w:t xml:space="preserve">by allele sharing) to the LR value was examined by </w:t>
-      </w:r>
-      <w:proofErr w:type="spellStart"/>
-      <w:r>
-        <w:rPr>
-          <w:lang w:val="en-US"/>
-        </w:rPr>
-        <w:t>Benschop</w:t>
-      </w:r>
-      <w:proofErr w:type="spellEnd"/>
+        <w:t>by allele sharing) to the LR value was examined by Benschop</w:t>
+      </w:r>
       <w:r>
         <w:rPr>
           <w:lang w:val="en-US"/>
@@ -2027,7 +1957,6 @@
         </w:rPr>
         <w:t xml:space="preserve">sed software for LR calculation </w:t>
       </w:r>
-      <w:proofErr w:type="spellStart"/>
       <w:r>
         <w:rPr>
           <w:b/>
@@ -2036,7 +1965,6 @@
         </w:rPr>
         <w:t>DNAStatistX</w:t>
       </w:r>
-      <w:proofErr w:type="spellEnd"/>
     </w:p>
     <w:p>
       <w:pPr>
@@ -2131,76 +2059,34 @@
         <w:rPr>
           <w:lang w:val="en-US"/>
         </w:rPr>
-        <w:t xml:space="preserve">Also includes the </w:t>
-      </w:r>
-      <w:proofErr w:type="spellStart"/>
-      <w:r>
-        <w:rPr>
-          <w:lang w:val="en-US"/>
-        </w:rPr>
-        <w:t>LoCIM</w:t>
-      </w:r>
-      <w:proofErr w:type="spellEnd"/>
-      <w:r>
-        <w:rPr>
-          <w:lang w:val="en-US"/>
-        </w:rPr>
-        <w:t xml:space="preserve"> method for inferring the major contributor.</w:t>
-      </w:r>
-    </w:p>
-    <w:p>
-      <w:pPr>
-        <w:rPr>
-          <w:lang w:val="en-US"/>
-        </w:rPr>
-      </w:pPr>
-    </w:p>
-    <w:p>
-      <w:pPr>
-        <w:rPr>
-          <w:lang w:val="en-US"/>
-        </w:rPr>
-      </w:pPr>
-    </w:p>
-    <w:p>
-      <w:pPr>
-        <w:rPr>
-          <w:lang w:val="en-US"/>
-        </w:rPr>
-      </w:pPr>
-      <w:r>
-        <w:rPr>
-          <w:lang w:val="en-US"/>
-        </w:rPr>
-        <w:t xml:space="preserve">With </w:t>
-      </w:r>
-      <w:proofErr w:type="spellStart"/>
-      <w:r>
-        <w:rPr>
-          <w:lang w:val="en-US"/>
-        </w:rPr>
-        <w:t>EuroForMix</w:t>
-      </w:r>
-      <w:proofErr w:type="spellEnd"/>
-      <w:r>
-        <w:rPr>
-          <w:lang w:val="en-US"/>
-        </w:rPr>
-        <w:t xml:space="preserve">, we can solve the probability of a </w:t>
-      </w:r>
-      <w:proofErr w:type="spellStart"/>
-      <w:r>
-        <w:rPr>
-          <w:lang w:val="en-US"/>
-        </w:rPr>
-        <w:t>peakheight</w:t>
-      </w:r>
-      <w:proofErr w:type="spellEnd"/>
-      <w:r>
-        <w:rPr>
-          <w:lang w:val="en-US"/>
-        </w:rPr>
-        <w:t xml:space="preserve"> at certain loci and alleles, given the unknown alleles for </w:t>
+        <w:t>Also includes the LoCIM method for inferring the major contributor.</w:t>
+      </w:r>
+    </w:p>
+    <w:p>
+      <w:pPr>
+        <w:rPr>
+          <w:lang w:val="en-US"/>
+        </w:rPr>
+      </w:pPr>
+    </w:p>
+    <w:p>
+      <w:pPr>
+        <w:rPr>
+          <w:lang w:val="en-US"/>
+        </w:rPr>
+      </w:pPr>
+    </w:p>
+    <w:p>
+      <w:pPr>
+        <w:rPr>
+          <w:lang w:val="en-US"/>
+        </w:rPr>
+      </w:pPr>
+      <w:r>
+        <w:rPr>
+          <w:lang w:val="en-US"/>
+        </w:rPr>
+        <w:t xml:space="preserve">With EuroForMix, we can solve the probability of a peakheight at certain loci and alleles, given the unknown alleles for </w:t>
       </w:r>
       <w:r>
         <w:rPr>
@@ -2243,16 +2129,49 @@
     </w:p>
     <w:p>
       <w:pPr>
-        <w:pStyle w:val="Kop2"/>
-        <w:rPr>
-          <w:lang w:val="en-US"/>
-        </w:rPr>
-      </w:pPr>
-      <w:r>
-        <w:rPr>
-          <w:lang w:val="en-US"/>
-        </w:rPr>
-        <w:t xml:space="preserve">Counterfactuals </w:t>
+        <w:pStyle w:val="Kop1"/>
+        <w:rPr>
+          <w:lang w:val="en-US"/>
+        </w:rPr>
+      </w:pPr>
+      <w:r>
+        <w:rPr>
+          <w:lang w:val="en-US"/>
+        </w:rPr>
+        <w:t>Evaluation</w:t>
+      </w:r>
+    </w:p>
+    <w:p>
+      <w:pPr>
+        <w:rPr>
+          <w:lang w:val="en-US"/>
+        </w:rPr>
+      </w:pPr>
+      <w:r>
+        <w:rPr>
+          <w:lang w:val="en-US"/>
+        </w:rPr>
+        <w:t xml:space="preserve">Dependence between features must be visualized in explanations </w:t>
+      </w:r>
+    </w:p>
+    <w:p>
+      <w:pPr>
+        <w:rPr>
+          <w:lang w:val="en-US"/>
+        </w:rPr>
+      </w:pPr>
+    </w:p>
+    <w:p>
+      <w:pPr>
+        <w:rPr>
+          <w:lang w:val="en-US"/>
+        </w:rPr>
+      </w:pPr>
+      <w:r>
+        <w:rPr>
+          <w:lang w:val="en-US"/>
+        </w:rPr>
+        <w:t xml:space="preserve">The quality of explanations is sometimes evaluated by performing a quantitative evaluation of a user study. Users are asked to perform a certain task and the explanations help support this task. How well and how fast the humans can accomplish the task is measured as accuracy and efficiency respectively </w:t>
       </w:r>
       <w:r>
         <w:rPr>
@@ -2264,7 +2183,7 @@
         <w:rPr>
           <w:lang w:val="en-US"/>
         </w:rPr>
-        <w:instrText xml:space="preserve"> ADDIN EN.CITE &lt;EndNote&gt;&lt;Cite&gt;&lt;Author&gt;Dandl&lt;/Author&gt;&lt;Year&gt;2020&lt;/Year&gt;&lt;RecNum&gt;99&lt;/RecNum&gt;&lt;DisplayText&gt;[13]&lt;/DisplayText&gt;&lt;record&gt;&lt;rec-number&gt;99&lt;/rec-number&gt;&lt;foreign-keys&gt;&lt;key app="EN" db-id="p22005xv5srwpxeed275s99yfvez9tfr995s" timestamp="1606140086"&gt;99&lt;/key&gt;&lt;/foreign-keys&gt;&lt;ref-type name="Conference Proceedings"&gt;10&lt;/ref-type&gt;&lt;contributors&gt;&lt;authors&gt;&lt;author&gt;Dandl, Susanne&lt;/author&gt;&lt;author&gt;Molnar, Christoph&lt;/author&gt;&lt;author&gt;Binder, Martin&lt;/author&gt;&lt;author&gt;Bischl, Bernd&lt;/author&gt;&lt;/authors&gt;&lt;secondary-authors&gt;&lt;author&gt;Bäck, Thomas&lt;/author&gt;&lt;author&gt;Preuss, Mike&lt;/author&gt;&lt;author&gt;Deutz, André&lt;/author&gt;&lt;author&gt;Wang, Hao&lt;/author&gt;&lt;author&gt;Doerr, Carola&lt;/author&gt;&lt;author&gt;Emmerich, Michael&lt;/author&gt;&lt;author&gt;Trautmann, Heike&lt;/author&gt;&lt;/secondary-authors&gt;&lt;/contributors&gt;&lt;titles&gt;&lt;title&gt;Multi-Objective Counterfactual Explanations&lt;/title&gt;&lt;secondary-title&gt;Parallel Problem Solving from Nature – PPSN XVI&lt;/secondary-title&gt;&lt;/titles&gt;&lt;pages&gt;448-469&lt;/pages&gt;&lt;dates&gt;&lt;year&gt;2020&lt;/year&gt;&lt;pub-dates&gt;&lt;date&gt;2020//&lt;/date&gt;&lt;/pub-dates&gt;&lt;/dates&gt;&lt;pub-location&gt;Cham&lt;/pub-location&gt;&lt;publisher&gt;Springer International Publishing&lt;/publisher&gt;&lt;isbn&gt;978-3-030-58112-1&lt;/isbn&gt;&lt;urls&gt;&lt;/urls&gt;&lt;/record&gt;&lt;/Cite&gt;&lt;/EndNote&gt;</w:instrText>
+        <w:instrText xml:space="preserve"> ADDIN EN.CITE &lt;EndNote&gt;&lt;Cite&gt;&lt;Author&gt;Kim&lt;/Author&gt;&lt;Year&gt;2016&lt;/Year&gt;&lt;RecNum&gt;101&lt;/RecNum&gt;&lt;DisplayText&gt;[13, 14]&lt;/DisplayText&gt;&lt;record&gt;&lt;rec-number&gt;101&lt;/rec-number&gt;&lt;foreign-keys&gt;&lt;key app="EN" db-id="p22005xv5srwpxeed275s99yfvez9tfr995s" timestamp="1606399378"&gt;101&lt;/key&gt;&lt;/foreign-keys&gt;&lt;ref-type name="Conference Proceedings"&gt;10&lt;/ref-type&gt;&lt;contributors&gt;&lt;authors&gt;&lt;author&gt;Kim, Been&lt;/author&gt;&lt;author&gt;Koyejo, O.&lt;/author&gt;&lt;author&gt;Khanna, Rajiv&lt;/author&gt;&lt;/authors&gt;&lt;/contributors&gt;&lt;titles&gt;&lt;title&gt;Examples are not enough, learn to criticize! Criticism for Interpretability&lt;/title&gt;&lt;secondary-title&gt;NIPS&lt;/secondary-title&gt;&lt;/titles&gt;&lt;dates&gt;&lt;year&gt;2016&lt;/year&gt;&lt;/dates&gt;&lt;urls&gt;&lt;/urls&gt;&lt;/record&gt;&lt;/Cite&gt;&lt;Cite&gt;&lt;Author&gt;Ribeiro&lt;/Author&gt;&lt;Year&gt;2018&lt;/Year&gt;&lt;RecNum&gt;109&lt;/RecNum&gt;&lt;record&gt;&lt;rec-number&gt;109&lt;/rec-number&gt;&lt;foreign-keys&gt;&lt;key app="EN" db-id="p22005xv5srwpxeed275s99yfvez9tfr995s" timestamp="1606485190"&gt;109&lt;/key&gt;&lt;/foreign-keys&gt;&lt;ref-type name="Conference Proceedings"&gt;10&lt;/ref-type&gt;&lt;contributors&gt;&lt;authors&gt;&lt;author&gt;Ribeiro, Marco Tulio&lt;/author&gt;&lt;author&gt;Singh, Sameer&lt;/author&gt;&lt;author&gt;Guestrin, Carlos&lt;/author&gt;&lt;/authors&gt;&lt;/contributors&gt;&lt;titles&gt;&lt;title&gt;Anchors: High-Precision Model-Agnostic Explanations&lt;/title&gt;&lt;secondary-title&gt;AAAI&lt;/secondary-title&gt;&lt;/titles&gt;&lt;dates&gt;&lt;year&gt;2018&lt;/year&gt;&lt;/dates&gt;&lt;urls&gt;&lt;/urls&gt;&lt;/record&gt;&lt;/Cite&gt;&lt;/EndNote&gt;</w:instrText>
       </w:r>
       <w:r>
         <w:rPr>
@@ -2277,7 +2196,7 @@
           <w:noProof/>
           <w:lang w:val="en-US"/>
         </w:rPr>
-        <w:t>[13]</w:t>
+        <w:t>[13, 14]</w:t>
       </w:r>
       <w:r>
         <w:rPr>
@@ -2285,106 +2204,30 @@
         </w:rPr>
         <w:fldChar w:fldCharType="end"/>
       </w:r>
-    </w:p>
-    <w:p>
-      <w:pPr>
-        <w:rPr>
-          <w:lang w:val="en-US"/>
-        </w:rPr>
-      </w:pPr>
-      <w:r>
-        <w:rPr>
-          <w:lang w:val="en-US"/>
-        </w:rPr>
-        <w:t>“</w:t>
-      </w:r>
-      <w:r>
-        <w:rPr>
-          <w:lang w:val="en-US"/>
-        </w:rPr>
-        <w:t>MOC returns a Pareto set of counterfactuals that represents different trade-offs between our proposed objectives, and which are constructed to be diverse in feature space.</w:t>
-      </w:r>
-      <w:r>
-        <w:rPr>
-          <w:lang w:val="en-US"/>
-        </w:rPr>
-        <w:t>”</w:t>
-      </w:r>
-    </w:p>
-    <w:p>
-      <w:pPr>
-        <w:pStyle w:val="Lijstalinea"/>
-        <w:numPr>
-          <w:ilvl w:val="0"/>
-          <w:numId w:val="1"/>
-        </w:numPr>
-        <w:rPr>
-          <w:lang w:val="en-US"/>
-        </w:rPr>
-      </w:pPr>
-      <w:r>
-        <w:rPr>
-          <w:lang w:val="en-US"/>
-        </w:rPr>
-        <w:t>Low number of feature changes (sparse explanations)</w:t>
-      </w:r>
-    </w:p>
-    <w:p>
-      <w:pPr>
-        <w:pStyle w:val="Lijstalinea"/>
-        <w:numPr>
-          <w:ilvl w:val="0"/>
-          <w:numId w:val="1"/>
-        </w:numPr>
-        <w:rPr>
-          <w:lang w:val="en-US"/>
-        </w:rPr>
-      </w:pPr>
-      <w:r>
-        <w:rPr>
-          <w:lang w:val="en-US"/>
-        </w:rPr>
-        <w:t>Close to nearest observed data points (plausible explanations)</w:t>
-      </w:r>
-    </w:p>
-    <w:p>
-      <w:pPr>
-        <w:rPr>
-          <w:lang w:val="en-US"/>
-        </w:rPr>
-      </w:pPr>
-    </w:p>
-    <w:p>
-      <w:pPr>
-        <w:rPr>
-          <w:lang w:val="en-US"/>
-        </w:rPr>
-      </w:pPr>
-      <w:r>
-        <w:rPr>
-          <w:lang w:val="en-US"/>
-        </w:rPr>
-        <w:t xml:space="preserve">Dependence between features must be visualized in explanations </w:t>
-      </w:r>
-    </w:p>
-    <w:p>
-      <w:pPr>
-        <w:rPr>
-          <w:lang w:val="en-US"/>
-        </w:rPr>
-      </w:pPr>
-    </w:p>
-    <w:p>
-      <w:pPr>
-        <w:rPr>
-          <w:lang w:val="en-US"/>
-        </w:rPr>
-      </w:pPr>
-      <w:r>
-        <w:rPr>
-          <w:lang w:val="en-US"/>
-        </w:rPr>
-        <w:t xml:space="preserve">The quality of explanations is sometimes evaluated by performing a quantitative evaluation of a user study. Users are asked to perform a certain task and the explanations help support this task. How well and how fast the humans can accomplish the task is measured as accuracy and efficiency respectively </w:t>
+      <w:r>
+        <w:rPr>
+          <w:lang w:val="en-US"/>
+        </w:rPr>
+        <w:t>.</w:t>
+      </w:r>
+      <w:r>
+        <w:rPr>
+          <w:lang w:val="en-US"/>
+        </w:rPr>
+        <w:t xml:space="preserve"> Subjectively, users were asked for their preference of explanation type in a 1 versus 1 fashion and asked to provide reasons.</w:t>
+      </w:r>
+    </w:p>
+    <w:p>
+      <w:pPr>
+        <w:rPr>
+          <w:lang w:val="en-US"/>
+        </w:rPr>
+      </w:pPr>
+      <w:r>
+        <w:rPr>
+          <w:lang w:val="en-US"/>
+        </w:rPr>
+        <w:t xml:space="preserve">Explanations should have few features, as humans pick usually just a few reasons. They should be specific to the problem at hand, and every instance should be explained in the same deterministic way </w:t>
       </w:r>
       <w:r>
         <w:rPr>
@@ -2396,7 +2239,7 @@
         <w:rPr>
           <w:lang w:val="en-US"/>
         </w:rPr>
-        <w:instrText xml:space="preserve"> ADDIN EN.CITE &lt;EndNote&gt;&lt;Cite&gt;&lt;Author&gt;Kim&lt;/Author&gt;&lt;Year&gt;2016&lt;/Year&gt;&lt;RecNum&gt;101&lt;/RecNum&gt;&lt;DisplayText&gt;[14, 15]&lt;/DisplayText&gt;&lt;record&gt;&lt;rec-number&gt;101&lt;/rec-number&gt;&lt;foreign-keys&gt;&lt;key app="EN" db-id="p22005xv5srwpxeed275s99yfvez9tfr995s" timestamp="1606399378"&gt;101&lt;/key&gt;&lt;/foreign-keys&gt;&lt;ref-type name="Conference Proceedings"&gt;10&lt;/ref-type&gt;&lt;contributors&gt;&lt;authors&gt;&lt;author&gt;Kim, Been&lt;/author&gt;&lt;author&gt;Koyejo, O.&lt;/author&gt;&lt;author&gt;Khanna, Rajiv&lt;/author&gt;&lt;/authors&gt;&lt;/contributors&gt;&lt;titles&gt;&lt;title&gt;Examples are not enough, learn to criticize! Criticism for Interpretability&lt;/title&gt;&lt;secondary-title&gt;NIPS&lt;/secondary-title&gt;&lt;/titles&gt;&lt;dates&gt;&lt;year&gt;2016&lt;/year&gt;&lt;/dates&gt;&lt;urls&gt;&lt;/urls&gt;&lt;/record&gt;&lt;/Cite&gt;&lt;Cite&gt;&lt;Author&gt;Ribeiro&lt;/Author&gt;&lt;Year&gt;2018&lt;/Year&gt;&lt;RecNum&gt;109&lt;/RecNum&gt;&lt;record&gt;&lt;rec-number&gt;109&lt;/rec-number&gt;&lt;foreign-keys&gt;&lt;key app="EN" db-id="p22005xv5srwpxeed275s99yfvez9tfr995s" timestamp="1606485190"&gt;109&lt;/key&gt;&lt;/foreign-keys&gt;&lt;ref-type name="Conference Proceedings"&gt;10&lt;/ref-type&gt;&lt;contributors&gt;&lt;authors&gt;&lt;author&gt;Ribeiro, Marco Tulio&lt;/author&gt;&lt;author&gt;Singh, Sameer&lt;/author&gt;&lt;author&gt;Guestrin, Carlos&lt;/author&gt;&lt;/authors&gt;&lt;/contributors&gt;&lt;titles&gt;&lt;title&gt;Anchors: High-Precision Model-Agnostic Explanations&lt;/title&gt;&lt;secondary-title&gt;AAAI&lt;/secondary-title&gt;&lt;/titles&gt;&lt;dates&gt;&lt;year&gt;2018&lt;/year&gt;&lt;/dates&gt;&lt;urls&gt;&lt;/urls&gt;&lt;/record&gt;&lt;/Cite&gt;&lt;/EndNote&gt;</w:instrText>
+        <w:instrText xml:space="preserve"> ADDIN EN.CITE &lt;EndNote&gt;&lt;Cite&gt;&lt;Author&gt;Lakkaraju&lt;/Author&gt;&lt;Year&gt;2017&lt;/Year&gt;&lt;RecNum&gt;102&lt;/RecNum&gt;&lt;DisplayText&gt;[15]&lt;/DisplayText&gt;&lt;record&gt;&lt;rec-number&gt;102&lt;/rec-number&gt;&lt;foreign-keys&gt;&lt;key app="EN" db-id="p22005xv5srwpxeed275s99yfvez9tfr995s" timestamp="1606403285"&gt;102&lt;/key&gt;&lt;/foreign-keys&gt;&lt;ref-type name="Journal Article"&gt;17&lt;/ref-type&gt;&lt;contributors&gt;&lt;authors&gt;&lt;author&gt;Lakkaraju, Himabindu&lt;/author&gt;&lt;author&gt;Kamar, Ece&lt;/author&gt;&lt;author&gt;Caruana, Rich&lt;/author&gt;&lt;author&gt;Leskovec, Jure&lt;/author&gt;&lt;/authors&gt;&lt;/contributors&gt;&lt;titles&gt;&lt;title&gt;Interpretable &amp;amp; Explorable Approximations of Black Box Models&lt;/title&gt;&lt;/titles&gt;&lt;dates&gt;&lt;year&gt;2017&lt;/year&gt;&lt;pub-dates&gt;&lt;date&gt;07/04&lt;/date&gt;&lt;/pub-dates&gt;&lt;/dates&gt;&lt;urls&gt;&lt;/urls&gt;&lt;/record&gt;&lt;/Cite&gt;&lt;/EndNote&gt;</w:instrText>
       </w:r>
       <w:r>
         <w:rPr>
@@ -2409,7 +2252,7 @@
           <w:noProof/>
           <w:lang w:val="en-US"/>
         </w:rPr>
-        <w:t>[14, 15]</w:t>
+        <w:t>[15]</w:t>
       </w:r>
       <w:r>
         <w:rPr>
@@ -2427,20 +2270,7 @@
         <w:rPr>
           <w:lang w:val="en-US"/>
         </w:rPr>
-        <w:t xml:space="preserve"> Subjectively, users were asked for their preference of explanation type in a 1 versus 1 fashion and asked to provide reasons.</w:t>
-      </w:r>
-    </w:p>
-    <w:p>
-      <w:pPr>
-        <w:rPr>
-          <w:lang w:val="en-US"/>
-        </w:rPr>
-      </w:pPr>
-      <w:r>
-        <w:rPr>
-          <w:lang w:val="en-US"/>
-        </w:rPr>
-        <w:t xml:space="preserve">Explanations should have few features, as humans pick usually just a few reasons. They should be specific to the problem at hand, and every instance should be explained in the same deterministic way </w:t>
+        <w:t xml:space="preserve"> Deterministic, or consistent feature attributions </w:t>
       </w:r>
       <w:r>
         <w:rPr>
@@ -2452,7 +2282,7 @@
         <w:rPr>
           <w:lang w:val="en-US"/>
         </w:rPr>
-        <w:instrText xml:space="preserve"> ADDIN EN.CITE &lt;EndNote&gt;&lt;Cite&gt;&lt;Author&gt;Lakkaraju&lt;/Author&gt;&lt;Year&gt;2017&lt;/Year&gt;&lt;RecNum&gt;102&lt;/RecNum&gt;&lt;DisplayText&gt;[16]&lt;/DisplayText&gt;&lt;record&gt;&lt;rec-number&gt;102&lt;/rec-number&gt;&lt;foreign-keys&gt;&lt;key app="EN" db-id="p22005xv5srwpxeed275s99yfvez9tfr995s" timestamp="1606403285"&gt;102&lt;/key&gt;&lt;/foreign-keys&gt;&lt;ref-type name="Journal Article"&gt;17&lt;/ref-type&gt;&lt;contributors&gt;&lt;authors&gt;&lt;author&gt;Lakkaraju, Himabindu&lt;/author&gt;&lt;author&gt;Kamar, Ece&lt;/author&gt;&lt;author&gt;Caruana, Rich&lt;/author&gt;&lt;author&gt;Leskovec, Jure&lt;/author&gt;&lt;/authors&gt;&lt;/contributors&gt;&lt;titles&gt;&lt;title&gt;Interpretable &amp;amp; Explorable Approximations of Black Box Models&lt;/title&gt;&lt;/titles&gt;&lt;dates&gt;&lt;year&gt;2017&lt;/year&gt;&lt;pub-dates&gt;&lt;date&gt;07/04&lt;/date&gt;&lt;/pub-dates&gt;&lt;/dates&gt;&lt;urls&gt;&lt;/urls&gt;&lt;/record&gt;&lt;/Cite&gt;&lt;/EndNote&gt;</w:instrText>
+        <w:instrText xml:space="preserve"> ADDIN EN.CITE &lt;EndNote&gt;&lt;Cite&gt;&lt;Author&gt;Lundberg&lt;/Author&gt;&lt;Year&gt;2017&lt;/Year&gt;&lt;RecNum&gt;103&lt;/RecNum&gt;&lt;DisplayText&gt;[16]&lt;/DisplayText&gt;&lt;record&gt;&lt;rec-number&gt;103&lt;/rec-number&gt;&lt;foreign-keys&gt;&lt;key app="EN" db-id="p22005xv5srwpxeed275s99yfvez9tfr995s" timestamp="1606404188"&gt;103&lt;/key&gt;&lt;/foreign-keys&gt;&lt;ref-type name="Book"&gt;6&lt;/ref-type&gt;&lt;contributors&gt;&lt;authors&gt;&lt;author&gt;Lundberg, Scott&lt;/author&gt;&lt;author&gt;Lee, Su-In&lt;/author&gt;&lt;/authors&gt;&lt;/contributors&gt;&lt;titles&gt;&lt;title&gt;A Unified Approach to Interpreting Model Predictions&lt;/title&gt;&lt;/titles&gt;&lt;dates&gt;&lt;year&gt;2017&lt;/year&gt;&lt;/dates&gt;&lt;urls&gt;&lt;/urls&gt;&lt;/record&gt;&lt;/Cite&gt;&lt;/EndNote&gt;</w:instrText>
       </w:r>
       <w:r>
         <w:rPr>
@@ -2466,49 +2296,6 @@
           <w:lang w:val="en-US"/>
         </w:rPr>
         <w:t>[16]</w:t>
-      </w:r>
-      <w:r>
-        <w:rPr>
-          <w:lang w:val="en-US"/>
-        </w:rPr>
-        <w:fldChar w:fldCharType="end"/>
-      </w:r>
-      <w:r>
-        <w:rPr>
-          <w:lang w:val="en-US"/>
-        </w:rPr>
-        <w:t>.</w:t>
-      </w:r>
-      <w:r>
-        <w:rPr>
-          <w:lang w:val="en-US"/>
-        </w:rPr>
-        <w:t xml:space="preserve"> Deterministic, or consistent feature attributions </w:t>
-      </w:r>
-      <w:r>
-        <w:rPr>
-          <w:lang w:val="en-US"/>
-        </w:rPr>
-        <w:fldChar w:fldCharType="begin"/>
-      </w:r>
-      <w:r>
-        <w:rPr>
-          <w:lang w:val="en-US"/>
-        </w:rPr>
-        <w:instrText xml:space="preserve"> ADDIN EN.CITE &lt;EndNote&gt;&lt;Cite&gt;&lt;Author&gt;Lundberg&lt;/Author&gt;&lt;Year&gt;2017&lt;/Year&gt;&lt;RecNum&gt;103&lt;/RecNum&gt;&lt;DisplayText&gt;[17]&lt;/DisplayText&gt;&lt;record&gt;&lt;rec-number&gt;103&lt;/rec-number&gt;&lt;foreign-keys&gt;&lt;key app="EN" db-id="p22005xv5srwpxeed275s99yfvez9tfr995s" timestamp="1606404188"&gt;103&lt;/key&gt;&lt;/foreign-keys&gt;&lt;ref-type name="Book"&gt;6&lt;/ref-type&gt;&lt;contributors&gt;&lt;authors&gt;&lt;author&gt;Lundberg, Scott&lt;/author&gt;&lt;author&gt;Lee, Su-In&lt;/author&gt;&lt;/authors&gt;&lt;/contributors&gt;&lt;titles&gt;&lt;title&gt;A Unified Approach to Interpreting Model Predictions&lt;/title&gt;&lt;/titles&gt;&lt;dates&gt;&lt;year&gt;2017&lt;/year&gt;&lt;/dates&gt;&lt;urls&gt;&lt;/urls&gt;&lt;/record&gt;&lt;/Cite&gt;&lt;/EndNote&gt;</w:instrText>
-      </w:r>
-      <w:r>
-        <w:rPr>
-          <w:lang w:val="en-US"/>
-        </w:rPr>
-        <w:fldChar w:fldCharType="separate"/>
-      </w:r>
-      <w:r>
-        <w:rPr>
-          <w:noProof/>
-          <w:lang w:val="en-US"/>
-        </w:rPr>
-        <w:t>[17]</w:t>
       </w:r>
       <w:r>
         <w:rPr>
@@ -2541,7 +2328,7 @@
         </w:rPr>
         <w:fldChar w:fldCharType="begin">
           <w:fldData xml:space="preserve">PEVuZE5vdGU+PENpdGU+PEF1dGhvcj5MdW5kYmVyZzwvQXV0aG9yPjxZZWFyPjIwMTg8L1llYXI+
-PFJlY051bT4xMDQ8L1JlY051bT48RGlzcGxheVRleHQ+WzE4XTwvRGlzcGxheVRleHQ+PHJlY29y
+PFJlY051bT4xMDQ8L1JlY051bT48RGlzcGxheVRleHQ+WzE3XTwvRGlzcGxheVRleHQ+PHJlY29y
 ZD48cmVjLW51bWJlcj4xMDQ8L3JlYy1udW1iZXI+PGZvcmVpZ24ta2V5cz48a2V5IGFwcD0iRU4i
 IGRiLWlkPSJwMjIwMDV4djVzcndweGVlZDI3NXM5OXlmdmV6OXRmcjk5NXMiIHRpbWVzdGFtcD0i
 MTYwNjQwNzgyNCI+MTA0PC9rZXk+PC9mb3JlaWduLWtleXM+PHJlZi10eXBlIG5hbWU9IkpvdXJu
@@ -2604,7 +2391,7 @@
         </w:rPr>
         <w:fldChar w:fldCharType="begin">
           <w:fldData xml:space="preserve">PEVuZE5vdGU+PENpdGU+PEF1dGhvcj5MdW5kYmVyZzwvQXV0aG9yPjxZZWFyPjIwMTg8L1llYXI+
-PFJlY051bT4xMDQ8L1JlY051bT48RGlzcGxheVRleHQ+WzE4XTwvRGlzcGxheVRleHQ+PHJlY29y
+PFJlY051bT4xMDQ8L1JlY051bT48RGlzcGxheVRleHQ+WzE3XTwvRGlzcGxheVRleHQ+PHJlY29y
 ZD48cmVjLW51bWJlcj4xMDQ8L3JlYy1udW1iZXI+PGZvcmVpZ24ta2V5cz48a2V5IGFwcD0iRU4i
 IGRiLWlkPSJwMjIwMDV4djVzcndweGVlZDI3NXM5OXlmdmV6OXRmcjk5NXMiIHRpbWVzdGFtcD0i
 MTYwNjQwNzgyNCI+MTA0PC9rZXk+PC9mb3JlaWduLWtleXM+PHJlZi10eXBlIG5hbWU9IkpvdXJu
@@ -2676,11 +2463,6 @@
         <w:rPr>
           <w:lang w:val="en-US"/>
         </w:rPr>
-      </w:r>
-      <w:r>
-        <w:rPr>
-          <w:lang w:val="en-US"/>
-        </w:rPr>
         <w:fldChar w:fldCharType="separate"/>
       </w:r>
       <w:r>
@@ -2688,7 +2470,7 @@
           <w:noProof/>
           <w:lang w:val="en-US"/>
         </w:rPr>
-        <w:t>[18]</w:t>
+        <w:t>[17]</w:t>
       </w:r>
       <w:r>
         <w:rPr>
@@ -2739,7 +2521,7 @@
         </w:rPr>
         <w:fldChar w:fldCharType="begin">
           <w:fldData xml:space="preserve">PEVuZE5vdGU+PENpdGU+PEF1dGhvcj5EdTwvQXV0aG9yPjxZZWFyPjIwMjA8L1llYXI+PFJlY051
-bT45NTwvUmVjTnVtPjxEaXNwbGF5VGV4dD5bMTktMjVdPC9EaXNwbGF5VGV4dD48cmVjb3JkPjxy
+bT45NTwvUmVjTnVtPjxEaXNwbGF5VGV4dD5bMTgtMjRdPC9EaXNwbGF5VGV4dD48cmVjb3JkPjxy
 ZWMtbnVtYmVyPjk1PC9yZWMtbnVtYmVyPjxmb3JlaWduLWtleXM+PGtleSBhcHA9IkVOIiBkYi1p
 ZD0icDIyMDA1eHY1c3J3cHhlZWQyNzVzOTl5ZnZlejl0ZnI5OTVzIiB0aW1lc3RhbXA9IjE2MDU4
 MDYzNjAiPjk1PC9rZXk+PC9mb3JlaWduLWtleXM+PHJlZi10eXBlIG5hbWU9IkpvdXJuYWwgQXJ0
@@ -2935,7 +2717,7 @@
         </w:rPr>
         <w:fldChar w:fldCharType="begin">
           <w:fldData xml:space="preserve">PEVuZE5vdGU+PENpdGU+PEF1dGhvcj5EdTwvQXV0aG9yPjxZZWFyPjIwMjA8L1llYXI+PFJlY051
-bT45NTwvUmVjTnVtPjxEaXNwbGF5VGV4dD5bMTktMjVdPC9EaXNwbGF5VGV4dD48cmVjb3JkPjxy
+bT45NTwvUmVjTnVtPjxEaXNwbGF5VGV4dD5bMTgtMjRdPC9EaXNwbGF5VGV4dD48cmVjb3JkPjxy
 ZWMtbnVtYmVyPjk1PC9yZWMtbnVtYmVyPjxmb3JlaWduLWtleXM+PGtleSBhcHA9IkVOIiBkYi1p
 ZD0icDIyMDA1eHY1c3J3cHhlZWQyNzVzOTl5ZnZlejl0ZnI5OTVzIiB0aW1lc3RhbXA9IjE2MDU4
 MDYzNjAiPjk1PC9rZXk+PC9mb3JlaWduLWtleXM+PHJlZi10eXBlIG5hbWU9IkpvdXJuYWwgQXJ0
@@ -3140,11 +2922,6 @@
         <w:rPr>
           <w:lang w:val="en-US"/>
         </w:rPr>
-      </w:r>
-      <w:r>
-        <w:rPr>
-          <w:lang w:val="en-US"/>
-        </w:rPr>
         <w:fldChar w:fldCharType="separate"/>
       </w:r>
       <w:r>
@@ -3152,7 +2929,7 @@
           <w:noProof/>
           <w:lang w:val="en-US"/>
         </w:rPr>
-        <w:t>[19-25]</w:t>
+        <w:t>[18-24]</w:t>
       </w:r>
       <w:r>
         <w:rPr>
@@ -3178,7 +2955,7 @@
         </w:rPr>
         <w:fldChar w:fldCharType="begin">
           <w:fldData xml:space="preserve">PEVuZE5vdGU+PENpdGU+PEF1dGhvcj5EdTwvQXV0aG9yPjxZZWFyPjIwMjA8L1llYXI+PFJlY051
-bT45NTwvUmVjTnVtPjxEaXNwbGF5VGV4dD5bMTktMjNdPC9EaXNwbGF5VGV4dD48cmVjb3JkPjxy
+bT45NTwvUmVjTnVtPjxEaXNwbGF5VGV4dD5bMTgtMjJdPC9EaXNwbGF5VGV4dD48cmVjb3JkPjxy
 ZWMtbnVtYmVyPjk1PC9yZWMtbnVtYmVyPjxmb3JlaWduLWtleXM+PGtleSBhcHA9IkVOIiBkYi1p
 ZD0icDIyMDA1eHY1c3J3cHhlZWQyNzVzOTl5ZnZlejl0ZnI5OTVzIiB0aW1lc3RhbXA9IjE2MDU4
 MDYzNjAiPjk1PC9rZXk+PC9mb3JlaWduLWtleXM+PHJlZi10eXBlIG5hbWU9IkpvdXJuYWwgQXJ0
@@ -3335,7 +3112,7 @@
         </w:rPr>
         <w:fldChar w:fldCharType="begin">
           <w:fldData xml:space="preserve">PEVuZE5vdGU+PENpdGU+PEF1dGhvcj5EdTwvQXV0aG9yPjxZZWFyPjIwMjA8L1llYXI+PFJlY051
-bT45NTwvUmVjTnVtPjxEaXNwbGF5VGV4dD5bMTktMjNdPC9EaXNwbGF5VGV4dD48cmVjb3JkPjxy
+bT45NTwvUmVjTnVtPjxEaXNwbGF5VGV4dD5bMTgtMjJdPC9EaXNwbGF5VGV4dD48cmVjb3JkPjxy
 ZWMtbnVtYmVyPjk1PC9yZWMtbnVtYmVyPjxmb3JlaWduLWtleXM+PGtleSBhcHA9IkVOIiBkYi1p
 ZD0icDIyMDA1eHY1c3J3cHhlZWQyNzVzOTl5ZnZlejl0ZnI5OTVzIiB0aW1lc3RhbXA9IjE2MDU4
 MDYzNjAiPjk1PC9rZXk+PC9mb3JlaWduLWtleXM+PHJlZi10eXBlIG5hbWU9IkpvdXJuYWwgQXJ0
@@ -3501,11 +3278,6 @@
         <w:rPr>
           <w:lang w:val="en-US"/>
         </w:rPr>
-      </w:r>
-      <w:r>
-        <w:rPr>
-          <w:lang w:val="en-US"/>
-        </w:rPr>
         <w:fldChar w:fldCharType="separate"/>
       </w:r>
       <w:r>
@@ -3513,7 +3285,7 @@
           <w:noProof/>
           <w:lang w:val="en-US"/>
         </w:rPr>
-        <w:t>[19-23]</w:t>
+        <w:t>[18-22]</w:t>
       </w:r>
       <w:r>
         <w:rPr>
@@ -3557,7 +3329,7 @@
         </w:rPr>
         <w:fldChar w:fldCharType="begin">
           <w:fldData xml:space="preserve">PEVuZE5vdGU+PENpdGU+PEF1dGhvcj5HaWxwaW48L0F1dGhvcj48WWVhcj4yMDE4PC9ZZWFyPjxS
-ZWNOdW0+OTY8L1JlY051bT48RGlzcGxheVRleHQ+WzIzXTwvRGlzcGxheVRleHQ+PHJlY29yZD48
+ZWNOdW0+OTY8L1JlY051bT48RGlzcGxheVRleHQ+WzIyXTwvRGlzcGxheVRleHQ+PHJlY29yZD48
 cmVjLW51bWJlcj45NjwvcmVjLW51bWJlcj48Zm9yZWlnbi1rZXlzPjxrZXkgYXBwPSJFTiIgZGIt
 aWQ9InAyMjAwNXh2NXNyd3B4ZWVkMjc1czk5eWZ2ZXo5dGZyOTk1cyIgdGltZXN0YW1wPSIxNjA1
 ODA2MzYwIj45Njwva2V5PjwvZm9yZWlnbi1rZXlzPjxyZWYtdHlwZSBuYW1lPSJDb25mZXJlbmNl
@@ -3608,7 +3380,7 @@
         </w:rPr>
         <w:fldChar w:fldCharType="begin">
           <w:fldData xml:space="preserve">PEVuZE5vdGU+PENpdGU+PEF1dGhvcj5HaWxwaW48L0F1dGhvcj48WWVhcj4yMDE4PC9ZZWFyPjxS
-ZWNOdW0+OTY8L1JlY051bT48RGlzcGxheVRleHQ+WzIzXTwvRGlzcGxheVRleHQ+PHJlY29yZD48
+ZWNOdW0+OTY8L1JlY051bT48RGlzcGxheVRleHQ+WzIyXTwvRGlzcGxheVRleHQ+PHJlY29yZD48
 cmVjLW51bWJlcj45NjwvcmVjLW51bWJlcj48Zm9yZWlnbi1rZXlzPjxrZXkgYXBwPSJFTiIgZGIt
 aWQ9InAyMjAwNXh2NXNyd3B4ZWVkMjc1czk5eWZ2ZXo5dGZyOTk1cyIgdGltZXN0YW1wPSIxNjA1
 ODA2MzYwIj45Njwva2V5PjwvZm9yZWlnbi1rZXlzPjxyZWYtdHlwZSBuYW1lPSJDb25mZXJlbmNl
@@ -3668,11 +3440,6 @@
         <w:rPr>
           <w:lang w:val="en-US"/>
         </w:rPr>
-      </w:r>
-      <w:r>
-        <w:rPr>
-          <w:lang w:val="en-US"/>
-        </w:rPr>
         <w:fldChar w:fldCharType="separate"/>
       </w:r>
       <w:r>
@@ -3680,6 +3447,43 @@
           <w:noProof/>
           <w:lang w:val="en-US"/>
         </w:rPr>
+        <w:t>[22]</w:t>
+      </w:r>
+      <w:r>
+        <w:rPr>
+          <w:lang w:val="en-US"/>
+        </w:rPr>
+        <w:fldChar w:fldCharType="end"/>
+      </w:r>
+      <w:r>
+        <w:rPr>
+          <w:lang w:val="en-US"/>
+        </w:rPr>
+        <w:t xml:space="preserve">. One could specify a specific goal to be achieved by the explanations which should be tested </w:t>
+      </w:r>
+      <w:r>
+        <w:rPr>
+          <w:lang w:val="en-US"/>
+        </w:rPr>
+        <w:fldChar w:fldCharType="begin"/>
+      </w:r>
+      <w:r>
+        <w:rPr>
+          <w:lang w:val="en-US"/>
+        </w:rPr>
+        <w:instrText xml:space="preserve"> ADDIN EN.CITE &lt;EndNote&gt;&lt;Cite&gt;&lt;Author&gt;Lipton&lt;/Author&gt;&lt;Year&gt;2018&lt;/Year&gt;&lt;RecNum&gt;97&lt;/RecNum&gt;&lt;DisplayText&gt;[23]&lt;/DisplayText&gt;&lt;record&gt;&lt;rec-number&gt;97&lt;/rec-number&gt;&lt;foreign-keys&gt;&lt;key app="EN" db-id="p22005xv5srwpxeed275s99yfvez9tfr995s" timestamp="1605806360"&gt;97&lt;/key&gt;&lt;/foreign-keys&gt;&lt;ref-type name="Journal Article"&gt;17&lt;/ref-type&gt;&lt;contributors&gt;&lt;authors&gt;&lt;author&gt;Lipton, Z. C.&lt;/author&gt;&lt;/authors&gt;&lt;/contributors&gt;&lt;titles&gt;&lt;title&gt;The mythos of model interpretability: In machine learning, the concept of interpretability is both important and slippery&lt;/title&gt;&lt;secondary-title&gt;Queue&lt;/secondary-title&gt;&lt;/titles&gt;&lt;periodical&gt;&lt;full-title&gt;Queue&lt;/full-title&gt;&lt;/periodical&gt;&lt;volume&gt;16&lt;/volume&gt;&lt;number&gt;3&lt;/number&gt;&lt;dates&gt;&lt;year&gt;2018&lt;/year&gt;&lt;/dates&gt;&lt;work-type&gt;Article&lt;/work-type&gt;&lt;urls&gt;&lt;related-urls&gt;&lt;url&gt;https://www.scopus.com/inward/record.uri?eid=2-s2.0-85051792338&amp;amp;partnerID=40&amp;amp;md5=e41902977401a2838dc6de3c447daf23&lt;/url&gt;&lt;/related-urls&gt;&lt;/urls&gt;&lt;remote-database-name&gt;Scopus&lt;/remote-database-name&gt;&lt;/record&gt;&lt;/Cite&gt;&lt;/EndNote&gt;</w:instrText>
+      </w:r>
+      <w:r>
+        <w:rPr>
+          <w:lang w:val="en-US"/>
+        </w:rPr>
+        <w:fldChar w:fldCharType="separate"/>
+      </w:r>
+      <w:r>
+        <w:rPr>
+          <w:noProof/>
+          <w:lang w:val="en-US"/>
+        </w:rPr>
         <w:t>[23]</w:t>
       </w:r>
       <w:r>
@@ -3692,7 +3496,13 @@
         <w:rPr>
           <w:lang w:val="en-US"/>
         </w:rPr>
-        <w:t xml:space="preserve">. One could specify a specific goal to be achieved by the explanations which should be tested </w:t>
+        <w:t xml:space="preserve">. </w:t>
+      </w:r>
+      <w:r>
+        <w:rPr>
+          <w:lang w:val="en-US"/>
+        </w:rPr>
+        <w:t xml:space="preserve">Also the relevance of explanations to a certain audience </w:t>
       </w:r>
       <w:r>
         <w:rPr>
@@ -3704,7 +3514,7 @@
         <w:rPr>
           <w:lang w:val="en-US"/>
         </w:rPr>
-        <w:instrText xml:space="preserve"> ADDIN EN.CITE &lt;EndNote&gt;&lt;Cite&gt;&lt;Author&gt;Lipton&lt;/Author&gt;&lt;Year&gt;2018&lt;/Year&gt;&lt;RecNum&gt;97&lt;/RecNum&gt;&lt;DisplayText&gt;[24]&lt;/DisplayText&gt;&lt;record&gt;&lt;rec-number&gt;97&lt;/rec-number&gt;&lt;foreign-keys&gt;&lt;key app="EN" db-id="p22005xv5srwpxeed275s99yfvez9tfr995s" timestamp="1605806360"&gt;97&lt;/key&gt;&lt;/foreign-keys&gt;&lt;ref-type name="Journal Article"&gt;17&lt;/ref-type&gt;&lt;contributors&gt;&lt;authors&gt;&lt;author&gt;Lipton, Z. C.&lt;/author&gt;&lt;/authors&gt;&lt;/contributors&gt;&lt;titles&gt;&lt;title&gt;The mythos of model interpretability: In machine learning, the concept of interpretability is both important and slippery&lt;/title&gt;&lt;secondary-title&gt;Queue&lt;/secondary-title&gt;&lt;/titles&gt;&lt;periodical&gt;&lt;full-title&gt;Queue&lt;/full-title&gt;&lt;/periodical&gt;&lt;volume&gt;16&lt;/volume&gt;&lt;number&gt;3&lt;/number&gt;&lt;dates&gt;&lt;year&gt;2018&lt;/year&gt;&lt;/dates&gt;&lt;work-type&gt;Article&lt;/work-type&gt;&lt;urls&gt;&lt;related-urls&gt;&lt;url&gt;https://www.scopus.com/inward/record.uri?eid=2-s2.0-85051792338&amp;amp;partnerID=40&amp;amp;md5=e41902977401a2838dc6de3c447daf23&lt;/url&gt;&lt;/related-urls&gt;&lt;/urls&gt;&lt;remote-database-name&gt;Scopus&lt;/remote-database-name&gt;&lt;/record&gt;&lt;/Cite&gt;&lt;/EndNote&gt;</w:instrText>
+        <w:instrText xml:space="preserve"> ADDIN EN.CITE &lt;EndNote&gt;&lt;Cite&gt;&lt;Author&gt;Murdoch&lt;/Author&gt;&lt;Year&gt;2019&lt;/Year&gt;&lt;RecNum&gt;98&lt;/RecNum&gt;&lt;DisplayText&gt;[24]&lt;/DisplayText&gt;&lt;record&gt;&lt;rec-number&gt;98&lt;/rec-number&gt;&lt;foreign-keys&gt;&lt;key app="EN" db-id="p22005xv5srwpxeed275s99yfvez9tfr995s" timestamp="1605806399"&gt;98&lt;/key&gt;&lt;/foreign-keys&gt;&lt;ref-type name="Journal Article"&gt;17&lt;/ref-type&gt;&lt;contributors&gt;&lt;authors&gt;&lt;author&gt;Murdoch, W. J.&lt;/author&gt;&lt;author&gt;Singh, C.&lt;/author&gt;&lt;author&gt;Kumbier, K.&lt;/author&gt;&lt;author&gt;Abbasi-Asl, R.&lt;/author&gt;&lt;author&gt;Yu, B.&lt;/author&gt;&lt;/authors&gt;&lt;/contributors&gt;&lt;titles&gt;&lt;title&gt;Definitions, methods, and applications in interpretable machine learning&lt;/title&gt;&lt;secondary-title&gt;Proceedings of the National Academy of Sciences of the United States of America&lt;/secondary-title&gt;&lt;/titles&gt;&lt;periodical&gt;&lt;full-title&gt;Proceedings of the National Academy of Sciences of the United States of America&lt;/full-title&gt;&lt;/periodical&gt;&lt;pages&gt;22071-22080&lt;/pages&gt;&lt;volume&gt;116&lt;/volume&gt;&lt;number&gt;44&lt;/number&gt;&lt;dates&gt;&lt;year&gt;2019&lt;/year&gt;&lt;/dates&gt;&lt;work-type&gt;Article&lt;/work-type&gt;&lt;urls&gt;&lt;related-urls&gt;&lt;url&gt;https://www.scopus.com/inward/record.uri?eid=2-s2.0-85074279444&amp;amp;doi=10.1073%2fpnas.1900654116&amp;amp;partnerID=40&amp;amp;md5=893f6b22104fa657c66161ea9bc4cfc2&lt;/url&gt;&lt;/related-urls&gt;&lt;/urls&gt;&lt;electronic-resource-num&gt;10.1073/pnas.1900654116&lt;/electronic-resource-num&gt;&lt;remote-database-name&gt;Scopus&lt;/remote-database-name&gt;&lt;/record&gt;&lt;/Cite&gt;&lt;/EndNote&gt;</w:instrText>
       </w:r>
       <w:r>
         <w:rPr>
@@ -3718,49 +3528,6 @@
           <w:lang w:val="en-US"/>
         </w:rPr>
         <w:t>[24]</w:t>
-      </w:r>
-      <w:r>
-        <w:rPr>
-          <w:lang w:val="en-US"/>
-        </w:rPr>
-        <w:fldChar w:fldCharType="end"/>
-      </w:r>
-      <w:r>
-        <w:rPr>
-          <w:lang w:val="en-US"/>
-        </w:rPr>
-        <w:t xml:space="preserve">. </w:t>
-      </w:r>
-      <w:r>
-        <w:rPr>
-          <w:lang w:val="en-US"/>
-        </w:rPr>
-        <w:t xml:space="preserve">Also the relevance of explanations to a certain audience </w:t>
-      </w:r>
-      <w:r>
-        <w:rPr>
-          <w:lang w:val="en-US"/>
-        </w:rPr>
-        <w:fldChar w:fldCharType="begin"/>
-      </w:r>
-      <w:r>
-        <w:rPr>
-          <w:lang w:val="en-US"/>
-        </w:rPr>
-        <w:instrText xml:space="preserve"> ADDIN EN.CITE &lt;EndNote&gt;&lt;Cite&gt;&lt;Author&gt;Murdoch&lt;/Author&gt;&lt;Year&gt;2019&lt;/Year&gt;&lt;RecNum&gt;98&lt;/RecNum&gt;&lt;DisplayText&gt;[25]&lt;/DisplayText&gt;&lt;record&gt;&lt;rec-number&gt;98&lt;/rec-number&gt;&lt;foreign-keys&gt;&lt;key app="EN" db-id="p22005xv5srwpxeed275s99yfvez9tfr995s" timestamp="1605806399"&gt;98&lt;/key&gt;&lt;/foreign-keys&gt;&lt;ref-type name="Journal Article"&gt;17&lt;/ref-type&gt;&lt;contributors&gt;&lt;authors&gt;&lt;author&gt;Murdoch, W. J.&lt;/author&gt;&lt;author&gt;Singh, C.&lt;/author&gt;&lt;author&gt;Kumbier, K.&lt;/author&gt;&lt;author&gt;Abbasi-Asl, R.&lt;/author&gt;&lt;author&gt;Yu, B.&lt;/author&gt;&lt;/authors&gt;&lt;/contributors&gt;&lt;titles&gt;&lt;title&gt;Definitions, methods, and applications in interpretable machine learning&lt;/title&gt;&lt;secondary-title&gt;Proceedings of the National Academy of Sciences of the United States of America&lt;/secondary-title&gt;&lt;/titles&gt;&lt;periodical&gt;&lt;full-title&gt;Proceedings of the National Academy of Sciences of the United States of America&lt;/full-title&gt;&lt;/periodical&gt;&lt;pages&gt;22071-22080&lt;/pages&gt;&lt;volume&gt;116&lt;/volume&gt;&lt;number&gt;44&lt;/number&gt;&lt;dates&gt;&lt;year&gt;2019&lt;/year&gt;&lt;/dates&gt;&lt;work-type&gt;Article&lt;/work-type&gt;&lt;urls&gt;&lt;related-urls&gt;&lt;url&gt;https://www.scopus.com/inward/record.uri?eid=2-s2.0-85074279444&amp;amp;doi=10.1073%2fpnas.1900654116&amp;amp;partnerID=40&amp;amp;md5=893f6b22104fa657c66161ea9bc4cfc2&lt;/url&gt;&lt;/related-urls&gt;&lt;/urls&gt;&lt;electronic-resource-num&gt;10.1073/pnas.1900654116&lt;/electronic-resource-num&gt;&lt;remote-database-name&gt;Scopus&lt;/remote-database-name&gt;&lt;/record&gt;&lt;/Cite&gt;&lt;/EndNote&gt;</w:instrText>
-      </w:r>
-      <w:r>
-        <w:rPr>
-          <w:lang w:val="en-US"/>
-        </w:rPr>
-        <w:fldChar w:fldCharType="separate"/>
-      </w:r>
-      <w:r>
-        <w:rPr>
-          <w:noProof/>
-          <w:lang w:val="en-US"/>
-        </w:rPr>
-        <w:t>[25]</w:t>
       </w:r>
       <w:r>
         <w:rPr>
@@ -4279,7 +4046,7 @@
         <w:rPr>
           <w:lang w:val="en-US"/>
         </w:rPr>
-        <w:instrText xml:space="preserve"> ADDIN EN.CITE &lt;EndNote&gt;&lt;Cite&gt;&lt;Author&gt;Wachter&lt;/Author&gt;&lt;Year&gt;2018&lt;/Year&gt;&lt;RecNum&gt;111&lt;/RecNum&gt;&lt;DisplayText&gt;[26]&lt;/DisplayText&gt;&lt;record&gt;&lt;rec-number&gt;111&lt;/rec-number&gt;&lt;foreign-keys&gt;&lt;key app="EN" db-id="p22005xv5srwpxeed275s99yfvez9tfr995s" timestamp="1606492186"&gt;111&lt;/key&gt;&lt;/foreign-keys&gt;&lt;ref-type name="Journal Article"&gt;17&lt;/ref-type&gt;&lt;contributors&gt;&lt;authors&gt;&lt;author&gt;Wachter, Sandra&lt;/author&gt;&lt;author&gt;Mittelstadt, Brent&lt;/author&gt;&lt;author&gt;Russell, Chris&lt;/author&gt;&lt;/authors&gt;&lt;/contributors&gt;&lt;titles&gt;&lt;title&gt;Counterfactual Explanations Without Opening the Black Box: Automated Decisions and the GDPR&lt;/title&gt;&lt;secondary-title&gt;Harvard journal of law &amp;amp; technology&lt;/secondary-title&gt;&lt;/titles&gt;&lt;periodical&gt;&lt;full-title&gt;Harvard journal of law &amp;amp; technology&lt;/full-title&gt;&lt;/periodical&gt;&lt;pages&gt;841-887&lt;/pages&gt;&lt;volume&gt;31&lt;/volume&gt;&lt;dates&gt;&lt;year&gt;2018&lt;/year&gt;&lt;pub-dates&gt;&lt;date&gt;04/01&lt;/date&gt;&lt;/pub-dates&gt;&lt;/dates&gt;&lt;urls&gt;&lt;/urls&gt;&lt;/record&gt;&lt;/Cite&gt;&lt;/EndNote&gt;</w:instrText>
+        <w:instrText xml:space="preserve"> ADDIN EN.CITE &lt;EndNote&gt;&lt;Cite&gt;&lt;Author&gt;Wachter&lt;/Author&gt;&lt;Year&gt;2018&lt;/Year&gt;&lt;RecNum&gt;111&lt;/RecNum&gt;&lt;DisplayText&gt;[25]&lt;/DisplayText&gt;&lt;record&gt;&lt;rec-number&gt;111&lt;/rec-number&gt;&lt;foreign-keys&gt;&lt;key app="EN" db-id="p22005xv5srwpxeed275s99yfvez9tfr995s" timestamp="1606492186"&gt;111&lt;/key&gt;&lt;/foreign-keys&gt;&lt;ref-type name="Journal Article"&gt;17&lt;/ref-type&gt;&lt;contributors&gt;&lt;authors&gt;&lt;author&gt;Wachter, Sandra&lt;/author&gt;&lt;author&gt;Mittelstadt, Brent&lt;/author&gt;&lt;author&gt;Russell, Chris&lt;/author&gt;&lt;/authors&gt;&lt;/contributors&gt;&lt;titles&gt;&lt;title&gt;Counterfactual Explanations Without Opening the Black Box: Automated Decisions and the GDPR&lt;/title&gt;&lt;secondary-title&gt;Harvard journal of law &amp;amp; technology&lt;/secondary-title&gt;&lt;/titles&gt;&lt;periodical&gt;&lt;full-title&gt;Harvard journal of law &amp;amp; technology&lt;/full-title&gt;&lt;/periodical&gt;&lt;pages&gt;841-887&lt;/pages&gt;&lt;volume&gt;31&lt;/volume&gt;&lt;dates&gt;&lt;year&gt;2018&lt;/year&gt;&lt;pub-dates&gt;&lt;date&gt;04/01&lt;/date&gt;&lt;/pub-dates&gt;&lt;/dates&gt;&lt;urls&gt;&lt;/urls&gt;&lt;/record&gt;&lt;/Cite&gt;&lt;/EndNote&gt;</w:instrText>
       </w:r>
       <w:r>
         <w:rPr>
@@ -4292,7 +4059,7 @@
           <w:noProof/>
           <w:lang w:val="en-US"/>
         </w:rPr>
-        <w:t>[26]</w:t>
+        <w:t>[25]</w:t>
       </w:r>
       <w:r>
         <w:rPr>
@@ -4671,7 +4438,7 @@
           <w:szCs w:val="21"/>
           <w:lang w:val="en-US"/>
         </w:rPr>
-        <w:instrText xml:space="preserve"> ADDIN EN.CITE &lt;EndNote&gt;&lt;Cite&gt;&lt;Author&gt;Wachter&lt;/Author&gt;&lt;Year&gt;2018&lt;/Year&gt;&lt;RecNum&gt;111&lt;/RecNum&gt;&lt;DisplayText&gt;[26]&lt;/DisplayText&gt;&lt;record&gt;&lt;rec-number&gt;111&lt;/rec-number&gt;&lt;foreign-keys&gt;&lt;key app="EN" db-id="p22005xv5srwpxeed275s99yfvez9tfr995s" timestamp="1606492186"&gt;111&lt;/key&gt;&lt;/foreign-keys&gt;&lt;ref-type name="Journal Article"&gt;17&lt;/ref-type&gt;&lt;contributors&gt;&lt;authors&gt;&lt;author&gt;Wachter, Sandra&lt;/author&gt;&lt;author&gt;Mittelstadt, Brent&lt;/author&gt;&lt;author&gt;Russell, Chris&lt;/author&gt;&lt;/authors&gt;&lt;/contributors&gt;&lt;titles&gt;&lt;title&gt;Counterfactual Explanations Without Opening the Black Box: Automated Decisions and the GDPR&lt;/title&gt;&lt;secondary-title&gt;Harvard journal of law &amp;amp; technology&lt;/secondary-title&gt;&lt;/titles&gt;&lt;periodical&gt;&lt;full-title&gt;Harvard journal of law &amp;amp; technology&lt;/full-title&gt;&lt;/periodical&gt;&lt;pages&gt;841-887&lt;/pages&gt;&lt;volume&gt;31&lt;/volume&gt;&lt;dates&gt;&lt;year&gt;2018&lt;/year&gt;&lt;pub-dates&gt;&lt;date&gt;04/01&lt;/date&gt;&lt;/pub-dates&gt;&lt;/dates&gt;&lt;urls&gt;&lt;/urls&gt;&lt;/record&gt;&lt;/Cite&gt;&lt;/EndNote&gt;</w:instrText>
+        <w:instrText xml:space="preserve"> ADDIN EN.CITE &lt;EndNote&gt;&lt;Cite&gt;&lt;Author&gt;Wachter&lt;/Author&gt;&lt;Year&gt;2018&lt;/Year&gt;&lt;RecNum&gt;111&lt;/RecNum&gt;&lt;DisplayText&gt;[25]&lt;/DisplayText&gt;&lt;record&gt;&lt;rec-number&gt;111&lt;/rec-number&gt;&lt;foreign-keys&gt;&lt;key app="EN" db-id="p22005xv5srwpxeed275s99yfvez9tfr995s" timestamp="1606492186"&gt;111&lt;/key&gt;&lt;/foreign-keys&gt;&lt;ref-type name="Journal Article"&gt;17&lt;/ref-type&gt;&lt;contributors&gt;&lt;authors&gt;&lt;author&gt;Wachter, Sandra&lt;/author&gt;&lt;author&gt;Mittelstadt, Brent&lt;/author&gt;&lt;author&gt;Russell, Chris&lt;/author&gt;&lt;/authors&gt;&lt;/contributors&gt;&lt;titles&gt;&lt;title&gt;Counterfactual Explanations Without Opening the Black Box: Automated Decisions and the GDPR&lt;/title&gt;&lt;secondary-title&gt;Harvard journal of law &amp;amp; technology&lt;/secondary-title&gt;&lt;/titles&gt;&lt;periodical&gt;&lt;full-title&gt;Harvard journal of law &amp;amp; technology&lt;/full-title&gt;&lt;/periodical&gt;&lt;pages&gt;841-887&lt;/pages&gt;&lt;volume&gt;31&lt;/volume&gt;&lt;dates&gt;&lt;year&gt;2018&lt;/year&gt;&lt;pub-dates&gt;&lt;date&gt;04/01&lt;/date&gt;&lt;/pub-dates&gt;&lt;/dates&gt;&lt;urls&gt;&lt;/urls&gt;&lt;/record&gt;&lt;/Cite&gt;&lt;/EndNote&gt;</w:instrText>
       </w:r>
       <w:r>
         <w:rPr>
@@ -4688,7 +4455,7 @@
           <w:szCs w:val="21"/>
           <w:lang w:val="en-US"/>
         </w:rPr>
-        <w:t>[26]</w:t>
+        <w:t>[25]</w:t>
       </w:r>
       <w:r>
         <w:rPr>
@@ -5510,7 +5277,7 @@
         <w:rPr>
           <w:lang w:val="en-US"/>
         </w:rPr>
-        <w:instrText xml:space="preserve"> ADDIN EN.CITE &lt;EndNote&gt;&lt;Cite&gt;&lt;Author&gt;Russell&lt;/Author&gt;&lt;Year&gt;2019&lt;/Year&gt;&lt;RecNum&gt;174&lt;/RecNum&gt;&lt;DisplayText&gt;[27]&lt;/DisplayText&gt;&lt;record&gt;&lt;rec-number&gt;174&lt;/rec-number&gt;&lt;foreign-keys&gt;&lt;key app="EN" db-id="p22005xv5srwpxeed275s99yfvez9tfr995s" timestamp="1606496892"&gt;174&lt;/key&gt;&lt;/foreign-keys&gt;&lt;ref-type name="Conference Proceedings"&gt;10&lt;/ref-type&gt;&lt;contributors&gt;&lt;authors&gt;&lt;author&gt;Russell, C.&lt;/author&gt;&lt;/authors&gt;&lt;/contributors&gt;&lt;titles&gt;&lt;title&gt;Efficient search for diverse coherent explanations&lt;/title&gt;&lt;/titles&gt;&lt;pages&gt;20-28&lt;/pages&gt;&lt;dates&gt;&lt;year&gt;2019&lt;/year&gt;&lt;/dates&gt;&lt;work-type&gt;Conference Paper&lt;/work-type&gt;&lt;urls&gt;&lt;related-urls&gt;&lt;url&gt;https://www.scopus.com/inward/record.uri?eid=2-s2.0-85061808954&amp;amp;doi=10.1145%2f3287560.3287569&amp;amp;partnerID=40&amp;amp;md5=808d92255a92e4b62500fddc3f2f0ed9&lt;/url&gt;&lt;/related-urls&gt;&lt;/urls&gt;&lt;custom3&gt;FAT* 2019 - Proceedings of the 2019 Conference on Fairness, Accountability, and Transparency&lt;/custom3&gt;&lt;electronic-resource-num&gt;10.1145/3287560.3287569&lt;/electronic-resource-num&gt;&lt;remote-database-name&gt;Scopus&lt;/remote-database-name&gt;&lt;/record&gt;&lt;/Cite&gt;&lt;/EndNote&gt;</w:instrText>
+        <w:instrText xml:space="preserve"> ADDIN EN.CITE &lt;EndNote&gt;&lt;Cite&gt;&lt;Author&gt;Russell&lt;/Author&gt;&lt;Year&gt;2019&lt;/Year&gt;&lt;RecNum&gt;174&lt;/RecNum&gt;&lt;DisplayText&gt;[26]&lt;/DisplayText&gt;&lt;record&gt;&lt;rec-number&gt;174&lt;/rec-number&gt;&lt;foreign-keys&gt;&lt;key app="EN" db-id="p22005xv5srwpxeed275s99yfvez9tfr995s" timestamp="1606496892"&gt;174&lt;/key&gt;&lt;/foreign-keys&gt;&lt;ref-type name="Conference Proceedings"&gt;10&lt;/ref-type&gt;&lt;contributors&gt;&lt;authors&gt;&lt;author&gt;Russell, C.&lt;/author&gt;&lt;/authors&gt;&lt;/contributors&gt;&lt;titles&gt;&lt;title&gt;Efficient search for diverse coherent explanations&lt;/title&gt;&lt;/titles&gt;&lt;pages&gt;20-28&lt;/pages&gt;&lt;dates&gt;&lt;year&gt;2019&lt;/year&gt;&lt;/dates&gt;&lt;work-type&gt;Conference Paper&lt;/work-type&gt;&lt;urls&gt;&lt;related-urls&gt;&lt;url&gt;https://www.scopus.com/inward/record.uri?eid=2-s2.0-85061808954&amp;amp;doi=10.1145%2f3287560.3287569&amp;amp;partnerID=40&amp;amp;md5=808d92255a92e4b62500fddc3f2f0ed9&lt;/url&gt;&lt;/related-urls&gt;&lt;/urls&gt;&lt;custom3&gt;FAT* 2019 - Proceedings of the 2019 Conference on Fairness, Accountability, and Transparency&lt;/custom3&gt;&lt;electronic-resource-num&gt;10.1145/3287560.3287569&lt;/electronic-resource-num&gt;&lt;remote-database-name&gt;Scopus&lt;/remote-database-name&gt;&lt;/record&gt;&lt;/Cite&gt;&lt;/EndNote&gt;</w:instrText>
       </w:r>
       <w:r>
         <w:rPr>
@@ -5523,7 +5290,7 @@
           <w:noProof/>
           <w:lang w:val="en-US"/>
         </w:rPr>
-        <w:t>[27]</w:t>
+        <w:t>[26]</w:t>
       </w:r>
       <w:r>
         <w:rPr>
@@ -5719,7 +5486,7 @@
         <w:rPr>
           <w:lang w:val="en-US"/>
         </w:rPr>
-        <w:instrText xml:space="preserve"> ADDIN EN.CITE &lt;EndNote&gt;&lt;Cite&gt;&lt;Author&gt;Grath&lt;/Author&gt;&lt;Year&gt;2018&lt;/Year&gt;&lt;RecNum&gt;188&lt;/RecNum&gt;&lt;DisplayText&gt;[28]&lt;/DisplayText&gt;&lt;record&gt;&lt;rec-number&gt;188&lt;/rec-number&gt;&lt;foreign-keys&gt;&lt;key app="EN" db-id="p22005xv5srwpxeed275s99yfvez9tfr995s" timestamp="1606920268"&gt;188&lt;/key&gt;&lt;/foreign-keys&gt;&lt;ref-type name="Journal Article"&gt;17&lt;/ref-type&gt;&lt;contributors&gt;&lt;authors&gt;&lt;author&gt;Grath, Rory Mc&lt;/author&gt;&lt;author&gt;Costabello, Luca&lt;/author&gt;&lt;author&gt;Van, C. L.&lt;/author&gt;&lt;author&gt;Sweeney, P.&lt;/author&gt;&lt;author&gt;Kamiab, F.&lt;/author&gt;&lt;author&gt;Shen, Zhao&lt;/author&gt;&lt;author&gt;Lécué, F.&lt;/author&gt;&lt;/authors&gt;&lt;/contributors&gt;&lt;titles&gt;&lt;title&gt;Interpretable Credit Application Predictions With Counterfactual Explanations&lt;/title&gt;&lt;secondary-title&gt;ArXiv&lt;/secondary-title&gt;&lt;/titles&gt;&lt;periodical&gt;&lt;full-title&gt;ArXiv&lt;/full-title&gt;&lt;/periodical&gt;&lt;volume&gt;abs/1811.05245&lt;/volume&gt;&lt;dates&gt;&lt;year&gt;2018&lt;/year&gt;&lt;/dates&gt;&lt;urls&gt;&lt;/urls&gt;&lt;/record&gt;&lt;/Cite&gt;&lt;/EndNote&gt;</w:instrText>
+        <w:instrText xml:space="preserve"> ADDIN EN.CITE &lt;EndNote&gt;&lt;Cite&gt;&lt;Author&gt;Grath&lt;/Author&gt;&lt;Year&gt;2018&lt;/Year&gt;&lt;RecNum&gt;188&lt;/RecNum&gt;&lt;DisplayText&gt;[27]&lt;/DisplayText&gt;&lt;record&gt;&lt;rec-number&gt;188&lt;/rec-number&gt;&lt;foreign-keys&gt;&lt;key app="EN" db-id="p22005xv5srwpxeed275s99yfvez9tfr995s" timestamp="1606920268"&gt;188&lt;/key&gt;&lt;/foreign-keys&gt;&lt;ref-type name="Journal Article"&gt;17&lt;/ref-type&gt;&lt;contributors&gt;&lt;authors&gt;&lt;author&gt;Grath, Rory Mc&lt;/author&gt;&lt;author&gt;Costabello, Luca&lt;/author&gt;&lt;author&gt;Van, C. L.&lt;/author&gt;&lt;author&gt;Sweeney, P.&lt;/author&gt;&lt;author&gt;Kamiab, F.&lt;/author&gt;&lt;author&gt;Shen, Zhao&lt;/author&gt;&lt;author&gt;Lécué, F.&lt;/author&gt;&lt;/authors&gt;&lt;/contributors&gt;&lt;titles&gt;&lt;title&gt;Interpretable Credit Application Predictions With Counterfactual Explanations&lt;/title&gt;&lt;secondary-title&gt;ArXiv&lt;/secondary-title&gt;&lt;/titles&gt;&lt;periodical&gt;&lt;full-title&gt;ArXiv&lt;/full-title&gt;&lt;/periodical&gt;&lt;volume&gt;abs/1811.05245&lt;/volume&gt;&lt;dates&gt;&lt;year&gt;2018&lt;/year&gt;&lt;/dates&gt;&lt;urls&gt;&lt;/urls&gt;&lt;/record&gt;&lt;/Cite&gt;&lt;/EndNote&gt;</w:instrText>
       </w:r>
       <w:r>
         <w:rPr>
@@ -5732,7 +5499,7 @@
           <w:noProof/>
           <w:lang w:val="en-US"/>
         </w:rPr>
-        <w:t>[28]</w:t>
+        <w:t>[27]</w:t>
       </w:r>
       <w:r>
         <w:rPr>
@@ -5883,7 +5650,7 @@
           <w:rFonts w:eastAsiaTheme="minorEastAsia"/>
           <w:lang w:val="en-US"/>
         </w:rPr>
-        <w:instrText xml:space="preserve"> ADDIN EN.CITE &lt;EndNote&gt;&lt;Cite&gt;&lt;Author&gt;Grath&lt;/Author&gt;&lt;Year&gt;2018&lt;/Year&gt;&lt;RecNum&gt;188&lt;/RecNum&gt;&lt;DisplayText&gt;[28]&lt;/DisplayText&gt;&lt;record&gt;&lt;rec-number&gt;188&lt;/rec-number&gt;&lt;foreign-keys&gt;&lt;key app="EN" db-id="p22005xv5srwpxeed275s99yfvez9tfr995s" timestamp="1606920268"&gt;188&lt;/key&gt;&lt;/foreign-keys&gt;&lt;ref-type name="Journal Article"&gt;17&lt;/ref-type&gt;&lt;contributors&gt;&lt;authors&gt;&lt;author&gt;Grath, Rory Mc&lt;/author&gt;&lt;author&gt;Costabello, Luca&lt;/author&gt;&lt;author&gt;Van, C. L.&lt;/author&gt;&lt;author&gt;Sweeney, P.&lt;/author&gt;&lt;author&gt;Kamiab, F.&lt;/author&gt;&lt;author&gt;Shen, Zhao&lt;/author&gt;&lt;author&gt;Lécué, F.&lt;/author&gt;&lt;/authors&gt;&lt;/contributors&gt;&lt;titles&gt;&lt;title&gt;Interpretable Credit Application Predictions With Counterfactual Explanations&lt;/title&gt;&lt;secondary-title&gt;ArXiv&lt;/secondary-title&gt;&lt;/titles&gt;&lt;periodical&gt;&lt;full-title&gt;ArXiv&lt;/full-title&gt;&lt;/periodical&gt;&lt;volume&gt;abs/1811.05245&lt;/volume&gt;&lt;dates&gt;&lt;year&gt;2018&lt;/year&gt;&lt;/dates&gt;&lt;urls&gt;&lt;/urls&gt;&lt;/record&gt;&lt;/Cite&gt;&lt;/EndNote&gt;</w:instrText>
+        <w:instrText xml:space="preserve"> ADDIN EN.CITE &lt;EndNote&gt;&lt;Cite&gt;&lt;Author&gt;Grath&lt;/Author&gt;&lt;Year&gt;2018&lt;/Year&gt;&lt;RecNum&gt;188&lt;/RecNum&gt;&lt;DisplayText&gt;[27]&lt;/DisplayText&gt;&lt;record&gt;&lt;rec-number&gt;188&lt;/rec-number&gt;&lt;foreign-keys&gt;&lt;key app="EN" db-id="p22005xv5srwpxeed275s99yfvez9tfr995s" timestamp="1606920268"&gt;188&lt;/key&gt;&lt;/foreign-keys&gt;&lt;ref-type name="Journal Article"&gt;17&lt;/ref-type&gt;&lt;contributors&gt;&lt;authors&gt;&lt;author&gt;Grath, Rory Mc&lt;/author&gt;&lt;author&gt;Costabello, Luca&lt;/author&gt;&lt;author&gt;Van, C. L.&lt;/author&gt;&lt;author&gt;Sweeney, P.&lt;/author&gt;&lt;author&gt;Kamiab, F.&lt;/author&gt;&lt;author&gt;Shen, Zhao&lt;/author&gt;&lt;author&gt;Lécué, F.&lt;/author&gt;&lt;/authors&gt;&lt;/contributors&gt;&lt;titles&gt;&lt;title&gt;Interpretable Credit Application Predictions With Counterfactual Explanations&lt;/title&gt;&lt;secondary-title&gt;ArXiv&lt;/secondary-title&gt;&lt;/titles&gt;&lt;periodical&gt;&lt;full-title&gt;ArXiv&lt;/full-title&gt;&lt;/periodical&gt;&lt;volume&gt;abs/1811.05245&lt;/volume&gt;&lt;dates&gt;&lt;year&gt;2018&lt;/year&gt;&lt;/dates&gt;&lt;urls&gt;&lt;/urls&gt;&lt;/record&gt;&lt;/Cite&gt;&lt;/EndNote&gt;</w:instrText>
       </w:r>
       <w:r>
         <w:rPr>
@@ -5898,7 +5665,7 @@
           <w:noProof/>
           <w:lang w:val="en-US"/>
         </w:rPr>
-        <w:t>[28]</w:t>
+        <w:t>[27]</w:t>
       </w:r>
       <w:r>
         <w:rPr>
@@ -6049,7 +5816,7 @@
         <w:rPr>
           <w:lang w:val="en-US"/>
         </w:rPr>
-        <w:instrText xml:space="preserve"> ADDIN EN.CITE &lt;EndNote&gt;&lt;Cite&gt;&lt;Author&gt;Sokol&lt;/Author&gt;&lt;Year&gt;2018&lt;/Year&gt;&lt;RecNum&gt;179&lt;/RecNum&gt;&lt;DisplayText&gt;[29]&lt;/DisplayText&gt;&lt;record&gt;&lt;rec-number&gt;179&lt;/rec-number&gt;&lt;foreign-keys&gt;&lt;key app="EN" db-id="p22005xv5srwpxeed275s99yfvez9tfr995s" timestamp="1606496892"&gt;179&lt;/key&gt;&lt;/foreign-keys&gt;&lt;ref-type name="Conference Proceedings"&gt;10&lt;/ref-type&gt;&lt;contributors&gt;&lt;authors&gt;&lt;author&gt;Sokol, K.&lt;/author&gt;&lt;author&gt;Flach, P.&lt;/author&gt;&lt;/authors&gt;&lt;/contributors&gt;&lt;titles&gt;&lt;title&gt;Conversational Explanations of Machine Learning Predictions Through Class-contrastive Counterfactual Statements&lt;/title&gt;&lt;/titles&gt;&lt;pages&gt;5785-5786&lt;/pages&gt;&lt;volume&gt;2018-July&lt;/volume&gt;&lt;dates&gt;&lt;year&gt;2018&lt;/year&gt;&lt;/dates&gt;&lt;work-type&gt;Conference Paper&lt;/work-type&gt;&lt;urls&gt;&lt;related-urls&gt;&lt;url&gt;https://www.scopus.com/inward/record.uri?eid=2-s2.0-85055712604&amp;amp;doi=10.24963%2fijcai.2018%2f836&amp;amp;partnerID=40&amp;amp;md5=5dd596c0ce55581444ad8df6e1ccd1dd&lt;/url&gt;&lt;/related-urls&gt;&lt;/urls&gt;&lt;custom3&gt;IJCAI International Joint Conference on Artificial Intelligence&lt;/custom3&gt;&lt;electronic-resource-num&gt;10.24963/ijcai.2018/836&lt;/electronic-resource-num&gt;&lt;remote-database-name&gt;Scopus&lt;/remote-database-name&gt;&lt;/record&gt;&lt;/Cite&gt;&lt;/EndNote&gt;</w:instrText>
+        <w:instrText xml:space="preserve"> ADDIN EN.CITE &lt;EndNote&gt;&lt;Cite&gt;&lt;Author&gt;Sokol&lt;/Author&gt;&lt;Year&gt;2018&lt;/Year&gt;&lt;RecNum&gt;179&lt;/RecNum&gt;&lt;DisplayText&gt;[28]&lt;/DisplayText&gt;&lt;record&gt;&lt;rec-number&gt;179&lt;/rec-number&gt;&lt;foreign-keys&gt;&lt;key app="EN" db-id="p22005xv5srwpxeed275s99yfvez9tfr995s" timestamp="1606496892"&gt;179&lt;/key&gt;&lt;/foreign-keys&gt;&lt;ref-type name="Conference Proceedings"&gt;10&lt;/ref-type&gt;&lt;contributors&gt;&lt;authors&gt;&lt;author&gt;Sokol, K.&lt;/author&gt;&lt;author&gt;Flach, P.&lt;/author&gt;&lt;/authors&gt;&lt;/contributors&gt;&lt;titles&gt;&lt;title&gt;Conversational Explanations of Machine Learning Predictions Through Class-contrastive Counterfactual Statements&lt;/title&gt;&lt;/titles&gt;&lt;pages&gt;5785-5786&lt;/pages&gt;&lt;volume&gt;2018-July&lt;/volume&gt;&lt;dates&gt;&lt;year&gt;2018&lt;/year&gt;&lt;/dates&gt;&lt;work-type&gt;Conference Paper&lt;/work-type&gt;&lt;urls&gt;&lt;related-urls&gt;&lt;url&gt;https://www.scopus.com/inward/record.uri?eid=2-s2.0-85055712604&amp;amp;doi=10.24963%2fijcai.2018%2f836&amp;amp;partnerID=40&amp;amp;md5=5dd596c0ce55581444ad8df6e1ccd1dd&lt;/url&gt;&lt;/related-urls&gt;&lt;/urls&gt;&lt;custom3&gt;IJCAI International Joint Conference on Artificial Intelligence&lt;/custom3&gt;&lt;electronic-resource-num&gt;10.24963/ijcai.2018/836&lt;/electronic-resource-num&gt;&lt;remote-database-name&gt;Scopus&lt;/remote-database-name&gt;&lt;/record&gt;&lt;/Cite&gt;&lt;/EndNote&gt;</w:instrText>
       </w:r>
       <w:r>
         <w:rPr>
@@ -6062,7 +5829,7 @@
           <w:noProof/>
           <w:lang w:val="en-US"/>
         </w:rPr>
-        <w:t>[29]</w:t>
+        <w:t>[28]</w:t>
       </w:r>
       <w:r>
         <w:rPr>
@@ -6131,7 +5898,7 @@
         <w:rPr>
           <w:lang w:val="en-US"/>
         </w:rPr>
-        <w:instrText xml:space="preserve"> ADDIN EN.CITE &lt;EndNote&gt;&lt;Cite&gt;&lt;Author&gt;Guidotti&lt;/Author&gt;&lt;Year&gt;2019&lt;/Year&gt;&lt;RecNum&gt;166&lt;/RecNum&gt;&lt;DisplayText&gt;[30]&lt;/DisplayText&gt;&lt;record&gt;&lt;rec-number&gt;166&lt;/rec-number&gt;&lt;foreign-keys&gt;&lt;key app="EN" db-id="p22005xv5srwpxeed275s99yfvez9tfr995s" timestamp="1606496892"&gt;166&lt;/key&gt;&lt;/foreign-keys&gt;&lt;ref-type name="Journal Article"&gt;17&lt;/ref-type&gt;&lt;contributors&gt;&lt;authors&gt;&lt;author&gt;Guidotti, R.&lt;/author&gt;&lt;author&gt;Monreale, A.&lt;/author&gt;&lt;author&gt;Giannotti, F.&lt;/author&gt;&lt;author&gt;Pedreschi, D.&lt;/author&gt;&lt;author&gt;Ruggieri, S.&lt;/author&gt;&lt;author&gt;Turini, F.&lt;/author&gt;&lt;/authors&gt;&lt;/contributors&gt;&lt;titles&gt;&lt;title&gt;Factual and Counterfactual Explanations for Black Box Decision Making&lt;/title&gt;&lt;secondary-title&gt;IEEE Intelligent Systems&lt;/secondary-title&gt;&lt;/titles&gt;&lt;periodical&gt;&lt;full-title&gt;IEEE Intelligent Systems&lt;/full-title&gt;&lt;/periodical&gt;&lt;pages&gt;14-23&lt;/pages&gt;&lt;volume&gt;34&lt;/volume&gt;&lt;number&gt;6&lt;/number&gt;&lt;dates&gt;&lt;year&gt;2019&lt;/year&gt;&lt;/dates&gt;&lt;work-type&gt;Article&lt;/work-type&gt;&lt;urls&gt;&lt;related-urls&gt;&lt;url&gt;https://www.scopus.com/inward/record.uri?eid=2-s2.0-85076272618&amp;amp;doi=10.1109%2fMIS.2019.2957223&amp;amp;partnerID=40&amp;amp;md5=e2b958485d1510a355f1cff6dbf0efa2&lt;/url&gt;&lt;url&gt;https://ieeexplore.ieee.org/document/8920138/&lt;/url&gt;&lt;/related-urls&gt;&lt;/urls&gt;&lt;custom7&gt;8920138&lt;/custom7&gt;&lt;electronic-resource-num&gt;10.1109/MIS.2019.2957223&lt;/electronic-resource-num&gt;&lt;remote-database-name&gt;Scopus&lt;/remote-database-name&gt;&lt;/record&gt;&lt;/Cite&gt;&lt;/EndNote&gt;</w:instrText>
+        <w:instrText xml:space="preserve"> ADDIN EN.CITE &lt;EndNote&gt;&lt;Cite&gt;&lt;Author&gt;Guidotti&lt;/Author&gt;&lt;Year&gt;2019&lt;/Year&gt;&lt;RecNum&gt;166&lt;/RecNum&gt;&lt;DisplayText&gt;[29]&lt;/DisplayText&gt;&lt;record&gt;&lt;rec-number&gt;166&lt;/rec-number&gt;&lt;foreign-keys&gt;&lt;key app="EN" db-id="p22005xv5srwpxeed275s99yfvez9tfr995s" timestamp="1606496892"&gt;166&lt;/key&gt;&lt;/foreign-keys&gt;&lt;ref-type name="Journal Article"&gt;17&lt;/ref-type&gt;&lt;contributors&gt;&lt;authors&gt;&lt;author&gt;Guidotti, R.&lt;/author&gt;&lt;author&gt;Monreale, A.&lt;/author&gt;&lt;author&gt;Giannotti, F.&lt;/author&gt;&lt;author&gt;Pedreschi, D.&lt;/author&gt;&lt;author&gt;Ruggieri, S.&lt;/author&gt;&lt;author&gt;Turini, F.&lt;/author&gt;&lt;/authors&gt;&lt;/contributors&gt;&lt;titles&gt;&lt;title&gt;Factual and Counterfactual Explanations for Black Box Decision Making&lt;/title&gt;&lt;secondary-title&gt;IEEE Intelligent Systems&lt;/secondary-title&gt;&lt;/titles&gt;&lt;periodical&gt;&lt;full-title&gt;IEEE Intelligent Systems&lt;/full-title&gt;&lt;/periodical&gt;&lt;pages&gt;14-23&lt;/pages&gt;&lt;volume&gt;34&lt;/volume&gt;&lt;number&gt;6&lt;/number&gt;&lt;dates&gt;&lt;year&gt;2019&lt;/year&gt;&lt;/dates&gt;&lt;work-type&gt;Article&lt;/work-type&gt;&lt;urls&gt;&lt;related-urls&gt;&lt;url&gt;https://www.scopus.com/inward/record.uri?eid=2-s2.0-85076272618&amp;amp;doi=10.1109%2fMIS.2019.2957223&amp;amp;partnerID=40&amp;amp;md5=e2b958485d1510a355f1cff6dbf0efa2&lt;/url&gt;&lt;url&gt;https://ieeexplore.ieee.org/document/8920138/&lt;/url&gt;&lt;/related-urls&gt;&lt;/urls&gt;&lt;custom7&gt;8920138&lt;/custom7&gt;&lt;electronic-resource-num&gt;10.1109/MIS.2019.2957223&lt;/electronic-resource-num&gt;&lt;remote-database-name&gt;Scopus&lt;/remote-database-name&gt;&lt;/record&gt;&lt;/Cite&gt;&lt;/EndNote&gt;</w:instrText>
       </w:r>
       <w:r>
         <w:rPr>
@@ -6144,7 +5911,7 @@
           <w:noProof/>
           <w:lang w:val="en-US"/>
         </w:rPr>
-        <w:t>[30]</w:t>
+        <w:t>[29]</w:t>
       </w:r>
       <w:r>
         <w:rPr>
@@ -6535,13 +6302,8 @@
       <w:pPr>
         <w:pStyle w:val="Bijschrift"/>
       </w:pPr>
-      <w:proofErr w:type="spellStart"/>
-      <w:r>
-        <w:t>Figure</w:t>
-      </w:r>
-      <w:proofErr w:type="spellEnd"/>
-      <w:r>
-        <w:t xml:space="preserve"> </w:t>
+      <w:r>
+        <w:t xml:space="preserve">Figure </w:t>
       </w:r>
       <w:fldSimple w:instr=" SEQ Figure \* ARABIC ">
         <w:r>
@@ -6552,21 +6314,8 @@
         </w:r>
       </w:fldSimple>
       <w:r>
-        <w:t xml:space="preserve">: Basic </w:t>
-      </w:r>
-      <w:proofErr w:type="spellStart"/>
-      <w:r>
-        <w:t>evolutionary</w:t>
-      </w:r>
-      <w:proofErr w:type="spellEnd"/>
-      <w:r>
-        <w:t xml:space="preserve"> </w:t>
-      </w:r>
-      <w:proofErr w:type="spellStart"/>
-      <w:r>
-        <w:t>algorithm</w:t>
-      </w:r>
-      <w:proofErr w:type="spellEnd"/>
+        <w:t>: Basic evolutionary algorithm</w:t>
+      </w:r>
     </w:p>
     <w:p>
       <w:pPr>
@@ -6699,21 +6448,7 @@
         <w:rPr>
           <w:lang w:val="en-US"/>
         </w:rPr>
-        <w:t xml:space="preserve">ANCHOR requires the </w:t>
-      </w:r>
-      <w:proofErr w:type="spellStart"/>
-      <w:r>
-        <w:rPr>
-          <w:lang w:val="en-US"/>
-        </w:rPr>
-        <w:t>apriori</w:t>
-      </w:r>
-      <w:proofErr w:type="spellEnd"/>
-      <w:r>
-        <w:rPr>
-          <w:lang w:val="en-US"/>
-        </w:rPr>
-        <w:t xml:space="preserve"> </w:t>
+        <w:t xml:space="preserve">ANCHOR requires the apriori </w:t>
       </w:r>
       <w:r>
         <w:rPr>
@@ -6850,7 +6585,7 @@
         <w:rPr>
           <w:lang w:val="en-US"/>
         </w:rPr>
-        <w:instrText xml:space="preserve"> ADDIN EN.CITE &lt;EndNote&gt;&lt;Cite&gt;&lt;Author&gt;Moore&lt;/Author&gt;&lt;Year&gt;2019&lt;/Year&gt;&lt;RecNum&gt;171&lt;/RecNum&gt;&lt;DisplayText&gt;[31]&lt;/DisplayText&gt;&lt;record&gt;&lt;rec-number&gt;171&lt;/rec-number&gt;&lt;foreign-keys&gt;&lt;key app="EN" db-id="p22005xv5srwpxeed275s99yfvez9tfr995s" timestamp="1606496892"&gt;171&lt;/key&gt;&lt;/foreign-keys&gt;&lt;ref-type name="Serial"&gt;57&lt;/ref-type&gt;&lt;contributors&gt;&lt;authors&gt;&lt;author&gt;Moore, J.&lt;/author&gt;&lt;author&gt;Hammerla, N.&lt;/author&gt;&lt;author&gt;Watkins, C.&lt;/author&gt;&lt;/authors&gt;&lt;/contributors&gt;&lt;titles&gt;&lt;title&gt;Explaining deep learning models with constrained adversarial examples&lt;/title&gt;&lt;/titles&gt;&lt;pages&gt;43-56&lt;/pages&gt;&lt;volume&gt;11670 LNAI&lt;/volume&gt;&lt;dates&gt;&lt;year&gt;2019&lt;/year&gt;&lt;/dates&gt;&lt;work-type&gt;Conference Paper&lt;/work-type&gt;&lt;urls&gt;&lt;related-urls&gt;&lt;url&gt;https://www.scopus.com/inward/record.uri?eid=2-s2.0-85072855374&amp;amp;doi=10.1007%2f978-3-030-29908-8_4&amp;amp;partnerID=40&amp;amp;md5=12b7c44d2531f7a31ad11dab42e5841b&lt;/url&gt;&lt;url&gt;https://link.springer.com/chapter/10.1007%2F978-3-030-29908-8_4&lt;/url&gt;&lt;/related-urls&gt;&lt;/urls&gt;&lt;custom3&gt;Lecture Notes in Computer Science (including subseries Lecture Notes in Artificial Intelligence and Lecture Notes in Bioinformatics)&lt;/custom3&gt;&lt;electronic-resource-num&gt;10.1007/978-3-030-29908-8_4&lt;/electronic-resource-num&gt;&lt;remote-database-name&gt;Scopus&lt;/remote-database-name&gt;&lt;/record&gt;&lt;/Cite&gt;&lt;/EndNote&gt;</w:instrText>
+        <w:instrText xml:space="preserve"> ADDIN EN.CITE &lt;EndNote&gt;&lt;Cite&gt;&lt;Author&gt;Moore&lt;/Author&gt;&lt;Year&gt;2019&lt;/Year&gt;&lt;RecNum&gt;171&lt;/RecNum&gt;&lt;DisplayText&gt;[30]&lt;/DisplayText&gt;&lt;record&gt;&lt;rec-number&gt;171&lt;/rec-number&gt;&lt;foreign-keys&gt;&lt;key app="EN" db-id="p22005xv5srwpxeed275s99yfvez9tfr995s" timestamp="1606496892"&gt;171&lt;/key&gt;&lt;/foreign-keys&gt;&lt;ref-type name="Serial"&gt;57&lt;/ref-type&gt;&lt;contributors&gt;&lt;authors&gt;&lt;author&gt;Moore, J.&lt;/author&gt;&lt;author&gt;Hammerla, N.&lt;/author&gt;&lt;author&gt;Watkins, C.&lt;/author&gt;&lt;/authors&gt;&lt;/contributors&gt;&lt;titles&gt;&lt;title&gt;Explaining deep learning models with constrained adversarial examples&lt;/title&gt;&lt;/titles&gt;&lt;pages&gt;43-56&lt;/pages&gt;&lt;volume&gt;11670 LNAI&lt;/volume&gt;&lt;dates&gt;&lt;year&gt;2019&lt;/year&gt;&lt;/dates&gt;&lt;work-type&gt;Conference Paper&lt;/work-type&gt;&lt;urls&gt;&lt;related-urls&gt;&lt;url&gt;https://www.scopus.com/inward/record.uri?eid=2-s2.0-85072855374&amp;amp;doi=10.1007%2f978-3-030-29908-8_4&amp;amp;partnerID=40&amp;amp;md5=12b7c44d2531f7a31ad11dab42e5841b&lt;/url&gt;&lt;url&gt;https://link.springer.com/chapter/10.1007%2F978-3-030-29908-8_4&lt;/url&gt;&lt;/related-urls&gt;&lt;/urls&gt;&lt;custom3&gt;Lecture Notes in Computer Science (including subseries Lecture Notes in Artificial Intelligence and Lecture Notes in Bioinformatics)&lt;/custom3&gt;&lt;electronic-resource-num&gt;10.1007/978-3-030-29908-8_4&lt;/electronic-resource-num&gt;&lt;remote-database-name&gt;Scopus&lt;/remote-database-name&gt;&lt;/record&gt;&lt;/Cite&gt;&lt;/EndNote&gt;</w:instrText>
       </w:r>
       <w:r>
         <w:rPr>
@@ -6863,7 +6598,7 @@
           <w:noProof/>
           <w:lang w:val="en-US"/>
         </w:rPr>
-        <w:t>[31]</w:t>
+        <w:t>[30]</w:t>
       </w:r>
       <w:r>
         <w:rPr>
@@ -7140,7 +6875,7 @@
         <w:rPr>
           <w:lang w:val="en-US"/>
         </w:rPr>
-        <w:instrText xml:space="preserve"> ADDIN EN.CITE &lt;EndNote&gt;&lt;Cite&gt;&lt;Author&gt;Rathi&lt;/Author&gt;&lt;Year&gt;2019&lt;/Year&gt;&lt;RecNum&gt;190&lt;/RecNum&gt;&lt;DisplayText&gt;[32]&lt;/DisplayText&gt;&lt;record&gt;&lt;rec-number&gt;190&lt;/rec-number&gt;&lt;foreign-keys&gt;&lt;key app="EN" db-id="p22005xv5srwpxeed275s99yfvez9tfr995s" timestamp="1606920841"&gt;190&lt;/key&gt;&lt;/foreign-keys&gt;&lt;ref-type name="Book"&gt;6&lt;/ref-type&gt;&lt;contributors&gt;&lt;authors&gt;&lt;author&gt;Rathi, Shubham&lt;/author&gt;&lt;/authors&gt;&lt;/contributors&gt;&lt;titles&gt;&lt;title&gt;Generating Counterfactual and Contrastive Explanations using SHAP&lt;/title&gt;&lt;/titles&gt;&lt;dates&gt;&lt;year&gt;2019&lt;/year&gt;&lt;/dates&gt;&lt;urls&gt;&lt;/urls&gt;&lt;/record&gt;&lt;/Cite&gt;&lt;/EndNote&gt;</w:instrText>
+        <w:instrText xml:space="preserve"> ADDIN EN.CITE &lt;EndNote&gt;&lt;Cite&gt;&lt;Author&gt;Rathi&lt;/Author&gt;&lt;Year&gt;2019&lt;/Year&gt;&lt;RecNum&gt;190&lt;/RecNum&gt;&lt;DisplayText&gt;[31]&lt;/DisplayText&gt;&lt;record&gt;&lt;rec-number&gt;190&lt;/rec-number&gt;&lt;foreign-keys&gt;&lt;key app="EN" db-id="p22005xv5srwpxeed275s99yfvez9tfr995s" timestamp="1606920841"&gt;190&lt;/key&gt;&lt;/foreign-keys&gt;&lt;ref-type name="Book"&gt;6&lt;/ref-type&gt;&lt;contributors&gt;&lt;authors&gt;&lt;author&gt;Rathi, Shubham&lt;/author&gt;&lt;/authors&gt;&lt;/contributors&gt;&lt;titles&gt;&lt;title&gt;Generating Counterfactual and Contrastive Explanations using SHAP&lt;/title&gt;&lt;/titles&gt;&lt;dates&gt;&lt;year&gt;2019&lt;/year&gt;&lt;/dates&gt;&lt;urls&gt;&lt;/urls&gt;&lt;/record&gt;&lt;/Cite&gt;&lt;/EndNote&gt;</w:instrText>
       </w:r>
       <w:r>
         <w:rPr>
@@ -7153,157 +6888,157 @@
           <w:noProof/>
           <w:lang w:val="en-US"/>
         </w:rPr>
+        <w:t>[31]</w:t>
+      </w:r>
+      <w:r>
+        <w:rPr>
+          <w:lang w:val="en-US"/>
+        </w:rPr>
+        <w:fldChar w:fldCharType="end"/>
+      </w:r>
+      <w:r>
+        <w:rPr>
+          <w:lang w:val="en-US"/>
+        </w:rPr>
+        <w:t>. They formulate their counterfactual as “</w:t>
+      </w:r>
+      <w:r>
+        <w:rPr>
+          <w:lang w:val="en-US"/>
+        </w:rPr>
+        <w:t>‘Why [predicted-class</w:t>
+      </w:r>
+      <w:r>
+        <w:rPr>
+          <w:lang w:val="en-US"/>
+        </w:rPr>
+        <w:t>]”, and “Why</w:t>
+      </w:r>
+      <w:r>
+        <w:rPr>
+          <w:lang w:val="en-US"/>
+        </w:rPr>
+        <w:t xml:space="preserve"> not [desired</w:t>
+      </w:r>
+      <w:r>
+        <w:rPr>
+          <w:lang w:val="en-US"/>
+        </w:rPr>
+        <w:t>-</w:t>
+      </w:r>
+      <w:r>
+        <w:rPr>
+          <w:lang w:val="en-US"/>
+        </w:rPr>
+        <w:t>class]?’</w:t>
+      </w:r>
+      <w:r>
+        <w:rPr>
+          <w:lang w:val="en-US"/>
+        </w:rPr>
+        <w:t>”. Using the instance of interest, SHAP values are generated for the target class.</w:t>
+      </w:r>
+    </w:p>
+    <w:p>
+      <w:pPr>
+        <w:rPr>
+          <w:lang w:val="en-US"/>
+        </w:rPr>
+      </w:pPr>
+      <w:r>
+        <w:rPr>
+          <w:lang w:val="en-US"/>
+        </w:rPr>
+        <w:t>First SHAP values are generated for the target- and predicted class.</w:t>
+      </w:r>
+    </w:p>
+    <w:p>
+      <w:pPr>
+        <w:rPr>
+          <w:lang w:val="en-US"/>
+        </w:rPr>
+      </w:pPr>
+      <w:r>
+        <w:rPr>
+          <w:lang w:val="en-US"/>
+        </w:rPr>
+        <w:t>Then, counterfactual instances (in the training data) are identified using a nearest-neighbor approach (n=50 at a time)</w:t>
+      </w:r>
+      <w:r>
+        <w:rPr>
+          <w:lang w:val="en-US"/>
+        </w:rPr>
+        <w:t>, only changing features that contribute negatively for the target class.</w:t>
+      </w:r>
+    </w:p>
+    <w:p>
+      <w:pPr>
+        <w:rPr>
+          <w:lang w:val="en-US"/>
+        </w:rPr>
+      </w:pPr>
+    </w:p>
+    <w:p>
+      <w:pPr>
+        <w:rPr>
+          <w:lang w:val="en-US"/>
+        </w:rPr>
+      </w:pPr>
+    </w:p>
+    <w:p>
+      <w:pPr>
+        <w:rPr>
+          <w:lang w:val="en-US"/>
+        </w:rPr>
+      </w:pPr>
+      <w:r>
+        <w:rPr>
+          <w:lang w:val="en-US"/>
+        </w:rPr>
+        <w:t>A concise effort has been made to summarize the most important des</w:t>
+      </w:r>
+      <w:r>
+        <w:rPr>
+          <w:lang w:val="en-US"/>
+        </w:rPr>
+        <w:t>iderat</w:t>
+      </w:r>
+      <w:r>
+        <w:rPr>
+          <w:lang w:val="en-US"/>
+        </w:rPr>
+        <w:t>a</w:t>
+      </w:r>
+      <w:r>
+        <w:rPr>
+          <w:lang w:val="en-US"/>
+        </w:rPr>
+        <w:t xml:space="preserve"> of counterfactual explanations </w:t>
+      </w:r>
+      <w:r>
+        <w:rPr>
+          <w:lang w:val="en-US"/>
+        </w:rPr>
+        <w:fldChar w:fldCharType="begin"/>
+      </w:r>
+      <w:r>
+        <w:rPr>
+          <w:lang w:val="en-US"/>
+        </w:rPr>
+        <w:instrText xml:space="preserve"> ADDIN EN.CITE &lt;EndNote&gt;&lt;Cite&gt;&lt;Author&gt;Sokol&lt;/Author&gt;&lt;Year&gt;2019&lt;/Year&gt;&lt;RecNum&gt;180&lt;/RecNum&gt;&lt;DisplayText&gt;[32]&lt;/DisplayText&gt;&lt;record&gt;&lt;rec-number&gt;180&lt;/rec-number&gt;&lt;foreign-keys&gt;&lt;key app="EN" db-id="p22005xv5srwpxeed275s99yfvez9tfr995s" timestamp="1606496892"&gt;180&lt;/key&gt;&lt;/foreign-keys&gt;&lt;ref-type name="Conference Proceedings"&gt;10&lt;/ref-type&gt;&lt;contributors&gt;&lt;authors&gt;&lt;author&gt;Sokol, K.&lt;/author&gt;&lt;author&gt;Flach, P.&lt;/author&gt;&lt;/authors&gt;&lt;/contributors&gt;&lt;titles&gt;&lt;title&gt;Desiderata for interpretability: Explaining decision tree predictions with counterfactuals&lt;/title&gt;&lt;/titles&gt;&lt;pages&gt;10035-10036&lt;/pages&gt;&lt;dates&gt;&lt;year&gt;2019&lt;/year&gt;&lt;/dates&gt;&lt;work-type&gt;Conference Paper&lt;/work-type&gt;&lt;urls&gt;&lt;related-urls&gt;&lt;url&gt;https://www.scopus.com/inward/record.uri?eid=2-s2.0-85090800032&amp;amp;partnerID=40&amp;amp;md5=51f4a86807a62a973b8bf00ab7d18caa&lt;/url&gt;&lt;/related-urls&gt;&lt;/urls&gt;&lt;custom3&gt;33rd AAAI Conference on Artificial Intelligence, AAAI 2019, 31st Innovative Applications of Artificial Intelligence Conference, IAAI 2019 and the 9th AAAI Symposium on Educational Advances in Artificial Intelligence, EAAI 2019&lt;/custom3&gt;&lt;remote-database-name&gt;Scopus&lt;/remote-database-name&gt;&lt;/record&gt;&lt;/Cite&gt;&lt;/EndNote&gt;</w:instrText>
+      </w:r>
+      <w:r>
+        <w:rPr>
+          <w:lang w:val="en-US"/>
+        </w:rPr>
+        <w:fldChar w:fldCharType="separate"/>
+      </w:r>
+      <w:r>
+        <w:rPr>
+          <w:noProof/>
+          <w:lang w:val="en-US"/>
+        </w:rPr>
         <w:t>[32]</w:t>
-      </w:r>
-      <w:r>
-        <w:rPr>
-          <w:lang w:val="en-US"/>
-        </w:rPr>
-        <w:fldChar w:fldCharType="end"/>
-      </w:r>
-      <w:r>
-        <w:rPr>
-          <w:lang w:val="en-US"/>
-        </w:rPr>
-        <w:t>. They formulate their counterfactual as “</w:t>
-      </w:r>
-      <w:r>
-        <w:rPr>
-          <w:lang w:val="en-US"/>
-        </w:rPr>
-        <w:t>‘Why [predicted-class</w:t>
-      </w:r>
-      <w:r>
-        <w:rPr>
-          <w:lang w:val="en-US"/>
-        </w:rPr>
-        <w:t>]”, and “Why</w:t>
-      </w:r>
-      <w:r>
-        <w:rPr>
-          <w:lang w:val="en-US"/>
-        </w:rPr>
-        <w:t xml:space="preserve"> not [desired</w:t>
-      </w:r>
-      <w:r>
-        <w:rPr>
-          <w:lang w:val="en-US"/>
-        </w:rPr>
-        <w:t>-</w:t>
-      </w:r>
-      <w:r>
-        <w:rPr>
-          <w:lang w:val="en-US"/>
-        </w:rPr>
-        <w:t>class]?’</w:t>
-      </w:r>
-      <w:r>
-        <w:rPr>
-          <w:lang w:val="en-US"/>
-        </w:rPr>
-        <w:t>”. Using the instance of interest, SHAP values are generated for the target class.</w:t>
-      </w:r>
-    </w:p>
-    <w:p>
-      <w:pPr>
-        <w:rPr>
-          <w:lang w:val="en-US"/>
-        </w:rPr>
-      </w:pPr>
-      <w:r>
-        <w:rPr>
-          <w:lang w:val="en-US"/>
-        </w:rPr>
-        <w:t>First SHAP values are generated for the target- and predicted class.</w:t>
-      </w:r>
-    </w:p>
-    <w:p>
-      <w:pPr>
-        <w:rPr>
-          <w:lang w:val="en-US"/>
-        </w:rPr>
-      </w:pPr>
-      <w:r>
-        <w:rPr>
-          <w:lang w:val="en-US"/>
-        </w:rPr>
-        <w:t>Then, counterfactual instances (in the training data) are identified using a nearest-neighbor approach (n=50 at a time)</w:t>
-      </w:r>
-      <w:r>
-        <w:rPr>
-          <w:lang w:val="en-US"/>
-        </w:rPr>
-        <w:t>, only changing features that contribute negatively for the target class.</w:t>
-      </w:r>
-    </w:p>
-    <w:p>
-      <w:pPr>
-        <w:rPr>
-          <w:lang w:val="en-US"/>
-        </w:rPr>
-      </w:pPr>
-    </w:p>
-    <w:p>
-      <w:pPr>
-        <w:rPr>
-          <w:lang w:val="en-US"/>
-        </w:rPr>
-      </w:pPr>
-    </w:p>
-    <w:p>
-      <w:pPr>
-        <w:rPr>
-          <w:lang w:val="en-US"/>
-        </w:rPr>
-      </w:pPr>
-      <w:r>
-        <w:rPr>
-          <w:lang w:val="en-US"/>
-        </w:rPr>
-        <w:t>A concise effort has been made to summarize the most important des</w:t>
-      </w:r>
-      <w:r>
-        <w:rPr>
-          <w:lang w:val="en-US"/>
-        </w:rPr>
-        <w:t>iderat</w:t>
-      </w:r>
-      <w:r>
-        <w:rPr>
-          <w:lang w:val="en-US"/>
-        </w:rPr>
-        <w:t>a</w:t>
-      </w:r>
-      <w:r>
-        <w:rPr>
-          <w:lang w:val="en-US"/>
-        </w:rPr>
-        <w:t xml:space="preserve"> of counterfactual explanations </w:t>
-      </w:r>
-      <w:r>
-        <w:rPr>
-          <w:lang w:val="en-US"/>
-        </w:rPr>
-        <w:fldChar w:fldCharType="begin"/>
-      </w:r>
-      <w:r>
-        <w:rPr>
-          <w:lang w:val="en-US"/>
-        </w:rPr>
-        <w:instrText xml:space="preserve"> ADDIN EN.CITE &lt;EndNote&gt;&lt;Cite&gt;&lt;Author&gt;Sokol&lt;/Author&gt;&lt;Year&gt;2019&lt;/Year&gt;&lt;RecNum&gt;180&lt;/RecNum&gt;&lt;DisplayText&gt;[33]&lt;/DisplayText&gt;&lt;record&gt;&lt;rec-number&gt;180&lt;/rec-number&gt;&lt;foreign-keys&gt;&lt;key app="EN" db-id="p22005xv5srwpxeed275s99yfvez9tfr995s" timestamp="1606496892"&gt;180&lt;/key&gt;&lt;/foreign-keys&gt;&lt;ref-type name="Conference Proceedings"&gt;10&lt;/ref-type&gt;&lt;contributors&gt;&lt;authors&gt;&lt;author&gt;Sokol, K.&lt;/author&gt;&lt;author&gt;Flach, P.&lt;/author&gt;&lt;/authors&gt;&lt;/contributors&gt;&lt;titles&gt;&lt;title&gt;Desiderata for interpretability: Explaining decision tree predictions with counterfactuals&lt;/title&gt;&lt;/titles&gt;&lt;pages&gt;10035-10036&lt;/pages&gt;&lt;dates&gt;&lt;year&gt;2019&lt;/year&gt;&lt;/dates&gt;&lt;work-type&gt;Conference Paper&lt;/work-type&gt;&lt;urls&gt;&lt;related-urls&gt;&lt;url&gt;https://www.scopus.com/inward/record.uri?eid=2-s2.0-85090800032&amp;amp;partnerID=40&amp;amp;md5=51f4a86807a62a973b8bf00ab7d18caa&lt;/url&gt;&lt;/related-urls&gt;&lt;/urls&gt;&lt;custom3&gt;33rd AAAI Conference on Artificial Intelligence, AAAI 2019, 31st Innovative Applications of Artificial Intelligence Conference, IAAI 2019 and the 9th AAAI Symposium on Educational Advances in Artificial Intelligence, EAAI 2019&lt;/custom3&gt;&lt;remote-database-name&gt;Scopus&lt;/remote-database-name&gt;&lt;/record&gt;&lt;/Cite&gt;&lt;/EndNote&gt;</w:instrText>
-      </w:r>
-      <w:r>
-        <w:rPr>
-          <w:lang w:val="en-US"/>
-        </w:rPr>
-        <w:fldChar w:fldCharType="separate"/>
-      </w:r>
-      <w:r>
-        <w:rPr>
-          <w:noProof/>
-          <w:lang w:val="en-US"/>
-        </w:rPr>
-        <w:t>[33]</w:t>
       </w:r>
       <w:r>
         <w:rPr>
@@ -7363,7 +7098,6 @@
         </w:rPr>
         <w:t xml:space="preserve"> This also entails </w:t>
       </w:r>
-      <w:proofErr w:type="spellStart"/>
       <w:r>
         <w:rPr>
           <w:i/>
@@ -7372,7 +7106,6 @@
         </w:rPr>
         <w:t>contextfulness</w:t>
       </w:r>
-      <w:proofErr w:type="spellEnd"/>
       <w:r>
         <w:rPr>
           <w:lang w:val="en-US"/>
@@ -7395,21 +7128,7 @@
         <w:rPr>
           <w:lang w:val="en-US"/>
         </w:rPr>
-        <w:t xml:space="preserve">explanation with respect to the predictive model; </w:t>
-      </w:r>
-      <w:proofErr w:type="spellStart"/>
-      <w:r>
-        <w:rPr>
-          <w:lang w:val="en-US"/>
-        </w:rPr>
-        <w:t>interactiveness</w:t>
-      </w:r>
-      <w:proofErr w:type="spellEnd"/>
-      <w:r>
-        <w:rPr>
-          <w:lang w:val="en-US"/>
-        </w:rPr>
-        <w:t xml:space="preserve"> – interactive explanations are better than static ones; actionability – explanations that give the user suggestions how</w:t>
+        <w:t>explanation with respect to the predictive model; interactiveness – interactive explanations are better than static ones; actionability – explanations that give the user suggestions how</w:t>
       </w:r>
       <w:r>
         <w:rPr>
@@ -7507,7 +7226,7 @@
         <w:rPr>
           <w:lang w:val="en-US"/>
         </w:rPr>
-        <w:instrText xml:space="preserve"> ADDIN EN.CITE &lt;EndNote&gt;&lt;Cite&gt;&lt;Author&gt;Sokol&lt;/Author&gt;&lt;Year&gt;2019&lt;/Year&gt;&lt;RecNum&gt;181&lt;/RecNum&gt;&lt;DisplayText&gt;[34]&lt;/DisplayText&gt;&lt;record&gt;&lt;rec-number&gt;181&lt;/rec-number&gt;&lt;foreign-keys&gt;&lt;key app="EN" db-id="p22005xv5srwpxeed275s99yfvez9tfr995s" timestamp="1606496892"&gt;181&lt;/key&gt;&lt;/foreign-keys&gt;&lt;ref-type name="Conference Proceedings"&gt;10&lt;/ref-type&gt;&lt;contributors&gt;&lt;authors&gt;&lt;author&gt;Sokol, K.&lt;/author&gt;&lt;author&gt;Flach, P.&lt;/author&gt;&lt;/authors&gt;&lt;/contributors&gt;&lt;titles&gt;&lt;title&gt;Counterfactual explanations of machine learning predictions: Opportunities and challenges for AI safety&lt;/title&gt;&lt;/titles&gt;&lt;volume&gt;2301&lt;/volume&gt;&lt;dates&gt;&lt;year&gt;2019&lt;/year&gt;&lt;/dates&gt;&lt;work-type&gt;Conference Paper&lt;/work-type&gt;&lt;urls&gt;&lt;related-urls&gt;&lt;url&gt;https://www.scopus.com/inward/record.uri?eid=2-s2.0-85060588736&amp;amp;partnerID=40&amp;amp;md5=d01eb6339826e46a62c6c216d43eb644&lt;/url&gt;&lt;/related-urls&gt;&lt;/urls&gt;&lt;custom3&gt;CEUR Workshop Proceedings&lt;/custom3&gt;&lt;remote-database-name&gt;Scopus&lt;/remote-database-name&gt;&lt;/record&gt;&lt;/Cite&gt;&lt;/EndNote&gt;</w:instrText>
+        <w:instrText xml:space="preserve"> ADDIN EN.CITE &lt;EndNote&gt;&lt;Cite&gt;&lt;Author&gt;Sokol&lt;/Author&gt;&lt;Year&gt;2019&lt;/Year&gt;&lt;RecNum&gt;181&lt;/RecNum&gt;&lt;DisplayText&gt;[33]&lt;/DisplayText&gt;&lt;record&gt;&lt;rec-number&gt;181&lt;/rec-number&gt;&lt;foreign-keys&gt;&lt;key app="EN" db-id="p22005xv5srwpxeed275s99yfvez9tfr995s" timestamp="1606496892"&gt;181&lt;/key&gt;&lt;/foreign-keys&gt;&lt;ref-type name="Conference Proceedings"&gt;10&lt;/ref-type&gt;&lt;contributors&gt;&lt;authors&gt;&lt;author&gt;Sokol, K.&lt;/author&gt;&lt;author&gt;Flach, P.&lt;/author&gt;&lt;/authors&gt;&lt;/contributors&gt;&lt;titles&gt;&lt;title&gt;Counterfactual explanations of machine learning predictions: Opportunities and challenges for AI safety&lt;/title&gt;&lt;/titles&gt;&lt;volume&gt;2301&lt;/volume&gt;&lt;dates&gt;&lt;year&gt;2019&lt;/year&gt;&lt;/dates&gt;&lt;work-type&gt;Conference Paper&lt;/work-type&gt;&lt;urls&gt;&lt;related-urls&gt;&lt;url&gt;https://www.scopus.com/inward/record.uri?eid=2-s2.0-85060588736&amp;amp;partnerID=40&amp;amp;md5=d01eb6339826e46a62c6c216d43eb644&lt;/url&gt;&lt;/related-urls&gt;&lt;/urls&gt;&lt;custom3&gt;CEUR Workshop Proceedings&lt;/custom3&gt;&lt;remote-database-name&gt;Scopus&lt;/remote-database-name&gt;&lt;/record&gt;&lt;/Cite&gt;&lt;/EndNote&gt;</w:instrText>
       </w:r>
       <w:r>
         <w:rPr>
@@ -7520,64 +7239,64 @@
           <w:noProof/>
           <w:lang w:val="en-US"/>
         </w:rPr>
+        <w:t>[33]</w:t>
+      </w:r>
+      <w:r>
+        <w:rPr>
+          <w:lang w:val="en-US"/>
+        </w:rPr>
+        <w:fldChar w:fldCharType="end"/>
+      </w:r>
+      <w:r>
+        <w:rPr>
+          <w:lang w:val="en-US"/>
+        </w:rPr>
+        <w:t>. It is good to show multiple counterfactuals. It is good to be able to show different levels of parsimony. It is good to show context.</w:t>
+      </w:r>
+    </w:p>
+    <w:p>
+      <w:pPr>
+        <w:rPr>
+          <w:lang w:val="en-US"/>
+        </w:rPr>
+      </w:pPr>
+    </w:p>
+    <w:p>
+      <w:pPr>
+        <w:rPr>
+          <w:lang w:val="en-US"/>
+        </w:rPr>
+      </w:pPr>
+      <w:r>
+        <w:rPr>
+          <w:lang w:val="en-US"/>
+        </w:rPr>
+        <w:t xml:space="preserve">An analysis of the assumptions made by counterfactual arguments has shown that changes deemed to be “actionable”, might not have the desired results; e.g. increasing income, might cause a person to change their job, which would decrease their length of employment </w:t>
+      </w:r>
+      <w:r>
+        <w:rPr>
+          <w:lang w:val="en-US"/>
+        </w:rPr>
+        <w:fldChar w:fldCharType="begin"/>
+      </w:r>
+      <w:r>
+        <w:rPr>
+          <w:lang w:val="en-US"/>
+        </w:rPr>
+        <w:instrText xml:space="preserve"> ADDIN EN.CITE &lt;EndNote&gt;&lt;Cite&gt;&lt;Author&gt;Barocas&lt;/Author&gt;&lt;Year&gt;2020&lt;/Year&gt;&lt;RecNum&gt;152&lt;/RecNum&gt;&lt;DisplayText&gt;[34]&lt;/DisplayText&gt;&lt;record&gt;&lt;rec-number&gt;152&lt;/rec-number&gt;&lt;foreign-keys&gt;&lt;key app="EN" db-id="p22005xv5srwpxeed275s99yfvez9tfr995s" timestamp="1606496892"&gt;152&lt;/key&gt;&lt;/foreign-keys&gt;&lt;ref-type name="Conference Proceedings"&gt;10&lt;/ref-type&gt;&lt;contributors&gt;&lt;authors&gt;&lt;author&gt;Barocas, S.&lt;/author&gt;&lt;author&gt;Selbst, A. D.&lt;/author&gt;&lt;author&gt;Raghavan, M.&lt;/author&gt;&lt;/authors&gt;&lt;/contributors&gt;&lt;titles&gt;&lt;title&gt;The hidden assumptions behind counterfactual explanations and principal reasons&lt;/title&gt;&lt;/titles&gt;&lt;pages&gt;80-89&lt;/pages&gt;&lt;dates&gt;&lt;year&gt;2020&lt;/year&gt;&lt;/dates&gt;&lt;work-type&gt;Conference Paper&lt;/work-type&gt;&lt;urls&gt;&lt;related-urls&gt;&lt;url&gt;https://www.scopus.com/inward/record.uri?eid=2-s2.0-85079621982&amp;amp;doi=10.1145%2f3351095.3372830&amp;amp;partnerID=40&amp;amp;md5=5ac554ae3ec969cf07de2a3164c7bde3&lt;/url&gt;&lt;/related-urls&gt;&lt;/urls&gt;&lt;custom3&gt;FAT* 2020 - Proceedings of the 2020 Conference on Fairness, Accountability, and Transparency&lt;/custom3&gt;&lt;electronic-resource-num&gt;10.1145/3351095.3372830&lt;/electronic-resource-num&gt;&lt;remote-database-name&gt;Scopus&lt;/remote-database-name&gt;&lt;/record&gt;&lt;/Cite&gt;&lt;/EndNote&gt;</w:instrText>
+      </w:r>
+      <w:r>
+        <w:rPr>
+          <w:lang w:val="en-US"/>
+        </w:rPr>
+        <w:fldChar w:fldCharType="separate"/>
+      </w:r>
+      <w:r>
+        <w:rPr>
+          <w:noProof/>
+          <w:lang w:val="en-US"/>
+        </w:rPr>
         <w:t>[34]</w:t>
-      </w:r>
-      <w:r>
-        <w:rPr>
-          <w:lang w:val="en-US"/>
-        </w:rPr>
-        <w:fldChar w:fldCharType="end"/>
-      </w:r>
-      <w:r>
-        <w:rPr>
-          <w:lang w:val="en-US"/>
-        </w:rPr>
-        <w:t>. It is good to show multiple counterfactuals. It is good to be able to show different levels of parsimony. It is good to show context.</w:t>
-      </w:r>
-    </w:p>
-    <w:p>
-      <w:pPr>
-        <w:rPr>
-          <w:lang w:val="en-US"/>
-        </w:rPr>
-      </w:pPr>
-    </w:p>
-    <w:p>
-      <w:pPr>
-        <w:rPr>
-          <w:lang w:val="en-US"/>
-        </w:rPr>
-      </w:pPr>
-      <w:r>
-        <w:rPr>
-          <w:lang w:val="en-US"/>
-        </w:rPr>
-        <w:t xml:space="preserve">An analysis of the assumptions made by counterfactual arguments has shown that changes deemed to be “actionable”, might not have the desired results; e.g. increasing income, might cause a person to change their job, which would decrease their length of employment </w:t>
-      </w:r>
-      <w:r>
-        <w:rPr>
-          <w:lang w:val="en-US"/>
-        </w:rPr>
-        <w:fldChar w:fldCharType="begin"/>
-      </w:r>
-      <w:r>
-        <w:rPr>
-          <w:lang w:val="en-US"/>
-        </w:rPr>
-        <w:instrText xml:space="preserve"> ADDIN EN.CITE &lt;EndNote&gt;&lt;Cite&gt;&lt;Author&gt;Barocas&lt;/Author&gt;&lt;Year&gt;2020&lt;/Year&gt;&lt;RecNum&gt;152&lt;/RecNum&gt;&lt;DisplayText&gt;[35]&lt;/DisplayText&gt;&lt;record&gt;&lt;rec-number&gt;152&lt;/rec-number&gt;&lt;foreign-keys&gt;&lt;key app="EN" db-id="p22005xv5srwpxeed275s99yfvez9tfr995s" timestamp="1606496892"&gt;152&lt;/key&gt;&lt;/foreign-keys&gt;&lt;ref-type name="Conference Proceedings"&gt;10&lt;/ref-type&gt;&lt;contributors&gt;&lt;authors&gt;&lt;author&gt;Barocas, S.&lt;/author&gt;&lt;author&gt;Selbst, A. D.&lt;/author&gt;&lt;author&gt;Raghavan, M.&lt;/author&gt;&lt;/authors&gt;&lt;/contributors&gt;&lt;titles&gt;&lt;title&gt;The hidden assumptions behind counterfactual explanations and principal reasons&lt;/title&gt;&lt;/titles&gt;&lt;pages&gt;80-89&lt;/pages&gt;&lt;dates&gt;&lt;year&gt;2020&lt;/year&gt;&lt;/dates&gt;&lt;work-type&gt;Conference Paper&lt;/work-type&gt;&lt;urls&gt;&lt;related-urls&gt;&lt;url&gt;https://www.scopus.com/inward/record.uri?eid=2-s2.0-85079621982&amp;amp;doi=10.1145%2f3351095.3372830&amp;amp;partnerID=40&amp;amp;md5=5ac554ae3ec969cf07de2a3164c7bde3&lt;/url&gt;&lt;/related-urls&gt;&lt;/urls&gt;&lt;custom3&gt;FAT* 2020 - Proceedings of the 2020 Conference on Fairness, Accountability, and Transparency&lt;/custom3&gt;&lt;electronic-resource-num&gt;10.1145/3351095.3372830&lt;/electronic-resource-num&gt;&lt;remote-database-name&gt;Scopus&lt;/remote-database-name&gt;&lt;/record&gt;&lt;/Cite&gt;&lt;/EndNote&gt;</w:instrText>
-      </w:r>
-      <w:r>
-        <w:rPr>
-          <w:lang w:val="en-US"/>
-        </w:rPr>
-        <w:fldChar w:fldCharType="separate"/>
-      </w:r>
-      <w:r>
-        <w:rPr>
-          <w:noProof/>
-          <w:lang w:val="en-US"/>
-        </w:rPr>
-        <w:t>[35]</w:t>
       </w:r>
       <w:r>
         <w:rPr>
@@ -7727,7 +7446,7 @@
         <w:rPr>
           <w:lang w:val="en-US"/>
         </w:rPr>
-        <w:instrText xml:space="preserve"> ADDIN EN.CITE &lt;EndNote&gt;&lt;Cite&gt;&lt;Author&gt;Dandl&lt;/Author&gt;&lt;Year&gt;2020&lt;/Year&gt;&lt;RecNum&gt;99&lt;/RecNum&gt;&lt;DisplayText&gt;[13]&lt;/DisplayText&gt;&lt;record&gt;&lt;rec-number&gt;99&lt;/rec-number&gt;&lt;foreign-keys&gt;&lt;key app="EN" db-id="p22005xv5srwpxeed275s99yfvez9tfr995s" timestamp="1606140086"&gt;99&lt;/key&gt;&lt;/foreign-keys&gt;&lt;ref-type name="Conference Proceedings"&gt;10&lt;/ref-type&gt;&lt;contributors&gt;&lt;authors&gt;&lt;author&gt;Dandl, Susanne&lt;/author&gt;&lt;author&gt;Molnar, Christoph&lt;/author&gt;&lt;author&gt;Binder, Martin&lt;/author&gt;&lt;author&gt;Bischl, Bernd&lt;/author&gt;&lt;/authors&gt;&lt;secondary-authors&gt;&lt;author&gt;Bäck, Thomas&lt;/author&gt;&lt;author&gt;Preuss, Mike&lt;/author&gt;&lt;author&gt;Deutz, André&lt;/author&gt;&lt;author&gt;Wang, Hao&lt;/author&gt;&lt;author&gt;Doerr, Carola&lt;/author&gt;&lt;author&gt;Emmerich, Michael&lt;/author&gt;&lt;author&gt;Trautmann, Heike&lt;/author&gt;&lt;/secondary-authors&gt;&lt;/contributors&gt;&lt;titles&gt;&lt;title&gt;Multi-Objective Counterfactual Explanations&lt;/title&gt;&lt;secondary-title&gt;Parallel Problem Solving from Nature – PPSN XVI&lt;/secondary-title&gt;&lt;/titles&gt;&lt;pages&gt;448-469&lt;/pages&gt;&lt;dates&gt;&lt;year&gt;2020&lt;/year&gt;&lt;pub-dates&gt;&lt;date&gt;2020//&lt;/date&gt;&lt;/pub-dates&gt;&lt;/dates&gt;&lt;pub-location&gt;Cham&lt;/pub-location&gt;&lt;publisher&gt;Springer International Publishing&lt;/publisher&gt;&lt;isbn&gt;978-3-030-58112-1&lt;/isbn&gt;&lt;urls&gt;&lt;/urls&gt;&lt;/record&gt;&lt;/Cite&gt;&lt;/EndNote&gt;</w:instrText>
+        <w:instrText xml:space="preserve"> ADDIN EN.CITE &lt;EndNote&gt;&lt;Cite&gt;&lt;Author&gt;Dandl&lt;/Author&gt;&lt;Year&gt;2020&lt;/Year&gt;&lt;RecNum&gt;99&lt;/RecNum&gt;&lt;DisplayText&gt;[35]&lt;/DisplayText&gt;&lt;record&gt;&lt;rec-number&gt;99&lt;/rec-number&gt;&lt;foreign-keys&gt;&lt;key app="EN" db-id="p22005xv5srwpxeed275s99yfvez9tfr995s" timestamp="1606140086"&gt;99&lt;/key&gt;&lt;/foreign-keys&gt;&lt;ref-type name="Conference Proceedings"&gt;10&lt;/ref-type&gt;&lt;contributors&gt;&lt;authors&gt;&lt;author&gt;Dandl, Susanne&lt;/author&gt;&lt;author&gt;Molnar, Christoph&lt;/author&gt;&lt;author&gt;Binder, Martin&lt;/author&gt;&lt;author&gt;Bischl, Bernd&lt;/author&gt;&lt;/authors&gt;&lt;secondary-authors&gt;&lt;author&gt;Bäck, Thomas&lt;/author&gt;&lt;author&gt;Preuss, Mike&lt;/author&gt;&lt;author&gt;Deutz, André&lt;/author&gt;&lt;author&gt;Wang, Hao&lt;/author&gt;&lt;author&gt;Doerr, Carola&lt;/author&gt;&lt;author&gt;Emmerich, Michael&lt;/author&gt;&lt;author&gt;Trautmann, Heike&lt;/author&gt;&lt;/secondary-authors&gt;&lt;/contributors&gt;&lt;titles&gt;&lt;title&gt;Multi-Objective Counterfactual Explanations&lt;/title&gt;&lt;secondary-title&gt;Parallel Problem Solving from Nature – PPSN XVI&lt;/secondary-title&gt;&lt;/titles&gt;&lt;pages&gt;448-469&lt;/pages&gt;&lt;dates&gt;&lt;year&gt;2020&lt;/year&gt;&lt;pub-dates&gt;&lt;date&gt;2020//&lt;/date&gt;&lt;/pub-dates&gt;&lt;/dates&gt;&lt;pub-location&gt;Cham&lt;/pub-location&gt;&lt;publisher&gt;Springer International Publishing&lt;/publisher&gt;&lt;isbn&gt;978-3-030-58112-1&lt;/isbn&gt;&lt;urls&gt;&lt;/urls&gt;&lt;/record&gt;&lt;/Cite&gt;&lt;/EndNote&gt;</w:instrText>
       </w:r>
       <w:r>
         <w:rPr>
@@ -7740,7 +7459,7 @@
           <w:noProof/>
           <w:lang w:val="en-US"/>
         </w:rPr>
-        <w:t>[13]</w:t>
+        <w:t>[35]</w:t>
       </w:r>
       <w:r>
         <w:rPr>
@@ -7758,7 +7477,13 @@
         <w:rPr>
           <w:lang w:val="en-US"/>
         </w:rPr>
-        <w:t xml:space="preserve"> Uses a distance metric for both a low number of feature changes, and close to observed data points.</w:t>
+        <w:t xml:space="preserve"> Uses a distance metric</w:t>
+      </w:r>
+      <w:r>
+        <w:rPr>
+          <w:lang w:val="en-US"/>
+        </w:rPr>
+        <w:t xml:space="preserve"> based on four objectives, which are optimized simultaneously.</w:t>
       </w:r>
     </w:p>
     <w:p>
@@ -7862,7 +7587,19 @@
         <w:rPr>
           <w:lang w:val="en-US"/>
         </w:rPr>
-        <w:t>Based on L1 distance (2) for numerical features. The final objective is based around finding the L1 distance between x</w:t>
+        <w:t xml:space="preserve">Based on L1 distance (2) for numerical features. The final objective </w:t>
+      </w:r>
+      <w:r>
+        <w:rPr>
+          <w:lang w:val="en-US"/>
+        </w:rPr>
+        <w:t xml:space="preserve">(4) </w:t>
+      </w:r>
+      <w:r>
+        <w:rPr>
+          <w:lang w:val="en-US"/>
+        </w:rPr>
+        <w:t>is based around finding the L1 distance between x</w:t>
       </w:r>
       <w:r>
         <w:rPr>
@@ -7905,7 +7642,400 @@
         <w:rPr>
           <w:lang w:val="en-US"/>
         </w:rPr>
+        <w:t xml:space="preserve"> For the crowding distance sorting, the method not only considers distances in the objective space, but also in the input space. In this way, they are kept if the feature values vary greatly in addition to their objective values.</w:t>
+      </w:r>
+      <w:r>
+        <w:rPr>
+          <w:lang w:val="en-US"/>
+        </w:rPr>
+        <w:t xml:space="preserve"> This corresponds better to the users’ desires.</w:t>
+      </w:r>
+      <w:r>
+        <w:rPr>
+          <w:lang w:val="en-US"/>
+        </w:rPr>
+        <w:t xml:space="preserve"> </w:t>
+      </w:r>
+    </w:p>
+    <w:p>
+      <w:pPr>
+        <w:rPr>
+          <w:lang w:val="en-US"/>
+        </w:rPr>
+      </w:pPr>
+      <w:r>
+        <w:rPr>
+          <w:lang w:val="en-US"/>
+        </w:rPr>
+        <w:t>Actionable features are also taken into account</w:t>
+      </w:r>
+      <w:r>
+        <w:rPr>
+          <w:lang w:val="en-US"/>
+        </w:rPr>
+        <w:t>, meaning that feature values are capped to represent more realistic values.</w:t>
+      </w:r>
+    </w:p>
+    <w:p>
+      <w:pPr>
+        <w:rPr>
+          <w:lang w:val="en-US"/>
+        </w:rPr>
+      </w:pPr>
+      <w:r>
+        <w:rPr>
+          <w:lang w:val="en-US"/>
+        </w:rPr>
+        <w:t>Only evaluated on the 4 objectives posed, in comparison to other state-of-the-art methods (dice, recourse, whatif, tweaking).</w:t>
+      </w:r>
+    </w:p>
+    <w:p>
+      <w:pPr>
+        <w:rPr>
+          <w:lang w:val="en-US"/>
+        </w:rPr>
+      </w:pPr>
+    </w:p>
+    <w:p>
+      <w:pPr>
+        <w:rPr>
+          <w:lang w:val="en-US"/>
+        </w:rPr>
+      </w:pPr>
+      <w:r>
+        <w:rPr>
+          <w:lang w:val="en-US"/>
+        </w:rPr>
+        <w:t>Counterfactual Local Explanations viA</w:t>
+      </w:r>
+      <w:r>
+        <w:rPr>
+          <w:lang w:val="en-US"/>
+        </w:rPr>
+        <w:t xml:space="preserve"> </w:t>
+      </w:r>
+      <w:r>
+        <w:rPr>
+          <w:lang w:val="en-US"/>
+        </w:rPr>
+        <w:t>Regression (CLEAR)</w:t>
+      </w:r>
+      <w:r>
+        <w:rPr>
+          <w:lang w:val="en-US"/>
+        </w:rPr>
+        <w:t xml:space="preserve"> </w:t>
+      </w:r>
+      <w:r>
+        <w:rPr>
+          <w:lang w:val="en-US"/>
+        </w:rPr>
+        <w:fldChar w:fldCharType="begin"/>
+      </w:r>
+      <w:r>
+        <w:rPr>
+          <w:lang w:val="en-US"/>
+        </w:rPr>
+        <w:instrText xml:space="preserve"> ADDIN EN.CITE &lt;EndNote&gt;&lt;Cite&gt;&lt;Author&gt;White&lt;/Author&gt;&lt;Year&gt;2020&lt;/Year&gt;&lt;RecNum&gt;193&lt;/RecNum&gt;&lt;DisplayText&gt;[36]&lt;/DisplayText&gt;&lt;record&gt;&lt;rec-number&gt;193&lt;/rec-number&gt;&lt;foreign-keys&gt;&lt;key app="EN" db-id="p22005xv5srwpxeed275s99yfvez9tfr995s" timestamp="1606923343"&gt;193&lt;/key&gt;&lt;/foreign-keys&gt;&lt;ref-type name="Conference Proceedings"&gt;10&lt;/ref-type&gt;&lt;contributors&gt;&lt;authors&gt;&lt;author&gt;White, Adam&lt;/author&gt;&lt;author&gt;Garcez, A.&lt;/author&gt;&lt;/authors&gt;&lt;/contributors&gt;&lt;titles&gt;&lt;title&gt;Measurable Counterfactual Local Explanations for Any Classifier&lt;/title&gt;&lt;secondary-title&gt;ECAI&lt;/secondary-title&gt;&lt;/titles&gt;&lt;dates&gt;&lt;year&gt;2020&lt;/year&gt;&lt;/dates&gt;&lt;urls&gt;&lt;/urls&gt;&lt;/record&gt;&lt;/Cite&gt;&lt;/EndNote&gt;</w:instrText>
+      </w:r>
+      <w:r>
+        <w:rPr>
+          <w:lang w:val="en-US"/>
+        </w:rPr>
+        <w:fldChar w:fldCharType="separate"/>
+      </w:r>
+      <w:r>
+        <w:rPr>
+          <w:noProof/>
+          <w:lang w:val="en-US"/>
+        </w:rPr>
+        <w:t>[36]</w:t>
+      </w:r>
+      <w:r>
+        <w:rPr>
+          <w:lang w:val="en-US"/>
+        </w:rPr>
+        <w:fldChar w:fldCharType="end"/>
+      </w:r>
+      <w:r>
+        <w:rPr>
+          <w:lang w:val="en-US"/>
+        </w:rPr>
+        <w:t xml:space="preserve">. </w:t>
+      </w:r>
+      <w:r>
+        <w:rPr>
+          <w:lang w:val="en-US"/>
+        </w:rPr>
+        <w:t>They highlight the fact that when only generating counterfactuals, there is no notion of why the current prediction was made or how much each current feature contributed to the prediction.</w:t>
+      </w:r>
+      <w:r>
+        <w:rPr>
+          <w:lang w:val="en-US"/>
+        </w:rPr>
+        <w:t xml:space="preserve"> They indicate that instead perhaps a neighborhood could be defined around x.</w:t>
+      </w:r>
+    </w:p>
+    <w:p>
+      <w:pPr>
+        <w:rPr>
+          <w:lang w:val="en-US"/>
+        </w:rPr>
+      </w:pPr>
+      <w:r>
+        <w:rPr>
+          <w:lang w:val="en-US"/>
+        </w:rPr>
+        <w:t xml:space="preserve">The method is based around </w:t>
+      </w:r>
+    </w:p>
+    <w:p>
+      <w:pPr>
+        <w:pStyle w:val="Lijstalinea"/>
+        <w:numPr>
+          <w:ilvl w:val="0"/>
+          <w:numId w:val="12"/>
+        </w:numPr>
+        <w:rPr>
+          <w:lang w:val="en-US"/>
+        </w:rPr>
+      </w:pPr>
+      <w:r>
+        <w:rPr>
+          <w:lang w:val="en-US"/>
+        </w:rPr>
+        <w:t>creating counterfactuals by searching through the feature space</w:t>
+      </w:r>
+    </w:p>
+    <w:p>
+      <w:pPr>
+        <w:pStyle w:val="Lijstalinea"/>
+        <w:numPr>
+          <w:ilvl w:val="0"/>
+          <w:numId w:val="12"/>
+        </w:numPr>
+        <w:rPr>
+          <w:lang w:val="en-US"/>
+        </w:rPr>
+      </w:pPr>
+      <w:r>
+        <w:rPr>
+          <w:lang w:val="en-US"/>
+        </w:rPr>
+        <w:t>generating a synthetic dataset by sampling features, creating neighborhood around x (using Euclidean distance).</w:t>
+      </w:r>
+    </w:p>
+    <w:p>
+      <w:pPr>
+        <w:pStyle w:val="Lijstalinea"/>
+        <w:numPr>
+          <w:ilvl w:val="0"/>
+          <w:numId w:val="12"/>
+        </w:numPr>
+        <w:rPr>
+          <w:lang w:val="en-US"/>
+        </w:rPr>
+      </w:pPr>
+      <w:r>
+        <w:rPr>
+          <w:lang w:val="en-US"/>
+        </w:rPr>
+        <w:t>Perform regression on the neighborhood dataset.</w:t>
+      </w:r>
+    </w:p>
+    <w:p>
+      <w:pPr>
+        <w:rPr>
+          <w:lang w:val="en-US"/>
+        </w:rPr>
+      </w:pPr>
+      <w:r>
+        <w:rPr>
+          <w:lang w:val="en-US"/>
+        </w:rPr>
+        <w:t>They only change one feature at a time</w:t>
+      </w:r>
+    </w:p>
+    <w:p>
+      <w:pPr>
+        <w:rPr>
+          <w:lang w:val="en-US"/>
+        </w:rPr>
+      </w:pPr>
+      <w:r>
+        <w:rPr>
+          <w:lang w:val="en-US"/>
+        </w:rPr>
+        <w:t>They evaluate in comparison to LIME and based on a fidelity measure, which I don’t really understand.</w:t>
+      </w:r>
+    </w:p>
+    <w:p>
+      <w:pPr>
+        <w:rPr>
+          <w:lang w:val="en-US"/>
+        </w:rPr>
+      </w:pPr>
+      <w:r>
+        <w:rPr>
+          <w:lang w:val="en-US"/>
+        </w:rPr>
         <w:br w:type="page"/>
+      </w:r>
+    </w:p>
+    <w:p>
+      <w:pPr>
+        <w:rPr>
+          <w:lang w:val="en-US"/>
+        </w:rPr>
+      </w:pPr>
+      <w:r>
+        <w:rPr>
+          <w:lang w:val="en-US"/>
+        </w:rPr>
+        <w:lastRenderedPageBreak/>
+        <w:t xml:space="preserve">Created an interactive user-based system, that supports a range of </w:t>
+      </w:r>
+      <w:r>
+        <w:rPr>
+          <w:i/>
+          <w:iCs/>
+          <w:lang w:val="en-US"/>
+        </w:rPr>
+        <w:t>why</w:t>
+      </w:r>
+      <w:r>
+        <w:rPr>
+          <w:lang w:val="en-US"/>
+        </w:rPr>
+        <w:t xml:space="preserve"> questions asked by a user through chat, called Glass-Box </w:t>
+      </w:r>
+      <w:r>
+        <w:rPr>
+          <w:lang w:val="en-US"/>
+        </w:rPr>
+        <w:fldChar w:fldCharType="begin"/>
+      </w:r>
+      <w:r>
+        <w:rPr>
+          <w:lang w:val="en-US"/>
+        </w:rPr>
+        <w:instrText xml:space="preserve"> ADDIN EN.CITE &lt;EndNote&gt;&lt;Cite&gt;&lt;Author&gt;Sokol&lt;/Author&gt;&lt;Year&gt;2020&lt;/Year&gt;&lt;RecNum&gt;182&lt;/RecNum&gt;&lt;DisplayText&gt;[37]&lt;/DisplayText&gt;&lt;record&gt;&lt;rec-number&gt;182&lt;/rec-number&gt;&lt;foreign-keys&gt;&lt;key app="EN" db-id="p22005xv5srwpxeed275s99yfvez9tfr995s" timestamp="1606496892"&gt;182&lt;/key&gt;&lt;/foreign-keys&gt;&lt;ref-type name="Journal Article"&gt;17&lt;/ref-type&gt;&lt;contributors&gt;&lt;authors&gt;&lt;author&gt;Sokol, K.&lt;/author&gt;&lt;author&gt;Flach, P.&lt;/author&gt;&lt;/authors&gt;&lt;/contributors&gt;&lt;titles&gt;&lt;title&gt;One Explanation Does Not Fit All: The Promise of Interactive Explanations for Machine Learning Transparency&lt;/title&gt;&lt;secondary-title&gt;KI - Kunstliche Intelligenz&lt;/secondary-title&gt;&lt;/titles&gt;&lt;periodical&gt;&lt;full-title&gt;KI - Kunstliche Intelligenz&lt;/full-title&gt;&lt;/periodical&gt;&lt;pages&gt;235-250&lt;/pages&gt;&lt;volume&gt;34&lt;/volume&gt;&lt;number&gt;2&lt;/number&gt;&lt;dates&gt;&lt;year&gt;2020&lt;/year&gt;&lt;/dates&gt;&lt;work-type&gt;Article&lt;/work-type&gt;&lt;urls&gt;&lt;related-urls&gt;&lt;url&gt;https://www.scopus.com/inward/record.uri?eid=2-s2.0-85088051328&amp;amp;doi=10.1007%2fs13218-020-00637-y&amp;amp;partnerID=40&amp;amp;md5=cc5636525c456a3c3de2b235cdb415d9&lt;/url&gt;&lt;url&gt;https://link.springer.com/content/pdf/10.1007/s13218-020-00637-y.pdf&lt;/url&gt;&lt;/related-urls&gt;&lt;/urls&gt;&lt;electronic-resource-num&gt;10.1007/s13218-020-00637-y&lt;/electronic-resource-num&gt;&lt;remote-database-name&gt;Scopus&lt;/remote-database-name&gt;&lt;/record&gt;&lt;/Cite&gt;&lt;/EndNote&gt;</w:instrText>
+      </w:r>
+      <w:r>
+        <w:rPr>
+          <w:lang w:val="en-US"/>
+        </w:rPr>
+        <w:fldChar w:fldCharType="separate"/>
+      </w:r>
+      <w:r>
+        <w:rPr>
+          <w:noProof/>
+          <w:lang w:val="en-US"/>
+        </w:rPr>
+        <w:t>[37]</w:t>
+      </w:r>
+      <w:r>
+        <w:rPr>
+          <w:lang w:val="en-US"/>
+        </w:rPr>
+        <w:fldChar w:fldCharType="end"/>
+      </w:r>
+      <w:r>
+        <w:rPr>
+          <w:lang w:val="en-US"/>
+        </w:rPr>
+        <w:t>. It provides class-contrastive counterfactual explanations, presented in natural language. They used the German credit dataset, which has a binary classification. The class contract in a multi-class classification could be specified.</w:t>
+      </w:r>
+    </w:p>
+    <w:p>
+      <w:pPr>
+        <w:rPr>
+          <w:lang w:val="en-US"/>
+        </w:rPr>
+      </w:pPr>
+      <w:r>
+        <w:rPr>
+          <w:lang w:val="en-US"/>
+        </w:rPr>
+        <w:t xml:space="preserve">Three types of questions are allowed: </w:t>
+      </w:r>
+      <w:r>
+        <w:rPr>
+          <w:i/>
+          <w:iCs/>
+          <w:lang w:val="en-US"/>
+        </w:rPr>
+        <w:t>Why</w:t>
+      </w:r>
+      <w:r>
+        <w:rPr>
+          <w:lang w:val="en-US"/>
+        </w:rPr>
+        <w:t xml:space="preserve"> gives a plain counterfactual. </w:t>
+      </w:r>
+      <w:r>
+        <w:rPr>
+          <w:i/>
+          <w:iCs/>
+          <w:lang w:val="en-US"/>
+        </w:rPr>
+        <w:t>Why given</w:t>
+      </w:r>
+      <w:r>
+        <w:rPr>
+          <w:lang w:val="en-US"/>
+        </w:rPr>
+        <w:t xml:space="preserve"> gives another counterfactual where some variables are fixed.</w:t>
+      </w:r>
+    </w:p>
+    <w:p>
+      <w:pPr>
+        <w:rPr>
+          <w:lang w:val="en-US"/>
+        </w:rPr>
+      </w:pPr>
+      <w:r>
+        <w:rPr>
+          <w:lang w:val="en-US"/>
+        </w:rPr>
+        <w:t xml:space="preserve">Desiderata based on </w:t>
+      </w:r>
+      <w:r>
+        <w:rPr>
+          <w:lang w:val="en-US"/>
+        </w:rPr>
+        <w:fldChar w:fldCharType="begin"/>
+      </w:r>
+      <w:r>
+        <w:rPr>
+          <w:lang w:val="en-US"/>
+        </w:rPr>
+        <w:instrText xml:space="preserve"> ADDIN EN.CITE &lt;EndNote&gt;&lt;Cite&gt;&lt;Author&gt;Sokol&lt;/Author&gt;&lt;Year&gt;2019&lt;/Year&gt;&lt;RecNum&gt;180&lt;/RecNum&gt;&lt;DisplayText&gt;[32]&lt;/DisplayText&gt;&lt;record&gt;&lt;rec-number&gt;180&lt;/rec-number&gt;&lt;foreign-keys&gt;&lt;key app="EN" db-id="p22005xv5srwpxeed275s99yfvez9tfr995s" timestamp="1606496892"&gt;180&lt;/key&gt;&lt;/foreign-keys&gt;&lt;ref-type name="Conference Proceedings"&gt;10&lt;/ref-type&gt;&lt;contributors&gt;&lt;authors&gt;&lt;author&gt;Sokol, K.&lt;/author&gt;&lt;author&gt;Flach, P.&lt;/author&gt;&lt;/authors&gt;&lt;/contributors&gt;&lt;titles&gt;&lt;title&gt;Desiderata for interpretability: Explaining decision tree predictions with counterfactuals&lt;/title&gt;&lt;/titles&gt;&lt;pages&gt;10035-10036&lt;/pages&gt;&lt;dates&gt;&lt;year&gt;2019&lt;/year&gt;&lt;/dates&gt;&lt;work-type&gt;Conference Paper&lt;/work-type&gt;&lt;urls&gt;&lt;related-urls&gt;&lt;url&gt;https://www.scopus.com/inward/record.uri?eid=2-s2.0-85090800032&amp;amp;partnerID=40&amp;amp;md5=51f4a86807a62a973b8bf00ab7d18caa&lt;/url&gt;&lt;/related-urls&gt;&lt;/urls&gt;&lt;custom3&gt;33rd AAAI Conference on Artificial Intelligence, AAAI 2019, 31st Innovative Applications of Artificial Intelligence Conference, IAAI 2019 and the 9th AAAI Symposium on Educational Advances in Artificial Intelligence, EAAI 2019&lt;/custom3&gt;&lt;remote-database-name&gt;Scopus&lt;/remote-database-name&gt;&lt;/record&gt;&lt;/Cite&gt;&lt;/EndNote&gt;</w:instrText>
+      </w:r>
+      <w:r>
+        <w:rPr>
+          <w:lang w:val="en-US"/>
+        </w:rPr>
+        <w:fldChar w:fldCharType="separate"/>
+      </w:r>
+      <w:r>
+        <w:rPr>
+          <w:noProof/>
+          <w:lang w:val="en-US"/>
+        </w:rPr>
+        <w:t>[32]</w:t>
+      </w:r>
+      <w:r>
+        <w:rPr>
+          <w:lang w:val="en-US"/>
+        </w:rPr>
+        <w:fldChar w:fldCharType="end"/>
+      </w:r>
+      <w:r>
+        <w:rPr>
+          <w:lang w:val="en-US"/>
+        </w:rPr>
+        <w:t>:</w:t>
       </w:r>
     </w:p>
     <w:p>
@@ -7919,6 +8049,353 @@
           <w:lang w:val="en-US"/>
         </w:rPr>
       </w:pPr>
+      <w:r>
+        <w:rPr>
+          <w:lang w:val="en-US"/>
+        </w:rPr>
+        <w:t>F3: Explanation Target</w:t>
+      </w:r>
+      <w:r>
+        <w:rPr>
+          <w:lang w:val="en-US"/>
+        </w:rPr>
+        <w:t xml:space="preserve">, </w:t>
+      </w:r>
+      <w:r>
+        <w:rPr>
+          <w:lang w:val="en-US"/>
+        </w:rPr>
+        <w:t>F4: Explanation Breadth/Scope</w:t>
+      </w:r>
+      <w:r>
+        <w:rPr>
+          <w:lang w:val="en-US"/>
+        </w:rPr>
+        <w:t xml:space="preserve">, </w:t>
+      </w:r>
+      <w:r>
+        <w:rPr>
+          <w:lang w:val="en-US"/>
+        </w:rPr>
+        <w:t xml:space="preserve">F7: Relation to the Predictive System </w:t>
+      </w:r>
+    </w:p>
+    <w:p>
+      <w:pPr>
+        <w:pStyle w:val="Lijstalinea"/>
+        <w:numPr>
+          <w:ilvl w:val="0"/>
+          <w:numId w:val="1"/>
+        </w:numPr>
+        <w:rPr>
+          <w:lang w:val="en-US"/>
+        </w:rPr>
+      </w:pPr>
+      <w:r>
+        <w:rPr>
+          <w:lang w:val="en-US"/>
+        </w:rPr>
+        <w:t>O7: Function of the Explanation</w:t>
+      </w:r>
+      <w:r>
+        <w:rPr>
+          <w:lang w:val="en-US"/>
+        </w:rPr>
+        <w:t xml:space="preserve">, </w:t>
+      </w:r>
+      <w:r>
+        <w:rPr>
+          <w:lang w:val="en-US"/>
+        </w:rPr>
+        <w:t>O8: Causality vs. Actionability</w:t>
+      </w:r>
+    </w:p>
+    <w:p>
+      <w:pPr>
+        <w:pStyle w:val="Lijstalinea"/>
+        <w:numPr>
+          <w:ilvl w:val="0"/>
+          <w:numId w:val="1"/>
+        </w:numPr>
+        <w:rPr>
+          <w:lang w:val="en-US"/>
+        </w:rPr>
+      </w:pPr>
+      <w:r>
+        <w:rPr>
+          <w:lang w:val="en-US"/>
+        </w:rPr>
+        <w:t>U3: Contextfullness</w:t>
+      </w:r>
+      <w:r>
+        <w:rPr>
+          <w:lang w:val="en-US"/>
+        </w:rPr>
+        <w:t xml:space="preserve">, </w:t>
+      </w:r>
+      <w:r>
+        <w:rPr>
+          <w:lang w:val="en-US"/>
+        </w:rPr>
+        <w:t>U6: Chronology</w:t>
+      </w:r>
+      <w:r>
+        <w:rPr>
+          <w:lang w:val="en-US"/>
+        </w:rPr>
+        <w:t xml:space="preserve">, </w:t>
+      </w:r>
+      <w:r>
+        <w:rPr>
+          <w:lang w:val="en-US"/>
+        </w:rPr>
+        <w:t>U7: Coherence</w:t>
+      </w:r>
+      <w:r>
+        <w:rPr>
+          <w:lang w:val="en-US"/>
+        </w:rPr>
+        <w:t xml:space="preserve">, </w:t>
+      </w:r>
+      <w:r>
+        <w:rPr>
+          <w:lang w:val="en-US"/>
+        </w:rPr>
+        <w:t>U8: Novelty</w:t>
+      </w:r>
+      <w:r>
+        <w:rPr>
+          <w:lang w:val="en-US"/>
+        </w:rPr>
+        <w:t xml:space="preserve">, </w:t>
+      </w:r>
+      <w:r>
+        <w:rPr>
+          <w:lang w:val="en-US"/>
+        </w:rPr>
+        <w:t>U9: Complexity</w:t>
+      </w:r>
+      <w:r>
+        <w:rPr>
+          <w:lang w:val="en-US"/>
+        </w:rPr>
+        <w:t xml:space="preserve">, </w:t>
+      </w:r>
+      <w:r>
+        <w:rPr>
+          <w:lang w:val="en-US"/>
+        </w:rPr>
+        <w:t>U10: Personalisation</w:t>
+      </w:r>
+      <w:r>
+        <w:rPr>
+          <w:lang w:val="en-US"/>
+        </w:rPr>
+        <w:t xml:space="preserve">, </w:t>
+      </w:r>
+      <w:r>
+        <w:rPr>
+          <w:lang w:val="en-US"/>
+        </w:rPr>
+        <w:t>U11: Parsimony</w:t>
+      </w:r>
+    </w:p>
+    <w:p>
+      <w:pPr>
+        <w:rPr>
+          <w:lang w:val="en-US"/>
+        </w:rPr>
+      </w:pPr>
+      <w:r>
+        <w:rPr>
+          <w:lang w:val="en-US"/>
+        </w:rPr>
+        <w:t>They allow the explanation to go further than a single data point, to a subspace of the data.</w:t>
+      </w:r>
+    </w:p>
+    <w:p>
+      <w:pPr>
+        <w:rPr>
+          <w:lang w:val="en-US"/>
+        </w:rPr>
+      </w:pPr>
+      <w:r>
+        <w:rPr>
+          <w:lang w:val="en-US"/>
+        </w:rPr>
+        <w:t>Tested on AI people (6) and lay persons (11).</w:t>
+      </w:r>
+      <w:r>
+        <w:rPr>
+          <w:lang w:val="en-US"/>
+        </w:rPr>
+        <w:t xml:space="preserve"> They were satisfied with the explanations regarding understanding and content.</w:t>
+      </w:r>
+    </w:p>
+    <w:p>
+      <w:pPr>
+        <w:rPr>
+          <w:lang w:val="en-US"/>
+        </w:rPr>
+      </w:pPr>
+      <w:r>
+        <w:rPr>
+          <w:lang w:val="en-US"/>
+        </w:rPr>
+        <w:t>They used a decision tree to be the ML model and was used to generate the counterfactuals.</w:t>
+      </w:r>
+    </w:p>
+    <w:p>
+      <w:pPr>
+        <w:rPr>
+          <w:lang w:val="en-US"/>
+        </w:rPr>
+      </w:pPr>
+    </w:p>
+    <w:p>
+      <w:pPr>
+        <w:rPr>
+          <w:lang w:val="en-US"/>
+        </w:rPr>
+      </w:pPr>
+    </w:p>
+    <w:p>
+      <w:pPr>
+        <w:rPr>
+          <w:lang w:val="en-US"/>
+        </w:rPr>
+      </w:pPr>
+      <w:r>
+        <w:rPr>
+          <w:lang w:val="en-US"/>
+        </w:rPr>
+        <w:t>Counterfactual Explanations for Robustness,</w:t>
+      </w:r>
+      <w:r>
+        <w:rPr>
+          <w:lang w:val="en-US"/>
+        </w:rPr>
+        <w:t xml:space="preserve"> </w:t>
+      </w:r>
+      <w:r>
+        <w:rPr>
+          <w:lang w:val="en-US"/>
+        </w:rPr>
+        <w:t>Transparency, Interpretability, and Fairness of Artificial</w:t>
+      </w:r>
+      <w:r>
+        <w:rPr>
+          <w:lang w:val="en-US"/>
+        </w:rPr>
+        <w:t xml:space="preserve"> </w:t>
+      </w:r>
+      <w:r>
+        <w:rPr>
+          <w:lang w:val="en-US"/>
+        </w:rPr>
+        <w:t>Intelligence models (CERTIFAI)</w:t>
+      </w:r>
+      <w:r>
+        <w:rPr>
+          <w:lang w:val="en-US"/>
+        </w:rPr>
+        <w:t xml:space="preserve"> </w:t>
+      </w:r>
+      <w:r>
+        <w:rPr>
+          <w:lang w:val="en-US"/>
+        </w:rPr>
+        <w:fldChar w:fldCharType="begin"/>
+      </w:r>
+      <w:r>
+        <w:rPr>
+          <w:lang w:val="en-US"/>
+        </w:rPr>
+        <w:instrText xml:space="preserve"> ADDIN EN.CITE &lt;EndNote&gt;&lt;Cite&gt;&lt;Author&gt;Sharma&lt;/Author&gt;&lt;Year&gt;2020&lt;/Year&gt;&lt;RecNum&gt;176&lt;/RecNum&gt;&lt;DisplayText&gt;[38]&lt;/DisplayText&gt;&lt;record&gt;&lt;rec-number&gt;176&lt;/rec-number&gt;&lt;foreign-keys&gt;&lt;key app="EN" db-id="p22005xv5srwpxeed275s99yfvez9tfr995s" timestamp="1606496892"&gt;176&lt;/key&gt;&lt;/foreign-keys&gt;&lt;ref-type name="Conference Proceedings"&gt;10&lt;/ref-type&gt;&lt;contributors&gt;&lt;authors&gt;&lt;author&gt;Sharma, S.&lt;/author&gt;&lt;author&gt;Henderson, J.&lt;/author&gt;&lt;author&gt;Ghosh, J.&lt;/author&gt;&lt;/authors&gt;&lt;/contributors&gt;&lt;titles&gt;&lt;title&gt;CERTIFAI: A common framework to provide explanations and analyse the fairness and robustness of black-box models&lt;/title&gt;&lt;/titles&gt;&lt;pages&gt;166-172&lt;/pages&gt;&lt;dates&gt;&lt;year&gt;2020&lt;/year&gt;&lt;/dates&gt;&lt;work-type&gt;Conference Paper&lt;/work-type&gt;&lt;urls&gt;&lt;related-urls&gt;&lt;url&gt;https://www.scopus.com/inward/record.uri?eid=2-s2.0-85082167946&amp;amp;doi=10.1145%2f3375627.3375812&amp;amp;partnerID=40&amp;amp;md5=ccfc8f0c3d0383c39b050bdb538e7407&lt;/url&gt;&lt;/related-urls&gt;&lt;/urls&gt;&lt;custom3&gt;AIES 2020 - Proceedings of the AAAI/ACM Conference on AI, Ethics, and Society&lt;/custom3&gt;&lt;electronic-resource-num&gt;10.1145/3375627.3375812&lt;/electronic-resource-num&gt;&lt;remote-database-name&gt;Scopus&lt;/remote-database-name&gt;&lt;/record&gt;&lt;/Cite&gt;&lt;/EndNote&gt;</w:instrText>
+      </w:r>
+      <w:r>
+        <w:rPr>
+          <w:lang w:val="en-US"/>
+        </w:rPr>
+        <w:fldChar w:fldCharType="separate"/>
+      </w:r>
+      <w:r>
+        <w:rPr>
+          <w:noProof/>
+          <w:lang w:val="en-US"/>
+        </w:rPr>
+        <w:t>[38]</w:t>
+      </w:r>
+      <w:r>
+        <w:rPr>
+          <w:lang w:val="en-US"/>
+        </w:rPr>
+        <w:fldChar w:fldCharType="end"/>
+      </w:r>
+      <w:r>
+        <w:rPr>
+          <w:lang w:val="en-US"/>
+        </w:rPr>
+        <w:t xml:space="preserve">. </w:t>
+      </w:r>
+    </w:p>
+    <w:p>
+      <w:pPr>
+        <w:rPr>
+          <w:lang w:val="en-US"/>
+        </w:rPr>
+      </w:pPr>
+      <w:r>
+        <w:rPr>
+          <w:lang w:val="en-US"/>
+        </w:rPr>
+        <w:t xml:space="preserve">They use a genetic algorithm based on minimum </w:t>
+      </w:r>
+      <w:proofErr w:type="gramStart"/>
+      <w:r>
+        <w:rPr>
+          <w:lang w:val="en-US"/>
+        </w:rPr>
+        <w:t>distance  (</w:t>
+      </w:r>
+      <w:proofErr w:type="gramEnd"/>
+      <w:r>
+        <w:rPr>
+          <w:lang w:val="en-US"/>
+        </w:rPr>
+        <w:t>L1 distance) between counterfactual and instance to be explained.</w:t>
+      </w:r>
+    </w:p>
+    <w:p>
+      <w:pPr>
+        <w:rPr>
+          <w:lang w:val="en-US"/>
+        </w:rPr>
+      </w:pPr>
+      <w:r>
+        <w:rPr>
+          <w:lang w:val="en-US"/>
+        </w:rPr>
+        <w:t>They use their counterfactuals to evaluate the fairness and robustness of different classifiers.</w:t>
+      </w:r>
+      <w:r>
+        <w:rPr>
+          <w:lang w:val="en-US"/>
+        </w:rPr>
+        <w:br w:type="page"/>
+      </w:r>
+    </w:p>
+    <w:p>
+      <w:pPr>
+        <w:pStyle w:val="Lijstalinea"/>
+        <w:numPr>
+          <w:ilvl w:val="0"/>
+          <w:numId w:val="1"/>
+        </w:numPr>
+        <w:rPr>
+          <w:lang w:val="en-US"/>
+        </w:rPr>
+      </w:pPr>
     </w:p>
     <w:p>
       <w:pPr>
@@ -8313,13 +8790,13 @@
       </w:r>
       <w:r>
         <w:tab/>
-        <w:t xml:space="preserve">Dandl, S., et al. </w:t>
+        <w:t xml:space="preserve">Kim, B., O. Koyejo, and R. Khanna. </w:t>
       </w:r>
       <w:r>
         <w:rPr>
           <w:i/>
         </w:rPr>
-        <w:t>Multi-Objective Counterfactual Explanations</w:t>
+        <w:t>Examples are not enough, learn to criticize! Criticism for Interpretability</w:t>
       </w:r>
       <w:r>
         <w:t xml:space="preserve">. in </w:t>
@@ -8328,10 +8805,10 @@
         <w:rPr>
           <w:i/>
         </w:rPr>
-        <w:t>Parallel Problem Solving from Nature – PPSN XVI</w:t>
-      </w:r>
-      <w:r>
-        <w:t>. 2020. Cham: Springer International Publishing.</w:t>
+        <w:t>NIPS</w:t>
+      </w:r>
+      <w:r>
+        <w:t>. 2016.</w:t>
       </w:r>
     </w:p>
     <w:p>
@@ -8345,13 +8822,13 @@
       </w:r>
       <w:r>
         <w:tab/>
-        <w:t xml:space="preserve">Kim, B., O. Koyejo, and R. Khanna. </w:t>
+        <w:t xml:space="preserve">Ribeiro, M.T., S. Singh, and C. Guestrin. </w:t>
       </w:r>
       <w:r>
         <w:rPr>
           <w:i/>
         </w:rPr>
-        <w:t>Examples are not enough, learn to criticize! Criticism for Interpretability</w:t>
+        <w:t>Anchors: High-Precision Model-Agnostic Explanations</w:t>
       </w:r>
       <w:r>
         <w:t xml:space="preserve">. in </w:t>
@@ -8360,10 +8837,10 @@
         <w:rPr>
           <w:i/>
         </w:rPr>
-        <w:t>NIPS</w:t>
-      </w:r>
-      <w:r>
-        <w:t>. 2016.</w:t>
+        <w:t>AAAI</w:t>
+      </w:r>
+      <w:r>
+        <w:t>. 2018.</w:t>
       </w:r>
     </w:p>
     <w:p>
@@ -8377,25 +8854,16 @@
       </w:r>
       <w:r>
         <w:tab/>
-        <w:t xml:space="preserve">Ribeiro, M.T., S. Singh, and C. Guestrin. </w:t>
+        <w:t xml:space="preserve">Lakkaraju, H., et al., </w:t>
       </w:r>
       <w:r>
         <w:rPr>
           <w:i/>
         </w:rPr>
-        <w:t>Anchors: High-Precision Model-Agnostic Explanations</w:t>
-      </w:r>
-      <w:r>
-        <w:t xml:space="preserve">. in </w:t>
-      </w:r>
-      <w:r>
-        <w:rPr>
-          <w:i/>
-        </w:rPr>
-        <w:t>AAAI</w:t>
-      </w:r>
-      <w:r>
-        <w:t>. 2018.</w:t>
+        <w:t>Interpretable &amp; Explorable Approximations of Black Box Models.</w:t>
+      </w:r>
+      <w:r>
+        <w:t xml:space="preserve"> 2017.</w:t>
       </w:r>
     </w:p>
     <w:p>
@@ -8409,16 +8877,16 @@
       </w:r>
       <w:r>
         <w:tab/>
-        <w:t xml:space="preserve">Lakkaraju, H., et al., </w:t>
+        <w:t xml:space="preserve">Lundberg, S. and S.-I. Lee, </w:t>
       </w:r>
       <w:r>
         <w:rPr>
           <w:i/>
         </w:rPr>
-        <w:t>Interpretable &amp; Explorable Approximations of Black Box Models.</w:t>
-      </w:r>
-      <w:r>
-        <w:t xml:space="preserve"> 2017.</w:t>
+        <w:t>A Unified Approach to Interpreting Model Predictions</w:t>
+      </w:r>
+      <w:r>
+        <w:t>. 2017.</w:t>
       </w:r>
     </w:p>
     <w:p>
@@ -8432,16 +8900,25 @@
       </w:r>
       <w:r>
         <w:tab/>
-        <w:t xml:space="preserve">Lundberg, S. and S.-I. Lee, </w:t>
+        <w:t xml:space="preserve">Lundberg, S.M., et al., </w:t>
       </w:r>
       <w:r>
         <w:rPr>
           <w:i/>
         </w:rPr>
-        <w:t>A Unified Approach to Interpreting Model Predictions</w:t>
-      </w:r>
-      <w:r>
-        <w:t>. 2017.</w:t>
+        <w:t>Explainable machine-learning predictions for the prevention of hypoxaemia during surgery.</w:t>
+      </w:r>
+      <w:r>
+        <w:t xml:space="preserve"> Nat Biomed Eng, 2018. </w:t>
+      </w:r>
+      <w:r>
+        <w:rPr>
+          <w:b/>
+        </w:rPr>
+        <w:t>2</w:t>
+      </w:r>
+      <w:r>
+        <w:t>(10): p. 749-760.</w:t>
       </w:r>
     </w:p>
     <w:p>
@@ -8455,25 +8932,25 @@
       </w:r>
       <w:r>
         <w:tab/>
-        <w:t xml:space="preserve">Lundberg, S.M., et al., </w:t>
+        <w:t xml:space="preserve">Du, M., N. Liu, and X. Hu, </w:t>
       </w:r>
       <w:r>
         <w:rPr>
           <w:i/>
         </w:rPr>
-        <w:t>Explainable machine-learning predictions for the prevention of hypoxaemia during surgery.</w:t>
-      </w:r>
-      <w:r>
-        <w:t xml:space="preserve"> Nat Biomed Eng, 2018. </w:t>
+        <w:t>Techniques for interpretable machine learning.</w:t>
+      </w:r>
+      <w:r>
+        <w:t xml:space="preserve"> Communications of the ACM, 2020. </w:t>
       </w:r>
       <w:r>
         <w:rPr>
           <w:b/>
         </w:rPr>
-        <w:t>2</w:t>
-      </w:r>
-      <w:r>
-        <w:t>(10): p. 749-760.</w:t>
+        <w:t>63</w:t>
+      </w:r>
+      <w:r>
+        <w:t>(1): p. 68-77.</w:t>
       </w:r>
     </w:p>
     <w:p>
@@ -8487,25 +8964,25 @@
       </w:r>
       <w:r>
         <w:tab/>
-        <w:t xml:space="preserve">Du, M., N. Liu, and X. Hu, </w:t>
+        <w:t xml:space="preserve">Adadi, A. and M. Berrada, </w:t>
       </w:r>
       <w:r>
         <w:rPr>
           <w:i/>
         </w:rPr>
-        <w:t>Techniques for interpretable machine learning.</w:t>
-      </w:r>
-      <w:r>
-        <w:t xml:space="preserve"> Communications of the ACM, 2020. </w:t>
+        <w:t>Peeking Inside the Black-Box: A Survey on Explainable Artificial Intelligence (XAI).</w:t>
+      </w:r>
+      <w:r>
+        <w:t xml:space="preserve"> IEEE Access, 2018. </w:t>
       </w:r>
       <w:r>
         <w:rPr>
           <w:b/>
         </w:rPr>
-        <w:t>63</w:t>
-      </w:r>
-      <w:r>
-        <w:t>(1): p. 68-77.</w:t>
+        <w:t>6</w:t>
+      </w:r>
+      <w:r>
+        <w:t>: p. 52138-52160.</w:t>
       </w:r>
     </w:p>
     <w:p>
@@ -8519,25 +8996,25 @@
       </w:r>
       <w:r>
         <w:tab/>
-        <w:t xml:space="preserve">Adadi, A. and M. Berrada, </w:t>
+        <w:t xml:space="preserve">Barredo Arrieta, A., et al., </w:t>
       </w:r>
       <w:r>
         <w:rPr>
           <w:i/>
         </w:rPr>
-        <w:t>Peeking Inside the Black-Box: A Survey on Explainable Artificial Intelligence (XAI).</w:t>
-      </w:r>
-      <w:r>
-        <w:t xml:space="preserve"> IEEE Access, 2018. </w:t>
+        <w:t>Explainable Artificial Intelligence (XAI): Concepts, taxonomies, opportunities and challenges toward responsible AI.</w:t>
+      </w:r>
+      <w:r>
+        <w:t xml:space="preserve"> Information Fusion, 2020. </w:t>
       </w:r>
       <w:r>
         <w:rPr>
           <w:b/>
         </w:rPr>
-        <w:t>6</w:t>
-      </w:r>
-      <w:r>
-        <w:t>: p. 52138-52160.</w:t>
+        <w:t>58</w:t>
+      </w:r>
+      <w:r>
+        <w:t>: p. 82-115.</w:t>
       </w:r>
     </w:p>
     <w:p>
@@ -8551,25 +9028,25 @@
       </w:r>
       <w:r>
         <w:tab/>
-        <w:t xml:space="preserve">Barredo Arrieta, A., et al., </w:t>
+        <w:t xml:space="preserve">Carvalho, D.V., E.M. Pereira, and J.S. Cardoso, </w:t>
       </w:r>
       <w:r>
         <w:rPr>
           <w:i/>
         </w:rPr>
-        <w:t>Explainable Artificial Intelligence (XAI): Concepts, taxonomies, opportunities and challenges toward responsible AI.</w:t>
-      </w:r>
-      <w:r>
-        <w:t xml:space="preserve"> Information Fusion, 2020. </w:t>
+        <w:t>Machine learning interpretability: A survey on methods and metrics.</w:t>
+      </w:r>
+      <w:r>
+        <w:t xml:space="preserve"> Electronics (Switzerland), 2019. </w:t>
       </w:r>
       <w:r>
         <w:rPr>
           <w:b/>
         </w:rPr>
-        <w:t>58</w:t>
-      </w:r>
-      <w:r>
-        <w:t>: p. 82-115.</w:t>
+        <w:t>8</w:t>
+      </w:r>
+      <w:r>
+        <w:t>(8).</w:t>
       </w:r>
     </w:p>
     <w:p>
@@ -8583,25 +9060,25 @@
       </w:r>
       <w:r>
         <w:tab/>
-        <w:t xml:space="preserve">Carvalho, D.V., E.M. Pereira, and J.S. Cardoso, </w:t>
+        <w:t xml:space="preserve">Gilpin, L.H., et al. </w:t>
       </w:r>
       <w:r>
         <w:rPr>
           <w:i/>
         </w:rPr>
-        <w:t>Machine learning interpretability: A survey on methods and metrics.</w:t>
-      </w:r>
-      <w:r>
-        <w:t xml:space="preserve"> Electronics (Switzerland), 2019. </w:t>
-      </w:r>
-      <w:r>
-        <w:rPr>
-          <w:b/>
-        </w:rPr>
-        <w:t>8</w:t>
-      </w:r>
-      <w:r>
-        <w:t>(8).</w:t>
+        <w:t>Explaining Explanations: An Overview of Interpretability of Machine Learning</w:t>
+      </w:r>
+      <w:r>
+        <w:t xml:space="preserve">. in </w:t>
+      </w:r>
+      <w:r>
+        <w:rPr>
+          <w:i/>
+        </w:rPr>
+        <w:t>2018 IEEE 5th International Conference on Data Science and Advanced Analytics (DSAA)</w:t>
+      </w:r>
+      <w:r>
+        <w:t>. 2018.</w:t>
       </w:r>
     </w:p>
     <w:p>
@@ -8615,25 +9092,25 @@
       </w:r>
       <w:r>
         <w:tab/>
-        <w:t xml:space="preserve">Gilpin, L.H., et al. </w:t>
+        <w:t xml:space="preserve">Lipton, Z.C., </w:t>
       </w:r>
       <w:r>
         <w:rPr>
           <w:i/>
         </w:rPr>
-        <w:t>Explaining Explanations: An Overview of Interpretability of Machine Learning</w:t>
-      </w:r>
-      <w:r>
-        <w:t xml:space="preserve">. in </w:t>
-      </w:r>
-      <w:r>
-        <w:rPr>
-          <w:i/>
-        </w:rPr>
-        <w:t>2018 IEEE 5th International Conference on Data Science and Advanced Analytics (DSAA)</w:t>
-      </w:r>
-      <w:r>
-        <w:t>. 2018.</w:t>
+        <w:t>The mythos of model interpretability: In machine learning, the concept of interpretability is both important and slippery.</w:t>
+      </w:r>
+      <w:r>
+        <w:t xml:space="preserve"> Queue, 2018. </w:t>
+      </w:r>
+      <w:r>
+        <w:rPr>
+          <w:b/>
+        </w:rPr>
+        <w:t>16</w:t>
+      </w:r>
+      <w:r>
+        <w:t>(3).</w:t>
       </w:r>
     </w:p>
     <w:p>
@@ -8643,29 +9120,30 @@
         <w:ind w:left="720" w:hanging="720"/>
       </w:pPr>
       <w:r>
+        <w:lastRenderedPageBreak/>
         <w:t>24.</w:t>
       </w:r>
       <w:r>
         <w:tab/>
-        <w:t xml:space="preserve">Lipton, Z.C., </w:t>
+        <w:t xml:space="preserve">Murdoch, W.J., et al., </w:t>
       </w:r>
       <w:r>
         <w:rPr>
           <w:i/>
         </w:rPr>
-        <w:t>The mythos of model interpretability: In machine learning, the concept of interpretability is both important and slippery.</w:t>
-      </w:r>
-      <w:r>
-        <w:t xml:space="preserve"> Queue, 2018. </w:t>
+        <w:t>Definitions, methods, and applications in interpretable machine learning.</w:t>
+      </w:r>
+      <w:r>
+        <w:t xml:space="preserve"> Proceedings of the National Academy of Sciences of the United States of America, 2019. </w:t>
       </w:r>
       <w:r>
         <w:rPr>
           <w:b/>
         </w:rPr>
-        <w:t>16</w:t>
-      </w:r>
-      <w:r>
-        <w:t>(3).</w:t>
+        <w:t>116</w:t>
+      </w:r>
+      <w:r>
+        <w:t>(44): p. 22071-22080.</w:t>
       </w:r>
     </w:p>
     <w:p>
@@ -8675,30 +9153,29 @@
         <w:ind w:left="720" w:hanging="720"/>
       </w:pPr>
       <w:r>
-        <w:lastRenderedPageBreak/>
         <w:t>25.</w:t>
       </w:r>
       <w:r>
         <w:tab/>
-        <w:t xml:space="preserve">Murdoch, W.J., et al., </w:t>
+        <w:t xml:space="preserve">Wachter, S., B. Mittelstadt, and C. Russell, </w:t>
       </w:r>
       <w:r>
         <w:rPr>
           <w:i/>
         </w:rPr>
-        <w:t>Definitions, methods, and applications in interpretable machine learning.</w:t>
-      </w:r>
-      <w:r>
-        <w:t xml:space="preserve"> Proceedings of the National Academy of Sciences of the United States of America, 2019. </w:t>
+        <w:t>Counterfactual Explanations Without Opening the Black Box: Automated Decisions and the GDPR.</w:t>
+      </w:r>
+      <w:r>
+        <w:t xml:space="preserve"> Harvard journal of law &amp; technology, 2018. </w:t>
       </w:r>
       <w:r>
         <w:rPr>
           <w:b/>
         </w:rPr>
-        <w:t>116</w:t>
-      </w:r>
-      <w:r>
-        <w:t>(44): p. 22071-22080.</w:t>
+        <w:t>31</w:t>
+      </w:r>
+      <w:r>
+        <w:t>: p. 841-887.</w:t>
       </w:r>
     </w:p>
     <w:p>
@@ -8712,25 +9189,16 @@
       </w:r>
       <w:r>
         <w:tab/>
-        <w:t xml:space="preserve">Wachter, S., B. Mittelstadt, and C. Russell, </w:t>
+        <w:t xml:space="preserve">Russell, C. </w:t>
       </w:r>
       <w:r>
         <w:rPr>
           <w:i/>
         </w:rPr>
-        <w:t>Counterfactual Explanations Without Opening the Black Box: Automated Decisions and the GDPR.</w:t>
-      </w:r>
-      <w:r>
-        <w:t xml:space="preserve"> Harvard journal of law &amp; technology, 2018. </w:t>
-      </w:r>
-      <w:r>
-        <w:rPr>
-          <w:b/>
-        </w:rPr>
-        <w:t>31</w:t>
-      </w:r>
-      <w:r>
-        <w:t>: p. 841-887.</w:t>
+        <w:t>Efficient search for diverse coherent explanations</w:t>
+      </w:r>
+      <w:r>
+        <w:t>. 2019.</w:t>
       </w:r>
     </w:p>
     <w:p>
@@ -8744,16 +9212,25 @@
       </w:r>
       <w:r>
         <w:tab/>
-        <w:t xml:space="preserve">Russell, C. </w:t>
+        <w:t xml:space="preserve">Grath, R.M., et al., </w:t>
       </w:r>
       <w:r>
         <w:rPr>
           <w:i/>
         </w:rPr>
-        <w:t>Efficient search for diverse coherent explanations</w:t>
-      </w:r>
-      <w:r>
-        <w:t>. 2019.</w:t>
+        <w:t>Interpretable Credit Application Predictions With Counterfactual Explanations.</w:t>
+      </w:r>
+      <w:r>
+        <w:t xml:space="preserve"> ArXiv, 2018. </w:t>
+      </w:r>
+      <w:r>
+        <w:rPr>
+          <w:b/>
+        </w:rPr>
+        <w:t>abs/1811.05245</w:t>
+      </w:r>
+      <w:r>
+        <w:t>.</w:t>
       </w:r>
     </w:p>
     <w:p>
@@ -8767,25 +9244,16 @@
       </w:r>
       <w:r>
         <w:tab/>
-        <w:t xml:space="preserve">Grath, R.M., et al., </w:t>
+        <w:t xml:space="preserve">Sokol, K. and P. Flach. </w:t>
       </w:r>
       <w:r>
         <w:rPr>
           <w:i/>
         </w:rPr>
-        <w:t>Interpretable Credit Application Predictions With Counterfactual Explanations.</w:t>
-      </w:r>
-      <w:r>
-        <w:t xml:space="preserve"> ArXiv, 2018. </w:t>
-      </w:r>
-      <w:r>
-        <w:rPr>
-          <w:b/>
-        </w:rPr>
-        <w:t>abs/1811.05245</w:t>
-      </w:r>
-      <w:r>
-        <w:t>.</w:t>
+        <w:t>Conversational Explanations of Machine Learning Predictions Through Class-contrastive Counterfactual Statements</w:t>
+      </w:r>
+      <w:r>
+        <w:t>. 2018.</w:t>
       </w:r>
     </w:p>
     <w:p>
@@ -8799,16 +9267,25 @@
       </w:r>
       <w:r>
         <w:tab/>
-        <w:t xml:space="preserve">Sokol, K. and P. Flach. </w:t>
+        <w:t xml:space="preserve">Guidotti, R., et al., </w:t>
       </w:r>
       <w:r>
         <w:rPr>
           <w:i/>
         </w:rPr>
-        <w:t>Conversational Explanations of Machine Learning Predictions Through Class-contrastive Counterfactual Statements</w:t>
-      </w:r>
-      <w:r>
-        <w:t>. 2018.</w:t>
+        <w:t>Factual and Counterfactual Explanations for Black Box Decision Making.</w:t>
+      </w:r>
+      <w:r>
+        <w:t xml:space="preserve"> IEEE Intelligent Systems, 2019. </w:t>
+      </w:r>
+      <w:r>
+        <w:rPr>
+          <w:b/>
+        </w:rPr>
+        <w:t>34</w:t>
+      </w:r>
+      <w:r>
+        <w:t>(6): p. 14-23.</w:t>
       </w:r>
     </w:p>
     <w:p>
@@ -8822,25 +9299,16 @@
       </w:r>
       <w:r>
         <w:tab/>
-        <w:t xml:space="preserve">Guidotti, R., et al., </w:t>
+        <w:t xml:space="preserve">Moore, J., N. Hammerla, and C. Watkins, </w:t>
       </w:r>
       <w:r>
         <w:rPr>
           <w:i/>
         </w:rPr>
-        <w:t>Factual and Counterfactual Explanations for Black Box Decision Making.</w:t>
-      </w:r>
-      <w:r>
-        <w:t xml:space="preserve"> IEEE Intelligent Systems, 2019. </w:t>
-      </w:r>
-      <w:r>
-        <w:rPr>
-          <w:b/>
-        </w:rPr>
-        <w:t>34</w:t>
-      </w:r>
-      <w:r>
-        <w:t>(6): p. 14-23.</w:t>
+        <w:t>Explaining deep learning models with constrained adversarial examples</w:t>
+      </w:r>
+      <w:r>
+        <w:t>. 2019. p. 43-56.</w:t>
       </w:r>
     </w:p>
     <w:p>
@@ -8854,16 +9322,16 @@
       </w:r>
       <w:r>
         <w:tab/>
-        <w:t xml:space="preserve">Moore, J., N. Hammerla, and C. Watkins, </w:t>
+        <w:t xml:space="preserve">Rathi, S., </w:t>
       </w:r>
       <w:r>
         <w:rPr>
           <w:i/>
         </w:rPr>
-        <w:t>Explaining deep learning models with constrained adversarial examples</w:t>
-      </w:r>
-      <w:r>
-        <w:t>. 2019. p. 43-56.</w:t>
+        <w:t>Generating Counterfactual and Contrastive Explanations using SHAP</w:t>
+      </w:r>
+      <w:r>
+        <w:t>. 2019.</w:t>
       </w:r>
     </w:p>
     <w:p>
@@ -8877,13 +9345,13 @@
       </w:r>
       <w:r>
         <w:tab/>
-        <w:t xml:space="preserve">Rathi, S., </w:t>
+        <w:t xml:space="preserve">Sokol, K. and P. Flach. </w:t>
       </w:r>
       <w:r>
         <w:rPr>
           <w:i/>
         </w:rPr>
-        <w:t>Generating Counterfactual and Contrastive Explanations using SHAP</w:t>
+        <w:t>Desiderata for interpretability: Explaining decision tree predictions with counterfactuals</w:t>
       </w:r>
       <w:r>
         <w:t>. 2019.</w:t>
@@ -8906,7 +9374,7 @@
         <w:rPr>
           <w:i/>
         </w:rPr>
-        <w:t>Desiderata for interpretability: Explaining decision tree predictions with counterfactuals</w:t>
+        <w:t>Counterfactual explanations of machine learning predictions: Opportunities and challenges for AI safety</w:t>
       </w:r>
       <w:r>
         <w:t>. 2019.</w:t>
@@ -8923,16 +9391,112 @@
       </w:r>
       <w:r>
         <w:tab/>
-        <w:t xml:space="preserve">Sokol, K. and P. Flach. </w:t>
+        <w:t xml:space="preserve">Barocas, S., A.D. Selbst, and M. Raghavan. </w:t>
       </w:r>
       <w:r>
         <w:rPr>
           <w:i/>
         </w:rPr>
-        <w:t>Counterfactual explanations of machine learning predictions: Opportunities and challenges for AI safety</w:t>
-      </w:r>
-      <w:r>
-        <w:t>. 2019.</w:t>
+        <w:t>The hidden assumptions behind counterfactual explanations and principal reasons</w:t>
+      </w:r>
+      <w:r>
+        <w:t>. 2020.</w:t>
+      </w:r>
+    </w:p>
+    <w:p>
+      <w:pPr>
+        <w:pStyle w:val="EndNoteBibliography"/>
+        <w:spacing w:after="0"/>
+        <w:ind w:left="720" w:hanging="720"/>
+      </w:pPr>
+      <w:r>
+        <w:t>35.</w:t>
+      </w:r>
+      <w:r>
+        <w:tab/>
+        <w:t xml:space="preserve">Dandl, S., et al. </w:t>
+      </w:r>
+      <w:r>
+        <w:rPr>
+          <w:i/>
+        </w:rPr>
+        <w:t>Multi-Objective Counterfactual Explanations</w:t>
+      </w:r>
+      <w:r>
+        <w:t xml:space="preserve">. in </w:t>
+      </w:r>
+      <w:r>
+        <w:rPr>
+          <w:i/>
+        </w:rPr>
+        <w:t>Parallel Problem Solving from Nature – PPSN XVI</w:t>
+      </w:r>
+      <w:r>
+        <w:t>. 2020. Cham: Springer International Publishing.</w:t>
+      </w:r>
+    </w:p>
+    <w:p>
+      <w:pPr>
+        <w:pStyle w:val="EndNoteBibliography"/>
+        <w:spacing w:after="0"/>
+        <w:ind w:left="720" w:hanging="720"/>
+      </w:pPr>
+      <w:r>
+        <w:t>36.</w:t>
+      </w:r>
+      <w:r>
+        <w:tab/>
+        <w:t xml:space="preserve">White, A. and A. Garcez. </w:t>
+      </w:r>
+      <w:r>
+        <w:rPr>
+          <w:i/>
+        </w:rPr>
+        <w:t>Measurable Counterfactual Local Explanations for Any Classifier</w:t>
+      </w:r>
+      <w:r>
+        <w:t xml:space="preserve">. in </w:t>
+      </w:r>
+      <w:r>
+        <w:rPr>
+          <w:i/>
+        </w:rPr>
+        <w:t>ECAI</w:t>
+      </w:r>
+      <w:r>
+        <w:t>. 2020.</w:t>
+      </w:r>
+    </w:p>
+    <w:p>
+      <w:pPr>
+        <w:pStyle w:val="EndNoteBibliography"/>
+        <w:spacing w:after="0"/>
+        <w:ind w:left="720" w:hanging="720"/>
+      </w:pPr>
+      <w:r>
+        <w:t>37.</w:t>
+      </w:r>
+      <w:r>
+        <w:tab/>
+        <w:t xml:space="preserve">Sokol, K. and P. Flach, </w:t>
+      </w:r>
+      <w:r>
+        <w:rPr>
+          <w:i/>
+        </w:rPr>
+        <w:t>One Explanation Does Not Fit All: The Promise of Interactive Explanations for Machine Learning Transparency.</w:t>
+      </w:r>
+      <w:r>
+        <w:t xml:space="preserve"> KI - Kunstliche Intelligenz, 2020. </w:t>
+      </w:r>
+      <w:r>
+        <w:rPr>
+          <w:b/>
+        </w:rPr>
+        <w:t>34</w:t>
+      </w:r>
+      <w:r>
+        <w:t>(2): p. 235-250.</w:t>
       </w:r>
     </w:p>
     <w:p>
@@ -8941,17 +9505,17 @@
         <w:ind w:left="720" w:hanging="720"/>
       </w:pPr>
       <w:r>
-        <w:t>35.</w:t>
+        <w:t>38.</w:t>
       </w:r>
       <w:r>
         <w:tab/>
-        <w:t xml:space="preserve">Barocas, S., A.D. Selbst, and M. Raghavan. </w:t>
+        <w:t xml:space="preserve">Sharma, S., J. Henderson, and J. Ghosh. </w:t>
       </w:r>
       <w:r>
         <w:rPr>
           <w:i/>
         </w:rPr>
-        <w:t>The hidden assumptions behind counterfactual explanations and principal reasons</w:t>
+        <w:t>CERTIFAI: A common framework to provide explanations and analyse the fairness and robustness of black-box models</w:t>
       </w:r>
       <w:r>
         <w:t>. 2020.</w:t>
@@ -9894,6 +10458,95 @@
     </w:lvl>
   </w:abstractNum>
   <w:abstractNum w:abstractNumId="9" w15:restartNumberingAfterBreak="0">
+    <w:nsid w:val="5F8656F6"/>
+    <w:multiLevelType w:val="hybridMultilevel"/>
+    <w:tmpl w:val="EC9A7380"/>
+    <w:lvl w:ilvl="0" w:tplc="0413000F">
+      <w:start w:val="1"/>
+      <w:numFmt w:val="decimal"/>
+      <w:lvlText w:val="%1."/>
+      <w:lvlJc w:val="left"/>
+      <w:pPr>
+        <w:ind w:left="720" w:hanging="360"/>
+      </w:pPr>
+      <w:rPr>
+        <w:rFonts w:hint="default"/>
+      </w:rPr>
+    </w:lvl>
+    <w:lvl w:ilvl="1" w:tplc="04130019" w:tentative="1">
+      <w:start w:val="1"/>
+      <w:numFmt w:val="lowerLetter"/>
+      <w:lvlText w:val="%2."/>
+      <w:lvlJc w:val="left"/>
+      <w:pPr>
+        <w:ind w:left="1440" w:hanging="360"/>
+      </w:pPr>
+    </w:lvl>
+    <w:lvl w:ilvl="2" w:tplc="0413001B" w:tentative="1">
+      <w:start w:val="1"/>
+      <w:numFmt w:val="lowerRoman"/>
+      <w:lvlText w:val="%3."/>
+      <w:lvlJc w:val="right"/>
+      <w:pPr>
+        <w:ind w:left="2160" w:hanging="180"/>
+      </w:pPr>
+    </w:lvl>
+    <w:lvl w:ilvl="3" w:tplc="0413000F" w:tentative="1">
+      <w:start w:val="1"/>
+      <w:numFmt w:val="decimal"/>
+      <w:lvlText w:val="%4."/>
+      <w:lvlJc w:val="left"/>
+      <w:pPr>
+        <w:ind w:left="2880" w:hanging="360"/>
+      </w:pPr>
+    </w:lvl>
+    <w:lvl w:ilvl="4" w:tplc="04130019" w:tentative="1">
+      <w:start w:val="1"/>
+      <w:numFmt w:val="lowerLetter"/>
+      <w:lvlText w:val="%5."/>
+      <w:lvlJc w:val="left"/>
+      <w:pPr>
+        <w:ind w:left="3600" w:hanging="360"/>
+      </w:pPr>
+    </w:lvl>
+    <w:lvl w:ilvl="5" w:tplc="0413001B" w:tentative="1">
+      <w:start w:val="1"/>
+      <w:numFmt w:val="lowerRoman"/>
+      <w:lvlText w:val="%6."/>
+      <w:lvlJc w:val="right"/>
+      <w:pPr>
+        <w:ind w:left="4320" w:hanging="180"/>
+      </w:pPr>
+    </w:lvl>
+    <w:lvl w:ilvl="6" w:tplc="0413000F" w:tentative="1">
+      <w:start w:val="1"/>
+      <w:numFmt w:val="decimal"/>
+      <w:lvlText w:val="%7."/>
+      <w:lvlJc w:val="left"/>
+      <w:pPr>
+        <w:ind w:left="5040" w:hanging="360"/>
+      </w:pPr>
+    </w:lvl>
+    <w:lvl w:ilvl="7" w:tplc="04130019" w:tentative="1">
+      <w:start w:val="1"/>
+      <w:numFmt w:val="lowerLetter"/>
+      <w:lvlText w:val="%8."/>
+      <w:lvlJc w:val="left"/>
+      <w:pPr>
+        <w:ind w:left="5760" w:hanging="360"/>
+      </w:pPr>
+    </w:lvl>
+    <w:lvl w:ilvl="8" w:tplc="0413001B" w:tentative="1">
+      <w:start w:val="1"/>
+      <w:numFmt w:val="lowerRoman"/>
+      <w:lvlText w:val="%9."/>
+      <w:lvlJc w:val="right"/>
+      <w:pPr>
+        <w:ind w:left="6480" w:hanging="180"/>
+      </w:pPr>
+    </w:lvl>
+  </w:abstractNum>
+  <w:abstractNum w:abstractNumId="10" w15:restartNumberingAfterBreak="0">
     <w:nsid w:val="70D455F4"/>
     <w:multiLevelType w:val="hybridMultilevel"/>
     <w:tmpl w:val="1E3EA63C"/>
@@ -9982,7 +10635,7 @@
       </w:pPr>
     </w:lvl>
   </w:abstractNum>
-  <w:abstractNum w:abstractNumId="10" w15:restartNumberingAfterBreak="0">
+  <w:abstractNum w:abstractNumId="11" w15:restartNumberingAfterBreak="0">
     <w:nsid w:val="77AA0335"/>
     <w:multiLevelType w:val="hybridMultilevel"/>
     <w:tmpl w:val="1B4453C0"/>
@@ -10087,7 +10740,7 @@
     <w:abstractNumId w:val="7"/>
   </w:num>
   <w:num w:numId="6">
-    <w:abstractNumId w:val="9"/>
+    <w:abstractNumId w:val="10"/>
   </w:num>
   <w:num w:numId="7">
     <w:abstractNumId w:val="3"/>
@@ -10096,13 +10749,16 @@
     <w:abstractNumId w:val="1"/>
   </w:num>
   <w:num w:numId="9">
-    <w:abstractNumId w:val="10"/>
+    <w:abstractNumId w:val="11"/>
   </w:num>
   <w:num w:numId="10">
     <w:abstractNumId w:val="4"/>
   </w:num>
   <w:num w:numId="11">
     <w:abstractNumId w:val="2"/>
+  </w:num>
+  <w:num w:numId="12">
+    <w:abstractNumId w:val="9"/>
   </w:num>
 </w:numbering>
 </file>
@@ -10552,7 +11208,6 @@
   <w:style w:type="character" w:default="1" w:styleId="Standaardalinea-lettertype">
     <w:name w:val="Default Paragraph Font"/>
     <w:uiPriority w:val="1"/>
-    <w:semiHidden/>
     <w:unhideWhenUsed/>
   </w:style>
   <w:style w:type="table" w:default="1" w:styleId="Standaardtabel">

</xml_diff>

<commit_message>
Add feature analysis, update plots and data analysis
Add literature and survey notes
</commit_message>
<xml_diff>
--- a/resources/notes_literature.docx
+++ b/resources/notes_literature.docx
@@ -1120,13 +1120,23 @@
           <w:lang w:val="en-US"/>
         </w:rPr>
       </w:pPr>
+      <w:proofErr w:type="spellStart"/>
       <w:r>
         <w:rPr>
           <w:b/>
           <w:bCs/>
           <w:lang w:val="en-US"/>
         </w:rPr>
-        <w:t xml:space="preserve">nC-tool </w:t>
+        <w:t>nC</w:t>
+      </w:r>
+      <w:proofErr w:type="spellEnd"/>
+      <w:r>
+        <w:rPr>
+          <w:b/>
+          <w:bCs/>
+          <w:lang w:val="en-US"/>
+        </w:rPr>
+        <w:t xml:space="preserve">-tool </w:t>
       </w:r>
       <w:r>
         <w:rPr>
@@ -1287,6 +1297,7 @@
         </w:rPr>
         <w:t xml:space="preserve">. This Random Forest (RF) model was trained based on 590 profiles of 2-5 person mixtures, obtained from </w:t>
       </w:r>
+      <w:proofErr w:type="spellStart"/>
       <w:proofErr w:type="gramStart"/>
       <w:r>
         <w:rPr>
@@ -1296,6 +1307,7 @@
         </w:rPr>
         <w:t>TODO:find</w:t>
       </w:r>
+      <w:proofErr w:type="spellEnd"/>
       <w:proofErr w:type="gramEnd"/>
       <w:r>
         <w:rPr>
@@ -1600,11 +1612,19 @@
         </w:rPr>
         <w:t>Difference with [2] is “</w:t>
       </w:r>
-      <w:r>
-        <w:rPr>
-          <w:lang w:val="en-US"/>
-        </w:rPr>
-        <w:t>Benschop et al. used 1174 unique donors to construct 590 profiles [20],</w:t>
+      <w:proofErr w:type="spellStart"/>
+      <w:r>
+        <w:rPr>
+          <w:lang w:val="en-US"/>
+        </w:rPr>
+        <w:t>Benschop</w:t>
+      </w:r>
+      <w:proofErr w:type="spellEnd"/>
+      <w:r>
+        <w:rPr>
+          <w:lang w:val="en-US"/>
+        </w:rPr>
+        <w:t xml:space="preserve"> et al. used 1174 unique donors to construct 590 profiles [20],</w:t>
       </w:r>
       <w:r>
         <w:rPr>
@@ -1616,7 +1636,21 @@
         <w:rPr>
           <w:lang w:val="en-US"/>
         </w:rPr>
-        <w:t>whereas the PROVEDIt dataset only had 26 unique donors within the 766 profiles used</w:t>
+        <w:t xml:space="preserve">whereas the </w:t>
+      </w:r>
+      <w:proofErr w:type="spellStart"/>
+      <w:r>
+        <w:rPr>
+          <w:lang w:val="en-US"/>
+        </w:rPr>
+        <w:t>PROVEDIt</w:t>
+      </w:r>
+      <w:proofErr w:type="spellEnd"/>
+      <w:r>
+        <w:rPr>
+          <w:lang w:val="en-US"/>
+        </w:rPr>
+        <w:t xml:space="preserve"> dataset only had 26 unique donors within the 766 profiles used</w:t>
       </w:r>
       <w:r>
         <w:rPr>
@@ -1654,7 +1688,21 @@
         <w:rPr>
           <w:lang w:val="en-US"/>
         </w:rPr>
-        <w:t>In conclusion, the decision tree method for NoC assignment has been shown to be over 77% accurate,</w:t>
+        <w:t xml:space="preserve">In conclusion, the decision tree method for </w:t>
+      </w:r>
+      <w:proofErr w:type="spellStart"/>
+      <w:r>
+        <w:rPr>
+          <w:lang w:val="en-US"/>
+        </w:rPr>
+        <w:t>NoC</w:t>
+      </w:r>
+      <w:proofErr w:type="spellEnd"/>
+      <w:r>
+        <w:rPr>
+          <w:lang w:val="en-US"/>
+        </w:rPr>
+        <w:t xml:space="preserve"> assignment has been shown to be over 77% accurate,</w:t>
       </w:r>
       <w:r>
         <w:rPr>
@@ -1775,7 +1823,21 @@
         <w:rPr>
           <w:lang w:val="en-US"/>
         </w:rPr>
-        <w:t xml:space="preserve"> Hd and Hp.</w:t>
+        <w:t xml:space="preserve"> </w:t>
+      </w:r>
+      <w:proofErr w:type="spellStart"/>
+      <w:r>
+        <w:rPr>
+          <w:lang w:val="en-US"/>
+        </w:rPr>
+        <w:t>Hd</w:t>
+      </w:r>
+      <w:proofErr w:type="spellEnd"/>
+      <w:r>
+        <w:rPr>
+          <w:lang w:val="en-US"/>
+        </w:rPr>
+        <w:t xml:space="preserve"> and Hp.</w:t>
       </w:r>
       <w:r>
         <w:rPr>
@@ -1861,8 +1923,16 @@
         <w:rPr>
           <w:lang w:val="en-US"/>
         </w:rPr>
-        <w:t>by allele sharing) to the LR value was examined by Benschop</w:t>
-      </w:r>
+        <w:t xml:space="preserve">by allele sharing) to the LR value was examined by </w:t>
+      </w:r>
+      <w:proofErr w:type="spellStart"/>
+      <w:r>
+        <w:rPr>
+          <w:lang w:val="en-US"/>
+        </w:rPr>
+        <w:t>Benschop</w:t>
+      </w:r>
+      <w:proofErr w:type="spellEnd"/>
       <w:r>
         <w:rPr>
           <w:lang w:val="en-US"/>
@@ -1957,6 +2027,7 @@
         </w:rPr>
         <w:t xml:space="preserve">sed software for LR calculation </w:t>
       </w:r>
+      <w:proofErr w:type="spellStart"/>
       <w:r>
         <w:rPr>
           <w:b/>
@@ -1965,6 +2036,7 @@
         </w:rPr>
         <w:t>DNAStatistX</w:t>
       </w:r>
+      <w:proofErr w:type="spellEnd"/>
     </w:p>
     <w:p>
       <w:pPr>
@@ -2007,21 +2079,7 @@
         <w:rPr>
           <w:lang w:val="en-US"/>
         </w:rPr>
-        <w:t xml:space="preserve"> the model the </w:t>
-      </w:r>
-      <w:proofErr w:type="gramStart"/>
-      <w:r>
-        <w:rPr>
-          <w:lang w:val="en-US"/>
-        </w:rPr>
-        <w:t>fail</w:t>
-      </w:r>
-      <w:proofErr w:type="gramEnd"/>
-      <w:r>
-        <w:rPr>
-          <w:lang w:val="en-US"/>
-        </w:rPr>
-        <w:t xml:space="preserve"> calculating the LR because the observed peaks cannot be well explained.</w:t>
+        <w:t xml:space="preserve"> the model the fail calculating the LR because the observed peaks cannot be well explained.</w:t>
       </w:r>
       <w:r>
         <w:rPr>
@@ -2059,34 +2117,76 @@
         <w:rPr>
           <w:lang w:val="en-US"/>
         </w:rPr>
-        <w:t>Also includes the LoCIM method for inferring the major contributor.</w:t>
-      </w:r>
-    </w:p>
-    <w:p>
-      <w:pPr>
-        <w:rPr>
-          <w:lang w:val="en-US"/>
-        </w:rPr>
-      </w:pPr>
-    </w:p>
-    <w:p>
-      <w:pPr>
-        <w:rPr>
-          <w:lang w:val="en-US"/>
-        </w:rPr>
-      </w:pPr>
-    </w:p>
-    <w:p>
-      <w:pPr>
-        <w:rPr>
-          <w:lang w:val="en-US"/>
-        </w:rPr>
-      </w:pPr>
-      <w:r>
-        <w:rPr>
-          <w:lang w:val="en-US"/>
-        </w:rPr>
-        <w:t xml:space="preserve">With EuroForMix, we can solve the probability of a peakheight at certain loci and alleles, given the unknown alleles for </w:t>
+        <w:t xml:space="preserve">Also includes the </w:t>
+      </w:r>
+      <w:proofErr w:type="spellStart"/>
+      <w:r>
+        <w:rPr>
+          <w:lang w:val="en-US"/>
+        </w:rPr>
+        <w:t>LoCIM</w:t>
+      </w:r>
+      <w:proofErr w:type="spellEnd"/>
+      <w:r>
+        <w:rPr>
+          <w:lang w:val="en-US"/>
+        </w:rPr>
+        <w:t xml:space="preserve"> method for inferring the major contributor.</w:t>
+      </w:r>
+    </w:p>
+    <w:p>
+      <w:pPr>
+        <w:rPr>
+          <w:lang w:val="en-US"/>
+        </w:rPr>
+      </w:pPr>
+    </w:p>
+    <w:p>
+      <w:pPr>
+        <w:rPr>
+          <w:lang w:val="en-US"/>
+        </w:rPr>
+      </w:pPr>
+    </w:p>
+    <w:p>
+      <w:pPr>
+        <w:rPr>
+          <w:lang w:val="en-US"/>
+        </w:rPr>
+      </w:pPr>
+      <w:r>
+        <w:rPr>
+          <w:lang w:val="en-US"/>
+        </w:rPr>
+        <w:t xml:space="preserve">With </w:t>
+      </w:r>
+      <w:proofErr w:type="spellStart"/>
+      <w:r>
+        <w:rPr>
+          <w:lang w:val="en-US"/>
+        </w:rPr>
+        <w:t>EuroForMix</w:t>
+      </w:r>
+      <w:proofErr w:type="spellEnd"/>
+      <w:r>
+        <w:rPr>
+          <w:lang w:val="en-US"/>
+        </w:rPr>
+        <w:t xml:space="preserve">, we can solve the probability of a </w:t>
+      </w:r>
+      <w:proofErr w:type="spellStart"/>
+      <w:r>
+        <w:rPr>
+          <w:lang w:val="en-US"/>
+        </w:rPr>
+        <w:t>peakheight</w:t>
+      </w:r>
+      <w:proofErr w:type="spellEnd"/>
+      <w:r>
+        <w:rPr>
+          <w:lang w:val="en-US"/>
+        </w:rPr>
+        <w:t xml:space="preserve"> at certain loci and alleles, given the unknown alleles for </w:t>
       </w:r>
       <w:r>
         <w:rPr>
@@ -2458,6 +2558,11 @@
           <w:lang w:val="en-US"/>
         </w:rPr>
         <w:fldChar w:fldCharType="end"/>
+      </w:r>
+      <w:r>
+        <w:rPr>
+          <w:lang w:val="en-US"/>
+        </w:rPr>
       </w:r>
       <w:r>
         <w:rPr>
@@ -2922,6 +3027,11 @@
         <w:rPr>
           <w:lang w:val="en-US"/>
         </w:rPr>
+      </w:r>
+      <w:r>
+        <w:rPr>
+          <w:lang w:val="en-US"/>
+        </w:rPr>
         <w:fldChar w:fldCharType="separate"/>
       </w:r>
       <w:r>
@@ -3278,6 +3388,11 @@
         <w:rPr>
           <w:lang w:val="en-US"/>
         </w:rPr>
+      </w:r>
+      <w:r>
+        <w:rPr>
+          <w:lang w:val="en-US"/>
+        </w:rPr>
         <w:fldChar w:fldCharType="separate"/>
       </w:r>
       <w:r>
@@ -3435,6 +3550,11 @@
           <w:lang w:val="en-US"/>
         </w:rPr>
         <w:fldChar w:fldCharType="end"/>
+      </w:r>
+      <w:r>
+        <w:rPr>
+          <w:lang w:val="en-US"/>
+        </w:rPr>
       </w:r>
       <w:r>
         <w:rPr>
@@ -3813,28 +3933,13 @@
           <w:rFonts w:eastAsiaTheme="minorEastAsia"/>
           <w:lang w:val="en-US"/>
         </w:rPr>
-        <w:t xml:space="preserve"> are the input features of a profile, which are all continuous </w:t>
-      </w:r>
-      <w:proofErr w:type="gramStart"/>
-      <w:r>
-        <w:rPr>
-          <w:rFonts w:eastAsiaTheme="minorEastAsia"/>
-          <w:lang w:val="en-US"/>
-        </w:rPr>
-        <w:t>variables</w:t>
-      </w:r>
-      <w:r>
-        <w:rPr>
-          <w:lang w:val="en-US"/>
-        </w:rPr>
-        <w:t>.</w:t>
-      </w:r>
-      <w:proofErr w:type="gramEnd"/>
-      <w:r>
-        <w:rPr>
-          <w:lang w:val="en-US"/>
-        </w:rPr>
-        <w:t xml:space="preserve"> Currently </w:t>
+        <w:t xml:space="preserve"> are the input features of a profile, which are all continuous variables</w:t>
+      </w:r>
+      <w:r>
+        <w:rPr>
+          <w:lang w:val="en-US"/>
+        </w:rPr>
+        <w:t xml:space="preserve">. Currently </w:t>
       </w:r>
       <m:oMath>
         <m:r>
@@ -3929,14 +4034,14 @@
             <w:rFonts w:ascii="Cambria Math" w:eastAsiaTheme="minorEastAsia" w:hAnsi="Cambria Math"/>
             <w:lang w:val="en-US"/>
           </w:rPr>
-          <m:t>∈R</m:t>
+          <m:t xml:space="preserve">∈R | </m:t>
         </m:r>
         <m:r>
           <w:rPr>
             <w:rFonts w:ascii="Cambria Math" w:eastAsiaTheme="minorEastAsia" w:hAnsi="Cambria Math"/>
             <w:lang w:val="en-US"/>
           </w:rPr>
-          <m:t xml:space="preserve"> | 1≤y ≤5</m:t>
+          <m:t>1≤y ≤5</m:t>
         </m:r>
       </m:oMath>
       <w:r>
@@ -4282,7 +4387,6 @@
         </w:rPr>
         <w:t>v</w:t>
       </w:r>
-      <w:proofErr w:type="gramStart"/>
       <w:r>
         <w:rPr>
           <w:sz w:val="14"/>
@@ -4297,16 +4401,7 @@
           <w:szCs w:val="21"/>
           <w:lang w:val="en-US"/>
         </w:rPr>
-        <w:t>,</w:t>
-      </w:r>
-      <w:proofErr w:type="gramEnd"/>
-      <w:r>
-        <w:rPr>
-          <w:sz w:val="21"/>
-          <w:szCs w:val="21"/>
-          <w:lang w:val="en-US"/>
-        </w:rPr>
-        <w:t xml:space="preserve"> . . .) associated with them. If </w:t>
+        <w:t xml:space="preserve">, . . .) associated with them. If </w:t>
       </w:r>
       <w:r>
         <w:rPr>
@@ -5107,23 +5202,7 @@
           <w:rFonts w:eastAsiaTheme="minorEastAsia"/>
           <w:lang w:val="en-US"/>
         </w:rPr>
-        <w:t xml:space="preserve">If access to the gradients of the machine learning model </w:t>
-      </w:r>
-      <w:proofErr w:type="gramStart"/>
-      <w:r>
-        <w:rPr>
-          <w:rFonts w:eastAsiaTheme="minorEastAsia"/>
-          <w:lang w:val="en-US"/>
-        </w:rPr>
-        <w:t>are</w:t>
-      </w:r>
-      <w:proofErr w:type="gramEnd"/>
-      <w:r>
-        <w:rPr>
-          <w:rFonts w:eastAsiaTheme="minorEastAsia"/>
-          <w:lang w:val="en-US"/>
-        </w:rPr>
-        <w:t xml:space="preserve"> given, optimization is faster. However, since we aim to look at model-agnostic methods, we disregard this statement.</w:t>
+        <w:t>If access to the gradients of the machine learning model are given, optimization is faster. However, since we aim to look at model-agnostic methods, we disregard this statement.</w:t>
       </w:r>
       <w:r>
         <w:rPr>
@@ -5948,21 +6027,7 @@
         <w:rPr>
           <w:lang w:val="en-US"/>
         </w:rPr>
-        <w:t xml:space="preserve">In comparison to LIME and Anchors, this approach thus supports contrastive explanations. </w:t>
-      </w:r>
-      <w:proofErr w:type="gramStart"/>
-      <w:r>
-        <w:rPr>
-          <w:lang w:val="en-US"/>
-        </w:rPr>
-        <w:t>Also</w:t>
-      </w:r>
-      <w:proofErr w:type="gramEnd"/>
-      <w:r>
-        <w:rPr>
-          <w:lang w:val="en-US"/>
-        </w:rPr>
-        <w:t xml:space="preserve"> the local neighborhood is explored through a genetic algorithm, which produces higher quality training data.</w:t>
+        <w:t>In comparison to LIME and Anchors, this approach thus supports contrastive explanations. Also the local neighborhood is explored through a genetic algorithm, which produces higher quality training data.</w:t>
       </w:r>
     </w:p>
     <w:p>
@@ -6302,8 +6367,13 @@
       <w:pPr>
         <w:pStyle w:val="Bijschrift"/>
       </w:pPr>
-      <w:r>
-        <w:t xml:space="preserve">Figure </w:t>
+      <w:proofErr w:type="spellStart"/>
+      <w:r>
+        <w:t>Figure</w:t>
+      </w:r>
+      <w:proofErr w:type="spellEnd"/>
+      <w:r>
+        <w:t xml:space="preserve"> </w:t>
       </w:r>
       <w:fldSimple w:instr=" SEQ Figure \* ARABIC ">
         <w:r>
@@ -6314,8 +6384,21 @@
         </w:r>
       </w:fldSimple>
       <w:r>
-        <w:t>: Basic evolutionary algorithm</w:t>
-      </w:r>
+        <w:t xml:space="preserve">: Basic </w:t>
+      </w:r>
+      <w:proofErr w:type="spellStart"/>
+      <w:r>
+        <w:t>evolutionary</w:t>
+      </w:r>
+      <w:proofErr w:type="spellEnd"/>
+      <w:r>
+        <w:t xml:space="preserve"> </w:t>
+      </w:r>
+      <w:proofErr w:type="spellStart"/>
+      <w:r>
+        <w:t>algorithm</w:t>
+      </w:r>
+      <w:proofErr w:type="spellEnd"/>
     </w:p>
     <w:p>
       <w:pPr>
@@ -6448,7 +6531,21 @@
         <w:rPr>
           <w:lang w:val="en-US"/>
         </w:rPr>
-        <w:t xml:space="preserve">ANCHOR requires the apriori </w:t>
+        <w:t xml:space="preserve">ANCHOR requires the </w:t>
+      </w:r>
+      <w:proofErr w:type="spellStart"/>
+      <w:r>
+        <w:rPr>
+          <w:lang w:val="en-US"/>
+        </w:rPr>
+        <w:t>apriori</w:t>
+      </w:r>
+      <w:proofErr w:type="spellEnd"/>
+      <w:r>
+        <w:rPr>
+          <w:lang w:val="en-US"/>
+        </w:rPr>
+        <w:t xml:space="preserve"> </w:t>
       </w:r>
       <w:r>
         <w:rPr>
@@ -7098,6 +7195,7 @@
         </w:rPr>
         <w:t xml:space="preserve"> This also entails </w:t>
       </w:r>
+      <w:proofErr w:type="spellStart"/>
       <w:r>
         <w:rPr>
           <w:i/>
@@ -7106,6 +7204,7 @@
         </w:rPr>
         <w:t>contextfulness</w:t>
       </w:r>
+      <w:proofErr w:type="spellEnd"/>
       <w:r>
         <w:rPr>
           <w:lang w:val="en-US"/>
@@ -7128,7 +7227,21 @@
         <w:rPr>
           <w:lang w:val="en-US"/>
         </w:rPr>
-        <w:t>explanation with respect to the predictive model; interactiveness – interactive explanations are better than static ones; actionability – explanations that give the user suggestions how</w:t>
+        <w:t xml:space="preserve">explanation with respect to the predictive model; </w:t>
+      </w:r>
+      <w:proofErr w:type="spellStart"/>
+      <w:r>
+        <w:rPr>
+          <w:lang w:val="en-US"/>
+        </w:rPr>
+        <w:t>interactiveness</w:t>
+      </w:r>
+      <w:proofErr w:type="spellEnd"/>
+      <w:r>
+        <w:rPr>
+          <w:lang w:val="en-US"/>
+        </w:rPr>
+        <w:t xml:space="preserve"> – interactive explanations are better than static ones; actionability – explanations that give the user suggestions how</w:t>
       </w:r>
       <w:r>
         <w:rPr>
@@ -7321,35 +7434,7 @@
         <w:rPr>
           <w:lang w:val="en-US"/>
         </w:rPr>
-        <w:t xml:space="preserve">Another point the authors make is that in order to come up with a distance metric, the feature values must be normalized to make them comparable. However, one feature might have a more diverse distribution of values than another, or a certain feature might have a large </w:t>
-      </w:r>
-      <w:proofErr w:type="gramStart"/>
-      <w:r>
-        <w:rPr>
-          <w:lang w:val="en-US"/>
-        </w:rPr>
-        <w:t>amount</w:t>
-      </w:r>
-      <w:proofErr w:type="gramEnd"/>
-      <w:r>
-        <w:rPr>
-          <w:lang w:val="en-US"/>
-        </w:rPr>
-        <w:t xml:space="preserve"> of zeros for instance. These are often based on the training data, but might not align with the worldly reality; </w:t>
-      </w:r>
-      <w:proofErr w:type="gramStart"/>
-      <w:r>
-        <w:rPr>
-          <w:lang w:val="en-US"/>
-        </w:rPr>
-        <w:t>e.g.</w:t>
-      </w:r>
-      <w:proofErr w:type="gramEnd"/>
-      <w:r>
-        <w:rPr>
-          <w:lang w:val="en-US"/>
-        </w:rPr>
-        <w:t xml:space="preserve"> is one year of work experience equal to </w:t>
+        <w:t xml:space="preserve">Another point the authors make is that in order to come up with a distance metric, the feature values must be normalized to make them comparable. However, one feature might have a more diverse distribution of values than another, or a certain feature might have a large amount of zeros for instance. These are often based on the training data, but might not align with the worldly reality; e.g. is one year of work experience equal to </w:t>
       </w:r>
       <w:r>
         <w:rPr>
@@ -7686,28 +7771,50 @@
         <w:rPr>
           <w:lang w:val="en-US"/>
         </w:rPr>
-        <w:t>Only evaluated on the 4 objectives posed, in comparison to other state-of-the-art methods (dice, recourse, whatif, tweaking).</w:t>
-      </w:r>
-    </w:p>
-    <w:p>
-      <w:pPr>
-        <w:rPr>
-          <w:lang w:val="en-US"/>
-        </w:rPr>
-      </w:pPr>
-    </w:p>
-    <w:p>
-      <w:pPr>
-        <w:rPr>
-          <w:lang w:val="en-US"/>
-        </w:rPr>
-      </w:pPr>
-      <w:r>
-        <w:rPr>
-          <w:lang w:val="en-US"/>
-        </w:rPr>
-        <w:t>Counterfactual Local Explanations viA</w:t>
-      </w:r>
+        <w:t xml:space="preserve">Only evaluated on the 4 objectives posed, in comparison to other state-of-the-art methods (dice, recourse, </w:t>
+      </w:r>
+      <w:proofErr w:type="spellStart"/>
+      <w:r>
+        <w:rPr>
+          <w:lang w:val="en-US"/>
+        </w:rPr>
+        <w:t>whatif</w:t>
+      </w:r>
+      <w:proofErr w:type="spellEnd"/>
+      <w:r>
+        <w:rPr>
+          <w:lang w:val="en-US"/>
+        </w:rPr>
+        <w:t>, tweaking).</w:t>
+      </w:r>
+    </w:p>
+    <w:p>
+      <w:pPr>
+        <w:rPr>
+          <w:lang w:val="en-US"/>
+        </w:rPr>
+      </w:pPr>
+    </w:p>
+    <w:p>
+      <w:pPr>
+        <w:rPr>
+          <w:lang w:val="en-US"/>
+        </w:rPr>
+      </w:pPr>
+      <w:r>
+        <w:rPr>
+          <w:lang w:val="en-US"/>
+        </w:rPr>
+        <w:t xml:space="preserve">Counterfactual Local Explanations </w:t>
+      </w:r>
+      <w:proofErr w:type="spellStart"/>
+      <w:r>
+        <w:rPr>
+          <w:lang w:val="en-US"/>
+        </w:rPr>
+        <w:t>viA</w:t>
+      </w:r>
+      <w:proofErr w:type="spellEnd"/>
       <w:r>
         <w:rPr>
           <w:lang w:val="en-US"/>
@@ -8125,8 +8232,16 @@
         <w:rPr>
           <w:lang w:val="en-US"/>
         </w:rPr>
-        <w:t>U3: Contextfullness</w:t>
-      </w:r>
+        <w:t xml:space="preserve">U3: </w:t>
+      </w:r>
+      <w:proofErr w:type="spellStart"/>
+      <w:r>
+        <w:rPr>
+          <w:lang w:val="en-US"/>
+        </w:rPr>
+        <w:t>Contextfullness</w:t>
+      </w:r>
+      <w:proofErr w:type="spellEnd"/>
       <w:r>
         <w:rPr>
           <w:lang w:val="en-US"/>
@@ -8185,8 +8300,16 @@
         <w:rPr>
           <w:lang w:val="en-US"/>
         </w:rPr>
-        <w:t>U10: Personalisation</w:t>
-      </w:r>
+        <w:t xml:space="preserve">U10: </w:t>
+      </w:r>
+      <w:proofErr w:type="spellStart"/>
+      <w:r>
+        <w:rPr>
+          <w:lang w:val="en-US"/>
+        </w:rPr>
+        <w:t>Personalisation</w:t>
+      </w:r>
+      <w:proofErr w:type="spellEnd"/>
       <w:r>
         <w:rPr>
           <w:lang w:val="en-US"/>
@@ -8349,21 +8472,7 @@
         <w:rPr>
           <w:lang w:val="en-US"/>
         </w:rPr>
-        <w:t xml:space="preserve">They use a genetic algorithm based on minimum </w:t>
-      </w:r>
-      <w:proofErr w:type="gramStart"/>
-      <w:r>
-        <w:rPr>
-          <w:lang w:val="en-US"/>
-        </w:rPr>
-        <w:t>distance  (</w:t>
-      </w:r>
-      <w:proofErr w:type="gramEnd"/>
-      <w:r>
-        <w:rPr>
-          <w:lang w:val="en-US"/>
-        </w:rPr>
-        <w:t>L1 distance) between counterfactual and instance to be explained.</w:t>
+        <w:t>They use a genetic algorithm based on minimum distance (L1 distance) between counterfactual and instance to be explained.</w:t>
       </w:r>
     </w:p>
     <w:p>
@@ -8378,11 +8487,232 @@
         </w:rPr>
         <w:t>They use their counterfactuals to evaluate the fairness and robustness of different classifiers.</w:t>
       </w:r>
-      <w:r>
-        <w:rPr>
-          <w:lang w:val="en-US"/>
-        </w:rPr>
-        <w:br w:type="page"/>
+    </w:p>
+    <w:p>
+      <w:pPr>
+        <w:rPr>
+          <w:lang w:val="en-US"/>
+        </w:rPr>
+      </w:pPr>
+    </w:p>
+    <w:p>
+      <w:pPr>
+        <w:rPr>
+          <w:lang w:val="en-US"/>
+        </w:rPr>
+      </w:pPr>
+    </w:p>
+    <w:p>
+      <w:pPr>
+        <w:rPr>
+          <w:lang w:val="en-US"/>
+        </w:rPr>
+      </w:pPr>
+      <w:r>
+        <w:rPr>
+          <w:lang w:val="en-US"/>
+        </w:rPr>
+        <w:t xml:space="preserve">When sampling counterfactual instances it is important to bring in domain knowledge, especially if the problem is not that simple </w:t>
+      </w:r>
+      <w:r>
+        <w:rPr>
+          <w:lang w:val="en-US"/>
+        </w:rPr>
+        <w:fldChar w:fldCharType="begin"/>
+      </w:r>
+      <w:r>
+        <w:rPr>
+          <w:lang w:val="en-US"/>
+        </w:rPr>
+        <w:instrText xml:space="preserve"> ADDIN EN.CITE &lt;EndNote&gt;&lt;Cite&gt;&lt;Author&gt;Bertossi&lt;/Author&gt;&lt;Year&gt;2020&lt;/Year&gt;&lt;RecNum&gt;154&lt;/RecNum&gt;&lt;DisplayText&gt;[39]&lt;/DisplayText&gt;&lt;record&gt;&lt;rec-number&gt;154&lt;/rec-number&gt;&lt;foreign-keys&gt;&lt;key app="EN" db-id="p22005xv5srwpxeed275s99yfvez9tfr995s" timestamp="1606496892"&gt;154&lt;/key&gt;&lt;/foreign-keys&gt;&lt;ref-type name="Serial"&gt;57&lt;/ref-type&gt;&lt;contributors&gt;&lt;authors&gt;&lt;author&gt;Bertossi, L.&lt;/author&gt;&lt;/authors&gt;&lt;/contributors&gt;&lt;titles&gt;&lt;title&gt;Score-Based Explanations in Data Management and Machine Learning&lt;/title&gt;&lt;/titles&gt;&lt;pages&gt;17-31&lt;/pages&gt;&lt;volume&gt;12322 LNAI&lt;/volume&gt;&lt;dates&gt;&lt;year&gt;2020&lt;/year&gt;&lt;/dates&gt;&lt;work-type&gt;Conference Paper&lt;/work-type&gt;&lt;urls&gt;&lt;related-urls&gt;&lt;url&gt;https://www.scopus.com/inward/record.uri?eid=2-s2.0-85092100432&amp;amp;doi=10.1007%2f978-3-030-58449-8_2&amp;amp;partnerID=40&amp;amp;md5=ef69a5cd3c58e1f4155b29d0a04b289b&lt;/url&gt;&lt;url&gt;https://link.springer.com/chapter/10.1007%2F978-3-030-58449-8_2&lt;/url&gt;&lt;/related-urls&gt;&lt;/urls&gt;&lt;custom3&gt;Lecture Notes in Computer Science (including subseries Lecture Notes in Artificial Intelligence and Lecture Notes in Bioinformatics)&lt;/custom3&gt;&lt;electronic-resource-num&gt;10.1007/978-3-030-58449-8_2&lt;/electronic-resource-num&gt;&lt;remote-database-name&gt;Scopus&lt;/remote-database-name&gt;&lt;/record&gt;&lt;/Cite&gt;&lt;/EndNote&gt;</w:instrText>
+      </w:r>
+      <w:r>
+        <w:rPr>
+          <w:lang w:val="en-US"/>
+        </w:rPr>
+        <w:fldChar w:fldCharType="separate"/>
+      </w:r>
+      <w:r>
+        <w:rPr>
+          <w:noProof/>
+          <w:lang w:val="en-US"/>
+        </w:rPr>
+        <w:t>[39]</w:t>
+      </w:r>
+      <w:r>
+        <w:rPr>
+          <w:lang w:val="en-US"/>
+        </w:rPr>
+        <w:fldChar w:fldCharType="end"/>
+      </w:r>
+      <w:r>
+        <w:rPr>
+          <w:lang w:val="en-US"/>
+        </w:rPr>
+        <w:t>. This domain knowledge includes taking advantage of the empirical distribution of the data to sample instances that are likely, by capturing the distribution of feature values and feature correlations.</w:t>
+      </w:r>
+    </w:p>
+    <w:p>
+      <w:pPr>
+        <w:rPr>
+          <w:lang w:val="en-US"/>
+        </w:rPr>
+      </w:pPr>
+    </w:p>
+    <w:p>
+      <w:pPr>
+        <w:rPr>
+          <w:lang w:val="en-US"/>
+        </w:rPr>
+      </w:pPr>
+    </w:p>
+    <w:p>
+      <w:pPr>
+        <w:rPr>
+          <w:lang w:val="en-US"/>
+        </w:rPr>
+      </w:pPr>
+      <w:r>
+        <w:rPr>
+          <w:lang w:val="en-US"/>
+        </w:rPr>
+        <w:t xml:space="preserve">Feature importance techniques fall into two main categories; perturbation- and gradient-based methods </w:t>
+      </w:r>
+      <w:r>
+        <w:rPr>
+          <w:lang w:val="en-US"/>
+        </w:rPr>
+        <w:fldChar w:fldCharType="begin"/>
+      </w:r>
+      <w:r>
+        <w:rPr>
+          <w:lang w:val="en-US"/>
+        </w:rPr>
+        <w:instrText xml:space="preserve"> ADDIN EN.CITE &lt;EndNote&gt;&lt;Cite&gt;&lt;Author&gt;Bhatt&lt;/Author&gt;&lt;Year&gt;2020&lt;/Year&gt;&lt;RecNum&gt;156&lt;/RecNum&gt;&lt;DisplayText&gt;[40]&lt;/DisplayText&gt;&lt;record&gt;&lt;rec-number&gt;156&lt;/rec-number&gt;&lt;foreign-keys&gt;&lt;key app="EN" db-id="p22005xv5srwpxeed275s99yfvez9tfr995s" timestamp="1606496892"&gt;156&lt;/key&gt;&lt;/foreign-keys&gt;&lt;ref-type name="Conference Proceedings"&gt;10&lt;/ref-type&gt;&lt;contributors&gt;&lt;authors&gt;&lt;author&gt;Bhatt, U.&lt;/author&gt;&lt;author&gt;Xiang, A.&lt;/author&gt;&lt;author&gt;Sharma, S.&lt;/author&gt;&lt;author&gt;Weller, A.&lt;/author&gt;&lt;author&gt;Taly, A.&lt;/author&gt;&lt;author&gt;Jia, Y.&lt;/author&gt;&lt;author&gt;Ghosh, J.&lt;/author&gt;&lt;author&gt;Puri, R.&lt;/author&gt;&lt;author&gt;Moura, J. M. F.&lt;/author&gt;&lt;author&gt;Eckersley, P.&lt;/author&gt;&lt;/authors&gt;&lt;/contributors&gt;&lt;titles&gt;&lt;title&gt;Explainable machine learning in deployment&lt;/title&gt;&lt;/titles&gt;&lt;pages&gt;648-657&lt;/pages&gt;&lt;dates&gt;&lt;year&gt;2020&lt;/year&gt;&lt;/dates&gt;&lt;work-type&gt;Conference Paper&lt;/work-type&gt;&lt;urls&gt;&lt;related-urls&gt;&lt;url&gt;https://www.scopus.com/inward/record.uri?eid=2-s2.0-85079672069&amp;amp;doi=10.1145%2f3351095.3375624&amp;amp;partnerID=40&amp;amp;md5=3911ffd8909c05a71e02b0fb79f10d8d&lt;/url&gt;&lt;/related-urls&gt;&lt;/urls&gt;&lt;custom3&gt;FAT* 2020 - Proceedings of the 2020 Conference on Fairness, Accountability, and Transparency&lt;/custom3&gt;&lt;electronic-resource-num&gt;10.1145/3351095.3375624&lt;/electronic-resource-num&gt;&lt;remote-database-name&gt;Scopus&lt;/remote-database-name&gt;&lt;/record&gt;&lt;/Cite&gt;&lt;/EndNote&gt;</w:instrText>
+      </w:r>
+      <w:r>
+        <w:rPr>
+          <w:lang w:val="en-US"/>
+        </w:rPr>
+        <w:fldChar w:fldCharType="separate"/>
+      </w:r>
+      <w:r>
+        <w:rPr>
+          <w:noProof/>
+          <w:lang w:val="en-US"/>
+        </w:rPr>
+        <w:t>[40]</w:t>
+      </w:r>
+      <w:r>
+        <w:rPr>
+          <w:lang w:val="en-US"/>
+        </w:rPr>
+        <w:fldChar w:fldCharType="end"/>
+      </w:r>
+      <w:r>
+        <w:rPr>
+          <w:lang w:val="en-US"/>
+        </w:rPr>
+        <w:t>. The</w:t>
+      </w:r>
+      <w:r>
+        <w:rPr>
+          <w:lang w:val="en-US"/>
+        </w:rPr>
+        <w:t xml:space="preserve"> most prevalent method using perturbations is SHAP. “</w:t>
+      </w:r>
+      <w:r>
+        <w:rPr>
+          <w:lang w:val="en-US"/>
+        </w:rPr>
+        <w:t>The highlight of Shapley values is that they enjoy axiomatic uniqueness guarantees. Unfortunately, calculating the exact Shapley value is exponential in d, input dimensionality; however, the literature has proposed approximate methods using weighted linear regression [34], Monte Carlo approximation [61], centroid aggregation [11], and graph-structured factorization [14].</w:t>
+      </w:r>
+      <w:r>
+        <w:rPr>
+          <w:lang w:val="en-US"/>
+        </w:rPr>
+        <w:t>”</w:t>
+      </w:r>
+      <w:r>
+        <w:rPr>
+          <w:lang w:val="en-US"/>
+        </w:rPr>
+        <w:t>. “</w:t>
+      </w:r>
+      <w:r>
+        <w:rPr>
+          <w:lang w:val="en-US"/>
+        </w:rPr>
+        <w:t xml:space="preserve">review the Shapley value </w:t>
+      </w:r>
+      <w:r>
+        <w:rPr>
+          <w:lang w:val="en-US"/>
+        </w:rPr>
+        <w:t>explanations to ensure that the model exhibits expected behavior (i.e., the model uses the same features that a human would for the same task)</w:t>
+      </w:r>
+      <w:r>
+        <w:rPr>
+          <w:lang w:val="en-US"/>
+        </w:rPr>
+        <w:t>”</w:t>
+      </w:r>
+      <w:r>
+        <w:rPr>
+          <w:lang w:val="en-US"/>
+        </w:rPr>
+        <w:t>. “</w:t>
+      </w:r>
+      <w:r>
+        <w:rPr>
+          <w:lang w:val="en-US"/>
+        </w:rPr>
+        <w:t xml:space="preserve">Organization A found that in practice LIME explanations [50] give unexpected explanations that do not align with human intuition. Recent work </w:t>
+      </w:r>
+      <w:r>
+        <w:rPr>
+          <w:lang w:val="en-US"/>
+        </w:rPr>
+        <w:lastRenderedPageBreak/>
+        <w:t>[71] shows that the fragility of LIME explanations can be traced to the sampling variance when explaining a singular data point and to the explanation sensitivity to sample size and sampling proximity</w:t>
+      </w:r>
+      <w:r>
+        <w:rPr>
+          <w:lang w:val="en-US"/>
+        </w:rPr>
+        <w:t>”.</w:t>
+      </w:r>
+      <w:r>
+        <w:rPr>
+          <w:lang w:val="en-US"/>
+        </w:rPr>
+        <w:t xml:space="preserve"> In summary, Shapley values are easy to deploy and have solid motivations from game theory.</w:t>
+      </w:r>
+    </w:p>
+    <w:p>
+      <w:pPr>
+        <w:rPr>
+          <w:lang w:val="en-US"/>
+        </w:rPr>
+      </w:pPr>
+      <w:r>
+        <w:rPr>
+          <w:lang w:val="en-US"/>
+        </w:rPr>
+        <w:t>As for counterfactuals; they can be applied to any model and data type. Some counterfactuals might not be feasible. It is therefore important to use training data and constraints to guide the process.</w:t>
+      </w:r>
+    </w:p>
+    <w:p>
+      <w:pPr>
+        <w:rPr>
+          <w:lang w:val="en-US"/>
+        </w:rPr>
+      </w:pPr>
+      <w:r>
+        <w:rPr>
+          <w:lang w:val="en-US"/>
+        </w:rPr>
+        <w:t xml:space="preserve">They recommend to determine clear desiderata: </w:t>
       </w:r>
     </w:p>
     <w:p>
@@ -8396,6 +8726,247 @@
           <w:lang w:val="en-US"/>
         </w:rPr>
       </w:pPr>
+      <w:r>
+        <w:rPr>
+          <w:lang w:val="en-US"/>
+        </w:rPr>
+        <w:t>Identify the target for which the explanation is intended.</w:t>
+      </w:r>
+    </w:p>
+    <w:p>
+      <w:pPr>
+        <w:pStyle w:val="Lijstalinea"/>
+        <w:numPr>
+          <w:ilvl w:val="0"/>
+          <w:numId w:val="1"/>
+        </w:numPr>
+        <w:rPr>
+          <w:lang w:val="en-US"/>
+        </w:rPr>
+      </w:pPr>
+      <w:r>
+        <w:rPr>
+          <w:lang w:val="en-US"/>
+        </w:rPr>
+        <w:t>Understand what they are looking for.</w:t>
+      </w:r>
+    </w:p>
+    <w:p>
+      <w:pPr>
+        <w:pStyle w:val="Lijstalinea"/>
+        <w:numPr>
+          <w:ilvl w:val="0"/>
+          <w:numId w:val="1"/>
+        </w:numPr>
+        <w:rPr>
+          <w:lang w:val="en-US"/>
+        </w:rPr>
+      </w:pPr>
+      <w:r>
+        <w:rPr>
+          <w:lang w:val="en-US"/>
+        </w:rPr>
+        <w:t>Understand how they will engage with the explanation.</w:t>
+      </w:r>
+    </w:p>
+    <w:p>
+      <w:pPr>
+        <w:rPr>
+          <w:lang w:val="en-US"/>
+        </w:rPr>
+      </w:pPr>
+    </w:p>
+    <w:p>
+      <w:pPr>
+        <w:rPr>
+          <w:lang w:val="en-US"/>
+        </w:rPr>
+      </w:pPr>
+    </w:p>
+    <w:p>
+      <w:pPr>
+        <w:rPr>
+          <w:lang w:val="en-US"/>
+        </w:rPr>
+      </w:pPr>
+      <w:r>
+        <w:rPr>
+          <w:lang w:val="en-US"/>
+        </w:rPr>
+        <w:t>In a paper where counterfactual sets are presented, s</w:t>
+      </w:r>
+      <w:r>
+        <w:rPr>
+          <w:lang w:val="en-US"/>
+        </w:rPr>
+        <w:t xml:space="preserve">ome desirable properties </w:t>
+      </w:r>
+      <w:r>
+        <w:rPr>
+          <w:lang w:val="en-US"/>
+        </w:rPr>
+        <w:t xml:space="preserve">are listed </w:t>
+      </w:r>
+      <w:r>
+        <w:rPr>
+          <w:lang w:val="en-US"/>
+        </w:rPr>
+        <w:fldChar w:fldCharType="begin"/>
+      </w:r>
+      <w:r>
+        <w:rPr>
+          <w:lang w:val="en-US"/>
+        </w:rPr>
+        <w:instrText xml:space="preserve"> ADDIN EN.CITE &lt;EndNote&gt;&lt;Cite&gt;&lt;Author&gt;Fernández&lt;/Author&gt;&lt;Year&gt;2020&lt;/Year&gt;&lt;RecNum&gt;160&lt;/RecNum&gt;&lt;DisplayText&gt;[41]&lt;/DisplayText&gt;&lt;record&gt;&lt;rec-number&gt;160&lt;/rec-number&gt;&lt;foreign-keys&gt;&lt;key app="EN" db-id="p22005xv5srwpxeed275s99yfvez9tfr995s" timestamp="1606496892"&gt;160&lt;/key&gt;&lt;/foreign-keys&gt;&lt;ref-type name="Journal Article"&gt;17&lt;/ref-type&gt;&lt;contributors&gt;&lt;authors&gt;&lt;author&gt;Fernández, R. R.&lt;/author&gt;&lt;author&gt;Martín de Diego, I.&lt;/author&gt;&lt;author&gt;Aceña, V.&lt;/author&gt;&lt;author&gt;Fernández-Isabel, A.&lt;/author&gt;&lt;author&gt;Moguerza, J. M.&lt;/author&gt;&lt;/authors&gt;&lt;/contributors&gt;&lt;titles&gt;&lt;title&gt;Random forest explainability using counterfactual sets&lt;/title&gt;&lt;secondary-title&gt;Information Fusion&lt;/secondary-title&gt;&lt;/titles&gt;&lt;periodical&gt;&lt;full-title&gt;Information Fusion&lt;/full-title&gt;&lt;/periodical&gt;&lt;pages&gt;196-207&lt;/pages&gt;&lt;volume&gt;63&lt;/volume&gt;&lt;dates&gt;&lt;year&gt;2020&lt;/year&gt;&lt;/dates&gt;&lt;work-type&gt;Article&lt;/work-type&gt;&lt;urls&gt;&lt;related-urls&gt;&lt;url&gt;https://www.scopus.com/inward/record.uri?eid=2-s2.0-85087720092&amp;amp;doi=10.1016%2fj.inffus.2020.07.001&amp;amp;partnerID=40&amp;amp;md5=9cd813087edb044872044bc4d6de6af3&lt;/url&gt;&lt;url&gt;https://www.sciencedirect.com/science/article/abs/pii/S1566253520303134?via%3Dihub&lt;/url&gt;&lt;/related-urls&gt;&lt;/urls&gt;&lt;electronic-resource-num&gt;10.1016/j.inffus.2020.07.001&lt;/electronic-resource-num&gt;&lt;remote-database-name&gt;Scopus&lt;/remote-database-name&gt;&lt;/record&gt;&lt;/Cite&gt;&lt;/EndNote&gt;</w:instrText>
+      </w:r>
+      <w:r>
+        <w:rPr>
+          <w:lang w:val="en-US"/>
+        </w:rPr>
+        <w:fldChar w:fldCharType="separate"/>
+      </w:r>
+      <w:r>
+        <w:rPr>
+          <w:noProof/>
+          <w:lang w:val="en-US"/>
+        </w:rPr>
+        <w:t>[41]</w:t>
+      </w:r>
+      <w:r>
+        <w:rPr>
+          <w:lang w:val="en-US"/>
+        </w:rPr>
+        <w:fldChar w:fldCharType="end"/>
+      </w:r>
+      <w:r>
+        <w:rPr>
+          <w:lang w:val="en-US"/>
+        </w:rPr>
+        <w:t>. One of these is the notion of set coverage, meaning that the counterfactual set should include as many training samples as possible (similarly defined in LORE).</w:t>
+      </w:r>
+      <w:r>
+        <w:rPr>
+          <w:lang w:val="en-US"/>
+        </w:rPr>
+        <w:t xml:space="preserve"> </w:t>
+      </w:r>
+      <w:r>
+        <w:rPr>
+          <w:lang w:val="en-US"/>
+        </w:rPr>
+        <w:t>They also mention the bounds of the counterfactuals so that they produce feasible instances</w:t>
+      </w:r>
+      <w:r>
+        <w:rPr>
+          <w:lang w:val="en-US"/>
+        </w:rPr>
+        <w:t xml:space="preserve">, as well as provide ranges instead of unbounded changes. For example; 25C &lt; temp &lt; 35C, instead </w:t>
+      </w:r>
+      <w:proofErr w:type="gramStart"/>
+      <w:r>
+        <w:rPr>
+          <w:lang w:val="en-US"/>
+        </w:rPr>
+        <w:t>of  &gt;</w:t>
+      </w:r>
+      <w:proofErr w:type="gramEnd"/>
+      <w:r>
+        <w:rPr>
+          <w:lang w:val="en-US"/>
+        </w:rPr>
+        <w:t>25C.</w:t>
+      </w:r>
+    </w:p>
+    <w:p>
+      <w:pPr>
+        <w:rPr>
+          <w:lang w:val="en-US"/>
+        </w:rPr>
+      </w:pPr>
+      <w:r>
+        <w:rPr>
+          <w:lang w:val="en-US"/>
+        </w:rPr>
+        <w:t>Also e</w:t>
+      </w:r>
+      <w:r>
+        <w:rPr>
+          <w:lang w:val="en-US"/>
+        </w:rPr>
+        <w:t>valuated on</w:t>
+      </w:r>
+      <w:r>
+        <w:rPr>
+          <w:lang w:val="en-US"/>
+        </w:rPr>
+        <w:t xml:space="preserve"> d</w:t>
+      </w:r>
+      <w:r>
+        <w:rPr>
+          <w:lang w:val="en-US"/>
+        </w:rPr>
+        <w:t>istance to factual sample (0-1 using L1-norm)</w:t>
+      </w:r>
+    </w:p>
+    <w:p>
+      <w:pPr>
+        <w:rPr>
+          <w:lang w:val="en-US"/>
+        </w:rPr>
+      </w:pPr>
+    </w:p>
+    <w:p>
+      <w:pPr>
+        <w:rPr>
+          <w:lang w:val="en-US"/>
+        </w:rPr>
+      </w:pPr>
+    </w:p>
+    <w:p>
+      <w:pPr>
+        <w:rPr>
+          <w:lang w:val="en-US"/>
+        </w:rPr>
+      </w:pPr>
+    </w:p>
+    <w:p>
+      <w:pPr>
+        <w:rPr>
+          <w:lang w:val="en-US"/>
+        </w:rPr>
+      </w:pPr>
+    </w:p>
+    <w:p>
+      <w:pPr>
+        <w:rPr>
+          <w:lang w:val="en-US"/>
+        </w:rPr>
+      </w:pPr>
+    </w:p>
+    <w:p>
+      <w:pPr>
+        <w:rPr>
+          <w:lang w:val="en-US"/>
+        </w:rPr>
+      </w:pPr>
+      <w:r>
+        <w:rPr>
+          <w:lang w:val="en-US"/>
+        </w:rPr>
+        <w:br w:type="page"/>
+      </w:r>
+    </w:p>
+    <w:p>
+      <w:pPr>
+        <w:pStyle w:val="Lijstalinea"/>
+        <w:numPr>
+          <w:ilvl w:val="0"/>
+          <w:numId w:val="1"/>
+        </w:numPr>
+        <w:rPr>
+          <w:lang w:val="en-US"/>
+        </w:rPr>
+      </w:pPr>
     </w:p>
     <w:p>
       <w:pPr>
@@ -9472,6 +10043,9 @@
         <w:pStyle w:val="EndNoteBibliography"/>
         <w:spacing w:after="0"/>
         <w:ind w:left="720" w:hanging="720"/>
+        <w:rPr>
+          <w:lang w:val="nl-NL"/>
+        </w:rPr>
       </w:pPr>
       <w:r>
         <w:t>37.</w:t>
@@ -9487,16 +10061,101 @@
         <w:t>One Explanation Does Not Fit All: The Promise of Interactive Explanations for Machine Learning Transparency.</w:t>
       </w:r>
       <w:r>
-        <w:t xml:space="preserve"> KI - Kunstliche Intelligenz, 2020. </w:t>
+        <w:t xml:space="preserve"> </w:t>
+      </w:r>
+      <w:r>
+        <w:rPr>
+          <w:lang w:val="nl-NL"/>
+        </w:rPr>
+        <w:t xml:space="preserve">KI - Kunstliche Intelligenz, 2020. </w:t>
       </w:r>
       <w:r>
         <w:rPr>
           <w:b/>
+          <w:lang w:val="nl-NL"/>
         </w:rPr>
         <w:t>34</w:t>
       </w:r>
       <w:r>
+        <w:rPr>
+          <w:lang w:val="nl-NL"/>
+        </w:rPr>
         <w:t>(2): p. 235-250.</w:t>
+      </w:r>
+    </w:p>
+    <w:p>
+      <w:pPr>
+        <w:pStyle w:val="EndNoteBibliography"/>
+        <w:spacing w:after="0"/>
+        <w:ind w:left="720" w:hanging="720"/>
+      </w:pPr>
+      <w:r>
+        <w:rPr>
+          <w:lang w:val="nl-NL"/>
+        </w:rPr>
+        <w:t>38.</w:t>
+      </w:r>
+      <w:r>
+        <w:rPr>
+          <w:lang w:val="nl-NL"/>
+        </w:rPr>
+        <w:tab/>
+        <w:t xml:space="preserve">Sharma, S., J. Henderson, and J. Ghosh. </w:t>
+      </w:r>
+      <w:r>
+        <w:rPr>
+          <w:i/>
+        </w:rPr>
+        <w:t>CERTIFAI: A common framework to provide explanations and analyse the fairness and robustness of black-box models</w:t>
+      </w:r>
+      <w:r>
+        <w:t>. 2020.</w:t>
+      </w:r>
+    </w:p>
+    <w:p>
+      <w:pPr>
+        <w:pStyle w:val="EndNoteBibliography"/>
+        <w:spacing w:after="0"/>
+        <w:ind w:left="720" w:hanging="720"/>
+      </w:pPr>
+      <w:r>
+        <w:t>39.</w:t>
+      </w:r>
+      <w:r>
+        <w:tab/>
+        <w:t xml:space="preserve">Bertossi, L., </w:t>
+      </w:r>
+      <w:r>
+        <w:rPr>
+          <w:i/>
+        </w:rPr>
+        <w:t>Score-Based Explanations in Data Management and Machine Learning</w:t>
+      </w:r>
+      <w:r>
+        <w:t>. 2020. p. 17-31.</w:t>
+      </w:r>
+    </w:p>
+    <w:p>
+      <w:pPr>
+        <w:pStyle w:val="EndNoteBibliography"/>
+        <w:spacing w:after="0"/>
+        <w:ind w:left="720" w:hanging="720"/>
+      </w:pPr>
+      <w:r>
+        <w:t>40.</w:t>
+      </w:r>
+      <w:r>
+        <w:tab/>
+        <w:t xml:space="preserve">Bhatt, U., et al. </w:t>
+      </w:r>
+      <w:r>
+        <w:rPr>
+          <w:i/>
+        </w:rPr>
+        <w:t>Explainable machine learning in deployment</w:t>
+      </w:r>
+      <w:r>
+        <w:t>. 2020.</w:t>
       </w:r>
     </w:p>
     <w:p>
@@ -9505,20 +10164,29 @@
         <w:ind w:left="720" w:hanging="720"/>
       </w:pPr>
       <w:r>
-        <w:t>38.</w:t>
+        <w:t>41.</w:t>
       </w:r>
       <w:r>
         <w:tab/>
-        <w:t xml:space="preserve">Sharma, S., J. Henderson, and J. Ghosh. </w:t>
+        <w:t xml:space="preserve">Fernández, R.R., et al., </w:t>
       </w:r>
       <w:r>
         <w:rPr>
           <w:i/>
         </w:rPr>
-        <w:t>CERTIFAI: A common framework to provide explanations and analyse the fairness and robustness of black-box models</w:t>
-      </w:r>
-      <w:r>
-        <w:t>. 2020.</w:t>
+        <w:t>Random forest explainability using counterfactual sets.</w:t>
+      </w:r>
+      <w:r>
+        <w:t xml:space="preserve"> Information Fusion, 2020. </w:t>
+      </w:r>
+      <w:r>
+        <w:rPr>
+          <w:b/>
+        </w:rPr>
+        <w:t>63</w:t>
+      </w:r>
+      <w:r>
+        <w:t>: p. 196-207.</w:t>
       </w:r>
     </w:p>
     <w:p>
@@ -11208,6 +11876,7 @@
   <w:style w:type="character" w:default="1" w:styleId="Standaardalinea-lettertype">
     <w:name w:val="Default Paragraph Font"/>
     <w:uiPriority w:val="1"/>
+    <w:semiHidden/>
     <w:unhideWhenUsed/>
   </w:style>
   <w:style w:type="table" w:default="1" w:styleId="Standaardtabel">

</xml_diff>

<commit_message>
Display counterfactuals using change, normalize distance score, minor visual updates.
</commit_message>
<xml_diff>
--- a/resources/notes_literature.docx
+++ b/resources/notes_literature.docx
@@ -1120,23 +1120,13 @@
           <w:lang w:val="en-US"/>
         </w:rPr>
       </w:pPr>
-      <w:proofErr w:type="spellStart"/>
       <w:r>
         <w:rPr>
           <w:b/>
           <w:bCs/>
           <w:lang w:val="en-US"/>
         </w:rPr>
-        <w:t>nC</w:t>
-      </w:r>
-      <w:proofErr w:type="spellEnd"/>
-      <w:r>
-        <w:rPr>
-          <w:b/>
-          <w:bCs/>
-          <w:lang w:val="en-US"/>
-        </w:rPr>
-        <w:t xml:space="preserve">-tool </w:t>
+        <w:t xml:space="preserve">nC-tool </w:t>
       </w:r>
       <w:r>
         <w:rPr>
@@ -1297,25 +1287,13 @@
         </w:rPr>
         <w:t xml:space="preserve">. This Random Forest (RF) model was trained based on 590 profiles of 2-5 person mixtures, obtained from </w:t>
       </w:r>
-      <w:proofErr w:type="spellStart"/>
-      <w:proofErr w:type="gramStart"/>
       <w:r>
         <w:rPr>
           <w:b/>
           <w:bCs/>
           <w:lang w:val="en-US"/>
         </w:rPr>
-        <w:t>TODO:find</w:t>
-      </w:r>
-      <w:proofErr w:type="spellEnd"/>
-      <w:proofErr w:type="gramEnd"/>
-      <w:r>
-        <w:rPr>
-          <w:b/>
-          <w:bCs/>
-          <w:lang w:val="en-US"/>
-        </w:rPr>
-        <w:t xml:space="preserve"> how many </w:t>
+        <w:t xml:space="preserve">TODO:find how many </w:t>
       </w:r>
       <w:r>
         <w:rPr>
@@ -1583,21 +1561,7 @@
         <w:rPr>
           <w:lang w:val="en-US"/>
         </w:rPr>
-        <w:t xml:space="preserve">Tested various ML approached (RF / MLP / LDA), showing similar performance to the RF19 model. They obtained very high performance (96%) with </w:t>
-      </w:r>
-      <w:proofErr w:type="gramStart"/>
-      <w:r>
-        <w:rPr>
-          <w:lang w:val="en-US"/>
-        </w:rPr>
-        <w:t>a</w:t>
-      </w:r>
-      <w:proofErr w:type="gramEnd"/>
-      <w:r>
-        <w:rPr>
-          <w:lang w:val="en-US"/>
-        </w:rPr>
-        <w:t xml:space="preserve"> RFC 35 model.</w:t>
+        <w:t>Tested various ML approached (RF / MLP / LDA), showing similar performance to the RF19 model. They obtained very high performance (96%) with a RFC 35 model.</w:t>
       </w:r>
     </w:p>
     <w:p>
@@ -1612,19 +1576,11 @@
         </w:rPr>
         <w:t>Difference with [2] is “</w:t>
       </w:r>
-      <w:proofErr w:type="spellStart"/>
-      <w:r>
-        <w:rPr>
-          <w:lang w:val="en-US"/>
-        </w:rPr>
-        <w:t>Benschop</w:t>
-      </w:r>
-      <w:proofErr w:type="spellEnd"/>
-      <w:r>
-        <w:rPr>
-          <w:lang w:val="en-US"/>
-        </w:rPr>
-        <w:t xml:space="preserve"> et al. used 1174 unique donors to construct 590 profiles [20],</w:t>
+      <w:r>
+        <w:rPr>
+          <w:lang w:val="en-US"/>
+        </w:rPr>
+        <w:t>Benschop et al. used 1174 unique donors to construct 590 profiles [20],</w:t>
       </w:r>
       <w:r>
         <w:rPr>
@@ -1636,21 +1592,7 @@
         <w:rPr>
           <w:lang w:val="en-US"/>
         </w:rPr>
-        <w:t xml:space="preserve">whereas the </w:t>
-      </w:r>
-      <w:proofErr w:type="spellStart"/>
-      <w:r>
-        <w:rPr>
-          <w:lang w:val="en-US"/>
-        </w:rPr>
-        <w:t>PROVEDIt</w:t>
-      </w:r>
-      <w:proofErr w:type="spellEnd"/>
-      <w:r>
-        <w:rPr>
-          <w:lang w:val="en-US"/>
-        </w:rPr>
-        <w:t xml:space="preserve"> dataset only had 26 unique donors within the 766 profiles used</w:t>
+        <w:t>whereas the PROVEDIt dataset only had 26 unique donors within the 766 profiles used</w:t>
       </w:r>
       <w:r>
         <w:rPr>
@@ -1688,21 +1630,7 @@
         <w:rPr>
           <w:lang w:val="en-US"/>
         </w:rPr>
-        <w:t xml:space="preserve">In conclusion, the decision tree method for </w:t>
-      </w:r>
-      <w:proofErr w:type="spellStart"/>
-      <w:r>
-        <w:rPr>
-          <w:lang w:val="en-US"/>
-        </w:rPr>
-        <w:t>NoC</w:t>
-      </w:r>
-      <w:proofErr w:type="spellEnd"/>
-      <w:r>
-        <w:rPr>
-          <w:lang w:val="en-US"/>
-        </w:rPr>
-        <w:t xml:space="preserve"> assignment has been shown to be over 77% accurate,</w:t>
+        <w:t>In conclusion, the decision tree method for NoC assignment has been shown to be over 77% accurate,</w:t>
       </w:r>
       <w:r>
         <w:rPr>
@@ -1823,27 +1751,50 @@
         <w:rPr>
           <w:lang w:val="en-US"/>
         </w:rPr>
+        <w:t xml:space="preserve"> Hd and Hp.</w:t>
+      </w:r>
+      <w:r>
+        <w:rPr>
+          <w:lang w:val="en-US"/>
+        </w:rPr>
+        <w:t xml:space="preserve"> Showing that the LR is still the de-facto standard method.</w:t>
+      </w:r>
+    </w:p>
+    <w:p>
+      <w:pPr>
+        <w:rPr>
+          <w:lang w:val="en-US"/>
+        </w:rPr>
+      </w:pPr>
+      <w:r>
+        <w:rPr>
+          <w:lang w:val="en-US"/>
+        </w:rPr>
+        <w:t>“</w:t>
+      </w:r>
+      <w:r>
+        <w:rPr>
+          <w:lang w:val="en-US"/>
+        </w:rPr>
+        <w:t>The peak height information</w:t>
+      </w:r>
+      <w:r>
+        <w:rPr>
+          <w:lang w:val="en-US"/>
+        </w:rPr>
         <w:t xml:space="preserve"> </w:t>
       </w:r>
-      <w:proofErr w:type="spellStart"/>
-      <w:r>
-        <w:rPr>
-          <w:lang w:val="en-US"/>
-        </w:rPr>
-        <w:t>Hd</w:t>
-      </w:r>
-      <w:proofErr w:type="spellEnd"/>
-      <w:r>
-        <w:rPr>
-          <w:lang w:val="en-US"/>
-        </w:rPr>
-        <w:t xml:space="preserve"> and Hp.</w:t>
-      </w:r>
-      <w:r>
-        <w:rPr>
-          <w:lang w:val="en-US"/>
-        </w:rPr>
-        <w:t xml:space="preserve"> Showing that the LR is still the de-facto standard method.</w:t>
+      <w:r>
+        <w:rPr>
+          <w:lang w:val="en-US"/>
+        </w:rPr>
+        <w:t>is of benefit for analyzing mixed profiles.</w:t>
+      </w:r>
+      <w:r>
+        <w:rPr>
+          <w:lang w:val="en-US"/>
+        </w:rPr>
+        <w:t>”</w:t>
       </w:r>
     </w:p>
     <w:p>
@@ -1862,7 +1813,7 @@
         <w:rPr>
           <w:lang w:val="en-US"/>
         </w:rPr>
-        <w:t>The peak height information</w:t>
+        <w:t>The</w:t>
       </w:r>
       <w:r>
         <w:rPr>
@@ -1874,32 +1825,7 @@
         <w:rPr>
           <w:lang w:val="en-US"/>
         </w:rPr>
-        <w:t>is of benefit for analyzing mixed profiles.</w:t>
-      </w:r>
-      <w:r>
-        <w:rPr>
-          <w:lang w:val="en-US"/>
-        </w:rPr>
-        <w:t>”</w:t>
-      </w:r>
-    </w:p>
-    <w:p>
-      <w:pPr>
-        <w:rPr>
-          <w:lang w:val="en-US"/>
-        </w:rPr>
-      </w:pPr>
-      <w:r>
-        <w:rPr>
-          <w:lang w:val="en-US"/>
-        </w:rPr>
-        <w:t>“</w:t>
-      </w:r>
-      <w:r>
-        <w:rPr>
-          <w:lang w:val="en-US"/>
-        </w:rPr>
-        <w:t>The</w:t>
+        <w:t>effect of incorrect estimation of the number of donors (caused</w:t>
       </w:r>
       <w:r>
         <w:rPr>
@@ -1911,28 +1837,8 @@
         <w:rPr>
           <w:lang w:val="en-US"/>
         </w:rPr>
-        <w:t>effect of incorrect estimation of the number of donors (caused</w:t>
-      </w:r>
-      <w:r>
-        <w:rPr>
-          <w:lang w:val="en-US"/>
-        </w:rPr>
-        <w:t xml:space="preserve"> </w:t>
-      </w:r>
-      <w:r>
-        <w:rPr>
-          <w:lang w:val="en-US"/>
-        </w:rPr>
-        <w:t xml:space="preserve">by allele sharing) to the LR value was examined by </w:t>
-      </w:r>
-      <w:proofErr w:type="spellStart"/>
-      <w:r>
-        <w:rPr>
-          <w:lang w:val="en-US"/>
-        </w:rPr>
-        <w:t>Benschop</w:t>
-      </w:r>
-      <w:proofErr w:type="spellEnd"/>
+        <w:t>by allele sharing) to the LR value was examined by Benschop</w:t>
+      </w:r>
       <w:r>
         <w:rPr>
           <w:lang w:val="en-US"/>
@@ -2027,7 +1933,6 @@
         </w:rPr>
         <w:t xml:space="preserve">sed software for LR calculation </w:t>
       </w:r>
-      <w:proofErr w:type="spellStart"/>
       <w:r>
         <w:rPr>
           <w:b/>
@@ -2036,7 +1941,6 @@
         </w:rPr>
         <w:t>DNAStatistX</w:t>
       </w:r>
-      <w:proofErr w:type="spellEnd"/>
     </w:p>
     <w:p>
       <w:pPr>
@@ -2117,76 +2021,34 @@
         <w:rPr>
           <w:lang w:val="en-US"/>
         </w:rPr>
-        <w:t xml:space="preserve">Also includes the </w:t>
-      </w:r>
-      <w:proofErr w:type="spellStart"/>
-      <w:r>
-        <w:rPr>
-          <w:lang w:val="en-US"/>
-        </w:rPr>
-        <w:t>LoCIM</w:t>
-      </w:r>
-      <w:proofErr w:type="spellEnd"/>
-      <w:r>
-        <w:rPr>
-          <w:lang w:val="en-US"/>
-        </w:rPr>
-        <w:t xml:space="preserve"> method for inferring the major contributor.</w:t>
-      </w:r>
-    </w:p>
-    <w:p>
-      <w:pPr>
-        <w:rPr>
-          <w:lang w:val="en-US"/>
-        </w:rPr>
-      </w:pPr>
-    </w:p>
-    <w:p>
-      <w:pPr>
-        <w:rPr>
-          <w:lang w:val="en-US"/>
-        </w:rPr>
-      </w:pPr>
-    </w:p>
-    <w:p>
-      <w:pPr>
-        <w:rPr>
-          <w:lang w:val="en-US"/>
-        </w:rPr>
-      </w:pPr>
-      <w:r>
-        <w:rPr>
-          <w:lang w:val="en-US"/>
-        </w:rPr>
-        <w:t xml:space="preserve">With </w:t>
-      </w:r>
-      <w:proofErr w:type="spellStart"/>
-      <w:r>
-        <w:rPr>
-          <w:lang w:val="en-US"/>
-        </w:rPr>
-        <w:t>EuroForMix</w:t>
-      </w:r>
-      <w:proofErr w:type="spellEnd"/>
-      <w:r>
-        <w:rPr>
-          <w:lang w:val="en-US"/>
-        </w:rPr>
-        <w:t xml:space="preserve">, we can solve the probability of a </w:t>
-      </w:r>
-      <w:proofErr w:type="spellStart"/>
-      <w:r>
-        <w:rPr>
-          <w:lang w:val="en-US"/>
-        </w:rPr>
-        <w:t>peakheight</w:t>
-      </w:r>
-      <w:proofErr w:type="spellEnd"/>
-      <w:r>
-        <w:rPr>
-          <w:lang w:val="en-US"/>
-        </w:rPr>
-        <w:t xml:space="preserve"> at certain loci and alleles, given the unknown alleles for </w:t>
+        <w:t>Also includes the LoCIM method for inferring the major contributor.</w:t>
+      </w:r>
+    </w:p>
+    <w:p>
+      <w:pPr>
+        <w:rPr>
+          <w:lang w:val="en-US"/>
+        </w:rPr>
+      </w:pPr>
+    </w:p>
+    <w:p>
+      <w:pPr>
+        <w:rPr>
+          <w:lang w:val="en-US"/>
+        </w:rPr>
+      </w:pPr>
+    </w:p>
+    <w:p>
+      <w:pPr>
+        <w:rPr>
+          <w:lang w:val="en-US"/>
+        </w:rPr>
+      </w:pPr>
+      <w:r>
+        <w:rPr>
+          <w:lang w:val="en-US"/>
+        </w:rPr>
+        <w:t xml:space="preserve">With EuroForMix, we can solve the probability of a peakheight at certain loci and alleles, given the unknown alleles for </w:t>
       </w:r>
       <w:r>
         <w:rPr>
@@ -5433,6 +5295,19 @@
         <w:rPr>
           <w:lang w:val="en-US"/>
         </w:rPr>
+        <w:t>Only applicable to linear classifiers.</w:t>
+      </w:r>
+    </w:p>
+    <w:p>
+      <w:pPr>
+        <w:rPr>
+          <w:lang w:val="en-US"/>
+        </w:rPr>
+      </w:pPr>
+      <w:r>
+        <w:rPr>
+          <w:lang w:val="en-US"/>
+        </w:rPr>
         <w:t xml:space="preserve">Evaluate based on domain knowledge if feature </w:t>
       </w:r>
       <w:r>
@@ -5457,7 +5332,19 @@
           <w:rPr>
             <w:rStyle w:val="Hyperlink"/>
           </w:rPr>
-          <w:t>https://bitbucket.org/ChrisRussell/diverse-coherent-explanations/</w:t>
+          <w:t>https://bitbucket.org/ChrisRu</w:t>
+        </w:r>
+        <w:r>
+          <w:rPr>
+            <w:rStyle w:val="Hyperlink"/>
+          </w:rPr>
+          <w:t>s</w:t>
+        </w:r>
+        <w:r>
+          <w:rPr>
+            <w:rStyle w:val="Hyperlink"/>
+          </w:rPr>
+          <w:t>sell/diverse-coherent-explanations/</w:t>
         </w:r>
       </w:hyperlink>
     </w:p>
@@ -6367,13 +6254,8 @@
       <w:pPr>
         <w:pStyle w:val="Bijschrift"/>
       </w:pPr>
-      <w:proofErr w:type="spellStart"/>
-      <w:r>
-        <w:t>Figure</w:t>
-      </w:r>
-      <w:proofErr w:type="spellEnd"/>
-      <w:r>
-        <w:t xml:space="preserve"> </w:t>
+      <w:r>
+        <w:t xml:space="preserve">Figure </w:t>
       </w:r>
       <w:fldSimple w:instr=" SEQ Figure \* ARABIC ">
         <w:r>
@@ -6384,21 +6266,8 @@
         </w:r>
       </w:fldSimple>
       <w:r>
-        <w:t xml:space="preserve">: Basic </w:t>
-      </w:r>
-      <w:proofErr w:type="spellStart"/>
-      <w:r>
-        <w:t>evolutionary</w:t>
-      </w:r>
-      <w:proofErr w:type="spellEnd"/>
-      <w:r>
-        <w:t xml:space="preserve"> </w:t>
-      </w:r>
-      <w:proofErr w:type="spellStart"/>
-      <w:r>
-        <w:t>algorithm</w:t>
-      </w:r>
-      <w:proofErr w:type="spellEnd"/>
+        <w:t>: Basic evolutionary algorithm</w:t>
+      </w:r>
     </w:p>
     <w:p>
       <w:pPr>
@@ -6531,21 +6400,7 @@
         <w:rPr>
           <w:lang w:val="en-US"/>
         </w:rPr>
-        <w:t xml:space="preserve">ANCHOR requires the </w:t>
-      </w:r>
-      <w:proofErr w:type="spellStart"/>
-      <w:r>
-        <w:rPr>
-          <w:lang w:val="en-US"/>
-        </w:rPr>
-        <w:t>apriori</w:t>
-      </w:r>
-      <w:proofErr w:type="spellEnd"/>
-      <w:r>
-        <w:rPr>
-          <w:lang w:val="en-US"/>
-        </w:rPr>
-        <w:t xml:space="preserve"> </w:t>
+        <w:t xml:space="preserve">ANCHOR requires the apriori </w:t>
       </w:r>
       <w:r>
         <w:rPr>
@@ -7195,7 +7050,6 @@
         </w:rPr>
         <w:t xml:space="preserve"> This also entails </w:t>
       </w:r>
-      <w:proofErr w:type="spellStart"/>
       <w:r>
         <w:rPr>
           <w:i/>
@@ -7204,7 +7058,6 @@
         </w:rPr>
         <w:t>contextfulness</w:t>
       </w:r>
-      <w:proofErr w:type="spellEnd"/>
       <w:r>
         <w:rPr>
           <w:lang w:val="en-US"/>
@@ -7227,21 +7080,7 @@
         <w:rPr>
           <w:lang w:val="en-US"/>
         </w:rPr>
-        <w:t xml:space="preserve">explanation with respect to the predictive model; </w:t>
-      </w:r>
-      <w:proofErr w:type="spellStart"/>
-      <w:r>
-        <w:rPr>
-          <w:lang w:val="en-US"/>
-        </w:rPr>
-        <w:t>interactiveness</w:t>
-      </w:r>
-      <w:proofErr w:type="spellEnd"/>
-      <w:r>
-        <w:rPr>
-          <w:lang w:val="en-US"/>
-        </w:rPr>
-        <w:t xml:space="preserve"> – interactive explanations are better than static ones; actionability – explanations that give the user suggestions how</w:t>
+        <w:t>explanation with respect to the predictive model; interactiveness – interactive explanations are better than static ones; actionability – explanations that give the user suggestions how</w:t>
       </w:r>
       <w:r>
         <w:rPr>
@@ -7771,50 +7610,28 @@
         <w:rPr>
           <w:lang w:val="en-US"/>
         </w:rPr>
-        <w:t xml:space="preserve">Only evaluated on the 4 objectives posed, in comparison to other state-of-the-art methods (dice, recourse, </w:t>
-      </w:r>
-      <w:proofErr w:type="spellStart"/>
-      <w:r>
-        <w:rPr>
-          <w:lang w:val="en-US"/>
-        </w:rPr>
-        <w:t>whatif</w:t>
-      </w:r>
-      <w:proofErr w:type="spellEnd"/>
-      <w:r>
-        <w:rPr>
-          <w:lang w:val="en-US"/>
-        </w:rPr>
-        <w:t>, tweaking).</w:t>
-      </w:r>
-    </w:p>
-    <w:p>
-      <w:pPr>
-        <w:rPr>
-          <w:lang w:val="en-US"/>
-        </w:rPr>
-      </w:pPr>
-    </w:p>
-    <w:p>
-      <w:pPr>
-        <w:rPr>
-          <w:lang w:val="en-US"/>
-        </w:rPr>
-      </w:pPr>
-      <w:r>
-        <w:rPr>
-          <w:lang w:val="en-US"/>
-        </w:rPr>
-        <w:t xml:space="preserve">Counterfactual Local Explanations </w:t>
-      </w:r>
-      <w:proofErr w:type="spellStart"/>
-      <w:r>
-        <w:rPr>
-          <w:lang w:val="en-US"/>
-        </w:rPr>
-        <w:t>viA</w:t>
-      </w:r>
-      <w:proofErr w:type="spellEnd"/>
+        <w:t>Only evaluated on the 4 objectives posed, in comparison to other state-of-the-art methods (dice, recourse, whatif, tweaking).</w:t>
+      </w:r>
+    </w:p>
+    <w:p>
+      <w:pPr>
+        <w:rPr>
+          <w:lang w:val="en-US"/>
+        </w:rPr>
+      </w:pPr>
+    </w:p>
+    <w:p>
+      <w:pPr>
+        <w:rPr>
+          <w:lang w:val="en-US"/>
+        </w:rPr>
+      </w:pPr>
+      <w:r>
+        <w:rPr>
+          <w:lang w:val="en-US"/>
+        </w:rPr>
+        <w:t>Counterfactual Local Explanations viA</w:t>
+      </w:r>
       <w:r>
         <w:rPr>
           <w:lang w:val="en-US"/>
@@ -8232,16 +8049,8 @@
         <w:rPr>
           <w:lang w:val="en-US"/>
         </w:rPr>
-        <w:t xml:space="preserve">U3: </w:t>
-      </w:r>
-      <w:proofErr w:type="spellStart"/>
-      <w:r>
-        <w:rPr>
-          <w:lang w:val="en-US"/>
-        </w:rPr>
-        <w:t>Contextfullness</w:t>
-      </w:r>
-      <w:proofErr w:type="spellEnd"/>
+        <w:t>U3: Contextfullness</w:t>
+      </w:r>
       <w:r>
         <w:rPr>
           <w:lang w:val="en-US"/>
@@ -8300,16 +8109,8 @@
         <w:rPr>
           <w:lang w:val="en-US"/>
         </w:rPr>
-        <w:t xml:space="preserve">U10: </w:t>
-      </w:r>
-      <w:proofErr w:type="spellStart"/>
-      <w:r>
-        <w:rPr>
-          <w:lang w:val="en-US"/>
-        </w:rPr>
-        <w:t>Personalisation</w:t>
-      </w:r>
-      <w:proofErr w:type="spellEnd"/>
+        <w:t>U10: Personalisation</w:t>
+      </w:r>
       <w:r>
         <w:rPr>
           <w:lang w:val="en-US"/>
@@ -8854,27 +8655,35 @@
         <w:rPr>
           <w:lang w:val="en-US"/>
         </w:rPr>
-        <w:t>They also mention the bounds of the counterfactuals so that they produce feasible instances</w:t>
-      </w:r>
-      <w:r>
-        <w:rPr>
-          <w:lang w:val="en-US"/>
-        </w:rPr>
-        <w:t xml:space="preserve">, as well as provide ranges instead of unbounded changes. For example; 25C &lt; temp &lt; 35C, instead </w:t>
-      </w:r>
-      <w:proofErr w:type="gramStart"/>
-      <w:r>
-        <w:rPr>
-          <w:lang w:val="en-US"/>
-        </w:rPr>
-        <w:t>of  &gt;</w:t>
-      </w:r>
-      <w:proofErr w:type="gramEnd"/>
-      <w:r>
-        <w:rPr>
-          <w:lang w:val="en-US"/>
-        </w:rPr>
-        <w:t>25C.</w:t>
+        <w:t xml:space="preserve">They also mention the bounds of the counterfactuals so that they produce </w:t>
+      </w:r>
+      <w:r>
+        <w:rPr>
+          <w:b/>
+          <w:bCs/>
+          <w:lang w:val="en-US"/>
+        </w:rPr>
+        <w:t>feasible instances</w:t>
+      </w:r>
+      <w:r>
+        <w:rPr>
+          <w:lang w:val="en-US"/>
+        </w:rPr>
+        <w:t xml:space="preserve">, as well as </w:t>
+      </w:r>
+      <w:r>
+        <w:rPr>
+          <w:b/>
+          <w:bCs/>
+          <w:lang w:val="en-US"/>
+        </w:rPr>
+        <w:t>provide ranges</w:t>
+      </w:r>
+      <w:r>
+        <w:rPr>
+          <w:lang w:val="en-US"/>
+        </w:rPr>
+        <w:t xml:space="preserve"> instead of unbounded changes. For example; 25C &lt; temp &lt; 35C, instead of  &gt;25C.</w:t>
       </w:r>
     </w:p>
     <w:p>
@@ -8928,32 +8737,342 @@
           <w:lang w:val="en-US"/>
         </w:rPr>
       </w:pPr>
-    </w:p>
-    <w:p>
-      <w:pPr>
-        <w:rPr>
-          <w:lang w:val="en-US"/>
-        </w:rPr>
-      </w:pPr>
-    </w:p>
-    <w:p>
-      <w:pPr>
-        <w:rPr>
-          <w:lang w:val="en-US"/>
-        </w:rPr>
-      </w:pPr>
-    </w:p>
-    <w:p>
-      <w:pPr>
-        <w:rPr>
-          <w:lang w:val="en-US"/>
-        </w:rPr>
-      </w:pPr>
-      <w:r>
-        <w:rPr>
-          <w:lang w:val="en-US"/>
-        </w:rPr>
-        <w:br w:type="page"/>
+      <w:r>
+        <w:rPr>
+          <w:lang w:val="en-US"/>
+        </w:rPr>
+        <w:t>Feasible and Actionable Counterfactual Explanations</w:t>
+      </w:r>
+      <w:r>
+        <w:rPr>
+          <w:lang w:val="en-US"/>
+        </w:rPr>
+        <w:t xml:space="preserve"> (FACE) was developed to overcome the problem of generating counterfactuals that do not align with the </w:t>
+      </w:r>
+      <w:r>
+        <w:rPr>
+          <w:b/>
+          <w:bCs/>
+          <w:lang w:val="en-US"/>
+        </w:rPr>
+        <w:t>underlying data distributions</w:t>
+      </w:r>
+      <w:r>
+        <w:rPr>
+          <w:lang w:val="en-US"/>
+        </w:rPr>
+        <w:t xml:space="preserve"> </w:t>
+      </w:r>
+      <w:r>
+        <w:rPr>
+          <w:lang w:val="en-US"/>
+        </w:rPr>
+        <w:fldChar w:fldCharType="begin"/>
+      </w:r>
+      <w:r>
+        <w:rPr>
+          <w:lang w:val="en-US"/>
+        </w:rPr>
+        <w:instrText xml:space="preserve"> ADDIN EN.CITE &lt;EndNote&gt;&lt;Cite&gt;&lt;Author&gt;Poyiadzi&lt;/Author&gt;&lt;Year&gt;2020&lt;/Year&gt;&lt;RecNum&gt;192&lt;/RecNum&gt;&lt;DisplayText&gt;[42]&lt;/DisplayText&gt;&lt;record&gt;&lt;rec-number&gt;192&lt;/rec-number&gt;&lt;foreign-keys&gt;&lt;key app="EN" db-id="p22005xv5srwpxeed275s99yfvez9tfr995s" timestamp="1606923001"&gt;192&lt;/key&gt;&lt;/foreign-keys&gt;&lt;ref-type name="Book"&gt;6&lt;/ref-type&gt;&lt;contributors&gt;&lt;authors&gt;&lt;author&gt;Poyiadzi, Rafael&lt;/author&gt;&lt;author&gt;Sokol, Kacper&lt;/author&gt;&lt;author&gt;Santos-Rodriguez, Raul&lt;/author&gt;&lt;author&gt;Bie, Tijl&lt;/author&gt;&lt;author&gt;Flach, Peter&lt;/author&gt;&lt;/authors&gt;&lt;/contributors&gt;&lt;titles&gt;&lt;title&gt;FACE: Feasible and Actionable Counterfactual Explanations&lt;/title&gt;&lt;/titles&gt;&lt;pages&gt;344-350&lt;/pages&gt;&lt;dates&gt;&lt;year&gt;2020&lt;/year&gt;&lt;/dates&gt;&lt;urls&gt;&lt;/urls&gt;&lt;electronic-resource-num&gt;10.1145/3375627.3375850&lt;/electronic-resource-num&gt;&lt;/record&gt;&lt;/Cite&gt;&lt;/EndNote&gt;</w:instrText>
+      </w:r>
+      <w:r>
+        <w:rPr>
+          <w:lang w:val="en-US"/>
+        </w:rPr>
+        <w:fldChar w:fldCharType="separate"/>
+      </w:r>
+      <w:r>
+        <w:rPr>
+          <w:noProof/>
+          <w:lang w:val="en-US"/>
+        </w:rPr>
+        <w:t>[42]</w:t>
+      </w:r>
+      <w:r>
+        <w:rPr>
+          <w:lang w:val="en-US"/>
+        </w:rPr>
+        <w:fldChar w:fldCharType="end"/>
+      </w:r>
+      <w:r>
+        <w:rPr>
+          <w:lang w:val="en-US"/>
+        </w:rPr>
+        <w:t>. They also focus on actionability of the found counterfactual and argue that there should be an obtainable path to the desired new data point.</w:t>
+      </w:r>
+      <w:r>
+        <w:rPr>
+          <w:lang w:val="en-US"/>
+        </w:rPr>
+        <w:t xml:space="preserve"> They argue that D is therefore the best option, though I think C would be more appropriate for our purpose. A is generated by minimizing the L2 norm, and B represents a larger classification margin.</w:t>
+      </w:r>
+    </w:p>
+    <w:p>
+      <w:pPr>
+        <w:rPr>
+          <w:lang w:val="en-US"/>
+        </w:rPr>
+      </w:pPr>
+      <w:r>
+        <w:rPr>
+          <w:noProof/>
+          <w:lang w:val="en-US"/>
+        </w:rPr>
+        <w:drawing>
+          <wp:inline distT="0" distB="0" distL="0" distR="0" wp14:anchorId="483181A7" wp14:editId="5553BF75">
+            <wp:extent cx="2082800" cy="1608238"/>
+            <wp:effectExtent l="0" t="0" r="0" b="0"/>
+            <wp:docPr id="3" name="Afbeelding 3"/>
+            <wp:cNvGraphicFramePr>
+              <a:graphicFrameLocks xmlns:a="http://schemas.openxmlformats.org/drawingml/2006/main" noChangeAspect="1"/>
+            </wp:cNvGraphicFramePr>
+            <a:graphic xmlns:a="http://schemas.openxmlformats.org/drawingml/2006/main">
+              <a:graphicData uri="http://schemas.openxmlformats.org/drawingml/2006/picture">
+                <pic:pic xmlns:pic="http://schemas.openxmlformats.org/drawingml/2006/picture">
+                  <pic:nvPicPr>
+                    <pic:cNvPr id="0" name="Picture 1"/>
+                    <pic:cNvPicPr>
+                      <a:picLocks noChangeAspect="1" noChangeArrowheads="1"/>
+                    </pic:cNvPicPr>
+                  </pic:nvPicPr>
+                  <pic:blipFill>
+                    <a:blip r:embed="rId9">
+                      <a:extLst>
+                        <a:ext uri="{28A0092B-C50C-407E-A947-70E740481C1C}">
+                          <a14:useLocalDpi xmlns:a14="http://schemas.microsoft.com/office/drawing/2010/main" val="0"/>
+                        </a:ext>
+                      </a:extLst>
+                    </a:blip>
+                    <a:srcRect/>
+                    <a:stretch>
+                      <a:fillRect/>
+                    </a:stretch>
+                  </pic:blipFill>
+                  <pic:spPr bwMode="auto">
+                    <a:xfrm>
+                      <a:off x="0" y="0"/>
+                      <a:ext cx="2103370" cy="1624121"/>
+                    </a:xfrm>
+                    <a:prstGeom prst="rect">
+                      <a:avLst/>
+                    </a:prstGeom>
+                    <a:noFill/>
+                    <a:ln>
+                      <a:noFill/>
+                    </a:ln>
+                  </pic:spPr>
+                </pic:pic>
+              </a:graphicData>
+            </a:graphic>
+          </wp:inline>
+        </w:drawing>
+      </w:r>
+      <w:r>
+        <w:rPr>
+          <w:noProof/>
+          <w:lang w:val="en-US"/>
+        </w:rPr>
+        <w:drawing>
+          <wp:inline distT="0" distB="0" distL="0" distR="0" wp14:anchorId="43FC1D0A" wp14:editId="501B6EE2">
+            <wp:extent cx="2149962" cy="1568036"/>
+            <wp:effectExtent l="0" t="0" r="3175" b="0"/>
+            <wp:docPr id="4" name="Afbeelding 4"/>
+            <wp:cNvGraphicFramePr>
+              <a:graphicFrameLocks xmlns:a="http://schemas.openxmlformats.org/drawingml/2006/main" noChangeAspect="1"/>
+            </wp:cNvGraphicFramePr>
+            <a:graphic xmlns:a="http://schemas.openxmlformats.org/drawingml/2006/main">
+              <a:graphicData uri="http://schemas.openxmlformats.org/drawingml/2006/picture">
+                <pic:pic xmlns:pic="http://schemas.openxmlformats.org/drawingml/2006/picture">
+                  <pic:nvPicPr>
+                    <pic:cNvPr id="0" name="Picture 2"/>
+                    <pic:cNvPicPr>
+                      <a:picLocks noChangeAspect="1" noChangeArrowheads="1"/>
+                    </pic:cNvPicPr>
+                  </pic:nvPicPr>
+                  <pic:blipFill>
+                    <a:blip r:embed="rId10" cstate="print">
+                      <a:extLst>
+                        <a:ext uri="{28A0092B-C50C-407E-A947-70E740481C1C}">
+                          <a14:useLocalDpi xmlns:a14="http://schemas.microsoft.com/office/drawing/2010/main" val="0"/>
+                        </a:ext>
+                      </a:extLst>
+                    </a:blip>
+                    <a:srcRect/>
+                    <a:stretch>
+                      <a:fillRect/>
+                    </a:stretch>
+                  </pic:blipFill>
+                  <pic:spPr bwMode="auto">
+                    <a:xfrm>
+                      <a:off x="0" y="0"/>
+                      <a:ext cx="2208667" cy="1610852"/>
+                    </a:xfrm>
+                    <a:prstGeom prst="rect">
+                      <a:avLst/>
+                    </a:prstGeom>
+                    <a:noFill/>
+                    <a:ln>
+                      <a:noFill/>
+                    </a:ln>
+                  </pic:spPr>
+                </pic:pic>
+              </a:graphicData>
+            </a:graphic>
+          </wp:inline>
+        </w:drawing>
+      </w:r>
+    </w:p>
+    <w:p>
+      <w:pPr>
+        <w:rPr>
+          <w:lang w:val="en-US"/>
+        </w:rPr>
+      </w:pPr>
+      <w:r>
+        <w:rPr>
+          <w:lang w:val="en-US"/>
+        </w:rPr>
+        <w:t xml:space="preserve">The danger of A and B is that these instances might still be classified wrong due to the low-density areas, which ML models are known to perform </w:t>
+      </w:r>
+      <w:r>
+        <w:rPr>
+          <w:lang w:val="en-US"/>
+        </w:rPr>
+        <w:t>unreliably</w:t>
+      </w:r>
+      <w:r>
+        <w:rPr>
+          <w:lang w:val="en-US"/>
+        </w:rPr>
+        <w:t xml:space="preserve"> in.</w:t>
+      </w:r>
+    </w:p>
+    <w:p>
+      <w:pPr>
+        <w:rPr>
+          <w:lang w:val="en-US"/>
+        </w:rPr>
+      </w:pPr>
+      <w:r>
+        <w:rPr>
+          <w:lang w:val="en-US"/>
+        </w:rPr>
+        <w:t xml:space="preserve">The focus of this paper is to </w:t>
+      </w:r>
+      <w:r>
+        <w:rPr>
+          <w:i/>
+          <w:iCs/>
+          <w:lang w:val="en-US"/>
+        </w:rPr>
+        <w:t>transform</w:t>
+      </w:r>
+      <w:r>
+        <w:rPr>
+          <w:lang w:val="en-US"/>
+        </w:rPr>
+        <w:t xml:space="preserve"> one data point to another, thereby focusing on actionability. </w:t>
+      </w:r>
+    </w:p>
+    <w:p>
+      <w:pPr>
+        <w:rPr>
+          <w:lang w:val="en-US"/>
+        </w:rPr>
+      </w:pPr>
+      <w:r>
+        <w:rPr>
+          <w:lang w:val="en-US"/>
+        </w:rPr>
+        <w:t xml:space="preserve">Their only focus for evaluation is to </w:t>
+      </w:r>
+      <w:r>
+        <w:rPr>
+          <w:u w:val="single"/>
+          <w:lang w:val="en-US"/>
+        </w:rPr>
+        <w:t>visualize the path taken</w:t>
+      </w:r>
+      <w:r>
+        <w:rPr>
+          <w:lang w:val="en-US"/>
+        </w:rPr>
+        <w:t xml:space="preserve"> by their algorithm</w:t>
+      </w:r>
+      <w:r>
+        <w:rPr>
+          <w:lang w:val="en-US"/>
+        </w:rPr>
+        <w:t>. They do show that the counterfactuals by Wachter et al. (left picture) do not fall close to the data distribution.</w:t>
+      </w:r>
+    </w:p>
+    <w:p>
+      <w:pPr>
+        <w:rPr>
+          <w:lang w:val="en-US"/>
+        </w:rPr>
+      </w:pPr>
+    </w:p>
+    <w:p>
+      <w:pPr>
+        <w:rPr>
+          <w:lang w:val="en-US"/>
+        </w:rPr>
+      </w:pPr>
+      <w:r>
+        <w:rPr>
+          <w:lang w:val="en-US"/>
+        </w:rPr>
+        <w:t>ViCE: visual counterfactual explanations</w:t>
+      </w:r>
+      <w:r>
+        <w:rPr>
+          <w:lang w:val="en-US"/>
+        </w:rPr>
+        <w:t xml:space="preserve"> </w:t>
+      </w:r>
+      <w:r>
+        <w:rPr>
+          <w:lang w:val="en-US"/>
+        </w:rPr>
+        <w:fldChar w:fldCharType="begin"/>
+      </w:r>
+      <w:r>
+        <w:rPr>
+          <w:lang w:val="en-US"/>
+        </w:rPr>
+        <w:instrText xml:space="preserve"> ADDIN EN.CITE &lt;EndNote&gt;&lt;Cite&gt;&lt;Author&gt;Gomez&lt;/Author&gt;&lt;Year&gt;2020&lt;/Year&gt;&lt;RecNum&gt;164&lt;/RecNum&gt;&lt;DisplayText&gt;[43]&lt;/DisplayText&gt;&lt;record&gt;&lt;rec-number&gt;164&lt;/rec-number&gt;&lt;foreign-keys&gt;&lt;key app="EN" db-id="p22005xv5srwpxeed275s99yfvez9tfr995s" timestamp="1606496892"&gt;164&lt;/key&gt;&lt;/foreign-keys&gt;&lt;ref-type name="Conference Proceedings"&gt;10&lt;/ref-type&gt;&lt;contributors&gt;&lt;authors&gt;&lt;author&gt;Gomez, O.&lt;/author&gt;&lt;author&gt;Holter, S.&lt;/author&gt;&lt;author&gt;Yuan, J.&lt;/author&gt;&lt;author&gt;Bertini, E.&lt;/author&gt;&lt;/authors&gt;&lt;/contributors&gt;&lt;titles&gt;&lt;title&gt;ViCE&lt;/title&gt;&lt;/titles&gt;&lt;pages&gt;531-535&lt;/pages&gt;&lt;dates&gt;&lt;year&gt;2020&lt;/year&gt;&lt;/dates&gt;&lt;work-type&gt;Conference Paper&lt;/work-type&gt;&lt;urls&gt;&lt;related-urls&gt;&lt;url&gt;https://www.scopus.com/inward/record.uri?eid=2-s2.0-85082462563&amp;amp;doi=10.1145%2f3377325.3377536&amp;amp;partnerID=40&amp;amp;md5=3b50e2166fbf723c3b60dbbeb3653441&lt;/url&gt;&lt;/related-urls&gt;&lt;/urls&gt;&lt;custom3&gt;International Conference on Intelligent User Interfaces, Proceedings IUI&lt;/custom3&gt;&lt;electronic-resource-num&gt;10.1145/3377325.3377536&lt;/electronic-resource-num&gt;&lt;remote-database-name&gt;Scopus&lt;/remote-database-name&gt;&lt;/record&gt;&lt;/Cite&gt;&lt;/EndNote&gt;</w:instrText>
+      </w:r>
+      <w:r>
+        <w:rPr>
+          <w:lang w:val="en-US"/>
+        </w:rPr>
+        <w:fldChar w:fldCharType="separate"/>
+      </w:r>
+      <w:r>
+        <w:rPr>
+          <w:noProof/>
+          <w:lang w:val="en-US"/>
+        </w:rPr>
+        <w:t>[43]</w:t>
+      </w:r>
+      <w:r>
+        <w:rPr>
+          <w:lang w:val="en-US"/>
+        </w:rPr>
+        <w:fldChar w:fldCharType="end"/>
+      </w:r>
+      <w:r>
+        <w:rPr>
+          <w:lang w:val="en-US"/>
+        </w:rPr>
+        <w:t>.</w:t>
+      </w:r>
+      <w:r>
+        <w:rPr>
+          <w:lang w:val="en-US"/>
+        </w:rPr>
+        <w:t xml:space="preserve"> Their desiderata:</w:t>
       </w:r>
     </w:p>
     <w:p>
@@ -8967,6 +9086,346 @@
           <w:lang w:val="en-US"/>
         </w:rPr>
       </w:pPr>
+      <w:r>
+        <w:rPr>
+          <w:lang w:val="en-US"/>
+        </w:rPr>
+        <w:t>How does the instance in question lie in comparison to the data?</w:t>
+      </w:r>
+    </w:p>
+    <w:p>
+      <w:pPr>
+        <w:pStyle w:val="Lijstalinea"/>
+        <w:numPr>
+          <w:ilvl w:val="0"/>
+          <w:numId w:val="1"/>
+        </w:numPr>
+        <w:rPr>
+          <w:lang w:val="en-US"/>
+        </w:rPr>
+      </w:pPr>
+      <w:r>
+        <w:rPr>
+          <w:lang w:val="en-US"/>
+        </w:rPr>
+        <w:t>Which features are most relevant to the model?</w:t>
+      </w:r>
+    </w:p>
+    <w:p>
+      <w:pPr>
+        <w:pStyle w:val="Lijstalinea"/>
+        <w:numPr>
+          <w:ilvl w:val="0"/>
+          <w:numId w:val="1"/>
+        </w:numPr>
+        <w:rPr>
+          <w:lang w:val="en-US"/>
+        </w:rPr>
+      </w:pPr>
+      <w:r>
+        <w:rPr>
+          <w:lang w:val="en-US"/>
+        </w:rPr>
+        <w:t>Which are changes in feature values that would alter the model’s prediction?</w:t>
+      </w:r>
+    </w:p>
+    <w:p>
+      <w:pPr>
+        <w:pStyle w:val="Lijstalinea"/>
+        <w:numPr>
+          <w:ilvl w:val="0"/>
+          <w:numId w:val="1"/>
+        </w:numPr>
+        <w:rPr>
+          <w:lang w:val="en-US"/>
+        </w:rPr>
+      </w:pPr>
+      <w:r>
+        <w:rPr>
+          <w:lang w:val="en-US"/>
+        </w:rPr>
+        <w:t>How can we select actionable changes?</w:t>
+      </w:r>
+    </w:p>
+    <w:p>
+      <w:pPr>
+        <w:rPr>
+          <w:lang w:val="en-US"/>
+        </w:rPr>
+      </w:pPr>
+      <w:r>
+        <w:rPr>
+          <w:lang w:val="en-US"/>
+        </w:rPr>
+        <w:t>Find counterfactuals by finding a minimal set of features, and minimal amounts of changes.</w:t>
+      </w:r>
+    </w:p>
+    <w:p>
+      <w:pPr>
+        <w:rPr>
+          <w:lang w:val="en-US"/>
+        </w:rPr>
+      </w:pPr>
+      <w:r>
+        <w:rPr>
+          <w:lang w:val="en-US"/>
+        </w:rPr>
+        <w:t xml:space="preserve">They </w:t>
+      </w:r>
+      <w:r>
+        <w:rPr>
+          <w:b/>
+          <w:bCs/>
+          <w:lang w:val="en-US"/>
+        </w:rPr>
+        <w:t>discretize the dataset</w:t>
+      </w:r>
+      <w:r>
+        <w:rPr>
+          <w:lang w:val="en-US"/>
+        </w:rPr>
+        <w:t xml:space="preserve"> by fitting a gaussian on each feature, splitting the values into </w:t>
+      </w:r>
+      <w:r>
+        <w:rPr>
+          <w:i/>
+          <w:iCs/>
+          <w:lang w:val="en-US"/>
+        </w:rPr>
+        <w:t>n</w:t>
+      </w:r>
+      <w:r>
+        <w:rPr>
+          <w:lang w:val="en-US"/>
+        </w:rPr>
+        <w:t xml:space="preserve"> bins such that the middle </w:t>
+      </w:r>
+      <w:r>
+        <w:rPr>
+          <w:i/>
+          <w:iCs/>
+          <w:lang w:val="en-US"/>
+        </w:rPr>
+        <w:t>n-2</w:t>
+      </w:r>
+      <w:r>
+        <w:rPr>
+          <w:lang w:val="en-US"/>
+        </w:rPr>
+        <w:t xml:space="preserve"> capture 4 standard deviations from the mean, extreme bins capture data points beyond that.</w:t>
+      </w:r>
+    </w:p>
+    <w:p>
+      <w:pPr>
+        <w:rPr>
+          <w:lang w:val="en-US"/>
+        </w:rPr>
+      </w:pPr>
+      <w:r>
+        <w:rPr>
+          <w:lang w:val="en-US"/>
+        </w:rPr>
+        <w:t xml:space="preserve">Their algorithm works </w:t>
+      </w:r>
+      <w:r>
+        <w:rPr>
+          <w:b/>
+          <w:bCs/>
+          <w:lang w:val="en-US"/>
+        </w:rPr>
+        <w:t>by greedily moving feature values across bins</w:t>
+      </w:r>
+      <w:r>
+        <w:rPr>
+          <w:lang w:val="en-US"/>
+        </w:rPr>
+        <w:t xml:space="preserve"> until the predicted class is changed, or until a constraint is reached on the </w:t>
+      </w:r>
+      <w:r>
+        <w:rPr>
+          <w:lang w:val="en-US"/>
+        </w:rPr>
+        <w:t>number</w:t>
+      </w:r>
+      <w:r>
+        <w:rPr>
+          <w:lang w:val="en-US"/>
+        </w:rPr>
+        <w:t xml:space="preserve"> of</w:t>
+      </w:r>
+      <w:r>
+        <w:rPr>
+          <w:lang w:val="en-US"/>
+        </w:rPr>
+        <w:t xml:space="preserve"> </w:t>
+      </w:r>
+      <w:r>
+        <w:rPr>
+          <w:lang w:val="en-US"/>
+        </w:rPr>
+        <w:t>features changed</w:t>
+      </w:r>
+      <w:r>
+        <w:rPr>
+          <w:lang w:val="en-US"/>
+        </w:rPr>
+        <w:t xml:space="preserve"> / number of bins changed</w:t>
+      </w:r>
+      <w:r>
+        <w:rPr>
+          <w:lang w:val="en-US"/>
+        </w:rPr>
+        <w:t>.</w:t>
+      </w:r>
+      <w:r>
+        <w:rPr>
+          <w:lang w:val="en-US"/>
+        </w:rPr>
+        <w:t xml:space="preserve"> They start with the instance of interest, and move along the available features to the bins below and above, choosing the one that elicits the most change in the model’s output.</w:t>
+      </w:r>
+    </w:p>
+    <w:p>
+      <w:pPr>
+        <w:rPr>
+          <w:lang w:val="en-US"/>
+        </w:rPr>
+      </w:pPr>
+      <w:r>
+        <w:rPr>
+          <w:noProof/>
+          <w:lang w:val="en-US"/>
+        </w:rPr>
+        <w:drawing>
+          <wp:inline distT="0" distB="0" distL="0" distR="0" wp14:anchorId="031D32CF" wp14:editId="4F079006">
+            <wp:extent cx="4832350" cy="2677527"/>
+            <wp:effectExtent l="0" t="0" r="6350" b="8890"/>
+            <wp:docPr id="6" name="Afbeelding 6"/>
+            <wp:cNvGraphicFramePr>
+              <a:graphicFrameLocks xmlns:a="http://schemas.openxmlformats.org/drawingml/2006/main" noChangeAspect="1"/>
+            </wp:cNvGraphicFramePr>
+            <a:graphic xmlns:a="http://schemas.openxmlformats.org/drawingml/2006/main">
+              <a:graphicData uri="http://schemas.openxmlformats.org/drawingml/2006/picture">
+                <pic:pic xmlns:pic="http://schemas.openxmlformats.org/drawingml/2006/picture">
+                  <pic:nvPicPr>
+                    <pic:cNvPr id="0" name="Picture 4"/>
+                    <pic:cNvPicPr>
+                      <a:picLocks noChangeAspect="1" noChangeArrowheads="1"/>
+                    </pic:cNvPicPr>
+                  </pic:nvPicPr>
+                  <pic:blipFill>
+                    <a:blip r:embed="rId11">
+                      <a:extLst>
+                        <a:ext uri="{28A0092B-C50C-407E-A947-70E740481C1C}">
+                          <a14:useLocalDpi xmlns:a14="http://schemas.microsoft.com/office/drawing/2010/main" val="0"/>
+                        </a:ext>
+                      </a:extLst>
+                    </a:blip>
+                    <a:srcRect/>
+                    <a:stretch>
+                      <a:fillRect/>
+                    </a:stretch>
+                  </pic:blipFill>
+                  <pic:spPr bwMode="auto">
+                    <a:xfrm>
+                      <a:off x="0" y="0"/>
+                      <a:ext cx="4855169" cy="2690171"/>
+                    </a:xfrm>
+                    <a:prstGeom prst="rect">
+                      <a:avLst/>
+                    </a:prstGeom>
+                    <a:noFill/>
+                    <a:ln>
+                      <a:noFill/>
+                    </a:ln>
+                  </pic:spPr>
+                </pic:pic>
+              </a:graphicData>
+            </a:graphic>
+          </wp:inline>
+        </w:drawing>
+      </w:r>
+      <w:r>
+        <w:rPr>
+          <w:lang w:val="en-US"/>
+        </w:rPr>
+        <w:t xml:space="preserve"> </w:t>
+      </w:r>
+    </w:p>
+    <w:p>
+      <w:pPr>
+        <w:rPr>
+          <w:lang w:val="en-US"/>
+        </w:rPr>
+      </w:pPr>
+      <w:r>
+        <w:rPr>
+          <w:lang w:val="en-US"/>
+        </w:rPr>
+        <w:t xml:space="preserve">They evaluated on </w:t>
+      </w:r>
+      <w:r>
+        <w:rPr>
+          <w:lang w:val="en-US"/>
+        </w:rPr>
+        <w:t xml:space="preserve">the </w:t>
+      </w:r>
+      <w:r>
+        <w:rPr>
+          <w:lang w:val="en-US"/>
+        </w:rPr>
+        <w:t xml:space="preserve">Home Equity Line of Credit (HELOC) </w:t>
+      </w:r>
+      <w:r>
+        <w:rPr>
+          <w:lang w:val="en-US"/>
+        </w:rPr>
+        <w:t>dataset, using the desiderate mentioned previously.</w:t>
+      </w:r>
+    </w:p>
+    <w:p>
+      <w:pPr>
+        <w:rPr>
+          <w:lang w:val="en-US"/>
+        </w:rPr>
+      </w:pPr>
+      <w:r>
+        <w:rPr>
+          <w:lang w:val="en-US"/>
+        </w:rPr>
+        <w:t>Cannot be used for multi-class in this moment.</w:t>
+      </w:r>
+    </w:p>
+    <w:p>
+      <w:pPr>
+        <w:rPr>
+          <w:lang w:val="en-US"/>
+        </w:rPr>
+      </w:pPr>
+    </w:p>
+    <w:p>
+      <w:pPr>
+        <w:rPr>
+          <w:lang w:val="en-US"/>
+        </w:rPr>
+      </w:pPr>
+      <w:r>
+        <w:rPr>
+          <w:lang w:val="en-US"/>
+        </w:rPr>
+        <w:br w:type="page"/>
+      </w:r>
+    </w:p>
+    <w:p>
+      <w:pPr>
+        <w:pStyle w:val="Lijstalinea"/>
+        <w:numPr>
+          <w:ilvl w:val="0"/>
+          <w:numId w:val="1"/>
+        </w:numPr>
+        <w:rPr>
+          <w:lang w:val="en-US"/>
+        </w:rPr>
+      </w:pPr>
     </w:p>
     <w:p>
       <w:pPr>
@@ -10043,9 +10502,6 @@
         <w:pStyle w:val="EndNoteBibliography"/>
         <w:spacing w:after="0"/>
         <w:ind w:left="720" w:hanging="720"/>
-        <w:rPr>
-          <w:lang w:val="nl-NL"/>
-        </w:rPr>
       </w:pPr>
       <w:r>
         <w:t>37.</w:t>
@@ -10061,25 +10517,15 @@
         <w:t>One Explanation Does Not Fit All: The Promise of Interactive Explanations for Machine Learning Transparency.</w:t>
       </w:r>
       <w:r>
-        <w:t xml:space="preserve"> </w:t>
-      </w:r>
-      <w:r>
-        <w:rPr>
-          <w:lang w:val="nl-NL"/>
-        </w:rPr>
-        <w:t xml:space="preserve">KI - Kunstliche Intelligenz, 2020. </w:t>
+        <w:t xml:space="preserve"> KI - Kunstliche Intelligenz, 2020. </w:t>
       </w:r>
       <w:r>
         <w:rPr>
           <w:b/>
-          <w:lang w:val="nl-NL"/>
         </w:rPr>
         <w:t>34</w:t>
       </w:r>
       <w:r>
-        <w:rPr>
-          <w:lang w:val="nl-NL"/>
-        </w:rPr>
         <w:t>(2): p. 235-250.</w:t>
       </w:r>
     </w:p>
@@ -10090,15 +10536,9 @@
         <w:ind w:left="720" w:hanging="720"/>
       </w:pPr>
       <w:r>
-        <w:rPr>
-          <w:lang w:val="nl-NL"/>
-        </w:rPr>
         <w:t>38.</w:t>
       </w:r>
       <w:r>
-        <w:rPr>
-          <w:lang w:val="nl-NL"/>
-        </w:rPr>
         <w:tab/>
         <w:t xml:space="preserve">Sharma, S., J. Henderson, and J. Ghosh. </w:t>
       </w:r>
@@ -10161,6 +10601,7 @@
     <w:p>
       <w:pPr>
         <w:pStyle w:val="EndNoteBibliography"/>
+        <w:spacing w:after="0"/>
         <w:ind w:left="720" w:hanging="720"/>
       </w:pPr>
       <w:r>
@@ -10187,6 +10628,51 @@
       </w:r>
       <w:r>
         <w:t>: p. 196-207.</w:t>
+      </w:r>
+    </w:p>
+    <w:p>
+      <w:pPr>
+        <w:pStyle w:val="EndNoteBibliography"/>
+        <w:spacing w:after="0"/>
+        <w:ind w:left="720" w:hanging="720"/>
+      </w:pPr>
+      <w:r>
+        <w:t>42.</w:t>
+      </w:r>
+      <w:r>
+        <w:tab/>
+        <w:t xml:space="preserve">Poyiadzi, R., et al., </w:t>
+      </w:r>
+      <w:r>
+        <w:rPr>
+          <w:i/>
+        </w:rPr>
+        <w:t>FACE: Feasible and Actionable Counterfactual Explanations</w:t>
+      </w:r>
+      <w:r>
+        <w:t>. 2020. 344-350.</w:t>
+      </w:r>
+    </w:p>
+    <w:p>
+      <w:pPr>
+        <w:pStyle w:val="EndNoteBibliography"/>
+        <w:ind w:left="720" w:hanging="720"/>
+      </w:pPr>
+      <w:r>
+        <w:t>43.</w:t>
+      </w:r>
+      <w:r>
+        <w:tab/>
+        <w:t xml:space="preserve">Gomez, O., et al. </w:t>
+      </w:r>
+      <w:r>
+        <w:rPr>
+          <w:i/>
+        </w:rPr>
+        <w:t>ViCE</w:t>
+      </w:r>
+      <w:r>
+        <w:t>. 2020.</w:t>
       </w:r>
     </w:p>
     <w:p>
@@ -11876,7 +12362,6 @@
   <w:style w:type="character" w:default="1" w:styleId="Standaardalinea-lettertype">
     <w:name w:val="Default Paragraph Font"/>
     <w:uiPriority w:val="1"/>
-    <w:semiHidden/>
     <w:unhideWhenUsed/>
   </w:style>
   <w:style w:type="table" w:default="1" w:styleId="Standaardtabel">

</xml_diff>